<commit_message>
corretto diagramma classi; iniziata progettazione con immagini; messe funzioni pdv private
</commit_message>
<xml_diff>
--- a/bozza.docx
+++ b/bozza.docx
@@ -34,7 +34,7 @@
         <w:p>
           <w:pPr>
             <w:pStyle w:val="TOCHeading"/>
-            <w:spacing w:before="120" w:after="160" w:line="360" w:lineRule="auto"/>
+            <w:spacing w:before="120" w:after="0"/>
           </w:pPr>
           <w:r>
             <w:t>Contents</w:t>
@@ -46,6 +46,7 @@
             <w:tabs>
               <w:tab w:val="right" w:leader="dot" w:pos="8268"/>
             </w:tabs>
+            <w:spacing w:after="0" w:line="240" w:lineRule="auto"/>
             <w:rPr>
               <w:rFonts w:asciiTheme="minorHAnsi" w:hAnsiTheme="minorHAnsi"/>
               <w:noProof/>
@@ -61,7 +62,7 @@
           <w:r>
             <w:fldChar w:fldCharType="separate"/>
           </w:r>
-          <w:hyperlink w:anchor="_Toc466829210" w:history="1">
+          <w:hyperlink w:anchor="_Toc466845071" w:history="1">
             <w:r>
               <w:rPr>
                 <w:rStyle w:val="Hyperlink"/>
@@ -88,7 +89,7 @@
                 <w:noProof/>
                 <w:webHidden/>
               </w:rPr>
-              <w:instrText xml:space="preserve"> PAGEREF _Toc466829210 \h </w:instrText>
+              <w:instrText xml:space="preserve"> PAGEREF _Toc466845071 \h </w:instrText>
             </w:r>
             <w:r>
               <w:rPr>
@@ -125,13 +126,14 @@
             <w:tabs>
               <w:tab w:val="right" w:leader="dot" w:pos="8268"/>
             </w:tabs>
+            <w:spacing w:after="0" w:line="240" w:lineRule="auto"/>
             <w:rPr>
               <w:rFonts w:asciiTheme="minorHAnsi" w:hAnsiTheme="minorHAnsi"/>
               <w:noProof/>
               <w:sz w:val="22"/>
             </w:rPr>
           </w:pPr>
-          <w:hyperlink w:anchor="_Toc466829211" w:history="1">
+          <w:hyperlink w:anchor="_Toc466845072" w:history="1">
             <w:r>
               <w:rPr>
                 <w:rStyle w:val="Hyperlink"/>
@@ -158,7 +160,7 @@
                 <w:noProof/>
                 <w:webHidden/>
               </w:rPr>
-              <w:instrText xml:space="preserve"> PAGEREF _Toc466829211 \h </w:instrText>
+              <w:instrText xml:space="preserve"> PAGEREF _Toc466845072 \h </w:instrText>
             </w:r>
             <w:r>
               <w:rPr>
@@ -195,13 +197,14 @@
             <w:tabs>
               <w:tab w:val="right" w:leader="dot" w:pos="8268"/>
             </w:tabs>
+            <w:spacing w:after="0" w:line="240" w:lineRule="auto"/>
             <w:rPr>
               <w:rFonts w:asciiTheme="minorHAnsi" w:hAnsiTheme="minorHAnsi"/>
               <w:noProof/>
               <w:sz w:val="22"/>
             </w:rPr>
           </w:pPr>
-          <w:hyperlink w:anchor="_Toc466829212" w:history="1">
+          <w:hyperlink w:anchor="_Toc466845073" w:history="1">
             <w:r>
               <w:rPr>
                 <w:rStyle w:val="Hyperlink"/>
@@ -229,7 +232,7 @@
                 <w:noProof/>
                 <w:webHidden/>
               </w:rPr>
-              <w:instrText xml:space="preserve"> PAGEREF _Toc466829212 \h </w:instrText>
+              <w:instrText xml:space="preserve"> PAGEREF _Toc466845073 \h </w:instrText>
             </w:r>
             <w:r>
               <w:rPr>
@@ -263,16 +266,13 @@
         <w:p>
           <w:pPr>
             <w:pStyle w:val="TOC2"/>
-            <w:tabs>
-              <w:tab w:val="right" w:leader="dot" w:pos="8268"/>
-            </w:tabs>
             <w:rPr>
               <w:rFonts w:asciiTheme="minorHAnsi" w:hAnsiTheme="minorHAnsi"/>
               <w:noProof/>
               <w:sz w:val="22"/>
             </w:rPr>
           </w:pPr>
-          <w:hyperlink w:anchor="_Toc466829213" w:history="1">
+          <w:hyperlink w:anchor="_Toc466845074" w:history="1">
             <w:r>
               <w:rPr>
                 <w:rStyle w:val="Hyperlink"/>
@@ -300,7 +300,7 @@
                 <w:noProof/>
                 <w:webHidden/>
               </w:rPr>
-              <w:instrText xml:space="preserve"> PAGEREF _Toc466829213 \h </w:instrText>
+              <w:instrText xml:space="preserve"> PAGEREF _Toc466845074 \h </w:instrText>
             </w:r>
             <w:r>
               <w:rPr>
@@ -334,16 +334,14 @@
         <w:p>
           <w:pPr>
             <w:pStyle w:val="TOC3"/>
-            <w:tabs>
-              <w:tab w:val="right" w:leader="dot" w:pos="8268"/>
-            </w:tabs>
+            <w:spacing w:line="240" w:lineRule="auto"/>
             <w:rPr>
               <w:rFonts w:asciiTheme="minorHAnsi" w:hAnsiTheme="minorHAnsi"/>
               <w:noProof/>
               <w:sz w:val="22"/>
             </w:rPr>
           </w:pPr>
-          <w:hyperlink w:anchor="_Toc466829214" w:history="1">
+          <w:hyperlink w:anchor="_Toc466845075" w:history="1">
             <w:r>
               <w:rPr>
                 <w:rStyle w:val="Hyperlink"/>
@@ -370,7 +368,7 @@
                 <w:noProof/>
                 <w:webHidden/>
               </w:rPr>
-              <w:instrText xml:space="preserve"> PAGEREF _Toc466829214 \h </w:instrText>
+              <w:instrText xml:space="preserve"> PAGEREF _Toc466845075 \h </w:instrText>
             </w:r>
             <w:r>
               <w:rPr>
@@ -404,16 +402,13 @@
         <w:p>
           <w:pPr>
             <w:pStyle w:val="TOC2"/>
-            <w:tabs>
-              <w:tab w:val="right" w:leader="dot" w:pos="8268"/>
-            </w:tabs>
             <w:rPr>
               <w:rFonts w:asciiTheme="minorHAnsi" w:hAnsiTheme="minorHAnsi"/>
               <w:noProof/>
               <w:sz w:val="22"/>
             </w:rPr>
           </w:pPr>
-          <w:hyperlink w:anchor="_Toc466829215" w:history="1">
+          <w:hyperlink w:anchor="_Toc466845076" w:history="1">
             <w:r>
               <w:rPr>
                 <w:rStyle w:val="Hyperlink"/>
@@ -440,7 +435,7 @@
                 <w:noProof/>
                 <w:webHidden/>
               </w:rPr>
-              <w:instrText xml:space="preserve"> PAGEREF _Toc466829215 \h </w:instrText>
+              <w:instrText xml:space="preserve"> PAGEREF _Toc466845076 \h </w:instrText>
             </w:r>
             <w:r>
               <w:rPr>
@@ -477,13 +472,14 @@
             <w:tabs>
               <w:tab w:val="right" w:leader="dot" w:pos="8268"/>
             </w:tabs>
+            <w:spacing w:after="0" w:line="240" w:lineRule="auto"/>
             <w:rPr>
               <w:rFonts w:asciiTheme="minorHAnsi" w:hAnsiTheme="minorHAnsi"/>
               <w:noProof/>
               <w:sz w:val="22"/>
             </w:rPr>
           </w:pPr>
-          <w:hyperlink w:anchor="_Toc466829216" w:history="1">
+          <w:hyperlink w:anchor="_Toc466845077" w:history="1">
             <w:r>
               <w:rPr>
                 <w:rStyle w:val="Hyperlink"/>
@@ -510,7 +506,7 @@
                 <w:noProof/>
                 <w:webHidden/>
               </w:rPr>
-              <w:instrText xml:space="preserve"> PAGEREF _Toc466829216 \h </w:instrText>
+              <w:instrText xml:space="preserve"> PAGEREF _Toc466845077 \h </w:instrText>
             </w:r>
             <w:r>
               <w:rPr>
@@ -547,13 +543,14 @@
             <w:tabs>
               <w:tab w:val="right" w:leader="dot" w:pos="8268"/>
             </w:tabs>
+            <w:spacing w:after="0" w:line="240" w:lineRule="auto"/>
             <w:rPr>
               <w:rFonts w:asciiTheme="minorHAnsi" w:hAnsiTheme="minorHAnsi"/>
               <w:noProof/>
               <w:sz w:val="22"/>
             </w:rPr>
           </w:pPr>
-          <w:hyperlink w:anchor="_Toc466829217" w:history="1">
+          <w:hyperlink w:anchor="_Toc466845078" w:history="1">
             <w:r>
               <w:rPr>
                 <w:rStyle w:val="Hyperlink"/>
@@ -580,7 +577,7 @@
                 <w:noProof/>
                 <w:webHidden/>
               </w:rPr>
-              <w:instrText xml:space="preserve"> PAGEREF _Toc466829217 \h </w:instrText>
+              <w:instrText xml:space="preserve"> PAGEREF _Toc466845078 \h </w:instrText>
             </w:r>
             <w:r>
               <w:rPr>
@@ -614,16 +611,13 @@
         <w:p>
           <w:pPr>
             <w:pStyle w:val="TOC2"/>
-            <w:tabs>
-              <w:tab w:val="right" w:leader="dot" w:pos="8268"/>
-            </w:tabs>
             <w:rPr>
               <w:rFonts w:asciiTheme="minorHAnsi" w:hAnsiTheme="minorHAnsi"/>
               <w:noProof/>
               <w:sz w:val="22"/>
             </w:rPr>
           </w:pPr>
-          <w:hyperlink w:anchor="_Toc466829218" w:history="1">
+          <w:hyperlink w:anchor="_Toc466845079" w:history="1">
             <w:r>
               <w:rPr>
                 <w:rStyle w:val="Hyperlink"/>
@@ -650,7 +644,7 @@
                 <w:noProof/>
                 <w:webHidden/>
               </w:rPr>
-              <w:instrText xml:space="preserve"> PAGEREF _Toc466829218 \h </w:instrText>
+              <w:instrText xml:space="preserve"> PAGEREF _Toc466845079 \h </w:instrText>
             </w:r>
             <w:r>
               <w:rPr>
@@ -684,16 +678,13 @@
         <w:p>
           <w:pPr>
             <w:pStyle w:val="TOC2"/>
-            <w:tabs>
-              <w:tab w:val="right" w:leader="dot" w:pos="8268"/>
-            </w:tabs>
             <w:rPr>
               <w:rFonts w:asciiTheme="minorHAnsi" w:hAnsiTheme="minorHAnsi"/>
               <w:noProof/>
               <w:sz w:val="22"/>
             </w:rPr>
           </w:pPr>
-          <w:hyperlink w:anchor="_Toc466829219" w:history="1">
+          <w:hyperlink w:anchor="_Toc466845080" w:history="1">
             <w:r>
               <w:rPr>
                 <w:rStyle w:val="Hyperlink"/>
@@ -720,7 +711,7 @@
                 <w:noProof/>
                 <w:webHidden/>
               </w:rPr>
-              <w:instrText xml:space="preserve"> PAGEREF _Toc466829219 \h </w:instrText>
+              <w:instrText xml:space="preserve"> PAGEREF _Toc466845080 \h </w:instrText>
             </w:r>
             <w:r>
               <w:rPr>
@@ -754,16 +745,14 @@
         <w:p>
           <w:pPr>
             <w:pStyle w:val="TOC3"/>
-            <w:tabs>
-              <w:tab w:val="right" w:leader="dot" w:pos="8268"/>
-            </w:tabs>
+            <w:spacing w:line="240" w:lineRule="auto"/>
             <w:rPr>
               <w:rFonts w:asciiTheme="minorHAnsi" w:hAnsiTheme="minorHAnsi"/>
               <w:noProof/>
               <w:sz w:val="22"/>
             </w:rPr>
           </w:pPr>
-          <w:hyperlink w:anchor="_Toc466829220" w:history="1">
+          <w:hyperlink w:anchor="_Toc466845081" w:history="1">
             <w:r>
               <w:rPr>
                 <w:rStyle w:val="Hyperlink"/>
@@ -791,7 +780,7 @@
                 <w:noProof/>
                 <w:webHidden/>
               </w:rPr>
-              <w:instrText xml:space="preserve"> PAGEREF _Toc466829220 \h </w:instrText>
+              <w:instrText xml:space="preserve"> PAGEREF _Toc466845081 \h </w:instrText>
             </w:r>
             <w:r>
               <w:rPr>
@@ -825,16 +814,13 @@
         <w:p>
           <w:pPr>
             <w:pStyle w:val="TOC2"/>
-            <w:tabs>
-              <w:tab w:val="right" w:leader="dot" w:pos="8268"/>
-            </w:tabs>
             <w:rPr>
               <w:rFonts w:asciiTheme="minorHAnsi" w:hAnsiTheme="minorHAnsi"/>
               <w:noProof/>
               <w:sz w:val="22"/>
             </w:rPr>
           </w:pPr>
-          <w:hyperlink w:anchor="_Toc466829221" w:history="1">
+          <w:hyperlink w:anchor="_Toc466845082" w:history="1">
             <w:r>
               <w:rPr>
                 <w:rStyle w:val="Hyperlink"/>
@@ -861,7 +847,7 @@
                 <w:noProof/>
                 <w:webHidden/>
               </w:rPr>
-              <w:instrText xml:space="preserve"> PAGEREF _Toc466829221 \h </w:instrText>
+              <w:instrText xml:space="preserve"> PAGEREF _Toc466845082 \h </w:instrText>
             </w:r>
             <w:r>
               <w:rPr>
@@ -895,16 +881,14 @@
         <w:p>
           <w:pPr>
             <w:pStyle w:val="TOC3"/>
-            <w:tabs>
-              <w:tab w:val="right" w:leader="dot" w:pos="8268"/>
-            </w:tabs>
+            <w:spacing w:line="240" w:lineRule="auto"/>
             <w:rPr>
               <w:rFonts w:asciiTheme="minorHAnsi" w:hAnsiTheme="minorHAnsi"/>
               <w:noProof/>
               <w:sz w:val="22"/>
             </w:rPr>
           </w:pPr>
-          <w:hyperlink w:anchor="_Toc466829222" w:history="1">
+          <w:hyperlink w:anchor="_Toc466845083" w:history="1">
             <w:r>
               <w:rPr>
                 <w:rStyle w:val="Hyperlink"/>
@@ -932,7 +916,7 @@
                 <w:noProof/>
                 <w:webHidden/>
               </w:rPr>
-              <w:instrText xml:space="preserve"> PAGEREF _Toc466829222 \h </w:instrText>
+              <w:instrText xml:space="preserve"> PAGEREF _Toc466845083 \h </w:instrText>
             </w:r>
             <w:r>
               <w:rPr>
@@ -966,20 +950,19 @@
         <w:p>
           <w:pPr>
             <w:pStyle w:val="TOC3"/>
-            <w:tabs>
-              <w:tab w:val="right" w:leader="dot" w:pos="8268"/>
-            </w:tabs>
+            <w:spacing w:line="240" w:lineRule="auto"/>
             <w:rPr>
               <w:rFonts w:asciiTheme="minorHAnsi" w:hAnsiTheme="minorHAnsi"/>
               <w:noProof/>
               <w:sz w:val="22"/>
             </w:rPr>
           </w:pPr>
-          <w:hyperlink w:anchor="_Toc466829223" w:history="1">
+          <w:hyperlink w:anchor="_Toc466845084" w:history="1">
             <w:r>
               <w:rPr>
                 <w:rStyle w:val="Hyperlink"/>
                 <w:noProof/>
+                <w:lang w:val="en-GB"/>
               </w:rPr>
               <w:t>3.3.2 User Managed Access</w:t>
             </w:r>
@@ -1002,7 +985,7 @@
                 <w:noProof/>
                 <w:webHidden/>
               </w:rPr>
-              <w:instrText xml:space="preserve"> PAGEREF _Toc466829223 \h </w:instrText>
+              <w:instrText xml:space="preserve"> PAGEREF _Toc466845084 \h </w:instrText>
             </w:r>
             <w:r>
               <w:rPr>
@@ -1036,16 +1019,13 @@
         <w:p>
           <w:pPr>
             <w:pStyle w:val="TOC2"/>
-            <w:tabs>
-              <w:tab w:val="right" w:leader="dot" w:pos="8268"/>
-            </w:tabs>
             <w:rPr>
               <w:rFonts w:asciiTheme="minorHAnsi" w:hAnsiTheme="minorHAnsi"/>
               <w:noProof/>
               <w:sz w:val="22"/>
             </w:rPr>
           </w:pPr>
-          <w:hyperlink w:anchor="_Toc466829224" w:history="1">
+          <w:hyperlink w:anchor="_Toc466845085" w:history="1">
             <w:r>
               <w:rPr>
                 <w:rStyle w:val="Hyperlink"/>
@@ -1072,7 +1052,7 @@
                 <w:noProof/>
                 <w:webHidden/>
               </w:rPr>
-              <w:instrText xml:space="preserve"> PAGEREF _Toc466829224 \h </w:instrText>
+              <w:instrText xml:space="preserve"> PAGEREF _Toc466845085 \h </w:instrText>
             </w:r>
             <w:r>
               <w:rPr>
@@ -1109,13 +1089,14 @@
             <w:tabs>
               <w:tab w:val="right" w:leader="dot" w:pos="8268"/>
             </w:tabs>
+            <w:spacing w:after="0" w:line="240" w:lineRule="auto"/>
             <w:rPr>
               <w:rFonts w:asciiTheme="minorHAnsi" w:hAnsiTheme="minorHAnsi"/>
               <w:noProof/>
               <w:sz w:val="22"/>
             </w:rPr>
           </w:pPr>
-          <w:hyperlink w:anchor="_Toc466829225" w:history="1">
+          <w:hyperlink w:anchor="_Toc466845086" w:history="1">
             <w:r>
               <w:rPr>
                 <w:rStyle w:val="Hyperlink"/>
@@ -1142,7 +1123,7 @@
                 <w:noProof/>
                 <w:webHidden/>
               </w:rPr>
-              <w:instrText xml:space="preserve"> PAGEREF _Toc466829225 \h </w:instrText>
+              <w:instrText xml:space="preserve"> PAGEREF _Toc466845086 \h </w:instrText>
             </w:r>
             <w:r>
               <w:rPr>
@@ -1176,20 +1157,18 @@
         <w:p>
           <w:pPr>
             <w:pStyle w:val="TOC2"/>
-            <w:tabs>
-              <w:tab w:val="right" w:leader="dot" w:pos="8268"/>
-            </w:tabs>
             <w:rPr>
               <w:rFonts w:asciiTheme="minorHAnsi" w:hAnsiTheme="minorHAnsi"/>
               <w:noProof/>
               <w:sz w:val="22"/>
             </w:rPr>
           </w:pPr>
-          <w:hyperlink w:anchor="_Toc466829226" w:history="1">
+          <w:hyperlink w:anchor="_Toc466845087" w:history="1">
             <w:r>
               <w:rPr>
                 <w:rStyle w:val="Hyperlink"/>
                 <w:noProof/>
+                <w:lang w:val="en-GB"/>
               </w:rPr>
               <w:t>4.1 Accounting e Servizi</w:t>
             </w:r>
@@ -1212,7 +1191,7 @@
                 <w:noProof/>
                 <w:webHidden/>
               </w:rPr>
-              <w:instrText xml:space="preserve"> PAGEREF _Toc466829226 \h </w:instrText>
+              <w:instrText xml:space="preserve"> PAGEREF _Toc466845087 \h </w:instrText>
             </w:r>
             <w:r>
               <w:rPr>
@@ -1246,16 +1225,13 @@
         <w:p>
           <w:pPr>
             <w:pStyle w:val="TOC2"/>
-            <w:tabs>
-              <w:tab w:val="right" w:leader="dot" w:pos="8268"/>
-            </w:tabs>
             <w:rPr>
               <w:rFonts w:asciiTheme="minorHAnsi" w:hAnsiTheme="minorHAnsi"/>
               <w:noProof/>
               <w:sz w:val="22"/>
             </w:rPr>
           </w:pPr>
-          <w:hyperlink w:anchor="_Toc466829227" w:history="1">
+          <w:hyperlink w:anchor="_Toc466845088" w:history="1">
             <w:r>
               <w:rPr>
                 <w:rStyle w:val="Hyperlink"/>
@@ -1282,7 +1258,7 @@
                 <w:noProof/>
                 <w:webHidden/>
               </w:rPr>
-              <w:instrText xml:space="preserve"> PAGEREF _Toc466829227 \h </w:instrText>
+              <w:instrText xml:space="preserve"> PAGEREF _Toc466845088 \h </w:instrText>
             </w:r>
             <w:r>
               <w:rPr>
@@ -1316,16 +1292,13 @@
         <w:p>
           <w:pPr>
             <w:pStyle w:val="TOC2"/>
-            <w:tabs>
-              <w:tab w:val="right" w:leader="dot" w:pos="8268"/>
-            </w:tabs>
             <w:rPr>
               <w:rFonts w:asciiTheme="minorHAnsi" w:hAnsiTheme="minorHAnsi"/>
               <w:noProof/>
               <w:sz w:val="22"/>
             </w:rPr>
           </w:pPr>
-          <w:hyperlink w:anchor="_Toc466829228" w:history="1">
+          <w:hyperlink w:anchor="_Toc466845089" w:history="1">
             <w:r>
               <w:rPr>
                 <w:rStyle w:val="Hyperlink"/>
@@ -1352,7 +1325,7 @@
                 <w:noProof/>
                 <w:webHidden/>
               </w:rPr>
-              <w:instrText xml:space="preserve"> PAGEREF _Toc466829228 \h </w:instrText>
+              <w:instrText xml:space="preserve"> PAGEREF _Toc466845089 \h </w:instrText>
             </w:r>
             <w:r>
               <w:rPr>
@@ -1386,16 +1359,13 @@
         <w:p>
           <w:pPr>
             <w:pStyle w:val="TOC2"/>
-            <w:tabs>
-              <w:tab w:val="right" w:leader="dot" w:pos="8268"/>
-            </w:tabs>
             <w:rPr>
               <w:rFonts w:asciiTheme="minorHAnsi" w:hAnsiTheme="minorHAnsi"/>
               <w:noProof/>
               <w:sz w:val="22"/>
             </w:rPr>
           </w:pPr>
-          <w:hyperlink w:anchor="_Toc466829229" w:history="1">
+          <w:hyperlink w:anchor="_Toc466845090" w:history="1">
             <w:r>
               <w:rPr>
                 <w:rStyle w:val="Hyperlink"/>
@@ -1422,7 +1392,7 @@
                 <w:noProof/>
                 <w:webHidden/>
               </w:rPr>
-              <w:instrText xml:space="preserve"> PAGEREF _Toc466829229 \h </w:instrText>
+              <w:instrText xml:space="preserve"> PAGEREF _Toc466845090 \h </w:instrText>
             </w:r>
             <w:r>
               <w:rPr>
@@ -1456,16 +1426,13 @@
         <w:p>
           <w:pPr>
             <w:pStyle w:val="TOC2"/>
-            <w:tabs>
-              <w:tab w:val="right" w:leader="dot" w:pos="8268"/>
-            </w:tabs>
             <w:rPr>
               <w:rFonts w:asciiTheme="minorHAnsi" w:hAnsiTheme="minorHAnsi"/>
               <w:noProof/>
               <w:sz w:val="22"/>
             </w:rPr>
           </w:pPr>
-          <w:hyperlink w:anchor="_Toc466829230" w:history="1">
+          <w:hyperlink w:anchor="_Toc466845091" w:history="1">
             <w:r>
               <w:rPr>
                 <w:rStyle w:val="Hyperlink"/>
@@ -1492,7 +1459,7 @@
                 <w:noProof/>
                 <w:webHidden/>
               </w:rPr>
-              <w:instrText xml:space="preserve"> PAGEREF _Toc466829230 \h </w:instrText>
+              <w:instrText xml:space="preserve"> PAGEREF _Toc466845091 \h </w:instrText>
             </w:r>
             <w:r>
               <w:rPr>
@@ -1526,36 +1493,19 @@
         <w:p>
           <w:pPr>
             <w:pStyle w:val="TOC2"/>
-            <w:tabs>
-              <w:tab w:val="right" w:leader="dot" w:pos="8268"/>
-            </w:tabs>
             <w:rPr>
               <w:rFonts w:asciiTheme="minorHAnsi" w:hAnsiTheme="minorHAnsi"/>
               <w:noProof/>
               <w:sz w:val="22"/>
             </w:rPr>
           </w:pPr>
-          <w:hyperlink w:anchor="_Toc466829231" w:history="1">
+          <w:hyperlink w:anchor="_Toc466845092" w:history="1">
             <w:r>
               <w:rPr>
                 <w:rStyle w:val="Hyperlink"/>
                 <w:noProof/>
               </w:rPr>
-              <w:t>4.6 Rappresentazi</w:t>
-            </w:r>
-            <w:r>
-              <w:rPr>
-                <w:rStyle w:val="Hyperlink"/>
-                <w:noProof/>
-              </w:rPr>
-              <w:t>o</w:t>
-            </w:r>
-            <w:r>
-              <w:rPr>
-                <w:rStyle w:val="Hyperlink"/>
-                <w:noProof/>
-              </w:rPr>
-              <w:t>ne di dati non noti a priori</w:t>
+              <w:t>4.6 Rappresentazione di dati non noti a priori</w:t>
             </w:r>
             <w:r>
               <w:rPr>
@@ -1576,7 +1526,7 @@
                 <w:noProof/>
                 <w:webHidden/>
               </w:rPr>
-              <w:instrText xml:space="preserve"> PAGEREF _Toc466829231 \h </w:instrText>
+              <w:instrText xml:space="preserve"> PAGEREF _Toc466845092 \h </w:instrText>
             </w:r>
             <w:r>
               <w:rPr>
@@ -1608,6 +1558,349 @@
           </w:hyperlink>
         </w:p>
         <w:p>
+          <w:pPr>
+            <w:pStyle w:val="TOC1"/>
+            <w:tabs>
+              <w:tab w:val="right" w:leader="dot" w:pos="8268"/>
+            </w:tabs>
+            <w:spacing w:after="0" w:line="240" w:lineRule="auto"/>
+            <w:rPr>
+              <w:rFonts w:asciiTheme="minorHAnsi" w:hAnsiTheme="minorHAnsi"/>
+              <w:noProof/>
+              <w:sz w:val="22"/>
+            </w:rPr>
+          </w:pPr>
+          <w:hyperlink w:anchor="_Toc466845093" w:history="1">
+            <w:r>
+              <w:rPr>
+                <w:rStyle w:val="Hyperlink"/>
+                <w:noProof/>
+              </w:rPr>
+              <w:t>5 Progettazione</w:t>
+            </w:r>
+            <w:r>
+              <w:rPr>
+                <w:noProof/>
+                <w:webHidden/>
+              </w:rPr>
+              <w:tab/>
+            </w:r>
+            <w:r>
+              <w:rPr>
+                <w:noProof/>
+                <w:webHidden/>
+              </w:rPr>
+              <w:fldChar w:fldCharType="begin"/>
+            </w:r>
+            <w:r>
+              <w:rPr>
+                <w:noProof/>
+                <w:webHidden/>
+              </w:rPr>
+              <w:instrText xml:space="preserve"> PAGEREF _Toc466845093 \h </w:instrText>
+            </w:r>
+            <w:r>
+              <w:rPr>
+                <w:noProof/>
+                <w:webHidden/>
+              </w:rPr>
+            </w:r>
+            <w:r>
+              <w:rPr>
+                <w:noProof/>
+                <w:webHidden/>
+              </w:rPr>
+              <w:fldChar w:fldCharType="separate"/>
+            </w:r>
+            <w:r>
+              <w:rPr>
+                <w:noProof/>
+                <w:webHidden/>
+              </w:rPr>
+              <w:t>16</w:t>
+            </w:r>
+            <w:r>
+              <w:rPr>
+                <w:noProof/>
+                <w:webHidden/>
+              </w:rPr>
+              <w:fldChar w:fldCharType="end"/>
+            </w:r>
+          </w:hyperlink>
+        </w:p>
+        <w:p>
+          <w:pPr>
+            <w:pStyle w:val="TOC2"/>
+            <w:rPr>
+              <w:rFonts w:asciiTheme="minorHAnsi" w:hAnsiTheme="minorHAnsi"/>
+              <w:noProof/>
+              <w:sz w:val="22"/>
+            </w:rPr>
+          </w:pPr>
+          <w:hyperlink w:anchor="_Toc466845094" w:history="1">
+            <w:r>
+              <w:rPr>
+                <w:rStyle w:val="Hyperlink"/>
+                <w:noProof/>
+              </w:rPr>
+              <w:t>5.1 Flusso del programma</w:t>
+            </w:r>
+            <w:r>
+              <w:rPr>
+                <w:noProof/>
+                <w:webHidden/>
+              </w:rPr>
+              <w:tab/>
+            </w:r>
+            <w:r>
+              <w:rPr>
+                <w:noProof/>
+                <w:webHidden/>
+              </w:rPr>
+              <w:fldChar w:fldCharType="begin"/>
+            </w:r>
+            <w:r>
+              <w:rPr>
+                <w:noProof/>
+                <w:webHidden/>
+              </w:rPr>
+              <w:instrText xml:space="preserve"> PAGEREF _Toc466845094 \h </w:instrText>
+            </w:r>
+            <w:r>
+              <w:rPr>
+                <w:noProof/>
+                <w:webHidden/>
+              </w:rPr>
+            </w:r>
+            <w:r>
+              <w:rPr>
+                <w:noProof/>
+                <w:webHidden/>
+              </w:rPr>
+              <w:fldChar w:fldCharType="separate"/>
+            </w:r>
+            <w:r>
+              <w:rPr>
+                <w:noProof/>
+                <w:webHidden/>
+              </w:rPr>
+              <w:t>16</w:t>
+            </w:r>
+            <w:r>
+              <w:rPr>
+                <w:noProof/>
+                <w:webHidden/>
+              </w:rPr>
+              <w:fldChar w:fldCharType="end"/>
+            </w:r>
+          </w:hyperlink>
+        </w:p>
+        <w:p>
+          <w:pPr>
+            <w:pStyle w:val="TOC2"/>
+            <w:rPr>
+              <w:rFonts w:asciiTheme="minorHAnsi" w:hAnsiTheme="minorHAnsi"/>
+              <w:noProof/>
+              <w:sz w:val="22"/>
+            </w:rPr>
+          </w:pPr>
+          <w:hyperlink w:anchor="_Toc466845095" w:history="1">
+            <w:r>
+              <w:rPr>
+                <w:rStyle w:val="Hyperlink"/>
+                <w:noProof/>
+              </w:rPr>
+              <w:t>5.2 Accounting</w:t>
+            </w:r>
+            <w:r>
+              <w:rPr>
+                <w:noProof/>
+                <w:webHidden/>
+              </w:rPr>
+              <w:tab/>
+            </w:r>
+            <w:r>
+              <w:rPr>
+                <w:noProof/>
+                <w:webHidden/>
+              </w:rPr>
+              <w:fldChar w:fldCharType="begin"/>
+            </w:r>
+            <w:r>
+              <w:rPr>
+                <w:noProof/>
+                <w:webHidden/>
+              </w:rPr>
+              <w:instrText xml:space="preserve"> PAGEREF _Toc466845095 \h </w:instrText>
+            </w:r>
+            <w:r>
+              <w:rPr>
+                <w:noProof/>
+                <w:webHidden/>
+              </w:rPr>
+            </w:r>
+            <w:r>
+              <w:rPr>
+                <w:noProof/>
+                <w:webHidden/>
+              </w:rPr>
+              <w:fldChar w:fldCharType="separate"/>
+            </w:r>
+            <w:r>
+              <w:rPr>
+                <w:noProof/>
+                <w:webHidden/>
+              </w:rPr>
+              <w:t>16</w:t>
+            </w:r>
+            <w:r>
+              <w:rPr>
+                <w:noProof/>
+                <w:webHidden/>
+              </w:rPr>
+              <w:fldChar w:fldCharType="end"/>
+            </w:r>
+          </w:hyperlink>
+        </w:p>
+        <w:p>
+          <w:pPr>
+            <w:pStyle w:val="TOC3"/>
+            <w:spacing w:line="240" w:lineRule="auto"/>
+            <w:rPr>
+              <w:rFonts w:asciiTheme="minorHAnsi" w:hAnsiTheme="minorHAnsi"/>
+              <w:noProof/>
+              <w:sz w:val="22"/>
+            </w:rPr>
+          </w:pPr>
+          <w:hyperlink w:anchor="_Toc466845096" w:history="1">
+            <w:r>
+              <w:rPr>
+                <w:rStyle w:val="Hyperlink"/>
+                <w:noProof/>
+              </w:rPr>
+              <w:t>5.2.1 IUser, MyDataUser</w:t>
+            </w:r>
+            <w:r>
+              <w:rPr>
+                <w:noProof/>
+                <w:webHidden/>
+              </w:rPr>
+              <w:tab/>
+            </w:r>
+            <w:r>
+              <w:rPr>
+                <w:noProof/>
+                <w:webHidden/>
+              </w:rPr>
+              <w:fldChar w:fldCharType="begin"/>
+            </w:r>
+            <w:r>
+              <w:rPr>
+                <w:noProof/>
+                <w:webHidden/>
+              </w:rPr>
+              <w:instrText xml:space="preserve"> PAGEREF _Toc466845096 \h </w:instrText>
+            </w:r>
+            <w:r>
+              <w:rPr>
+                <w:noProof/>
+                <w:webHidden/>
+              </w:rPr>
+            </w:r>
+            <w:r>
+              <w:rPr>
+                <w:noProof/>
+                <w:webHidden/>
+              </w:rPr>
+              <w:fldChar w:fldCharType="separate"/>
+            </w:r>
+            <w:r>
+              <w:rPr>
+                <w:noProof/>
+                <w:webHidden/>
+              </w:rPr>
+              <w:t>17</w:t>
+            </w:r>
+            <w:r>
+              <w:rPr>
+                <w:noProof/>
+                <w:webHidden/>
+              </w:rPr>
+              <w:fldChar w:fldCharType="end"/>
+            </w:r>
+          </w:hyperlink>
+        </w:p>
+        <w:p>
+          <w:pPr>
+            <w:pStyle w:val="TOC2"/>
+            <w:rPr>
+              <w:rFonts w:asciiTheme="minorHAnsi" w:hAnsiTheme="minorHAnsi"/>
+              <w:noProof/>
+              <w:sz w:val="22"/>
+            </w:rPr>
+          </w:pPr>
+          <w:hyperlink w:anchor="_Toc466845097" w:history="1">
+            <w:r>
+              <w:rPr>
+                <w:rStyle w:val="Hyperlink"/>
+                <w:noProof/>
+              </w:rPr>
+              <w:t>5.? Uso delle eccezioni</w:t>
+            </w:r>
+            <w:r>
+              <w:rPr>
+                <w:noProof/>
+                <w:webHidden/>
+              </w:rPr>
+              <w:tab/>
+            </w:r>
+            <w:r>
+              <w:rPr>
+                <w:noProof/>
+                <w:webHidden/>
+              </w:rPr>
+              <w:fldChar w:fldCharType="begin"/>
+            </w:r>
+            <w:r>
+              <w:rPr>
+                <w:noProof/>
+                <w:webHidden/>
+              </w:rPr>
+              <w:instrText xml:space="preserve"> PAGEREF _Toc466845097 \h </w:instrText>
+            </w:r>
+            <w:r>
+              <w:rPr>
+                <w:noProof/>
+                <w:webHidden/>
+              </w:rPr>
+            </w:r>
+            <w:r>
+              <w:rPr>
+                <w:noProof/>
+                <w:webHidden/>
+              </w:rPr>
+              <w:fldChar w:fldCharType="separate"/>
+            </w:r>
+            <w:r>
+              <w:rPr>
+                <w:noProof/>
+                <w:webHidden/>
+              </w:rPr>
+              <w:t>17</w:t>
+            </w:r>
+            <w:r>
+              <w:rPr>
+                <w:noProof/>
+                <w:webHidden/>
+              </w:rPr>
+              <w:fldChar w:fldCharType="end"/>
+            </w:r>
+          </w:hyperlink>
+        </w:p>
+        <w:p>
+          <w:pPr>
+            <w:spacing w:after="0" w:line="240" w:lineRule="auto"/>
+          </w:pPr>
           <w:r>
             <w:fldChar w:fldCharType="end"/>
           </w:r>
@@ -1624,7 +1917,6 @@
         <w:rPr>
           <w:szCs w:val="24"/>
         </w:rPr>
-        <w:lastRenderedPageBreak/>
         <w:br w:type="page"/>
       </w:r>
     </w:p>
@@ -1633,12 +1925,14 @@
         <w:pStyle w:val="Heading1"/>
         <w:spacing w:before="120" w:after="160" w:line="360" w:lineRule="auto"/>
       </w:pPr>
-      <w:bookmarkStart w:id="0" w:name="_Toc466829210"/>
+      <w:bookmarkStart w:id="0" w:name="_Toc466845071"/>
       <w:r>
         <w:lastRenderedPageBreak/>
         <w:t>Introduzione</w:t>
       </w:r>
+      <w:bookmarkStart w:id="1" w:name="_GoBack"/>
       <w:bookmarkEnd w:id="0"/>
+      <w:bookmarkEnd w:id="1"/>
     </w:p>
     <w:p>
       <w:pPr>
@@ -2051,7 +2345,7 @@
         <w:pStyle w:val="Heading1"/>
         <w:spacing w:before="120" w:after="160" w:line="360" w:lineRule="auto"/>
       </w:pPr>
-      <w:bookmarkStart w:id="1" w:name="_Toc466829211"/>
+      <w:bookmarkStart w:id="2" w:name="_Toc466845072"/>
       <w:r>
         <w:lastRenderedPageBreak/>
         <w:t>1 MyData</w:t>
@@ -2059,7 +2353,7 @@
       <w:r>
         <w:t>, Big Data</w:t>
       </w:r>
-      <w:bookmarkEnd w:id="1"/>
+      <w:bookmarkEnd w:id="2"/>
     </w:p>
     <w:p>
       <w:pPr>
@@ -2588,7 +2882,7 @@
         </w:rPr>
         <w:br w:type="page"/>
       </w:r>
-      <w:bookmarkStart w:id="2" w:name="_Toc466829212"/>
+      <w:bookmarkStart w:id="3" w:name="_Toc466845073"/>
       <w:r>
         <w:rPr>
           <w:lang w:val="en-GB"/>
@@ -2602,7 +2896,7 @@
         </w:rPr>
         <w:t>Smart Mobility</w:t>
       </w:r>
-      <w:bookmarkEnd w:id="2"/>
+      <w:bookmarkEnd w:id="3"/>
     </w:p>
     <w:p>
       <w:pPr>
@@ -2612,14 +2906,14 @@
           <w:lang w:val="en-GB"/>
         </w:rPr>
       </w:pPr>
-      <w:bookmarkStart w:id="3" w:name="_Toc466829213"/>
+      <w:bookmarkStart w:id="4" w:name="_Toc466845074"/>
       <w:r>
         <w:rPr>
           <w:lang w:val="en-GB"/>
         </w:rPr>
         <w:t>2.1 Mobility as a Service</w:t>
       </w:r>
-      <w:bookmarkEnd w:id="3"/>
+      <w:bookmarkEnd w:id="4"/>
     </w:p>
     <w:p>
       <w:pPr>
@@ -3006,7 +3300,7 @@
         <w:pStyle w:val="Heading3"/>
         <w:spacing w:after="160" w:line="360" w:lineRule="auto"/>
       </w:pPr>
-      <w:bookmarkStart w:id="4" w:name="_Toc466829214"/>
+      <w:bookmarkStart w:id="5" w:name="_Toc466845075"/>
       <w:r>
         <w:lastRenderedPageBreak/>
         <w:t xml:space="preserve">2.1.1 </w:t>
@@ -3035,7 +3329,7 @@
       <w:r>
         <w:t xml:space="preserve"> Planner</w:t>
       </w:r>
-      <w:bookmarkEnd w:id="4"/>
+      <w:bookmarkEnd w:id="5"/>
     </w:p>
     <w:p>
       <w:pPr>
@@ -3570,11 +3864,11 @@
         <w:pStyle w:val="Heading2"/>
         <w:spacing w:after="160" w:line="360" w:lineRule="auto"/>
       </w:pPr>
-      <w:bookmarkStart w:id="5" w:name="_Toc466829215"/>
+      <w:bookmarkStart w:id="6" w:name="_Toc466845076"/>
       <w:r>
         <w:t>2.2 Smart Mobility for All</w:t>
       </w:r>
-      <w:bookmarkEnd w:id="5"/>
+      <w:bookmarkEnd w:id="6"/>
     </w:p>
     <w:p>
       <w:pPr>
@@ -3735,11 +4029,11 @@
       <w:pPr>
         <w:pStyle w:val="Heading1"/>
       </w:pPr>
-      <w:bookmarkStart w:id="6" w:name="_Toc466829216"/>
+      <w:bookmarkStart w:id="7" w:name="_Toc466845077"/>
       <w:r>
         <w:t>2 ½ GDPR??</w:t>
       </w:r>
-      <w:bookmarkEnd w:id="6"/>
+      <w:bookmarkEnd w:id="7"/>
     </w:p>
     <w:p/>
     <w:p>
@@ -3747,11 +4041,11 @@
         <w:pStyle w:val="Heading1"/>
         <w:spacing w:before="120" w:after="160" w:line="360" w:lineRule="auto"/>
       </w:pPr>
-      <w:bookmarkStart w:id="7" w:name="_Toc466829217"/>
+      <w:bookmarkStart w:id="8" w:name="_Toc466845078"/>
       <w:r>
         <w:t>3 Architettura MyData</w:t>
       </w:r>
-      <w:bookmarkEnd w:id="7"/>
+      <w:bookmarkEnd w:id="8"/>
     </w:p>
     <w:p>
       <w:r>
@@ -3771,14 +4065,14 @@
         <w:pStyle w:val="Heading2"/>
         <w:spacing w:after="160" w:line="360" w:lineRule="auto"/>
       </w:pPr>
-      <w:bookmarkStart w:id="8" w:name="_Toc466829218"/>
+      <w:bookmarkStart w:id="9" w:name="_Toc466845079"/>
       <w:r>
         <w:t>3.</w:t>
       </w:r>
       <w:r>
         <w:t>1 Entità fondamentali</w:t>
       </w:r>
-      <w:bookmarkEnd w:id="8"/>
+      <w:bookmarkEnd w:id="9"/>
     </w:p>
     <w:p>
       <w:pPr>
@@ -4144,11 +4438,11 @@
         <w:pStyle w:val="Heading2"/>
         <w:spacing w:after="160" w:line="360" w:lineRule="auto"/>
       </w:pPr>
-      <w:bookmarkStart w:id="9" w:name="_Ref466761680"/>
-      <w:bookmarkStart w:id="10" w:name="_Ref466761686"/>
-      <w:bookmarkStart w:id="11" w:name="_Ref466761690"/>
-      <w:bookmarkStart w:id="12" w:name="_Ref466761693"/>
-      <w:bookmarkStart w:id="13" w:name="_Toc466829219"/>
+      <w:bookmarkStart w:id="10" w:name="_Ref466761680"/>
+      <w:bookmarkStart w:id="11" w:name="_Ref466761686"/>
+      <w:bookmarkStart w:id="12" w:name="_Ref466761690"/>
+      <w:bookmarkStart w:id="13" w:name="_Ref466761693"/>
+      <w:bookmarkStart w:id="14" w:name="_Toc466845080"/>
       <w:r>
         <w:lastRenderedPageBreak/>
         <w:t>3</w:t>
@@ -4156,11 +4450,11 @@
       <w:r>
         <w:t>.2 Service Registry, Service Linking</w:t>
       </w:r>
-      <w:bookmarkEnd w:id="9"/>
       <w:bookmarkEnd w:id="10"/>
       <w:bookmarkEnd w:id="11"/>
       <w:bookmarkEnd w:id="12"/>
       <w:bookmarkEnd w:id="13"/>
+      <w:bookmarkEnd w:id="14"/>
     </w:p>
     <w:p>
       <w:pPr>
@@ -4539,7 +4833,7 @@
           <w:lang w:val="en-GB"/>
         </w:rPr>
       </w:pPr>
-      <w:bookmarkStart w:id="14" w:name="_Toc466829220"/>
+      <w:bookmarkStart w:id="15" w:name="_Toc466845081"/>
       <w:r>
         <w:rPr>
           <w:lang w:val="en-GB"/>
@@ -4552,7 +4846,7 @@
         </w:rPr>
         <w:t>uth 2.0</w:t>
       </w:r>
-      <w:bookmarkEnd w:id="14"/>
+      <w:bookmarkEnd w:id="15"/>
     </w:p>
     <w:p>
       <w:pPr>
@@ -4603,7 +4897,7 @@
         </w:rPr>
         <w:t xml:space="preserve"> </w:t>
       </w:r>
-      <w:bookmarkStart w:id="15" w:name="_Toc466829221"/>
+      <w:bookmarkStart w:id="16" w:name="_Toc466845082"/>
       <w:r>
         <w:t>3</w:t>
       </w:r>
@@ -4613,7 +4907,7 @@
       <w:r>
         <w:t>Consent</w:t>
       </w:r>
-      <w:bookmarkEnd w:id="15"/>
+      <w:bookmarkEnd w:id="16"/>
     </w:p>
     <w:p>
       <w:pPr>
@@ -5114,14 +5408,14 @@
           <w:lang w:val="en-GB"/>
         </w:rPr>
       </w:pPr>
-      <w:bookmarkStart w:id="16" w:name="_Toc466829222"/>
+      <w:bookmarkStart w:id="17" w:name="_Toc466845083"/>
       <w:r>
         <w:rPr>
           <w:lang w:val="en-GB"/>
         </w:rPr>
         <w:t>3.3.1 Kantara Consent &amp; Information Sharing Work Group</w:t>
       </w:r>
-      <w:bookmarkEnd w:id="16"/>
+      <w:bookmarkEnd w:id="17"/>
     </w:p>
     <w:p>
       <w:r>
@@ -5141,26 +5435,35 @@
     <w:p>
       <w:pPr>
         <w:pStyle w:val="Heading3"/>
-      </w:pPr>
-      <w:bookmarkStart w:id="17" w:name="_Toc466829223"/>
-      <w:r>
+        <w:rPr>
+          <w:lang w:val="en-GB"/>
+        </w:rPr>
+      </w:pPr>
+      <w:bookmarkStart w:id="18" w:name="_Toc466845084"/>
+      <w:r>
+        <w:rPr>
+          <w:lang w:val="en-GB"/>
+        </w:rPr>
         <w:t>3.3.2 U</w:t>
       </w:r>
       <w:r>
-        <w:t xml:space="preserve">ser </w:t>
-      </w:r>
-      <w:proofErr w:type="spellStart"/>
-      <w:r>
-        <w:t>Managed</w:t>
-      </w:r>
-      <w:proofErr w:type="spellEnd"/>
-      <w:r>
-        <w:t xml:space="preserve"> Access</w:t>
-      </w:r>
-      <w:bookmarkEnd w:id="17"/>
-    </w:p>
-    <w:p>
-      <w:r>
+        <w:rPr>
+          <w:lang w:val="en-GB"/>
+        </w:rPr>
+        <w:t>ser Managed Access</w:t>
+      </w:r>
+      <w:bookmarkEnd w:id="18"/>
+    </w:p>
+    <w:p>
+      <w:pPr>
+        <w:rPr>
+          <w:lang w:val="en-GB"/>
+        </w:rPr>
+      </w:pPr>
+      <w:r>
+        <w:rPr>
+          <w:lang w:val="en-GB"/>
+        </w:rPr>
         <w:t>https://kantarainitiative.org/confluence/display/uma/Home</w:t>
       </w:r>
     </w:p>
@@ -5169,7 +5472,7 @@
         <w:pStyle w:val="Heading2"/>
         <w:spacing w:after="160" w:line="360" w:lineRule="auto"/>
       </w:pPr>
-      <w:bookmarkStart w:id="18" w:name="_Toc466829224"/>
+      <w:bookmarkStart w:id="19" w:name="_Toc466845085"/>
       <w:r>
         <w:lastRenderedPageBreak/>
         <w:t>3</w:t>
@@ -5177,7 +5480,7 @@
       <w:r>
         <w:t>.4 Personal Data Storage</w:t>
       </w:r>
-      <w:bookmarkEnd w:id="18"/>
+      <w:bookmarkEnd w:id="19"/>
     </w:p>
     <w:p>
       <w:pPr>
@@ -5381,7 +5684,7 @@
       <w:pPr>
         <w:pStyle w:val="Heading1"/>
       </w:pPr>
-      <w:bookmarkStart w:id="19" w:name="_Toc466829225"/>
+      <w:bookmarkStart w:id="20" w:name="_Toc466845086"/>
       <w:r>
         <w:lastRenderedPageBreak/>
         <w:t>4</w:t>
@@ -5395,7 +5698,7 @@
       <w:r>
         <w:t xml:space="preserve"> e Design</w:t>
       </w:r>
-      <w:bookmarkEnd w:id="19"/>
+      <w:bookmarkEnd w:id="20"/>
     </w:p>
     <w:p>
       <w:r>
@@ -5457,14 +5760,7 @@
           <w:rFonts w:cs="Times New Roman"/>
           <w:szCs w:val="24"/>
         </w:rPr>
-        <w:t>è necessaria</w:t>
-      </w:r>
-      <w:r>
-        <w:rPr>
-          <w:rFonts w:cs="Times New Roman"/>
-          <w:szCs w:val="24"/>
-        </w:rPr>
-        <w:t xml:space="preserve"> </w:t>
+        <w:t xml:space="preserve">è necessaria </w:t>
       </w:r>
       <w:r>
         <w:rPr>
@@ -5745,24 +6041,47 @@
     <w:p>
       <w:pPr>
         <w:pStyle w:val="Heading2"/>
-      </w:pPr>
-      <w:bookmarkStart w:id="20" w:name="_Toc466829226"/>
-      <w:r>
+        <w:rPr>
+          <w:lang w:val="en-GB"/>
+        </w:rPr>
+      </w:pPr>
+      <w:bookmarkStart w:id="21" w:name="_Toc466845087"/>
+      <w:r>
+        <w:rPr>
+          <w:lang w:val="en-GB"/>
+        </w:rPr>
         <w:t>4.1 Accounting</w:t>
       </w:r>
       <w:r>
+        <w:rPr>
+          <w:lang w:val="en-GB"/>
+        </w:rPr>
         <w:t xml:space="preserve"> </w:t>
       </w:r>
       <w:r>
+        <w:rPr>
+          <w:lang w:val="en-GB"/>
+        </w:rPr>
         <w:t>e</w:t>
       </w:r>
       <w:r>
+        <w:rPr>
+          <w:lang w:val="en-GB"/>
+        </w:rPr>
         <w:t xml:space="preserve"> Servizi</w:t>
       </w:r>
-      <w:bookmarkEnd w:id="20"/>
-    </w:p>
-    <w:p>
-      <w:r>
+      <w:bookmarkEnd w:id="21"/>
+    </w:p>
+    <w:p>
+      <w:pPr>
+        <w:rPr>
+          <w:lang w:val="en-GB"/>
+        </w:rPr>
+      </w:pPr>
+      <w:r>
+        <w:rPr>
+          <w:lang w:val="en-GB"/>
+        </w:rPr>
         <w:t>https://github.com/HIIT/mydata-sdk/tree/master/Account</w:t>
       </w:r>
     </w:p>
@@ -6143,11 +6462,11 @@
       <w:pPr>
         <w:pStyle w:val="Heading2"/>
       </w:pPr>
-      <w:bookmarkStart w:id="21" w:name="_Toc466829227"/>
+      <w:bookmarkStart w:id="22" w:name="_Toc466845088"/>
       <w:r>
         <w:t>4.2 Operatore MyData</w:t>
       </w:r>
-      <w:bookmarkEnd w:id="21"/>
+      <w:bookmarkEnd w:id="22"/>
     </w:p>
     <w:p>
       <w:r>
@@ -6565,14 +6884,14 @@
       <w:pPr>
         <w:pStyle w:val="Heading2"/>
       </w:pPr>
-      <w:bookmarkStart w:id="22" w:name="_Toc466829228"/>
+      <w:bookmarkStart w:id="23" w:name="_Toc466845089"/>
       <w:r>
         <w:t>4.3 Service Registry</w:t>
       </w:r>
       <w:r>
         <w:t>, Service Linking</w:t>
       </w:r>
-      <w:bookmarkEnd w:id="22"/>
+      <w:bookmarkEnd w:id="23"/>
     </w:p>
     <w:p>
       <w:pPr>
@@ -6817,11 +7136,11 @@
       <w:pPr>
         <w:pStyle w:val="Heading2"/>
       </w:pPr>
-      <w:bookmarkStart w:id="23" w:name="_Toc466829229"/>
+      <w:bookmarkStart w:id="24" w:name="_Toc466845090"/>
       <w:r>
         <w:t>4.4 Consent</w:t>
       </w:r>
-      <w:bookmarkEnd w:id="23"/>
+      <w:bookmarkEnd w:id="24"/>
     </w:p>
     <w:p>
       <w:r>
@@ -6972,7 +7291,7 @@
       <w:pPr>
         <w:pStyle w:val="Heading2"/>
       </w:pPr>
-      <w:bookmarkStart w:id="24" w:name="_Toc466829230"/>
+      <w:bookmarkStart w:id="25" w:name="_Toc466845091"/>
       <w:r>
         <w:lastRenderedPageBreak/>
         <w:t>4.5</w:t>
@@ -6980,7 +7299,7 @@
       <w:r>
         <w:t xml:space="preserve"> Personal Data Storage</w:t>
       </w:r>
-      <w:bookmarkEnd w:id="24"/>
+      <w:bookmarkEnd w:id="25"/>
     </w:p>
     <w:p>
       <w:r>
@@ -7236,32 +7555,25 @@
       <w:pPr>
         <w:pStyle w:val="Heading2"/>
       </w:pPr>
-      <w:bookmarkStart w:id="25" w:name="_Toc466829231"/>
+      <w:bookmarkStart w:id="26" w:name="_Toc466845092"/>
       <w:r>
         <w:t>4.6 Rappresentazione di dati non noti a priori</w:t>
       </w:r>
-      <w:bookmarkEnd w:id="25"/>
-    </w:p>
-    <w:p>
-      <w:pPr>
-        <w:rPr>
-          <w:rFonts w:cs="Times New Roman"/>
-          <w:szCs w:val="24"/>
-        </w:rPr>
-      </w:pPr>
-      <w:r>
-        <w:rPr>
-          <w:rFonts w:cs="Times New Roman"/>
-          <w:szCs w:val="24"/>
-        </w:rPr>
-        <w:t>Una delle maggiori difficoltà incontrate</w:t>
-      </w:r>
-      <w:r>
-        <w:rPr>
-          <w:rFonts w:cs="Times New Roman"/>
-          <w:szCs w:val="24"/>
-        </w:rPr>
-        <w:t xml:space="preserve"> durante lo studio di </w:t>
+      <w:bookmarkEnd w:id="26"/>
+    </w:p>
+    <w:p>
+      <w:pPr>
+        <w:rPr>
+          <w:rFonts w:cs="Times New Roman"/>
+          <w:szCs w:val="24"/>
+        </w:rPr>
+      </w:pPr>
+      <w:r>
+        <w:rPr>
+          <w:rFonts w:cs="Times New Roman"/>
+          <w:szCs w:val="24"/>
+        </w:rPr>
+        <w:t xml:space="preserve">Una delle maggiori difficoltà incontrate durante lo studio di </w:t>
       </w:r>
       <w:r>
         <w:rPr>
@@ -7294,21 +7606,7 @@
           <w:rFonts w:cs="Times New Roman"/>
           <w:szCs w:val="24"/>
         </w:rPr>
-        <w:t>e Personal Data Storage</w:t>
-      </w:r>
-      <w:r>
-        <w:rPr>
-          <w:rFonts w:cs="Times New Roman"/>
-          <w:szCs w:val="24"/>
-        </w:rPr>
-        <w:t xml:space="preserve"> riguardava la necessità di descrivere tipi di dato non noti a priori, e di possedere strumenti per il loro processamento. Questa problematica interessa i</w:t>
-      </w:r>
-      <w:r>
-        <w:rPr>
-          <w:rFonts w:cs="Times New Roman"/>
-          <w:szCs w:val="24"/>
-        </w:rPr>
-        <w:t xml:space="preserve">l </w:t>
+        <w:t xml:space="preserve">e Personal Data Storage riguardava la necessità di descrivere tipi di dato non noti a priori, e di possedere strumenti per il loro processamento. Questa problematica interessa il </w:t>
       </w:r>
       <w:r>
         <w:rPr>
@@ -7350,28 +7648,7 @@
           <w:rFonts w:cs="Times New Roman"/>
           <w:szCs w:val="24"/>
         </w:rPr>
-        <w:t>;</w:t>
-      </w:r>
-      <w:r>
-        <w:rPr>
-          <w:rFonts w:cs="Times New Roman"/>
-          <w:szCs w:val="24"/>
-        </w:rPr>
-        <w:t xml:space="preserve"> il Personal Data Storage</w:t>
-      </w:r>
-      <w:r>
-        <w:rPr>
-          <w:rFonts w:cs="Times New Roman"/>
-          <w:szCs w:val="24"/>
-        </w:rPr>
-        <w:t>, invece,</w:t>
-      </w:r>
-      <w:r>
-        <w:rPr>
-          <w:rFonts w:cs="Times New Roman"/>
-          <w:szCs w:val="24"/>
-        </w:rPr>
-        <w:t xml:space="preserve"> quando questo prende parte ad uno scambio di dati con il servizio.</w:t>
+        <w:t>; il Personal Data Storage, invece, quando questo prende parte ad uno scambio di dati con il servizio.</w:t>
       </w:r>
     </w:p>
     <w:p>
@@ -7663,16 +7940,314 @@
     <w:p>
       <w:pPr>
         <w:pStyle w:val="Heading1"/>
-        <w:rPr>
-          <w:rFonts w:ascii="Times New Roman" w:hAnsi="Times New Roman"/>
-        </w:rPr>
-      </w:pPr>
+      </w:pPr>
+      <w:bookmarkStart w:id="27" w:name="_Toc466845093"/>
       <w:r>
         <w:lastRenderedPageBreak/>
         <w:t>5 Progettazione</w:t>
       </w:r>
-      <w:bookmarkStart w:id="26" w:name="_GoBack"/>
-      <w:bookmarkEnd w:id="26"/>
+      <w:bookmarkEnd w:id="27"/>
+    </w:p>
+    <w:p>
+      <w:r>
+        <w:t>Nei paragrafi successivi verranno illustrate le fasi di implementazione del gestore di dati personali, motivando le scelte implementative e le eventuali differenze che si creano rispetto a quanto detto in Analisi.</w:t>
+      </w:r>
+    </w:p>
+    <w:p>
+      <w:r>
+        <w:t>Per la realizzazione del gestore è stato utilizzato il linguaggio Java.</w:t>
+      </w:r>
+    </w:p>
+    <w:p>
+      <w:r>
+        <w:t xml:space="preserve">Fra i principi generali seguiti in Progettazione troviamo l’inversione delle dipendenze, la separazione delle responsabilità, il principio di sostituibilità di </w:t>
+      </w:r>
+      <w:proofErr w:type="spellStart"/>
+      <w:r>
+        <w:t>Liskov</w:t>
+      </w:r>
+      <w:proofErr w:type="spellEnd"/>
+      <w:r>
+        <w:t xml:space="preserve"> e il già citato rasoio di </w:t>
+      </w:r>
+      <w:proofErr w:type="spellStart"/>
+      <w:r>
+        <w:t>Occam</w:t>
+      </w:r>
+      <w:proofErr w:type="spellEnd"/>
+      <w:r>
+        <w:t xml:space="preserve">. Secondo il principio di inversione delle dipendenze, è necessario </w:t>
+      </w:r>
+      <w:r>
+        <w:t>che le dipendenze presenti all’interno del codice non siano fra classi ma fra interfacce, in modo da evitare che la struttura possa risentire di cambiamenti che avvengono a basso livello. Il principio di separazione delle responsabilità stabilisce che ogni classe deve avere un solo compito, da svolgere interamente, ma mai più di uno: lo sviluppo di classi con più di una responsabilità genera dipendenze non volute fra le classi</w:t>
+      </w:r>
+      <w:r>
+        <w:t xml:space="preserve">, rendendo il codice fragile. Infine, il principio di sostituibilità di </w:t>
+      </w:r>
+      <w:proofErr w:type="spellStart"/>
+      <w:r>
+        <w:t>Liskov</w:t>
+      </w:r>
+      <w:proofErr w:type="spellEnd"/>
+      <w:r>
+        <w:t xml:space="preserve"> si applica ai casi di ereditarietà fra classi, e ne regola il rapporto: ogni sottoclasse deve poter essere utilizzata al posto della classe base senza che ci si accorga della differenza.</w:t>
+      </w:r>
+    </w:p>
+    <w:p>
+      <w:pPr>
+        <w:pStyle w:val="Heading2"/>
+      </w:pPr>
+      <w:bookmarkStart w:id="28" w:name="_Toc466845094"/>
+      <w:r>
+        <w:t>5.1 Flusso del programma</w:t>
+      </w:r>
+      <w:bookmarkEnd w:id="28"/>
+    </w:p>
+    <w:p>
+      <w:r>
+        <w:t>//Trovare programma per generare immagini carine</w:t>
+      </w:r>
+    </w:p>
+    <w:p>
+      <w:pPr>
+        <w:pStyle w:val="Heading2"/>
+      </w:pPr>
+      <w:bookmarkStart w:id="29" w:name="_Toc466845095"/>
+      <w:r>
+        <w:t>5.2 Accounting</w:t>
+      </w:r>
+      <w:bookmarkEnd w:id="29"/>
+    </w:p>
+    <w:p>
+      <w:pPr>
+        <w:keepNext/>
+        <w:jc w:val="center"/>
+      </w:pPr>
+      <w:r>
+        <w:rPr>
+          <w:noProof/>
+        </w:rPr>
+        <w:drawing>
+          <wp:inline distT="0" distB="0" distL="0" distR="0">
+            <wp:extent cx="5256530" cy="1345547"/>
+            <wp:effectExtent l="0" t="0" r="1270" b="7620"/>
+            <wp:docPr id="5" name="Picture 5" descr="C:\Users\Giada\AppData\Local\Microsoft\Windows\INetCacheContent.Word\Accounting-closed.png"/>
+            <wp:cNvGraphicFramePr>
+              <a:graphicFrameLocks xmlns:a="http://schemas.openxmlformats.org/drawingml/2006/main" noChangeAspect="1"/>
+            </wp:cNvGraphicFramePr>
+            <a:graphic xmlns:a="http://schemas.openxmlformats.org/drawingml/2006/main">
+              <a:graphicData uri="http://schemas.openxmlformats.org/drawingml/2006/picture">
+                <pic:pic xmlns:pic="http://schemas.openxmlformats.org/drawingml/2006/picture">
+                  <pic:nvPicPr>
+                    <pic:cNvPr id="0" name="Picture 9" descr="C:\Users\Giada\AppData\Local\Microsoft\Windows\INetCacheContent.Word\Accounting-closed.png"/>
+                    <pic:cNvPicPr>
+                      <a:picLocks noChangeAspect="1" noChangeArrowheads="1"/>
+                    </pic:cNvPicPr>
+                  </pic:nvPicPr>
+                  <pic:blipFill>
+                    <a:blip r:embed="rId10" cstate="print">
+                      <a:extLst>
+                        <a:ext uri="{28A0092B-C50C-407E-A947-70E740481C1C}">
+                          <a14:useLocalDpi xmlns:a14="http://schemas.microsoft.com/office/drawing/2010/main" val="0"/>
+                        </a:ext>
+                      </a:extLst>
+                    </a:blip>
+                    <a:srcRect/>
+                    <a:stretch>
+                      <a:fillRect/>
+                    </a:stretch>
+                  </pic:blipFill>
+                  <pic:spPr bwMode="auto">
+                    <a:xfrm>
+                      <a:off x="0" y="0"/>
+                      <a:ext cx="5256530" cy="1345547"/>
+                    </a:xfrm>
+                    <a:prstGeom prst="rect">
+                      <a:avLst/>
+                    </a:prstGeom>
+                    <a:noFill/>
+                    <a:ln>
+                      <a:noFill/>
+                    </a:ln>
+                  </pic:spPr>
+                </pic:pic>
+              </a:graphicData>
+            </a:graphic>
+          </wp:inline>
+        </w:drawing>
+      </w:r>
+    </w:p>
+    <w:p>
+      <w:pPr>
+        <w:pStyle w:val="Caption"/>
+        <w:jc w:val="center"/>
+      </w:pPr>
+      <w:r>
+        <w:t xml:space="preserve">Figura </w:t>
+      </w:r>
+      <w:fldSimple w:instr=" SEQ Figura \* ARABIC ">
+        <w:r>
+          <w:rPr>
+            <w:noProof/>
+          </w:rPr>
+          <w:t>1</w:t>
+        </w:r>
+      </w:fldSimple>
+    </w:p>
+    <w:p>
+      <w:r>
+        <w:t xml:space="preserve">Al centro è collocata la classe corrispondente all’utente </w:t>
+      </w:r>
+      <w:proofErr w:type="spellStart"/>
+      <w:r>
+        <w:t>MyData</w:t>
+      </w:r>
+      <w:proofErr w:type="spellEnd"/>
+      <w:r>
+        <w:t xml:space="preserve">, che, confermando quanto detto in Analisi, è collegata agli account dei servizi, ed al Personal Data </w:t>
+      </w:r>
+      <w:proofErr w:type="spellStart"/>
+      <w:r>
+        <w:t>Vault</w:t>
+      </w:r>
+      <w:proofErr w:type="spellEnd"/>
+      <w:r>
+        <w:t xml:space="preserve"> dell’utente. Una novità è invece la coppia </w:t>
+      </w:r>
+      <w:proofErr w:type="spellStart"/>
+      <w:r>
+        <w:t>ISecurityManager</w:t>
+      </w:r>
+      <w:proofErr w:type="spellEnd"/>
+      <w:r>
+        <w:t xml:space="preserve">, </w:t>
+      </w:r>
+      <w:proofErr w:type="spellStart"/>
+      <w:r>
+        <w:t>SecurityManager</w:t>
+      </w:r>
+      <w:proofErr w:type="spellEnd"/>
+      <w:r>
+        <w:t xml:space="preserve"> creata per soddisfare i requisiti di sicurezza relativi alla mutua autenticazione fra utente e servizio. Si è deciso di sviluppare separatamente questa classe per un principio di </w:t>
+      </w:r>
+      <w:r>
+        <w:lastRenderedPageBreak/>
+        <w:t>separazione delle responsabilità, e per permettere una più semplice estendibilità in caso di sviluppi futuri.</w:t>
+      </w:r>
+    </w:p>
+    <w:p>
+      <w:pPr>
+        <w:pStyle w:val="Heading3"/>
+      </w:pPr>
+      <w:bookmarkStart w:id="30" w:name="_Toc466845096"/>
+      <w:r>
+        <w:t xml:space="preserve">5.2.1 </w:t>
+      </w:r>
+      <w:proofErr w:type="spellStart"/>
+      <w:r>
+        <w:t>IUser</w:t>
+      </w:r>
+      <w:proofErr w:type="spellEnd"/>
+      <w:r>
+        <w:t xml:space="preserve">, </w:t>
+      </w:r>
+      <w:proofErr w:type="spellStart"/>
+      <w:r>
+        <w:t>MyDataUser</w:t>
+      </w:r>
+      <w:bookmarkEnd w:id="30"/>
+      <w:proofErr w:type="spellEnd"/>
+    </w:p>
+    <w:p>
+      <w:pPr>
+        <w:keepNext/>
+        <w:jc w:val="center"/>
+      </w:pPr>
+      <w:r>
+        <w:rPr>
+          <w:noProof/>
+        </w:rPr>
+        <w:drawing>
+          <wp:inline distT="0" distB="0" distL="0" distR="0">
+            <wp:extent cx="5256530" cy="2156749"/>
+            <wp:effectExtent l="0" t="0" r="1270" b="0"/>
+            <wp:docPr id="3" name="Picture 3" descr="C:\Users\Giada\AppData\Local\Microsoft\Windows\INetCacheContent.Word\Accounting-MyDataUsr.png"/>
+            <wp:cNvGraphicFramePr>
+              <a:graphicFrameLocks xmlns:a="http://schemas.openxmlformats.org/drawingml/2006/main" noChangeAspect="1"/>
+            </wp:cNvGraphicFramePr>
+            <a:graphic xmlns:a="http://schemas.openxmlformats.org/drawingml/2006/main">
+              <a:graphicData uri="http://schemas.openxmlformats.org/drawingml/2006/picture">
+                <pic:pic xmlns:pic="http://schemas.openxmlformats.org/drawingml/2006/picture">
+                  <pic:nvPicPr>
+                    <pic:cNvPr id="0" name="Picture 5" descr="C:\Users\Giada\AppData\Local\Microsoft\Windows\INetCacheContent.Word\Accounting-MyDataUsr.png"/>
+                    <pic:cNvPicPr>
+                      <a:picLocks noChangeAspect="1" noChangeArrowheads="1"/>
+                    </pic:cNvPicPr>
+                  </pic:nvPicPr>
+                  <pic:blipFill>
+                    <a:blip r:embed="rId11">
+                      <a:extLst>
+                        <a:ext uri="{28A0092B-C50C-407E-A947-70E740481C1C}">
+                          <a14:useLocalDpi xmlns:a14="http://schemas.microsoft.com/office/drawing/2010/main" val="0"/>
+                        </a:ext>
+                      </a:extLst>
+                    </a:blip>
+                    <a:srcRect/>
+                    <a:stretch>
+                      <a:fillRect/>
+                    </a:stretch>
+                  </pic:blipFill>
+                  <pic:spPr bwMode="auto">
+                    <a:xfrm>
+                      <a:off x="0" y="0"/>
+                      <a:ext cx="5256530" cy="2156749"/>
+                    </a:xfrm>
+                    <a:prstGeom prst="rect">
+                      <a:avLst/>
+                    </a:prstGeom>
+                    <a:noFill/>
+                    <a:ln>
+                      <a:noFill/>
+                    </a:ln>
+                  </pic:spPr>
+                </pic:pic>
+              </a:graphicData>
+            </a:graphic>
+          </wp:inline>
+        </w:drawing>
+      </w:r>
+    </w:p>
+    <w:p>
+      <w:pPr>
+        <w:pStyle w:val="Caption"/>
+        <w:jc w:val="center"/>
+      </w:pPr>
+      <w:r>
+        <w:t xml:space="preserve">Figura </w:t>
+      </w:r>
+      <w:fldSimple w:instr=" SEQ Figura \* ARABIC ">
+        <w:r>
+          <w:rPr>
+            <w:noProof/>
+          </w:rPr>
+          <w:t>2</w:t>
+        </w:r>
+      </w:fldSimple>
+    </w:p>
+    <w:p>
+      <w:r>
+        <w:t>Com’è possibile vedere in figura</w:t>
+      </w:r>
+    </w:p>
+    <w:p>
+      <w:pPr>
+        <w:pStyle w:val="Heading2"/>
+      </w:pPr>
+      <w:bookmarkStart w:id="31" w:name="_Toc466845097"/>
+      <w:r>
+        <w:t>5.? Uso delle eccezioni</w:t>
+      </w:r>
+      <w:bookmarkEnd w:id="31"/>
     </w:p>
     <w:sectPr>
       <w:pgSz w:w="11906" w:h="16838"/>
@@ -8981,7 +9556,6 @@
     <w:basedOn w:val="Normal"/>
     <w:next w:val="Normal"/>
     <w:uiPriority w:val="35"/>
-    <w:semiHidden/>
     <w:unhideWhenUsed/>
     <w:qFormat/>
     <w:rsid w:val="003A48E5"/>
@@ -9254,10 +9828,13 @@
     <w:autoRedefine/>
     <w:uiPriority w:val="39"/>
     <w:unhideWhenUsed/>
-    <w:rsid w:val="003A48E5"/>
+    <w:rsid w:val="009F0182"/>
     <w:pPr>
-      <w:spacing w:after="100"/>
-      <w:ind w:left="220"/>
+      <w:tabs>
+        <w:tab w:val="right" w:leader="dot" w:pos="8268"/>
+      </w:tabs>
+      <w:spacing w:after="0" w:line="240" w:lineRule="auto"/>
+      <w:ind w:left="221"/>
     </w:pPr>
   </w:style>
   <w:style w:type="paragraph" w:styleId="TOC3">
@@ -9267,10 +9844,13 @@
     <w:autoRedefine/>
     <w:uiPriority w:val="39"/>
     <w:unhideWhenUsed/>
-    <w:rsid w:val="001A37BA"/>
+    <w:rsid w:val="009F0182"/>
     <w:pPr>
-      <w:spacing w:after="100"/>
-      <w:ind w:left="440"/>
+      <w:tabs>
+        <w:tab w:val="right" w:leader="dot" w:pos="8268"/>
+      </w:tabs>
+      <w:spacing w:after="0"/>
+      <w:ind w:left="442"/>
     </w:pPr>
   </w:style>
   <w:style w:type="character" w:styleId="FollowedHyperlink">
@@ -9588,7 +10168,7 @@
 </file>
 
 <file path=customXml/itemProps1.xml><?xml version="1.0" encoding="utf-8"?>
-<ds:datastoreItem xmlns:ds="http://schemas.openxmlformats.org/officeDocument/2006/customXml" ds:itemID="{94669400-1167-4C6A-B2F5-254EEA833588}">
+<ds:datastoreItem xmlns:ds="http://schemas.openxmlformats.org/officeDocument/2006/customXml" ds:itemID="{CA4C43C5-45F6-4444-AB04-C83EEF5B422D}">
   <ds:schemaRefs>
     <ds:schemaRef ds:uri="http://schemas.openxmlformats.org/officeDocument/2006/bibliography"/>
   </ds:schemaRefs>

</xml_diff>

<commit_message>
Fatte sezioni progettazione con immagini. corretto diagramma classi da qualche parte. scritti Account e MyDataUser
next step: LaTex!
</commit_message>
<xml_diff>
--- a/bozza.docx
+++ b/bozza.docx
@@ -43,10 +43,6 @@
         <w:p>
           <w:pPr>
             <w:pStyle w:val="TOC1"/>
-            <w:tabs>
-              <w:tab w:val="right" w:leader="dot" w:pos="8268"/>
-            </w:tabs>
-            <w:spacing w:after="0" w:line="240" w:lineRule="auto"/>
             <w:rPr>
               <w:rFonts w:asciiTheme="minorHAnsi" w:hAnsiTheme="minorHAnsi"/>
               <w:noProof/>
@@ -62,7 +58,7 @@
           <w:r>
             <w:fldChar w:fldCharType="separate"/>
           </w:r>
-          <w:hyperlink w:anchor="_Toc466845071" w:history="1">
+          <w:hyperlink w:anchor="_Toc466904531" w:history="1">
             <w:r>
               <w:rPr>
                 <w:rStyle w:val="Hyperlink"/>
@@ -89,7 +85,7 @@
                 <w:noProof/>
                 <w:webHidden/>
               </w:rPr>
-              <w:instrText xml:space="preserve"> PAGEREF _Toc466845071 \h </w:instrText>
+              <w:instrText xml:space="preserve"> PAGEREF _Toc466904531 \h </w:instrText>
             </w:r>
             <w:r>
               <w:rPr>
@@ -123,17 +119,13 @@
         <w:p>
           <w:pPr>
             <w:pStyle w:val="TOC1"/>
-            <w:tabs>
-              <w:tab w:val="right" w:leader="dot" w:pos="8268"/>
-            </w:tabs>
-            <w:spacing w:after="0" w:line="240" w:lineRule="auto"/>
             <w:rPr>
               <w:rFonts w:asciiTheme="minorHAnsi" w:hAnsiTheme="minorHAnsi"/>
               <w:noProof/>
               <w:sz w:val="22"/>
             </w:rPr>
           </w:pPr>
-          <w:hyperlink w:anchor="_Toc466845072" w:history="1">
+          <w:hyperlink w:anchor="_Toc466904532" w:history="1">
             <w:r>
               <w:rPr>
                 <w:rStyle w:val="Hyperlink"/>
@@ -160,7 +152,7 @@
                 <w:noProof/>
                 <w:webHidden/>
               </w:rPr>
-              <w:instrText xml:space="preserve"> PAGEREF _Toc466845072 \h </w:instrText>
+              <w:instrText xml:space="preserve"> PAGEREF _Toc466904532 \h </w:instrText>
             </w:r>
             <w:r>
               <w:rPr>
@@ -194,17 +186,13 @@
         <w:p>
           <w:pPr>
             <w:pStyle w:val="TOC1"/>
-            <w:tabs>
-              <w:tab w:val="right" w:leader="dot" w:pos="8268"/>
-            </w:tabs>
-            <w:spacing w:after="0" w:line="240" w:lineRule="auto"/>
             <w:rPr>
               <w:rFonts w:asciiTheme="minorHAnsi" w:hAnsiTheme="minorHAnsi"/>
               <w:noProof/>
               <w:sz w:val="22"/>
             </w:rPr>
           </w:pPr>
-          <w:hyperlink w:anchor="_Toc466845073" w:history="1">
+          <w:hyperlink w:anchor="_Toc466904533" w:history="1">
             <w:r>
               <w:rPr>
                 <w:rStyle w:val="Hyperlink"/>
@@ -232,7 +220,7 @@
                 <w:noProof/>
                 <w:webHidden/>
               </w:rPr>
-              <w:instrText xml:space="preserve"> PAGEREF _Toc466845073 \h </w:instrText>
+              <w:instrText xml:space="preserve"> PAGEREF _Toc466904533 \h </w:instrText>
             </w:r>
             <w:r>
               <w:rPr>
@@ -272,7 +260,7 @@
               <w:sz w:val="22"/>
             </w:rPr>
           </w:pPr>
-          <w:hyperlink w:anchor="_Toc466845074" w:history="1">
+          <w:hyperlink w:anchor="_Toc466904534" w:history="1">
             <w:r>
               <w:rPr>
                 <w:rStyle w:val="Hyperlink"/>
@@ -300,7 +288,7 @@
                 <w:noProof/>
                 <w:webHidden/>
               </w:rPr>
-              <w:instrText xml:space="preserve"> PAGEREF _Toc466845074 \h </w:instrText>
+              <w:instrText xml:space="preserve"> PAGEREF _Toc466904534 \h </w:instrText>
             </w:r>
             <w:r>
               <w:rPr>
@@ -334,14 +322,13 @@
         <w:p>
           <w:pPr>
             <w:pStyle w:val="TOC3"/>
-            <w:spacing w:line="240" w:lineRule="auto"/>
             <w:rPr>
               <w:rFonts w:asciiTheme="minorHAnsi" w:hAnsiTheme="minorHAnsi"/>
               <w:noProof/>
               <w:sz w:val="22"/>
             </w:rPr>
           </w:pPr>
-          <w:hyperlink w:anchor="_Toc466845075" w:history="1">
+          <w:hyperlink w:anchor="_Toc466904535" w:history="1">
             <w:r>
               <w:rPr>
                 <w:rStyle w:val="Hyperlink"/>
@@ -368,7 +355,7 @@
                 <w:noProof/>
                 <w:webHidden/>
               </w:rPr>
-              <w:instrText xml:space="preserve"> PAGEREF _Toc466845075 \h </w:instrText>
+              <w:instrText xml:space="preserve"> PAGEREF _Toc466904535 \h </w:instrText>
             </w:r>
             <w:r>
               <w:rPr>
@@ -408,7 +395,7 @@
               <w:sz w:val="22"/>
             </w:rPr>
           </w:pPr>
-          <w:hyperlink w:anchor="_Toc466845076" w:history="1">
+          <w:hyperlink w:anchor="_Toc466904536" w:history="1">
             <w:r>
               <w:rPr>
                 <w:rStyle w:val="Hyperlink"/>
@@ -435,7 +422,7 @@
                 <w:noProof/>
                 <w:webHidden/>
               </w:rPr>
-              <w:instrText xml:space="preserve"> PAGEREF _Toc466845076 \h </w:instrText>
+              <w:instrText xml:space="preserve"> PAGEREF _Toc466904536 \h </w:instrText>
             </w:r>
             <w:r>
               <w:rPr>
@@ -469,17 +456,13 @@
         <w:p>
           <w:pPr>
             <w:pStyle w:val="TOC1"/>
-            <w:tabs>
-              <w:tab w:val="right" w:leader="dot" w:pos="8268"/>
-            </w:tabs>
-            <w:spacing w:after="0" w:line="240" w:lineRule="auto"/>
             <w:rPr>
               <w:rFonts w:asciiTheme="minorHAnsi" w:hAnsiTheme="minorHAnsi"/>
               <w:noProof/>
               <w:sz w:val="22"/>
             </w:rPr>
           </w:pPr>
-          <w:hyperlink w:anchor="_Toc466845077" w:history="1">
+          <w:hyperlink w:anchor="_Toc466904537" w:history="1">
             <w:r>
               <w:rPr>
                 <w:rStyle w:val="Hyperlink"/>
@@ -506,7 +489,7 @@
                 <w:noProof/>
                 <w:webHidden/>
               </w:rPr>
-              <w:instrText xml:space="preserve"> PAGEREF _Toc466845077 \h </w:instrText>
+              <w:instrText xml:space="preserve"> PAGEREF _Toc466904537 \h </w:instrText>
             </w:r>
             <w:r>
               <w:rPr>
@@ -540,17 +523,13 @@
         <w:p>
           <w:pPr>
             <w:pStyle w:val="TOC1"/>
-            <w:tabs>
-              <w:tab w:val="right" w:leader="dot" w:pos="8268"/>
-            </w:tabs>
-            <w:spacing w:after="0" w:line="240" w:lineRule="auto"/>
             <w:rPr>
               <w:rFonts w:asciiTheme="minorHAnsi" w:hAnsiTheme="minorHAnsi"/>
               <w:noProof/>
               <w:sz w:val="22"/>
             </w:rPr>
           </w:pPr>
-          <w:hyperlink w:anchor="_Toc466845078" w:history="1">
+          <w:hyperlink w:anchor="_Toc466904538" w:history="1">
             <w:r>
               <w:rPr>
                 <w:rStyle w:val="Hyperlink"/>
@@ -577,7 +556,7 @@
                 <w:noProof/>
                 <w:webHidden/>
               </w:rPr>
-              <w:instrText xml:space="preserve"> PAGEREF _Toc466845078 \h </w:instrText>
+              <w:instrText xml:space="preserve"> PAGEREF _Toc466904538 \h </w:instrText>
             </w:r>
             <w:r>
               <w:rPr>
@@ -617,7 +596,7 @@
               <w:sz w:val="22"/>
             </w:rPr>
           </w:pPr>
-          <w:hyperlink w:anchor="_Toc466845079" w:history="1">
+          <w:hyperlink w:anchor="_Toc466904539" w:history="1">
             <w:r>
               <w:rPr>
                 <w:rStyle w:val="Hyperlink"/>
@@ -644,7 +623,7 @@
                 <w:noProof/>
                 <w:webHidden/>
               </w:rPr>
-              <w:instrText xml:space="preserve"> PAGEREF _Toc466845079 \h </w:instrText>
+              <w:instrText xml:space="preserve"> PAGEREF _Toc466904539 \h </w:instrText>
             </w:r>
             <w:r>
               <w:rPr>
@@ -684,7 +663,7 @@
               <w:sz w:val="22"/>
             </w:rPr>
           </w:pPr>
-          <w:hyperlink w:anchor="_Toc466845080" w:history="1">
+          <w:hyperlink w:anchor="_Toc466904540" w:history="1">
             <w:r>
               <w:rPr>
                 <w:rStyle w:val="Hyperlink"/>
@@ -711,7 +690,7 @@
                 <w:noProof/>
                 <w:webHidden/>
               </w:rPr>
-              <w:instrText xml:space="preserve"> PAGEREF _Toc466845080 \h </w:instrText>
+              <w:instrText xml:space="preserve"> PAGEREF _Toc466904540 \h </w:instrText>
             </w:r>
             <w:r>
               <w:rPr>
@@ -745,14 +724,13 @@
         <w:p>
           <w:pPr>
             <w:pStyle w:val="TOC3"/>
-            <w:spacing w:line="240" w:lineRule="auto"/>
             <w:rPr>
               <w:rFonts w:asciiTheme="minorHAnsi" w:hAnsiTheme="minorHAnsi"/>
               <w:noProof/>
               <w:sz w:val="22"/>
             </w:rPr>
           </w:pPr>
-          <w:hyperlink w:anchor="_Toc466845081" w:history="1">
+          <w:hyperlink w:anchor="_Toc466904541" w:history="1">
             <w:r>
               <w:rPr>
                 <w:rStyle w:val="Hyperlink"/>
@@ -780,7 +758,7 @@
                 <w:noProof/>
                 <w:webHidden/>
               </w:rPr>
-              <w:instrText xml:space="preserve"> PAGEREF _Toc466845081 \h </w:instrText>
+              <w:instrText xml:space="preserve"> PAGEREF _Toc466904541 \h </w:instrText>
             </w:r>
             <w:r>
               <w:rPr>
@@ -820,7 +798,7 @@
               <w:sz w:val="22"/>
             </w:rPr>
           </w:pPr>
-          <w:hyperlink w:anchor="_Toc466845082" w:history="1">
+          <w:hyperlink w:anchor="_Toc466904542" w:history="1">
             <w:r>
               <w:rPr>
                 <w:rStyle w:val="Hyperlink"/>
@@ -847,7 +825,7 @@
                 <w:noProof/>
                 <w:webHidden/>
               </w:rPr>
-              <w:instrText xml:space="preserve"> PAGEREF _Toc466845082 \h </w:instrText>
+              <w:instrText xml:space="preserve"> PAGEREF _Toc466904542 \h </w:instrText>
             </w:r>
             <w:r>
               <w:rPr>
@@ -881,14 +859,13 @@
         <w:p>
           <w:pPr>
             <w:pStyle w:val="TOC3"/>
-            <w:spacing w:line="240" w:lineRule="auto"/>
             <w:rPr>
               <w:rFonts w:asciiTheme="minorHAnsi" w:hAnsiTheme="minorHAnsi"/>
               <w:noProof/>
               <w:sz w:val="22"/>
             </w:rPr>
           </w:pPr>
-          <w:hyperlink w:anchor="_Toc466845083" w:history="1">
+          <w:hyperlink w:anchor="_Toc466904543" w:history="1">
             <w:r>
               <w:rPr>
                 <w:rStyle w:val="Hyperlink"/>
@@ -916,7 +893,7 @@
                 <w:noProof/>
                 <w:webHidden/>
               </w:rPr>
-              <w:instrText xml:space="preserve"> PAGEREF _Toc466845083 \h </w:instrText>
+              <w:instrText xml:space="preserve"> PAGEREF _Toc466904543 \h </w:instrText>
             </w:r>
             <w:r>
               <w:rPr>
@@ -950,14 +927,13 @@
         <w:p>
           <w:pPr>
             <w:pStyle w:val="TOC3"/>
-            <w:spacing w:line="240" w:lineRule="auto"/>
             <w:rPr>
               <w:rFonts w:asciiTheme="minorHAnsi" w:hAnsiTheme="minorHAnsi"/>
               <w:noProof/>
               <w:sz w:val="22"/>
             </w:rPr>
           </w:pPr>
-          <w:hyperlink w:anchor="_Toc466845084" w:history="1">
+          <w:hyperlink w:anchor="_Toc466904544" w:history="1">
             <w:r>
               <w:rPr>
                 <w:rStyle w:val="Hyperlink"/>
@@ -985,7 +961,7 @@
                 <w:noProof/>
                 <w:webHidden/>
               </w:rPr>
-              <w:instrText xml:space="preserve"> PAGEREF _Toc466845084 \h </w:instrText>
+              <w:instrText xml:space="preserve"> PAGEREF _Toc466904544 \h </w:instrText>
             </w:r>
             <w:r>
               <w:rPr>
@@ -1025,7 +1001,7 @@
               <w:sz w:val="22"/>
             </w:rPr>
           </w:pPr>
-          <w:hyperlink w:anchor="_Toc466845085" w:history="1">
+          <w:hyperlink w:anchor="_Toc466904545" w:history="1">
             <w:r>
               <w:rPr>
                 <w:rStyle w:val="Hyperlink"/>
@@ -1052,7 +1028,7 @@
                 <w:noProof/>
                 <w:webHidden/>
               </w:rPr>
-              <w:instrText xml:space="preserve"> PAGEREF _Toc466845085 \h </w:instrText>
+              <w:instrText xml:space="preserve"> PAGEREF _Toc466904545 \h </w:instrText>
             </w:r>
             <w:r>
               <w:rPr>
@@ -1086,17 +1062,13 @@
         <w:p>
           <w:pPr>
             <w:pStyle w:val="TOC1"/>
-            <w:tabs>
-              <w:tab w:val="right" w:leader="dot" w:pos="8268"/>
-            </w:tabs>
-            <w:spacing w:after="0" w:line="240" w:lineRule="auto"/>
             <w:rPr>
               <w:rFonts w:asciiTheme="minorHAnsi" w:hAnsiTheme="minorHAnsi"/>
               <w:noProof/>
               <w:sz w:val="22"/>
             </w:rPr>
           </w:pPr>
-          <w:hyperlink w:anchor="_Toc466845086" w:history="1">
+          <w:hyperlink w:anchor="_Toc466904546" w:history="1">
             <w:r>
               <w:rPr>
                 <w:rStyle w:val="Hyperlink"/>
@@ -1123,7 +1095,7 @@
                 <w:noProof/>
                 <w:webHidden/>
               </w:rPr>
-              <w:instrText xml:space="preserve"> PAGEREF _Toc466845086 \h </w:instrText>
+              <w:instrText xml:space="preserve"> PAGEREF _Toc466904546 \h </w:instrText>
             </w:r>
             <w:r>
               <w:rPr>
@@ -1163,7 +1135,7 @@
               <w:sz w:val="22"/>
             </w:rPr>
           </w:pPr>
-          <w:hyperlink w:anchor="_Toc466845087" w:history="1">
+          <w:hyperlink w:anchor="_Toc466904547" w:history="1">
             <w:r>
               <w:rPr>
                 <w:rStyle w:val="Hyperlink"/>
@@ -1191,7 +1163,7 @@
                 <w:noProof/>
                 <w:webHidden/>
               </w:rPr>
-              <w:instrText xml:space="preserve"> PAGEREF _Toc466845087 \h </w:instrText>
+              <w:instrText xml:space="preserve"> PAGEREF _Toc466904547 \h </w:instrText>
             </w:r>
             <w:r>
               <w:rPr>
@@ -1231,7 +1203,7 @@
               <w:sz w:val="22"/>
             </w:rPr>
           </w:pPr>
-          <w:hyperlink w:anchor="_Toc466845088" w:history="1">
+          <w:hyperlink w:anchor="_Toc466904548" w:history="1">
             <w:r>
               <w:rPr>
                 <w:rStyle w:val="Hyperlink"/>
@@ -1258,7 +1230,7 @@
                 <w:noProof/>
                 <w:webHidden/>
               </w:rPr>
-              <w:instrText xml:space="preserve"> PAGEREF _Toc466845088 \h </w:instrText>
+              <w:instrText xml:space="preserve"> PAGEREF _Toc466904548 \h </w:instrText>
             </w:r>
             <w:r>
               <w:rPr>
@@ -1298,7 +1270,7 @@
               <w:sz w:val="22"/>
             </w:rPr>
           </w:pPr>
-          <w:hyperlink w:anchor="_Toc466845089" w:history="1">
+          <w:hyperlink w:anchor="_Toc466904549" w:history="1">
             <w:r>
               <w:rPr>
                 <w:rStyle w:val="Hyperlink"/>
@@ -1325,7 +1297,7 @@
                 <w:noProof/>
                 <w:webHidden/>
               </w:rPr>
-              <w:instrText xml:space="preserve"> PAGEREF _Toc466845089 \h </w:instrText>
+              <w:instrText xml:space="preserve"> PAGEREF _Toc466904549 \h </w:instrText>
             </w:r>
             <w:r>
               <w:rPr>
@@ -1365,7 +1337,7 @@
               <w:sz w:val="22"/>
             </w:rPr>
           </w:pPr>
-          <w:hyperlink w:anchor="_Toc466845090" w:history="1">
+          <w:hyperlink w:anchor="_Toc466904550" w:history="1">
             <w:r>
               <w:rPr>
                 <w:rStyle w:val="Hyperlink"/>
@@ -1392,7 +1364,7 @@
                 <w:noProof/>
                 <w:webHidden/>
               </w:rPr>
-              <w:instrText xml:space="preserve"> PAGEREF _Toc466845090 \h </w:instrText>
+              <w:instrText xml:space="preserve"> PAGEREF _Toc466904550 \h </w:instrText>
             </w:r>
             <w:r>
               <w:rPr>
@@ -1432,7 +1404,7 @@
               <w:sz w:val="22"/>
             </w:rPr>
           </w:pPr>
-          <w:hyperlink w:anchor="_Toc466845091" w:history="1">
+          <w:hyperlink w:anchor="_Toc466904551" w:history="1">
             <w:r>
               <w:rPr>
                 <w:rStyle w:val="Hyperlink"/>
@@ -1459,7 +1431,7 @@
                 <w:noProof/>
                 <w:webHidden/>
               </w:rPr>
-              <w:instrText xml:space="preserve"> PAGEREF _Toc466845091 \h </w:instrText>
+              <w:instrText xml:space="preserve"> PAGEREF _Toc466904551 \h </w:instrText>
             </w:r>
             <w:r>
               <w:rPr>
@@ -1499,7 +1471,7 @@
               <w:sz w:val="22"/>
             </w:rPr>
           </w:pPr>
-          <w:hyperlink w:anchor="_Toc466845092" w:history="1">
+          <w:hyperlink w:anchor="_Toc466904552" w:history="1">
             <w:r>
               <w:rPr>
                 <w:rStyle w:val="Hyperlink"/>
@@ -1526,7 +1498,7 @@
                 <w:noProof/>
                 <w:webHidden/>
               </w:rPr>
-              <w:instrText xml:space="preserve"> PAGEREF _Toc466845092 \h </w:instrText>
+              <w:instrText xml:space="preserve"> PAGEREF _Toc466904552 \h </w:instrText>
             </w:r>
             <w:r>
               <w:rPr>
@@ -1560,17 +1532,13 @@
         <w:p>
           <w:pPr>
             <w:pStyle w:val="TOC1"/>
-            <w:tabs>
-              <w:tab w:val="right" w:leader="dot" w:pos="8268"/>
-            </w:tabs>
-            <w:spacing w:after="0" w:line="240" w:lineRule="auto"/>
             <w:rPr>
               <w:rFonts w:asciiTheme="minorHAnsi" w:hAnsiTheme="minorHAnsi"/>
               <w:noProof/>
               <w:sz w:val="22"/>
             </w:rPr>
           </w:pPr>
-          <w:hyperlink w:anchor="_Toc466845093" w:history="1">
+          <w:hyperlink w:anchor="_Toc466904553" w:history="1">
             <w:r>
               <w:rPr>
                 <w:rStyle w:val="Hyperlink"/>
@@ -1597,7 +1565,7 @@
                 <w:noProof/>
                 <w:webHidden/>
               </w:rPr>
-              <w:instrText xml:space="preserve"> PAGEREF _Toc466845093 \h </w:instrText>
+              <w:instrText xml:space="preserve"> PAGEREF _Toc466904553 \h </w:instrText>
             </w:r>
             <w:r>
               <w:rPr>
@@ -1637,7 +1605,7 @@
               <w:sz w:val="22"/>
             </w:rPr>
           </w:pPr>
-          <w:hyperlink w:anchor="_Toc466845094" w:history="1">
+          <w:hyperlink w:anchor="_Toc466904554" w:history="1">
             <w:r>
               <w:rPr>
                 <w:rStyle w:val="Hyperlink"/>
@@ -1664,7 +1632,7 @@
                 <w:noProof/>
                 <w:webHidden/>
               </w:rPr>
-              <w:instrText xml:space="preserve"> PAGEREF _Toc466845094 \h </w:instrText>
+              <w:instrText xml:space="preserve"> PAGEREF _Toc466904554 \h </w:instrText>
             </w:r>
             <w:r>
               <w:rPr>
@@ -1704,7 +1672,7 @@
               <w:sz w:val="22"/>
             </w:rPr>
           </w:pPr>
-          <w:hyperlink w:anchor="_Toc466845095" w:history="1">
+          <w:hyperlink w:anchor="_Toc466904555" w:history="1">
             <w:r>
               <w:rPr>
                 <w:rStyle w:val="Hyperlink"/>
@@ -1731,7 +1699,7 @@
                 <w:noProof/>
                 <w:webHidden/>
               </w:rPr>
-              <w:instrText xml:space="preserve"> PAGEREF _Toc466845095 \h </w:instrText>
+              <w:instrText xml:space="preserve"> PAGEREF _Toc466904555 \h </w:instrText>
             </w:r>
             <w:r>
               <w:rPr>
@@ -1765,14 +1733,13 @@
         <w:p>
           <w:pPr>
             <w:pStyle w:val="TOC3"/>
-            <w:spacing w:line="240" w:lineRule="auto"/>
             <w:rPr>
               <w:rFonts w:asciiTheme="minorHAnsi" w:hAnsiTheme="minorHAnsi"/>
               <w:noProof/>
               <w:sz w:val="22"/>
             </w:rPr>
           </w:pPr>
-          <w:hyperlink w:anchor="_Toc466845096" w:history="1">
+          <w:hyperlink w:anchor="_Toc466904556" w:history="1">
             <w:r>
               <w:rPr>
                 <w:rStyle w:val="Hyperlink"/>
@@ -1799,7 +1766,74 @@
                 <w:noProof/>
                 <w:webHidden/>
               </w:rPr>
-              <w:instrText xml:space="preserve"> PAGEREF _Toc466845096 \h </w:instrText>
+              <w:instrText xml:space="preserve"> PAGEREF _Toc466904556 \h </w:instrText>
+            </w:r>
+            <w:r>
+              <w:rPr>
+                <w:noProof/>
+                <w:webHidden/>
+              </w:rPr>
+            </w:r>
+            <w:r>
+              <w:rPr>
+                <w:noProof/>
+                <w:webHidden/>
+              </w:rPr>
+              <w:fldChar w:fldCharType="separate"/>
+            </w:r>
+            <w:r>
+              <w:rPr>
+                <w:noProof/>
+                <w:webHidden/>
+              </w:rPr>
+              <w:t>17</w:t>
+            </w:r>
+            <w:r>
+              <w:rPr>
+                <w:noProof/>
+                <w:webHidden/>
+              </w:rPr>
+              <w:fldChar w:fldCharType="end"/>
+            </w:r>
+          </w:hyperlink>
+        </w:p>
+        <w:p>
+          <w:pPr>
+            <w:pStyle w:val="TOC3"/>
+            <w:rPr>
+              <w:rFonts w:asciiTheme="minorHAnsi" w:hAnsiTheme="minorHAnsi"/>
+              <w:noProof/>
+              <w:sz w:val="22"/>
+            </w:rPr>
+          </w:pPr>
+          <w:hyperlink w:anchor="_Toc466904557" w:history="1">
+            <w:r>
+              <w:rPr>
+                <w:rStyle w:val="Hyperlink"/>
+                <w:noProof/>
+              </w:rPr>
+              <w:t>5.2.2 IAccount, Account</w:t>
+            </w:r>
+            <w:r>
+              <w:rPr>
+                <w:noProof/>
+                <w:webHidden/>
+              </w:rPr>
+              <w:tab/>
+            </w:r>
+            <w:r>
+              <w:rPr>
+                <w:noProof/>
+                <w:webHidden/>
+              </w:rPr>
+              <w:fldChar w:fldCharType="begin"/>
+            </w:r>
+            <w:r>
+              <w:rPr>
+                <w:noProof/>
+                <w:webHidden/>
+              </w:rPr>
+              <w:instrText xml:space="preserve"> PAGEREF _Toc466904557 \h </w:instrText>
             </w:r>
             <w:r>
               <w:rPr>
@@ -1839,13 +1873,13 @@
               <w:sz w:val="22"/>
             </w:rPr>
           </w:pPr>
-          <w:hyperlink w:anchor="_Toc466845097" w:history="1">
+          <w:hyperlink w:anchor="_Toc466904558" w:history="1">
             <w:r>
               <w:rPr>
                 <w:rStyle w:val="Hyperlink"/>
                 <w:noProof/>
               </w:rPr>
-              <w:t>5.? Uso delle eccezioni</w:t>
+              <w:t>5.3 SecurityManager</w:t>
             </w:r>
             <w:r>
               <w:rPr>
@@ -1866,7 +1900,7 @@
                 <w:noProof/>
                 <w:webHidden/>
               </w:rPr>
-              <w:instrText xml:space="preserve"> PAGEREF _Toc466845097 \h </w:instrText>
+              <w:instrText xml:space="preserve"> PAGEREF _Toc466904558 \h </w:instrText>
             </w:r>
             <w:r>
               <w:rPr>
@@ -1886,7 +1920,610 @@
                 <w:noProof/>
                 <w:webHidden/>
               </w:rPr>
-              <w:t>17</w:t>
+              <w:t>18</w:t>
+            </w:r>
+            <w:r>
+              <w:rPr>
+                <w:noProof/>
+                <w:webHidden/>
+              </w:rPr>
+              <w:fldChar w:fldCharType="end"/>
+            </w:r>
+          </w:hyperlink>
+        </w:p>
+        <w:p>
+          <w:pPr>
+            <w:pStyle w:val="TOC2"/>
+            <w:rPr>
+              <w:rFonts w:asciiTheme="minorHAnsi" w:hAnsiTheme="minorHAnsi"/>
+              <w:noProof/>
+              <w:sz w:val="22"/>
+            </w:rPr>
+          </w:pPr>
+          <w:hyperlink w:anchor="_Toc466904559" w:history="1">
+            <w:r>
+              <w:rPr>
+                <w:rStyle w:val="Hyperlink"/>
+                <w:noProof/>
+              </w:rPr>
+              <w:t>5.4 IMyData, MyData</w:t>
+            </w:r>
+            <w:r>
+              <w:rPr>
+                <w:noProof/>
+                <w:webHidden/>
+              </w:rPr>
+              <w:tab/>
+            </w:r>
+            <w:r>
+              <w:rPr>
+                <w:noProof/>
+                <w:webHidden/>
+              </w:rPr>
+              <w:fldChar w:fldCharType="begin"/>
+            </w:r>
+            <w:r>
+              <w:rPr>
+                <w:noProof/>
+                <w:webHidden/>
+              </w:rPr>
+              <w:instrText xml:space="preserve"> PAGEREF _Toc466904559 \h </w:instrText>
+            </w:r>
+            <w:r>
+              <w:rPr>
+                <w:noProof/>
+                <w:webHidden/>
+              </w:rPr>
+            </w:r>
+            <w:r>
+              <w:rPr>
+                <w:noProof/>
+                <w:webHidden/>
+              </w:rPr>
+              <w:fldChar w:fldCharType="separate"/>
+            </w:r>
+            <w:r>
+              <w:rPr>
+                <w:noProof/>
+                <w:webHidden/>
+              </w:rPr>
+              <w:t>18</w:t>
+            </w:r>
+            <w:r>
+              <w:rPr>
+                <w:noProof/>
+                <w:webHidden/>
+              </w:rPr>
+              <w:fldChar w:fldCharType="end"/>
+            </w:r>
+          </w:hyperlink>
+        </w:p>
+        <w:p>
+          <w:pPr>
+            <w:pStyle w:val="TOC2"/>
+            <w:rPr>
+              <w:rFonts w:asciiTheme="minorHAnsi" w:hAnsiTheme="minorHAnsi"/>
+              <w:noProof/>
+              <w:sz w:val="22"/>
+            </w:rPr>
+          </w:pPr>
+          <w:hyperlink w:anchor="_Toc466904560" w:history="1">
+            <w:r>
+              <w:rPr>
+                <w:rStyle w:val="Hyperlink"/>
+                <w:noProof/>
+              </w:rPr>
+              <w:t>5.6 Autorizzazioni e Consent</w:t>
+            </w:r>
+            <w:r>
+              <w:rPr>
+                <w:noProof/>
+                <w:webHidden/>
+              </w:rPr>
+              <w:tab/>
+            </w:r>
+            <w:r>
+              <w:rPr>
+                <w:noProof/>
+                <w:webHidden/>
+              </w:rPr>
+              <w:fldChar w:fldCharType="begin"/>
+            </w:r>
+            <w:r>
+              <w:rPr>
+                <w:noProof/>
+                <w:webHidden/>
+              </w:rPr>
+              <w:instrText xml:space="preserve"> PAGEREF _Toc466904560 \h </w:instrText>
+            </w:r>
+            <w:r>
+              <w:rPr>
+                <w:noProof/>
+                <w:webHidden/>
+              </w:rPr>
+            </w:r>
+            <w:r>
+              <w:rPr>
+                <w:noProof/>
+                <w:webHidden/>
+              </w:rPr>
+              <w:fldChar w:fldCharType="separate"/>
+            </w:r>
+            <w:r>
+              <w:rPr>
+                <w:noProof/>
+                <w:webHidden/>
+              </w:rPr>
+              <w:t>19</w:t>
+            </w:r>
+            <w:r>
+              <w:rPr>
+                <w:noProof/>
+                <w:webHidden/>
+              </w:rPr>
+              <w:fldChar w:fldCharType="end"/>
+            </w:r>
+          </w:hyperlink>
+        </w:p>
+        <w:p>
+          <w:pPr>
+            <w:pStyle w:val="TOC3"/>
+            <w:rPr>
+              <w:rFonts w:asciiTheme="minorHAnsi" w:hAnsiTheme="minorHAnsi"/>
+              <w:noProof/>
+              <w:sz w:val="22"/>
+            </w:rPr>
+          </w:pPr>
+          <w:hyperlink w:anchor="_Toc466904561" w:history="1">
+            <w:r>
+              <w:rPr>
+                <w:rStyle w:val="Hyperlink"/>
+                <w:noProof/>
+              </w:rPr>
+              <w:t>5.6.1 ConsentManager, ConsentStatus</w:t>
+            </w:r>
+            <w:r>
+              <w:rPr>
+                <w:noProof/>
+                <w:webHidden/>
+              </w:rPr>
+              <w:tab/>
+            </w:r>
+            <w:r>
+              <w:rPr>
+                <w:noProof/>
+                <w:webHidden/>
+              </w:rPr>
+              <w:fldChar w:fldCharType="begin"/>
+            </w:r>
+            <w:r>
+              <w:rPr>
+                <w:noProof/>
+                <w:webHidden/>
+              </w:rPr>
+              <w:instrText xml:space="preserve"> PAGEREF _Toc466904561 \h </w:instrText>
+            </w:r>
+            <w:r>
+              <w:rPr>
+                <w:noProof/>
+                <w:webHidden/>
+              </w:rPr>
+            </w:r>
+            <w:r>
+              <w:rPr>
+                <w:noProof/>
+                <w:webHidden/>
+              </w:rPr>
+              <w:fldChar w:fldCharType="separate"/>
+            </w:r>
+            <w:r>
+              <w:rPr>
+                <w:noProof/>
+                <w:webHidden/>
+              </w:rPr>
+              <w:t>19</w:t>
+            </w:r>
+            <w:r>
+              <w:rPr>
+                <w:noProof/>
+                <w:webHidden/>
+              </w:rPr>
+              <w:fldChar w:fldCharType="end"/>
+            </w:r>
+          </w:hyperlink>
+        </w:p>
+        <w:p>
+          <w:pPr>
+            <w:pStyle w:val="TOC3"/>
+            <w:rPr>
+              <w:rFonts w:asciiTheme="minorHAnsi" w:hAnsiTheme="minorHAnsi"/>
+              <w:noProof/>
+              <w:sz w:val="22"/>
+            </w:rPr>
+          </w:pPr>
+          <w:hyperlink w:anchor="_Toc466904562" w:history="1">
+            <w:r>
+              <w:rPr>
+                <w:rStyle w:val="Hyperlink"/>
+                <w:noProof/>
+              </w:rPr>
+              <w:t>5.6.2 ServiceConsent, DataConsent</w:t>
+            </w:r>
+            <w:r>
+              <w:rPr>
+                <w:noProof/>
+                <w:webHidden/>
+              </w:rPr>
+              <w:tab/>
+            </w:r>
+            <w:r>
+              <w:rPr>
+                <w:noProof/>
+                <w:webHidden/>
+              </w:rPr>
+              <w:fldChar w:fldCharType="begin"/>
+            </w:r>
+            <w:r>
+              <w:rPr>
+                <w:noProof/>
+                <w:webHidden/>
+              </w:rPr>
+              <w:instrText xml:space="preserve"> PAGEREF _Toc466904562 \h </w:instrText>
+            </w:r>
+            <w:r>
+              <w:rPr>
+                <w:noProof/>
+                <w:webHidden/>
+              </w:rPr>
+            </w:r>
+            <w:r>
+              <w:rPr>
+                <w:noProof/>
+                <w:webHidden/>
+              </w:rPr>
+              <w:fldChar w:fldCharType="separate"/>
+            </w:r>
+            <w:r>
+              <w:rPr>
+                <w:noProof/>
+                <w:webHidden/>
+              </w:rPr>
+              <w:t>20</w:t>
+            </w:r>
+            <w:r>
+              <w:rPr>
+                <w:noProof/>
+                <w:webHidden/>
+              </w:rPr>
+              <w:fldChar w:fldCharType="end"/>
+            </w:r>
+          </w:hyperlink>
+        </w:p>
+        <w:p>
+          <w:pPr>
+            <w:pStyle w:val="TOC2"/>
+            <w:rPr>
+              <w:rFonts w:asciiTheme="minorHAnsi" w:hAnsiTheme="minorHAnsi"/>
+              <w:noProof/>
+              <w:sz w:val="22"/>
+            </w:rPr>
+          </w:pPr>
+          <w:hyperlink w:anchor="_Toc466904563" w:history="1">
+            <w:r>
+              <w:rPr>
+                <w:rStyle w:val="Hyperlink"/>
+                <w:noProof/>
+              </w:rPr>
+              <w:t>5.7 PersonalDataVault</w:t>
+            </w:r>
+            <w:r>
+              <w:rPr>
+                <w:noProof/>
+                <w:webHidden/>
+              </w:rPr>
+              <w:tab/>
+            </w:r>
+            <w:r>
+              <w:rPr>
+                <w:noProof/>
+                <w:webHidden/>
+              </w:rPr>
+              <w:fldChar w:fldCharType="begin"/>
+            </w:r>
+            <w:r>
+              <w:rPr>
+                <w:noProof/>
+                <w:webHidden/>
+              </w:rPr>
+              <w:instrText xml:space="preserve"> PAGEREF _Toc466904563 \h </w:instrText>
+            </w:r>
+            <w:r>
+              <w:rPr>
+                <w:noProof/>
+                <w:webHidden/>
+              </w:rPr>
+            </w:r>
+            <w:r>
+              <w:rPr>
+                <w:noProof/>
+                <w:webHidden/>
+              </w:rPr>
+              <w:fldChar w:fldCharType="separate"/>
+            </w:r>
+            <w:r>
+              <w:rPr>
+                <w:noProof/>
+                <w:webHidden/>
+              </w:rPr>
+              <w:t>20</w:t>
+            </w:r>
+            <w:r>
+              <w:rPr>
+                <w:noProof/>
+                <w:webHidden/>
+              </w:rPr>
+              <w:fldChar w:fldCharType="end"/>
+            </w:r>
+          </w:hyperlink>
+        </w:p>
+        <w:p>
+          <w:pPr>
+            <w:pStyle w:val="TOC2"/>
+            <w:rPr>
+              <w:rFonts w:asciiTheme="minorHAnsi" w:hAnsiTheme="minorHAnsi"/>
+              <w:noProof/>
+              <w:sz w:val="22"/>
+            </w:rPr>
+          </w:pPr>
+          <w:hyperlink w:anchor="_Toc466904564" w:history="1">
+            <w:r>
+              <w:rPr>
+                <w:rStyle w:val="Hyperlink"/>
+                <w:noProof/>
+              </w:rPr>
+              <w:t>5.8 Metadata, DataSet</w:t>
+            </w:r>
+            <w:r>
+              <w:rPr>
+                <w:noProof/>
+                <w:webHidden/>
+              </w:rPr>
+              <w:tab/>
+            </w:r>
+            <w:r>
+              <w:rPr>
+                <w:noProof/>
+                <w:webHidden/>
+              </w:rPr>
+              <w:fldChar w:fldCharType="begin"/>
+            </w:r>
+            <w:r>
+              <w:rPr>
+                <w:noProof/>
+                <w:webHidden/>
+              </w:rPr>
+              <w:instrText xml:space="preserve"> PAGEREF _Toc466904564 \h </w:instrText>
+            </w:r>
+            <w:r>
+              <w:rPr>
+                <w:noProof/>
+                <w:webHidden/>
+              </w:rPr>
+            </w:r>
+            <w:r>
+              <w:rPr>
+                <w:noProof/>
+                <w:webHidden/>
+              </w:rPr>
+              <w:fldChar w:fldCharType="separate"/>
+            </w:r>
+            <w:r>
+              <w:rPr>
+                <w:noProof/>
+                <w:webHidden/>
+              </w:rPr>
+              <w:t>21</w:t>
+            </w:r>
+            <w:r>
+              <w:rPr>
+                <w:noProof/>
+                <w:webHidden/>
+              </w:rPr>
+              <w:fldChar w:fldCharType="end"/>
+            </w:r>
+          </w:hyperlink>
+        </w:p>
+        <w:p>
+          <w:pPr>
+            <w:pStyle w:val="TOC2"/>
+            <w:rPr>
+              <w:rFonts w:asciiTheme="minorHAnsi" w:hAnsiTheme="minorHAnsi"/>
+              <w:noProof/>
+              <w:sz w:val="22"/>
+            </w:rPr>
+          </w:pPr>
+          <w:hyperlink w:anchor="_Toc466904565" w:history="1">
+            <w:r>
+              <w:rPr>
+                <w:rStyle w:val="Hyperlink"/>
+                <w:noProof/>
+              </w:rPr>
+              <w:t>5.9 IService, AbstractService, MostLikelyNextTrip</w:t>
+            </w:r>
+            <w:r>
+              <w:rPr>
+                <w:noProof/>
+                <w:webHidden/>
+              </w:rPr>
+              <w:tab/>
+            </w:r>
+            <w:r>
+              <w:rPr>
+                <w:noProof/>
+                <w:webHidden/>
+              </w:rPr>
+              <w:fldChar w:fldCharType="begin"/>
+            </w:r>
+            <w:r>
+              <w:rPr>
+                <w:noProof/>
+                <w:webHidden/>
+              </w:rPr>
+              <w:instrText xml:space="preserve"> PAGEREF _Toc466904565 \h </w:instrText>
+            </w:r>
+            <w:r>
+              <w:rPr>
+                <w:noProof/>
+                <w:webHidden/>
+              </w:rPr>
+            </w:r>
+            <w:r>
+              <w:rPr>
+                <w:noProof/>
+                <w:webHidden/>
+              </w:rPr>
+              <w:fldChar w:fldCharType="separate"/>
+            </w:r>
+            <w:r>
+              <w:rPr>
+                <w:noProof/>
+                <w:webHidden/>
+              </w:rPr>
+              <w:t>22</w:t>
+            </w:r>
+            <w:r>
+              <w:rPr>
+                <w:noProof/>
+                <w:webHidden/>
+              </w:rPr>
+              <w:fldChar w:fldCharType="end"/>
+            </w:r>
+          </w:hyperlink>
+        </w:p>
+        <w:p>
+          <w:pPr>
+            <w:pStyle w:val="TOC2"/>
+            <w:rPr>
+              <w:rFonts w:asciiTheme="minorHAnsi" w:hAnsiTheme="minorHAnsi"/>
+              <w:noProof/>
+              <w:sz w:val="22"/>
+            </w:rPr>
+          </w:pPr>
+          <w:hyperlink w:anchor="_Toc466904566" w:history="1">
+            <w:r>
+              <w:rPr>
+                <w:rStyle w:val="Hyperlink"/>
+                <w:noProof/>
+              </w:rPr>
+              <w:t>5.10 ServiceRegistry</w:t>
+            </w:r>
+            <w:r>
+              <w:rPr>
+                <w:noProof/>
+                <w:webHidden/>
+              </w:rPr>
+              <w:tab/>
+            </w:r>
+            <w:r>
+              <w:rPr>
+                <w:noProof/>
+                <w:webHidden/>
+              </w:rPr>
+              <w:fldChar w:fldCharType="begin"/>
+            </w:r>
+            <w:r>
+              <w:rPr>
+                <w:noProof/>
+                <w:webHidden/>
+              </w:rPr>
+              <w:instrText xml:space="preserve"> PAGEREF _Toc466904566 \h </w:instrText>
+            </w:r>
+            <w:r>
+              <w:rPr>
+                <w:noProof/>
+                <w:webHidden/>
+              </w:rPr>
+            </w:r>
+            <w:r>
+              <w:rPr>
+                <w:noProof/>
+                <w:webHidden/>
+              </w:rPr>
+              <w:fldChar w:fldCharType="separate"/>
+            </w:r>
+            <w:r>
+              <w:rPr>
+                <w:noProof/>
+                <w:webHidden/>
+              </w:rPr>
+              <w:t>22</w:t>
+            </w:r>
+            <w:r>
+              <w:rPr>
+                <w:noProof/>
+                <w:webHidden/>
+              </w:rPr>
+              <w:fldChar w:fldCharType="end"/>
+            </w:r>
+          </w:hyperlink>
+        </w:p>
+        <w:p>
+          <w:pPr>
+            <w:pStyle w:val="TOC2"/>
+            <w:rPr>
+              <w:rFonts w:asciiTheme="minorHAnsi" w:hAnsiTheme="minorHAnsi"/>
+              <w:noProof/>
+              <w:sz w:val="22"/>
+            </w:rPr>
+          </w:pPr>
+          <w:hyperlink w:anchor="_Toc466904567" w:history="1">
+            <w:r>
+              <w:rPr>
+                <w:rStyle w:val="Hyperlink"/>
+                <w:noProof/>
+              </w:rPr>
+              <w:t>5.11 Uso delle eccezioni</w:t>
+            </w:r>
+            <w:r>
+              <w:rPr>
+                <w:noProof/>
+                <w:webHidden/>
+              </w:rPr>
+              <w:tab/>
+            </w:r>
+            <w:r>
+              <w:rPr>
+                <w:noProof/>
+                <w:webHidden/>
+              </w:rPr>
+              <w:fldChar w:fldCharType="begin"/>
+            </w:r>
+            <w:r>
+              <w:rPr>
+                <w:noProof/>
+                <w:webHidden/>
+              </w:rPr>
+              <w:instrText xml:space="preserve"> PAGEREF _Toc466904567 \h </w:instrText>
+            </w:r>
+            <w:r>
+              <w:rPr>
+                <w:noProof/>
+                <w:webHidden/>
+              </w:rPr>
+            </w:r>
+            <w:r>
+              <w:rPr>
+                <w:noProof/>
+                <w:webHidden/>
+              </w:rPr>
+              <w:fldChar w:fldCharType="separate"/>
+            </w:r>
+            <w:r>
+              <w:rPr>
+                <w:noProof/>
+                <w:webHidden/>
+              </w:rPr>
+              <w:t>22</w:t>
             </w:r>
             <w:r>
               <w:rPr>
@@ -1925,14 +2562,12 @@
         <w:pStyle w:val="Heading1"/>
         <w:spacing w:before="120" w:after="160" w:line="360" w:lineRule="auto"/>
       </w:pPr>
-      <w:bookmarkStart w:id="0" w:name="_Toc466845071"/>
+      <w:bookmarkStart w:id="0" w:name="_Toc466904531"/>
       <w:r>
         <w:lastRenderedPageBreak/>
         <w:t>Introduzione</w:t>
       </w:r>
-      <w:bookmarkStart w:id="1" w:name="_GoBack"/>
       <w:bookmarkEnd w:id="0"/>
-      <w:bookmarkEnd w:id="1"/>
     </w:p>
     <w:p>
       <w:pPr>
@@ -2345,7 +2980,7 @@
         <w:pStyle w:val="Heading1"/>
         <w:spacing w:before="120" w:after="160" w:line="360" w:lineRule="auto"/>
       </w:pPr>
-      <w:bookmarkStart w:id="2" w:name="_Toc466845072"/>
+      <w:bookmarkStart w:id="1" w:name="_Toc466904532"/>
       <w:r>
         <w:lastRenderedPageBreak/>
         <w:t>1 MyData</w:t>
@@ -2353,7 +2988,7 @@
       <w:r>
         <w:t>, Big Data</w:t>
       </w:r>
-      <w:bookmarkEnd w:id="2"/>
+      <w:bookmarkEnd w:id="1"/>
     </w:p>
     <w:p>
       <w:pPr>
@@ -2882,7 +3517,7 @@
         </w:rPr>
         <w:br w:type="page"/>
       </w:r>
-      <w:bookmarkStart w:id="3" w:name="_Toc466845073"/>
+      <w:bookmarkStart w:id="2" w:name="_Toc466904533"/>
       <w:r>
         <w:rPr>
           <w:lang w:val="en-GB"/>
@@ -2896,7 +3531,7 @@
         </w:rPr>
         <w:t>Smart Mobility</w:t>
       </w:r>
-      <w:bookmarkEnd w:id="3"/>
+      <w:bookmarkEnd w:id="2"/>
     </w:p>
     <w:p>
       <w:pPr>
@@ -2906,14 +3541,14 @@
           <w:lang w:val="en-GB"/>
         </w:rPr>
       </w:pPr>
-      <w:bookmarkStart w:id="4" w:name="_Toc466845074"/>
+      <w:bookmarkStart w:id="3" w:name="_Toc466904534"/>
       <w:r>
         <w:rPr>
           <w:lang w:val="en-GB"/>
         </w:rPr>
         <w:t>2.1 Mobility as a Service</w:t>
       </w:r>
-      <w:bookmarkEnd w:id="4"/>
+      <w:bookmarkEnd w:id="3"/>
     </w:p>
     <w:p>
       <w:pPr>
@@ -3300,7 +3935,7 @@
         <w:pStyle w:val="Heading3"/>
         <w:spacing w:after="160" w:line="360" w:lineRule="auto"/>
       </w:pPr>
-      <w:bookmarkStart w:id="5" w:name="_Toc466845075"/>
+      <w:bookmarkStart w:id="4" w:name="_Toc466904535"/>
       <w:r>
         <w:lastRenderedPageBreak/>
         <w:t xml:space="preserve">2.1.1 </w:t>
@@ -3329,7 +3964,7 @@
       <w:r>
         <w:t xml:space="preserve"> Planner</w:t>
       </w:r>
-      <w:bookmarkEnd w:id="5"/>
+      <w:bookmarkEnd w:id="4"/>
     </w:p>
     <w:p>
       <w:pPr>
@@ -3864,11 +4499,11 @@
         <w:pStyle w:val="Heading2"/>
         <w:spacing w:after="160" w:line="360" w:lineRule="auto"/>
       </w:pPr>
-      <w:bookmarkStart w:id="6" w:name="_Toc466845076"/>
+      <w:bookmarkStart w:id="5" w:name="_Toc466904536"/>
       <w:r>
         <w:t>2.2 Smart Mobility for All</w:t>
       </w:r>
-      <w:bookmarkEnd w:id="6"/>
+      <w:bookmarkEnd w:id="5"/>
     </w:p>
     <w:p>
       <w:pPr>
@@ -4029,11 +4664,11 @@
       <w:pPr>
         <w:pStyle w:val="Heading1"/>
       </w:pPr>
-      <w:bookmarkStart w:id="7" w:name="_Toc466845077"/>
+      <w:bookmarkStart w:id="6" w:name="_Toc466904537"/>
       <w:r>
         <w:t>2 ½ GDPR??</w:t>
       </w:r>
-      <w:bookmarkEnd w:id="7"/>
+      <w:bookmarkEnd w:id="6"/>
     </w:p>
     <w:p/>
     <w:p>
@@ -4041,11 +4676,11 @@
         <w:pStyle w:val="Heading1"/>
         <w:spacing w:before="120" w:after="160" w:line="360" w:lineRule="auto"/>
       </w:pPr>
-      <w:bookmarkStart w:id="8" w:name="_Toc466845078"/>
+      <w:bookmarkStart w:id="7" w:name="_Toc466904538"/>
       <w:r>
         <w:t>3 Architettura MyData</w:t>
       </w:r>
-      <w:bookmarkEnd w:id="8"/>
+      <w:bookmarkEnd w:id="7"/>
     </w:p>
     <w:p>
       <w:r>
@@ -4065,14 +4700,14 @@
         <w:pStyle w:val="Heading2"/>
         <w:spacing w:after="160" w:line="360" w:lineRule="auto"/>
       </w:pPr>
-      <w:bookmarkStart w:id="9" w:name="_Toc466845079"/>
+      <w:bookmarkStart w:id="8" w:name="_Toc466904539"/>
       <w:r>
         <w:t>3.</w:t>
       </w:r>
       <w:r>
         <w:t>1 Entità fondamentali</w:t>
       </w:r>
-      <w:bookmarkEnd w:id="9"/>
+      <w:bookmarkEnd w:id="8"/>
     </w:p>
     <w:p>
       <w:pPr>
@@ -4438,11 +5073,11 @@
         <w:pStyle w:val="Heading2"/>
         <w:spacing w:after="160" w:line="360" w:lineRule="auto"/>
       </w:pPr>
-      <w:bookmarkStart w:id="10" w:name="_Ref466761680"/>
-      <w:bookmarkStart w:id="11" w:name="_Ref466761686"/>
-      <w:bookmarkStart w:id="12" w:name="_Ref466761690"/>
-      <w:bookmarkStart w:id="13" w:name="_Ref466761693"/>
-      <w:bookmarkStart w:id="14" w:name="_Toc466845080"/>
+      <w:bookmarkStart w:id="9" w:name="_Ref466761680"/>
+      <w:bookmarkStart w:id="10" w:name="_Ref466761686"/>
+      <w:bookmarkStart w:id="11" w:name="_Ref466761690"/>
+      <w:bookmarkStart w:id="12" w:name="_Ref466761693"/>
+      <w:bookmarkStart w:id="13" w:name="_Toc466904540"/>
       <w:r>
         <w:lastRenderedPageBreak/>
         <w:t>3</w:t>
@@ -4450,403 +5085,403 @@
       <w:r>
         <w:t>.2 Service Registry, Service Linking</w:t>
       </w:r>
+      <w:bookmarkEnd w:id="9"/>
       <w:bookmarkEnd w:id="10"/>
       <w:bookmarkEnd w:id="11"/>
       <w:bookmarkEnd w:id="12"/>
       <w:bookmarkEnd w:id="13"/>
+    </w:p>
+    <w:p>
+      <w:pPr>
+        <w:rPr>
+          <w:rFonts w:cs="Times New Roman"/>
+          <w:szCs w:val="24"/>
+        </w:rPr>
+      </w:pPr>
+      <w:r>
+        <w:rPr>
+          <w:rFonts w:cs="Times New Roman"/>
+          <w:szCs w:val="24"/>
+        </w:rPr>
+        <w:t xml:space="preserve">Viene indicata con </w:t>
+      </w:r>
+      <w:r>
+        <w:rPr>
+          <w:rFonts w:cs="Times New Roman"/>
+          <w:i/>
+          <w:szCs w:val="24"/>
+        </w:rPr>
+        <w:t xml:space="preserve">Service </w:t>
+      </w:r>
+      <w:proofErr w:type="spellStart"/>
+      <w:r>
+        <w:rPr>
+          <w:rFonts w:cs="Times New Roman"/>
+          <w:i/>
+          <w:szCs w:val="24"/>
+        </w:rPr>
+        <w:t>Registry</w:t>
+      </w:r>
+      <w:proofErr w:type="spellEnd"/>
+      <w:r>
+        <w:rPr>
+          <w:rFonts w:cs="Times New Roman"/>
+          <w:szCs w:val="24"/>
+        </w:rPr>
+        <w:t xml:space="preserve"> quella parte dell’</w:t>
+      </w:r>
+      <w:r>
+        <w:rPr>
+          <w:rFonts w:cs="Times New Roman"/>
+          <w:i/>
+          <w:szCs w:val="24"/>
+        </w:rPr>
+        <w:t>Operator</w:t>
+      </w:r>
+      <w:r>
+        <w:rPr>
+          <w:rFonts w:cs="Times New Roman"/>
+          <w:szCs w:val="24"/>
+        </w:rPr>
+        <w:t xml:space="preserve"> che contiene un database di tutti i servizi registrati presso quell’operatore</w:t>
+      </w:r>
+      <w:r>
+        <w:rPr>
+          <w:rFonts w:cs="Times New Roman"/>
+          <w:szCs w:val="24"/>
+        </w:rPr>
+        <w:t xml:space="preserve">. Esso contiene anche la funzionalità di </w:t>
+      </w:r>
+      <w:r>
+        <w:rPr>
+          <w:rFonts w:cs="Times New Roman"/>
+          <w:i/>
+          <w:szCs w:val="24"/>
+        </w:rPr>
+        <w:t xml:space="preserve">Service </w:t>
+      </w:r>
+      <w:proofErr w:type="spellStart"/>
+      <w:r>
+        <w:rPr>
+          <w:rFonts w:cs="Times New Roman"/>
+          <w:i/>
+          <w:szCs w:val="24"/>
+        </w:rPr>
+        <w:t>Discovery</w:t>
+      </w:r>
+      <w:proofErr w:type="spellEnd"/>
+      <w:r>
+        <w:rPr>
+          <w:rFonts w:cs="Times New Roman"/>
+          <w:szCs w:val="24"/>
+        </w:rPr>
+        <w:t>, utilizzat</w:t>
+      </w:r>
+      <w:r>
+        <w:rPr>
+          <w:rFonts w:cs="Times New Roman"/>
+          <w:szCs w:val="24"/>
+        </w:rPr>
+        <w:t>a</w:t>
+      </w:r>
+      <w:r>
+        <w:rPr>
+          <w:rFonts w:cs="Times New Roman"/>
+          <w:szCs w:val="24"/>
+        </w:rPr>
+        <w:t xml:space="preserve"> dagli utenti per trovare nuovi servizi </w:t>
+      </w:r>
+      <w:r>
+        <w:rPr>
+          <w:rFonts w:cs="Times New Roman"/>
+          <w:szCs w:val="24"/>
+        </w:rPr>
+        <w:t>da utilizzare. In particolare, gli utenti possono venire a conoscenza di un nuovo servizio tramite un suggerimento, calcolato in base a corrispondenze fra caratteristiche dell’utente e del servizio, oppure tramite ricerca diretta.</w:t>
+      </w:r>
+    </w:p>
+    <w:p>
+      <w:pPr>
+        <w:rPr>
+          <w:rFonts w:cs="Times New Roman"/>
+          <w:szCs w:val="24"/>
+        </w:rPr>
+      </w:pPr>
+      <w:r>
+        <w:rPr>
+          <w:rFonts w:cs="Times New Roman"/>
+          <w:szCs w:val="24"/>
+        </w:rPr>
+        <w:t xml:space="preserve">Ogni nuovo servizio che vuole essere utilizzabile all’interno dell’architettura </w:t>
+      </w:r>
+      <w:proofErr w:type="spellStart"/>
+      <w:r>
+        <w:rPr>
+          <w:rFonts w:cs="Times New Roman"/>
+          <w:szCs w:val="24"/>
+        </w:rPr>
+        <w:t>MyData</w:t>
+      </w:r>
+      <w:proofErr w:type="spellEnd"/>
+      <w:r>
+        <w:rPr>
+          <w:rFonts w:cs="Times New Roman"/>
+          <w:szCs w:val="24"/>
+        </w:rPr>
+        <w:t xml:space="preserve"> deve quindi sottoporsi ad una proc</w:t>
+      </w:r>
+      <w:r>
+        <w:rPr>
+          <w:rFonts w:cs="Times New Roman"/>
+          <w:szCs w:val="24"/>
+        </w:rPr>
+        <w:t xml:space="preserve">edura di registrazione, al termine della quale, in caso di successo, viene inserito all’interno del </w:t>
+      </w:r>
+      <w:proofErr w:type="spellStart"/>
+      <w:r>
+        <w:rPr>
+          <w:rFonts w:cs="Times New Roman"/>
+          <w:i/>
+          <w:szCs w:val="24"/>
+        </w:rPr>
+        <w:t>Registry</w:t>
+      </w:r>
+      <w:proofErr w:type="spellEnd"/>
+      <w:r>
+        <w:rPr>
+          <w:rFonts w:cs="Times New Roman"/>
+          <w:szCs w:val="24"/>
+        </w:rPr>
+        <w:t>.</w:t>
+      </w:r>
+    </w:p>
+    <w:p>
+      <w:pPr>
+        <w:rPr>
+          <w:rFonts w:cs="Times New Roman"/>
+          <w:szCs w:val="24"/>
+        </w:rPr>
+      </w:pPr>
+      <w:r>
+        <w:rPr>
+          <w:rFonts w:cs="Times New Roman"/>
+          <w:szCs w:val="24"/>
+        </w:rPr>
+        <w:t>Durante questa procedura, il servizio deve fornire</w:t>
+      </w:r>
+      <w:r>
+        <w:rPr>
+          <w:rFonts w:cs="Times New Roman"/>
+          <w:szCs w:val="24"/>
+        </w:rPr>
+        <w:t xml:space="preserve"> almeno</w:t>
+      </w:r>
+      <w:r>
+        <w:rPr>
+          <w:rFonts w:cs="Times New Roman"/>
+          <w:szCs w:val="24"/>
+        </w:rPr>
+        <w:t xml:space="preserve"> una descrizione del suo comportamento in formato machine-</w:t>
+      </w:r>
+      <w:proofErr w:type="spellStart"/>
+      <w:r>
+        <w:rPr>
+          <w:rFonts w:cs="Times New Roman"/>
+          <w:szCs w:val="24"/>
+        </w:rPr>
+        <w:t>readable</w:t>
+      </w:r>
+      <w:proofErr w:type="spellEnd"/>
+      <w:r>
+        <w:rPr>
+          <w:rFonts w:cs="Times New Roman"/>
+          <w:szCs w:val="24"/>
+        </w:rPr>
+        <w:t xml:space="preserve"> e human-</w:t>
+      </w:r>
+      <w:proofErr w:type="spellStart"/>
+      <w:r>
+        <w:rPr>
+          <w:rFonts w:cs="Times New Roman"/>
+          <w:szCs w:val="24"/>
+        </w:rPr>
+        <w:t>rea</w:t>
+      </w:r>
+      <w:r>
+        <w:rPr>
+          <w:rFonts w:cs="Times New Roman"/>
+          <w:szCs w:val="24"/>
+        </w:rPr>
+        <w:t>dable</w:t>
+      </w:r>
+      <w:proofErr w:type="spellEnd"/>
+      <w:r>
+        <w:rPr>
+          <w:rFonts w:cs="Times New Roman"/>
+          <w:szCs w:val="24"/>
+        </w:rPr>
+        <w:t>: la prima permette a procedure a</w:t>
+      </w:r>
+      <w:r>
+        <w:rPr>
+          <w:rFonts w:cs="Times New Roman"/>
+          <w:szCs w:val="24"/>
+        </w:rPr>
+        <w:t>utomatiche una elaborazione corretta di suggerimenti, mentre la seconda è rivolta direttamente all’utente finale.</w:t>
+      </w:r>
+    </w:p>
+    <w:p>
+      <w:pPr>
+        <w:rPr>
+          <w:rFonts w:cs="Times New Roman"/>
+          <w:szCs w:val="24"/>
+        </w:rPr>
+      </w:pPr>
+      <w:r>
+        <w:rPr>
+          <w:rFonts w:cs="Times New Roman"/>
+          <w:szCs w:val="24"/>
+        </w:rPr>
+        <w:t xml:space="preserve">L’iscrizione di un utente presso </w:t>
+      </w:r>
+      <w:r>
+        <w:rPr>
+          <w:rFonts w:cs="Times New Roman"/>
+          <w:szCs w:val="24"/>
+        </w:rPr>
+        <w:t>un servizio</w:t>
+      </w:r>
+      <w:r>
+        <w:rPr>
+          <w:rFonts w:cs="Times New Roman"/>
+          <w:szCs w:val="24"/>
+        </w:rPr>
+        <w:t xml:space="preserve"> avviene tramite un processo chiamato </w:t>
+      </w:r>
+      <w:r>
+        <w:rPr>
+          <w:rFonts w:cs="Times New Roman"/>
+          <w:i/>
+          <w:szCs w:val="24"/>
+        </w:rPr>
+        <w:t xml:space="preserve">Service </w:t>
+      </w:r>
+      <w:proofErr w:type="spellStart"/>
+      <w:r>
+        <w:rPr>
+          <w:rFonts w:cs="Times New Roman"/>
+          <w:i/>
+          <w:szCs w:val="24"/>
+        </w:rPr>
+        <w:t>Linking</w:t>
+      </w:r>
+      <w:proofErr w:type="spellEnd"/>
+      <w:r>
+        <w:rPr>
+          <w:rFonts w:cs="Times New Roman"/>
+          <w:szCs w:val="24"/>
+        </w:rPr>
+        <w:t xml:space="preserve">, in cui l’Operatore </w:t>
+      </w:r>
+      <w:proofErr w:type="spellStart"/>
+      <w:r>
+        <w:rPr>
+          <w:rFonts w:cs="Times New Roman"/>
+          <w:szCs w:val="24"/>
+        </w:rPr>
+        <w:t>MyData</w:t>
+      </w:r>
+      <w:proofErr w:type="spellEnd"/>
+      <w:r>
+        <w:rPr>
+          <w:rFonts w:cs="Times New Roman"/>
+          <w:szCs w:val="24"/>
+        </w:rPr>
+        <w:t xml:space="preserve"> si occupa di realizzare una identificazione mutua delle parti. </w:t>
+      </w:r>
+      <w:r>
+        <w:rPr>
+          <w:rFonts w:cs="Times New Roman"/>
+          <w:szCs w:val="24"/>
+        </w:rPr>
+        <w:t>Tutti i token e le firme digitali scambiate durante il procedimento sono espresse in notazione JSON.</w:t>
+      </w:r>
+    </w:p>
+    <w:p>
+      <w:pPr>
+        <w:rPr>
+          <w:rFonts w:cs="Times New Roman"/>
+          <w:szCs w:val="24"/>
+        </w:rPr>
+      </w:pPr>
+      <w:r>
+        <w:rPr>
+          <w:rFonts w:cs="Times New Roman"/>
+          <w:szCs w:val="24"/>
+        </w:rPr>
+        <w:t xml:space="preserve">Al termine del </w:t>
+      </w:r>
+      <w:r>
+        <w:rPr>
+          <w:rFonts w:cs="Times New Roman"/>
+          <w:i/>
+          <w:szCs w:val="24"/>
+        </w:rPr>
+        <w:t xml:space="preserve">Service </w:t>
+      </w:r>
+      <w:proofErr w:type="spellStart"/>
+      <w:r>
+        <w:rPr>
+          <w:rFonts w:cs="Times New Roman"/>
+          <w:i/>
+          <w:szCs w:val="24"/>
+        </w:rPr>
+        <w:t>Linking</w:t>
+      </w:r>
+      <w:proofErr w:type="spellEnd"/>
+      <w:r>
+        <w:rPr>
+          <w:rFonts w:cs="Times New Roman"/>
+          <w:szCs w:val="24"/>
+        </w:rPr>
+        <w:t xml:space="preserve"> viene prodotto un </w:t>
+      </w:r>
+      <w:r>
+        <w:rPr>
+          <w:rFonts w:cs="Times New Roman"/>
+          <w:i/>
+          <w:szCs w:val="24"/>
+        </w:rPr>
+        <w:t>Service Link Record</w:t>
+      </w:r>
+      <w:r>
+        <w:rPr>
+          <w:rFonts w:cs="Times New Roman"/>
+          <w:szCs w:val="24"/>
+        </w:rPr>
+        <w:t>, necessario per ogni futura interazione fra l’utente ed il servizio.</w:t>
+      </w:r>
+    </w:p>
+    <w:p>
+      <w:pPr>
+        <w:pStyle w:val="Heading3"/>
+        <w:rPr>
+          <w:lang w:val="en-GB"/>
+        </w:rPr>
+      </w:pPr>
+      <w:bookmarkStart w:id="14" w:name="_Toc466904541"/>
+      <w:r>
+        <w:rPr>
+          <w:lang w:val="en-GB"/>
+        </w:rPr>
+        <w:t>3.2.1 OA</w:t>
+      </w:r>
+      <w:r>
+        <w:rPr>
+          <w:lang w:val="en-GB"/>
+        </w:rPr>
+        <w:t>uth 2.0</w:t>
+      </w:r>
       <w:bookmarkEnd w:id="14"/>
-    </w:p>
-    <w:p>
-      <w:pPr>
-        <w:rPr>
-          <w:rFonts w:cs="Times New Roman"/>
-          <w:szCs w:val="24"/>
-        </w:rPr>
-      </w:pPr>
-      <w:r>
-        <w:rPr>
-          <w:rFonts w:cs="Times New Roman"/>
-          <w:szCs w:val="24"/>
-        </w:rPr>
-        <w:t xml:space="preserve">Viene indicata con </w:t>
-      </w:r>
-      <w:r>
-        <w:rPr>
-          <w:rFonts w:cs="Times New Roman"/>
-          <w:i/>
-          <w:szCs w:val="24"/>
-        </w:rPr>
-        <w:t xml:space="preserve">Service </w:t>
-      </w:r>
-      <w:proofErr w:type="spellStart"/>
-      <w:r>
-        <w:rPr>
-          <w:rFonts w:cs="Times New Roman"/>
-          <w:i/>
-          <w:szCs w:val="24"/>
-        </w:rPr>
-        <w:t>Registry</w:t>
-      </w:r>
-      <w:proofErr w:type="spellEnd"/>
-      <w:r>
-        <w:rPr>
-          <w:rFonts w:cs="Times New Roman"/>
-          <w:szCs w:val="24"/>
-        </w:rPr>
-        <w:t xml:space="preserve"> quella parte dell’</w:t>
-      </w:r>
-      <w:r>
-        <w:rPr>
-          <w:rFonts w:cs="Times New Roman"/>
-          <w:i/>
-          <w:szCs w:val="24"/>
-        </w:rPr>
-        <w:t>Operator</w:t>
-      </w:r>
-      <w:r>
-        <w:rPr>
-          <w:rFonts w:cs="Times New Roman"/>
-          <w:szCs w:val="24"/>
-        </w:rPr>
-        <w:t xml:space="preserve"> che contiene un database di tutti i servizi registrati presso quell’operatore</w:t>
-      </w:r>
-      <w:r>
-        <w:rPr>
-          <w:rFonts w:cs="Times New Roman"/>
-          <w:szCs w:val="24"/>
-        </w:rPr>
-        <w:t xml:space="preserve">. Esso contiene anche la funzionalità di </w:t>
-      </w:r>
-      <w:r>
-        <w:rPr>
-          <w:rFonts w:cs="Times New Roman"/>
-          <w:i/>
-          <w:szCs w:val="24"/>
-        </w:rPr>
-        <w:t xml:space="preserve">Service </w:t>
-      </w:r>
-      <w:proofErr w:type="spellStart"/>
-      <w:r>
-        <w:rPr>
-          <w:rFonts w:cs="Times New Roman"/>
-          <w:i/>
-          <w:szCs w:val="24"/>
-        </w:rPr>
-        <w:t>Discovery</w:t>
-      </w:r>
-      <w:proofErr w:type="spellEnd"/>
-      <w:r>
-        <w:rPr>
-          <w:rFonts w:cs="Times New Roman"/>
-          <w:szCs w:val="24"/>
-        </w:rPr>
-        <w:t>, utilizzat</w:t>
-      </w:r>
-      <w:r>
-        <w:rPr>
-          <w:rFonts w:cs="Times New Roman"/>
-          <w:szCs w:val="24"/>
-        </w:rPr>
-        <w:t>a</w:t>
-      </w:r>
-      <w:r>
-        <w:rPr>
-          <w:rFonts w:cs="Times New Roman"/>
-          <w:szCs w:val="24"/>
-        </w:rPr>
-        <w:t xml:space="preserve"> dagli utenti per trovare nuovi servizi </w:t>
-      </w:r>
-      <w:r>
-        <w:rPr>
-          <w:rFonts w:cs="Times New Roman"/>
-          <w:szCs w:val="24"/>
-        </w:rPr>
-        <w:t>da utilizzare. In particolare, gli utenti possono venire a conoscenza di un nuovo servizio tramite un suggerimento, calcolato in base a corrispondenze fra caratteristiche dell’utente e del servizio, oppure tramite ricerca diretta.</w:t>
-      </w:r>
-    </w:p>
-    <w:p>
-      <w:pPr>
-        <w:rPr>
-          <w:rFonts w:cs="Times New Roman"/>
-          <w:szCs w:val="24"/>
-        </w:rPr>
-      </w:pPr>
-      <w:r>
-        <w:rPr>
-          <w:rFonts w:cs="Times New Roman"/>
-          <w:szCs w:val="24"/>
-        </w:rPr>
-        <w:t xml:space="preserve">Ogni nuovo servizio che vuole essere utilizzabile all’interno dell’architettura </w:t>
-      </w:r>
-      <w:proofErr w:type="spellStart"/>
-      <w:r>
-        <w:rPr>
-          <w:rFonts w:cs="Times New Roman"/>
-          <w:szCs w:val="24"/>
-        </w:rPr>
-        <w:t>MyData</w:t>
-      </w:r>
-      <w:proofErr w:type="spellEnd"/>
-      <w:r>
-        <w:rPr>
-          <w:rFonts w:cs="Times New Roman"/>
-          <w:szCs w:val="24"/>
-        </w:rPr>
-        <w:t xml:space="preserve"> deve quindi sottoporsi ad una proc</w:t>
-      </w:r>
-      <w:r>
-        <w:rPr>
-          <w:rFonts w:cs="Times New Roman"/>
-          <w:szCs w:val="24"/>
-        </w:rPr>
-        <w:t xml:space="preserve">edura di registrazione, al termine della quale, in caso di successo, viene inserito all’interno del </w:t>
-      </w:r>
-      <w:proofErr w:type="spellStart"/>
-      <w:r>
-        <w:rPr>
-          <w:rFonts w:cs="Times New Roman"/>
-          <w:i/>
-          <w:szCs w:val="24"/>
-        </w:rPr>
-        <w:t>Registry</w:t>
-      </w:r>
-      <w:proofErr w:type="spellEnd"/>
-      <w:r>
-        <w:rPr>
-          <w:rFonts w:cs="Times New Roman"/>
-          <w:szCs w:val="24"/>
-        </w:rPr>
-        <w:t>.</w:t>
-      </w:r>
-    </w:p>
-    <w:p>
-      <w:pPr>
-        <w:rPr>
-          <w:rFonts w:cs="Times New Roman"/>
-          <w:szCs w:val="24"/>
-        </w:rPr>
-      </w:pPr>
-      <w:r>
-        <w:rPr>
-          <w:rFonts w:cs="Times New Roman"/>
-          <w:szCs w:val="24"/>
-        </w:rPr>
-        <w:t>Durante questa procedura, il servizio deve fornire</w:t>
-      </w:r>
-      <w:r>
-        <w:rPr>
-          <w:rFonts w:cs="Times New Roman"/>
-          <w:szCs w:val="24"/>
-        </w:rPr>
-        <w:t xml:space="preserve"> almeno</w:t>
-      </w:r>
-      <w:r>
-        <w:rPr>
-          <w:rFonts w:cs="Times New Roman"/>
-          <w:szCs w:val="24"/>
-        </w:rPr>
-        <w:t xml:space="preserve"> una descrizione del suo comportamento in formato machine-</w:t>
-      </w:r>
-      <w:proofErr w:type="spellStart"/>
-      <w:r>
-        <w:rPr>
-          <w:rFonts w:cs="Times New Roman"/>
-          <w:szCs w:val="24"/>
-        </w:rPr>
-        <w:t>readable</w:t>
-      </w:r>
-      <w:proofErr w:type="spellEnd"/>
-      <w:r>
-        <w:rPr>
-          <w:rFonts w:cs="Times New Roman"/>
-          <w:szCs w:val="24"/>
-        </w:rPr>
-        <w:t xml:space="preserve"> e human-</w:t>
-      </w:r>
-      <w:proofErr w:type="spellStart"/>
-      <w:r>
-        <w:rPr>
-          <w:rFonts w:cs="Times New Roman"/>
-          <w:szCs w:val="24"/>
-        </w:rPr>
-        <w:t>rea</w:t>
-      </w:r>
-      <w:r>
-        <w:rPr>
-          <w:rFonts w:cs="Times New Roman"/>
-          <w:szCs w:val="24"/>
-        </w:rPr>
-        <w:t>dable</w:t>
-      </w:r>
-      <w:proofErr w:type="spellEnd"/>
-      <w:r>
-        <w:rPr>
-          <w:rFonts w:cs="Times New Roman"/>
-          <w:szCs w:val="24"/>
-        </w:rPr>
-        <w:t>: la prima permette a procedure a</w:t>
-      </w:r>
-      <w:r>
-        <w:rPr>
-          <w:rFonts w:cs="Times New Roman"/>
-          <w:szCs w:val="24"/>
-        </w:rPr>
-        <w:t>utomatiche una elaborazione corretta di suggerimenti, mentre la seconda è rivolta direttamente all’utente finale.</w:t>
-      </w:r>
-    </w:p>
-    <w:p>
-      <w:pPr>
-        <w:rPr>
-          <w:rFonts w:cs="Times New Roman"/>
-          <w:szCs w:val="24"/>
-        </w:rPr>
-      </w:pPr>
-      <w:r>
-        <w:rPr>
-          <w:rFonts w:cs="Times New Roman"/>
-          <w:szCs w:val="24"/>
-        </w:rPr>
-        <w:t xml:space="preserve">L’iscrizione di un utente presso </w:t>
-      </w:r>
-      <w:r>
-        <w:rPr>
-          <w:rFonts w:cs="Times New Roman"/>
-          <w:szCs w:val="24"/>
-        </w:rPr>
-        <w:t>un servizio</w:t>
-      </w:r>
-      <w:r>
-        <w:rPr>
-          <w:rFonts w:cs="Times New Roman"/>
-          <w:szCs w:val="24"/>
-        </w:rPr>
-        <w:t xml:space="preserve"> avviene tramite un processo chiamato </w:t>
-      </w:r>
-      <w:r>
-        <w:rPr>
-          <w:rFonts w:cs="Times New Roman"/>
-          <w:i/>
-          <w:szCs w:val="24"/>
-        </w:rPr>
-        <w:t xml:space="preserve">Service </w:t>
-      </w:r>
-      <w:proofErr w:type="spellStart"/>
-      <w:r>
-        <w:rPr>
-          <w:rFonts w:cs="Times New Roman"/>
-          <w:i/>
-          <w:szCs w:val="24"/>
-        </w:rPr>
-        <w:t>Linking</w:t>
-      </w:r>
-      <w:proofErr w:type="spellEnd"/>
-      <w:r>
-        <w:rPr>
-          <w:rFonts w:cs="Times New Roman"/>
-          <w:szCs w:val="24"/>
-        </w:rPr>
-        <w:t xml:space="preserve">, in cui l’Operatore </w:t>
-      </w:r>
-      <w:proofErr w:type="spellStart"/>
-      <w:r>
-        <w:rPr>
-          <w:rFonts w:cs="Times New Roman"/>
-          <w:szCs w:val="24"/>
-        </w:rPr>
-        <w:t>MyData</w:t>
-      </w:r>
-      <w:proofErr w:type="spellEnd"/>
-      <w:r>
-        <w:rPr>
-          <w:rFonts w:cs="Times New Roman"/>
-          <w:szCs w:val="24"/>
-        </w:rPr>
-        <w:t xml:space="preserve"> si occupa di realizzare una identificazione mutua delle parti. </w:t>
-      </w:r>
-      <w:r>
-        <w:rPr>
-          <w:rFonts w:cs="Times New Roman"/>
-          <w:szCs w:val="24"/>
-        </w:rPr>
-        <w:t>Tutti i token e le firme digitali scambiate durante il procedimento sono espresse in notazione JSON.</w:t>
-      </w:r>
-    </w:p>
-    <w:p>
-      <w:pPr>
-        <w:rPr>
-          <w:rFonts w:cs="Times New Roman"/>
-          <w:szCs w:val="24"/>
-        </w:rPr>
-      </w:pPr>
-      <w:r>
-        <w:rPr>
-          <w:rFonts w:cs="Times New Roman"/>
-          <w:szCs w:val="24"/>
-        </w:rPr>
-        <w:t xml:space="preserve">Al termine del </w:t>
-      </w:r>
-      <w:r>
-        <w:rPr>
-          <w:rFonts w:cs="Times New Roman"/>
-          <w:i/>
-          <w:szCs w:val="24"/>
-        </w:rPr>
-        <w:t xml:space="preserve">Service </w:t>
-      </w:r>
-      <w:proofErr w:type="spellStart"/>
-      <w:r>
-        <w:rPr>
-          <w:rFonts w:cs="Times New Roman"/>
-          <w:i/>
-          <w:szCs w:val="24"/>
-        </w:rPr>
-        <w:t>Linking</w:t>
-      </w:r>
-      <w:proofErr w:type="spellEnd"/>
-      <w:r>
-        <w:rPr>
-          <w:rFonts w:cs="Times New Roman"/>
-          <w:szCs w:val="24"/>
-        </w:rPr>
-        <w:t xml:space="preserve"> viene prodotto un </w:t>
-      </w:r>
-      <w:r>
-        <w:rPr>
-          <w:rFonts w:cs="Times New Roman"/>
-          <w:i/>
-          <w:szCs w:val="24"/>
-        </w:rPr>
-        <w:t>Service Link Record</w:t>
-      </w:r>
-      <w:r>
-        <w:rPr>
-          <w:rFonts w:cs="Times New Roman"/>
-          <w:szCs w:val="24"/>
-        </w:rPr>
-        <w:t>, necessario per ogni futura interazione fra l’utente ed il servizio.</w:t>
-      </w:r>
-    </w:p>
-    <w:p>
-      <w:pPr>
-        <w:pStyle w:val="Heading3"/>
-        <w:rPr>
-          <w:lang w:val="en-GB"/>
-        </w:rPr>
-      </w:pPr>
-      <w:bookmarkStart w:id="15" w:name="_Toc466845081"/>
-      <w:r>
-        <w:rPr>
-          <w:lang w:val="en-GB"/>
-        </w:rPr>
-        <w:t>3.2.1 OA</w:t>
-      </w:r>
-      <w:r>
-        <w:rPr>
-          <w:lang w:val="en-GB"/>
-        </w:rPr>
-        <w:t>uth 2.0</w:t>
-      </w:r>
-      <w:bookmarkEnd w:id="15"/>
     </w:p>
     <w:p>
       <w:pPr>
@@ -4897,7 +5532,7 @@
         </w:rPr>
         <w:t xml:space="preserve"> </w:t>
       </w:r>
-      <w:bookmarkStart w:id="16" w:name="_Toc466845082"/>
+      <w:bookmarkStart w:id="15" w:name="_Toc466904542"/>
       <w:r>
         <w:t>3</w:t>
       </w:r>
@@ -4907,7 +5542,7 @@
       <w:r>
         <w:t>Consent</w:t>
       </w:r>
-      <w:bookmarkEnd w:id="16"/>
+      <w:bookmarkEnd w:id="15"/>
     </w:p>
     <w:p>
       <w:pPr>
@@ -5408,14 +6043,14 @@
           <w:lang w:val="en-GB"/>
         </w:rPr>
       </w:pPr>
-      <w:bookmarkStart w:id="17" w:name="_Toc466845083"/>
+      <w:bookmarkStart w:id="16" w:name="_Toc466904543"/>
       <w:r>
         <w:rPr>
           <w:lang w:val="en-GB"/>
         </w:rPr>
         <w:t>3.3.1 Kantara Consent &amp; Information Sharing Work Group</w:t>
       </w:r>
-      <w:bookmarkEnd w:id="17"/>
+      <w:bookmarkEnd w:id="16"/>
     </w:p>
     <w:p>
       <w:r>
@@ -5439,7 +6074,7 @@
           <w:lang w:val="en-GB"/>
         </w:rPr>
       </w:pPr>
-      <w:bookmarkStart w:id="18" w:name="_Toc466845084"/>
+      <w:bookmarkStart w:id="17" w:name="_Toc466904544"/>
       <w:r>
         <w:rPr>
           <w:lang w:val="en-GB"/>
@@ -5452,7 +6087,7 @@
         </w:rPr>
         <w:t>ser Managed Access</w:t>
       </w:r>
-      <w:bookmarkEnd w:id="18"/>
+      <w:bookmarkEnd w:id="17"/>
     </w:p>
     <w:p>
       <w:pPr>
@@ -5472,7 +6107,7 @@
         <w:pStyle w:val="Heading2"/>
         <w:spacing w:after="160" w:line="360" w:lineRule="auto"/>
       </w:pPr>
-      <w:bookmarkStart w:id="19" w:name="_Toc466845085"/>
+      <w:bookmarkStart w:id="18" w:name="_Toc466904545"/>
       <w:r>
         <w:lastRenderedPageBreak/>
         <w:t>3</w:t>
@@ -5480,7 +6115,7 @@
       <w:r>
         <w:t>.4 Personal Data Storage</w:t>
       </w:r>
-      <w:bookmarkEnd w:id="19"/>
+      <w:bookmarkEnd w:id="18"/>
     </w:p>
     <w:p>
       <w:pPr>
@@ -5684,7 +6319,7 @@
       <w:pPr>
         <w:pStyle w:val="Heading1"/>
       </w:pPr>
-      <w:bookmarkStart w:id="20" w:name="_Toc466845086"/>
+      <w:bookmarkStart w:id="19" w:name="_Toc466904546"/>
       <w:r>
         <w:lastRenderedPageBreak/>
         <w:t>4</w:t>
@@ -5698,7 +6333,7 @@
       <w:r>
         <w:t xml:space="preserve"> e Design</w:t>
       </w:r>
-      <w:bookmarkEnd w:id="20"/>
+      <w:bookmarkEnd w:id="19"/>
     </w:p>
     <w:p>
       <w:r>
@@ -6045,7 +6680,7 @@
           <w:lang w:val="en-GB"/>
         </w:rPr>
       </w:pPr>
-      <w:bookmarkStart w:id="21" w:name="_Toc466845087"/>
+      <w:bookmarkStart w:id="20" w:name="_Toc466904547"/>
       <w:r>
         <w:rPr>
           <w:lang w:val="en-GB"/>
@@ -6070,7 +6705,7 @@
         </w:rPr>
         <w:t xml:space="preserve"> Servizi</w:t>
       </w:r>
-      <w:bookmarkEnd w:id="21"/>
+      <w:bookmarkEnd w:id="20"/>
     </w:p>
     <w:p>
       <w:pPr>
@@ -6462,11 +7097,11 @@
       <w:pPr>
         <w:pStyle w:val="Heading2"/>
       </w:pPr>
-      <w:bookmarkStart w:id="22" w:name="_Toc466845088"/>
+      <w:bookmarkStart w:id="21" w:name="_Toc466904548"/>
       <w:r>
         <w:t>4.2 Operatore MyData</w:t>
       </w:r>
-      <w:bookmarkEnd w:id="22"/>
+      <w:bookmarkEnd w:id="21"/>
     </w:p>
     <w:p>
       <w:r>
@@ -6884,14 +7519,14 @@
       <w:pPr>
         <w:pStyle w:val="Heading2"/>
       </w:pPr>
-      <w:bookmarkStart w:id="23" w:name="_Toc466845089"/>
+      <w:bookmarkStart w:id="22" w:name="_Toc466904549"/>
       <w:r>
         <w:t>4.3 Service Registry</w:t>
       </w:r>
       <w:r>
         <w:t>, Service Linking</w:t>
       </w:r>
-      <w:bookmarkEnd w:id="23"/>
+      <w:bookmarkEnd w:id="22"/>
     </w:p>
     <w:p>
       <w:pPr>
@@ -7136,10 +7771,12 @@
       <w:pPr>
         <w:pStyle w:val="Heading2"/>
       </w:pPr>
-      <w:bookmarkStart w:id="24" w:name="_Toc466845090"/>
+      <w:bookmarkStart w:id="23" w:name="_Toc466904550"/>
+      <w:bookmarkStart w:id="24" w:name="_Ref466909001"/>
       <w:r>
         <w:t>4.4 Consent</w:t>
       </w:r>
+      <w:bookmarkEnd w:id="23"/>
       <w:bookmarkEnd w:id="24"/>
     </w:p>
     <w:p>
@@ -7291,7 +7928,7 @@
       <w:pPr>
         <w:pStyle w:val="Heading2"/>
       </w:pPr>
-      <w:bookmarkStart w:id="25" w:name="_Toc466845091"/>
+      <w:bookmarkStart w:id="25" w:name="_Toc466904551"/>
       <w:r>
         <w:lastRenderedPageBreak/>
         <w:t>4.5</w:t>
@@ -7555,7 +8192,7 @@
       <w:pPr>
         <w:pStyle w:val="Heading2"/>
       </w:pPr>
-      <w:bookmarkStart w:id="26" w:name="_Toc466845092"/>
+      <w:bookmarkStart w:id="26" w:name="_Toc466904552"/>
       <w:r>
         <w:t>4.6 Rappresentazione di dati non noti a priori</w:t>
       </w:r>
@@ -7941,7 +8578,7 @@
       <w:pPr>
         <w:pStyle w:val="Heading1"/>
       </w:pPr>
-      <w:bookmarkStart w:id="27" w:name="_Toc466845093"/>
+      <w:bookmarkStart w:id="27" w:name="_Toc466904553"/>
       <w:r>
         <w:lastRenderedPageBreak/>
         <w:t>5 Progettazione</w:t>
@@ -7997,7 +8634,7 @@
       <w:pPr>
         <w:pStyle w:val="Heading2"/>
       </w:pPr>
-      <w:bookmarkStart w:id="28" w:name="_Toc466845094"/>
+      <w:bookmarkStart w:id="28" w:name="_Toc466904554"/>
       <w:r>
         <w:t>5.1 Flusso del programma</w:t>
       </w:r>
@@ -8005,14 +8642,14 @@
     </w:p>
     <w:p>
       <w:r>
-        <w:t>//Trovare programma per generare immagini carine</w:t>
+        <w:t>//inserire grafico in latex</w:t>
       </w:r>
     </w:p>
     <w:p>
       <w:pPr>
         <w:pStyle w:val="Heading2"/>
       </w:pPr>
-      <w:bookmarkStart w:id="29" w:name="_Toc466845095"/>
+      <w:bookmarkStart w:id="29" w:name="_Toc466904555"/>
       <w:r>
         <w:t>5.2 Accounting</w:t>
       </w:r>
@@ -8085,14 +8722,27 @@
       <w:r>
         <w:t xml:space="preserve">Figura </w:t>
       </w:r>
-      <w:fldSimple w:instr=" SEQ Figura \* ARABIC ">
-        <w:r>
-          <w:rPr>
-            <w:noProof/>
-          </w:rPr>
-          <w:t>1</w:t>
-        </w:r>
-      </w:fldSimple>
+      <w:r>
+        <w:fldChar w:fldCharType="begin"/>
+      </w:r>
+      <w:r>
+        <w:instrText xml:space="preserve"> SEQ Figura \* ARABIC </w:instrText>
+      </w:r>
+      <w:r>
+        <w:fldChar w:fldCharType="separate"/>
+      </w:r>
+      <w:r>
+        <w:rPr>
+          <w:noProof/>
+        </w:rPr>
+        <w:t>1</w:t>
+      </w:r>
+      <w:r>
+        <w:rPr>
+          <w:noProof/>
+        </w:rPr>
+        <w:fldChar w:fldCharType="end"/>
+      </w:r>
     </w:p>
     <w:p>
       <w:r>
@@ -8104,7 +8754,13 @@
       </w:r>
       <w:proofErr w:type="spellEnd"/>
       <w:r>
-        <w:t xml:space="preserve">, che, confermando quanto detto in Analisi, è collegata agli account dei servizi, ed al Personal Data </w:t>
+        <w:t>, che, confermando quanto detto in Analisi, è colleg</w:t>
+      </w:r>
+      <w:r>
+        <w:t>ata agli account dei servizi, e</w:t>
+      </w:r>
+      <w:r>
+        <w:t xml:space="preserve"> al Personal Data </w:t>
       </w:r>
       <w:proofErr w:type="spellStart"/>
       <w:r>
@@ -8139,7 +8795,7 @@
       <w:pPr>
         <w:pStyle w:val="Heading3"/>
       </w:pPr>
-      <w:bookmarkStart w:id="30" w:name="_Toc466845096"/>
+      <w:bookmarkStart w:id="30" w:name="_Toc466904556"/>
       <w:r>
         <w:t xml:space="preserve">5.2.1 </w:t>
       </w:r>
@@ -8221,33 +8877,2037 @@
       <w:pPr>
         <w:pStyle w:val="Caption"/>
         <w:jc w:val="center"/>
+        <w:rPr>
+          <w:noProof/>
+        </w:rPr>
       </w:pPr>
       <w:r>
         <w:t xml:space="preserve">Figura </w:t>
       </w:r>
-      <w:fldSimple w:instr=" SEQ Figura \* ARABIC ">
-        <w:r>
-          <w:rPr>
-            <w:noProof/>
-          </w:rPr>
-          <w:t>2</w:t>
-        </w:r>
-      </w:fldSimple>
-    </w:p>
-    <w:p>
-      <w:r>
-        <w:t>Com’è possibile vedere in figura</w:t>
-      </w:r>
+      <w:r>
+        <w:fldChar w:fldCharType="begin"/>
+      </w:r>
+      <w:r>
+        <w:instrText xml:space="preserve"> SEQ Figura \* ARABIC </w:instrText>
+      </w:r>
+      <w:r>
+        <w:fldChar w:fldCharType="separate"/>
+      </w:r>
+      <w:r>
+        <w:rPr>
+          <w:noProof/>
+        </w:rPr>
+        <w:t>2</w:t>
+      </w:r>
+      <w:r>
+        <w:rPr>
+          <w:noProof/>
+        </w:rPr>
+        <w:fldChar w:fldCharType="end"/>
+      </w:r>
+    </w:p>
+    <w:p>
+      <w:r>
+        <w:t xml:space="preserve">Questa classe modella un generico utente dell’architettura </w:t>
+      </w:r>
+      <w:proofErr w:type="spellStart"/>
+      <w:r>
+        <w:t>MyData</w:t>
+      </w:r>
+      <w:proofErr w:type="spellEnd"/>
+      <w:r>
+        <w:t xml:space="preserve">. I </w:t>
+      </w:r>
+      <w:proofErr w:type="spellStart"/>
+      <w:r>
+        <w:t>field</w:t>
+      </w:r>
+      <w:proofErr w:type="spellEnd"/>
+      <w:r>
+        <w:t xml:space="preserve"> al suo interno sono un esempio delle caratteristiche che si è scelto di modellare, e fra di essi i più rilevanti sono indirizzo email e password, in quanto permettono il login per utenti già registrati. L’indirizzo mail è stato adottato inoltre come identificatore unico di un utente all’interno di </w:t>
+      </w:r>
+      <w:proofErr w:type="spellStart"/>
+      <w:r>
+        <w:t>MyData</w:t>
+      </w:r>
+      <w:proofErr w:type="spellEnd"/>
+      <w:r>
+        <w:t>, e questa caratteristica è stata implementata mediante l’</w:t>
+      </w:r>
+      <w:proofErr w:type="spellStart"/>
+      <w:r>
+        <w:t>override</w:t>
+      </w:r>
+      <w:proofErr w:type="spellEnd"/>
+      <w:r>
+        <w:t xml:space="preserve"> della funzione </w:t>
+      </w:r>
+      <w:proofErr w:type="spellStart"/>
+      <w:proofErr w:type="gramStart"/>
+      <w:r>
+        <w:rPr>
+          <w:rFonts w:ascii="Courier New" w:hAnsi="Courier New" w:cs="Courier New"/>
+        </w:rPr>
+        <w:t>equals</w:t>
+      </w:r>
+      <w:proofErr w:type="spellEnd"/>
+      <w:r>
+        <w:rPr>
+          <w:rFonts w:ascii="Courier New" w:hAnsi="Courier New" w:cs="Courier New"/>
+        </w:rPr>
+        <w:t>(</w:t>
+      </w:r>
+      <w:proofErr w:type="gramEnd"/>
+      <w:r>
+        <w:rPr>
+          <w:rFonts w:ascii="Courier New" w:hAnsi="Courier New" w:cs="Courier New"/>
+        </w:rPr>
+        <w:t xml:space="preserve">Object </w:t>
+      </w:r>
+      <w:proofErr w:type="spellStart"/>
+      <w:r>
+        <w:rPr>
+          <w:rFonts w:ascii="Courier New" w:hAnsi="Courier New" w:cs="Courier New"/>
+        </w:rPr>
+        <w:t>obj</w:t>
+      </w:r>
+      <w:proofErr w:type="spellEnd"/>
+      <w:r>
+        <w:rPr>
+          <w:rFonts w:ascii="Courier New" w:hAnsi="Courier New" w:cs="Courier New"/>
+        </w:rPr>
+        <w:t>)</w:t>
+      </w:r>
+      <w:r>
+        <w:t>.</w:t>
+      </w:r>
+    </w:p>
+    <w:p>
+      <w:pPr>
+        <w:rPr>
+          <w:rFonts w:cs="Times New Roman"/>
+        </w:rPr>
+      </w:pPr>
+      <w:r>
+        <w:t xml:space="preserve">Si evidenzia inoltre la presenza di un </w:t>
+      </w:r>
+      <w:r>
+        <w:rPr>
+          <w:rFonts w:ascii="Courier New" w:hAnsi="Courier New" w:cs="Courier New"/>
+        </w:rPr>
+        <w:t>Set&lt;</w:t>
+      </w:r>
+      <w:proofErr w:type="spellStart"/>
+      <w:r>
+        <w:rPr>
+          <w:rFonts w:ascii="Courier New" w:hAnsi="Courier New" w:cs="Courier New"/>
+        </w:rPr>
+        <w:t>IAccount</w:t>
+      </w:r>
+      <w:proofErr w:type="spellEnd"/>
+      <w:r>
+        <w:rPr>
+          <w:rFonts w:ascii="Courier New" w:hAnsi="Courier New" w:cs="Courier New"/>
+        </w:rPr>
+        <w:t>&gt; accounts</w:t>
+      </w:r>
+      <w:r>
+        <w:rPr>
+          <w:rFonts w:cs="Times New Roman"/>
+        </w:rPr>
+        <w:t>, che realizza l’associazione fra un utente e gli account presso i servizi a cui si è registrato. La scelta di un Set permette di implementare il vincolo secondo cui ogni utente può avere un solo accoun</w:t>
+      </w:r>
+      <w:r>
+        <w:rPr>
+          <w:rFonts w:cs="Times New Roman"/>
+        </w:rPr>
+        <w:t>t presso un certo servizio, ed è adatta anche in quanto non è necessario mantenere un insieme ordinato di account.</w:t>
+      </w:r>
+    </w:p>
+    <w:p>
+      <w:pPr>
+        <w:rPr>
+          <w:rFonts w:cs="Times New Roman"/>
+        </w:rPr>
+      </w:pPr>
+      <w:r>
+        <w:rPr>
+          <w:rFonts w:cs="Times New Roman"/>
+        </w:rPr>
+        <w:t xml:space="preserve">Questa classe ha inoltre la funzione di interfacciare gli altri componenti del gestore, compresa la GUI, con gli account utente. A tal fine, presenta i metodi </w:t>
+      </w:r>
+      <w:proofErr w:type="spellStart"/>
+      <w:proofErr w:type="gramStart"/>
+      <w:r>
+        <w:rPr>
+          <w:rFonts w:ascii="Courier New" w:hAnsi="Courier New" w:cs="Courier New"/>
+        </w:rPr>
+        <w:t>addServiceConsent</w:t>
+      </w:r>
+      <w:proofErr w:type="spellEnd"/>
+      <w:r>
+        <w:rPr>
+          <w:rFonts w:ascii="Courier New" w:hAnsi="Courier New" w:cs="Courier New"/>
+        </w:rPr>
+        <w:t>(</w:t>
+      </w:r>
+      <w:proofErr w:type="spellStart"/>
+      <w:proofErr w:type="gramEnd"/>
+      <w:r>
+        <w:rPr>
+          <w:rFonts w:ascii="Courier New" w:hAnsi="Courier New" w:cs="Courier New"/>
+        </w:rPr>
+        <w:t>IService</w:t>
+      </w:r>
+      <w:proofErr w:type="spellEnd"/>
+      <w:r>
+        <w:rPr>
+          <w:rFonts w:ascii="Courier New" w:hAnsi="Courier New" w:cs="Courier New"/>
+        </w:rPr>
+        <w:t xml:space="preserve"> service)</w:t>
+      </w:r>
+      <w:r>
+        <w:rPr>
+          <w:rFonts w:cs="Times New Roman"/>
+        </w:rPr>
+        <w:t xml:space="preserve">, </w:t>
+      </w:r>
+      <w:proofErr w:type="spellStart"/>
+      <w:r>
+        <w:rPr>
+          <w:rFonts w:ascii="Courier New" w:hAnsi="Courier New" w:cs="Courier New"/>
+        </w:rPr>
+        <w:t>addDataConsent</w:t>
+      </w:r>
+      <w:proofErr w:type="spellEnd"/>
+      <w:r>
+        <w:rPr>
+          <w:rFonts w:ascii="Courier New" w:hAnsi="Courier New" w:cs="Courier New"/>
+        </w:rPr>
+        <w:t>(</w:t>
+      </w:r>
+      <w:proofErr w:type="spellStart"/>
+      <w:r>
+        <w:rPr>
+          <w:rFonts w:ascii="Courier New" w:hAnsi="Courier New" w:cs="Courier New"/>
+        </w:rPr>
+        <w:t>DataConsent</w:t>
+      </w:r>
+      <w:proofErr w:type="spellEnd"/>
+      <w:r>
+        <w:rPr>
+          <w:rFonts w:ascii="Courier New" w:hAnsi="Courier New" w:cs="Courier New"/>
+        </w:rPr>
+        <w:t xml:space="preserve">  </w:t>
+      </w:r>
+      <w:proofErr w:type="spellStart"/>
+      <w:r>
+        <w:rPr>
+          <w:rFonts w:ascii="Courier New" w:hAnsi="Courier New" w:cs="Courier New"/>
+        </w:rPr>
+        <w:t>dataConsent</w:t>
+      </w:r>
+      <w:proofErr w:type="spellEnd"/>
+      <w:r>
+        <w:rPr>
+          <w:rFonts w:ascii="Courier New" w:hAnsi="Courier New" w:cs="Courier New"/>
+        </w:rPr>
+        <w:t xml:space="preserve">, </w:t>
+      </w:r>
+      <w:proofErr w:type="spellStart"/>
+      <w:r>
+        <w:rPr>
+          <w:rFonts w:ascii="Courier New" w:hAnsi="Courier New" w:cs="Courier New"/>
+        </w:rPr>
+        <w:t>IService</w:t>
+      </w:r>
+      <w:proofErr w:type="spellEnd"/>
+      <w:r>
+        <w:rPr>
+          <w:rFonts w:ascii="Courier New" w:hAnsi="Courier New" w:cs="Courier New"/>
+        </w:rPr>
+        <w:t xml:space="preserve"> service), </w:t>
+      </w:r>
+      <w:proofErr w:type="spellStart"/>
+      <w:r>
+        <w:rPr>
+          <w:rFonts w:ascii="Courier New" w:hAnsi="Courier New" w:cs="Courier New"/>
+        </w:rPr>
+        <w:t>hasAccountAtService</w:t>
+      </w:r>
+      <w:proofErr w:type="spellEnd"/>
+      <w:r>
+        <w:rPr>
+          <w:rFonts w:ascii="Courier New" w:hAnsi="Courier New" w:cs="Courier New"/>
+        </w:rPr>
+        <w:t>(</w:t>
+      </w:r>
+      <w:proofErr w:type="spellStart"/>
+      <w:r>
+        <w:rPr>
+          <w:rFonts w:ascii="Courier New" w:hAnsi="Courier New" w:cs="Courier New"/>
+        </w:rPr>
+        <w:t>IService</w:t>
+      </w:r>
+      <w:proofErr w:type="spellEnd"/>
+      <w:r>
+        <w:rPr>
+          <w:rFonts w:ascii="Courier New" w:hAnsi="Courier New" w:cs="Courier New"/>
+        </w:rPr>
+        <w:t xml:space="preserve"> service)</w:t>
+      </w:r>
+      <w:r>
+        <w:rPr>
+          <w:rFonts w:cs="Times New Roman"/>
+        </w:rPr>
+        <w:t>.</w:t>
+      </w:r>
+      <w:r>
+        <w:rPr>
+          <w:rFonts w:cs="Times New Roman"/>
+        </w:rPr>
+        <w:t xml:space="preserve">  La classe </w:t>
+      </w:r>
+      <w:r>
+        <w:rPr>
+          <w:rFonts w:ascii="Courier New" w:hAnsi="Courier New" w:cs="Courier New"/>
+        </w:rPr>
+        <w:t>Account</w:t>
+      </w:r>
+      <w:r>
+        <w:rPr>
+          <w:rFonts w:cs="Times New Roman"/>
+        </w:rPr>
+        <w:t xml:space="preserve"> è stata infatti modellata con visibilità package </w:t>
+      </w:r>
+      <w:proofErr w:type="spellStart"/>
+      <w:r>
+        <w:rPr>
+          <w:rFonts w:cs="Times New Roman"/>
+        </w:rPr>
+        <w:t>protected</w:t>
+      </w:r>
+      <w:proofErr w:type="spellEnd"/>
+      <w:r>
+        <w:rPr>
+          <w:rFonts w:cs="Times New Roman"/>
+        </w:rPr>
+        <w:t xml:space="preserve">, per impedire l’accesso a classi esterne al package </w:t>
+      </w:r>
+      <w:r>
+        <w:rPr>
+          <w:rFonts w:ascii="Courier New" w:hAnsi="Courier New" w:cs="Courier New"/>
+        </w:rPr>
+        <w:t>users</w:t>
+      </w:r>
+      <w:r>
+        <w:rPr>
+          <w:rFonts w:cs="Times New Roman"/>
+        </w:rPr>
+        <w:t xml:space="preserve">: di conseguenza, anche la creazione di nuovi account avviene attraverso questa classe, in particolare nella funzione </w:t>
+      </w:r>
+      <w:proofErr w:type="spellStart"/>
+      <w:proofErr w:type="gramStart"/>
+      <w:r>
+        <w:rPr>
+          <w:rFonts w:ascii="Courier New" w:hAnsi="Courier New" w:cs="Courier New"/>
+        </w:rPr>
+        <w:lastRenderedPageBreak/>
+        <w:t>newAccountAtService</w:t>
+      </w:r>
+      <w:proofErr w:type="spellEnd"/>
+      <w:r>
+        <w:rPr>
+          <w:rFonts w:ascii="Courier New" w:hAnsi="Courier New" w:cs="Courier New"/>
+        </w:rPr>
+        <w:t>(</w:t>
+      </w:r>
+      <w:proofErr w:type="spellStart"/>
+      <w:proofErr w:type="gramEnd"/>
+      <w:r>
+        <w:rPr>
+          <w:rFonts w:ascii="Courier New" w:hAnsi="Courier New" w:cs="Courier New"/>
+        </w:rPr>
+        <w:t>IService</w:t>
+      </w:r>
+      <w:proofErr w:type="spellEnd"/>
+      <w:r>
+        <w:rPr>
+          <w:rFonts w:ascii="Courier New" w:hAnsi="Courier New" w:cs="Courier New"/>
+        </w:rPr>
+        <w:t xml:space="preserve"> service)</w:t>
+      </w:r>
+      <w:r>
+        <w:rPr>
+          <w:rFonts w:cs="Times New Roman"/>
+        </w:rPr>
+        <w:t>. All’interno del metodo troviamo l’</w:t>
+      </w:r>
+      <w:proofErr w:type="spellStart"/>
+      <w:r>
+        <w:rPr>
+          <w:rFonts w:cs="Times New Roman"/>
+        </w:rPr>
+        <w:t>istanziazione</w:t>
+      </w:r>
+      <w:proofErr w:type="spellEnd"/>
+      <w:r>
+        <w:rPr>
+          <w:rFonts w:cs="Times New Roman"/>
+        </w:rPr>
+        <w:t xml:space="preserve"> di un nuovo account, insieme ad una chiamata alla classe </w:t>
+      </w:r>
+      <w:proofErr w:type="spellStart"/>
+      <w:r>
+        <w:rPr>
+          <w:rFonts w:ascii="Courier New" w:hAnsi="Courier New" w:cs="Courier New"/>
+        </w:rPr>
+        <w:t>ConsentManager</w:t>
+      </w:r>
+      <w:proofErr w:type="spellEnd"/>
+      <w:r>
+        <w:rPr>
+          <w:rFonts w:cs="Times New Roman"/>
+        </w:rPr>
+        <w:t xml:space="preserve">, che realizza quanto anticipato al paragrafo </w:t>
+      </w:r>
+      <w:r>
+        <w:rPr>
+          <w:rFonts w:cs="Times New Roman"/>
+        </w:rPr>
+        <w:fldChar w:fldCharType="begin"/>
+      </w:r>
+      <w:r>
+        <w:rPr>
+          <w:rFonts w:cs="Times New Roman"/>
+        </w:rPr>
+        <w:instrText xml:space="preserve"> REF _Ref466909001 \h </w:instrText>
+      </w:r>
+      <w:r>
+        <w:rPr>
+          <w:rFonts w:cs="Times New Roman"/>
+        </w:rPr>
+      </w:r>
+      <w:r>
+        <w:rPr>
+          <w:rFonts w:cs="Times New Roman"/>
+        </w:rPr>
+        <w:fldChar w:fldCharType="separate"/>
+      </w:r>
+      <w:r>
+        <w:t xml:space="preserve">4.4 </w:t>
+      </w:r>
+      <w:proofErr w:type="spellStart"/>
+      <w:r>
+        <w:t>Consent</w:t>
+      </w:r>
+      <w:proofErr w:type="spellEnd"/>
+      <w:r>
+        <w:rPr>
+          <w:rFonts w:cs="Times New Roman"/>
+        </w:rPr>
+        <w:fldChar w:fldCharType="end"/>
+      </w:r>
+      <w:r>
+        <w:rPr>
+          <w:rFonts w:cs="Times New Roman"/>
+        </w:rPr>
+        <w:t xml:space="preserve">. In questo modo si realizza un esempio di </w:t>
+      </w:r>
+      <w:r>
+        <w:rPr>
+          <w:rFonts w:cs="Times New Roman"/>
+          <w:i/>
+        </w:rPr>
+        <w:t xml:space="preserve">Service </w:t>
+      </w:r>
+      <w:proofErr w:type="spellStart"/>
+      <w:r>
+        <w:rPr>
+          <w:rFonts w:cs="Times New Roman"/>
+          <w:i/>
+        </w:rPr>
+        <w:t>Linking</w:t>
+      </w:r>
+      <w:proofErr w:type="spellEnd"/>
+      <w:r>
+        <w:rPr>
+          <w:rFonts w:cs="Times New Roman"/>
+        </w:rPr>
+        <w:t xml:space="preserve">, e l’esito di questa operazione viene concretizzato in un oggetto </w:t>
+      </w:r>
+      <w:proofErr w:type="spellStart"/>
+      <w:r>
+        <w:rPr>
+          <w:rFonts w:ascii="Courier New" w:hAnsi="Courier New" w:cs="Courier New"/>
+        </w:rPr>
+        <w:t>ServiceConsent</w:t>
+      </w:r>
+      <w:proofErr w:type="spellEnd"/>
+      <w:r>
+        <w:rPr>
+          <w:rFonts w:cs="Times New Roman"/>
+        </w:rPr>
+        <w:t xml:space="preserve">. Si rimandano però ulteriori dettagli a quanto spiegato nella sezione </w:t>
+      </w:r>
+      <w:r>
+        <w:rPr>
+          <w:rFonts w:cs="Times New Roman"/>
+        </w:rPr>
+        <w:fldChar w:fldCharType="begin"/>
+      </w:r>
+      <w:r>
+        <w:rPr>
+          <w:rFonts w:cs="Times New Roman"/>
+        </w:rPr>
+        <w:instrText xml:space="preserve"> REF _Ref466909302 \h </w:instrText>
+      </w:r>
+      <w:r>
+        <w:rPr>
+          <w:rFonts w:cs="Times New Roman"/>
+        </w:rPr>
+      </w:r>
+      <w:r>
+        <w:rPr>
+          <w:rFonts w:cs="Times New Roman"/>
+        </w:rPr>
+        <w:fldChar w:fldCharType="separate"/>
+      </w:r>
+      <w:r>
+        <w:t xml:space="preserve">5.6 Autorizzazioni e </w:t>
+      </w:r>
+      <w:proofErr w:type="spellStart"/>
+      <w:r>
+        <w:t>Consent</w:t>
+      </w:r>
+      <w:proofErr w:type="spellEnd"/>
+      <w:r>
+        <w:rPr>
+          <w:rFonts w:cs="Times New Roman"/>
+        </w:rPr>
+        <w:fldChar w:fldCharType="end"/>
+      </w:r>
+      <w:r>
+        <w:rPr>
+          <w:rFonts w:cs="Times New Roman"/>
+        </w:rPr>
+        <w:t>.</w:t>
+      </w:r>
+    </w:p>
+    <w:p>
+      <w:pPr>
+        <w:pStyle w:val="Heading3"/>
+      </w:pPr>
+      <w:bookmarkStart w:id="31" w:name="_Toc466904557"/>
+      <w:r>
+        <w:t xml:space="preserve">5.2.2 </w:t>
+      </w:r>
+      <w:proofErr w:type="spellStart"/>
+      <w:r>
+        <w:t>IAccount</w:t>
+      </w:r>
+      <w:proofErr w:type="spellEnd"/>
+      <w:r>
+        <w:t>, Account</w:t>
+      </w:r>
+      <w:bookmarkEnd w:id="31"/>
+    </w:p>
+    <w:p>
+      <w:pPr>
+        <w:keepNext/>
+        <w:jc w:val="center"/>
+      </w:pPr>
+      <w:r>
+        <w:rPr>
+          <w:noProof/>
+        </w:rPr>
+        <w:drawing>
+          <wp:inline distT="0" distB="0" distL="0" distR="0">
+            <wp:extent cx="5256530" cy="2155397"/>
+            <wp:effectExtent l="0" t="0" r="1270" b="0"/>
+            <wp:docPr id="1" name="Picture 1" descr="C:\Users\Giada\AppData\Local\Microsoft\Windows\INetCacheContent.Word\Accounting-Account.png"/>
+            <wp:cNvGraphicFramePr>
+              <a:graphicFrameLocks xmlns:a="http://schemas.openxmlformats.org/drawingml/2006/main" noChangeAspect="1"/>
+            </wp:cNvGraphicFramePr>
+            <a:graphic xmlns:a="http://schemas.openxmlformats.org/drawingml/2006/main">
+              <a:graphicData uri="http://schemas.openxmlformats.org/drawingml/2006/picture">
+                <pic:pic xmlns:pic="http://schemas.openxmlformats.org/drawingml/2006/picture">
+                  <pic:nvPicPr>
+                    <pic:cNvPr id="0" name="Picture 1" descr="C:\Users\Giada\AppData\Local\Microsoft\Windows\INetCacheContent.Word\Accounting-Account.png"/>
+                    <pic:cNvPicPr>
+                      <a:picLocks noChangeAspect="1" noChangeArrowheads="1"/>
+                    </pic:cNvPicPr>
+                  </pic:nvPicPr>
+                  <pic:blipFill>
+                    <a:blip r:embed="rId12">
+                      <a:extLst>
+                        <a:ext uri="{28A0092B-C50C-407E-A947-70E740481C1C}">
+                          <a14:useLocalDpi xmlns:a14="http://schemas.microsoft.com/office/drawing/2010/main" val="0"/>
+                        </a:ext>
+                      </a:extLst>
+                    </a:blip>
+                    <a:srcRect/>
+                    <a:stretch>
+                      <a:fillRect/>
+                    </a:stretch>
+                  </pic:blipFill>
+                  <pic:spPr bwMode="auto">
+                    <a:xfrm>
+                      <a:off x="0" y="0"/>
+                      <a:ext cx="5256530" cy="2155397"/>
+                    </a:xfrm>
+                    <a:prstGeom prst="rect">
+                      <a:avLst/>
+                    </a:prstGeom>
+                    <a:noFill/>
+                    <a:ln>
+                      <a:noFill/>
+                    </a:ln>
+                  </pic:spPr>
+                </pic:pic>
+              </a:graphicData>
+            </a:graphic>
+          </wp:inline>
+        </w:drawing>
+      </w:r>
+    </w:p>
+    <w:p>
+      <w:pPr>
+        <w:pStyle w:val="Caption"/>
+        <w:jc w:val="center"/>
+      </w:pPr>
+      <w:r>
+        <w:t xml:space="preserve">Figura </w:t>
+      </w:r>
+      <w:r>
+        <w:fldChar w:fldCharType="begin"/>
+      </w:r>
+      <w:r>
+        <w:instrText xml:space="preserve"> SEQ Figura \* ARABIC </w:instrText>
+      </w:r>
+      <w:r>
+        <w:fldChar w:fldCharType="separate"/>
+      </w:r>
+      <w:r>
+        <w:rPr>
+          <w:noProof/>
+        </w:rPr>
+        <w:t>3</w:t>
+      </w:r>
+      <w:r>
+        <w:fldChar w:fldCharType="end"/>
+      </w:r>
+    </w:p>
+    <w:p>
+      <w:r>
+        <w:t xml:space="preserve">La classe </w:t>
+      </w:r>
+      <w:r>
+        <w:rPr>
+          <w:rFonts w:ascii="Courier New" w:hAnsi="Courier New" w:cs="Courier New"/>
+        </w:rPr>
+        <w:t>Account</w:t>
+      </w:r>
+      <w:r>
+        <w:t xml:space="preserve"> è abbastanza semplice, poiché si occupa semplicemente di implementare la logica di basso livello nelle operazioni di gestione degli account.</w:t>
+      </w:r>
+    </w:p>
+    <w:p>
+      <w:r>
+        <w:t xml:space="preserve">Fra queste vi sono i controlli sullo stato dei </w:t>
+      </w:r>
+      <w:proofErr w:type="spellStart"/>
+      <w:r>
+        <w:t>Consent</w:t>
+      </w:r>
+      <w:proofErr w:type="spellEnd"/>
+      <w:r>
+        <w:t xml:space="preserve"> memorizzati, la gestione dello storico di tutti i </w:t>
+      </w:r>
+      <w:proofErr w:type="spellStart"/>
+      <w:r>
+        <w:t>Consent</w:t>
+      </w:r>
+      <w:proofErr w:type="spellEnd"/>
+      <w:r>
+        <w:t xml:space="preserve"> emessi per quel servizio </w:t>
+      </w:r>
+      <w:r>
+        <w:rPr>
+          <w:rFonts w:ascii="Courier New" w:hAnsi="Courier New" w:cs="Courier New"/>
+        </w:rPr>
+        <w:t>service</w:t>
+      </w:r>
+      <w:r>
+        <w:t xml:space="preserve">, o ancora il </w:t>
+      </w:r>
+      <w:proofErr w:type="spellStart"/>
+      <w:r>
+        <w:t>matching</w:t>
+      </w:r>
+      <w:proofErr w:type="spellEnd"/>
+      <w:r>
+        <w:t xml:space="preserve"> fra i due tipi di </w:t>
+      </w:r>
+      <w:proofErr w:type="spellStart"/>
+      <w:r>
+        <w:t>Consent</w:t>
+      </w:r>
+      <w:proofErr w:type="spellEnd"/>
+      <w:r>
+        <w:t xml:space="preserve"> (</w:t>
+      </w:r>
+      <w:proofErr w:type="spellStart"/>
+      <w:r>
+        <w:rPr>
+          <w:rFonts w:ascii="Courier New" w:hAnsi="Courier New" w:cs="Courier New"/>
+        </w:rPr>
+        <w:t>ServiceConsent</w:t>
+      </w:r>
+      <w:proofErr w:type="spellEnd"/>
+      <w:r>
+        <w:t xml:space="preserve">, </w:t>
+      </w:r>
+      <w:proofErr w:type="spellStart"/>
+      <w:r>
+        <w:rPr>
+          <w:rFonts w:ascii="Courier New" w:hAnsi="Courier New" w:cs="Courier New"/>
+        </w:rPr>
+        <w:t>DataConsent</w:t>
+      </w:r>
+      <w:proofErr w:type="spellEnd"/>
+      <w:r>
+        <w:t xml:space="preserve">, dettagliati al paragrafo </w:t>
+      </w:r>
+      <w:r>
+        <w:fldChar w:fldCharType="begin"/>
+      </w:r>
+      <w:r>
+        <w:instrText xml:space="preserve"> REF _Ref466909682 \h </w:instrText>
+      </w:r>
+      <w:r>
+        <w:fldChar w:fldCharType="separate"/>
+      </w:r>
+      <w:r>
+        <w:t xml:space="preserve">5.6.2 </w:t>
+      </w:r>
+      <w:proofErr w:type="spellStart"/>
+      <w:r>
+        <w:t>ServiceConsent</w:t>
+      </w:r>
+      <w:proofErr w:type="spellEnd"/>
+      <w:r>
+        <w:t xml:space="preserve">, </w:t>
+      </w:r>
+      <w:proofErr w:type="spellStart"/>
+      <w:r>
+        <w:t>DataConsent</w:t>
+      </w:r>
+      <w:proofErr w:type="spellEnd"/>
+      <w:r>
+        <w:fldChar w:fldCharType="end"/>
+      </w:r>
+      <w:r>
+        <w:t>).</w:t>
+      </w:r>
+    </w:p>
+    <w:p>
+      <w:r>
+        <w:t xml:space="preserve">La memorizzazione dei </w:t>
+      </w:r>
+      <w:proofErr w:type="spellStart"/>
+      <w:r>
+        <w:t>Consent</w:t>
+      </w:r>
+      <w:proofErr w:type="spellEnd"/>
+      <w:r>
+        <w:t xml:space="preserve"> all’interno della classe è stata ottenuta mediante l’utilizzo combinato delle strutture dati </w:t>
+      </w:r>
+      <w:proofErr w:type="spellStart"/>
+      <w:r>
+        <w:rPr>
+          <w:rFonts w:ascii="Courier New" w:hAnsi="Courier New" w:cs="Courier New"/>
+        </w:rPr>
+        <w:t>Map</w:t>
+      </w:r>
+      <w:proofErr w:type="spellEnd"/>
+      <w:r>
+        <w:rPr>
+          <w:rFonts w:ascii="Courier New" w:hAnsi="Courier New" w:cs="Courier New"/>
+        </w:rPr>
+        <w:t>&lt;</w:t>
+      </w:r>
+      <w:proofErr w:type="spellStart"/>
+      <w:r>
+        <w:rPr>
+          <w:rFonts w:ascii="Courier New" w:hAnsi="Courier New" w:cs="Courier New"/>
+        </w:rPr>
+        <w:t>ServiceConsent</w:t>
+      </w:r>
+      <w:proofErr w:type="spellEnd"/>
+      <w:r>
+        <w:rPr>
+          <w:rFonts w:ascii="Courier New" w:hAnsi="Courier New" w:cs="Courier New"/>
+        </w:rPr>
+        <w:t>, List&lt;</w:t>
+      </w:r>
+      <w:proofErr w:type="spellStart"/>
+      <w:r>
+        <w:rPr>
+          <w:rFonts w:ascii="Courier New" w:hAnsi="Courier New" w:cs="Courier New"/>
+        </w:rPr>
+        <w:t>DataConsent</w:t>
+      </w:r>
+      <w:proofErr w:type="spellEnd"/>
+      <w:r>
+        <w:rPr>
+          <w:rFonts w:ascii="Courier New" w:hAnsi="Courier New" w:cs="Courier New"/>
+        </w:rPr>
+        <w:t>&gt;&gt;</w:t>
+      </w:r>
+      <w:r>
+        <w:t xml:space="preserve">. Questa scelta permette di esprimere diversi concetti a livello semantico. Come prima cosa, per i </w:t>
+      </w:r>
+      <w:proofErr w:type="spellStart"/>
+      <w:r>
+        <w:t>Consent</w:t>
+      </w:r>
+      <w:proofErr w:type="spellEnd"/>
+      <w:r>
+        <w:t xml:space="preserve"> sul flusso di dati si è scelto di utilizzare la classe base </w:t>
+      </w:r>
+      <w:proofErr w:type="spellStart"/>
+      <w:r>
+        <w:rPr>
+          <w:rFonts w:ascii="Courier New" w:hAnsi="Courier New" w:cs="Courier New"/>
+        </w:rPr>
+        <w:t>DataConsent</w:t>
+      </w:r>
+      <w:proofErr w:type="spellEnd"/>
+      <w:r>
+        <w:t xml:space="preserve"> invece che le sue due implementazioni, in modo</w:t>
+      </w:r>
+      <w:r>
+        <w:t xml:space="preserve"> da poterli memorizzare indiscriminatamente. Ciò verifica l’utilizzo del principio di sostituibilità di </w:t>
+      </w:r>
+      <w:proofErr w:type="spellStart"/>
+      <w:r>
+        <w:t>Liskov</w:t>
+      </w:r>
+      <w:proofErr w:type="spellEnd"/>
+      <w:r>
+        <w:t xml:space="preserve">. Inoltre, la scelta di una </w:t>
+      </w:r>
+      <w:r>
+        <w:rPr>
+          <w:rFonts w:ascii="Courier New" w:hAnsi="Courier New" w:cs="Courier New"/>
+        </w:rPr>
+        <w:t>List</w:t>
+      </w:r>
+      <w:r>
+        <w:t xml:space="preserve"> come </w:t>
+      </w:r>
+      <w:proofErr w:type="spellStart"/>
+      <w:r>
+        <w:rPr>
+          <w:rFonts w:ascii="Courier New" w:hAnsi="Courier New" w:cs="Courier New"/>
+        </w:rPr>
+        <w:t>value</w:t>
+      </w:r>
+      <w:proofErr w:type="spellEnd"/>
+      <w:r>
+        <w:t xml:space="preserve"> all’interno di una mappa permette di descrivere un flusso di dati (all’interno dello stesso </w:t>
+      </w:r>
+      <w:proofErr w:type="spellStart"/>
+      <w:r>
+        <w:rPr>
+          <w:rFonts w:ascii="Courier New" w:hAnsi="Courier New" w:cs="Courier New"/>
+        </w:rPr>
+        <w:lastRenderedPageBreak/>
+        <w:t>ServiceConsent</w:t>
+      </w:r>
+      <w:proofErr w:type="spellEnd"/>
+      <w:r>
+        <w:t xml:space="preserve">) per il quale si sono rivelate </w:t>
+      </w:r>
+      <w:proofErr w:type="spellStart"/>
+      <w:r>
+        <w:t>necessare</w:t>
+      </w:r>
+      <w:proofErr w:type="spellEnd"/>
+      <w:r>
+        <w:t xml:space="preserve"> una molteplicità di interazioni fra </w:t>
+      </w:r>
+      <w:r>
+        <w:rPr>
+          <w:i/>
+        </w:rPr>
+        <w:t xml:space="preserve">Source </w:t>
+      </w:r>
+      <w:r>
+        <w:t xml:space="preserve">e </w:t>
+      </w:r>
+      <w:proofErr w:type="spellStart"/>
+      <w:r>
+        <w:rPr>
+          <w:i/>
+        </w:rPr>
+        <w:t>Sink</w:t>
+      </w:r>
+      <w:proofErr w:type="spellEnd"/>
+      <w:r>
+        <w:t xml:space="preserve">, ognuna delle quali modellata da un </w:t>
+      </w:r>
+      <w:proofErr w:type="spellStart"/>
+      <w:r>
+        <w:rPr>
+          <w:rFonts w:ascii="Courier New" w:hAnsi="Courier New" w:cs="Courier New"/>
+        </w:rPr>
+        <w:t>DataConsent</w:t>
+      </w:r>
+      <w:proofErr w:type="spellEnd"/>
+      <w:r>
+        <w:t>.</w:t>
+      </w:r>
+    </w:p>
+    <w:p>
+      <w:r>
+        <w:t xml:space="preserve">Ad ogni istanza di </w:t>
+      </w:r>
+      <w:proofErr w:type="spellStart"/>
+      <w:r>
+        <w:rPr>
+          <w:rFonts w:ascii="Courier New" w:hAnsi="Courier New" w:cs="Courier New"/>
+        </w:rPr>
+        <w:t>ServiceConsent</w:t>
+      </w:r>
+      <w:proofErr w:type="spellEnd"/>
+      <w:r>
+        <w:t xml:space="preserve"> corrisponde quindi una </w:t>
+      </w:r>
+      <w:r>
+        <w:rPr>
+          <w:rFonts w:ascii="Courier New" w:hAnsi="Courier New" w:cs="Courier New"/>
+        </w:rPr>
+        <w:t>Collection</w:t>
+      </w:r>
+      <w:r>
+        <w:t xml:space="preserve"> dei </w:t>
+      </w:r>
+      <w:proofErr w:type="spellStart"/>
+      <w:r>
+        <w:rPr>
+          <w:rFonts w:ascii="Courier New" w:hAnsi="Courier New" w:cs="Courier New"/>
+        </w:rPr>
+        <w:t>DataConsent</w:t>
+      </w:r>
+      <w:proofErr w:type="spellEnd"/>
+      <w:r>
+        <w:t xml:space="preserve"> emessi durante il periodo di validità dello stesso, ed è possibile avere un unico </w:t>
+      </w:r>
+      <w:proofErr w:type="spellStart"/>
+      <w:r>
+        <w:rPr>
+          <w:rFonts w:ascii="Courier New" w:hAnsi="Courier New" w:cs="Courier New"/>
+        </w:rPr>
+        <w:t>ServiceConsent</w:t>
+      </w:r>
+      <w:proofErr w:type="spellEnd"/>
+      <w:r>
+        <w:t xml:space="preserve"> attivo in un determinato istante di tempo.</w:t>
+      </w:r>
+      <w:bookmarkStart w:id="32" w:name="_GoBack"/>
+      <w:bookmarkEnd w:id="32"/>
     </w:p>
     <w:p>
       <w:pPr>
         <w:pStyle w:val="Heading2"/>
       </w:pPr>
-      <w:bookmarkStart w:id="31" w:name="_Toc466845097"/>
-      <w:r>
-        <w:t>5.? Uso delle eccezioni</w:t>
-      </w:r>
-      <w:bookmarkEnd w:id="31"/>
+      <w:bookmarkStart w:id="33" w:name="_Toc466904558"/>
+      <w:r>
+        <w:t>5.3 Security</w:t>
+      </w:r>
+      <w:r>
+        <w:t>Manager</w:t>
+      </w:r>
+      <w:bookmarkEnd w:id="33"/>
+    </w:p>
+    <w:p>
+      <w:pPr>
+        <w:keepNext/>
+        <w:jc w:val="center"/>
+      </w:pPr>
+      <w:r>
+        <w:rPr>
+          <w:noProof/>
+        </w:rPr>
+        <w:drawing>
+          <wp:inline distT="0" distB="0" distL="0" distR="0">
+            <wp:extent cx="5256530" cy="1754705"/>
+            <wp:effectExtent l="0" t="0" r="1270" b="0"/>
+            <wp:docPr id="2" name="Picture 2" descr="C:\Users\Giada\AppData\Local\Microsoft\Windows\INetCacheContent.Word\Accounting-SecurityManager.png"/>
+            <wp:cNvGraphicFramePr>
+              <a:graphicFrameLocks xmlns:a="http://schemas.openxmlformats.org/drawingml/2006/main" noChangeAspect="1"/>
+            </wp:cNvGraphicFramePr>
+            <a:graphic xmlns:a="http://schemas.openxmlformats.org/drawingml/2006/main">
+              <a:graphicData uri="http://schemas.openxmlformats.org/drawingml/2006/picture">
+                <pic:pic xmlns:pic="http://schemas.openxmlformats.org/drawingml/2006/picture">
+                  <pic:nvPicPr>
+                    <pic:cNvPr id="0" name="Picture 3" descr="C:\Users\Giada\AppData\Local\Microsoft\Windows\INetCacheContent.Word\Accounting-SecurityManager.png"/>
+                    <pic:cNvPicPr>
+                      <a:picLocks noChangeAspect="1" noChangeArrowheads="1"/>
+                    </pic:cNvPicPr>
+                  </pic:nvPicPr>
+                  <pic:blipFill>
+                    <a:blip r:embed="rId13">
+                      <a:extLst>
+                        <a:ext uri="{28A0092B-C50C-407E-A947-70E740481C1C}">
+                          <a14:useLocalDpi xmlns:a14="http://schemas.microsoft.com/office/drawing/2010/main" val="0"/>
+                        </a:ext>
+                      </a:extLst>
+                    </a:blip>
+                    <a:srcRect/>
+                    <a:stretch>
+                      <a:fillRect/>
+                    </a:stretch>
+                  </pic:blipFill>
+                  <pic:spPr bwMode="auto">
+                    <a:xfrm>
+                      <a:off x="0" y="0"/>
+                      <a:ext cx="5256530" cy="1754705"/>
+                    </a:xfrm>
+                    <a:prstGeom prst="rect">
+                      <a:avLst/>
+                    </a:prstGeom>
+                    <a:noFill/>
+                    <a:ln>
+                      <a:noFill/>
+                    </a:ln>
+                  </pic:spPr>
+                </pic:pic>
+              </a:graphicData>
+            </a:graphic>
+          </wp:inline>
+        </w:drawing>
+      </w:r>
+    </w:p>
+    <w:p>
+      <w:pPr>
+        <w:pStyle w:val="Caption"/>
+        <w:jc w:val="center"/>
+      </w:pPr>
+      <w:r>
+        <w:t xml:space="preserve">Figura </w:t>
+      </w:r>
+      <w:r>
+        <w:fldChar w:fldCharType="begin"/>
+      </w:r>
+      <w:r>
+        <w:instrText xml:space="preserve"> SEQ Figura \* ARABIC </w:instrText>
+      </w:r>
+      <w:r>
+        <w:fldChar w:fldCharType="separate"/>
+      </w:r>
+      <w:r>
+        <w:rPr>
+          <w:noProof/>
+        </w:rPr>
+        <w:t>4</w:t>
+      </w:r>
+      <w:r>
+        <w:fldChar w:fldCharType="end"/>
+      </w:r>
+    </w:p>
+    <w:p>
+      <w:pPr>
+        <w:pStyle w:val="Heading2"/>
+      </w:pPr>
+      <w:bookmarkStart w:id="34" w:name="_Toc466904559"/>
+      <w:r>
+        <w:t>5.4 IMyData, MyData</w:t>
+      </w:r>
+      <w:bookmarkEnd w:id="34"/>
+    </w:p>
+    <w:p>
+      <w:pPr>
+        <w:keepNext/>
+        <w:jc w:val="center"/>
+      </w:pPr>
+      <w:r>
+        <w:rPr>
+          <w:noProof/>
+        </w:rPr>
+        <w:drawing>
+          <wp:inline distT="0" distB="0" distL="0" distR="0">
+            <wp:extent cx="5256530" cy="3421475"/>
+            <wp:effectExtent l="0" t="0" r="1270" b="7620"/>
+            <wp:docPr id="4" name="Picture 4" descr="C:\Users\Giada\AppData\Local\Microsoft\Windows\INetCacheContent.Word\MyData.png"/>
+            <wp:cNvGraphicFramePr>
+              <a:graphicFrameLocks xmlns:a="http://schemas.openxmlformats.org/drawingml/2006/main" noChangeAspect="1"/>
+            </wp:cNvGraphicFramePr>
+            <a:graphic xmlns:a="http://schemas.openxmlformats.org/drawingml/2006/main">
+              <a:graphicData uri="http://schemas.openxmlformats.org/drawingml/2006/picture">
+                <pic:pic xmlns:pic="http://schemas.openxmlformats.org/drawingml/2006/picture">
+                  <pic:nvPicPr>
+                    <pic:cNvPr id="0" name="Picture 5" descr="C:\Users\Giada\AppData\Local\Microsoft\Windows\INetCacheContent.Word\MyData.png"/>
+                    <pic:cNvPicPr>
+                      <a:picLocks noChangeAspect="1" noChangeArrowheads="1"/>
+                    </pic:cNvPicPr>
+                  </pic:nvPicPr>
+                  <pic:blipFill>
+                    <a:blip r:embed="rId14">
+                      <a:extLst>
+                        <a:ext uri="{28A0092B-C50C-407E-A947-70E740481C1C}">
+                          <a14:useLocalDpi xmlns:a14="http://schemas.microsoft.com/office/drawing/2010/main" val="0"/>
+                        </a:ext>
+                      </a:extLst>
+                    </a:blip>
+                    <a:srcRect/>
+                    <a:stretch>
+                      <a:fillRect/>
+                    </a:stretch>
+                  </pic:blipFill>
+                  <pic:spPr bwMode="auto">
+                    <a:xfrm>
+                      <a:off x="0" y="0"/>
+                      <a:ext cx="5256530" cy="3421475"/>
+                    </a:xfrm>
+                    <a:prstGeom prst="rect">
+                      <a:avLst/>
+                    </a:prstGeom>
+                    <a:noFill/>
+                    <a:ln>
+                      <a:noFill/>
+                    </a:ln>
+                  </pic:spPr>
+                </pic:pic>
+              </a:graphicData>
+            </a:graphic>
+          </wp:inline>
+        </w:drawing>
+      </w:r>
+    </w:p>
+    <w:p>
+      <w:pPr>
+        <w:pStyle w:val="Caption"/>
+        <w:jc w:val="center"/>
+      </w:pPr>
+      <w:r>
+        <w:t xml:space="preserve">Figura </w:t>
+      </w:r>
+      <w:r>
+        <w:fldChar w:fldCharType="begin"/>
+      </w:r>
+      <w:r>
+        <w:instrText xml:space="preserve"> SEQ Figura \* ARABIC </w:instrText>
+      </w:r>
+      <w:r>
+        <w:fldChar w:fldCharType="separate"/>
+      </w:r>
+      <w:r>
+        <w:rPr>
+          <w:noProof/>
+        </w:rPr>
+        <w:t>5</w:t>
+      </w:r>
+      <w:r>
+        <w:fldChar w:fldCharType="end"/>
+      </w:r>
+    </w:p>
+    <w:p>
+      <w:pPr>
+        <w:pStyle w:val="Heading2"/>
+      </w:pPr>
+      <w:bookmarkStart w:id="35" w:name="_Toc466904560"/>
+      <w:bookmarkStart w:id="36" w:name="_Ref466909302"/>
+      <w:r>
+        <w:lastRenderedPageBreak/>
+        <w:t>5.6 Autorizzazioni e Consent</w:t>
+      </w:r>
+      <w:bookmarkEnd w:id="35"/>
+      <w:bookmarkEnd w:id="36"/>
+    </w:p>
+    <w:p>
+      <w:pPr>
+        <w:keepNext/>
+        <w:jc w:val="center"/>
+      </w:pPr>
+      <w:r>
+        <w:rPr>
+          <w:noProof/>
+        </w:rPr>
+        <w:drawing>
+          <wp:inline distT="0" distB="0" distL="0" distR="0">
+            <wp:extent cx="5256530" cy="2331205"/>
+            <wp:effectExtent l="0" t="0" r="1270" b="0"/>
+            <wp:docPr id="6" name="Picture 6" descr="C:\Users\Giada\AppData\Local\Microsoft\Windows\INetCacheContent.Word\Auth-closed.png"/>
+            <wp:cNvGraphicFramePr>
+              <a:graphicFrameLocks xmlns:a="http://schemas.openxmlformats.org/drawingml/2006/main" noChangeAspect="1"/>
+            </wp:cNvGraphicFramePr>
+            <a:graphic xmlns:a="http://schemas.openxmlformats.org/drawingml/2006/main">
+              <a:graphicData uri="http://schemas.openxmlformats.org/drawingml/2006/picture">
+                <pic:pic xmlns:pic="http://schemas.openxmlformats.org/drawingml/2006/picture">
+                  <pic:nvPicPr>
+                    <pic:cNvPr id="0" name="Picture 7" descr="C:\Users\Giada\AppData\Local\Microsoft\Windows\INetCacheContent.Word\Auth-closed.png"/>
+                    <pic:cNvPicPr>
+                      <a:picLocks noChangeAspect="1" noChangeArrowheads="1"/>
+                    </pic:cNvPicPr>
+                  </pic:nvPicPr>
+                  <pic:blipFill>
+                    <a:blip r:embed="rId15" cstate="print">
+                      <a:extLst>
+                        <a:ext uri="{28A0092B-C50C-407E-A947-70E740481C1C}">
+                          <a14:useLocalDpi xmlns:a14="http://schemas.microsoft.com/office/drawing/2010/main" val="0"/>
+                        </a:ext>
+                      </a:extLst>
+                    </a:blip>
+                    <a:srcRect/>
+                    <a:stretch>
+                      <a:fillRect/>
+                    </a:stretch>
+                  </pic:blipFill>
+                  <pic:spPr bwMode="auto">
+                    <a:xfrm>
+                      <a:off x="0" y="0"/>
+                      <a:ext cx="5256530" cy="2331205"/>
+                    </a:xfrm>
+                    <a:prstGeom prst="rect">
+                      <a:avLst/>
+                    </a:prstGeom>
+                    <a:noFill/>
+                    <a:ln>
+                      <a:noFill/>
+                    </a:ln>
+                  </pic:spPr>
+                </pic:pic>
+              </a:graphicData>
+            </a:graphic>
+          </wp:inline>
+        </w:drawing>
+      </w:r>
+    </w:p>
+    <w:p>
+      <w:pPr>
+        <w:pStyle w:val="Caption"/>
+        <w:jc w:val="center"/>
+      </w:pPr>
+      <w:r>
+        <w:t xml:space="preserve">Figura </w:t>
+      </w:r>
+      <w:r>
+        <w:fldChar w:fldCharType="begin"/>
+      </w:r>
+      <w:r>
+        <w:instrText xml:space="preserve"> SEQ Figura \* ARABIC </w:instrText>
+      </w:r>
+      <w:r>
+        <w:fldChar w:fldCharType="separate"/>
+      </w:r>
+      <w:r>
+        <w:rPr>
+          <w:noProof/>
+        </w:rPr>
+        <w:t>6</w:t>
+      </w:r>
+      <w:r>
+        <w:fldChar w:fldCharType="end"/>
+      </w:r>
+    </w:p>
+    <w:p>
+      <w:pPr>
+        <w:pStyle w:val="Heading3"/>
+      </w:pPr>
+      <w:bookmarkStart w:id="37" w:name="_Toc466904561"/>
+      <w:r>
+        <w:t xml:space="preserve">5.6.1 </w:t>
+      </w:r>
+      <w:proofErr w:type="spellStart"/>
+      <w:r>
+        <w:t>ConsentManager</w:t>
+      </w:r>
+      <w:proofErr w:type="spellEnd"/>
+      <w:r>
+        <w:t xml:space="preserve">, </w:t>
+      </w:r>
+      <w:proofErr w:type="spellStart"/>
+      <w:r>
+        <w:t>ConsentStatus</w:t>
+      </w:r>
+      <w:bookmarkEnd w:id="37"/>
+      <w:proofErr w:type="spellEnd"/>
+    </w:p>
+    <w:p>
+      <w:pPr>
+        <w:keepNext/>
+        <w:jc w:val="center"/>
+      </w:pPr>
+      <w:r>
+        <w:rPr>
+          <w:noProof/>
+        </w:rPr>
+        <w:drawing>
+          <wp:inline distT="0" distB="0" distL="0" distR="0">
+            <wp:extent cx="5256530" cy="2553030"/>
+            <wp:effectExtent l="0" t="0" r="1270" b="0"/>
+            <wp:docPr id="7" name="Picture 7" descr="C:\Users\Giada\AppData\Local\Microsoft\Windows\INetCacheContent.Word\Auth-CM.PNG"/>
+            <wp:cNvGraphicFramePr>
+              <a:graphicFrameLocks xmlns:a="http://schemas.openxmlformats.org/drawingml/2006/main" noChangeAspect="1"/>
+            </wp:cNvGraphicFramePr>
+            <a:graphic xmlns:a="http://schemas.openxmlformats.org/drawingml/2006/main">
+              <a:graphicData uri="http://schemas.openxmlformats.org/drawingml/2006/picture">
+                <pic:pic xmlns:pic="http://schemas.openxmlformats.org/drawingml/2006/picture">
+                  <pic:nvPicPr>
+                    <pic:cNvPr id="0" name="Picture 9" descr="C:\Users\Giada\AppData\Local\Microsoft\Windows\INetCacheContent.Word\Auth-CM.PNG"/>
+                    <pic:cNvPicPr>
+                      <a:picLocks noChangeAspect="1" noChangeArrowheads="1"/>
+                    </pic:cNvPicPr>
+                  </pic:nvPicPr>
+                  <pic:blipFill>
+                    <a:blip r:embed="rId16">
+                      <a:extLst>
+                        <a:ext uri="{28A0092B-C50C-407E-A947-70E740481C1C}">
+                          <a14:useLocalDpi xmlns:a14="http://schemas.microsoft.com/office/drawing/2010/main" val="0"/>
+                        </a:ext>
+                      </a:extLst>
+                    </a:blip>
+                    <a:srcRect/>
+                    <a:stretch>
+                      <a:fillRect/>
+                    </a:stretch>
+                  </pic:blipFill>
+                  <pic:spPr bwMode="auto">
+                    <a:xfrm>
+                      <a:off x="0" y="0"/>
+                      <a:ext cx="5256530" cy="2553030"/>
+                    </a:xfrm>
+                    <a:prstGeom prst="rect">
+                      <a:avLst/>
+                    </a:prstGeom>
+                    <a:noFill/>
+                    <a:ln>
+                      <a:noFill/>
+                    </a:ln>
+                  </pic:spPr>
+                </pic:pic>
+              </a:graphicData>
+            </a:graphic>
+          </wp:inline>
+        </w:drawing>
+      </w:r>
+    </w:p>
+    <w:p>
+      <w:pPr>
+        <w:pStyle w:val="Caption"/>
+        <w:jc w:val="center"/>
+      </w:pPr>
+      <w:r>
+        <w:t xml:space="preserve">Figura </w:t>
+      </w:r>
+      <w:r>
+        <w:fldChar w:fldCharType="begin"/>
+      </w:r>
+      <w:r>
+        <w:instrText xml:space="preserve"> SEQ Figura \* ARABIC </w:instrText>
+      </w:r>
+      <w:r>
+        <w:fldChar w:fldCharType="separate"/>
+      </w:r>
+      <w:r>
+        <w:rPr>
+          <w:noProof/>
+        </w:rPr>
+        <w:t>7</w:t>
+      </w:r>
+      <w:r>
+        <w:fldChar w:fldCharType="end"/>
+      </w:r>
+    </w:p>
+    <w:p>
+      <w:pPr>
+        <w:pStyle w:val="Heading3"/>
+      </w:pPr>
+      <w:bookmarkStart w:id="38" w:name="_Toc466904562"/>
+      <w:bookmarkStart w:id="39" w:name="_Ref466909682"/>
+      <w:r>
+        <w:lastRenderedPageBreak/>
+        <w:t xml:space="preserve">5.6.2 </w:t>
+      </w:r>
+      <w:proofErr w:type="spellStart"/>
+      <w:r>
+        <w:t>ServiceConsent</w:t>
+      </w:r>
+      <w:proofErr w:type="spellEnd"/>
+      <w:r>
+        <w:t xml:space="preserve">, </w:t>
+      </w:r>
+      <w:proofErr w:type="spellStart"/>
+      <w:r>
+        <w:t>DataConsent</w:t>
+      </w:r>
+      <w:bookmarkEnd w:id="38"/>
+      <w:bookmarkEnd w:id="39"/>
+      <w:proofErr w:type="spellEnd"/>
+    </w:p>
+    <w:p>
+      <w:pPr>
+        <w:keepNext/>
+        <w:jc w:val="center"/>
+      </w:pPr>
+      <w:r>
+        <w:rPr>
+          <w:noProof/>
+        </w:rPr>
+        <w:drawing>
+          <wp:inline distT="0" distB="0" distL="0" distR="0">
+            <wp:extent cx="5256530" cy="3537793"/>
+            <wp:effectExtent l="0" t="0" r="1270" b="5715"/>
+            <wp:docPr id="8" name="Picture 8" descr="C:\Users\Giada\AppData\Local\Microsoft\Windows\INetCacheContent.Word\Auth-Consents.png"/>
+            <wp:cNvGraphicFramePr>
+              <a:graphicFrameLocks xmlns:a="http://schemas.openxmlformats.org/drawingml/2006/main" noChangeAspect="1"/>
+            </wp:cNvGraphicFramePr>
+            <a:graphic xmlns:a="http://schemas.openxmlformats.org/drawingml/2006/main">
+              <a:graphicData uri="http://schemas.openxmlformats.org/drawingml/2006/picture">
+                <pic:pic xmlns:pic="http://schemas.openxmlformats.org/drawingml/2006/picture">
+                  <pic:nvPicPr>
+                    <pic:cNvPr id="0" name="Picture 11" descr="C:\Users\Giada\AppData\Local\Microsoft\Windows\INetCacheContent.Word\Auth-Consents.png"/>
+                    <pic:cNvPicPr>
+                      <a:picLocks noChangeAspect="1" noChangeArrowheads="1"/>
+                    </pic:cNvPicPr>
+                  </pic:nvPicPr>
+                  <pic:blipFill>
+                    <a:blip r:embed="rId17" cstate="print">
+                      <a:extLst>
+                        <a:ext uri="{28A0092B-C50C-407E-A947-70E740481C1C}">
+                          <a14:useLocalDpi xmlns:a14="http://schemas.microsoft.com/office/drawing/2010/main" val="0"/>
+                        </a:ext>
+                      </a:extLst>
+                    </a:blip>
+                    <a:srcRect/>
+                    <a:stretch>
+                      <a:fillRect/>
+                    </a:stretch>
+                  </pic:blipFill>
+                  <pic:spPr bwMode="auto">
+                    <a:xfrm>
+                      <a:off x="0" y="0"/>
+                      <a:ext cx="5256530" cy="3537793"/>
+                    </a:xfrm>
+                    <a:prstGeom prst="rect">
+                      <a:avLst/>
+                    </a:prstGeom>
+                    <a:noFill/>
+                    <a:ln>
+                      <a:noFill/>
+                    </a:ln>
+                  </pic:spPr>
+                </pic:pic>
+              </a:graphicData>
+            </a:graphic>
+          </wp:inline>
+        </w:drawing>
+      </w:r>
+    </w:p>
+    <w:p>
+      <w:pPr>
+        <w:pStyle w:val="Caption"/>
+        <w:jc w:val="center"/>
+      </w:pPr>
+      <w:r>
+        <w:t xml:space="preserve">Figura </w:t>
+      </w:r>
+      <w:r>
+        <w:fldChar w:fldCharType="begin"/>
+      </w:r>
+      <w:r>
+        <w:instrText xml:space="preserve"> SEQ Figura \* ARABIC </w:instrText>
+      </w:r>
+      <w:r>
+        <w:fldChar w:fldCharType="separate"/>
+      </w:r>
+      <w:r>
+        <w:rPr>
+          <w:noProof/>
+        </w:rPr>
+        <w:t>8</w:t>
+      </w:r>
+      <w:r>
+        <w:fldChar w:fldCharType="end"/>
+      </w:r>
+    </w:p>
+    <w:p>
+      <w:pPr>
+        <w:pStyle w:val="Heading2"/>
+      </w:pPr>
+      <w:bookmarkStart w:id="40" w:name="_Toc466904563"/>
+      <w:r>
+        <w:t>5.7 PersonalDataVault</w:t>
+      </w:r>
+      <w:bookmarkEnd w:id="40"/>
+    </w:p>
+    <w:p>
+      <w:pPr>
+        <w:keepNext/>
+        <w:jc w:val="center"/>
+      </w:pPr>
+      <w:r>
+        <w:rPr>
+          <w:noProof/>
+        </w:rPr>
+        <w:drawing>
+          <wp:inline distT="0" distB="0" distL="0" distR="0">
+            <wp:extent cx="5256530" cy="3755818"/>
+            <wp:effectExtent l="0" t="0" r="1270" b="0"/>
+            <wp:docPr id="9" name="Picture 9" descr="C:\Users\Giada\AppData\Local\Microsoft\Windows\INetCacheContent.Word\PersonalDataVault.png"/>
+            <wp:cNvGraphicFramePr>
+              <a:graphicFrameLocks xmlns:a="http://schemas.openxmlformats.org/drawingml/2006/main" noChangeAspect="1"/>
+            </wp:cNvGraphicFramePr>
+            <a:graphic xmlns:a="http://schemas.openxmlformats.org/drawingml/2006/main">
+              <a:graphicData uri="http://schemas.openxmlformats.org/drawingml/2006/picture">
+                <pic:pic xmlns:pic="http://schemas.openxmlformats.org/drawingml/2006/picture">
+                  <pic:nvPicPr>
+                    <pic:cNvPr id="0" name="Picture 13" descr="C:\Users\Giada\AppData\Local\Microsoft\Windows\INetCacheContent.Word\PersonalDataVault.png"/>
+                    <pic:cNvPicPr>
+                      <a:picLocks noChangeAspect="1" noChangeArrowheads="1"/>
+                    </pic:cNvPicPr>
+                  </pic:nvPicPr>
+                  <pic:blipFill>
+                    <a:blip r:embed="rId18">
+                      <a:extLst>
+                        <a:ext uri="{28A0092B-C50C-407E-A947-70E740481C1C}">
+                          <a14:useLocalDpi xmlns:a14="http://schemas.microsoft.com/office/drawing/2010/main" val="0"/>
+                        </a:ext>
+                      </a:extLst>
+                    </a:blip>
+                    <a:srcRect/>
+                    <a:stretch>
+                      <a:fillRect/>
+                    </a:stretch>
+                  </pic:blipFill>
+                  <pic:spPr bwMode="auto">
+                    <a:xfrm>
+                      <a:off x="0" y="0"/>
+                      <a:ext cx="5256530" cy="3755818"/>
+                    </a:xfrm>
+                    <a:prstGeom prst="rect">
+                      <a:avLst/>
+                    </a:prstGeom>
+                    <a:noFill/>
+                    <a:ln>
+                      <a:noFill/>
+                    </a:ln>
+                  </pic:spPr>
+                </pic:pic>
+              </a:graphicData>
+            </a:graphic>
+          </wp:inline>
+        </w:drawing>
+      </w:r>
+    </w:p>
+    <w:p>
+      <w:pPr>
+        <w:pStyle w:val="Caption"/>
+        <w:jc w:val="center"/>
+      </w:pPr>
+      <w:r>
+        <w:t xml:space="preserve">Figura </w:t>
+      </w:r>
+      <w:r>
+        <w:fldChar w:fldCharType="begin"/>
+      </w:r>
+      <w:r>
+        <w:instrText xml:space="preserve"> SEQ Figura \* ARABIC </w:instrText>
+      </w:r>
+      <w:r>
+        <w:fldChar w:fldCharType="separate"/>
+      </w:r>
+      <w:r>
+        <w:rPr>
+          <w:noProof/>
+        </w:rPr>
+        <w:t>9</w:t>
+      </w:r>
+      <w:r>
+        <w:fldChar w:fldCharType="end"/>
+      </w:r>
+    </w:p>
+    <w:p>
+      <w:pPr>
+        <w:pStyle w:val="Heading2"/>
+      </w:pPr>
+      <w:bookmarkStart w:id="41" w:name="_Toc466904564"/>
+      <w:r>
+        <w:lastRenderedPageBreak/>
+        <w:t>5.8 Metadata, DataSet</w:t>
+      </w:r>
+      <w:bookmarkEnd w:id="41"/>
+    </w:p>
+    <w:p>
+      <w:pPr>
+        <w:keepNext/>
+        <w:jc w:val="center"/>
+      </w:pPr>
+      <w:r>
+        <w:rPr>
+          <w:noProof/>
+        </w:rPr>
+        <w:drawing>
+          <wp:inline distT="0" distB="0" distL="0" distR="0">
+            <wp:extent cx="4488815" cy="3396615"/>
+            <wp:effectExtent l="0" t="0" r="6985" b="0"/>
+            <wp:docPr id="13" name="Picture 13" descr="C:\Users\Giada\AppData\Local\Microsoft\Windows\INetCacheContent.Word\Metadata.png"/>
+            <wp:cNvGraphicFramePr>
+              <a:graphicFrameLocks xmlns:a="http://schemas.openxmlformats.org/drawingml/2006/main" noChangeAspect="1"/>
+            </wp:cNvGraphicFramePr>
+            <a:graphic xmlns:a="http://schemas.openxmlformats.org/drawingml/2006/main">
+              <a:graphicData uri="http://schemas.openxmlformats.org/drawingml/2006/picture">
+                <pic:pic xmlns:pic="http://schemas.openxmlformats.org/drawingml/2006/picture">
+                  <pic:nvPicPr>
+                    <pic:cNvPr id="0" name="Picture 21" descr="C:\Users\Giada\AppData\Local\Microsoft\Windows\INetCacheContent.Word\Metadata.png"/>
+                    <pic:cNvPicPr>
+                      <a:picLocks noChangeAspect="1" noChangeArrowheads="1"/>
+                    </pic:cNvPicPr>
+                  </pic:nvPicPr>
+                  <pic:blipFill>
+                    <a:blip r:embed="rId19">
+                      <a:extLst>
+                        <a:ext uri="{28A0092B-C50C-407E-A947-70E740481C1C}">
+                          <a14:useLocalDpi xmlns:a14="http://schemas.microsoft.com/office/drawing/2010/main" val="0"/>
+                        </a:ext>
+                      </a:extLst>
+                    </a:blip>
+                    <a:srcRect/>
+                    <a:stretch>
+                      <a:fillRect/>
+                    </a:stretch>
+                  </pic:blipFill>
+                  <pic:spPr bwMode="auto">
+                    <a:xfrm>
+                      <a:off x="0" y="0"/>
+                      <a:ext cx="4488815" cy="3396615"/>
+                    </a:xfrm>
+                    <a:prstGeom prst="rect">
+                      <a:avLst/>
+                    </a:prstGeom>
+                    <a:noFill/>
+                    <a:ln>
+                      <a:noFill/>
+                    </a:ln>
+                  </pic:spPr>
+                </pic:pic>
+              </a:graphicData>
+            </a:graphic>
+          </wp:inline>
+        </w:drawing>
+      </w:r>
+    </w:p>
+    <w:p>
+      <w:pPr>
+        <w:pStyle w:val="Caption"/>
+        <w:jc w:val="center"/>
+      </w:pPr>
+      <w:r>
+        <w:t xml:space="preserve">Figura </w:t>
+      </w:r>
+      <w:r>
+        <w:fldChar w:fldCharType="begin"/>
+      </w:r>
+      <w:r>
+        <w:instrText xml:space="preserve"> SEQ Figura \* ARABIC </w:instrText>
+      </w:r>
+      <w:r>
+        <w:fldChar w:fldCharType="separate"/>
+      </w:r>
+      <w:r>
+        <w:rPr>
+          <w:noProof/>
+        </w:rPr>
+        <w:t>10</w:t>
+      </w:r>
+      <w:r>
+        <w:fldChar w:fldCharType="end"/>
+      </w:r>
+    </w:p>
+    <w:p/>
+    <w:p>
+      <w:pPr>
+        <w:keepNext/>
+        <w:jc w:val="center"/>
+      </w:pPr>
+      <w:r>
+        <w:rPr>
+          <w:noProof/>
+        </w:rPr>
+        <w:drawing>
+          <wp:inline distT="0" distB="0" distL="0" distR="0">
+            <wp:extent cx="5256530" cy="2600156"/>
+            <wp:effectExtent l="0" t="0" r="1270" b="0"/>
+            <wp:docPr id="12" name="Picture 12" descr="C:\Users\Giada\AppData\Local\Microsoft\Windows\INetCacheContent.Word\IDataSet.png"/>
+            <wp:cNvGraphicFramePr>
+              <a:graphicFrameLocks xmlns:a="http://schemas.openxmlformats.org/drawingml/2006/main" noChangeAspect="1"/>
+            </wp:cNvGraphicFramePr>
+            <a:graphic xmlns:a="http://schemas.openxmlformats.org/drawingml/2006/main">
+              <a:graphicData uri="http://schemas.openxmlformats.org/drawingml/2006/picture">
+                <pic:pic xmlns:pic="http://schemas.openxmlformats.org/drawingml/2006/picture">
+                  <pic:nvPicPr>
+                    <pic:cNvPr id="0" name="Picture 19" descr="C:\Users\Giada\AppData\Local\Microsoft\Windows\INetCacheContent.Word\IDataSet.png"/>
+                    <pic:cNvPicPr>
+                      <a:picLocks noChangeAspect="1" noChangeArrowheads="1"/>
+                    </pic:cNvPicPr>
+                  </pic:nvPicPr>
+                  <pic:blipFill>
+                    <a:blip r:embed="rId20">
+                      <a:extLst>
+                        <a:ext uri="{28A0092B-C50C-407E-A947-70E740481C1C}">
+                          <a14:useLocalDpi xmlns:a14="http://schemas.microsoft.com/office/drawing/2010/main" val="0"/>
+                        </a:ext>
+                      </a:extLst>
+                    </a:blip>
+                    <a:srcRect/>
+                    <a:stretch>
+                      <a:fillRect/>
+                    </a:stretch>
+                  </pic:blipFill>
+                  <pic:spPr bwMode="auto">
+                    <a:xfrm>
+                      <a:off x="0" y="0"/>
+                      <a:ext cx="5256530" cy="2600156"/>
+                    </a:xfrm>
+                    <a:prstGeom prst="rect">
+                      <a:avLst/>
+                    </a:prstGeom>
+                    <a:noFill/>
+                    <a:ln>
+                      <a:noFill/>
+                    </a:ln>
+                  </pic:spPr>
+                </pic:pic>
+              </a:graphicData>
+            </a:graphic>
+          </wp:inline>
+        </w:drawing>
+      </w:r>
+    </w:p>
+    <w:p>
+      <w:pPr>
+        <w:pStyle w:val="Caption"/>
+        <w:jc w:val="center"/>
+      </w:pPr>
+      <w:r>
+        <w:t xml:space="preserve">Figura </w:t>
+      </w:r>
+      <w:r>
+        <w:fldChar w:fldCharType="begin"/>
+      </w:r>
+      <w:r>
+        <w:instrText xml:space="preserve"> SEQ Figura \* ARABIC </w:instrText>
+      </w:r>
+      <w:r>
+        <w:fldChar w:fldCharType="separate"/>
+      </w:r>
+      <w:r>
+        <w:rPr>
+          <w:noProof/>
+        </w:rPr>
+        <w:t>11</w:t>
+      </w:r>
+      <w:r>
+        <w:fldChar w:fldCharType="end"/>
+      </w:r>
+    </w:p>
+    <w:p>
+      <w:pPr>
+        <w:pStyle w:val="Heading2"/>
+      </w:pPr>
+      <w:bookmarkStart w:id="42" w:name="_Toc466904565"/>
+      <w:r>
+        <w:lastRenderedPageBreak/>
+        <w:t>5.9 IService</w:t>
+      </w:r>
+      <w:r>
+        <w:t>, AbstractService, MostLikelyNextTrip</w:t>
+      </w:r>
+      <w:bookmarkEnd w:id="42"/>
+    </w:p>
+    <w:p>
+      <w:pPr>
+        <w:keepNext/>
+        <w:jc w:val="center"/>
+      </w:pPr>
+      <w:r>
+        <w:rPr>
+          <w:noProof/>
+        </w:rPr>
+        <w:drawing>
+          <wp:inline distT="0" distB="0" distL="0" distR="0">
+            <wp:extent cx="5256530" cy="901441"/>
+            <wp:effectExtent l="0" t="0" r="1270" b="0"/>
+            <wp:docPr id="14" name="Picture 14" descr="C:\Users\Giada\AppData\Local\Microsoft\Windows\INetCacheContent.Word\Services-closed.png"/>
+            <wp:cNvGraphicFramePr>
+              <a:graphicFrameLocks xmlns:a="http://schemas.openxmlformats.org/drawingml/2006/main" noChangeAspect="1"/>
+            </wp:cNvGraphicFramePr>
+            <a:graphic xmlns:a="http://schemas.openxmlformats.org/drawingml/2006/main">
+              <a:graphicData uri="http://schemas.openxmlformats.org/drawingml/2006/picture">
+                <pic:pic xmlns:pic="http://schemas.openxmlformats.org/drawingml/2006/picture">
+                  <pic:nvPicPr>
+                    <pic:cNvPr id="0" name="Picture 23" descr="C:\Users\Giada\AppData\Local\Microsoft\Windows\INetCacheContent.Word\Services-closed.png"/>
+                    <pic:cNvPicPr>
+                      <a:picLocks noChangeAspect="1" noChangeArrowheads="1"/>
+                    </pic:cNvPicPr>
+                  </pic:nvPicPr>
+                  <pic:blipFill>
+                    <a:blip r:embed="rId21">
+                      <a:extLst>
+                        <a:ext uri="{28A0092B-C50C-407E-A947-70E740481C1C}">
+                          <a14:useLocalDpi xmlns:a14="http://schemas.microsoft.com/office/drawing/2010/main" val="0"/>
+                        </a:ext>
+                      </a:extLst>
+                    </a:blip>
+                    <a:srcRect/>
+                    <a:stretch>
+                      <a:fillRect/>
+                    </a:stretch>
+                  </pic:blipFill>
+                  <pic:spPr bwMode="auto">
+                    <a:xfrm>
+                      <a:off x="0" y="0"/>
+                      <a:ext cx="5256530" cy="901441"/>
+                    </a:xfrm>
+                    <a:prstGeom prst="rect">
+                      <a:avLst/>
+                    </a:prstGeom>
+                    <a:noFill/>
+                    <a:ln>
+                      <a:noFill/>
+                    </a:ln>
+                  </pic:spPr>
+                </pic:pic>
+              </a:graphicData>
+            </a:graphic>
+          </wp:inline>
+        </w:drawing>
+      </w:r>
+    </w:p>
+    <w:p>
+      <w:pPr>
+        <w:pStyle w:val="Caption"/>
+        <w:jc w:val="center"/>
+      </w:pPr>
+      <w:r>
+        <w:t xml:space="preserve">Figura </w:t>
+      </w:r>
+      <w:r>
+        <w:fldChar w:fldCharType="begin"/>
+      </w:r>
+      <w:r>
+        <w:instrText xml:space="preserve"> SEQ Figura \* ARABIC </w:instrText>
+      </w:r>
+      <w:r>
+        <w:fldChar w:fldCharType="separate"/>
+      </w:r>
+      <w:r>
+        <w:rPr>
+          <w:noProof/>
+        </w:rPr>
+        <w:t>12</w:t>
+      </w:r>
+      <w:r>
+        <w:fldChar w:fldCharType="end"/>
+      </w:r>
+    </w:p>
+    <w:p>
+      <w:pPr>
+        <w:keepNext/>
+        <w:jc w:val="center"/>
+      </w:pPr>
+      <w:r>
+        <w:rPr>
+          <w:noProof/>
+        </w:rPr>
+        <w:drawing>
+          <wp:inline distT="0" distB="0" distL="0" distR="0">
+            <wp:extent cx="5256530" cy="2178494"/>
+            <wp:effectExtent l="0" t="0" r="1270" b="0"/>
+            <wp:docPr id="15" name="Picture 15" descr="C:\Users\Giada\AppData\Local\Microsoft\Windows\INetCacheContent.Word\Services-open.png"/>
+            <wp:cNvGraphicFramePr>
+              <a:graphicFrameLocks xmlns:a="http://schemas.openxmlformats.org/drawingml/2006/main" noChangeAspect="1"/>
+            </wp:cNvGraphicFramePr>
+            <a:graphic xmlns:a="http://schemas.openxmlformats.org/drawingml/2006/main">
+              <a:graphicData uri="http://schemas.openxmlformats.org/drawingml/2006/picture">
+                <pic:pic xmlns:pic="http://schemas.openxmlformats.org/drawingml/2006/picture">
+                  <pic:nvPicPr>
+                    <pic:cNvPr id="0" name="Picture 25" descr="C:\Users\Giada\AppData\Local\Microsoft\Windows\INetCacheContent.Word\Services-open.png"/>
+                    <pic:cNvPicPr>
+                      <a:picLocks noChangeAspect="1" noChangeArrowheads="1"/>
+                    </pic:cNvPicPr>
+                  </pic:nvPicPr>
+                  <pic:blipFill>
+                    <a:blip r:embed="rId22">
+                      <a:extLst>
+                        <a:ext uri="{28A0092B-C50C-407E-A947-70E740481C1C}">
+                          <a14:useLocalDpi xmlns:a14="http://schemas.microsoft.com/office/drawing/2010/main" val="0"/>
+                        </a:ext>
+                      </a:extLst>
+                    </a:blip>
+                    <a:srcRect/>
+                    <a:stretch>
+                      <a:fillRect/>
+                    </a:stretch>
+                  </pic:blipFill>
+                  <pic:spPr bwMode="auto">
+                    <a:xfrm>
+                      <a:off x="0" y="0"/>
+                      <a:ext cx="5256530" cy="2178494"/>
+                    </a:xfrm>
+                    <a:prstGeom prst="rect">
+                      <a:avLst/>
+                    </a:prstGeom>
+                    <a:noFill/>
+                    <a:ln>
+                      <a:noFill/>
+                    </a:ln>
+                  </pic:spPr>
+                </pic:pic>
+              </a:graphicData>
+            </a:graphic>
+          </wp:inline>
+        </w:drawing>
+      </w:r>
+    </w:p>
+    <w:p>
+      <w:pPr>
+        <w:pStyle w:val="Caption"/>
+        <w:jc w:val="center"/>
+      </w:pPr>
+      <w:r>
+        <w:t xml:space="preserve">Figura </w:t>
+      </w:r>
+      <w:r>
+        <w:fldChar w:fldCharType="begin"/>
+      </w:r>
+      <w:r>
+        <w:instrText xml:space="preserve"> SEQ Figura \* ARABIC </w:instrText>
+      </w:r>
+      <w:r>
+        <w:fldChar w:fldCharType="separate"/>
+      </w:r>
+      <w:r>
+        <w:rPr>
+          <w:noProof/>
+        </w:rPr>
+        <w:t>13</w:t>
+      </w:r>
+      <w:r>
+        <w:fldChar w:fldCharType="end"/>
+      </w:r>
+    </w:p>
+    <w:p>
+      <w:pPr>
+        <w:pStyle w:val="Heading2"/>
+      </w:pPr>
+      <w:bookmarkStart w:id="43" w:name="_Toc466904566"/>
+      <w:r>
+        <w:t>5.10 ServiceRegistry</w:t>
+      </w:r>
+      <w:bookmarkEnd w:id="43"/>
+    </w:p>
+    <w:p>
+      <w:pPr>
+        <w:keepNext/>
+        <w:jc w:val="center"/>
+      </w:pPr>
+      <w:r>
+        <w:rPr>
+          <w:noProof/>
+        </w:rPr>
+        <w:drawing>
+          <wp:inline distT="0" distB="0" distL="0" distR="0">
+            <wp:extent cx="3467735" cy="3218180"/>
+            <wp:effectExtent l="0" t="0" r="0" b="1270"/>
+            <wp:docPr id="16" name="Picture 16" descr="C:\Users\Giada\AppData\Local\Microsoft\Windows\INetCacheContent.Word\ServiceRegistry.png"/>
+            <wp:cNvGraphicFramePr>
+              <a:graphicFrameLocks xmlns:a="http://schemas.openxmlformats.org/drawingml/2006/main" noChangeAspect="1"/>
+            </wp:cNvGraphicFramePr>
+            <a:graphic xmlns:a="http://schemas.openxmlformats.org/drawingml/2006/main">
+              <a:graphicData uri="http://schemas.openxmlformats.org/drawingml/2006/picture">
+                <pic:pic xmlns:pic="http://schemas.openxmlformats.org/drawingml/2006/picture">
+                  <pic:nvPicPr>
+                    <pic:cNvPr id="0" name="Picture 27" descr="C:\Users\Giada\AppData\Local\Microsoft\Windows\INetCacheContent.Word\ServiceRegistry.png"/>
+                    <pic:cNvPicPr>
+                      <a:picLocks noChangeAspect="1" noChangeArrowheads="1"/>
+                    </pic:cNvPicPr>
+                  </pic:nvPicPr>
+                  <pic:blipFill>
+                    <a:blip r:embed="rId23">
+                      <a:extLst>
+                        <a:ext uri="{28A0092B-C50C-407E-A947-70E740481C1C}">
+                          <a14:useLocalDpi xmlns:a14="http://schemas.microsoft.com/office/drawing/2010/main" val="0"/>
+                        </a:ext>
+                      </a:extLst>
+                    </a:blip>
+                    <a:srcRect/>
+                    <a:stretch>
+                      <a:fillRect/>
+                    </a:stretch>
+                  </pic:blipFill>
+                  <pic:spPr bwMode="auto">
+                    <a:xfrm>
+                      <a:off x="0" y="0"/>
+                      <a:ext cx="3467735" cy="3218180"/>
+                    </a:xfrm>
+                    <a:prstGeom prst="rect">
+                      <a:avLst/>
+                    </a:prstGeom>
+                    <a:noFill/>
+                    <a:ln>
+                      <a:noFill/>
+                    </a:ln>
+                  </pic:spPr>
+                </pic:pic>
+              </a:graphicData>
+            </a:graphic>
+          </wp:inline>
+        </w:drawing>
+      </w:r>
+    </w:p>
+    <w:p>
+      <w:pPr>
+        <w:pStyle w:val="Caption"/>
+        <w:jc w:val="center"/>
+      </w:pPr>
+      <w:r>
+        <w:t xml:space="preserve">Figura </w:t>
+      </w:r>
+      <w:r>
+        <w:fldChar w:fldCharType="begin"/>
+      </w:r>
+      <w:r>
+        <w:instrText xml:space="preserve"> SEQ Figura \* ARABIC </w:instrText>
+      </w:r>
+      <w:r>
+        <w:fldChar w:fldCharType="separate"/>
+      </w:r>
+      <w:r>
+        <w:rPr>
+          <w:noProof/>
+        </w:rPr>
+        <w:t>14</w:t>
+      </w:r>
+      <w:r>
+        <w:fldChar w:fldCharType="end"/>
+      </w:r>
+    </w:p>
+    <w:p>
+      <w:pPr>
+        <w:pStyle w:val="Heading2"/>
+      </w:pPr>
+      <w:bookmarkStart w:id="44" w:name="_Toc466904567"/>
+      <w:r>
+        <w:t>5.11</w:t>
+      </w:r>
+      <w:r>
+        <w:t xml:space="preserve"> Uso delle eccezioni</w:t>
+      </w:r>
+      <w:bookmarkEnd w:id="44"/>
     </w:p>
     <w:sectPr>
       <w:pgSz w:w="11906" w:h="16838"/>
@@ -9805,9 +12465,12 @@
     <w:autoRedefine/>
     <w:uiPriority w:val="39"/>
     <w:unhideWhenUsed/>
-    <w:rsid w:val="003A48E5"/>
+    <w:rsid w:val="00EA25B1"/>
     <w:pPr>
-      <w:spacing w:after="100"/>
+      <w:tabs>
+        <w:tab w:val="right" w:leader="dot" w:pos="8268"/>
+      </w:tabs>
+      <w:spacing w:before="0" w:after="0" w:line="240" w:lineRule="auto"/>
     </w:pPr>
   </w:style>
   <w:style w:type="character" w:styleId="Hyperlink">
@@ -9844,12 +12507,12 @@
     <w:autoRedefine/>
     <w:uiPriority w:val="39"/>
     <w:unhideWhenUsed/>
-    <w:rsid w:val="009F0182"/>
+    <w:rsid w:val="00EA25B1"/>
     <w:pPr>
       <w:tabs>
         <w:tab w:val="right" w:leader="dot" w:pos="8268"/>
       </w:tabs>
-      <w:spacing w:after="0"/>
+      <w:spacing w:before="0" w:after="0"/>
       <w:ind w:left="442"/>
     </w:pPr>
   </w:style>
@@ -10168,7 +12831,7 @@
 </file>
 
 <file path=customXml/itemProps1.xml><?xml version="1.0" encoding="utf-8"?>
-<ds:datastoreItem xmlns:ds="http://schemas.openxmlformats.org/officeDocument/2006/customXml" ds:itemID="{CA4C43C5-45F6-4444-AB04-C83EEF5B422D}">
+<ds:datastoreItem xmlns:ds="http://schemas.openxmlformats.org/officeDocument/2006/customXml" ds:itemID="{929701C7-DBBB-42FC-B0D0-6D6444064DC7}">
   <ds:schemaRefs>
     <ds:schemaRef ds:uri="http://schemas.openxmlformats.org/officeDocument/2006/bibliography"/>
   </ds:schemaRefs>

</xml_diff>

<commit_message>
trasposizione tesi in latex
</commit_message>
<xml_diff>
--- a/bozza.docx
+++ b/bozza.docx
@@ -2748,7 +2748,7 @@
           <w:iCs/>
           <w:szCs w:val="24"/>
         </w:rPr>
-        <w:t xml:space="preserve">si sviluppa il modello di </w:t>
+        <w:t xml:space="preserve">si sviluppa il modello </w:t>
       </w:r>
       <w:proofErr w:type="spellStart"/>
       <w:r>
@@ -2919,7 +2919,14 @@
           <w:rFonts w:cs="Times New Roman"/>
           <w:szCs w:val="24"/>
         </w:rPr>
-        <w:t xml:space="preserve">Questa tesi si propone di studiare i concetti fondamentali alla base del modello di </w:t>
+        <w:t>Questa tesi si propone di studiare i concetti fon</w:t>
+      </w:r>
+      <w:r>
+        <w:rPr>
+          <w:rFonts w:cs="Times New Roman"/>
+          <w:szCs w:val="24"/>
+        </w:rPr>
+        <w:t xml:space="preserve">damentali alla base del modello </w:t>
       </w:r>
       <w:proofErr w:type="spellStart"/>
       <w:r>
@@ -2936,7 +2943,36 @@
           <w:rFonts w:cs="Times New Roman"/>
           <w:szCs w:val="24"/>
         </w:rPr>
-        <w:t>, e di implementare un prototipo di gestore di dati personali che ne rispetti le specifiche. A titolo di esempio, si è scelto di utilizzare come servizio “consumatore” di dati personali un sistema di previsione del viaggio più probabile</w:t>
+        <w:t>, e</w:t>
+      </w:r>
+      <w:r>
+        <w:rPr>
+          <w:rFonts w:cs="Times New Roman"/>
+          <w:szCs w:val="24"/>
+        </w:rPr>
+        <w:t xml:space="preserve"> </w:t>
+      </w:r>
+      <w:r>
+        <w:rPr>
+          <w:rFonts w:cs="Times New Roman"/>
+          <w:szCs w:val="24"/>
+        </w:rPr>
+        <w:t>implementare un prototipo di gestore di dati personali che ne rispetti le specifiche.</w:t>
+      </w:r>
+    </w:p>
+    <w:p>
+      <w:pPr>
+        <w:rPr>
+          <w:rFonts w:cs="Times New Roman"/>
+          <w:szCs w:val="24"/>
+        </w:rPr>
+      </w:pPr>
+      <w:r>
+        <w:rPr>
+          <w:rFonts w:cs="Times New Roman"/>
+          <w:szCs w:val="24"/>
+        </w:rPr>
+        <w:t xml:space="preserve"> A titolo di esempio, si è scelto di utilizzare come servizio “consumatore” di dati personali un sistema di previsione del viaggio più probabile</w:t>
       </w:r>
       <w:r>
         <w:rPr>
@@ -2958,14 +2994,36 @@
           <w:rFonts w:cs="Times New Roman"/>
           <w:szCs w:val="24"/>
         </w:rPr>
-        <w:t>L’obiettivo è quello di realizzare un sistema che permetta all’utente di monitorare l’utilizzo dei suoi dati personali in tempo reale ed in modo trasparente, attraverso l’implementazione di una politica di controllo degli accessi. Inoltre, il gestore opera in un contesto in cui il rispetto di politiche di sicurezza è fondamentale</w:t>
-      </w:r>
-      <w:r>
-        <w:rPr>
-          <w:rFonts w:cs="Times New Roman"/>
-          <w:szCs w:val="24"/>
-        </w:rPr>
-        <w:t>: anche se la realizzazione di un sistema sicuro non rientra negli obiettivi del lavoro di tesi, sono presenti alcuni accorgimenti</w:t>
+        <w:t>L’obiettivo è quello di realizzare un sistema che permetta all’utente di monitorare l’utilizzo dei suoi dati personali in tempo reale ed in modo trasparente, attraverso l’implementazione di una politica di controllo degli accessi. Inoltre, il gestore opera in un contesto in cui il rispetto d</w:t>
+      </w:r>
+      <w:r>
+        <w:rPr>
+          <w:rFonts w:cs="Times New Roman"/>
+          <w:szCs w:val="24"/>
+        </w:rPr>
+        <w:t>elle</w:t>
+      </w:r>
+      <w:r>
+        <w:rPr>
+          <w:rFonts w:cs="Times New Roman"/>
+          <w:szCs w:val="24"/>
+        </w:rPr>
+        <w:t xml:space="preserve"> politiche di sicurezza è fondamentale</w:t>
+      </w:r>
+      <w:r>
+        <w:rPr>
+          <w:rFonts w:cs="Times New Roman"/>
+          <w:szCs w:val="24"/>
+        </w:rPr>
+        <w:t xml:space="preserve">: anche se la </w:t>
+      </w:r>
+      <w:r>
+        <w:rPr>
+          <w:rFonts w:cs="Times New Roman"/>
+          <w:szCs w:val="24"/>
+        </w:rPr>
+        <w:lastRenderedPageBreak/>
+        <w:t>realizzazione di un sistema sicuro non rientra negli obiettivi del lavoro di tesi, sono presenti alcuni accorgimenti</w:t>
       </w:r>
       <w:r>
         <w:rPr>
@@ -2982,32 +3040,707 @@
       </w:pPr>
       <w:bookmarkStart w:id="1" w:name="_Toc466904532"/>
       <w:r>
+        <w:t>1 MyData</w:t>
+      </w:r>
+      <w:r>
+        <w:t>, Big Data</w:t>
+      </w:r>
+      <w:bookmarkEnd w:id="1"/>
+    </w:p>
+    <w:p>
+      <w:pPr>
+        <w:rPr>
+          <w:rFonts w:cs="Times New Roman"/>
+          <w:szCs w:val="24"/>
+        </w:rPr>
+      </w:pPr>
+      <w:r>
+        <w:rPr>
+          <w:rFonts w:cs="Times New Roman"/>
+          <w:szCs w:val="24"/>
+        </w:rPr>
+        <w:t xml:space="preserve">Il progetto </w:t>
+      </w:r>
+      <w:proofErr w:type="spellStart"/>
+      <w:r>
+        <w:rPr>
+          <w:rFonts w:cs="Times New Roman"/>
+          <w:szCs w:val="24"/>
+        </w:rPr>
+        <w:t>MyData</w:t>
+      </w:r>
+      <w:proofErr w:type="spellEnd"/>
+      <w:r>
+        <w:rPr>
+          <w:rFonts w:cs="Times New Roman"/>
+          <w:szCs w:val="24"/>
+        </w:rPr>
+        <w:t xml:space="preserve"> nasce in Finlandia, all’università di </w:t>
+      </w:r>
+      <w:proofErr w:type="spellStart"/>
+      <w:r>
+        <w:rPr>
+          <w:rFonts w:cs="Times New Roman"/>
+          <w:szCs w:val="24"/>
+        </w:rPr>
+        <w:t>Aalto</w:t>
+      </w:r>
+      <w:proofErr w:type="spellEnd"/>
+      <w:r>
+        <w:rPr>
+          <w:rFonts w:cs="Times New Roman"/>
+          <w:szCs w:val="24"/>
+        </w:rPr>
+        <w:t xml:space="preserve">, </w:t>
+      </w:r>
+      <w:r>
+        <w:rPr>
+          <w:rFonts w:cs="Times New Roman"/>
+          <w:szCs w:val="24"/>
+        </w:rPr>
+        <w:t>partendo dal</w:t>
+      </w:r>
+      <w:r>
+        <w:rPr>
+          <w:rFonts w:cs="Times New Roman"/>
+          <w:szCs w:val="24"/>
+        </w:rPr>
+        <w:t>l’idea di rafforzare i diritti digitali dell’individuo. All’</w:t>
+      </w:r>
+      <w:r>
+        <w:rPr>
+          <w:rFonts w:cs="Times New Roman"/>
+          <w:szCs w:val="24"/>
+        </w:rPr>
+        <w:t>interno del contesto</w:t>
+      </w:r>
+      <w:r>
+        <w:rPr>
+          <w:rFonts w:cs="Times New Roman"/>
+          <w:szCs w:val="24"/>
+        </w:rPr>
+        <w:t xml:space="preserve"> vi è anche la stringente </w:t>
+      </w:r>
+      <w:r>
+        <w:rPr>
+          <w:rFonts w:cs="Times New Roman"/>
+          <w:szCs w:val="24"/>
+        </w:rPr>
+        <w:t>legislazione europea sulla protezione dei dati personali, e la volontà di offrire alle aziende un nuovo modo di approcciarsi al cliente, basato non su incomprensibili “Termini e Condizioni” ma sulla reciproca</w:t>
+      </w:r>
+      <w:r>
+        <w:rPr>
+          <w:rFonts w:cs="Times New Roman"/>
+          <w:szCs w:val="24"/>
+        </w:rPr>
+        <w:t xml:space="preserve"> </w:t>
+      </w:r>
+      <w:r>
+        <w:rPr>
+          <w:rFonts w:cs="Times New Roman"/>
+          <w:szCs w:val="24"/>
+        </w:rPr>
+        <w:t>fiducia</w:t>
+      </w:r>
+      <w:r>
+        <w:rPr>
+          <w:rFonts w:cs="Times New Roman"/>
+          <w:szCs w:val="24"/>
+        </w:rPr>
+        <w:t>.</w:t>
+      </w:r>
+    </w:p>
+    <w:p>
+      <w:pPr>
+        <w:rPr>
+          <w:rFonts w:cs="Times New Roman"/>
+          <w:szCs w:val="24"/>
+        </w:rPr>
+      </w:pPr>
+      <w:r>
+        <w:rPr>
+          <w:rFonts w:cs="Times New Roman"/>
+          <w:szCs w:val="24"/>
+        </w:rPr>
+        <w:t>Attualmente, grandi quantità di dati</w:t>
+      </w:r>
+      <w:r>
+        <w:rPr>
+          <w:rFonts w:cs="Times New Roman"/>
+          <w:szCs w:val="24"/>
+        </w:rPr>
+        <w:t xml:space="preserve"> vengono continuamente raccolti</w:t>
+      </w:r>
+      <w:r>
+        <w:rPr>
+          <w:rFonts w:cs="Times New Roman"/>
+          <w:szCs w:val="24"/>
+        </w:rPr>
+        <w:t xml:space="preserve"> senza </w:t>
+      </w:r>
+      <w:r>
+        <w:rPr>
+          <w:rFonts w:cs="Times New Roman"/>
+          <w:szCs w:val="24"/>
+        </w:rPr>
+        <w:t>utilizzarne</w:t>
+      </w:r>
+      <w:r>
+        <w:rPr>
+          <w:rFonts w:cs="Times New Roman"/>
+          <w:szCs w:val="24"/>
+        </w:rPr>
+        <w:t xml:space="preserve"> pienamente la ricchezza dell’informazione.</w:t>
+      </w:r>
+      <w:r>
+        <w:rPr>
+          <w:rFonts w:cs="Times New Roman"/>
+          <w:szCs w:val="24"/>
+        </w:rPr>
+        <w:t xml:space="preserve"> Il loro percorso e le operazioni di processamento a cui vengono sottoposti sono sempre più numerose e </w:t>
+      </w:r>
+      <w:r>
+        <w:rPr>
+          <w:rFonts w:cs="Times New Roman"/>
+          <w:szCs w:val="24"/>
+        </w:rPr>
+        <w:t>cresce</w:t>
+      </w:r>
+      <w:r>
+        <w:rPr>
+          <w:rFonts w:cs="Times New Roman"/>
+          <w:szCs w:val="24"/>
+        </w:rPr>
+        <w:t xml:space="preserve"> la difficoltà nel </w:t>
+      </w:r>
+      <w:r>
+        <w:rPr>
+          <w:rFonts w:cs="Times New Roman"/>
+          <w:szCs w:val="24"/>
+        </w:rPr>
+        <w:t>conservarne</w:t>
+      </w:r>
+      <w:r>
+        <w:rPr>
+          <w:rFonts w:cs="Times New Roman"/>
+          <w:szCs w:val="24"/>
+        </w:rPr>
+        <w:t xml:space="preserve"> </w:t>
+      </w:r>
+      <w:r>
+        <w:rPr>
+          <w:rFonts w:cs="Times New Roman"/>
+          <w:szCs w:val="24"/>
+        </w:rPr>
+        <w:t>le tracce</w:t>
+      </w:r>
+      <w:r>
+        <w:rPr>
+          <w:rFonts w:cs="Times New Roman"/>
+          <w:szCs w:val="24"/>
+        </w:rPr>
+        <w:t>.</w:t>
+      </w:r>
+      <w:r>
+        <w:rPr>
+          <w:rFonts w:cs="Times New Roman"/>
+          <w:szCs w:val="24"/>
+        </w:rPr>
+        <w:t xml:space="preserve"> Inoltre, l’utilizzo di software proprietari limita l</w:t>
+      </w:r>
+      <w:r>
+        <w:rPr>
+          <w:rFonts w:cs="Times New Roman"/>
+          <w:szCs w:val="24"/>
+        </w:rPr>
+        <w:t>a</w:t>
+      </w:r>
+      <w:r>
+        <w:rPr>
+          <w:rFonts w:cs="Times New Roman"/>
+          <w:szCs w:val="24"/>
+        </w:rPr>
+        <w:t xml:space="preserve"> possibilità di analisi dei dati a causa della scarsa interoperabilità </w:t>
+      </w:r>
+      <w:r>
+        <w:rPr>
+          <w:rFonts w:cs="Times New Roman"/>
+          <w:szCs w:val="24"/>
+        </w:rPr>
+        <w:t>fra le soluzioni adottate</w:t>
+      </w:r>
+      <w:r>
+        <w:rPr>
+          <w:rFonts w:cs="Times New Roman"/>
+          <w:szCs w:val="24"/>
+        </w:rPr>
+        <w:t>. Infine, va anche considerato</w:t>
+      </w:r>
+      <w:r>
+        <w:rPr>
+          <w:rFonts w:cs="Times New Roman"/>
+          <w:szCs w:val="24"/>
+        </w:rPr>
+        <w:t xml:space="preserve"> </w:t>
+      </w:r>
+      <w:r>
+        <w:rPr>
+          <w:rFonts w:cs="Times New Roman"/>
+          <w:szCs w:val="24"/>
+        </w:rPr>
+        <w:t xml:space="preserve">l’impatto che </w:t>
+      </w:r>
+      <w:r>
+        <w:rPr>
+          <w:rFonts w:cs="Times New Roman"/>
+          <w:szCs w:val="24"/>
+        </w:rPr>
+        <w:t>tale</w:t>
+      </w:r>
+      <w:r>
+        <w:rPr>
+          <w:rFonts w:cs="Times New Roman"/>
+          <w:szCs w:val="24"/>
+        </w:rPr>
+        <w:t xml:space="preserve"> modus operandi ha sugli utilizzatori finali: secondo un sondaggio riportato dal World </w:t>
+      </w:r>
+      <w:proofErr w:type="spellStart"/>
+      <w:r>
+        <w:rPr>
+          <w:rFonts w:cs="Times New Roman"/>
+          <w:szCs w:val="24"/>
+        </w:rPr>
+        <w:t>Economic</w:t>
+      </w:r>
+      <w:proofErr w:type="spellEnd"/>
+      <w:r>
+        <w:rPr>
+          <w:rFonts w:cs="Times New Roman"/>
+          <w:szCs w:val="24"/>
+        </w:rPr>
+        <w:t xml:space="preserve"> Forum, “</w:t>
+      </w:r>
+      <w:proofErr w:type="spellStart"/>
+      <w:r>
+        <w:rPr>
+          <w:rFonts w:cs="Times New Roman"/>
+          <w:szCs w:val="24"/>
+        </w:rPr>
+        <w:t>Fully</w:t>
+      </w:r>
+      <w:proofErr w:type="spellEnd"/>
+      <w:r>
+        <w:rPr>
+          <w:rFonts w:cs="Times New Roman"/>
+          <w:szCs w:val="24"/>
+        </w:rPr>
+        <w:t xml:space="preserve"> 78% of consumers </w:t>
+      </w:r>
+      <w:proofErr w:type="spellStart"/>
+      <w:r>
+        <w:rPr>
+          <w:rFonts w:cs="Times New Roman"/>
+          <w:szCs w:val="24"/>
+        </w:rPr>
+        <w:t>think</w:t>
+      </w:r>
+      <w:proofErr w:type="spellEnd"/>
+      <w:r>
+        <w:rPr>
+          <w:rFonts w:cs="Times New Roman"/>
+          <w:szCs w:val="24"/>
+        </w:rPr>
+        <w:t xml:space="preserve"> </w:t>
+      </w:r>
+      <w:proofErr w:type="spellStart"/>
+      <w:r>
+        <w:rPr>
+          <w:rFonts w:cs="Times New Roman"/>
+          <w:szCs w:val="24"/>
+        </w:rPr>
+        <w:t>it</w:t>
+      </w:r>
+      <w:proofErr w:type="spellEnd"/>
+      <w:r>
+        <w:rPr>
+          <w:rFonts w:cs="Times New Roman"/>
+          <w:szCs w:val="24"/>
+        </w:rPr>
+        <w:t xml:space="preserve"> </w:t>
+      </w:r>
+      <w:proofErr w:type="spellStart"/>
+      <w:r>
+        <w:rPr>
+          <w:rFonts w:cs="Times New Roman"/>
+          <w:szCs w:val="24"/>
+        </w:rPr>
+        <w:t>is</w:t>
+      </w:r>
+      <w:proofErr w:type="spellEnd"/>
+      <w:r>
+        <w:rPr>
+          <w:rFonts w:cs="Times New Roman"/>
+          <w:szCs w:val="24"/>
+        </w:rPr>
+        <w:t xml:space="preserve"> hard to trust companies </w:t>
+      </w:r>
+      <w:proofErr w:type="spellStart"/>
+      <w:r>
+        <w:rPr>
+          <w:rFonts w:cs="Times New Roman"/>
+          <w:szCs w:val="24"/>
+        </w:rPr>
+        <w:t>when</w:t>
+      </w:r>
+      <w:proofErr w:type="spellEnd"/>
+      <w:r>
+        <w:rPr>
+          <w:rFonts w:cs="Times New Roman"/>
+          <w:szCs w:val="24"/>
+        </w:rPr>
+        <w:t xml:space="preserve"> </w:t>
+      </w:r>
+      <w:proofErr w:type="spellStart"/>
+      <w:r>
+        <w:rPr>
+          <w:rFonts w:cs="Times New Roman"/>
+          <w:szCs w:val="24"/>
+        </w:rPr>
+        <w:t>it</w:t>
+      </w:r>
+      <w:proofErr w:type="spellEnd"/>
+      <w:r>
+        <w:rPr>
+          <w:rFonts w:cs="Times New Roman"/>
+          <w:szCs w:val="24"/>
+        </w:rPr>
+        <w:t xml:space="preserve"> </w:t>
+      </w:r>
+      <w:proofErr w:type="spellStart"/>
+      <w:r>
+        <w:rPr>
+          <w:rFonts w:cs="Times New Roman"/>
+          <w:szCs w:val="24"/>
+        </w:rPr>
+        <w:t>comes</w:t>
+      </w:r>
+      <w:proofErr w:type="spellEnd"/>
+      <w:r>
+        <w:rPr>
+          <w:rFonts w:cs="Times New Roman"/>
+          <w:szCs w:val="24"/>
+        </w:rPr>
+        <w:t xml:space="preserve"> to use of </w:t>
+      </w:r>
+      <w:proofErr w:type="spellStart"/>
+      <w:r>
+        <w:rPr>
+          <w:rFonts w:cs="Times New Roman"/>
+          <w:szCs w:val="24"/>
+        </w:rPr>
+        <w:t>their</w:t>
+      </w:r>
+      <w:proofErr w:type="spellEnd"/>
+      <w:r>
+        <w:rPr>
+          <w:rFonts w:cs="Times New Roman"/>
+          <w:szCs w:val="24"/>
+        </w:rPr>
+        <w:t xml:space="preserve"> personal data” (Orange, The Future of Digital Trust, 2014).</w:t>
+      </w:r>
+    </w:p>
+    <w:p>
+      <w:pPr>
+        <w:rPr>
+          <w:rFonts w:cs="Times New Roman"/>
+          <w:szCs w:val="24"/>
+        </w:rPr>
+      </w:pPr>
+      <w:proofErr w:type="spellStart"/>
+      <w:r>
+        <w:rPr>
+          <w:rFonts w:cs="Times New Roman"/>
+          <w:i/>
+          <w:szCs w:val="24"/>
+        </w:rPr>
+        <w:t>MyData</w:t>
+      </w:r>
+      <w:proofErr w:type="spellEnd"/>
+      <w:r>
+        <w:rPr>
+          <w:rFonts w:cs="Times New Roman"/>
+          <w:szCs w:val="24"/>
+        </w:rPr>
+        <w:t xml:space="preserve"> cerca di trovare una risposta a questi temi attraverso un cambio di paradigma che ponga l’utente al centro, </w:t>
+      </w:r>
+      <w:r>
+        <w:rPr>
+          <w:rFonts w:cs="Times New Roman"/>
+          <w:szCs w:val="24"/>
+        </w:rPr>
+        <w:t>attribuendogli la capacità</w:t>
+      </w:r>
+      <w:r>
+        <w:rPr>
+          <w:rFonts w:cs="Times New Roman"/>
+          <w:szCs w:val="24"/>
+        </w:rPr>
+        <w:t xml:space="preserve"> di gestire i propri dati personali e </w:t>
+      </w:r>
+      <w:r>
+        <w:rPr>
+          <w:rFonts w:cs="Times New Roman"/>
+          <w:szCs w:val="24"/>
+        </w:rPr>
+        <w:t xml:space="preserve">di comprendere </w:t>
+      </w:r>
+      <w:r>
+        <w:rPr>
+          <w:rFonts w:cs="Times New Roman"/>
+          <w:szCs w:val="24"/>
+        </w:rPr>
+        <w:t>l’uso che ne viene fatto.</w:t>
+      </w:r>
+      <w:r>
+        <w:rPr>
+          <w:rFonts w:cs="Times New Roman"/>
+          <w:szCs w:val="24"/>
+        </w:rPr>
+        <w:t xml:space="preserve"> </w:t>
+      </w:r>
+      <w:r>
+        <w:rPr>
+          <w:rFonts w:cs="Times New Roman"/>
+          <w:szCs w:val="24"/>
+        </w:rPr>
+        <w:t>Allo stesso tempo, la qualità dei</w:t>
+      </w:r>
+      <w:r>
+        <w:rPr>
+          <w:rFonts w:cs="Times New Roman"/>
+          <w:szCs w:val="24"/>
+        </w:rPr>
+        <w:t xml:space="preserve"> suggerimenti</w:t>
+      </w:r>
+      <w:r>
+        <w:rPr>
+          <w:rFonts w:cs="Times New Roman"/>
+          <w:szCs w:val="24"/>
+        </w:rPr>
+        <w:t xml:space="preserve"> ricevuti</w:t>
+      </w:r>
+      <w:r>
+        <w:rPr>
+          <w:rFonts w:cs="Times New Roman"/>
+          <w:szCs w:val="24"/>
+        </w:rPr>
+        <w:t xml:space="preserve"> </w:t>
+      </w:r>
+      <w:r>
+        <w:rPr>
+          <w:rFonts w:cs="Times New Roman"/>
+          <w:szCs w:val="24"/>
+        </w:rPr>
+        <w:t>in base ai dati raccolti aumenterebbe grazie alla maggior</w:t>
+      </w:r>
+      <w:r>
+        <w:rPr>
+          <w:rFonts w:cs="Times New Roman"/>
+          <w:szCs w:val="24"/>
+        </w:rPr>
+        <w:t>e</w:t>
+      </w:r>
+      <w:r>
+        <w:rPr>
+          <w:rFonts w:cs="Times New Roman"/>
+          <w:szCs w:val="24"/>
+        </w:rPr>
+        <w:t xml:space="preserve"> disponibilità degli stessi. L’elaborazione dei dati potrebbe </w:t>
+      </w:r>
+      <w:r>
+        <w:rPr>
+          <w:rFonts w:cs="Times New Roman"/>
+          <w:szCs w:val="24"/>
+        </w:rPr>
+        <w:t>favorire anche</w:t>
+      </w:r>
+      <w:r>
+        <w:rPr>
+          <w:rFonts w:cs="Times New Roman"/>
+          <w:szCs w:val="24"/>
+        </w:rPr>
+        <w:t xml:space="preserve"> conoscenze</w:t>
+      </w:r>
+      <w:r>
+        <w:rPr>
+          <w:rFonts w:cs="Times New Roman"/>
+          <w:szCs w:val="24"/>
+        </w:rPr>
+        <w:t xml:space="preserve"> più approfondite del proprio comportamento</w:t>
+      </w:r>
+      <w:r>
+        <w:rPr>
+          <w:rFonts w:cs="Times New Roman"/>
+          <w:szCs w:val="24"/>
+        </w:rPr>
+        <w:t xml:space="preserve"> da utenti</w:t>
+      </w:r>
+      <w:r>
+        <w:rPr>
+          <w:rFonts w:cs="Times New Roman"/>
+          <w:szCs w:val="24"/>
+        </w:rPr>
+        <w:t xml:space="preserve"> (</w:t>
+      </w:r>
+      <w:r>
+        <w:rPr>
+          <w:rFonts w:cs="Times New Roman"/>
+          <w:i/>
+          <w:szCs w:val="24"/>
+        </w:rPr>
+        <w:t>self tracking</w:t>
+      </w:r>
+      <w:r>
+        <w:rPr>
+          <w:rFonts w:cs="Times New Roman"/>
+          <w:szCs w:val="24"/>
+        </w:rPr>
+        <w:t xml:space="preserve">), </w:t>
+      </w:r>
+      <w:r>
+        <w:rPr>
+          <w:rFonts w:cs="Times New Roman"/>
+          <w:szCs w:val="24"/>
+        </w:rPr>
+        <w:t>anche attraverso la</w:t>
+      </w:r>
+      <w:r>
+        <w:rPr>
+          <w:rFonts w:cs="Times New Roman"/>
+          <w:szCs w:val="24"/>
+        </w:rPr>
+        <w:t xml:space="preserve"> ricezione di</w:t>
+      </w:r>
+      <w:r>
+        <w:rPr>
+          <w:rFonts w:cs="Times New Roman"/>
+          <w:szCs w:val="24"/>
+        </w:rPr>
+        <w:t xml:space="preserve"> un compenso per il processamento dei </w:t>
+      </w:r>
+      <w:r>
+        <w:rPr>
+          <w:rFonts w:cs="Times New Roman"/>
+          <w:szCs w:val="24"/>
+        </w:rPr>
+        <w:t>propri</w:t>
+      </w:r>
+      <w:r>
+        <w:rPr>
+          <w:rFonts w:cs="Times New Roman"/>
+          <w:szCs w:val="24"/>
+        </w:rPr>
+        <w:t xml:space="preserve"> dati (</w:t>
+      </w:r>
+      <w:r>
+        <w:rPr>
+          <w:rFonts w:cs="Times New Roman"/>
+          <w:i/>
+          <w:szCs w:val="24"/>
+        </w:rPr>
+        <w:t xml:space="preserve">data </w:t>
+      </w:r>
+      <w:proofErr w:type="spellStart"/>
+      <w:r>
+        <w:rPr>
+          <w:rFonts w:cs="Times New Roman"/>
+          <w:i/>
+          <w:szCs w:val="24"/>
+        </w:rPr>
+        <w:t>monetization</w:t>
+      </w:r>
+      <w:proofErr w:type="spellEnd"/>
+      <w:r>
+        <w:rPr>
+          <w:rFonts w:cs="Times New Roman"/>
+          <w:szCs w:val="24"/>
+        </w:rPr>
+        <w:t>).</w:t>
+      </w:r>
+    </w:p>
+    <w:p>
+      <w:pPr>
+        <w:rPr>
+          <w:rFonts w:cs="Times New Roman"/>
+          <w:szCs w:val="24"/>
+        </w:rPr>
+      </w:pPr>
+      <w:r>
+        <w:rPr>
+          <w:rFonts w:cs="Times New Roman"/>
+          <w:szCs w:val="24"/>
+        </w:rPr>
+        <w:t xml:space="preserve"> </w:t>
+      </w:r>
+      <w:r>
+        <w:rPr>
+          <w:rFonts w:cs="Times New Roman"/>
+          <w:szCs w:val="24"/>
+        </w:rPr>
+        <w:t xml:space="preserve">L’approccio a livello infrastrutturale permetterebbe l’indipendenza da specifici settori (sanità e salute, finanza, ecc.), favorendo una completa portabilità dei dati. Il rispetto e l’aderenza alle leggi verrebbe realizzato dall’infrastruttura stessa, </w:t>
+      </w:r>
+      <w:r>
+        <w:rPr>
+          <w:rFonts w:cs="Times New Roman"/>
+          <w:szCs w:val="24"/>
+        </w:rPr>
+        <w:t>consentendo</w:t>
+      </w:r>
+      <w:r>
+        <w:rPr>
+          <w:rFonts w:cs="Times New Roman"/>
+          <w:szCs w:val="24"/>
+        </w:rPr>
+        <w:t xml:space="preserve"> alle aziende di sviluppare i software in maniera meno vincolata, acquisendo al contempo la fiducia del cliente grazie alla trasparenza e all’affidabilità garantite da </w:t>
+      </w:r>
+      <w:proofErr w:type="spellStart"/>
+      <w:r>
+        <w:rPr>
+          <w:rFonts w:cs="Times New Roman"/>
+          <w:i/>
+          <w:szCs w:val="24"/>
+        </w:rPr>
+        <w:t>MyData</w:t>
+      </w:r>
+      <w:proofErr w:type="spellEnd"/>
+      <w:r>
+        <w:rPr>
+          <w:rFonts w:cs="Times New Roman"/>
+          <w:szCs w:val="24"/>
+        </w:rPr>
+        <w:t>.</w:t>
+      </w:r>
+    </w:p>
+    <w:p>
+      <w:pPr>
+        <w:rPr>
+          <w:rFonts w:cs="Times New Roman"/>
+          <w:szCs w:val="24"/>
+        </w:rPr>
+      </w:pPr>
+      <w:r>
+        <w:rPr>
+          <w:rFonts w:cs="Times New Roman"/>
+          <w:szCs w:val="24"/>
+        </w:rPr>
         <w:lastRenderedPageBreak/>
-        <w:t>1 MyData</w:t>
-      </w:r>
-      <w:r>
-        <w:t>, Big Data</w:t>
-      </w:r>
-      <w:bookmarkEnd w:id="1"/>
-    </w:p>
-    <w:p>
-      <w:pPr>
-        <w:rPr>
-          <w:rFonts w:cs="Times New Roman"/>
-          <w:szCs w:val="24"/>
-        </w:rPr>
-      </w:pPr>
-      <w:r>
-        <w:rPr>
-          <w:rFonts w:cs="Times New Roman"/>
-          <w:szCs w:val="24"/>
-        </w:rPr>
-        <w:t xml:space="preserve">Il progetto </w:t>
-      </w:r>
-      <w:proofErr w:type="spellStart"/>
-      <w:r>
-        <w:rPr>
-          <w:rFonts w:cs="Times New Roman"/>
+        <w:t xml:space="preserve">Nel complesso, il paradigma </w:t>
+      </w:r>
+      <w:proofErr w:type="spellStart"/>
+      <w:r>
+        <w:rPr>
+          <w:rFonts w:cs="Times New Roman"/>
+          <w:i/>
           <w:szCs w:val="24"/>
         </w:rPr>
         <w:t>MyData</w:t>
@@ -3018,490 +3751,35 @@
           <w:rFonts w:cs="Times New Roman"/>
           <w:szCs w:val="24"/>
         </w:rPr>
-        <w:t xml:space="preserve"> nasce in Finlandia, all’università di </w:t>
-      </w:r>
-      <w:proofErr w:type="spellStart"/>
-      <w:r>
-        <w:rPr>
-          <w:rFonts w:cs="Times New Roman"/>
-          <w:szCs w:val="24"/>
-        </w:rPr>
-        <w:t>Aalto</w:t>
-      </w:r>
-      <w:proofErr w:type="spellEnd"/>
-      <w:r>
-        <w:rPr>
-          <w:rFonts w:cs="Times New Roman"/>
-          <w:szCs w:val="24"/>
-        </w:rPr>
-        <w:t xml:space="preserve">, </w:t>
-      </w:r>
-      <w:r>
-        <w:rPr>
-          <w:rFonts w:cs="Times New Roman"/>
-          <w:szCs w:val="24"/>
-        </w:rPr>
-        <w:t>con alla base l’idea di rafforzare i diritti digitali dell’individuo. All’</w:t>
-      </w:r>
-      <w:r>
-        <w:rPr>
-          <w:rFonts w:cs="Times New Roman"/>
-          <w:szCs w:val="24"/>
-        </w:rPr>
-        <w:t>interno del contesto</w:t>
-      </w:r>
-      <w:r>
-        <w:rPr>
-          <w:rFonts w:cs="Times New Roman"/>
-          <w:szCs w:val="24"/>
-        </w:rPr>
-        <w:t xml:space="preserve"> vi è anche la stringente </w:t>
-      </w:r>
-      <w:r>
-        <w:rPr>
-          <w:rFonts w:cs="Times New Roman"/>
-          <w:szCs w:val="24"/>
-        </w:rPr>
-        <w:t>legislazione europea sulla protezione dei dati personali, e la volontà di offrire alle aziende un nuovo modo di approcciarsi al cliente, basato non su incomprensibili “Termini e Condizioni” ma sulla fiducia reciproca.</w:t>
-      </w:r>
-    </w:p>
-    <w:p>
-      <w:pPr>
-        <w:rPr>
-          <w:rFonts w:cs="Times New Roman"/>
-          <w:szCs w:val="24"/>
-        </w:rPr>
-      </w:pPr>
-      <w:r>
-        <w:rPr>
-          <w:rFonts w:cs="Times New Roman"/>
-          <w:szCs w:val="24"/>
-        </w:rPr>
-        <w:t>Attualmente, grandi quantità di dati vengono continuamente raccolti, senza che se ne sfrutti pienamente la ricchezza dell’informazione.</w:t>
-      </w:r>
-      <w:r>
-        <w:rPr>
-          <w:rFonts w:cs="Times New Roman"/>
-          <w:szCs w:val="24"/>
-        </w:rPr>
-        <w:t xml:space="preserve"> Il loro percorso e le operazioni di processamento a cui vengono sottoposti sono sempre più numerose, e aumenta la difficoltà nel tenerne traccia.</w:t>
-      </w:r>
-      <w:r>
-        <w:rPr>
-          <w:rFonts w:cs="Times New Roman"/>
-          <w:szCs w:val="24"/>
-        </w:rPr>
-        <w:t xml:space="preserve"> Inoltre, l’utilizzo di software proprietari limita le possibilità di analisi dei dati a causa della scarsa interoperabilità </w:t>
-      </w:r>
-      <w:r>
-        <w:rPr>
-          <w:rFonts w:cs="Times New Roman"/>
-          <w:szCs w:val="24"/>
-        </w:rPr>
-        <w:t>fra le soluzioni adottate</w:t>
-      </w:r>
-      <w:r>
-        <w:rPr>
-          <w:rFonts w:cs="Times New Roman"/>
-          <w:szCs w:val="24"/>
-        </w:rPr>
-        <w:t>. Infine, va anche considerato</w:t>
-      </w:r>
-      <w:r>
-        <w:rPr>
-          <w:rFonts w:cs="Times New Roman"/>
-          <w:szCs w:val="24"/>
-        </w:rPr>
-        <w:t xml:space="preserve"> </w:t>
-      </w:r>
-      <w:r>
-        <w:rPr>
-          <w:rFonts w:cs="Times New Roman"/>
-          <w:szCs w:val="24"/>
-        </w:rPr>
-        <w:t xml:space="preserve">l’impatto che questo modus operandi ha sugli utilizzatori finali: secondo un sondaggio riportato dal World </w:t>
-      </w:r>
-      <w:proofErr w:type="spellStart"/>
-      <w:r>
-        <w:rPr>
-          <w:rFonts w:cs="Times New Roman"/>
-          <w:szCs w:val="24"/>
-        </w:rPr>
-        <w:t>Economic</w:t>
-      </w:r>
-      <w:proofErr w:type="spellEnd"/>
-      <w:r>
-        <w:rPr>
-          <w:rFonts w:cs="Times New Roman"/>
-          <w:szCs w:val="24"/>
-        </w:rPr>
-        <w:t xml:space="preserve"> Forum, “</w:t>
-      </w:r>
-      <w:proofErr w:type="spellStart"/>
-      <w:r>
-        <w:rPr>
-          <w:rFonts w:cs="Times New Roman"/>
-          <w:szCs w:val="24"/>
-        </w:rPr>
-        <w:t>Fully</w:t>
-      </w:r>
-      <w:proofErr w:type="spellEnd"/>
-      <w:r>
-        <w:rPr>
-          <w:rFonts w:cs="Times New Roman"/>
-          <w:szCs w:val="24"/>
-        </w:rPr>
-        <w:t xml:space="preserve"> 78% of consumers </w:t>
-      </w:r>
-      <w:proofErr w:type="spellStart"/>
-      <w:r>
-        <w:rPr>
-          <w:rFonts w:cs="Times New Roman"/>
-          <w:szCs w:val="24"/>
-        </w:rPr>
-        <w:t>think</w:t>
-      </w:r>
-      <w:proofErr w:type="spellEnd"/>
-      <w:r>
-        <w:rPr>
-          <w:rFonts w:cs="Times New Roman"/>
-          <w:szCs w:val="24"/>
-        </w:rPr>
-        <w:t xml:space="preserve"> </w:t>
-      </w:r>
-      <w:proofErr w:type="spellStart"/>
-      <w:r>
-        <w:rPr>
-          <w:rFonts w:cs="Times New Roman"/>
-          <w:szCs w:val="24"/>
-        </w:rPr>
-        <w:t>it</w:t>
-      </w:r>
-      <w:proofErr w:type="spellEnd"/>
-      <w:r>
-        <w:rPr>
-          <w:rFonts w:cs="Times New Roman"/>
-          <w:szCs w:val="24"/>
-        </w:rPr>
-        <w:t xml:space="preserve"> </w:t>
-      </w:r>
-      <w:proofErr w:type="spellStart"/>
-      <w:r>
-        <w:rPr>
-          <w:rFonts w:cs="Times New Roman"/>
-          <w:szCs w:val="24"/>
-        </w:rPr>
-        <w:t>is</w:t>
-      </w:r>
-      <w:proofErr w:type="spellEnd"/>
-      <w:r>
-        <w:rPr>
-          <w:rFonts w:cs="Times New Roman"/>
-          <w:szCs w:val="24"/>
-        </w:rPr>
-        <w:t xml:space="preserve"> hard to trust companies </w:t>
-      </w:r>
-      <w:proofErr w:type="spellStart"/>
-      <w:r>
-        <w:rPr>
-          <w:rFonts w:cs="Times New Roman"/>
-          <w:szCs w:val="24"/>
-        </w:rPr>
-        <w:t>when</w:t>
-      </w:r>
-      <w:proofErr w:type="spellEnd"/>
-      <w:r>
-        <w:rPr>
-          <w:rFonts w:cs="Times New Roman"/>
-          <w:szCs w:val="24"/>
-        </w:rPr>
-        <w:t xml:space="preserve"> </w:t>
-      </w:r>
-      <w:proofErr w:type="spellStart"/>
-      <w:r>
-        <w:rPr>
-          <w:rFonts w:cs="Times New Roman"/>
-          <w:szCs w:val="24"/>
-        </w:rPr>
-        <w:t>it</w:t>
-      </w:r>
-      <w:proofErr w:type="spellEnd"/>
-      <w:r>
-        <w:rPr>
-          <w:rFonts w:cs="Times New Roman"/>
-          <w:szCs w:val="24"/>
-        </w:rPr>
-        <w:t xml:space="preserve"> </w:t>
-      </w:r>
-      <w:proofErr w:type="spellStart"/>
-      <w:r>
-        <w:rPr>
-          <w:rFonts w:cs="Times New Roman"/>
-          <w:szCs w:val="24"/>
-        </w:rPr>
-        <w:t>comes</w:t>
-      </w:r>
-      <w:proofErr w:type="spellEnd"/>
-      <w:r>
-        <w:rPr>
-          <w:rFonts w:cs="Times New Roman"/>
-          <w:szCs w:val="24"/>
-        </w:rPr>
-        <w:t xml:space="preserve"> to use of </w:t>
-      </w:r>
-      <w:proofErr w:type="spellStart"/>
-      <w:r>
-        <w:rPr>
-          <w:rFonts w:cs="Times New Roman"/>
-          <w:szCs w:val="24"/>
-        </w:rPr>
-        <w:t>their</w:t>
-      </w:r>
-      <w:proofErr w:type="spellEnd"/>
-      <w:r>
-        <w:rPr>
-          <w:rFonts w:cs="Times New Roman"/>
-          <w:szCs w:val="24"/>
-        </w:rPr>
-        <w:t xml:space="preserve"> personal data” (Orange, The Future of Digital Trust, 2014).</w:t>
-      </w:r>
-    </w:p>
-    <w:p>
-      <w:pPr>
-        <w:rPr>
-          <w:rFonts w:cs="Times New Roman"/>
-          <w:szCs w:val="24"/>
-        </w:rPr>
-      </w:pPr>
-      <w:proofErr w:type="spellStart"/>
-      <w:r>
-        <w:rPr>
-          <w:rFonts w:cs="Times New Roman"/>
-          <w:szCs w:val="24"/>
-        </w:rPr>
-        <w:t>MyData</w:t>
-      </w:r>
-      <w:proofErr w:type="spellEnd"/>
-      <w:r>
-        <w:rPr>
-          <w:rFonts w:cs="Times New Roman"/>
-          <w:szCs w:val="24"/>
-        </w:rPr>
-        <w:t xml:space="preserve"> cerca di trovare una risposta a questi temi attraverso un cambio di paradigma che ponga l’utente al centro, rendendolo capace di gestire i propri dati personali e </w:t>
-      </w:r>
-      <w:r>
-        <w:rPr>
-          <w:rFonts w:cs="Times New Roman"/>
-          <w:szCs w:val="24"/>
-        </w:rPr>
-        <w:t xml:space="preserve">di comprendere </w:t>
-      </w:r>
-      <w:r>
-        <w:rPr>
-          <w:rFonts w:cs="Times New Roman"/>
-          <w:szCs w:val="24"/>
-        </w:rPr>
-        <w:t>l’uso che ne viene fatto.</w:t>
-      </w:r>
-      <w:r>
-        <w:rPr>
-          <w:rFonts w:cs="Times New Roman"/>
-          <w:szCs w:val="24"/>
-        </w:rPr>
-        <w:t xml:space="preserve"> </w:t>
-      </w:r>
-      <w:r>
-        <w:rPr>
-          <w:rFonts w:cs="Times New Roman"/>
-          <w:szCs w:val="24"/>
-        </w:rPr>
-        <w:t>Allo stesso tempo, la qualità dei</w:t>
-      </w:r>
-      <w:r>
-        <w:rPr>
-          <w:rFonts w:cs="Times New Roman"/>
-          <w:szCs w:val="24"/>
-        </w:rPr>
-        <w:t xml:space="preserve"> suggerimenti</w:t>
-      </w:r>
-      <w:r>
-        <w:rPr>
-          <w:rFonts w:cs="Times New Roman"/>
-          <w:szCs w:val="24"/>
-        </w:rPr>
-        <w:t xml:space="preserve"> ricevuti</w:t>
-      </w:r>
-      <w:r>
-        <w:rPr>
-          <w:rFonts w:cs="Times New Roman"/>
-          <w:szCs w:val="24"/>
-        </w:rPr>
-        <w:t xml:space="preserve"> </w:t>
-      </w:r>
-      <w:r>
-        <w:rPr>
-          <w:rFonts w:cs="Times New Roman"/>
-          <w:szCs w:val="24"/>
-        </w:rPr>
-        <w:t>in base ai dati raccolti aumenterebbe, grazie alla maggior disponibilità degli stessi. L’elaborazione dei dati potrebbe portare anche a conoscenze</w:t>
-      </w:r>
-      <w:r>
-        <w:rPr>
-          <w:rFonts w:cs="Times New Roman"/>
-          <w:szCs w:val="24"/>
-        </w:rPr>
-        <w:t xml:space="preserve"> più approfondite del proprio comportamento</w:t>
-      </w:r>
-      <w:r>
-        <w:rPr>
-          <w:rFonts w:cs="Times New Roman"/>
-          <w:szCs w:val="24"/>
-        </w:rPr>
-        <w:t xml:space="preserve"> da utenti</w:t>
-      </w:r>
-      <w:r>
-        <w:rPr>
-          <w:rFonts w:cs="Times New Roman"/>
-          <w:szCs w:val="24"/>
-        </w:rPr>
-        <w:t xml:space="preserve"> (</w:t>
-      </w:r>
-      <w:r>
-        <w:rPr>
-          <w:rFonts w:cs="Times New Roman"/>
-          <w:i/>
-          <w:szCs w:val="24"/>
-        </w:rPr>
-        <w:t>self tracking</w:t>
-      </w:r>
-      <w:r>
-        <w:rPr>
-          <w:rFonts w:cs="Times New Roman"/>
-          <w:szCs w:val="24"/>
-        </w:rPr>
-        <w:t xml:space="preserve">), o </w:t>
-      </w:r>
-      <w:r>
-        <w:rPr>
-          <w:rFonts w:cs="Times New Roman"/>
-          <w:szCs w:val="24"/>
-        </w:rPr>
-        <w:t>alla ricezione di</w:t>
-      </w:r>
-      <w:r>
-        <w:rPr>
-          <w:rFonts w:cs="Times New Roman"/>
-          <w:szCs w:val="24"/>
-        </w:rPr>
-        <w:t xml:space="preserve"> un compenso per il processamento dei </w:t>
-      </w:r>
-      <w:r>
-        <w:rPr>
-          <w:rFonts w:cs="Times New Roman"/>
-          <w:szCs w:val="24"/>
-        </w:rPr>
-        <w:t>propri</w:t>
-      </w:r>
-      <w:r>
-        <w:rPr>
-          <w:rFonts w:cs="Times New Roman"/>
-          <w:szCs w:val="24"/>
-        </w:rPr>
-        <w:t xml:space="preserve"> dati (</w:t>
-      </w:r>
-      <w:r>
-        <w:rPr>
-          <w:rFonts w:cs="Times New Roman"/>
-          <w:i/>
-          <w:szCs w:val="24"/>
-        </w:rPr>
-        <w:t xml:space="preserve">data </w:t>
-      </w:r>
-      <w:proofErr w:type="spellStart"/>
-      <w:r>
-        <w:rPr>
-          <w:rFonts w:cs="Times New Roman"/>
-          <w:i/>
-          <w:szCs w:val="24"/>
-        </w:rPr>
-        <w:t>monetization</w:t>
-      </w:r>
-      <w:proofErr w:type="spellEnd"/>
-      <w:r>
-        <w:rPr>
-          <w:rFonts w:cs="Times New Roman"/>
-          <w:szCs w:val="24"/>
-        </w:rPr>
-        <w:t>).</w:t>
-      </w:r>
-    </w:p>
-    <w:p>
-      <w:pPr>
-        <w:rPr>
-          <w:rFonts w:cs="Times New Roman"/>
-          <w:szCs w:val="24"/>
-        </w:rPr>
-      </w:pPr>
-      <w:r>
-        <w:rPr>
-          <w:rFonts w:cs="Times New Roman"/>
-          <w:szCs w:val="24"/>
-        </w:rPr>
-        <w:t xml:space="preserve"> </w:t>
-      </w:r>
-      <w:r>
-        <w:rPr>
-          <w:rFonts w:cs="Times New Roman"/>
-          <w:szCs w:val="24"/>
-        </w:rPr>
-        <w:t xml:space="preserve">L’approccio a livello infrastrutturale permetterebbe l’indipendenza da specifici settori (sanità e salute, finanza, ecc.), favorendo una completa portabilità dei dati. Il rispetto e l’aderenza alle leggi verrebbe realizzato dall’infrastruttura stessa, permettendo alle aziende di sviluppare i software in maniera meno vincolata, acquisendo al contempo la fiducia del cliente grazie alla trasparenza e all’affidabilità garantite da </w:t>
-      </w:r>
-      <w:proofErr w:type="spellStart"/>
-      <w:r>
-        <w:rPr>
-          <w:rFonts w:cs="Times New Roman"/>
-          <w:szCs w:val="24"/>
-        </w:rPr>
-        <w:t>MyData</w:t>
-      </w:r>
-      <w:proofErr w:type="spellEnd"/>
-      <w:r>
-        <w:rPr>
-          <w:rFonts w:cs="Times New Roman"/>
-          <w:szCs w:val="24"/>
-        </w:rPr>
-        <w:t>.</w:t>
-      </w:r>
-    </w:p>
-    <w:p>
-      <w:pPr>
-        <w:rPr>
-          <w:rFonts w:cs="Times New Roman"/>
-          <w:szCs w:val="24"/>
-        </w:rPr>
-      </w:pPr>
-      <w:r>
-        <w:rPr>
-          <w:rFonts w:cs="Times New Roman"/>
-          <w:szCs w:val="24"/>
-        </w:rPr>
-        <w:t xml:space="preserve">Nel complesso, il paradigma </w:t>
-      </w:r>
-      <w:proofErr w:type="spellStart"/>
-      <w:r>
-        <w:rPr>
-          <w:rFonts w:cs="Times New Roman"/>
-          <w:szCs w:val="24"/>
-        </w:rPr>
-        <w:t>MyData</w:t>
-      </w:r>
-      <w:proofErr w:type="spellEnd"/>
-      <w:r>
-        <w:rPr>
-          <w:rFonts w:cs="Times New Roman"/>
-          <w:szCs w:val="24"/>
-        </w:rPr>
-        <w:t xml:space="preserve"> si contrappone all’attuale standard, Big Data, proponendo nuove soluzioni che non perdano di vista la realtà di mercato in cui il software viene usato.</w:t>
+        <w:t xml:space="preserve"> si contrappone all’attuale standard, Big Data, proponendo nuove soluzioni che non </w:t>
+      </w:r>
+      <w:r>
+        <w:rPr>
+          <w:rFonts w:cs="Times New Roman"/>
+          <w:szCs w:val="24"/>
+        </w:rPr>
+        <w:t>trascurino</w:t>
+      </w:r>
+      <w:r>
+        <w:rPr>
+          <w:rFonts w:cs="Times New Roman"/>
+          <w:szCs w:val="24"/>
+        </w:rPr>
+        <w:t xml:space="preserve"> la realtà d</w:t>
+      </w:r>
+      <w:r>
+        <w:rPr>
+          <w:rFonts w:cs="Times New Roman"/>
+          <w:szCs w:val="24"/>
+        </w:rPr>
+        <w:t>el</w:t>
+      </w:r>
+      <w:r>
+        <w:rPr>
+          <w:rFonts w:cs="Times New Roman"/>
+          <w:szCs w:val="24"/>
+        </w:rPr>
+        <w:t xml:space="preserve"> mercato in cui il software viene usato.</w:t>
       </w:r>
     </w:p>
     <w:p>
@@ -3512,9 +3790,6 @@
         </w:rPr>
       </w:pPr>
       <w:r>
-        <w:rPr>
-          <w:lang w:val="en-GB"/>
-        </w:rPr>
         <w:br w:type="page"/>
       </w:r>
       <w:bookmarkStart w:id="2" w:name="_Toc466904533"/>
@@ -3561,6 +3836,7 @@
       <w:r>
         <w:rPr>
           <w:rFonts w:cs="Times New Roman"/>
+          <w:i/>
           <w:szCs w:val="24"/>
         </w:rPr>
         <w:t>MyData</w:t>
@@ -3571,7 +3847,42 @@
           <w:rFonts w:cs="Times New Roman"/>
           <w:szCs w:val="24"/>
         </w:rPr>
-        <w:t xml:space="preserve"> ha trovato un primo banco di prova all’interno del concetto di </w:t>
+        <w:t xml:space="preserve">, </w:t>
+      </w:r>
+      <w:r>
+        <w:rPr>
+          <w:rFonts w:cs="Times New Roman"/>
+          <w:szCs w:val="24"/>
+        </w:rPr>
+        <w:t>grazie al coinvolgimento del Ministero dei Trasporti</w:t>
+      </w:r>
+      <w:r>
+        <w:rPr>
+          <w:rFonts w:cs="Times New Roman"/>
+          <w:szCs w:val="24"/>
+        </w:rPr>
+        <w:t>,</w:t>
+      </w:r>
+      <w:r>
+        <w:rPr>
+          <w:rFonts w:cs="Times New Roman"/>
+          <w:szCs w:val="24"/>
+        </w:rPr>
+        <w:t xml:space="preserve"> ha </w:t>
+      </w:r>
+      <w:r>
+        <w:rPr>
+          <w:rFonts w:cs="Times New Roman"/>
+          <w:szCs w:val="24"/>
+        </w:rPr>
+        <w:t>avuto</w:t>
+      </w:r>
+      <w:r>
+        <w:rPr>
+          <w:rFonts w:cs="Times New Roman"/>
+          <w:szCs w:val="24"/>
+        </w:rPr>
+        <w:t xml:space="preserve"> un primo banco di prova all’interno del concetto di </w:t>
       </w:r>
       <w:proofErr w:type="spellStart"/>
       <w:r>
@@ -3603,35 +3914,49 @@
           <w:rFonts w:cs="Times New Roman"/>
           <w:szCs w:val="24"/>
         </w:rPr>
-        <w:t xml:space="preserve"> A Service</w:t>
-      </w:r>
-      <w:r>
-        <w:rPr>
-          <w:rFonts w:cs="Times New Roman"/>
-          <w:szCs w:val="24"/>
-        </w:rPr>
-        <w:t>, anche grazie al coinvolgimento del Ministero dei Trasporti</w:t>
-      </w:r>
-      <w:r>
-        <w:rPr>
-          <w:rFonts w:cs="Times New Roman"/>
-          <w:szCs w:val="24"/>
-        </w:rPr>
-        <w:t xml:space="preserve">. </w:t>
-      </w:r>
-      <w:r>
-        <w:rPr>
-          <w:rFonts w:cs="Times New Roman"/>
-          <w:szCs w:val="24"/>
-        </w:rPr>
-        <w:t xml:space="preserve">Il progetto finlandese ha ricevuto un notevole slancio grazie alla </w:t>
-      </w:r>
-      <w:r>
-        <w:rPr>
-          <w:rFonts w:cs="Times New Roman"/>
-          <w:szCs w:val="24"/>
-        </w:rPr>
-        <w:t xml:space="preserve">tesi di </w:t>
+        <w:t xml:space="preserve"> A Service. </w:t>
+      </w:r>
+      <w:r>
+        <w:rPr>
+          <w:rFonts w:cs="Times New Roman"/>
+          <w:szCs w:val="24"/>
+        </w:rPr>
+        <w:t>Il progetto finlandese ha ricevuto</w:t>
+      </w:r>
+      <w:r>
+        <w:rPr>
+          <w:rFonts w:cs="Times New Roman"/>
+          <w:szCs w:val="24"/>
+        </w:rPr>
+        <w:t xml:space="preserve"> un notevole slancio grazie al lavoro di</w:t>
+      </w:r>
+      <w:r>
+        <w:rPr>
+          <w:rFonts w:cs="Times New Roman"/>
+          <w:szCs w:val="24"/>
+        </w:rPr>
+        <w:t xml:space="preserve"> </w:t>
+      </w:r>
+      <w:r>
+        <w:rPr>
+          <w:rFonts w:cs="Times New Roman"/>
+          <w:szCs w:val="24"/>
+        </w:rPr>
+        <w:t xml:space="preserve">tesi </w:t>
+      </w:r>
+      <w:r>
+        <w:rPr>
+          <w:rFonts w:cs="Times New Roman"/>
+          <w:szCs w:val="24"/>
+        </w:rPr>
+        <w:t>svolto da</w:t>
+      </w:r>
+      <w:r>
+        <w:rPr>
+          <w:rFonts w:cs="Times New Roman"/>
+          <w:szCs w:val="24"/>
+        </w:rPr>
+        <w:t xml:space="preserve"> </w:t>
       </w:r>
       <w:r>
         <w:rPr>
@@ -3654,7 +3979,21 @@
           <w:rFonts w:cs="Times New Roman"/>
           <w:szCs w:val="24"/>
         </w:rPr>
-        <w:t xml:space="preserve">, nella quale l’autrice suggerisce un nuovo concetto di mobilità per la </w:t>
+        <w:t xml:space="preserve">, nella quale l’autrice </w:t>
+      </w:r>
+      <w:r>
+        <w:rPr>
+          <w:rFonts w:cs="Times New Roman"/>
+          <w:szCs w:val="24"/>
+        </w:rPr>
+        <w:t>propone</w:t>
+      </w:r>
+      <w:r>
+        <w:rPr>
+          <w:rFonts w:cs="Times New Roman"/>
+          <w:szCs w:val="24"/>
+        </w:rPr>
+        <w:t xml:space="preserve"> un nuovo concetto di mobilità per la </w:t>
       </w:r>
       <w:r>
         <w:rPr>
@@ -3668,21 +4007,119 @@
           <w:rFonts w:cs="Times New Roman"/>
           <w:szCs w:val="24"/>
         </w:rPr>
-        <w:t xml:space="preserve"> di Helsinki, in modo da rispondere</w:t>
-      </w:r>
-      <w:r>
-        <w:rPr>
-          <w:rFonts w:cs="Times New Roman"/>
-          <w:szCs w:val="24"/>
-        </w:rPr>
-        <w:t xml:space="preserve"> alle sempre più frequenti sfide che vengono poste al settore dei trasporti.</w:t>
-      </w:r>
-      <w:r>
-        <w:rPr>
-          <w:rFonts w:cs="Times New Roman"/>
-          <w:szCs w:val="24"/>
-        </w:rPr>
-        <w:t xml:space="preserve"> Le due principali difficoltà risiedono nell’inaffidabilità dei mezzi pubblici, spesso però l’unico modo per raggiungere determinate mete, comparata con la difficoltà di usare l’auto di proprietà, a causa della mancanza di parcheggi o degli ingorghi che si possono formare durante il viaggio.</w:t>
+        <w:t xml:space="preserve"> di Helsinki</w:t>
+      </w:r>
+      <w:r>
+        <w:rPr>
+          <w:rFonts w:cs="Times New Roman"/>
+          <w:szCs w:val="24"/>
+        </w:rPr>
+        <w:t xml:space="preserve"> per </w:t>
+      </w:r>
+      <w:r>
+        <w:rPr>
+          <w:rFonts w:cs="Times New Roman"/>
+          <w:szCs w:val="24"/>
+        </w:rPr>
+        <w:t>rispondere</w:t>
+      </w:r>
+      <w:r>
+        <w:rPr>
+          <w:rFonts w:cs="Times New Roman"/>
+          <w:szCs w:val="24"/>
+        </w:rPr>
+        <w:t xml:space="preserve"> alle </w:t>
+      </w:r>
+      <w:r>
+        <w:rPr>
+          <w:rFonts w:cs="Times New Roman"/>
+          <w:szCs w:val="24"/>
+        </w:rPr>
+        <w:t xml:space="preserve">sfide </w:t>
+      </w:r>
+      <w:r>
+        <w:rPr>
+          <w:rFonts w:cs="Times New Roman"/>
+          <w:szCs w:val="24"/>
+        </w:rPr>
+        <w:t>sempre più frequenti poste al settore dei trasporti.</w:t>
+      </w:r>
+      <w:r>
+        <w:rPr>
+          <w:rFonts w:cs="Times New Roman"/>
+          <w:szCs w:val="24"/>
+        </w:rPr>
+        <w:t xml:space="preserve"> Le principali difficoltà risiedono nell’inaffidabilità dei mezzi pubblici</w:t>
+      </w:r>
+      <w:r>
+        <w:rPr>
+          <w:rFonts w:cs="Times New Roman"/>
+          <w:szCs w:val="24"/>
+        </w:rPr>
+        <w:t>,</w:t>
+      </w:r>
+      <w:r>
+        <w:rPr>
+          <w:rFonts w:cs="Times New Roman"/>
+          <w:szCs w:val="24"/>
+        </w:rPr>
+        <w:t xml:space="preserve"> unico modo per raggiungere determinate mete, comparata con la difficoltà </w:t>
+      </w:r>
+      <w:r>
+        <w:rPr>
+          <w:rFonts w:cs="Times New Roman"/>
+          <w:szCs w:val="24"/>
+        </w:rPr>
+        <w:t>ad</w:t>
+      </w:r>
+      <w:r>
+        <w:rPr>
+          <w:rFonts w:cs="Times New Roman"/>
+          <w:szCs w:val="24"/>
+        </w:rPr>
+        <w:t xml:space="preserve"> usare l’auto di proprietà, causa </w:t>
+      </w:r>
+      <w:r>
+        <w:rPr>
+          <w:rFonts w:cs="Times New Roman"/>
+          <w:szCs w:val="24"/>
+        </w:rPr>
+        <w:t>mancanza</w:t>
+      </w:r>
+      <w:r>
+        <w:rPr>
+          <w:rFonts w:cs="Times New Roman"/>
+          <w:szCs w:val="24"/>
+        </w:rPr>
+        <w:t xml:space="preserve"> parcheggi o </w:t>
+      </w:r>
+      <w:r>
+        <w:rPr>
+          <w:rFonts w:cs="Times New Roman"/>
+          <w:szCs w:val="24"/>
+        </w:rPr>
+        <w:t>rischio di</w:t>
+      </w:r>
+      <w:r>
+        <w:rPr>
+          <w:rFonts w:cs="Times New Roman"/>
+          <w:szCs w:val="24"/>
+        </w:rPr>
+        <w:t xml:space="preserve"> </w:t>
+      </w:r>
+      <w:r>
+        <w:rPr>
+          <w:rFonts w:cs="Times New Roman"/>
+          <w:szCs w:val="24"/>
+        </w:rPr>
+        <w:t xml:space="preserve">ingorghi </w:t>
+      </w:r>
+      <w:r>
+        <w:rPr>
+          <w:rFonts w:cs="Times New Roman"/>
+          <w:szCs w:val="24"/>
+        </w:rPr>
+        <w:t>durante il viaggio.</w:t>
       </w:r>
     </w:p>
     <w:p>
@@ -3766,7 +4203,21 @@
           <w:rFonts w:cs="Times New Roman"/>
           <w:szCs w:val="24"/>
         </w:rPr>
-        <w:t xml:space="preserve"> A Service si applica anche a mezzi come taxi, biciclette o sistemi di car sharing. </w:t>
+        <w:t xml:space="preserve"> A Servi</w:t>
+      </w:r>
+      <w:r>
+        <w:rPr>
+          <w:rFonts w:cs="Times New Roman"/>
+          <w:szCs w:val="24"/>
+        </w:rPr>
+        <w:t>ce si applica anche ai</w:t>
+      </w:r>
+      <w:r>
+        <w:rPr>
+          <w:rFonts w:cs="Times New Roman"/>
+          <w:szCs w:val="24"/>
+        </w:rPr>
+        <w:t xml:space="preserve"> taxi, biciclette o sistemi di car sharing. </w:t>
       </w:r>
     </w:p>
     <w:p>
@@ -3788,7 +4239,35 @@
           <w:rFonts w:cs="Times New Roman"/>
           <w:szCs w:val="24"/>
         </w:rPr>
-        <w:t xml:space="preserve">uesto cambiamento permetterebbe di aumentare l’efficienza con cui i mezzi </w:t>
+        <w:t xml:space="preserve">uesto cambiamento </w:t>
+      </w:r>
+      <w:r>
+        <w:rPr>
+          <w:rFonts w:cs="Times New Roman"/>
+          <w:szCs w:val="24"/>
+        </w:rPr>
+        <w:t>consentirebbe</w:t>
+      </w:r>
+      <w:r>
+        <w:rPr>
+          <w:rFonts w:cs="Times New Roman"/>
+          <w:szCs w:val="24"/>
+        </w:rPr>
+        <w:t xml:space="preserve"> di aumentare l’efficienza </w:t>
+      </w:r>
+      <w:r>
+        <w:rPr>
+          <w:rFonts w:cs="Times New Roman"/>
+          <w:szCs w:val="24"/>
+        </w:rPr>
+        <w:t>nell’uso de</w:t>
+      </w:r>
+      <w:r>
+        <w:rPr>
+          <w:rFonts w:cs="Times New Roman"/>
+          <w:szCs w:val="24"/>
+        </w:rPr>
+        <w:t xml:space="preserve">i mezzi </w:t>
       </w:r>
       <w:r>
         <w:rPr>
@@ -3802,14 +4281,28 @@
           <w:rFonts w:cs="Times New Roman"/>
           <w:szCs w:val="24"/>
         </w:rPr>
-        <w:t xml:space="preserve"> sono usati, eliminando gli sprechi che inevitabilmente derivano dal possesso di un autoveicolo e dal suo inutilizzo. L’accesso del privato ai mezzi di trasporto avverrebbe, in questa nuova ottica, attraverso un software in grado di calcolare una ottimizzazione per i mezzi condivisi, ad esempio raggruppando gli utenti per fasce orarie, tratte comuni e generiche preferenze.</w:t>
-      </w:r>
-      <w:r>
-        <w:rPr>
-          <w:rFonts w:cs="Times New Roman"/>
-          <w:szCs w:val="24"/>
-        </w:rPr>
-        <w:t xml:space="preserve"> Grazie inoltre ad una gestione comune di mezzi di trasporto diversificati fra loro, la pianificazione del viaggio può comprendere tratte percorse in modalità diverse (ad esempio automobile e bicicletta).</w:t>
+        <w:t>, eliminando gli sprechi che inevitabilmente derivano dal possesso di un autoveicolo e dal suo inutilizzo. L’accesso del privato ai mezzi di trasporto avverrebbe, in questa nuova ottica, attraverso un software in grado di calcolare una ottimizzazione per i mezzi condivisi, ad esempio raggruppando gli utenti per fasce orarie, tratte comuni e generiche preferenze.</w:t>
+      </w:r>
+      <w:r>
+        <w:rPr>
+          <w:rFonts w:cs="Times New Roman"/>
+          <w:szCs w:val="24"/>
+        </w:rPr>
+        <w:t xml:space="preserve"> Grazie inoltre ad una gestione comune d</w:t>
+      </w:r>
+      <w:r>
+        <w:rPr>
+          <w:rFonts w:cs="Times New Roman"/>
+          <w:szCs w:val="24"/>
+        </w:rPr>
+        <w:t>e</w:t>
+      </w:r>
+      <w:r>
+        <w:rPr>
+          <w:rFonts w:cs="Times New Roman"/>
+          <w:szCs w:val="24"/>
+        </w:rPr>
+        <w:t>i mezzi di trasporto diversificati fra loro, la pianificazione del viaggio può comprendere tratte percorse in modalità diverse (ad esempio automobile e bicicletta).</w:t>
       </w:r>
     </w:p>
     <w:p>
@@ -3927,7 +4420,21 @@
           <w:rFonts w:cs="Times New Roman"/>
           <w:szCs w:val="24"/>
         </w:rPr>
-        <w:t xml:space="preserve"> A Service. Inizialmente, si potrà fare uso di mezzi di trasporto quali il trasporto pubblico della città, i taxi e le auto a noleggio, ma saranno presto integrati anche i servizi di bike e car sharing.</w:t>
+        <w:t xml:space="preserve"> A Service. Inizialmente, si potrà fare uso di mezzi di trasporto quali il trasporto pubblico </w:t>
+      </w:r>
+      <w:r>
+        <w:rPr>
+          <w:rFonts w:cs="Times New Roman"/>
+          <w:szCs w:val="24"/>
+        </w:rPr>
+        <w:t>urbano</w:t>
+      </w:r>
+      <w:r>
+        <w:rPr>
+          <w:rFonts w:cs="Times New Roman"/>
+          <w:szCs w:val="24"/>
+        </w:rPr>
+        <w:t>, i taxi e le auto a noleggio, ma saranno presto integrati anche i servizi di bike e car sharing.</w:t>
       </w:r>
     </w:p>
     <w:p>
@@ -4078,6 +4585,109 @@
           <w:szCs w:val="24"/>
         </w:rPr>
         <w:t xml:space="preserve"> Planner. </w:t>
+      </w:r>
+    </w:p>
+    <w:p>
+      <w:pPr>
+        <w:rPr>
+          <w:szCs w:val="24"/>
+        </w:rPr>
+      </w:pPr>
+      <w:proofErr w:type="spellStart"/>
+      <w:r>
+        <w:rPr>
+          <w:rFonts w:cs="Times New Roman"/>
+          <w:szCs w:val="24"/>
+        </w:rPr>
+        <w:t>Mobility</w:t>
+      </w:r>
+      <w:proofErr w:type="spellEnd"/>
+      <w:r>
+        <w:rPr>
+          <w:rFonts w:cs="Times New Roman"/>
+          <w:szCs w:val="24"/>
+        </w:rPr>
+        <w:t xml:space="preserve"> </w:t>
+      </w:r>
+      <w:proofErr w:type="spellStart"/>
+      <w:r>
+        <w:rPr>
+          <w:rFonts w:cs="Times New Roman"/>
+          <w:szCs w:val="24"/>
+        </w:rPr>
+        <w:t>Profile</w:t>
+      </w:r>
+      <w:proofErr w:type="spellEnd"/>
+      <w:r>
+        <w:rPr>
+          <w:rFonts w:cs="Times New Roman"/>
+          <w:szCs w:val="24"/>
+        </w:rPr>
+        <w:t xml:space="preserve"> raccoglie i dati personali dell’utente, li mantiene in un database relazionale e svolge le operazioni di calcolo del prossimo viaggio più probabile. Questa applicazione funziona come base di appoggio per </w:t>
+      </w:r>
+      <w:proofErr w:type="spellStart"/>
+      <w:r>
+        <w:rPr>
+          <w:rFonts w:cs="Times New Roman"/>
+          <w:szCs w:val="24"/>
+        </w:rPr>
+        <w:t>Journey</w:t>
+      </w:r>
+      <w:proofErr w:type="spellEnd"/>
+      <w:r>
+        <w:rPr>
+          <w:rFonts w:cs="Times New Roman"/>
+          <w:szCs w:val="24"/>
+        </w:rPr>
+        <w:t xml:space="preserve"> Planner, che </w:t>
+      </w:r>
+      <w:r>
+        <w:rPr>
+          <w:rFonts w:cs="Times New Roman"/>
+          <w:szCs w:val="24"/>
+        </w:rPr>
+        <w:t xml:space="preserve">riceve i suggerimenti calcolati </w:t>
+      </w:r>
+      <w:r>
+        <w:rPr>
+          <w:rFonts w:cs="Times New Roman"/>
+          <w:szCs w:val="24"/>
+        </w:rPr>
+        <w:t xml:space="preserve">e </w:t>
+      </w:r>
+      <w:r>
+        <w:rPr>
+          <w:rFonts w:cs="Times New Roman"/>
+          <w:szCs w:val="24"/>
+        </w:rPr>
+        <w:t>restituisce</w:t>
+      </w:r>
+      <w:r>
+        <w:rPr>
+          <w:rFonts w:cs="Times New Roman"/>
+          <w:szCs w:val="24"/>
+        </w:rPr>
+        <w:t xml:space="preserve"> un feedback al processo sottostante, </w:t>
+      </w:r>
+      <w:r>
+        <w:rPr>
+          <w:rFonts w:cs="Times New Roman"/>
+          <w:szCs w:val="24"/>
+        </w:rPr>
+        <w:t>in modo da migliorarne l’accuratezza</w:t>
+      </w:r>
+      <w:r>
+        <w:rPr>
+          <w:rFonts w:cs="Times New Roman"/>
+          <w:szCs w:val="24"/>
+        </w:rPr>
+        <w:t>. Le API di comunicazione fra le due sono</w:t>
+      </w:r>
+      <w:r>
+        <w:rPr>
+          <w:szCs w:val="24"/>
+        </w:rPr>
+        <w:t>:</w:t>
       </w:r>
     </w:p>
     <w:p>
@@ -4091,102 +4701,6 @@
         </w:rPr>
       </w:pPr>
       <w:proofErr w:type="spellStart"/>
-      <w:r>
-        <w:rPr>
-          <w:rFonts w:cs="Times New Roman"/>
-          <w:szCs w:val="24"/>
-        </w:rPr>
-        <w:t>Mobility</w:t>
-      </w:r>
-      <w:proofErr w:type="spellEnd"/>
-      <w:r>
-        <w:rPr>
-          <w:rFonts w:cs="Times New Roman"/>
-          <w:szCs w:val="24"/>
-        </w:rPr>
-        <w:t xml:space="preserve"> </w:t>
-      </w:r>
-      <w:proofErr w:type="spellStart"/>
-      <w:r>
-        <w:rPr>
-          <w:rFonts w:cs="Times New Roman"/>
-          <w:szCs w:val="24"/>
-        </w:rPr>
-        <w:t>Profile</w:t>
-      </w:r>
-      <w:proofErr w:type="spellEnd"/>
-      <w:r>
-        <w:rPr>
-          <w:rFonts w:cs="Times New Roman"/>
-          <w:szCs w:val="24"/>
-        </w:rPr>
-        <w:t xml:space="preserve"> raccoglie i dati personali dell’utente, li mantiene in un database relazionale e svolge le operazioni di calcolo del prossimo viaggio più probabile. Questa applicazione funziona come base di appoggio per </w:t>
-      </w:r>
-      <w:proofErr w:type="spellStart"/>
-      <w:r>
-        <w:rPr>
-          <w:rFonts w:cs="Times New Roman"/>
-          <w:szCs w:val="24"/>
-        </w:rPr>
-        <w:t>Journey</w:t>
-      </w:r>
-      <w:proofErr w:type="spellEnd"/>
-      <w:r>
-        <w:rPr>
-          <w:rFonts w:cs="Times New Roman"/>
-          <w:szCs w:val="24"/>
-        </w:rPr>
-        <w:t xml:space="preserve"> Planner, che </w:t>
-      </w:r>
-      <w:r>
-        <w:rPr>
-          <w:rFonts w:cs="Times New Roman"/>
-          <w:szCs w:val="24"/>
-        </w:rPr>
-        <w:t xml:space="preserve">riceve i suggerimenti calcolati </w:t>
-      </w:r>
-      <w:r>
-        <w:rPr>
-          <w:rFonts w:cs="Times New Roman"/>
-          <w:szCs w:val="24"/>
-        </w:rPr>
-        <w:t xml:space="preserve">e </w:t>
-      </w:r>
-      <w:r>
-        <w:rPr>
-          <w:rFonts w:cs="Times New Roman"/>
-          <w:szCs w:val="24"/>
-        </w:rPr>
-        <w:t>restituisce</w:t>
-      </w:r>
-      <w:r>
-        <w:rPr>
-          <w:rFonts w:cs="Times New Roman"/>
-          <w:szCs w:val="24"/>
-        </w:rPr>
-        <w:t xml:space="preserve"> un feedback al processo sottostante, </w:t>
-      </w:r>
-      <w:r>
-        <w:rPr>
-          <w:rFonts w:cs="Times New Roman"/>
-          <w:szCs w:val="24"/>
-        </w:rPr>
-        <w:t>in modo da migliorarne l’accuratezza</w:t>
-      </w:r>
-      <w:r>
-        <w:rPr>
-          <w:rFonts w:cs="Times New Roman"/>
-          <w:szCs w:val="24"/>
-        </w:rPr>
-        <w:t>. Le API di comunicazione fra le due sono</w:t>
-      </w:r>
-      <w:r>
-        <w:rPr>
-          <w:szCs w:val="24"/>
-        </w:rPr>
-        <w:t xml:space="preserve"> </w:t>
-      </w:r>
-      <w:proofErr w:type="spellStart"/>
       <w:proofErr w:type="gramStart"/>
       <w:r>
         <w:rPr>
@@ -4437,6 +4951,7 @@
       <w:r>
         <w:rPr>
           <w:rFonts w:cs="Times New Roman"/>
+          <w:i/>
           <w:szCs w:val="24"/>
         </w:rPr>
         <w:t>MyData</w:t>
@@ -4475,7 +4990,21 @@
           <w:rFonts w:cs="Times New Roman"/>
           <w:szCs w:val="24"/>
         </w:rPr>
-        <w:t>. Ne sono un esempio la richiesta esplicita di un permesso (revocabile in ogni momento) per l’utilizzo di dati personali come gli impegni del calendario e lo storico delle posizioni GPS, e anche lo sviluppo di una applicazione separata per l’utilizzo dei risultati (</w:t>
+        <w:t>. Ne sono esempio la richiesta esplicita di un permesso (revocabile in ogni momento) per l’utilizzo di dati personali</w:t>
+      </w:r>
+      <w:r>
+        <w:rPr>
+          <w:rFonts w:cs="Times New Roman"/>
+          <w:szCs w:val="24"/>
+        </w:rPr>
+        <w:t>,</w:t>
+      </w:r>
+      <w:r>
+        <w:rPr>
+          <w:rFonts w:cs="Times New Roman"/>
+          <w:szCs w:val="24"/>
+        </w:rPr>
+        <w:t xml:space="preserve"> come gli impegni del calendario e lo storico delle posizioni GPS, e anche lo sviluppo di una applicazione separata per l’utilizzo dei risultati (</w:t>
       </w:r>
       <w:proofErr w:type="spellStart"/>
       <w:r>
@@ -4517,7 +5046,53 @@
           <w:rFonts w:cs="Times New Roman"/>
           <w:szCs w:val="24"/>
         </w:rPr>
-        <w:t xml:space="preserve">Rimanendo sul filone della mobilità intelligente, si sviluppa in modo indipendente da </w:t>
+        <w:t>Rimanendo sul filone della mobilità intelligente,</w:t>
+      </w:r>
+      <w:r>
+        <w:rPr>
+          <w:rFonts w:cs="Times New Roman"/>
+          <w:szCs w:val="24"/>
+        </w:rPr>
+        <w:t xml:space="preserve"> </w:t>
+      </w:r>
+      <w:r>
+        <w:rPr>
+          <w:rFonts w:cs="Times New Roman"/>
+          <w:szCs w:val="24"/>
+        </w:rPr>
+        <w:t xml:space="preserve">il progetto Smart </w:t>
+      </w:r>
+      <w:proofErr w:type="spellStart"/>
+      <w:r>
+        <w:rPr>
+          <w:rFonts w:cs="Times New Roman"/>
+          <w:szCs w:val="24"/>
+        </w:rPr>
+        <w:t>Mobility</w:t>
+      </w:r>
+      <w:proofErr w:type="spellEnd"/>
+      <w:r>
+        <w:rPr>
+          <w:rFonts w:cs="Times New Roman"/>
+          <w:szCs w:val="24"/>
+        </w:rPr>
+        <w:t xml:space="preserve"> for </w:t>
+      </w:r>
+      <w:proofErr w:type="spellStart"/>
+      <w:r>
+        <w:rPr>
+          <w:rFonts w:cs="Times New Roman"/>
+          <w:szCs w:val="24"/>
+        </w:rPr>
+        <w:t>All</w:t>
+      </w:r>
+      <w:proofErr w:type="spellEnd"/>
+      <w:r>
+        <w:rPr>
+          <w:rFonts w:cs="Times New Roman"/>
+          <w:szCs w:val="24"/>
+        </w:rPr>
+        <w:t xml:space="preserve"> si sviluppa in modo indipendente da </w:t>
       </w:r>
       <w:proofErr w:type="spellStart"/>
       <w:r>
@@ -4533,7 +5108,66 @@
           <w:rFonts w:cs="Times New Roman"/>
           <w:szCs w:val="24"/>
         </w:rPr>
-        <w:t xml:space="preserve"> il progetto Smart </w:t>
+        <w:t>.</w:t>
+      </w:r>
+    </w:p>
+    <w:p>
+      <w:pPr>
+        <w:rPr>
+          <w:rFonts w:cs="Times New Roman"/>
+          <w:szCs w:val="24"/>
+        </w:rPr>
+      </w:pPr>
+      <w:r>
+        <w:rPr>
+          <w:rFonts w:cs="Times New Roman"/>
+          <w:szCs w:val="24"/>
+        </w:rPr>
+        <w:t xml:space="preserve">L’idea centrale su cui si fonda la piattaforma </w:t>
+      </w:r>
+      <w:proofErr w:type="spellStart"/>
+      <w:r>
+        <w:rPr>
+          <w:rFonts w:cs="Times New Roman"/>
+          <w:szCs w:val="24"/>
+        </w:rPr>
+        <w:t>SMAll</w:t>
+      </w:r>
+      <w:proofErr w:type="spellEnd"/>
+      <w:r>
+        <w:rPr>
+          <w:rFonts w:cs="Times New Roman"/>
+          <w:szCs w:val="24"/>
+        </w:rPr>
+        <w:t xml:space="preserve"> è </w:t>
+      </w:r>
+      <w:r>
+        <w:rPr>
+          <w:rFonts w:cs="Times New Roman"/>
+          <w:szCs w:val="24"/>
+        </w:rPr>
+        <w:t>la costruzione di</w:t>
+      </w:r>
+      <w:r>
+        <w:rPr>
+          <w:rFonts w:cs="Times New Roman"/>
+          <w:szCs w:val="24"/>
+        </w:rPr>
+        <w:t xml:space="preserve"> un insieme di servizi di mobilità, potenzialmente anche per mezzi di trasporto molto diversi fra loro, che gestisca l’intero ciclo di vita di un viaggio, dalla prenotazione all’effettivo spostamento</w:t>
+      </w:r>
+      <w:r>
+        <w:rPr>
+          <w:rFonts w:cs="Times New Roman"/>
+          <w:szCs w:val="24"/>
+        </w:rPr>
+        <w:t xml:space="preserve"> e all’arrivo a destinazione</w:t>
+      </w:r>
+      <w:r>
+        <w:rPr>
+          <w:rFonts w:cs="Times New Roman"/>
+          <w:szCs w:val="24"/>
+        </w:rPr>
+        <w:t xml:space="preserve">. Si tratta di Smart </w:t>
       </w:r>
       <w:proofErr w:type="spellStart"/>
       <w:r>
@@ -4549,92 +5183,57 @@
           <w:rFonts w:cs="Times New Roman"/>
           <w:szCs w:val="24"/>
         </w:rPr>
-        <w:t xml:space="preserve"> for </w:t>
-      </w:r>
-      <w:proofErr w:type="spellStart"/>
-      <w:r>
-        <w:rPr>
-          <w:rFonts w:cs="Times New Roman"/>
-          <w:szCs w:val="24"/>
-        </w:rPr>
-        <w:t>All</w:t>
-      </w:r>
-      <w:proofErr w:type="spellEnd"/>
-      <w:r>
-        <w:rPr>
-          <w:rFonts w:cs="Times New Roman"/>
-          <w:szCs w:val="24"/>
-        </w:rPr>
-        <w:t>.</w:t>
-      </w:r>
-    </w:p>
-    <w:p>
-      <w:pPr>
-        <w:rPr>
-          <w:rFonts w:cs="Times New Roman"/>
-          <w:szCs w:val="24"/>
-        </w:rPr>
-      </w:pPr>
-      <w:r>
-        <w:rPr>
-          <w:rFonts w:cs="Times New Roman"/>
-          <w:szCs w:val="24"/>
-        </w:rPr>
-        <w:t xml:space="preserve">L’idea centrale su cui si fonda la piattaforma </w:t>
-      </w:r>
-      <w:proofErr w:type="spellStart"/>
-      <w:r>
-        <w:rPr>
-          <w:rFonts w:cs="Times New Roman"/>
-          <w:szCs w:val="24"/>
-        </w:rPr>
-        <w:t>SMAll</w:t>
-      </w:r>
-      <w:proofErr w:type="spellEnd"/>
-      <w:r>
-        <w:rPr>
-          <w:rFonts w:cs="Times New Roman"/>
-          <w:szCs w:val="24"/>
-        </w:rPr>
-        <w:t xml:space="preserve"> è di costruire un insieme di servizi di mobilità, potenzialmente anche per mezzi di trasporto molto diversi fra loro, che gestisca l’intero ciclo di vita di un viaggio, dalla prenotazione all’effettivo spostamento. Si tratta di Smart </w:t>
-      </w:r>
-      <w:proofErr w:type="spellStart"/>
-      <w:r>
-        <w:rPr>
-          <w:rFonts w:cs="Times New Roman"/>
-          <w:szCs w:val="24"/>
-        </w:rPr>
-        <w:t>Mobility</w:t>
-      </w:r>
-      <w:proofErr w:type="spellEnd"/>
-      <w:r>
-        <w:rPr>
-          <w:rFonts w:cs="Times New Roman"/>
-          <w:szCs w:val="24"/>
-        </w:rPr>
-        <w:t xml:space="preserve"> poiché attraverso la raccolta e l’analisi dei dati di un utente è possibile fare inferenze sui prossimi spostamenti, proponendo anche l’acquisto dei titoli di viaggio più adatti alle abitudini e alle necessità dell’individuo.</w:t>
-      </w:r>
-    </w:p>
-    <w:p>
-      <w:pPr>
-        <w:rPr>
-          <w:rFonts w:cs="Times New Roman"/>
-          <w:szCs w:val="24"/>
-        </w:rPr>
-      </w:pPr>
-      <w:r>
-        <w:rPr>
-          <w:rFonts w:cs="Times New Roman"/>
-          <w:szCs w:val="24"/>
-        </w:rPr>
-        <w:t>Ancora in via di sviluppo, si basa sul concetto di modularità, che punta a fare di o</w:t>
-      </w:r>
-      <w:r>
-        <w:rPr>
-          <w:rFonts w:cs="Times New Roman"/>
-          <w:szCs w:val="24"/>
-        </w:rPr>
-        <w:t>gni servizio un modulo separato e indipendente dal resto. In questo modo si applica efficacemente il principio di suddivisione delle responsabilità, e migliora la manutenibilità sia del sistema nel complesso che dei singoli servizi.</w:t>
+        <w:t xml:space="preserve"> poiché attraverso la raccolta e l’analisi dei dati di un utente è possibile fare inferenze </w:t>
+      </w:r>
+      <w:r>
+        <w:rPr>
+          <w:rFonts w:cs="Times New Roman"/>
+          <w:szCs w:val="24"/>
+        </w:rPr>
+        <w:t>sugli spostamenti futuri</w:t>
+      </w:r>
+      <w:r>
+        <w:rPr>
+          <w:rFonts w:cs="Times New Roman"/>
+          <w:szCs w:val="24"/>
+        </w:rPr>
+        <w:t>, proponendo anche l’acquisto dei titoli di viaggio più adatti alle abitudini e alle necessità dell’individuo.</w:t>
+      </w:r>
+    </w:p>
+    <w:p>
+      <w:pPr>
+        <w:rPr>
+          <w:rFonts w:cs="Times New Roman"/>
+          <w:szCs w:val="24"/>
+        </w:rPr>
+      </w:pPr>
+      <w:r>
+        <w:rPr>
+          <w:rFonts w:cs="Times New Roman"/>
+          <w:szCs w:val="24"/>
+        </w:rPr>
+        <w:t xml:space="preserve">Ancora in via di sviluppo, si </w:t>
+      </w:r>
+      <w:r>
+        <w:rPr>
+          <w:rFonts w:cs="Times New Roman"/>
+          <w:szCs w:val="24"/>
+        </w:rPr>
+        <w:t>basa sul concetto di modularità</w:t>
+      </w:r>
+      <w:r>
+        <w:rPr>
+          <w:rFonts w:cs="Times New Roman"/>
+          <w:szCs w:val="24"/>
+        </w:rPr>
+        <w:t xml:space="preserve"> che punta a fare di o</w:t>
+      </w:r>
+      <w:r>
+        <w:rPr>
+          <w:rFonts w:cs="Times New Roman"/>
+          <w:szCs w:val="24"/>
+        </w:rPr>
+        <w:t>gni servizio un modulo separato e indipendente. In questo modo si applica efficacemente il principio di suddivisione delle responsabilità e migliora la manutenibilità sia del sistema nel complesso che dei singoli servizi.</w:t>
       </w:r>
     </w:p>
     <w:p>
@@ -4650,14 +5249,35 @@
           <w:szCs w:val="24"/>
         </w:rPr>
         <w:lastRenderedPageBreak/>
-        <w:t xml:space="preserve">All’interno dei vari componenti dell’infrastruttura si potrebbe prevedere un gestore di dati personali, del quale si porta in questa tesi un esempio semplificato. </w:t>
-      </w:r>
-      <w:r>
-        <w:rPr>
-          <w:rFonts w:cs="Times New Roman"/>
-          <w:szCs w:val="24"/>
-        </w:rPr>
-        <w:t>Anche in questo contesto risulta evidente l’importanza della gestione dei dati personali, non solo in termini di protezione della privacy ma anche con uno sguardo all’interoperabilità e al corretto funzionamento di un insieme di servizi eterogenei.</w:t>
+        <w:t>All’interno dei vari componenti dell’infrastruttura si potrebbe prevedere un gestore di dati personali del quale si porta</w:t>
+      </w:r>
+      <w:r>
+        <w:rPr>
+          <w:rFonts w:cs="Times New Roman"/>
+          <w:szCs w:val="24"/>
+        </w:rPr>
+        <w:t>,</w:t>
+      </w:r>
+      <w:r>
+        <w:rPr>
+          <w:rFonts w:cs="Times New Roman"/>
+          <w:szCs w:val="24"/>
+        </w:rPr>
+        <w:t xml:space="preserve"> in questa tesi</w:t>
+      </w:r>
+      <w:r>
+        <w:rPr>
+          <w:rFonts w:cs="Times New Roman"/>
+          <w:szCs w:val="24"/>
+        </w:rPr>
+        <w:t>, un esempio semplificato. I</w:t>
+      </w:r>
+      <w:r>
+        <w:rPr>
+          <w:rFonts w:cs="Times New Roman"/>
+          <w:szCs w:val="24"/>
+        </w:rPr>
+        <w:t>n questo contesto risulta evidente l’importanza della gestione dei dati personali, non solo in termini di protezione della privacy ma anche con uno sguardo all’interoperabilità e al corretto funzionamento di un insieme di servizi eterogenei.</w:t>
       </w:r>
     </w:p>
     <w:p>
@@ -4684,10 +5304,19 @@
     </w:p>
     <w:p>
       <w:r>
-        <w:t xml:space="preserve">Al fine di comprendere appieno le scelte effettuate all’interno del progetto, si mostrano brevemente le componenti e la struttura del modello </w:t>
-      </w:r>
-      <w:proofErr w:type="spellStart"/>
-      <w:r>
+        <w:t xml:space="preserve">Al fine di comprendere appieno le scelte effettuate all’interno del progetto, si </w:t>
+      </w:r>
+      <w:r>
+        <w:t>evidenziano</w:t>
+      </w:r>
+      <w:r>
+        <w:t xml:space="preserve"> brevemente le componenti e la struttura del modello </w:t>
+      </w:r>
+      <w:proofErr w:type="spellStart"/>
+      <w:r>
+        <w:rPr>
+          <w:i/>
+        </w:rPr>
         <w:t>MyData</w:t>
       </w:r>
       <w:proofErr w:type="spellEnd"/>
@@ -4727,6 +5356,7 @@
       <w:r>
         <w:rPr>
           <w:rFonts w:cs="Times New Roman"/>
+          <w:i/>
           <w:szCs w:val="24"/>
         </w:rPr>
         <w:t>MyData</w:t>
@@ -4737,7 +5367,7 @@
           <w:rFonts w:cs="Times New Roman"/>
           <w:szCs w:val="24"/>
         </w:rPr>
-        <w:t xml:space="preserve"> si costruisce su quattro componenti di base: l’utente finale, detto anche </w:t>
+        <w:t xml:space="preserve"> si costruisce su quattro componenti base: l’utente finale, detto anche </w:t>
       </w:r>
       <w:r>
         <w:rPr>
@@ -4768,6 +5398,7 @@
       <w:r>
         <w:rPr>
           <w:rFonts w:cs="Times New Roman"/>
+          <w:i/>
           <w:szCs w:val="24"/>
         </w:rPr>
         <w:t>MyData</w:t>
@@ -4842,14 +5473,42 @@
           <w:rFonts w:cs="Times New Roman"/>
           <w:szCs w:val="24"/>
         </w:rPr>
-        <w:t>. Queste sono</w:t>
-      </w:r>
-      <w:r>
-        <w:rPr>
-          <w:rFonts w:cs="Times New Roman"/>
-          <w:szCs w:val="24"/>
-        </w:rPr>
-        <w:t xml:space="preserve"> dette rispettivamente </w:t>
+        <w:t xml:space="preserve">. </w:t>
+      </w:r>
+      <w:r>
+        <w:rPr>
+          <w:rFonts w:cs="Times New Roman"/>
+          <w:szCs w:val="24"/>
+        </w:rPr>
+        <w:t>Esse</w:t>
+      </w:r>
+      <w:r>
+        <w:rPr>
+          <w:rFonts w:cs="Times New Roman"/>
+          <w:szCs w:val="24"/>
+        </w:rPr>
+        <w:t xml:space="preserve"> sono</w:t>
+      </w:r>
+      <w:r>
+        <w:rPr>
+          <w:rFonts w:cs="Times New Roman"/>
+          <w:szCs w:val="24"/>
+        </w:rPr>
+        <w:t xml:space="preserve"> </w:t>
+      </w:r>
+      <w:r>
+        <w:rPr>
+          <w:rFonts w:cs="Times New Roman"/>
+          <w:szCs w:val="24"/>
+        </w:rPr>
+        <w:t>definite</w:t>
+      </w:r>
+      <w:r>
+        <w:rPr>
+          <w:rFonts w:cs="Times New Roman"/>
+          <w:szCs w:val="24"/>
+        </w:rPr>
+        <w:t xml:space="preserve"> rispettivamente </w:t>
       </w:r>
       <w:r>
         <w:rPr>
@@ -4982,6 +5641,7 @@
       <w:r>
         <w:rPr>
           <w:rFonts w:cs="Times New Roman"/>
+          <w:i/>
           <w:szCs w:val="24"/>
         </w:rPr>
         <w:t>MyData</w:t>
@@ -5058,14 +5718,28 @@
           <w:rFonts w:cs="Times New Roman"/>
           <w:szCs w:val="24"/>
         </w:rPr>
-        <w:t>, fra i quali vi sono la gestione degli utenti, dei servizi e delle interazioni che avvengono fra le due parti.</w:t>
-      </w:r>
-      <w:r>
-        <w:rPr>
-          <w:rFonts w:cs="Times New Roman"/>
-          <w:szCs w:val="24"/>
-        </w:rPr>
-        <w:t xml:space="preserve"> Si occupa anche di gestire l’Audit Log di tutte le operazioni che coinvolgono tali interazioni.</w:t>
+        <w:t xml:space="preserve"> fra i quali vi sono la gestione degli utenti, dei servizi e delle interazioni che avvengono fra le due parti.</w:t>
+      </w:r>
+      <w:r>
+        <w:rPr>
+          <w:rFonts w:cs="Times New Roman"/>
+          <w:szCs w:val="24"/>
+        </w:rPr>
+        <w:t xml:space="preserve"> </w:t>
+      </w:r>
+      <w:r>
+        <w:rPr>
+          <w:rFonts w:cs="Times New Roman"/>
+          <w:szCs w:val="24"/>
+        </w:rPr>
+        <w:t>Esso si</w:t>
+      </w:r>
+      <w:r>
+        <w:rPr>
+          <w:rFonts w:cs="Times New Roman"/>
+          <w:szCs w:val="24"/>
+        </w:rPr>
+        <w:t xml:space="preserve"> occupa anche di gestire l’Audit Log di tutte le operazioni che coinvolgono tali interazioni.</w:t>
       </w:r>
     </w:p>
     <w:p>
@@ -5079,7 +5753,6 @@
       <w:bookmarkStart w:id="12" w:name="_Ref466761693"/>
       <w:bookmarkStart w:id="13" w:name="_Toc466904540"/>
       <w:r>
-        <w:lastRenderedPageBreak/>
         <w:t>3</w:t>
       </w:r>
       <w:r>
@@ -5103,7 +5776,14 @@
           <w:rFonts w:cs="Times New Roman"/>
           <w:szCs w:val="24"/>
         </w:rPr>
-        <w:t xml:space="preserve">Viene indicata con </w:t>
+        <w:t>C</w:t>
+      </w:r>
+      <w:r>
+        <w:rPr>
+          <w:rFonts w:cs="Times New Roman"/>
+          <w:szCs w:val="24"/>
+        </w:rPr>
+        <w:t xml:space="preserve">on </w:t>
       </w:r>
       <w:r>
         <w:rPr>
@@ -5128,7 +5808,21 @@
           <w:rFonts w:cs="Times New Roman"/>
           <w:szCs w:val="24"/>
         </w:rPr>
-        <w:t xml:space="preserve"> quella parte dell’</w:t>
+        <w:t xml:space="preserve"> </w:t>
+      </w:r>
+      <w:r>
+        <w:rPr>
+          <w:rFonts w:cs="Times New Roman"/>
+          <w:szCs w:val="24"/>
+        </w:rPr>
+        <w:t xml:space="preserve">viene indicata </w:t>
+      </w:r>
+      <w:r>
+        <w:rPr>
+          <w:rFonts w:cs="Times New Roman"/>
+          <w:szCs w:val="24"/>
+        </w:rPr>
+        <w:t>quella parte dell’</w:t>
       </w:r>
       <w:r>
         <w:rPr>
@@ -5150,7 +5844,15 @@
           <w:rFonts w:cs="Times New Roman"/>
           <w:szCs w:val="24"/>
         </w:rPr>
-        <w:t xml:space="preserve">. Esso contiene anche la funzionalità di </w:t>
+        <w:t xml:space="preserve">. Esso contiene anche la </w:t>
+      </w:r>
+      <w:r>
+        <w:rPr>
+          <w:rFonts w:cs="Times New Roman"/>
+          <w:szCs w:val="24"/>
+        </w:rPr>
+        <w:lastRenderedPageBreak/>
+        <w:t xml:space="preserve">funzionalità di </w:t>
       </w:r>
       <w:r>
         <w:rPr>
@@ -5234,7 +5936,14 @@
           <w:rFonts w:cs="Times New Roman"/>
           <w:szCs w:val="24"/>
         </w:rPr>
-        <w:t xml:space="preserve">edura di registrazione, al termine della quale, in caso di successo, viene inserito all’interno del </w:t>
+        <w:t>edura di registrazione</w:t>
+      </w:r>
+      <w:r>
+        <w:rPr>
+          <w:rFonts w:cs="Times New Roman"/>
+          <w:szCs w:val="24"/>
+        </w:rPr>
+        <w:t xml:space="preserve"> al termine della quale, in caso di successo, viene inserito all’interno del </w:t>
       </w:r>
       <w:proofErr w:type="spellStart"/>
       <w:r>
@@ -5326,7 +6035,7 @@
           <w:rFonts w:cs="Times New Roman"/>
           <w:szCs w:val="24"/>
         </w:rPr>
-        <w:t>utomatiche una elaborazione corretta di suggerimenti, mentre la seconda è rivolta direttamente all’utente finale.</w:t>
+        <w:t>utomatiche una elaborazione corretta di suggerimenti, la seconda è rivolta direttamente all’utente finale.</w:t>
       </w:r>
     </w:p>
     <w:p>
@@ -5556,7 +6265,7 @@
           <w:rFonts w:cs="Times New Roman"/>
           <w:szCs w:val="24"/>
         </w:rPr>
-        <w:t>Come specificato dal GDPR, ogni tipo di operazione svolta sui dati personali di un utente deve essere stata autorizzata dallo stesso tramite un permesso, che acquista in questo contesto una valenza legale.</w:t>
+        <w:t>Come specificato dal GDPR, ogni operazione svolta sui dati personali di un utente deve essere stata autorizzata dallo stesso tramite un permesso che acquista in questo contesto una valenza legale.</w:t>
       </w:r>
     </w:p>
     <w:p>
@@ -5663,22 +6372,85 @@
           <w:rFonts w:cs="Times New Roman"/>
           <w:szCs w:val="24"/>
         </w:rPr>
-        <w:t xml:space="preserve"> fra le </w:t>
-      </w:r>
+        <w:t xml:space="preserve"> fra le quali avviene lo scambio. </w:t>
+      </w:r>
+      <w:r>
+        <w:rPr>
+          <w:rFonts w:cs="Times New Roman"/>
+          <w:szCs w:val="24"/>
+        </w:rPr>
+        <w:t xml:space="preserve">Il processo di </w:t>
+      </w:r>
+      <w:r>
+        <w:rPr>
+          <w:rFonts w:cs="Times New Roman"/>
+          <w:i/>
+          <w:szCs w:val="24"/>
+        </w:rPr>
+        <w:t xml:space="preserve">Service </w:t>
+      </w:r>
+      <w:proofErr w:type="spellStart"/>
+      <w:r>
+        <w:rPr>
+          <w:rFonts w:cs="Times New Roman"/>
+          <w:i/>
+          <w:szCs w:val="24"/>
+        </w:rPr>
+        <w:t>Linking</w:t>
+      </w:r>
+      <w:proofErr w:type="spellEnd"/>
+      <w:r>
+        <w:rPr>
+          <w:rFonts w:cs="Times New Roman"/>
+          <w:i/>
+          <w:szCs w:val="24"/>
+        </w:rPr>
+        <w:t xml:space="preserve"> </w:t>
+      </w:r>
+      <w:r>
+        <w:rPr>
+          <w:rFonts w:cs="Times New Roman"/>
+          <w:szCs w:val="24"/>
+        </w:rPr>
+        <w:t xml:space="preserve">deve essere stato completato con successo affinché sia possibile fare richiesta di autorizzazione, e ciò viene verificato tramite ispezione del </w:t>
+      </w:r>
+      <w:r>
+        <w:rPr>
+          <w:rFonts w:cs="Times New Roman"/>
+          <w:i/>
+          <w:szCs w:val="24"/>
+        </w:rPr>
+        <w:t>Service Link Record</w:t>
+      </w:r>
+      <w:r>
+        <w:rPr>
+          <w:rFonts w:cs="Times New Roman"/>
+          <w:szCs w:val="24"/>
+        </w:rPr>
+        <w:t>.</w:t>
+      </w:r>
+    </w:p>
+    <w:p>
+      <w:pPr>
+        <w:rPr>
+          <w:rFonts w:cs="Times New Roman"/>
+          <w:szCs w:val="24"/>
+        </w:rPr>
+      </w:pPr>
       <w:r>
         <w:rPr>
           <w:rFonts w:cs="Times New Roman"/>
           <w:szCs w:val="24"/>
         </w:rPr>
         <w:lastRenderedPageBreak/>
-        <w:t xml:space="preserve">quali avviene lo scambio. </w:t>
-      </w:r>
-      <w:r>
-        <w:rPr>
-          <w:rFonts w:cs="Times New Roman"/>
-          <w:szCs w:val="24"/>
-        </w:rPr>
-        <w:t xml:space="preserve">Il processo di </w:t>
+        <w:t xml:space="preserve">Il ruolo dell’Operator in questa situazione è quello di </w:t>
+      </w:r>
+      <w:r>
+        <w:rPr>
+          <w:rFonts w:cs="Times New Roman"/>
+          <w:szCs w:val="24"/>
+        </w:rPr>
+        <w:t xml:space="preserve">recuperare le informazioni corrispondenti al servizio presso il </w:t>
       </w:r>
       <w:r>
         <w:rPr>
@@ -5695,243 +6467,271 @@
           <w:i/>
           <w:szCs w:val="24"/>
         </w:rPr>
-        <w:t>Linking</w:t>
-      </w:r>
-      <w:proofErr w:type="spellEnd"/>
-      <w:r>
-        <w:rPr>
-          <w:rFonts w:cs="Times New Roman"/>
-          <w:i/>
+        <w:t>Registry</w:t>
+      </w:r>
+      <w:proofErr w:type="spellEnd"/>
+      <w:r>
+        <w:rPr>
+          <w:rFonts w:cs="Times New Roman"/>
+          <w:szCs w:val="24"/>
+        </w:rPr>
+        <w:t>: queste vengono presentate all’utente che decide se acconsentire</w:t>
+      </w:r>
+      <w:r>
+        <w:rPr>
+          <w:rFonts w:cs="Times New Roman"/>
+          <w:szCs w:val="24"/>
+        </w:rPr>
+        <w:t xml:space="preserve"> o meno</w:t>
+      </w:r>
+      <w:r>
+        <w:rPr>
+          <w:rFonts w:cs="Times New Roman"/>
+          <w:szCs w:val="24"/>
+        </w:rPr>
+        <w:t xml:space="preserve"> al processamento di un determinato insieme di dati da parte di un servizio specificato. È possibile per l’utente chiedere una ridefinizione delle richieste del servizio</w:t>
+      </w:r>
+      <w:r>
+        <w:rPr>
+          <w:rFonts w:cs="Times New Roman"/>
+          <w:szCs w:val="24"/>
+        </w:rPr>
+        <w:t>,</w:t>
+      </w:r>
+      <w:r>
+        <w:rPr>
+          <w:rFonts w:cs="Times New Roman"/>
+          <w:szCs w:val="24"/>
+        </w:rPr>
+        <w:t xml:space="preserve"> ma non al di sotto del limite previsto per un corretto svolgimento del servizio stesso.</w:t>
+      </w:r>
+    </w:p>
+    <w:p>
+      <w:pPr>
+        <w:rPr>
+          <w:rFonts w:cs="Times New Roman"/>
+          <w:szCs w:val="24"/>
+        </w:rPr>
+      </w:pPr>
+      <w:r>
+        <w:rPr>
+          <w:rFonts w:cs="Times New Roman"/>
+          <w:szCs w:val="24"/>
+        </w:rPr>
+        <w:t>Nel</w:t>
+      </w:r>
+      <w:r>
+        <w:rPr>
+          <w:rFonts w:cs="Times New Roman"/>
+          <w:szCs w:val="24"/>
+        </w:rPr>
+        <w:t xml:space="preserve"> caso la procedura di autorizzazione </w:t>
+      </w:r>
+      <w:r>
+        <w:rPr>
+          <w:rFonts w:cs="Times New Roman"/>
+          <w:szCs w:val="24"/>
+        </w:rPr>
+        <w:t>si concluda</w:t>
+      </w:r>
+      <w:r>
+        <w:rPr>
+          <w:rFonts w:cs="Times New Roman"/>
+          <w:szCs w:val="24"/>
+        </w:rPr>
+        <w:t xml:space="preserve"> con successo, viene prodotto un </w:t>
+      </w:r>
+      <w:proofErr w:type="spellStart"/>
+      <w:r>
+        <w:rPr>
+          <w:rFonts w:cs="Times New Roman"/>
+          <w:i/>
+          <w:szCs w:val="24"/>
+        </w:rPr>
+        <w:t>Consent</w:t>
+      </w:r>
+      <w:proofErr w:type="spellEnd"/>
+      <w:r>
+        <w:rPr>
+          <w:rFonts w:cs="Times New Roman"/>
+          <w:i/>
+          <w:szCs w:val="24"/>
+        </w:rPr>
+        <w:t xml:space="preserve"> Record </w:t>
+      </w:r>
+      <w:r>
+        <w:rPr>
+          <w:rFonts w:cs="Times New Roman"/>
+          <w:szCs w:val="24"/>
+        </w:rPr>
+        <w:t>che contiene tutte le specifiche negoziate fra le parti insieme a</w:t>
+      </w:r>
+      <w:r>
+        <w:rPr>
+          <w:rFonts w:cs="Times New Roman"/>
+          <w:szCs w:val="24"/>
+        </w:rPr>
+        <w:t xml:space="preserve">gli identificatori dell’utente e del servizio. </w:t>
+      </w:r>
+      <w:r>
+        <w:rPr>
+          <w:rFonts w:cs="Times New Roman"/>
+          <w:szCs w:val="24"/>
+        </w:rPr>
+        <w:t>Esso</w:t>
+      </w:r>
+      <w:r>
+        <w:rPr>
+          <w:rFonts w:cs="Times New Roman"/>
+          <w:szCs w:val="24"/>
+        </w:rPr>
+        <w:t xml:space="preserve"> viene memorizzato all’interno dell’account, ma è possibile che il servizio o l’Operatore ne facciano richiesta successivamente. </w:t>
+      </w:r>
+    </w:p>
+    <w:p>
+      <w:pPr>
+        <w:rPr>
+          <w:rFonts w:cs="Times New Roman"/>
+          <w:szCs w:val="24"/>
+        </w:rPr>
+      </w:pPr>
+      <w:r>
+        <w:rPr>
+          <w:rFonts w:cs="Times New Roman"/>
+          <w:szCs w:val="24"/>
+        </w:rPr>
+        <w:t xml:space="preserve">Per dare la possibilità </w:t>
+      </w:r>
+      <w:r>
+        <w:rPr>
+          <w:rFonts w:cs="Times New Roman"/>
+          <w:szCs w:val="24"/>
+        </w:rPr>
+        <w:t>all’</w:t>
+      </w:r>
+      <w:r>
+        <w:rPr>
+          <w:rFonts w:cs="Times New Roman"/>
+          <w:szCs w:val="24"/>
+        </w:rPr>
+        <w:t xml:space="preserve">utente di ritirare il permesso accordato, un </w:t>
+      </w:r>
+      <w:proofErr w:type="spellStart"/>
+      <w:r>
+        <w:rPr>
+          <w:rFonts w:cs="Times New Roman"/>
+          <w:i/>
+          <w:szCs w:val="24"/>
+        </w:rPr>
+        <w:t>Consent</w:t>
+      </w:r>
+      <w:proofErr w:type="spellEnd"/>
+      <w:r>
+        <w:rPr>
+          <w:rFonts w:cs="Times New Roman"/>
+          <w:szCs w:val="24"/>
+        </w:rPr>
+        <w:t xml:space="preserve"> ha tre stati possibili: </w:t>
+      </w:r>
+      <w:r>
+        <w:rPr>
+          <w:rFonts w:cs="Times New Roman"/>
+          <w:i/>
+          <w:szCs w:val="24"/>
+        </w:rPr>
+        <w:t>Active</w:t>
+      </w:r>
+      <w:r>
+        <w:rPr>
+          <w:rFonts w:cs="Times New Roman"/>
+          <w:szCs w:val="24"/>
+        </w:rPr>
+        <w:t xml:space="preserve">, </w:t>
+      </w:r>
+      <w:proofErr w:type="spellStart"/>
+      <w:r>
+        <w:rPr>
+          <w:rFonts w:cs="Times New Roman"/>
+          <w:i/>
+          <w:szCs w:val="24"/>
+        </w:rPr>
+        <w:t>Disabled</w:t>
+      </w:r>
+      <w:proofErr w:type="spellEnd"/>
+      <w:r>
+        <w:rPr>
+          <w:rFonts w:cs="Times New Roman"/>
+          <w:szCs w:val="24"/>
+        </w:rPr>
+        <w:t xml:space="preserve"> e </w:t>
+      </w:r>
+      <w:proofErr w:type="spellStart"/>
+      <w:r>
+        <w:rPr>
+          <w:rFonts w:cs="Times New Roman"/>
+          <w:i/>
+          <w:szCs w:val="24"/>
+        </w:rPr>
+        <w:t>Withdrawn</w:t>
+      </w:r>
+      <w:proofErr w:type="spellEnd"/>
+      <w:r>
+        <w:rPr>
+          <w:rFonts w:cs="Times New Roman"/>
+          <w:szCs w:val="24"/>
+        </w:rPr>
+        <w:t>.</w:t>
+      </w:r>
+      <w:r>
+        <w:rPr>
+          <w:rFonts w:cs="Times New Roman"/>
+          <w:szCs w:val="24"/>
+        </w:rPr>
+        <w:t xml:space="preserve"> Il primo è lo stato standard </w:t>
+      </w:r>
+      <w:r>
+        <w:rPr>
+          <w:rFonts w:cs="Times New Roman"/>
+          <w:szCs w:val="24"/>
+        </w:rPr>
+        <w:t>di</w:t>
+      </w:r>
+      <w:r>
+        <w:rPr>
+          <w:rFonts w:cs="Times New Roman"/>
+          <w:szCs w:val="24"/>
+        </w:rPr>
+        <w:t xml:space="preserve"> funzionamento, in cui l’accesso ai dati è consentito; si hanno poi gli stati “disabilitato” </w:t>
+      </w:r>
+      <w:proofErr w:type="gramStart"/>
+      <w:r>
+        <w:rPr>
+          <w:rFonts w:cs="Times New Roman"/>
+          <w:szCs w:val="24"/>
+        </w:rPr>
+        <w:t>e “</w:t>
+      </w:r>
+      <w:proofErr w:type="gramEnd"/>
+      <w:r>
+        <w:rPr>
+          <w:rFonts w:cs="Times New Roman"/>
+          <w:szCs w:val="24"/>
+        </w:rPr>
+        <w:t>ritirato”, in cui l’accesso è impedito. Nel caso in cui il permesso sia</w:t>
+      </w:r>
+      <w:r>
+        <w:rPr>
+          <w:rFonts w:cs="Times New Roman"/>
+          <w:szCs w:val="24"/>
+        </w:rPr>
+        <w:t xml:space="preserve"> stato</w:t>
+      </w:r>
+      <w:r>
+        <w:rPr>
+          <w:rFonts w:cs="Times New Roman"/>
           <w:szCs w:val="24"/>
         </w:rPr>
         <w:t xml:space="preserve"> </w:t>
-      </w:r>
-      <w:r>
-        <w:rPr>
-          <w:rFonts w:cs="Times New Roman"/>
-          <w:szCs w:val="24"/>
-        </w:rPr>
-        <w:t xml:space="preserve">deve essere stato completato con successo affinché sia possibile fare richiesta di autorizzazione, e ciò viene verificato tramite ispezione del </w:t>
-      </w:r>
-      <w:r>
-        <w:rPr>
-          <w:rFonts w:cs="Times New Roman"/>
-          <w:i/>
-          <w:szCs w:val="24"/>
-        </w:rPr>
-        <w:t>Service Link Record</w:t>
-      </w:r>
-      <w:r>
-        <w:rPr>
-          <w:rFonts w:cs="Times New Roman"/>
-          <w:szCs w:val="24"/>
-        </w:rPr>
-        <w:t>.</w:t>
-      </w:r>
-    </w:p>
-    <w:p>
-      <w:pPr>
-        <w:rPr>
-          <w:rFonts w:cs="Times New Roman"/>
-          <w:szCs w:val="24"/>
-        </w:rPr>
-      </w:pPr>
-      <w:r>
-        <w:rPr>
-          <w:rFonts w:cs="Times New Roman"/>
-          <w:szCs w:val="24"/>
-        </w:rPr>
-        <w:t xml:space="preserve">Il ruolo dell’Operator in questa situazione è quello di </w:t>
-      </w:r>
-      <w:r>
-        <w:rPr>
-          <w:rFonts w:cs="Times New Roman"/>
-          <w:szCs w:val="24"/>
-        </w:rPr>
-        <w:t xml:space="preserve">recuperare le informazioni corrispondenti al servizio presso il </w:t>
-      </w:r>
-      <w:r>
-        <w:rPr>
-          <w:rFonts w:cs="Times New Roman"/>
-          <w:i/>
-          <w:szCs w:val="24"/>
-        </w:rPr>
-        <w:t xml:space="preserve">Service </w:t>
-      </w:r>
-      <w:proofErr w:type="spellStart"/>
-      <w:r>
-        <w:rPr>
-          <w:rFonts w:cs="Times New Roman"/>
-          <w:i/>
-          <w:szCs w:val="24"/>
-        </w:rPr>
-        <w:t>Registry</w:t>
-      </w:r>
-      <w:proofErr w:type="spellEnd"/>
-      <w:r>
-        <w:rPr>
-          <w:rFonts w:cs="Times New Roman"/>
-          <w:szCs w:val="24"/>
-        </w:rPr>
-        <w:t>: queste vengono presentate all’utente, che decide se acconsentire al processamento di un determinato insieme di dati da parte di un servizio specificato. È possibile per l’utente chiedere una ridefinizione delle richieste del servizio, ma non al di sotto del limite previsto per un corretto svolgimento del servizio stesso.</w:t>
-      </w:r>
-    </w:p>
-    <w:p>
-      <w:pPr>
-        <w:rPr>
-          <w:rFonts w:cs="Times New Roman"/>
-          <w:szCs w:val="24"/>
-        </w:rPr>
-      </w:pPr>
-      <w:r>
-        <w:rPr>
-          <w:rFonts w:cs="Times New Roman"/>
-          <w:szCs w:val="24"/>
-        </w:rPr>
-        <w:t xml:space="preserve">In caso la procedura di autorizzazione termini con successo, viene prodotto un </w:t>
-      </w:r>
-      <w:proofErr w:type="spellStart"/>
-      <w:r>
-        <w:rPr>
-          <w:rFonts w:cs="Times New Roman"/>
-          <w:i/>
-          <w:szCs w:val="24"/>
-        </w:rPr>
-        <w:t>Consent</w:t>
-      </w:r>
-      <w:proofErr w:type="spellEnd"/>
-      <w:r>
-        <w:rPr>
-          <w:rFonts w:cs="Times New Roman"/>
-          <w:i/>
-          <w:szCs w:val="24"/>
-        </w:rPr>
-        <w:t xml:space="preserve"> Record </w:t>
-      </w:r>
-      <w:r>
-        <w:rPr>
-          <w:rFonts w:cs="Times New Roman"/>
-          <w:szCs w:val="24"/>
-        </w:rPr>
-        <w:t>che contiene tutte le specifiche negoziate fra le parti, insieme a</w:t>
-      </w:r>
-      <w:r>
-        <w:rPr>
-          <w:rFonts w:cs="Times New Roman"/>
-          <w:szCs w:val="24"/>
-        </w:rPr>
-        <w:t xml:space="preserve">gli identificatori dell’utente e del servizio. Questo viene memorizzato all’interno dell’account, ma è possibile che il servizio o l’Operatore ne facciano richiesta successivamente. </w:t>
-      </w:r>
-    </w:p>
-    <w:p>
-      <w:pPr>
-        <w:rPr>
-          <w:rFonts w:cs="Times New Roman"/>
-          <w:szCs w:val="24"/>
-        </w:rPr>
-      </w:pPr>
-      <w:r>
-        <w:rPr>
-          <w:rFonts w:cs="Times New Roman"/>
-          <w:szCs w:val="24"/>
-        </w:rPr>
-        <w:t xml:space="preserve">Per dare la possibilità ad un utente di ritirare il permesso accordato, un </w:t>
-      </w:r>
-      <w:proofErr w:type="spellStart"/>
-      <w:r>
-        <w:rPr>
-          <w:rFonts w:cs="Times New Roman"/>
-          <w:i/>
-          <w:szCs w:val="24"/>
-        </w:rPr>
-        <w:t>Consent</w:t>
-      </w:r>
-      <w:proofErr w:type="spellEnd"/>
-      <w:r>
-        <w:rPr>
-          <w:rFonts w:cs="Times New Roman"/>
-          <w:szCs w:val="24"/>
-        </w:rPr>
-        <w:t xml:space="preserve"> ha tre stati possibili: </w:t>
-      </w:r>
-      <w:r>
-        <w:rPr>
-          <w:rFonts w:cs="Times New Roman"/>
-          <w:i/>
-          <w:szCs w:val="24"/>
-        </w:rPr>
-        <w:t>Active</w:t>
-      </w:r>
-      <w:r>
-        <w:rPr>
-          <w:rFonts w:cs="Times New Roman"/>
-          <w:szCs w:val="24"/>
-        </w:rPr>
-        <w:t xml:space="preserve">, </w:t>
-      </w:r>
-      <w:proofErr w:type="spellStart"/>
-      <w:r>
-        <w:rPr>
-          <w:rFonts w:cs="Times New Roman"/>
-          <w:i/>
-          <w:szCs w:val="24"/>
-        </w:rPr>
-        <w:t>Disabled</w:t>
-      </w:r>
-      <w:proofErr w:type="spellEnd"/>
-      <w:r>
-        <w:rPr>
-          <w:rFonts w:cs="Times New Roman"/>
-          <w:szCs w:val="24"/>
-        </w:rPr>
-        <w:t xml:space="preserve"> e </w:t>
-      </w:r>
-      <w:proofErr w:type="spellStart"/>
-      <w:r>
-        <w:rPr>
-          <w:rFonts w:cs="Times New Roman"/>
-          <w:i/>
-          <w:szCs w:val="24"/>
-        </w:rPr>
-        <w:t>Withdrawn</w:t>
-      </w:r>
-      <w:proofErr w:type="spellEnd"/>
-      <w:r>
-        <w:rPr>
-          <w:rFonts w:cs="Times New Roman"/>
-          <w:szCs w:val="24"/>
-        </w:rPr>
-        <w:t>.</w:t>
-      </w:r>
-      <w:r>
-        <w:rPr>
-          <w:rFonts w:cs="Times New Roman"/>
-          <w:szCs w:val="24"/>
-        </w:rPr>
-        <w:t xml:space="preserve"> Il primo è lo stato standard per il</w:t>
-      </w:r>
-      <w:r>
-        <w:rPr>
-          <w:rFonts w:cs="Times New Roman"/>
-          <w:szCs w:val="24"/>
-        </w:rPr>
-        <w:t xml:space="preserve"> funzionamento, in cui l’accesso ai dati è consentito; si hanno poi gli stati “disabilitato” </w:t>
-      </w:r>
-      <w:proofErr w:type="gramStart"/>
-      <w:r>
-        <w:rPr>
-          <w:rFonts w:cs="Times New Roman"/>
-          <w:szCs w:val="24"/>
-        </w:rPr>
-        <w:t>e “</w:t>
-      </w:r>
-      <w:proofErr w:type="gramEnd"/>
-      <w:r>
-        <w:rPr>
-          <w:rFonts w:cs="Times New Roman"/>
-          <w:szCs w:val="24"/>
-        </w:rPr>
-        <w:t xml:space="preserve">ritirato”, in cui l’accesso è impedito. Nel caso in cui il permesso sia </w:t>
       </w:r>
       <w:r>
         <w:rPr>
@@ -6109,43 +6909,51 @@
       </w:pPr>
       <w:bookmarkStart w:id="18" w:name="_Toc466904545"/>
       <w:r>
+        <w:t>3</w:t>
+      </w:r>
+      <w:r>
+        <w:t>.4 Personal Data Storage</w:t>
+      </w:r>
+      <w:bookmarkEnd w:id="18"/>
+    </w:p>
+    <w:p>
+      <w:pPr>
+        <w:rPr>
+          <w:rFonts w:cs="Times New Roman"/>
+          <w:szCs w:val="24"/>
+        </w:rPr>
+      </w:pPr>
+      <w:r>
+        <w:rPr>
+          <w:rFonts w:cs="Times New Roman"/>
+          <w:szCs w:val="24"/>
+        </w:rPr>
+        <w:t xml:space="preserve">Nonostante non venga dato un peso rilevante a questa componente all’interno dei documenti di </w:t>
+      </w:r>
+      <w:proofErr w:type="spellStart"/>
+      <w:r>
+        <w:rPr>
+          <w:rFonts w:cs="Times New Roman"/>
+          <w:i/>
+          <w:szCs w:val="24"/>
+        </w:rPr>
+        <w:t>MyData</w:t>
+      </w:r>
+      <w:proofErr w:type="spellEnd"/>
+      <w:r>
+        <w:rPr>
+          <w:rFonts w:cs="Times New Roman"/>
+          <w:szCs w:val="24"/>
+        </w:rPr>
+        <w:t xml:space="preserve">, non è possibile prescindere dall’esistenza di un database che </w:t>
+      </w:r>
+      <w:r>
+        <w:rPr>
+          <w:rFonts w:cs="Times New Roman"/>
+          <w:szCs w:val="24"/>
+        </w:rPr>
         <w:lastRenderedPageBreak/>
-        <w:t>3</w:t>
-      </w:r>
-      <w:r>
-        <w:t>.4 Personal Data Storage</w:t>
-      </w:r>
-      <w:bookmarkEnd w:id="18"/>
-    </w:p>
-    <w:p>
-      <w:pPr>
-        <w:rPr>
-          <w:rFonts w:cs="Times New Roman"/>
-          <w:szCs w:val="24"/>
-        </w:rPr>
-      </w:pPr>
-      <w:r>
-        <w:rPr>
-          <w:rFonts w:cs="Times New Roman"/>
-          <w:szCs w:val="24"/>
-        </w:rPr>
-        <w:t xml:space="preserve">Nonostante non venga dato un peso rilevante a questa componente all’interno dei documenti di </w:t>
-      </w:r>
-      <w:proofErr w:type="spellStart"/>
-      <w:r>
-        <w:rPr>
-          <w:rFonts w:cs="Times New Roman"/>
-          <w:szCs w:val="24"/>
-        </w:rPr>
-        <w:t>MyData</w:t>
-      </w:r>
-      <w:proofErr w:type="spellEnd"/>
-      <w:r>
-        <w:rPr>
-          <w:rFonts w:cs="Times New Roman"/>
-          <w:szCs w:val="24"/>
-        </w:rPr>
-        <w:t xml:space="preserve">, non è possibile prescindere dall’esistenza di un database che mantenga tutti i dati relativi ad un </w:t>
+        <w:t xml:space="preserve">mantenga tutti i dati relativi ad un </w:t>
       </w:r>
       <w:r>
         <w:rPr>
@@ -6241,7 +7049,14 @@
           <w:rFonts w:cs="Times New Roman"/>
           <w:szCs w:val="24"/>
         </w:rPr>
-        <w:t xml:space="preserve">, e le modalità di accesso non vengono regolamentate in maniera dettagliata. Si parla infatti genericamente di “Data API”, con le quali un </w:t>
+        <w:t>, ma</w:t>
+      </w:r>
+      <w:r>
+        <w:rPr>
+          <w:rFonts w:cs="Times New Roman"/>
+          <w:szCs w:val="24"/>
+        </w:rPr>
+        <w:t xml:space="preserve"> le modalità di accesso non vengono regolamentate in maniera dettagliata. Si parla infatti genericamente di “Data API”, con le quali un </w:t>
       </w:r>
       <w:proofErr w:type="spellStart"/>
       <w:r>
@@ -6347,6 +7162,9 @@
       </w:r>
       <w:proofErr w:type="spellStart"/>
       <w:r>
+        <w:rPr>
+          <w:i/>
+        </w:rPr>
         <w:t>MyData</w:t>
       </w:r>
       <w:proofErr w:type="spellEnd"/>
@@ -6354,7 +7172,10 @@
         <w:t xml:space="preserve"> all’interno di uno studio di fattibilità. </w:t>
       </w:r>
       <w:r>
-        <w:t>Le soluzioni adottate sono generalmente di portata “</w:t>
+        <w:t>Le soluzioni adottate sono gener</w:t>
+      </w:r>
+      <w:r>
+        <w:t>almente di portata “</w:t>
       </w:r>
       <w:proofErr w:type="spellStart"/>
       <w:r>
@@ -6362,18 +7183,54 @@
       </w:r>
       <w:proofErr w:type="spellEnd"/>
       <w:r>
-        <w:t xml:space="preserve">”, e come tali inadatte ad un progetto di tesi. </w:t>
-      </w:r>
-      <w:r>
-        <w:t xml:space="preserve">Per questo motivo, ho cercato di seguire durante il progetto le stesse linee guida e i principi alla base di </w:t>
-      </w:r>
-      <w:proofErr w:type="spellStart"/>
-      <w:r>
+        <w:t>”</w:t>
+      </w:r>
+      <w:r>
+        <w:t xml:space="preserve"> e come tali inadatte ad un progetto di tesi. </w:t>
+      </w:r>
+      <w:r>
+        <w:t>Per questo motivo ho cercato di seguire</w:t>
+      </w:r>
+      <w:r>
+        <w:t>,</w:t>
+      </w:r>
+      <w:r>
+        <w:t xml:space="preserve"> durante il progetto</w:t>
+      </w:r>
+      <w:r>
+        <w:t>,</w:t>
+      </w:r>
+      <w:r>
+        <w:t xml:space="preserve"> le stesse linee guida e i principi</w:t>
+      </w:r>
+      <w:r>
+        <w:t xml:space="preserve"> posti</w:t>
+      </w:r>
+      <w:r>
+        <w:t xml:space="preserve"> alla base di </w:t>
+      </w:r>
+      <w:proofErr w:type="spellStart"/>
+      <w:r>
+        <w:rPr>
+          <w:i/>
+        </w:rPr>
         <w:t>MyData</w:t>
       </w:r>
       <w:proofErr w:type="spellEnd"/>
       <w:r>
-        <w:t>, preferendo quando possibile una implementazione più semplice e adatta al contesto.</w:t>
+        <w:t xml:space="preserve"> preferendo</w:t>
+      </w:r>
+      <w:r>
+        <w:t>,</w:t>
+      </w:r>
+      <w:r>
+        <w:t xml:space="preserve"> quando possibile</w:t>
+      </w:r>
+      <w:r>
+        <w:t>,</w:t>
+      </w:r>
+      <w:r>
+        <w:t xml:space="preserve"> una implementazione più semplice e adatta al contesto.</w:t>
       </w:r>
     </w:p>
     <w:p>
@@ -6395,14 +7252,21 @@
           <w:rFonts w:cs="Times New Roman"/>
           <w:szCs w:val="24"/>
         </w:rPr>
-        <w:t xml:space="preserve">è necessaria </w:t>
-      </w:r>
-      <w:r>
-        <w:rPr>
-          <w:rFonts w:cs="Times New Roman"/>
-          <w:szCs w:val="24"/>
-        </w:rPr>
-        <w:t>la presenza dei componenti di alto livello elencati in seguito per la realizzazione del gestore di dati personali. Questi sono:</w:t>
+        <w:t>si rende</w:t>
+      </w:r>
+      <w:r>
+        <w:rPr>
+          <w:rFonts w:cs="Times New Roman"/>
+          <w:szCs w:val="24"/>
+        </w:rPr>
+        <w:t xml:space="preserve"> necessaria </w:t>
+      </w:r>
+      <w:r>
+        <w:rPr>
+          <w:rFonts w:cs="Times New Roman"/>
+          <w:szCs w:val="24"/>
+        </w:rPr>
+        <w:t>la presenza dei componenti di alto livello per la realizzazione del gestore di dati personali. Questi sono:</w:t>
       </w:r>
     </w:p>
     <w:p>
@@ -6422,12 +7286,20 @@
           <w:rFonts w:cs="Times New Roman"/>
           <w:szCs w:val="24"/>
         </w:rPr>
-        <w:t xml:space="preserve">Un utente finale, che disponga di un account presso l’Operatore </w:t>
-      </w:r>
-      <w:proofErr w:type="spellStart"/>
-      <w:r>
-        <w:rPr>
-          <w:rFonts w:cs="Times New Roman"/>
+        <w:t>Un utente finale</w:t>
+      </w:r>
+      <w:r>
+        <w:rPr>
+          <w:rFonts w:cs="Times New Roman"/>
+          <w:szCs w:val="24"/>
+        </w:rPr>
+        <w:t xml:space="preserve"> che disponga di un account presso l’Operatore </w:t>
+      </w:r>
+      <w:proofErr w:type="spellStart"/>
+      <w:r>
+        <w:rPr>
+          <w:rFonts w:cs="Times New Roman"/>
+          <w:i/>
           <w:szCs w:val="24"/>
         </w:rPr>
         <w:t>MyData</w:t>
@@ -6559,6 +7431,7 @@
       <w:r>
         <w:rPr>
           <w:rFonts w:cs="Times New Roman"/>
+          <w:i/>
           <w:szCs w:val="24"/>
         </w:rPr>
         <w:t>MyData</w:t>
@@ -6739,7 +7612,21 @@
           <w:rFonts w:cs="Times New Roman"/>
           <w:szCs w:val="24"/>
         </w:rPr>
-        <w:t xml:space="preserve"> due tipi diversi d</w:t>
+        <w:t xml:space="preserve"> due diversi </w:t>
+      </w:r>
+      <w:r>
+        <w:rPr>
+          <w:rFonts w:cs="Times New Roman"/>
+          <w:szCs w:val="24"/>
+        </w:rPr>
+        <w:t xml:space="preserve">tipi </w:t>
+      </w:r>
+      <w:r>
+        <w:rPr>
+          <w:rFonts w:cs="Times New Roman"/>
+          <w:szCs w:val="24"/>
+        </w:rPr>
+        <w:t>d</w:t>
       </w:r>
       <w:r>
         <w:rPr>
@@ -6759,6 +7646,7 @@
       <w:r>
         <w:rPr>
           <w:rFonts w:cs="Times New Roman"/>
+          <w:i/>
           <w:szCs w:val="24"/>
         </w:rPr>
         <w:t>MyData</w:t>
@@ -6792,7 +7680,21 @@
           <w:rFonts w:cs="Times New Roman"/>
           <w:szCs w:val="24"/>
         </w:rPr>
-        <w:t>, ed è punto di riferimento per tutti i singoli account creati presso i servizi.</w:t>
+        <w:t xml:space="preserve">, e </w:t>
+      </w:r>
+      <w:r>
+        <w:rPr>
+          <w:rFonts w:cs="Times New Roman"/>
+          <w:szCs w:val="24"/>
+        </w:rPr>
+        <w:t>costituisce</w:t>
+      </w:r>
+      <w:r>
+        <w:rPr>
+          <w:rFonts w:cs="Times New Roman"/>
+          <w:szCs w:val="24"/>
+        </w:rPr>
+        <w:t xml:space="preserve"> punto di riferimento per tutti i singoli account creati presso i servizi.</w:t>
       </w:r>
       <w:r>
         <w:rPr>
@@ -6814,7 +7716,35 @@
           <w:rFonts w:cs="Times New Roman"/>
           <w:szCs w:val="24"/>
         </w:rPr>
-        <w:t xml:space="preserve">Il secondo tipo di account fa riferimento alla registrazione che avviene al primo utilizzo di un servizio. Ad esempio, nel caso considerato, l’utente creerà un account specifico per il servizio </w:t>
+        <w:t xml:space="preserve">Il secondo tipo di account fa riferimento alla registrazione che avviene al primo utilizzo di un servizio. </w:t>
+      </w:r>
+      <w:r>
+        <w:rPr>
+          <w:rFonts w:cs="Times New Roman"/>
+          <w:szCs w:val="24"/>
+        </w:rPr>
+        <w:t>N</w:t>
+      </w:r>
+      <w:r>
+        <w:rPr>
+          <w:rFonts w:cs="Times New Roman"/>
+          <w:szCs w:val="24"/>
+        </w:rPr>
+        <w:t>el caso considerato,</w:t>
+      </w:r>
+      <w:r>
+        <w:rPr>
+          <w:rFonts w:cs="Times New Roman"/>
+          <w:szCs w:val="24"/>
+        </w:rPr>
+        <w:t xml:space="preserve"> ad esempio,</w:t>
+      </w:r>
+      <w:r>
+        <w:rPr>
+          <w:rFonts w:cs="Times New Roman"/>
+          <w:szCs w:val="24"/>
+        </w:rPr>
+        <w:t xml:space="preserve"> l’utente creerà un account specifico per il servizio </w:t>
       </w:r>
       <w:proofErr w:type="spellStart"/>
       <w:r>
@@ -6868,6 +7798,7 @@
       <w:r>
         <w:rPr>
           <w:rFonts w:cs="Times New Roman"/>
+          <w:i/>
           <w:szCs w:val="24"/>
         </w:rPr>
         <w:t>MyData</w:t>
@@ -6886,21 +7817,49 @@
           <w:szCs w:val="24"/>
         </w:rPr>
         <w:lastRenderedPageBreak/>
-        <w:t xml:space="preserve">cui si è registrato. Inoltre, vi si </w:t>
-      </w:r>
-      <w:r>
-        <w:rPr>
-          <w:rFonts w:cs="Times New Roman"/>
-          <w:szCs w:val="24"/>
-        </w:rPr>
-        <w:t xml:space="preserve">mantiene lo storico di tutti i permessi che l’utente ha </w:t>
-      </w:r>
-      <w:r>
-        <w:rPr>
-          <w:rFonts w:cs="Times New Roman"/>
-          <w:szCs w:val="24"/>
-        </w:rPr>
-        <w:t>emesso per il servizio corrispondente.</w:t>
+        <w:t>cui si è registrato. Inoltre, vi</w:t>
+      </w:r>
+      <w:r>
+        <w:rPr>
+          <w:rFonts w:cs="Times New Roman"/>
+          <w:szCs w:val="24"/>
+        </w:rPr>
+        <w:t>ene</w:t>
+      </w:r>
+      <w:r>
+        <w:rPr>
+          <w:rFonts w:cs="Times New Roman"/>
+          <w:szCs w:val="24"/>
+        </w:rPr>
+        <w:t xml:space="preserve"> </w:t>
+      </w:r>
+      <w:r>
+        <w:rPr>
+          <w:rFonts w:cs="Times New Roman"/>
+          <w:szCs w:val="24"/>
+        </w:rPr>
+        <w:t>mantenuto l’elenco</w:t>
+      </w:r>
+      <w:r>
+        <w:rPr>
+          <w:rFonts w:cs="Times New Roman"/>
+          <w:szCs w:val="24"/>
+        </w:rPr>
+        <w:t xml:space="preserve"> di tutti i permessi che l’utente ha </w:t>
+      </w:r>
+      <w:r>
+        <w:rPr>
+          <w:rFonts w:cs="Times New Roman"/>
+          <w:szCs w:val="24"/>
+        </w:rPr>
+        <w:t>generato</w:t>
+      </w:r>
+      <w:r>
+        <w:rPr>
+          <w:rFonts w:cs="Times New Roman"/>
+          <w:szCs w:val="24"/>
+        </w:rPr>
+        <w:t xml:space="preserve"> per il servizio corrispondente.</w:t>
       </w:r>
     </w:p>
     <w:p>
@@ -7000,7 +7959,14 @@
           <w:rFonts w:cs="Times New Roman"/>
           <w:szCs w:val="24"/>
         </w:rPr>
-        <w:t xml:space="preserve"> nella tesi “</w:t>
+        <w:t xml:space="preserve"> nel suo lavoro di</w:t>
+      </w:r>
+      <w:r>
+        <w:rPr>
+          <w:rFonts w:cs="Times New Roman"/>
+          <w:szCs w:val="24"/>
+        </w:rPr>
+        <w:t xml:space="preserve"> tesi “</w:t>
       </w:r>
       <w:r>
         <w:rPr>
@@ -7060,26 +8026,55 @@
           <w:rFonts w:cs="Times New Roman"/>
           <w:szCs w:val="24"/>
         </w:rPr>
-        <w:t xml:space="preserve">  Nel corso </w:t>
-      </w:r>
-      <w:r>
-        <w:rPr>
-          <w:rFonts w:cs="Times New Roman"/>
-          <w:szCs w:val="24"/>
-        </w:rPr>
-        <w:t>di questa</w:t>
-      </w:r>
-      <w:r>
-        <w:rPr>
-          <w:rFonts w:cs="Times New Roman"/>
-          <w:szCs w:val="24"/>
-        </w:rPr>
-        <w:t xml:space="preserve"> tesi, si porterà un esempio di come è possibile far interagire le due entità, regolando lo scambio di dati in modo quanto più possibile aderente al modello </w:t>
-      </w:r>
-      <w:proofErr w:type="spellStart"/>
-      <w:r>
-        <w:rPr>
-          <w:rFonts w:cs="Times New Roman"/>
+        <w:t xml:space="preserve">  </w:t>
+      </w:r>
+      <w:r>
+        <w:rPr>
+          <w:rFonts w:cs="Times New Roman"/>
+          <w:szCs w:val="24"/>
+        </w:rPr>
+        <w:t>All’interno di questo progetto</w:t>
+      </w:r>
+      <w:r>
+        <w:rPr>
+          <w:rFonts w:cs="Times New Roman"/>
+          <w:szCs w:val="24"/>
+        </w:rPr>
+        <w:t xml:space="preserve">, si </w:t>
+      </w:r>
+      <w:r>
+        <w:rPr>
+          <w:rFonts w:cs="Times New Roman"/>
+          <w:szCs w:val="24"/>
+        </w:rPr>
+        <w:t>svilupperà</w:t>
+      </w:r>
+      <w:r>
+        <w:rPr>
+          <w:rFonts w:cs="Times New Roman"/>
+          <w:szCs w:val="24"/>
+        </w:rPr>
+        <w:t xml:space="preserve"> un esempio di come </w:t>
+      </w:r>
+      <w:r>
+        <w:rPr>
+          <w:rFonts w:cs="Times New Roman"/>
+          <w:szCs w:val="24"/>
+        </w:rPr>
+        <w:t>sia</w:t>
+      </w:r>
+      <w:r>
+        <w:rPr>
+          <w:rFonts w:cs="Times New Roman"/>
+          <w:szCs w:val="24"/>
+        </w:rPr>
+        <w:t xml:space="preserve"> possibile far interagire le due entità, regolando lo scambio di dati in modo quanto più possibile aderente al modello </w:t>
+      </w:r>
+      <w:proofErr w:type="spellStart"/>
+      <w:r>
+        <w:rPr>
+          <w:rFonts w:cs="Times New Roman"/>
+          <w:i/>
           <w:szCs w:val="24"/>
         </w:rPr>
         <w:t>MyData</w:t>
@@ -7133,6 +8128,7 @@
       <w:r>
         <w:rPr>
           <w:rFonts w:cs="Times New Roman"/>
+          <w:i/>
           <w:szCs w:val="24"/>
         </w:rPr>
         <w:t>MyData</w:t>
@@ -7207,7 +8203,21 @@
           <w:rFonts w:cs="Times New Roman"/>
           <w:szCs w:val="24"/>
         </w:rPr>
-        <w:t xml:space="preserve">. L’Operatore deve inoltre occuparsi della mutua identificazione fra le parti nel processo di autorizzazione del servizio, durante la firma dei </w:t>
+        <w:t xml:space="preserve">. L’Operatore deve inoltre occuparsi della </w:t>
+      </w:r>
+      <w:r>
+        <w:rPr>
+          <w:rFonts w:cs="Times New Roman"/>
+          <w:szCs w:val="24"/>
+        </w:rPr>
+        <w:t>reciproca</w:t>
+      </w:r>
+      <w:r>
+        <w:rPr>
+          <w:rFonts w:cs="Times New Roman"/>
+          <w:szCs w:val="24"/>
+        </w:rPr>
+        <w:t xml:space="preserve"> identificazione fra le parti nel processo di autorizzazione del servizio, durante la firma dei </w:t>
       </w:r>
       <w:proofErr w:type="spellStart"/>
       <w:r>
@@ -7239,14 +8249,21 @@
           <w:rFonts w:cs="Times New Roman"/>
           <w:szCs w:val="24"/>
         </w:rPr>
-        <w:t>In questo proget</w:t>
-      </w:r>
-      <w:r>
-        <w:rPr>
-          <w:rFonts w:cs="Times New Roman"/>
-          <w:szCs w:val="24"/>
-        </w:rPr>
-        <w:t>to si è preferito suddividere le</w:t>
+        <w:t xml:space="preserve">In questo </w:t>
+      </w:r>
+      <w:r>
+        <w:rPr>
+          <w:rFonts w:cs="Times New Roman"/>
+          <w:szCs w:val="24"/>
+        </w:rPr>
+        <w:t>lavoro</w:t>
+      </w:r>
+      <w:r>
+        <w:rPr>
+          <w:rFonts w:cs="Times New Roman"/>
+          <w:szCs w:val="24"/>
+        </w:rPr>
+        <w:t xml:space="preserve"> si è preferito suddividere le</w:t>
       </w:r>
       <w:r>
         <w:rPr>
@@ -7806,10 +8823,13 @@
       </w:r>
       <w:proofErr w:type="spellEnd"/>
       <w:r>
-        <w:t xml:space="preserve">: descrive quali sono le entità in gioco, fornendone una mutua autenticazione, e contiene uno stato per indicare la validità del permesso considerato. I valori possibili di questo stato ricalcano quelli indicati nel modello </w:t>
-      </w:r>
-      <w:proofErr w:type="spellStart"/>
-      <w:r>
+        <w:t xml:space="preserve">: descrive quali sono le entità in gioco, fornendone una mutua autenticazione e contiene uno stato per indicare la validità del permesso considerato. I valori possibili di questo stato ricalcano quelli indicati nel modello </w:t>
+      </w:r>
+      <w:proofErr w:type="spellStart"/>
+      <w:r>
+        <w:rPr>
+          <w:i/>
+        </w:rPr>
         <w:t>MyData</w:t>
       </w:r>
       <w:proofErr w:type="spellEnd"/>
@@ -7905,10 +8925,22 @@
         <w:t xml:space="preserve">to ai tipi di dato scambiati durante la </w:t>
       </w:r>
       <w:r>
-        <w:t xml:space="preserve">transazione, in modo da poter verificare se coincidono con quelli dichiarati dal servizio in fase di registrazione. Inoltre, </w:t>
-      </w:r>
-      <w:r>
-        <w:t>può essere utilizzato una volta sola, ed è possibile ottenerlo solo se il permesso che lega l’utente ed il servizio corrente ha stato attivo.</w:t>
+        <w:t xml:space="preserve">transazione, in modo da poter verificare se </w:t>
+      </w:r>
+      <w:r>
+        <w:t>essi coincida</w:t>
+      </w:r>
+      <w:r>
+        <w:t xml:space="preserve">no con quelli dichiarati dal servizio in fase di registrazione. Inoltre, </w:t>
+      </w:r>
+      <w:r>
+        <w:t>può e</w:t>
+      </w:r>
+      <w:r>
+        <w:t>ssere utilizzato una volta sola</w:t>
+      </w:r>
+      <w:r>
+        <w:t xml:space="preserve"> ed è possibile ottenerlo solo se il permesso che lega l’utente ed il servizio corrente ha stato attivo.</w:t>
       </w:r>
     </w:p>
     <w:p>
@@ -7977,7 +9009,13 @@
         <w:t xml:space="preserve"> Trip</w:t>
       </w:r>
       <w:r>
-        <w:t xml:space="preserve"> utilizza al suo interno i dati di un calendario, secondo l’assunto per cui l’utente deve compiere un viaggio per portarsi nel luogo dell’appuntamento inserito. La soluzione più immediata è quella di salvare all’interno del </w:t>
+        <w:t xml:space="preserve"> utilizza al suo interno i dati di un calendario, secondo l’assunto per cui l’utente deve compiere un viaggio per portarsi nel luogo dell’</w:t>
+      </w:r>
+      <w:r>
+        <w:t>evento</w:t>
+      </w:r>
+      <w:r>
+        <w:t xml:space="preserve"> inserito. La soluzione più immediata è quella di salvare all’interno del </w:t>
       </w:r>
       <w:r>
         <w:t>PDS</w:t>
@@ -8275,6 +9313,7 @@
       <w:r>
         <w:rPr>
           <w:rFonts w:cs="Times New Roman"/>
+          <w:i/>
           <w:szCs w:val="24"/>
         </w:rPr>
         <w:t>MyData</w:t>
@@ -8285,7 +9324,14 @@
           <w:rFonts w:cs="Times New Roman"/>
           <w:szCs w:val="24"/>
         </w:rPr>
-        <w:t>; il Personal Data Storage, invece, quando questo prende parte ad uno scambio di dati con il servizio.</w:t>
+        <w:t xml:space="preserve"> e</w:t>
+      </w:r>
+      <w:r>
+        <w:rPr>
+          <w:rFonts w:cs="Times New Roman"/>
+          <w:szCs w:val="24"/>
+        </w:rPr>
+        <w:t xml:space="preserve"> il Personal Data Storage quando questo prende parte ad uno scambio di dati con il servizio.</w:t>
       </w:r>
     </w:p>
     <w:p>
@@ -8316,6 +9362,7 @@
       <w:r>
         <w:rPr>
           <w:rFonts w:cs="Times New Roman"/>
+          <w:i/>
         </w:rPr>
         <w:t>MyData</w:t>
       </w:r>
@@ -8414,6 +9461,7 @@
       <w:r>
         <w:rPr>
           <w:rFonts w:cs="Times New Roman"/>
+          <w:i/>
         </w:rPr>
         <w:t>MyData</w:t>
       </w:r>
@@ -8550,7 +9598,21 @@
         <w:rPr>
           <w:rFonts w:cs="Times New Roman"/>
         </w:rPr>
-        <w:t xml:space="preserve">, utilizzando allo stesso tempo una soluzione più adatta ad un contesto ridotto, ho preso in considerazione la possibilità di </w:t>
+        <w:t xml:space="preserve">, utilizzando allo stesso tempo una soluzione più adatta ad un contesto ridotto, ho preso </w:t>
+      </w:r>
+      <w:r>
+        <w:rPr>
+          <w:rFonts w:cs="Times New Roman"/>
+        </w:rPr>
+        <w:t>considerato</w:t>
+      </w:r>
+      <w:bookmarkStart w:id="27" w:name="_GoBack"/>
+      <w:bookmarkEnd w:id="27"/>
+      <w:r>
+        <w:rPr>
+          <w:rFonts w:cs="Times New Roman"/>
+        </w:rPr>
+        <w:t xml:space="preserve"> la possibilità di </w:t>
       </w:r>
       <w:r>
         <w:rPr>
@@ -8578,12 +9640,12 @@
       <w:pPr>
         <w:pStyle w:val="Heading1"/>
       </w:pPr>
-      <w:bookmarkStart w:id="27" w:name="_Toc466904553"/>
+      <w:bookmarkStart w:id="28" w:name="_Toc466904553"/>
       <w:r>
         <w:lastRenderedPageBreak/>
         <w:t>5 Progettazione</w:t>
       </w:r>
-      <w:bookmarkEnd w:id="27"/>
+      <w:bookmarkEnd w:id="28"/>
     </w:p>
     <w:p>
       <w:r>
@@ -8634,11 +9696,11 @@
       <w:pPr>
         <w:pStyle w:val="Heading2"/>
       </w:pPr>
-      <w:bookmarkStart w:id="28" w:name="_Toc466904554"/>
+      <w:bookmarkStart w:id="29" w:name="_Toc466904554"/>
       <w:r>
         <w:t>5.1 Flusso del programma</w:t>
       </w:r>
-      <w:bookmarkEnd w:id="28"/>
+      <w:bookmarkEnd w:id="29"/>
     </w:p>
     <w:p>
       <w:r>
@@ -8649,11 +9711,11 @@
       <w:pPr>
         <w:pStyle w:val="Heading2"/>
       </w:pPr>
-      <w:bookmarkStart w:id="29" w:name="_Toc466904555"/>
+      <w:bookmarkStart w:id="30" w:name="_Toc466904555"/>
       <w:r>
         <w:t>5.2 Accounting</w:t>
       </w:r>
-      <w:bookmarkEnd w:id="29"/>
+      <w:bookmarkEnd w:id="30"/>
     </w:p>
     <w:p>
       <w:pPr>
@@ -8722,27 +9784,14 @@
       <w:r>
         <w:t xml:space="preserve">Figura </w:t>
       </w:r>
-      <w:r>
-        <w:fldChar w:fldCharType="begin"/>
-      </w:r>
-      <w:r>
-        <w:instrText xml:space="preserve"> SEQ Figura \* ARABIC </w:instrText>
-      </w:r>
-      <w:r>
-        <w:fldChar w:fldCharType="separate"/>
-      </w:r>
-      <w:r>
-        <w:rPr>
-          <w:noProof/>
-        </w:rPr>
-        <w:t>1</w:t>
-      </w:r>
-      <w:r>
-        <w:rPr>
-          <w:noProof/>
-        </w:rPr>
-        <w:fldChar w:fldCharType="end"/>
-      </w:r>
+      <w:fldSimple w:instr=" SEQ Figura \* ARABIC ">
+        <w:r>
+          <w:rPr>
+            <w:noProof/>
+          </w:rPr>
+          <w:t>1</w:t>
+        </w:r>
+      </w:fldSimple>
     </w:p>
     <w:p>
       <w:r>
@@ -8795,7 +9844,7 @@
       <w:pPr>
         <w:pStyle w:val="Heading3"/>
       </w:pPr>
-      <w:bookmarkStart w:id="30" w:name="_Toc466904556"/>
+      <w:bookmarkStart w:id="31" w:name="_Toc466904556"/>
       <w:r>
         <w:t xml:space="preserve">5.2.1 </w:t>
       </w:r>
@@ -8811,7 +9860,7 @@
       <w:r>
         <w:t>MyDataUser</w:t>
       </w:r>
-      <w:bookmarkEnd w:id="30"/>
+      <w:bookmarkEnd w:id="31"/>
       <w:proofErr w:type="spellEnd"/>
     </w:p>
     <w:p>
@@ -8884,27 +9933,14 @@
       <w:r>
         <w:t xml:space="preserve">Figura </w:t>
       </w:r>
-      <w:r>
-        <w:fldChar w:fldCharType="begin"/>
-      </w:r>
-      <w:r>
-        <w:instrText xml:space="preserve"> SEQ Figura \* ARABIC </w:instrText>
-      </w:r>
-      <w:r>
-        <w:fldChar w:fldCharType="separate"/>
-      </w:r>
-      <w:r>
-        <w:rPr>
-          <w:noProof/>
-        </w:rPr>
-        <w:t>2</w:t>
-      </w:r>
-      <w:r>
-        <w:rPr>
-          <w:noProof/>
-        </w:rPr>
-        <w:fldChar w:fldCharType="end"/>
-      </w:r>
+      <w:fldSimple w:instr=" SEQ Figura \* ARABIC ">
+        <w:r>
+          <w:rPr>
+            <w:noProof/>
+          </w:rPr>
+          <w:t>2</w:t>
+        </w:r>
+      </w:fldSimple>
     </w:p>
     <w:p>
       <w:r>
@@ -9398,7 +10434,7 @@
       <w:pPr>
         <w:pStyle w:val="Heading3"/>
       </w:pPr>
-      <w:bookmarkStart w:id="31" w:name="_Toc466904557"/>
+      <w:bookmarkStart w:id="32" w:name="_Toc466904557"/>
       <w:r>
         <w:t xml:space="preserve">5.2.2 </w:t>
       </w:r>
@@ -9410,7 +10446,7 @@
       <w:r>
         <w:t>, Account</w:t>
       </w:r>
-      <w:bookmarkEnd w:id="31"/>
+      <w:bookmarkEnd w:id="32"/>
     </w:p>
     <w:p>
       <w:pPr>
@@ -9479,24 +10515,14 @@
       <w:r>
         <w:t xml:space="preserve">Figura </w:t>
       </w:r>
-      <w:r>
-        <w:fldChar w:fldCharType="begin"/>
-      </w:r>
-      <w:r>
-        <w:instrText xml:space="preserve"> SEQ Figura \* ARABIC </w:instrText>
-      </w:r>
-      <w:r>
-        <w:fldChar w:fldCharType="separate"/>
-      </w:r>
-      <w:r>
-        <w:rPr>
-          <w:noProof/>
-        </w:rPr>
-        <w:t>3</w:t>
-      </w:r>
-      <w:r>
-        <w:fldChar w:fldCharType="end"/>
-      </w:r>
+      <w:fldSimple w:instr=" SEQ Figura \* ARABIC ">
+        <w:r>
+          <w:rPr>
+            <w:noProof/>
+          </w:rPr>
+          <w:t>3</w:t>
+        </w:r>
+      </w:fldSimple>
     </w:p>
     <w:p>
       <w:r>
@@ -9816,8 +10842,6 @@
       <w:r>
         <w:t xml:space="preserve"> attivo in un determinato istante di tempo.</w:t>
       </w:r>
-      <w:bookmarkStart w:id="32" w:name="_GoBack"/>
-      <w:bookmarkEnd w:id="32"/>
     </w:p>
     <w:p>
       <w:pPr>
@@ -9899,24 +10923,14 @@
       <w:r>
         <w:t xml:space="preserve">Figura </w:t>
       </w:r>
-      <w:r>
-        <w:fldChar w:fldCharType="begin"/>
-      </w:r>
-      <w:r>
-        <w:instrText xml:space="preserve"> SEQ Figura \* ARABIC </w:instrText>
-      </w:r>
-      <w:r>
-        <w:fldChar w:fldCharType="separate"/>
-      </w:r>
-      <w:r>
-        <w:rPr>
-          <w:noProof/>
-        </w:rPr>
-        <w:t>4</w:t>
-      </w:r>
-      <w:r>
-        <w:fldChar w:fldCharType="end"/>
-      </w:r>
+      <w:fldSimple w:instr=" SEQ Figura \* ARABIC ">
+        <w:r>
+          <w:rPr>
+            <w:noProof/>
+          </w:rPr>
+          <w:t>4</w:t>
+        </w:r>
+      </w:fldSimple>
     </w:p>
     <w:p>
       <w:pPr>
@@ -9995,24 +11009,14 @@
       <w:r>
         <w:t xml:space="preserve">Figura </w:t>
       </w:r>
-      <w:r>
-        <w:fldChar w:fldCharType="begin"/>
-      </w:r>
-      <w:r>
-        <w:instrText xml:space="preserve"> SEQ Figura \* ARABIC </w:instrText>
-      </w:r>
-      <w:r>
-        <w:fldChar w:fldCharType="separate"/>
-      </w:r>
-      <w:r>
-        <w:rPr>
-          <w:noProof/>
-        </w:rPr>
-        <w:t>5</w:t>
-      </w:r>
-      <w:r>
-        <w:fldChar w:fldCharType="end"/>
-      </w:r>
+      <w:fldSimple w:instr=" SEQ Figura \* ARABIC ">
+        <w:r>
+          <w:rPr>
+            <w:noProof/>
+          </w:rPr>
+          <w:t>5</w:t>
+        </w:r>
+      </w:fldSimple>
     </w:p>
     <w:p>
       <w:pPr>
@@ -10094,24 +11098,14 @@
       <w:r>
         <w:t xml:space="preserve">Figura </w:t>
       </w:r>
-      <w:r>
-        <w:fldChar w:fldCharType="begin"/>
-      </w:r>
-      <w:r>
-        <w:instrText xml:space="preserve"> SEQ Figura \* ARABIC </w:instrText>
-      </w:r>
-      <w:r>
-        <w:fldChar w:fldCharType="separate"/>
-      </w:r>
-      <w:r>
-        <w:rPr>
-          <w:noProof/>
-        </w:rPr>
-        <w:t>6</w:t>
-      </w:r>
-      <w:r>
-        <w:fldChar w:fldCharType="end"/>
-      </w:r>
+      <w:fldSimple w:instr=" SEQ Figura \* ARABIC ">
+        <w:r>
+          <w:rPr>
+            <w:noProof/>
+          </w:rPr>
+          <w:t>6</w:t>
+        </w:r>
+      </w:fldSimple>
     </w:p>
     <w:p>
       <w:pPr>
@@ -10203,24 +11197,14 @@
       <w:r>
         <w:t xml:space="preserve">Figura </w:t>
       </w:r>
-      <w:r>
-        <w:fldChar w:fldCharType="begin"/>
-      </w:r>
-      <w:r>
-        <w:instrText xml:space="preserve"> SEQ Figura \* ARABIC </w:instrText>
-      </w:r>
-      <w:r>
-        <w:fldChar w:fldCharType="separate"/>
-      </w:r>
-      <w:r>
-        <w:rPr>
-          <w:noProof/>
-        </w:rPr>
-        <w:t>7</w:t>
-      </w:r>
-      <w:r>
-        <w:fldChar w:fldCharType="end"/>
-      </w:r>
+      <w:fldSimple w:instr=" SEQ Figura \* ARABIC ">
+        <w:r>
+          <w:rPr>
+            <w:noProof/>
+          </w:rPr>
+          <w:t>7</w:t>
+        </w:r>
+      </w:fldSimple>
     </w:p>
     <w:p>
       <w:pPr>
@@ -10315,24 +11299,14 @@
       <w:r>
         <w:t xml:space="preserve">Figura </w:t>
       </w:r>
-      <w:r>
-        <w:fldChar w:fldCharType="begin"/>
-      </w:r>
-      <w:r>
-        <w:instrText xml:space="preserve"> SEQ Figura \* ARABIC </w:instrText>
-      </w:r>
-      <w:r>
-        <w:fldChar w:fldCharType="separate"/>
-      </w:r>
-      <w:r>
-        <w:rPr>
-          <w:noProof/>
-        </w:rPr>
-        <w:t>8</w:t>
-      </w:r>
-      <w:r>
-        <w:fldChar w:fldCharType="end"/>
-      </w:r>
+      <w:fldSimple w:instr=" SEQ Figura \* ARABIC ">
+        <w:r>
+          <w:rPr>
+            <w:noProof/>
+          </w:rPr>
+          <w:t>8</w:t>
+        </w:r>
+      </w:fldSimple>
     </w:p>
     <w:p>
       <w:pPr>
@@ -10411,24 +11385,14 @@
       <w:r>
         <w:t xml:space="preserve">Figura </w:t>
       </w:r>
-      <w:r>
-        <w:fldChar w:fldCharType="begin"/>
-      </w:r>
-      <w:r>
-        <w:instrText xml:space="preserve"> SEQ Figura \* ARABIC </w:instrText>
-      </w:r>
-      <w:r>
-        <w:fldChar w:fldCharType="separate"/>
-      </w:r>
-      <w:r>
-        <w:rPr>
-          <w:noProof/>
-        </w:rPr>
-        <w:t>9</w:t>
-      </w:r>
-      <w:r>
-        <w:fldChar w:fldCharType="end"/>
-      </w:r>
+      <w:fldSimple w:instr=" SEQ Figura \* ARABIC ">
+        <w:r>
+          <w:rPr>
+            <w:noProof/>
+          </w:rPr>
+          <w:t>9</w:t>
+        </w:r>
+      </w:fldSimple>
     </w:p>
     <w:p>
       <w:pPr>
@@ -10508,24 +11472,14 @@
       <w:r>
         <w:t xml:space="preserve">Figura </w:t>
       </w:r>
-      <w:r>
-        <w:fldChar w:fldCharType="begin"/>
-      </w:r>
-      <w:r>
-        <w:instrText xml:space="preserve"> SEQ Figura \* ARABIC </w:instrText>
-      </w:r>
-      <w:r>
-        <w:fldChar w:fldCharType="separate"/>
-      </w:r>
-      <w:r>
-        <w:rPr>
-          <w:noProof/>
-        </w:rPr>
-        <w:t>10</w:t>
-      </w:r>
-      <w:r>
-        <w:fldChar w:fldCharType="end"/>
-      </w:r>
+      <w:fldSimple w:instr=" SEQ Figura \* ARABIC ">
+        <w:r>
+          <w:rPr>
+            <w:noProof/>
+          </w:rPr>
+          <w:t>10</w:t>
+        </w:r>
+      </w:fldSimple>
     </w:p>
     <w:p/>
     <w:p>
@@ -10595,24 +11549,14 @@
       <w:r>
         <w:t xml:space="preserve">Figura </w:t>
       </w:r>
-      <w:r>
-        <w:fldChar w:fldCharType="begin"/>
-      </w:r>
-      <w:r>
-        <w:instrText xml:space="preserve"> SEQ Figura \* ARABIC </w:instrText>
-      </w:r>
-      <w:r>
-        <w:fldChar w:fldCharType="separate"/>
-      </w:r>
-      <w:r>
-        <w:rPr>
-          <w:noProof/>
-        </w:rPr>
-        <w:t>11</w:t>
-      </w:r>
-      <w:r>
-        <w:fldChar w:fldCharType="end"/>
-      </w:r>
+      <w:fldSimple w:instr=" SEQ Figura \* ARABIC ">
+        <w:r>
+          <w:rPr>
+            <w:noProof/>
+          </w:rPr>
+          <w:t>11</w:t>
+        </w:r>
+      </w:fldSimple>
     </w:p>
     <w:p>
       <w:pPr>
@@ -10695,24 +11639,14 @@
       <w:r>
         <w:t xml:space="preserve">Figura </w:t>
       </w:r>
-      <w:r>
-        <w:fldChar w:fldCharType="begin"/>
-      </w:r>
-      <w:r>
-        <w:instrText xml:space="preserve"> SEQ Figura \* ARABIC </w:instrText>
-      </w:r>
-      <w:r>
-        <w:fldChar w:fldCharType="separate"/>
-      </w:r>
-      <w:r>
-        <w:rPr>
-          <w:noProof/>
-        </w:rPr>
-        <w:t>12</w:t>
-      </w:r>
-      <w:r>
-        <w:fldChar w:fldCharType="end"/>
-      </w:r>
+      <w:fldSimple w:instr=" SEQ Figura \* ARABIC ">
+        <w:r>
+          <w:rPr>
+            <w:noProof/>
+          </w:rPr>
+          <w:t>12</w:t>
+        </w:r>
+      </w:fldSimple>
     </w:p>
     <w:p>
       <w:pPr>
@@ -10781,24 +11715,14 @@
       <w:r>
         <w:t xml:space="preserve">Figura </w:t>
       </w:r>
-      <w:r>
-        <w:fldChar w:fldCharType="begin"/>
-      </w:r>
-      <w:r>
-        <w:instrText xml:space="preserve"> SEQ Figura \* ARABIC </w:instrText>
-      </w:r>
-      <w:r>
-        <w:fldChar w:fldCharType="separate"/>
-      </w:r>
-      <w:r>
-        <w:rPr>
-          <w:noProof/>
-        </w:rPr>
-        <w:t>13</w:t>
-      </w:r>
-      <w:r>
-        <w:fldChar w:fldCharType="end"/>
-      </w:r>
+      <w:fldSimple w:instr=" SEQ Figura \* ARABIC ">
+        <w:r>
+          <w:rPr>
+            <w:noProof/>
+          </w:rPr>
+          <w:t>13</w:t>
+        </w:r>
+      </w:fldSimple>
     </w:p>
     <w:p>
       <w:pPr>
@@ -10877,24 +11801,14 @@
       <w:r>
         <w:t xml:space="preserve">Figura </w:t>
       </w:r>
-      <w:r>
-        <w:fldChar w:fldCharType="begin"/>
-      </w:r>
-      <w:r>
-        <w:instrText xml:space="preserve"> SEQ Figura \* ARABIC </w:instrText>
-      </w:r>
-      <w:r>
-        <w:fldChar w:fldCharType="separate"/>
-      </w:r>
-      <w:r>
-        <w:rPr>
-          <w:noProof/>
-        </w:rPr>
-        <w:t>14</w:t>
-      </w:r>
-      <w:r>
-        <w:fldChar w:fldCharType="end"/>
-      </w:r>
+      <w:fldSimple w:instr=" SEQ Figura \* ARABIC ">
+        <w:r>
+          <w:rPr>
+            <w:noProof/>
+          </w:rPr>
+          <w:t>14</w:t>
+        </w:r>
+      </w:fldSimple>
     </w:p>
     <w:p>
       <w:pPr>
@@ -12831,7 +13745,7 @@
 </file>
 
 <file path=customXml/itemProps1.xml><?xml version="1.0" encoding="utf-8"?>
-<ds:datastoreItem xmlns:ds="http://schemas.openxmlformats.org/officeDocument/2006/customXml" ds:itemID="{929701C7-DBBB-42FC-B0D0-6D6444064DC7}">
+<ds:datastoreItem xmlns:ds="http://schemas.openxmlformats.org/officeDocument/2006/customXml" ds:itemID="{35678832-0658-4246-8EAA-694CFE6E90CA}">
   <ds:schemaRefs>
     <ds:schemaRef ds:uri="http://schemas.openxmlformats.org/officeDocument/2006/bibliography"/>
   </ds:schemaRefs>

</xml_diff>

<commit_message>
Prosegue capitolo di Progettazione
</commit_message>
<xml_diff>
--- a/bozza.docx
+++ b/bozza.docx
@@ -3790,6 +3790,9 @@
         </w:rPr>
       </w:pPr>
       <w:r>
+        <w:rPr>
+          <w:lang w:val="en-GB"/>
+        </w:rPr>
         <w:br w:type="page"/>
       </w:r>
       <w:bookmarkStart w:id="2" w:name="_Toc466904533"/>
@@ -3847,14 +3850,195 @@
           <w:rFonts w:cs="Times New Roman"/>
           <w:szCs w:val="24"/>
         </w:rPr>
-        <w:t xml:space="preserve">, </w:t>
-      </w:r>
-      <w:r>
-        <w:rPr>
-          <w:rFonts w:cs="Times New Roman"/>
-          <w:szCs w:val="24"/>
-        </w:rPr>
-        <w:t>grazie al coinvolgimento del Ministero dei Trasporti</w:t>
+        <w:t>, grazie al coinvolgimento del Ministero dei Trasporti,</w:t>
+      </w:r>
+      <w:r>
+        <w:rPr>
+          <w:rFonts w:cs="Times New Roman"/>
+          <w:szCs w:val="24"/>
+        </w:rPr>
+        <w:t xml:space="preserve"> ha </w:t>
+      </w:r>
+      <w:r>
+        <w:rPr>
+          <w:rFonts w:cs="Times New Roman"/>
+          <w:szCs w:val="24"/>
+        </w:rPr>
+        <w:t>avuto</w:t>
+      </w:r>
+      <w:r>
+        <w:rPr>
+          <w:rFonts w:cs="Times New Roman"/>
+          <w:szCs w:val="24"/>
+        </w:rPr>
+        <w:t xml:space="preserve"> un primo banco di prova all’interno del concetto di </w:t>
+      </w:r>
+      <w:proofErr w:type="spellStart"/>
+      <w:r>
+        <w:rPr>
+          <w:rFonts w:cs="Times New Roman"/>
+          <w:szCs w:val="24"/>
+        </w:rPr>
+        <w:t>Mobility</w:t>
+      </w:r>
+      <w:proofErr w:type="spellEnd"/>
+      <w:r>
+        <w:rPr>
+          <w:rFonts w:cs="Times New Roman"/>
+          <w:szCs w:val="24"/>
+        </w:rPr>
+        <w:t xml:space="preserve"> </w:t>
+      </w:r>
+      <w:proofErr w:type="spellStart"/>
+      <w:r>
+        <w:rPr>
+          <w:rFonts w:cs="Times New Roman"/>
+          <w:szCs w:val="24"/>
+        </w:rPr>
+        <w:t>As</w:t>
+      </w:r>
+      <w:proofErr w:type="spellEnd"/>
+      <w:r>
+        <w:rPr>
+          <w:rFonts w:cs="Times New Roman"/>
+          <w:szCs w:val="24"/>
+        </w:rPr>
+        <w:t xml:space="preserve"> A Service. </w:t>
+      </w:r>
+      <w:r>
+        <w:rPr>
+          <w:rFonts w:cs="Times New Roman"/>
+          <w:szCs w:val="24"/>
+        </w:rPr>
+        <w:t>Il progetto finlandese ha ricevuto</w:t>
+      </w:r>
+      <w:r>
+        <w:rPr>
+          <w:rFonts w:cs="Times New Roman"/>
+          <w:szCs w:val="24"/>
+        </w:rPr>
+        <w:t xml:space="preserve"> un notevole slancio grazie al lavoro di</w:t>
+      </w:r>
+      <w:r>
+        <w:rPr>
+          <w:rFonts w:cs="Times New Roman"/>
+          <w:szCs w:val="24"/>
+        </w:rPr>
+        <w:t xml:space="preserve"> </w:t>
+      </w:r>
+      <w:r>
+        <w:rPr>
+          <w:rFonts w:cs="Times New Roman"/>
+          <w:szCs w:val="24"/>
+        </w:rPr>
+        <w:t xml:space="preserve">tesi </w:t>
+      </w:r>
+      <w:r>
+        <w:rPr>
+          <w:rFonts w:cs="Times New Roman"/>
+          <w:szCs w:val="24"/>
+        </w:rPr>
+        <w:t>svolto da</w:t>
+      </w:r>
+      <w:r>
+        <w:rPr>
+          <w:rFonts w:cs="Times New Roman"/>
+          <w:szCs w:val="24"/>
+        </w:rPr>
+        <w:t xml:space="preserve"> </w:t>
+      </w:r>
+      <w:r>
+        <w:rPr>
+          <w:rFonts w:cs="Times New Roman"/>
+          <w:szCs w:val="24"/>
+        </w:rPr>
+        <w:t xml:space="preserve">Sonja </w:t>
+      </w:r>
+      <w:proofErr w:type="spellStart"/>
+      <w:r>
+        <w:rPr>
+          <w:rFonts w:cs="Times New Roman"/>
+          <w:szCs w:val="24"/>
+        </w:rPr>
+        <w:t>Heikkilä</w:t>
+      </w:r>
+      <w:proofErr w:type="spellEnd"/>
+      <w:r>
+        <w:rPr>
+          <w:rFonts w:cs="Times New Roman"/>
+          <w:szCs w:val="24"/>
+        </w:rPr>
+        <w:t xml:space="preserve">, nella quale l’autrice </w:t>
+      </w:r>
+      <w:r>
+        <w:rPr>
+          <w:rFonts w:cs="Times New Roman"/>
+          <w:szCs w:val="24"/>
+        </w:rPr>
+        <w:t>propone</w:t>
+      </w:r>
+      <w:r>
+        <w:rPr>
+          <w:rFonts w:cs="Times New Roman"/>
+          <w:szCs w:val="24"/>
+        </w:rPr>
+        <w:t xml:space="preserve"> un nuovo concetto di mobilità per la </w:t>
+      </w:r>
+      <w:r>
+        <w:rPr>
+          <w:rFonts w:cs="Times New Roman"/>
+          <w:szCs w:val="24"/>
+        </w:rPr>
+        <w:t>città</w:t>
+      </w:r>
+      <w:r>
+        <w:rPr>
+          <w:rFonts w:cs="Times New Roman"/>
+          <w:szCs w:val="24"/>
+        </w:rPr>
+        <w:t xml:space="preserve"> di Helsinki</w:t>
+      </w:r>
+      <w:r>
+        <w:rPr>
+          <w:rFonts w:cs="Times New Roman"/>
+          <w:szCs w:val="24"/>
+        </w:rPr>
+        <w:t xml:space="preserve"> per </w:t>
+      </w:r>
+      <w:r>
+        <w:rPr>
+          <w:rFonts w:cs="Times New Roman"/>
+          <w:szCs w:val="24"/>
+        </w:rPr>
+        <w:t>rispondere</w:t>
+      </w:r>
+      <w:r>
+        <w:rPr>
+          <w:rFonts w:cs="Times New Roman"/>
+          <w:szCs w:val="24"/>
+        </w:rPr>
+        <w:t xml:space="preserve"> alle </w:t>
+      </w:r>
+      <w:r>
+        <w:rPr>
+          <w:rFonts w:cs="Times New Roman"/>
+          <w:szCs w:val="24"/>
+        </w:rPr>
+        <w:t xml:space="preserve">sfide </w:t>
+      </w:r>
+      <w:r>
+        <w:rPr>
+          <w:rFonts w:cs="Times New Roman"/>
+          <w:szCs w:val="24"/>
+        </w:rPr>
+        <w:t>sempre più frequenti poste al settore dei trasporti.</w:t>
+      </w:r>
+      <w:r>
+        <w:rPr>
+          <w:rFonts w:cs="Times New Roman"/>
+          <w:szCs w:val="24"/>
+        </w:rPr>
+        <w:t xml:space="preserve"> Le principali difficoltà risiedono nell’inaffidabilità dei mezzi pubblici</w:t>
       </w:r>
       <w:r>
         <w:rPr>
@@ -3868,21 +4052,115 @@
           <w:rFonts w:cs="Times New Roman"/>
           <w:szCs w:val="24"/>
         </w:rPr>
-        <w:t xml:space="preserve"> ha </w:t>
-      </w:r>
-      <w:r>
-        <w:rPr>
-          <w:rFonts w:cs="Times New Roman"/>
-          <w:szCs w:val="24"/>
-        </w:rPr>
-        <w:t>avuto</w:t>
-      </w:r>
-      <w:r>
-        <w:rPr>
-          <w:rFonts w:cs="Times New Roman"/>
-          <w:szCs w:val="24"/>
-        </w:rPr>
-        <w:t xml:space="preserve"> un primo banco di prova all’interno del concetto di </w:t>
+        <w:t xml:space="preserve"> unico modo per raggiungere determinate mete, comparata con la difficoltà </w:t>
+      </w:r>
+      <w:r>
+        <w:rPr>
+          <w:rFonts w:cs="Times New Roman"/>
+          <w:szCs w:val="24"/>
+        </w:rPr>
+        <w:t>ad</w:t>
+      </w:r>
+      <w:r>
+        <w:rPr>
+          <w:rFonts w:cs="Times New Roman"/>
+          <w:szCs w:val="24"/>
+        </w:rPr>
+        <w:t xml:space="preserve"> usare l’auto di proprietà, causa </w:t>
+      </w:r>
+      <w:r>
+        <w:rPr>
+          <w:rFonts w:cs="Times New Roman"/>
+          <w:szCs w:val="24"/>
+        </w:rPr>
+        <w:t>mancanza</w:t>
+      </w:r>
+      <w:r>
+        <w:rPr>
+          <w:rFonts w:cs="Times New Roman"/>
+          <w:szCs w:val="24"/>
+        </w:rPr>
+        <w:t xml:space="preserve"> parcheggi o </w:t>
+      </w:r>
+      <w:r>
+        <w:rPr>
+          <w:rFonts w:cs="Times New Roman"/>
+          <w:szCs w:val="24"/>
+        </w:rPr>
+        <w:t>rischio di</w:t>
+      </w:r>
+      <w:r>
+        <w:rPr>
+          <w:rFonts w:cs="Times New Roman"/>
+          <w:szCs w:val="24"/>
+        </w:rPr>
+        <w:t xml:space="preserve"> </w:t>
+      </w:r>
+      <w:r>
+        <w:rPr>
+          <w:rFonts w:cs="Times New Roman"/>
+          <w:szCs w:val="24"/>
+        </w:rPr>
+        <w:t xml:space="preserve">ingorghi </w:t>
+      </w:r>
+      <w:r>
+        <w:rPr>
+          <w:rFonts w:cs="Times New Roman"/>
+          <w:szCs w:val="24"/>
+        </w:rPr>
+        <w:t>durante il viaggio.</w:t>
+      </w:r>
+    </w:p>
+    <w:p>
+      <w:pPr>
+        <w:rPr>
+          <w:rFonts w:cs="Times New Roman"/>
+          <w:szCs w:val="24"/>
+        </w:rPr>
+      </w:pPr>
+      <w:r>
+        <w:rPr>
+          <w:rFonts w:cs="Times New Roman"/>
+          <w:szCs w:val="24"/>
+        </w:rPr>
+        <w:t xml:space="preserve">Il paradigma </w:t>
+      </w:r>
+      <w:proofErr w:type="spellStart"/>
+      <w:r>
+        <w:rPr>
+          <w:rFonts w:cs="Times New Roman"/>
+          <w:szCs w:val="24"/>
+        </w:rPr>
+        <w:t>MaaS</w:t>
+      </w:r>
+      <w:proofErr w:type="spellEnd"/>
+      <w:r>
+        <w:rPr>
+          <w:rFonts w:cs="Times New Roman"/>
+          <w:szCs w:val="24"/>
+        </w:rPr>
+        <w:t xml:space="preserve"> descrive un </w:t>
+      </w:r>
+      <w:r>
+        <w:rPr>
+          <w:rFonts w:cs="Times New Roman"/>
+          <w:szCs w:val="24"/>
+        </w:rPr>
+        <w:t>nuovo utilizzo delle tecnologie</w:t>
+      </w:r>
+      <w:r>
+        <w:rPr>
+          <w:rFonts w:cs="Times New Roman"/>
+          <w:szCs w:val="24"/>
+        </w:rPr>
+        <w:t xml:space="preserve"> </w:t>
+      </w:r>
+      <w:r>
+        <w:rPr>
+          <w:rFonts w:cs="Times New Roman"/>
+          <w:szCs w:val="24"/>
+        </w:rPr>
+        <w:t xml:space="preserve">applicato ai mezzi di trasporto, che propone il passaggio dall’auto di proprietà a mezzi di trasporto condivisi. Non si tratta solo di una migliore gestione dei mezzi pubblici, che proponga ad esempio soluzioni di pagamento online o potenziamento delle corse in base alla richiesta: </w:t>
       </w:r>
       <w:proofErr w:type="spellStart"/>
       <w:r>
@@ -3914,227 +4192,128 @@
           <w:rFonts w:cs="Times New Roman"/>
           <w:szCs w:val="24"/>
         </w:rPr>
-        <w:t xml:space="preserve"> A Service. </w:t>
-      </w:r>
-      <w:r>
-        <w:rPr>
-          <w:rFonts w:cs="Times New Roman"/>
-          <w:szCs w:val="24"/>
-        </w:rPr>
-        <w:t>Il progetto finlandese ha ricevuto</w:t>
-      </w:r>
-      <w:r>
-        <w:rPr>
-          <w:rFonts w:cs="Times New Roman"/>
-          <w:szCs w:val="24"/>
-        </w:rPr>
-        <w:t xml:space="preserve"> un notevole slancio grazie al lavoro di</w:t>
-      </w:r>
-      <w:r>
-        <w:rPr>
-          <w:rFonts w:cs="Times New Roman"/>
-          <w:szCs w:val="24"/>
-        </w:rPr>
-        <w:t xml:space="preserve"> </w:t>
-      </w:r>
-      <w:r>
-        <w:rPr>
-          <w:rFonts w:cs="Times New Roman"/>
-          <w:szCs w:val="24"/>
-        </w:rPr>
-        <w:t xml:space="preserve">tesi </w:t>
-      </w:r>
-      <w:r>
-        <w:rPr>
-          <w:rFonts w:cs="Times New Roman"/>
-          <w:szCs w:val="24"/>
-        </w:rPr>
-        <w:t>svolto da</w:t>
-      </w:r>
-      <w:r>
-        <w:rPr>
-          <w:rFonts w:cs="Times New Roman"/>
-          <w:szCs w:val="24"/>
-        </w:rPr>
-        <w:t xml:space="preserve"> </w:t>
-      </w:r>
-      <w:r>
-        <w:rPr>
-          <w:rFonts w:cs="Times New Roman"/>
-          <w:szCs w:val="24"/>
-        </w:rPr>
-        <w:t xml:space="preserve">Sonja </w:t>
-      </w:r>
-      <w:proofErr w:type="spellStart"/>
-      <w:r>
-        <w:rPr>
-          <w:rFonts w:cs="Times New Roman"/>
-          <w:szCs w:val="24"/>
-        </w:rPr>
-        <w:t>Heikkilä</w:t>
-      </w:r>
-      <w:proofErr w:type="spellEnd"/>
-      <w:r>
-        <w:rPr>
-          <w:rFonts w:cs="Times New Roman"/>
-          <w:szCs w:val="24"/>
-        </w:rPr>
-        <w:t xml:space="preserve">, nella quale l’autrice </w:t>
-      </w:r>
-      <w:r>
-        <w:rPr>
-          <w:rFonts w:cs="Times New Roman"/>
-          <w:szCs w:val="24"/>
-        </w:rPr>
-        <w:t>propone</w:t>
-      </w:r>
-      <w:r>
-        <w:rPr>
-          <w:rFonts w:cs="Times New Roman"/>
-          <w:szCs w:val="24"/>
-        </w:rPr>
-        <w:t xml:space="preserve"> un nuovo concetto di mobilità per la </w:t>
-      </w:r>
-      <w:r>
-        <w:rPr>
-          <w:rFonts w:cs="Times New Roman"/>
-          <w:szCs w:val="24"/>
-        </w:rPr>
-        <w:t>città</w:t>
-      </w:r>
-      <w:r>
-        <w:rPr>
-          <w:rFonts w:cs="Times New Roman"/>
-          <w:szCs w:val="24"/>
-        </w:rPr>
-        <w:t xml:space="preserve"> di Helsinki</w:t>
-      </w:r>
-      <w:r>
-        <w:rPr>
-          <w:rFonts w:cs="Times New Roman"/>
-          <w:szCs w:val="24"/>
-        </w:rPr>
-        <w:t xml:space="preserve"> per </w:t>
-      </w:r>
-      <w:r>
-        <w:rPr>
-          <w:rFonts w:cs="Times New Roman"/>
-          <w:szCs w:val="24"/>
-        </w:rPr>
-        <w:t>rispondere</w:t>
-      </w:r>
-      <w:r>
-        <w:rPr>
-          <w:rFonts w:cs="Times New Roman"/>
-          <w:szCs w:val="24"/>
-        </w:rPr>
-        <w:t xml:space="preserve"> alle </w:t>
-      </w:r>
-      <w:r>
-        <w:rPr>
-          <w:rFonts w:cs="Times New Roman"/>
-          <w:szCs w:val="24"/>
-        </w:rPr>
-        <w:t xml:space="preserve">sfide </w:t>
-      </w:r>
-      <w:r>
-        <w:rPr>
-          <w:rFonts w:cs="Times New Roman"/>
-          <w:szCs w:val="24"/>
-        </w:rPr>
-        <w:t>sempre più frequenti poste al settore dei trasporti.</w:t>
-      </w:r>
-      <w:r>
-        <w:rPr>
-          <w:rFonts w:cs="Times New Roman"/>
-          <w:szCs w:val="24"/>
-        </w:rPr>
-        <w:t xml:space="preserve"> Le principali difficoltà risiedono nell’inaffidabilità dei mezzi pubblici</w:t>
-      </w:r>
-      <w:r>
-        <w:rPr>
-          <w:rFonts w:cs="Times New Roman"/>
-          <w:szCs w:val="24"/>
-        </w:rPr>
-        <w:t>,</w:t>
-      </w:r>
-      <w:r>
-        <w:rPr>
-          <w:rFonts w:cs="Times New Roman"/>
-          <w:szCs w:val="24"/>
-        </w:rPr>
-        <w:t xml:space="preserve"> unico modo per raggiungere determinate mete, comparata con la difficoltà </w:t>
-      </w:r>
-      <w:r>
-        <w:rPr>
-          <w:rFonts w:cs="Times New Roman"/>
-          <w:szCs w:val="24"/>
-        </w:rPr>
-        <w:t>ad</w:t>
-      </w:r>
-      <w:r>
-        <w:rPr>
-          <w:rFonts w:cs="Times New Roman"/>
-          <w:szCs w:val="24"/>
-        </w:rPr>
-        <w:t xml:space="preserve"> usare l’auto di proprietà, causa </w:t>
-      </w:r>
-      <w:r>
-        <w:rPr>
-          <w:rFonts w:cs="Times New Roman"/>
-          <w:szCs w:val="24"/>
-        </w:rPr>
-        <w:t>mancanza</w:t>
-      </w:r>
-      <w:r>
-        <w:rPr>
-          <w:rFonts w:cs="Times New Roman"/>
-          <w:szCs w:val="24"/>
-        </w:rPr>
-        <w:t xml:space="preserve"> parcheggi o </w:t>
-      </w:r>
-      <w:r>
-        <w:rPr>
-          <w:rFonts w:cs="Times New Roman"/>
-          <w:szCs w:val="24"/>
-        </w:rPr>
-        <w:t>rischio di</w:t>
-      </w:r>
-      <w:r>
-        <w:rPr>
-          <w:rFonts w:cs="Times New Roman"/>
-          <w:szCs w:val="24"/>
-        </w:rPr>
-        <w:t xml:space="preserve"> </w:t>
-      </w:r>
-      <w:r>
-        <w:rPr>
-          <w:rFonts w:cs="Times New Roman"/>
-          <w:szCs w:val="24"/>
-        </w:rPr>
-        <w:t xml:space="preserve">ingorghi </w:t>
-      </w:r>
-      <w:r>
-        <w:rPr>
-          <w:rFonts w:cs="Times New Roman"/>
-          <w:szCs w:val="24"/>
-        </w:rPr>
-        <w:t>durante il viaggio.</w:t>
-      </w:r>
-    </w:p>
-    <w:p>
-      <w:pPr>
-        <w:rPr>
-          <w:rFonts w:cs="Times New Roman"/>
-          <w:szCs w:val="24"/>
-        </w:rPr>
-      </w:pPr>
-      <w:r>
-        <w:rPr>
-          <w:rFonts w:cs="Times New Roman"/>
-          <w:szCs w:val="24"/>
-        </w:rPr>
-        <w:t xml:space="preserve">Il paradigma </w:t>
+        <w:t xml:space="preserve"> A Servi</w:t>
+      </w:r>
+      <w:r>
+        <w:rPr>
+          <w:rFonts w:cs="Times New Roman"/>
+          <w:szCs w:val="24"/>
+        </w:rPr>
+        <w:t>ce si applica anche ai</w:t>
+      </w:r>
+      <w:r>
+        <w:rPr>
+          <w:rFonts w:cs="Times New Roman"/>
+          <w:szCs w:val="24"/>
+        </w:rPr>
+        <w:t xml:space="preserve"> taxi, biciclette o sistemi di car sharing. </w:t>
+      </w:r>
+    </w:p>
+    <w:p>
+      <w:pPr>
+        <w:rPr>
+          <w:rFonts w:cs="Times New Roman"/>
+          <w:szCs w:val="24"/>
+        </w:rPr>
+      </w:pPr>
+      <w:r>
+        <w:rPr>
+          <w:rFonts w:cs="Times New Roman"/>
+          <w:szCs w:val="24"/>
+        </w:rPr>
+        <w:t>Q</w:t>
+      </w:r>
+      <w:r>
+        <w:rPr>
+          <w:rFonts w:cs="Times New Roman"/>
+          <w:szCs w:val="24"/>
+        </w:rPr>
+        <w:t xml:space="preserve">uesto cambiamento </w:t>
+      </w:r>
+      <w:r>
+        <w:rPr>
+          <w:rFonts w:cs="Times New Roman"/>
+          <w:szCs w:val="24"/>
+        </w:rPr>
+        <w:t>consentirebbe</w:t>
+      </w:r>
+      <w:r>
+        <w:rPr>
+          <w:rFonts w:cs="Times New Roman"/>
+          <w:szCs w:val="24"/>
+        </w:rPr>
+        <w:t xml:space="preserve"> di aumentare l’efficienza </w:t>
+      </w:r>
+      <w:r>
+        <w:rPr>
+          <w:rFonts w:cs="Times New Roman"/>
+          <w:szCs w:val="24"/>
+        </w:rPr>
+        <w:t>nell’uso de</w:t>
+      </w:r>
+      <w:r>
+        <w:rPr>
+          <w:rFonts w:cs="Times New Roman"/>
+          <w:szCs w:val="24"/>
+        </w:rPr>
+        <w:t xml:space="preserve">i mezzi </w:t>
+      </w:r>
+      <w:r>
+        <w:rPr>
+          <w:rFonts w:cs="Times New Roman"/>
+          <w:szCs w:val="24"/>
+        </w:rPr>
+        <w:t>di trasporto</w:t>
+      </w:r>
+      <w:r>
+        <w:rPr>
+          <w:rFonts w:cs="Times New Roman"/>
+          <w:szCs w:val="24"/>
+        </w:rPr>
+        <w:t>, eliminando gli sprechi che inevitabilmente derivano dal possesso di un autoveicolo e dal suo inutilizzo. L’accesso del privato ai mezzi di trasporto avverrebbe, in questa nuova ottica, attraverso un software in grado di calcolare una ottimizzazione per i mezzi condivisi, ad esempio raggruppando gli utenti per fasce orarie, tratte comuni e generiche preferenze.</w:t>
+      </w:r>
+      <w:r>
+        <w:rPr>
+          <w:rFonts w:cs="Times New Roman"/>
+          <w:szCs w:val="24"/>
+        </w:rPr>
+        <w:t xml:space="preserve"> Grazie inoltre ad una gestione comune d</w:t>
+      </w:r>
+      <w:r>
+        <w:rPr>
+          <w:rFonts w:cs="Times New Roman"/>
+          <w:szCs w:val="24"/>
+        </w:rPr>
+        <w:t>e</w:t>
+      </w:r>
+      <w:r>
+        <w:rPr>
+          <w:rFonts w:cs="Times New Roman"/>
+          <w:szCs w:val="24"/>
+        </w:rPr>
+        <w:t>i mezzi di trasporto diversificati fra loro, la pianificazione del viaggio può comprendere tratte percorse in modalità diverse (ad esempio automobile e bicicletta).</w:t>
+      </w:r>
+    </w:p>
+    <w:p>
+      <w:pPr>
+        <w:rPr>
+          <w:rFonts w:cs="Times New Roman"/>
+          <w:szCs w:val="24"/>
+        </w:rPr>
+      </w:pPr>
+      <w:r>
+        <w:rPr>
+          <w:rFonts w:cs="Times New Roman"/>
+          <w:szCs w:val="24"/>
+        </w:rPr>
+        <w:t>Da questa</w:t>
+      </w:r>
+      <w:r>
+        <w:rPr>
+          <w:rFonts w:cs="Times New Roman"/>
+          <w:szCs w:val="24"/>
+        </w:rPr>
+        <w:t xml:space="preserve"> proposta è nata </w:t>
       </w:r>
       <w:proofErr w:type="spellStart"/>
       <w:r>
@@ -4150,213 +4329,7 @@
           <w:rFonts w:cs="Times New Roman"/>
           <w:szCs w:val="24"/>
         </w:rPr>
-        <w:t xml:space="preserve"> descrive un </w:t>
-      </w:r>
-      <w:r>
-        <w:rPr>
-          <w:rFonts w:cs="Times New Roman"/>
-          <w:szCs w:val="24"/>
-        </w:rPr>
-        <w:t>nuovo utilizzo delle tecnologie</w:t>
-      </w:r>
-      <w:r>
-        <w:rPr>
-          <w:rFonts w:cs="Times New Roman"/>
-          <w:szCs w:val="24"/>
-        </w:rPr>
-        <w:t xml:space="preserve"> </w:t>
-      </w:r>
-      <w:r>
-        <w:rPr>
-          <w:rFonts w:cs="Times New Roman"/>
-          <w:szCs w:val="24"/>
-        </w:rPr>
-        <w:t xml:space="preserve">applicato ai mezzi di trasporto, che propone il passaggio dall’auto di proprietà a mezzi di trasporto condivisi. Non si tratta solo di una migliore gestione dei mezzi pubblici, che proponga ad esempio soluzioni di pagamento online o potenziamento delle corse in base alla richiesta: </w:t>
-      </w:r>
-      <w:proofErr w:type="spellStart"/>
-      <w:r>
-        <w:rPr>
-          <w:rFonts w:cs="Times New Roman"/>
-          <w:szCs w:val="24"/>
-        </w:rPr>
-        <w:t>Mobility</w:t>
-      </w:r>
-      <w:proofErr w:type="spellEnd"/>
-      <w:r>
-        <w:rPr>
-          <w:rFonts w:cs="Times New Roman"/>
-          <w:szCs w:val="24"/>
-        </w:rPr>
-        <w:t xml:space="preserve"> </w:t>
-      </w:r>
-      <w:proofErr w:type="spellStart"/>
-      <w:r>
-        <w:rPr>
-          <w:rFonts w:cs="Times New Roman"/>
-          <w:szCs w:val="24"/>
-        </w:rPr>
-        <w:t>As</w:t>
-      </w:r>
-      <w:proofErr w:type="spellEnd"/>
-      <w:r>
-        <w:rPr>
-          <w:rFonts w:cs="Times New Roman"/>
-          <w:szCs w:val="24"/>
-        </w:rPr>
-        <w:t xml:space="preserve"> A Servi</w:t>
-      </w:r>
-      <w:r>
-        <w:rPr>
-          <w:rFonts w:cs="Times New Roman"/>
-          <w:szCs w:val="24"/>
-        </w:rPr>
-        <w:t>ce si applica anche ai</w:t>
-      </w:r>
-      <w:r>
-        <w:rPr>
-          <w:rFonts w:cs="Times New Roman"/>
-          <w:szCs w:val="24"/>
-        </w:rPr>
-        <w:t xml:space="preserve"> taxi, biciclette o sistemi di car sharing. </w:t>
-      </w:r>
-    </w:p>
-    <w:p>
-      <w:pPr>
-        <w:rPr>
-          <w:rFonts w:cs="Times New Roman"/>
-          <w:szCs w:val="24"/>
-        </w:rPr>
-      </w:pPr>
-      <w:r>
-        <w:rPr>
-          <w:rFonts w:cs="Times New Roman"/>
-          <w:szCs w:val="24"/>
-        </w:rPr>
-        <w:t>Q</w:t>
-      </w:r>
-      <w:r>
-        <w:rPr>
-          <w:rFonts w:cs="Times New Roman"/>
-          <w:szCs w:val="24"/>
-        </w:rPr>
-        <w:t xml:space="preserve">uesto cambiamento </w:t>
-      </w:r>
-      <w:r>
-        <w:rPr>
-          <w:rFonts w:cs="Times New Roman"/>
-          <w:szCs w:val="24"/>
-        </w:rPr>
-        <w:t>consentirebbe</w:t>
-      </w:r>
-      <w:r>
-        <w:rPr>
-          <w:rFonts w:cs="Times New Roman"/>
-          <w:szCs w:val="24"/>
-        </w:rPr>
-        <w:t xml:space="preserve"> di aumentare l’efficienza </w:t>
-      </w:r>
-      <w:r>
-        <w:rPr>
-          <w:rFonts w:cs="Times New Roman"/>
-          <w:szCs w:val="24"/>
-        </w:rPr>
-        <w:t>nell’uso de</w:t>
-      </w:r>
-      <w:r>
-        <w:rPr>
-          <w:rFonts w:cs="Times New Roman"/>
-          <w:szCs w:val="24"/>
-        </w:rPr>
-        <w:t xml:space="preserve">i mezzi </w:t>
-      </w:r>
-      <w:r>
-        <w:rPr>
-          <w:rFonts w:cs="Times New Roman"/>
-          <w:szCs w:val="24"/>
-        </w:rPr>
-        <w:t>di trasporto</w:t>
-      </w:r>
-      <w:r>
-        <w:rPr>
-          <w:rFonts w:cs="Times New Roman"/>
-          <w:szCs w:val="24"/>
-        </w:rPr>
-        <w:t>, eliminando gli sprechi che inevitabilmente derivano dal possesso di un autoveicolo e dal suo inutilizzo. L’accesso del privato ai mezzi di trasporto avverrebbe, in questa nuova ottica, attraverso un software in grado di calcolare una ottimizzazione per i mezzi condivisi, ad esempio raggruppando gli utenti per fasce orarie, tratte comuni e generiche preferenze.</w:t>
-      </w:r>
-      <w:r>
-        <w:rPr>
-          <w:rFonts w:cs="Times New Roman"/>
-          <w:szCs w:val="24"/>
-        </w:rPr>
-        <w:t xml:space="preserve"> Grazie inoltre ad una gestione comune d</w:t>
-      </w:r>
-      <w:r>
-        <w:rPr>
-          <w:rFonts w:cs="Times New Roman"/>
-          <w:szCs w:val="24"/>
-        </w:rPr>
-        <w:t>e</w:t>
-      </w:r>
-      <w:r>
-        <w:rPr>
-          <w:rFonts w:cs="Times New Roman"/>
-          <w:szCs w:val="24"/>
-        </w:rPr>
-        <w:t>i mezzi di trasporto diversificati fra loro, la pianificazione del viaggio può comprendere tratte percorse in modalità diverse (ad esempio automobile e bicicletta).</w:t>
-      </w:r>
-    </w:p>
-    <w:p>
-      <w:pPr>
-        <w:rPr>
-          <w:rFonts w:cs="Times New Roman"/>
-          <w:szCs w:val="24"/>
-        </w:rPr>
-      </w:pPr>
-      <w:r>
-        <w:rPr>
-          <w:rFonts w:cs="Times New Roman"/>
-          <w:szCs w:val="24"/>
-        </w:rPr>
-        <w:t>Da questa</w:t>
-      </w:r>
-      <w:r>
-        <w:rPr>
-          <w:rFonts w:cs="Times New Roman"/>
-          <w:szCs w:val="24"/>
-        </w:rPr>
-        <w:t xml:space="preserve"> proposta è nata </w:t>
-      </w:r>
-      <w:proofErr w:type="spellStart"/>
-      <w:r>
-        <w:rPr>
-          <w:rFonts w:cs="Times New Roman"/>
-          <w:szCs w:val="24"/>
-        </w:rPr>
-        <w:t>MaaS</w:t>
-      </w:r>
-      <w:proofErr w:type="spellEnd"/>
-      <w:r>
-        <w:rPr>
-          <w:rFonts w:cs="Times New Roman"/>
-          <w:szCs w:val="24"/>
-        </w:rPr>
-        <w:t xml:space="preserve"> Global, </w:t>
-      </w:r>
-      <w:proofErr w:type="gramStart"/>
-      <w:r>
-        <w:rPr>
-          <w:rFonts w:cs="Times New Roman"/>
-          <w:szCs w:val="24"/>
-        </w:rPr>
-        <w:t>una startup</w:t>
-      </w:r>
-      <w:proofErr w:type="gramEnd"/>
-      <w:r>
-        <w:rPr>
-          <w:rFonts w:cs="Times New Roman"/>
-          <w:szCs w:val="24"/>
-        </w:rPr>
-        <w:t xml:space="preserve"> (?) finlandese che, durante l’autunno 2016, rilascerà l’</w:t>
+        <w:t xml:space="preserve"> Global, una startup (?) finlandese che, durante l’autunno 2016, rilascerà l’</w:t>
       </w:r>
       <w:proofErr w:type="spellStart"/>
       <w:r>
@@ -4698,10 +4671,10 @@
           <w:bCs/>
           <w:sz w:val="24"/>
           <w:szCs w:val="24"/>
-        </w:rPr>
-      </w:pPr>
-      <w:proofErr w:type="spellStart"/>
-      <w:proofErr w:type="gramStart"/>
+          <w:lang w:val="en-GB"/>
+        </w:rPr>
+      </w:pPr>
+      <w:proofErr w:type="spellStart"/>
       <w:r>
         <w:rPr>
           <w:rStyle w:val="HTMLCode"/>
@@ -4709,6 +4682,7 @@
           <w:bCs/>
           <w:sz w:val="24"/>
           <w:szCs w:val="24"/>
+          <w:lang w:val="en-GB"/>
         </w:rPr>
         <w:t>requestSuggestions</w:t>
       </w:r>
@@ -4720,10 +4694,11 @@
           <w:bCs/>
           <w:sz w:val="24"/>
           <w:szCs w:val="24"/>
-        </w:rPr>
-        <w:t>(</w:t>
-      </w:r>
-      <w:proofErr w:type="gramEnd"/>
+          <w:lang w:val="en-GB"/>
+        </w:rPr>
+        <w:t xml:space="preserve">(), </w:t>
+      </w:r>
+      <w:proofErr w:type="spellStart"/>
       <w:r>
         <w:rPr>
           <w:rStyle w:val="HTMLCode"/>
@@ -4731,10 +4706,11 @@
           <w:bCs/>
           <w:sz w:val="24"/>
           <w:szCs w:val="24"/>
-        </w:rPr>
-        <w:t xml:space="preserve">), </w:t>
-      </w:r>
-      <w:proofErr w:type="spellStart"/>
+          <w:lang w:val="en-GB"/>
+        </w:rPr>
+        <w:t>requestTransportModePreferences</w:t>
+      </w:r>
+      <w:proofErr w:type="spellEnd"/>
       <w:r>
         <w:rPr>
           <w:rStyle w:val="HTMLCode"/>
@@ -4742,10 +4718,21 @@
           <w:bCs/>
           <w:sz w:val="24"/>
           <w:szCs w:val="24"/>
-        </w:rPr>
-        <w:t>requestTransportModePreferences</w:t>
-      </w:r>
-      <w:proofErr w:type="spellEnd"/>
+          <w:lang w:val="en-GB"/>
+        </w:rPr>
+        <w:t xml:space="preserve">(), </w:t>
+      </w:r>
+      <w:r>
+        <w:rPr>
+          <w:rStyle w:val="HTMLCode"/>
+          <w:rFonts w:ascii="Times New Roman" w:eastAsiaTheme="minorEastAsia" w:hAnsi="Times New Roman" w:cs="Times New Roman"/>
+          <w:bCs/>
+          <w:sz w:val="24"/>
+          <w:szCs w:val="24"/>
+          <w:lang w:val="en-GB"/>
+        </w:rPr>
+        <w:t>e</w:t>
+      </w:r>
       <w:r>
         <w:rPr>
           <w:rStyle w:val="HTMLCode"/>
@@ -4753,19 +4740,11 @@
           <w:bCs/>
           <w:sz w:val="24"/>
           <w:szCs w:val="24"/>
-        </w:rPr>
-        <w:t xml:space="preserve">(), </w:t>
-      </w:r>
-      <w:r>
-        <w:rPr>
-          <w:rStyle w:val="HTMLCode"/>
-          <w:rFonts w:ascii="Times New Roman" w:eastAsiaTheme="minorEastAsia" w:hAnsi="Times New Roman" w:cs="Times New Roman"/>
-          <w:bCs/>
-          <w:sz w:val="24"/>
-          <w:szCs w:val="24"/>
-        </w:rPr>
-        <w:t>e</w:t>
-      </w:r>
+          <w:lang w:val="en-GB"/>
+        </w:rPr>
+        <w:t xml:space="preserve"> </w:t>
+      </w:r>
+      <w:proofErr w:type="spellStart"/>
       <w:r>
         <w:rPr>
           <w:rStyle w:val="HTMLCode"/>
@@ -4773,10 +4752,11 @@
           <w:bCs/>
           <w:sz w:val="24"/>
           <w:szCs w:val="24"/>
-        </w:rPr>
-        <w:t xml:space="preserve"> </w:t>
-      </w:r>
-      <w:proofErr w:type="spellStart"/>
+          <w:lang w:val="en-GB"/>
+        </w:rPr>
+        <w:t>sendSearchedRoute</w:t>
+      </w:r>
+      <w:proofErr w:type="spellEnd"/>
       <w:r>
         <w:rPr>
           <w:rStyle w:val="HTMLCode"/>
@@ -4784,10 +4764,11 @@
           <w:bCs/>
           <w:sz w:val="24"/>
           <w:szCs w:val="24"/>
-        </w:rPr>
-        <w:t>sendSearchedRoute</w:t>
-      </w:r>
-      <w:proofErr w:type="spellEnd"/>
+          <w:lang w:val="en-GB"/>
+        </w:rPr>
+        <w:t xml:space="preserve">(Place </w:t>
+      </w:r>
+      <w:proofErr w:type="spellStart"/>
       <w:r>
         <w:rPr>
           <w:rStyle w:val="HTMLCode"/>
@@ -4795,10 +4776,11 @@
           <w:bCs/>
           <w:sz w:val="24"/>
           <w:szCs w:val="24"/>
-        </w:rPr>
-        <w:t>(</w:t>
-      </w:r>
-      <w:proofErr w:type="spellStart"/>
+          <w:lang w:val="en-GB"/>
+        </w:rPr>
+        <w:t>startLocation</w:t>
+      </w:r>
+      <w:proofErr w:type="spellEnd"/>
       <w:r>
         <w:rPr>
           <w:rStyle w:val="HTMLCode"/>
@@ -4806,85 +4788,9 @@
           <w:bCs/>
           <w:sz w:val="24"/>
           <w:szCs w:val="24"/>
-        </w:rPr>
-        <w:t>Place</w:t>
-      </w:r>
-      <w:proofErr w:type="spellEnd"/>
-      <w:r>
-        <w:rPr>
-          <w:rStyle w:val="HTMLCode"/>
-          <w:rFonts w:eastAsiaTheme="minorEastAsia"/>
-          <w:bCs/>
-          <w:sz w:val="24"/>
-          <w:szCs w:val="24"/>
-        </w:rPr>
-        <w:t xml:space="preserve"> </w:t>
-      </w:r>
-      <w:proofErr w:type="spellStart"/>
-      <w:r>
-        <w:rPr>
-          <w:rStyle w:val="HTMLCode"/>
-          <w:rFonts w:eastAsiaTheme="minorEastAsia"/>
-          <w:bCs/>
-          <w:sz w:val="24"/>
-          <w:szCs w:val="24"/>
-        </w:rPr>
-        <w:t>startLocation</w:t>
-      </w:r>
-      <w:proofErr w:type="spellEnd"/>
-      <w:r>
-        <w:rPr>
-          <w:rStyle w:val="HTMLCode"/>
-          <w:rFonts w:eastAsiaTheme="minorEastAsia"/>
-          <w:bCs/>
-          <w:sz w:val="24"/>
-          <w:szCs w:val="24"/>
-        </w:rPr>
-        <w:t xml:space="preserve">, </w:t>
-      </w:r>
-      <w:proofErr w:type="spellStart"/>
-      <w:r>
-        <w:rPr>
-          <w:rStyle w:val="HTMLCode"/>
-          <w:rFonts w:eastAsiaTheme="minorEastAsia"/>
-          <w:bCs/>
-          <w:sz w:val="24"/>
-          <w:szCs w:val="24"/>
-        </w:rPr>
-        <w:t>Place</w:t>
-      </w:r>
-      <w:proofErr w:type="spellEnd"/>
-      <w:r>
-        <w:rPr>
-          <w:rStyle w:val="HTMLCode"/>
-          <w:rFonts w:eastAsiaTheme="minorEastAsia"/>
-          <w:bCs/>
-          <w:sz w:val="24"/>
-          <w:szCs w:val="24"/>
-        </w:rPr>
-        <w:t xml:space="preserve"> </w:t>
-      </w:r>
-      <w:proofErr w:type="spellStart"/>
-      <w:r>
-        <w:rPr>
-          <w:rStyle w:val="HTMLCode"/>
-          <w:rFonts w:eastAsiaTheme="minorEastAsia"/>
-          <w:bCs/>
-          <w:sz w:val="24"/>
-          <w:szCs w:val="24"/>
-        </w:rPr>
-        <w:t>destination</w:t>
-      </w:r>
-      <w:proofErr w:type="spellEnd"/>
-      <w:r>
-        <w:rPr>
-          <w:rStyle w:val="HTMLCode"/>
-          <w:rFonts w:eastAsiaTheme="minorEastAsia"/>
-          <w:bCs/>
-          <w:sz w:val="24"/>
-          <w:szCs w:val="24"/>
-        </w:rPr>
-        <w:t>).</w:t>
+          <w:lang w:val="en-GB"/>
+        </w:rPr>
+        <w:t>, Place destination).</w:t>
       </w:r>
     </w:p>
     <w:p>
@@ -5053,14 +4959,7 @@
           <w:rFonts w:cs="Times New Roman"/>
           <w:szCs w:val="24"/>
         </w:rPr>
-        <w:t xml:space="preserve"> </w:t>
-      </w:r>
-      <w:r>
-        <w:rPr>
-          <w:rFonts w:cs="Times New Roman"/>
-          <w:szCs w:val="24"/>
-        </w:rPr>
-        <w:t xml:space="preserve">il progetto Smart </w:t>
+        <w:t xml:space="preserve"> il progetto Smart </w:t>
       </w:r>
       <w:proofErr w:type="spellStart"/>
       <w:r>
@@ -6701,23 +6600,7 @@
           <w:rFonts w:cs="Times New Roman"/>
           <w:szCs w:val="24"/>
         </w:rPr>
-        <w:t xml:space="preserve"> funzionamento, in cui l’accesso ai dati è consentito; si hanno poi gli stati “disabilitato” </w:t>
-      </w:r>
-      <w:proofErr w:type="gramStart"/>
-      <w:r>
-        <w:rPr>
-          <w:rFonts w:cs="Times New Roman"/>
-          <w:szCs w:val="24"/>
-        </w:rPr>
-        <w:t>e “</w:t>
-      </w:r>
-      <w:proofErr w:type="gramEnd"/>
-      <w:r>
-        <w:rPr>
-          <w:rFonts w:cs="Times New Roman"/>
-          <w:szCs w:val="24"/>
-        </w:rPr>
-        <w:t>ritirato”, in cui l’accesso è impedito. Nel caso in cui il permesso sia</w:t>
+        <w:t xml:space="preserve"> funzionamento, in cui l’accesso ai dati è consentito; si hanno poi gli stati “disabilitato” e “ritirato”, in cui l’accesso è impedito. Nel caso in cui il permesso sia</w:t>
       </w:r>
       <w:r>
         <w:rPr>
@@ -6788,23 +6671,7 @@
           <w:rFonts w:cs="Times New Roman"/>
           <w:szCs w:val="24"/>
         </w:rPr>
-        <w:t xml:space="preserve">volontariamente </w:t>
-      </w:r>
-      <w:proofErr w:type="gramStart"/>
-      <w:r>
-        <w:rPr>
-          <w:rFonts w:cs="Times New Roman"/>
-          <w:szCs w:val="24"/>
-        </w:rPr>
-        <w:t>e</w:t>
-      </w:r>
-      <w:proofErr w:type="gramEnd"/>
-      <w:r>
-        <w:rPr>
-          <w:rFonts w:cs="Times New Roman"/>
-          <w:szCs w:val="24"/>
-        </w:rPr>
-        <w:t xml:space="preserve"> in modo chiaro.</w:t>
+        <w:t>volontariamente e in modo chiaro.</w:t>
       </w:r>
       <w:r>
         <w:rPr>
@@ -8573,23 +8440,7 @@
           <w:rFonts w:cs="Times New Roman"/>
           <w:szCs w:val="24"/>
         </w:rPr>
-        <w:t xml:space="preserve"> ) </w:t>
-      </w:r>
-      <w:proofErr w:type="gramStart"/>
-      <w:r>
-        <w:rPr>
-          <w:rFonts w:cs="Times New Roman"/>
-          <w:szCs w:val="24"/>
-        </w:rPr>
-        <w:t>[ to</w:t>
-      </w:r>
-      <w:proofErr w:type="gramEnd"/>
-      <w:r>
-        <w:rPr>
-          <w:rFonts w:cs="Times New Roman"/>
-          <w:szCs w:val="24"/>
-        </w:rPr>
-        <w:t xml:space="preserve"> </w:t>
+        <w:t xml:space="preserve"> ) [ to </w:t>
       </w:r>
       <w:proofErr w:type="spellStart"/>
       <w:r>
@@ -9060,14 +8911,7 @@
         <w:rPr>
           <w:rFonts w:cs="Times New Roman"/>
         </w:rPr>
-        <w:t xml:space="preserve"> diffusa la versione precedente</w:t>
-      </w:r>
-      <w:proofErr w:type="gramStart"/>
-      <w:r>
-        <w:rPr>
-          <w:rFonts w:cs="Times New Roman"/>
-        </w:rPr>
-        <w:t xml:space="preserve">, </w:t>
+        <w:t xml:space="preserve"> diffusa la versione precedente, </w:t>
       </w:r>
       <w:r>
         <w:rPr>
@@ -9083,7 +8927,6 @@
         <w:t>vcs</w:t>
       </w:r>
       <w:proofErr w:type="spellEnd"/>
-      <w:proofErr w:type="gramEnd"/>
       <w:r>
         <w:rPr>
           <w:rFonts w:cs="Times New Roman"/>
@@ -9606,8 +9449,6 @@
         </w:rPr>
         <w:t>considerato</w:t>
       </w:r>
-      <w:bookmarkStart w:id="27" w:name="_GoBack"/>
-      <w:bookmarkEnd w:id="27"/>
       <w:r>
         <w:rPr>
           <w:rFonts w:cs="Times New Roman"/>
@@ -9640,82 +9481,82 @@
       <w:pPr>
         <w:pStyle w:val="Heading1"/>
       </w:pPr>
-      <w:bookmarkStart w:id="28" w:name="_Toc466904553"/>
+      <w:bookmarkStart w:id="27" w:name="_Toc466904553"/>
       <w:r>
         <w:lastRenderedPageBreak/>
         <w:t>5 Progettazione</w:t>
       </w:r>
+      <w:bookmarkEnd w:id="27"/>
+    </w:p>
+    <w:p>
+      <w:r>
+        <w:t>Nei paragrafi successivi verranno illustrate le fasi di implementazione del gestore di dati personali, motivando le scelte implementative e le eventuali differenze che si creano rispetto a quanto detto in Analisi.</w:t>
+      </w:r>
+    </w:p>
+    <w:p>
+      <w:r>
+        <w:t>Per la realizzazione del gestore è stato utilizzato il linguaggio Java.</w:t>
+      </w:r>
+    </w:p>
+    <w:p>
+      <w:r>
+        <w:t xml:space="preserve">Fra i principi generali seguiti in Progettazione troviamo l’inversione delle dipendenze, la separazione delle responsabilità, il principio di sostituibilità di </w:t>
+      </w:r>
+      <w:proofErr w:type="spellStart"/>
+      <w:r>
+        <w:t>Liskov</w:t>
+      </w:r>
+      <w:proofErr w:type="spellEnd"/>
+      <w:r>
+        <w:t xml:space="preserve"> e il già citato rasoio di </w:t>
+      </w:r>
+      <w:proofErr w:type="spellStart"/>
+      <w:r>
+        <w:t>Occam</w:t>
+      </w:r>
+      <w:proofErr w:type="spellEnd"/>
+      <w:r>
+        <w:t xml:space="preserve">. Secondo il principio di inversione delle dipendenze, è necessario </w:t>
+      </w:r>
+      <w:r>
+        <w:t>che le dipendenze presenti all’interno del codice non siano fra classi ma fra interfacce, in modo da evitare che la struttura possa risentire di cambiamenti che avvengono a basso livello. Il principio di separazione delle responsabilità stabilisce che ogni classe deve avere un solo compito, da svolgere interamente, ma mai più di uno: lo sviluppo di classi con più di una responsabilità genera dipendenze non volute fra le classi</w:t>
+      </w:r>
+      <w:r>
+        <w:t xml:space="preserve">, rendendo il codice fragile. Infine, il principio di sostituibilità di </w:t>
+      </w:r>
+      <w:proofErr w:type="spellStart"/>
+      <w:r>
+        <w:t>Liskov</w:t>
+      </w:r>
+      <w:proofErr w:type="spellEnd"/>
+      <w:r>
+        <w:t xml:space="preserve"> si applica ai casi di ereditarietà fra classi, e ne regola il rapporto: ogni sottoclasse deve poter essere utilizzata al posto della classe base senza che ci si accorga della differenza.</w:t>
+      </w:r>
+    </w:p>
+    <w:p>
+      <w:pPr>
+        <w:pStyle w:val="Heading2"/>
+      </w:pPr>
+      <w:bookmarkStart w:id="28" w:name="_Toc466904554"/>
+      <w:r>
+        <w:t>5.1 Flusso del programma</w:t>
+      </w:r>
       <w:bookmarkEnd w:id="28"/>
     </w:p>
     <w:p>
       <w:r>
-        <w:t>Nei paragrafi successivi verranno illustrate le fasi di implementazione del gestore di dati personali, motivando le scelte implementative e le eventuali differenze che si creano rispetto a quanto detto in Analisi.</w:t>
-      </w:r>
-    </w:p>
-    <w:p>
-      <w:r>
-        <w:t>Per la realizzazione del gestore è stato utilizzato il linguaggio Java.</w:t>
-      </w:r>
-    </w:p>
-    <w:p>
-      <w:r>
-        <w:t xml:space="preserve">Fra i principi generali seguiti in Progettazione troviamo l’inversione delle dipendenze, la separazione delle responsabilità, il principio di sostituibilità di </w:t>
-      </w:r>
-      <w:proofErr w:type="spellStart"/>
-      <w:r>
-        <w:t>Liskov</w:t>
-      </w:r>
-      <w:proofErr w:type="spellEnd"/>
-      <w:r>
-        <w:t xml:space="preserve"> e il già citato rasoio di </w:t>
-      </w:r>
-      <w:proofErr w:type="spellStart"/>
-      <w:r>
-        <w:t>Occam</w:t>
-      </w:r>
-      <w:proofErr w:type="spellEnd"/>
-      <w:r>
-        <w:t xml:space="preserve">. Secondo il principio di inversione delle dipendenze, è necessario </w:t>
-      </w:r>
-      <w:r>
-        <w:t>che le dipendenze presenti all’interno del codice non siano fra classi ma fra interfacce, in modo da evitare che la struttura possa risentire di cambiamenti che avvengono a basso livello. Il principio di separazione delle responsabilità stabilisce che ogni classe deve avere un solo compito, da svolgere interamente, ma mai più di uno: lo sviluppo di classi con più di una responsabilità genera dipendenze non volute fra le classi</w:t>
-      </w:r>
-      <w:r>
-        <w:t xml:space="preserve">, rendendo il codice fragile. Infine, il principio di sostituibilità di </w:t>
-      </w:r>
-      <w:proofErr w:type="spellStart"/>
-      <w:r>
-        <w:t>Liskov</w:t>
-      </w:r>
-      <w:proofErr w:type="spellEnd"/>
-      <w:r>
-        <w:t xml:space="preserve"> si applica ai casi di ereditarietà fra classi, e ne regola il rapporto: ogni sottoclasse deve poter essere utilizzata al posto della classe base senza che ci si accorga della differenza.</w:t>
+        <w:t>//inserire grafico in latex</w:t>
       </w:r>
     </w:p>
     <w:p>
       <w:pPr>
         <w:pStyle w:val="Heading2"/>
       </w:pPr>
-      <w:bookmarkStart w:id="29" w:name="_Toc466904554"/>
-      <w:r>
-        <w:t>5.1 Flusso del programma</w:t>
+      <w:bookmarkStart w:id="29" w:name="_Toc466904555"/>
+      <w:r>
+        <w:t>5.2 Accounting</w:t>
       </w:r>
       <w:bookmarkEnd w:id="29"/>
-    </w:p>
-    <w:p>
-      <w:r>
-        <w:t>//inserire grafico in latex</w:t>
-      </w:r>
-    </w:p>
-    <w:p>
-      <w:pPr>
-        <w:pStyle w:val="Heading2"/>
-      </w:pPr>
-      <w:bookmarkStart w:id="30" w:name="_Toc466904555"/>
-      <w:r>
-        <w:t>5.2 Accounting</w:t>
-      </w:r>
-      <w:bookmarkEnd w:id="30"/>
     </w:p>
     <w:p>
       <w:pPr>
@@ -9784,14 +9625,27 @@
       <w:r>
         <w:t xml:space="preserve">Figura </w:t>
       </w:r>
-      <w:fldSimple w:instr=" SEQ Figura \* ARABIC ">
-        <w:r>
-          <w:rPr>
-            <w:noProof/>
-          </w:rPr>
-          <w:t>1</w:t>
-        </w:r>
-      </w:fldSimple>
+      <w:r>
+        <w:fldChar w:fldCharType="begin"/>
+      </w:r>
+      <w:r>
+        <w:instrText xml:space="preserve"> SEQ Figura \* ARABIC </w:instrText>
+      </w:r>
+      <w:r>
+        <w:fldChar w:fldCharType="separate"/>
+      </w:r>
+      <w:r>
+        <w:rPr>
+          <w:noProof/>
+        </w:rPr>
+        <w:t>1</w:t>
+      </w:r>
+      <w:r>
+        <w:rPr>
+          <w:noProof/>
+        </w:rPr>
+        <w:fldChar w:fldCharType="end"/>
+      </w:r>
     </w:p>
     <w:p>
       <w:r>
@@ -9844,7 +9698,7 @@
       <w:pPr>
         <w:pStyle w:val="Heading3"/>
       </w:pPr>
-      <w:bookmarkStart w:id="31" w:name="_Toc466904556"/>
+      <w:bookmarkStart w:id="30" w:name="_Toc466904556"/>
       <w:r>
         <w:t xml:space="preserve">5.2.1 </w:t>
       </w:r>
@@ -9860,7 +9714,7 @@
       <w:r>
         <w:t>MyDataUser</w:t>
       </w:r>
-      <w:bookmarkEnd w:id="31"/>
+      <w:bookmarkEnd w:id="30"/>
       <w:proofErr w:type="spellEnd"/>
     </w:p>
     <w:p>
@@ -9933,14 +9787,30 @@
       <w:r>
         <w:t xml:space="preserve">Figura </w:t>
       </w:r>
-      <w:fldSimple w:instr=" SEQ Figura \* ARABIC ">
-        <w:r>
-          <w:rPr>
-            <w:noProof/>
-          </w:rPr>
-          <w:t>2</w:t>
-        </w:r>
-      </w:fldSimple>
+      <w:r>
+        <w:fldChar w:fldCharType="begin"/>
+      </w:r>
+      <w:r>
+        <w:instrText xml:space="preserve"> SEQ Figura \* ARABIC</w:instrText>
+      </w:r>
+      <w:r>
+        <w:instrText xml:space="preserve"> </w:instrText>
+      </w:r>
+      <w:r>
+        <w:fldChar w:fldCharType="separate"/>
+      </w:r>
+      <w:r>
+        <w:rPr>
+          <w:noProof/>
+        </w:rPr>
+        <w:t>2</w:t>
+      </w:r>
+      <w:r>
+        <w:rPr>
+          <w:noProof/>
+        </w:rPr>
+        <w:fldChar w:fldCharType="end"/>
+      </w:r>
     </w:p>
     <w:p>
       <w:r>
@@ -9979,7 +9849,6 @@
         <w:t xml:space="preserve"> della funzione </w:t>
       </w:r>
       <w:proofErr w:type="spellStart"/>
-      <w:proofErr w:type="gramStart"/>
       <w:r>
         <w:rPr>
           <w:rFonts w:ascii="Courier New" w:hAnsi="Courier New" w:cs="Courier New"/>
@@ -9991,249 +9860,240 @@
         <w:rPr>
           <w:rFonts w:ascii="Courier New" w:hAnsi="Courier New" w:cs="Courier New"/>
         </w:rPr>
+        <w:t xml:space="preserve">(Object </w:t>
+      </w:r>
+      <w:proofErr w:type="spellStart"/>
+      <w:r>
+        <w:rPr>
+          <w:rFonts w:ascii="Courier New" w:hAnsi="Courier New" w:cs="Courier New"/>
+        </w:rPr>
+        <w:t>obj</w:t>
+      </w:r>
+      <w:proofErr w:type="spellEnd"/>
+      <w:r>
+        <w:rPr>
+          <w:rFonts w:ascii="Courier New" w:hAnsi="Courier New" w:cs="Courier New"/>
+        </w:rPr>
+        <w:t>)</w:t>
+      </w:r>
+      <w:r>
+        <w:t>.</w:t>
+      </w:r>
+    </w:p>
+    <w:p>
+      <w:pPr>
+        <w:rPr>
+          <w:rFonts w:cs="Times New Roman"/>
+        </w:rPr>
+      </w:pPr>
+      <w:r>
+        <w:t xml:space="preserve">Si evidenzia inoltre la presenza di un </w:t>
+      </w:r>
+      <w:r>
+        <w:rPr>
+          <w:rFonts w:ascii="Courier New" w:hAnsi="Courier New" w:cs="Courier New"/>
+        </w:rPr>
+        <w:t>Set&lt;</w:t>
+      </w:r>
+      <w:proofErr w:type="spellStart"/>
+      <w:r>
+        <w:rPr>
+          <w:rFonts w:ascii="Courier New" w:hAnsi="Courier New" w:cs="Courier New"/>
+        </w:rPr>
+        <w:t>IAccount</w:t>
+      </w:r>
+      <w:proofErr w:type="spellEnd"/>
+      <w:r>
+        <w:rPr>
+          <w:rFonts w:ascii="Courier New" w:hAnsi="Courier New" w:cs="Courier New"/>
+        </w:rPr>
+        <w:t>&gt; accounts</w:t>
+      </w:r>
+      <w:r>
+        <w:rPr>
+          <w:rFonts w:cs="Times New Roman"/>
+        </w:rPr>
+        <w:t>, che realizza l’associazione fra un utente e gli account presso i servizi a cui si è registrato. La scelta di un Set permette di implementare il vincolo secondo cui ogni utente può avere un solo accoun</w:t>
+      </w:r>
+      <w:r>
+        <w:rPr>
+          <w:rFonts w:cs="Times New Roman"/>
+        </w:rPr>
+        <w:t>t presso un certo servizio, ed è adatta anche in quanto non è necessario mantenere un insieme ordinato di account.</w:t>
+      </w:r>
+    </w:p>
+    <w:p>
+      <w:pPr>
+        <w:rPr>
+          <w:rFonts w:cs="Times New Roman"/>
+        </w:rPr>
+      </w:pPr>
+      <w:r>
+        <w:rPr>
+          <w:rFonts w:cs="Times New Roman"/>
+        </w:rPr>
+        <w:t xml:space="preserve">Questa classe ha inoltre la funzione di interfacciare gli altri componenti del gestore, compresa la GUI, con gli account utente. A tal fine, presenta i metodi </w:t>
+      </w:r>
+      <w:proofErr w:type="spellStart"/>
+      <w:r>
+        <w:rPr>
+          <w:rFonts w:ascii="Courier New" w:hAnsi="Courier New" w:cs="Courier New"/>
+        </w:rPr>
+        <w:t>addServiceConsent</w:t>
+      </w:r>
+      <w:proofErr w:type="spellEnd"/>
+      <w:r>
+        <w:rPr>
+          <w:rFonts w:ascii="Courier New" w:hAnsi="Courier New" w:cs="Courier New"/>
+        </w:rPr>
         <w:t>(</w:t>
       </w:r>
-      <w:proofErr w:type="gramEnd"/>
+      <w:proofErr w:type="spellStart"/>
       <w:r>
         <w:rPr>
           <w:rFonts w:ascii="Courier New" w:hAnsi="Courier New" w:cs="Courier New"/>
         </w:rPr>
-        <w:t xml:space="preserve">Object </w:t>
-      </w:r>
-      <w:proofErr w:type="spellStart"/>
+        <w:t>IService</w:t>
+      </w:r>
+      <w:proofErr w:type="spellEnd"/>
       <w:r>
         <w:rPr>
           <w:rFonts w:ascii="Courier New" w:hAnsi="Courier New" w:cs="Courier New"/>
         </w:rPr>
-        <w:t>obj</w:t>
-      </w:r>
-      <w:proofErr w:type="spellEnd"/>
+        <w:t xml:space="preserve"> service)</w:t>
+      </w:r>
+      <w:r>
+        <w:rPr>
+          <w:rFonts w:cs="Times New Roman"/>
+        </w:rPr>
+        <w:t xml:space="preserve">, </w:t>
+      </w:r>
+      <w:proofErr w:type="spellStart"/>
       <w:r>
         <w:rPr>
           <w:rFonts w:ascii="Courier New" w:hAnsi="Courier New" w:cs="Courier New"/>
         </w:rPr>
-        <w:t>)</w:t>
-      </w:r>
-      <w:r>
+        <w:t>addDataConsent</w:t>
+      </w:r>
+      <w:proofErr w:type="spellEnd"/>
+      <w:r>
+        <w:rPr>
+          <w:rFonts w:ascii="Courier New" w:hAnsi="Courier New" w:cs="Courier New"/>
+        </w:rPr>
+        <w:t>(</w:t>
+      </w:r>
+      <w:proofErr w:type="spellStart"/>
+      <w:r>
+        <w:rPr>
+          <w:rFonts w:ascii="Courier New" w:hAnsi="Courier New" w:cs="Courier New"/>
+        </w:rPr>
+        <w:t>DataConsent</w:t>
+      </w:r>
+      <w:proofErr w:type="spellEnd"/>
+      <w:r>
+        <w:rPr>
+          <w:rFonts w:ascii="Courier New" w:hAnsi="Courier New" w:cs="Courier New"/>
+        </w:rPr>
+        <w:t xml:space="preserve">  </w:t>
+      </w:r>
+      <w:proofErr w:type="spellStart"/>
+      <w:r>
+        <w:rPr>
+          <w:rFonts w:ascii="Courier New" w:hAnsi="Courier New" w:cs="Courier New"/>
+        </w:rPr>
+        <w:t>dataConsent</w:t>
+      </w:r>
+      <w:proofErr w:type="spellEnd"/>
+      <w:r>
+        <w:rPr>
+          <w:rFonts w:ascii="Courier New" w:hAnsi="Courier New" w:cs="Courier New"/>
+        </w:rPr>
+        <w:t xml:space="preserve">, </w:t>
+      </w:r>
+      <w:proofErr w:type="spellStart"/>
+      <w:r>
+        <w:rPr>
+          <w:rFonts w:ascii="Courier New" w:hAnsi="Courier New" w:cs="Courier New"/>
+        </w:rPr>
+        <w:t>IService</w:t>
+      </w:r>
+      <w:proofErr w:type="spellEnd"/>
+      <w:r>
+        <w:rPr>
+          <w:rFonts w:ascii="Courier New" w:hAnsi="Courier New" w:cs="Courier New"/>
+        </w:rPr>
+        <w:t xml:space="preserve"> service), </w:t>
+      </w:r>
+      <w:proofErr w:type="spellStart"/>
+      <w:r>
+        <w:rPr>
+          <w:rFonts w:ascii="Courier New" w:hAnsi="Courier New" w:cs="Courier New"/>
+        </w:rPr>
+        <w:t>hasAccountAtService</w:t>
+      </w:r>
+      <w:proofErr w:type="spellEnd"/>
+      <w:r>
+        <w:rPr>
+          <w:rFonts w:ascii="Courier New" w:hAnsi="Courier New" w:cs="Courier New"/>
+        </w:rPr>
+        <w:t>(</w:t>
+      </w:r>
+      <w:proofErr w:type="spellStart"/>
+      <w:r>
+        <w:rPr>
+          <w:rFonts w:ascii="Courier New" w:hAnsi="Courier New" w:cs="Courier New"/>
+        </w:rPr>
+        <w:t>IService</w:t>
+      </w:r>
+      <w:proofErr w:type="spellEnd"/>
+      <w:r>
+        <w:rPr>
+          <w:rFonts w:ascii="Courier New" w:hAnsi="Courier New" w:cs="Courier New"/>
+        </w:rPr>
+        <w:t xml:space="preserve"> service)</w:t>
+      </w:r>
+      <w:r>
+        <w:rPr>
+          <w:rFonts w:cs="Times New Roman"/>
+        </w:rPr>
         <w:t>.</w:t>
       </w:r>
-    </w:p>
-    <w:p>
-      <w:pPr>
-        <w:rPr>
-          <w:rFonts w:cs="Times New Roman"/>
-        </w:rPr>
-      </w:pPr>
-      <w:r>
-        <w:t xml:space="preserve">Si evidenzia inoltre la presenza di un </w:t>
+      <w:r>
+        <w:rPr>
+          <w:rFonts w:cs="Times New Roman"/>
+        </w:rPr>
+        <w:t xml:space="preserve">  La classe </w:t>
       </w:r>
       <w:r>
         <w:rPr>
           <w:rFonts w:ascii="Courier New" w:hAnsi="Courier New" w:cs="Courier New"/>
         </w:rPr>
-        <w:t>Set&lt;</w:t>
-      </w:r>
-      <w:proofErr w:type="spellStart"/>
+        <w:t>Account</w:t>
+      </w:r>
+      <w:r>
+        <w:rPr>
+          <w:rFonts w:cs="Times New Roman"/>
+        </w:rPr>
+        <w:t xml:space="preserve"> è stata infatti modellata con visibilità package </w:t>
+      </w:r>
+      <w:proofErr w:type="spellStart"/>
+      <w:r>
+        <w:rPr>
+          <w:rFonts w:cs="Times New Roman"/>
+        </w:rPr>
+        <w:t>protected</w:t>
+      </w:r>
+      <w:proofErr w:type="spellEnd"/>
+      <w:r>
+        <w:rPr>
+          <w:rFonts w:cs="Times New Roman"/>
+        </w:rPr>
+        <w:t xml:space="preserve">, per impedire l’accesso a classi esterne al package </w:t>
+      </w:r>
       <w:r>
         <w:rPr>
           <w:rFonts w:ascii="Courier New" w:hAnsi="Courier New" w:cs="Courier New"/>
         </w:rPr>
-        <w:t>IAccount</w:t>
-      </w:r>
-      <w:proofErr w:type="spellEnd"/>
-      <w:r>
-        <w:rPr>
-          <w:rFonts w:ascii="Courier New" w:hAnsi="Courier New" w:cs="Courier New"/>
-        </w:rPr>
-        <w:t>&gt; accounts</w:t>
-      </w:r>
-      <w:r>
-        <w:rPr>
-          <w:rFonts w:cs="Times New Roman"/>
-        </w:rPr>
-        <w:t>, che realizza l’associazione fra un utente e gli account presso i servizi a cui si è registrato. La scelta di un Set permette di implementare il vincolo secondo cui ogni utente può avere un solo accoun</w:t>
-      </w:r>
-      <w:r>
-        <w:rPr>
-          <w:rFonts w:cs="Times New Roman"/>
-        </w:rPr>
-        <w:t>t presso un certo servizio, ed è adatta anche in quanto non è necessario mantenere un insieme ordinato di account.</w:t>
-      </w:r>
-    </w:p>
-    <w:p>
-      <w:pPr>
-        <w:rPr>
-          <w:rFonts w:cs="Times New Roman"/>
-        </w:rPr>
-      </w:pPr>
-      <w:r>
-        <w:rPr>
-          <w:rFonts w:cs="Times New Roman"/>
-        </w:rPr>
-        <w:t xml:space="preserve">Questa classe ha inoltre la funzione di interfacciare gli altri componenti del gestore, compresa la GUI, con gli account utente. A tal fine, presenta i metodi </w:t>
-      </w:r>
-      <w:proofErr w:type="spellStart"/>
-      <w:proofErr w:type="gramStart"/>
-      <w:r>
-        <w:rPr>
-          <w:rFonts w:ascii="Courier New" w:hAnsi="Courier New" w:cs="Courier New"/>
-        </w:rPr>
-        <w:t>addServiceConsent</w:t>
-      </w:r>
-      <w:proofErr w:type="spellEnd"/>
-      <w:r>
-        <w:rPr>
-          <w:rFonts w:ascii="Courier New" w:hAnsi="Courier New" w:cs="Courier New"/>
-        </w:rPr>
-        <w:t>(</w:t>
-      </w:r>
-      <w:proofErr w:type="spellStart"/>
-      <w:proofErr w:type="gramEnd"/>
-      <w:r>
-        <w:rPr>
-          <w:rFonts w:ascii="Courier New" w:hAnsi="Courier New" w:cs="Courier New"/>
-        </w:rPr>
-        <w:t>IService</w:t>
-      </w:r>
-      <w:proofErr w:type="spellEnd"/>
-      <w:r>
-        <w:rPr>
-          <w:rFonts w:ascii="Courier New" w:hAnsi="Courier New" w:cs="Courier New"/>
-        </w:rPr>
-        <w:t xml:space="preserve"> service)</w:t>
-      </w:r>
-      <w:r>
-        <w:rPr>
-          <w:rFonts w:cs="Times New Roman"/>
-        </w:rPr>
-        <w:t xml:space="preserve">, </w:t>
-      </w:r>
-      <w:proofErr w:type="spellStart"/>
-      <w:r>
-        <w:rPr>
-          <w:rFonts w:ascii="Courier New" w:hAnsi="Courier New" w:cs="Courier New"/>
-        </w:rPr>
-        <w:t>addDataConsent</w:t>
-      </w:r>
-      <w:proofErr w:type="spellEnd"/>
-      <w:r>
-        <w:rPr>
-          <w:rFonts w:ascii="Courier New" w:hAnsi="Courier New" w:cs="Courier New"/>
-        </w:rPr>
-        <w:t>(</w:t>
-      </w:r>
-      <w:proofErr w:type="spellStart"/>
-      <w:r>
-        <w:rPr>
-          <w:rFonts w:ascii="Courier New" w:hAnsi="Courier New" w:cs="Courier New"/>
-        </w:rPr>
-        <w:t>DataConsent</w:t>
-      </w:r>
-      <w:proofErr w:type="spellEnd"/>
-      <w:r>
-        <w:rPr>
-          <w:rFonts w:ascii="Courier New" w:hAnsi="Courier New" w:cs="Courier New"/>
-        </w:rPr>
-        <w:t xml:space="preserve">  </w:t>
-      </w:r>
-      <w:proofErr w:type="spellStart"/>
-      <w:r>
-        <w:rPr>
-          <w:rFonts w:ascii="Courier New" w:hAnsi="Courier New" w:cs="Courier New"/>
-        </w:rPr>
-        <w:t>dataConsent</w:t>
-      </w:r>
-      <w:proofErr w:type="spellEnd"/>
-      <w:r>
-        <w:rPr>
-          <w:rFonts w:ascii="Courier New" w:hAnsi="Courier New" w:cs="Courier New"/>
-        </w:rPr>
-        <w:t xml:space="preserve">, </w:t>
-      </w:r>
-      <w:proofErr w:type="spellStart"/>
-      <w:r>
-        <w:rPr>
-          <w:rFonts w:ascii="Courier New" w:hAnsi="Courier New" w:cs="Courier New"/>
-        </w:rPr>
-        <w:t>IService</w:t>
-      </w:r>
-      <w:proofErr w:type="spellEnd"/>
-      <w:r>
-        <w:rPr>
-          <w:rFonts w:ascii="Courier New" w:hAnsi="Courier New" w:cs="Courier New"/>
-        </w:rPr>
-        <w:t xml:space="preserve"> service), </w:t>
-      </w:r>
-      <w:proofErr w:type="spellStart"/>
-      <w:r>
-        <w:rPr>
-          <w:rFonts w:ascii="Courier New" w:hAnsi="Courier New" w:cs="Courier New"/>
-        </w:rPr>
-        <w:t>hasAccountAtService</w:t>
-      </w:r>
-      <w:proofErr w:type="spellEnd"/>
-      <w:r>
-        <w:rPr>
-          <w:rFonts w:ascii="Courier New" w:hAnsi="Courier New" w:cs="Courier New"/>
-        </w:rPr>
-        <w:t>(</w:t>
-      </w:r>
-      <w:proofErr w:type="spellStart"/>
-      <w:r>
-        <w:rPr>
-          <w:rFonts w:ascii="Courier New" w:hAnsi="Courier New" w:cs="Courier New"/>
-        </w:rPr>
-        <w:t>IService</w:t>
-      </w:r>
-      <w:proofErr w:type="spellEnd"/>
-      <w:r>
-        <w:rPr>
-          <w:rFonts w:ascii="Courier New" w:hAnsi="Courier New" w:cs="Courier New"/>
-        </w:rPr>
-        <w:t xml:space="preserve"> service)</w:t>
-      </w:r>
-      <w:r>
-        <w:rPr>
-          <w:rFonts w:cs="Times New Roman"/>
-        </w:rPr>
-        <w:t>.</w:t>
-      </w:r>
-      <w:r>
-        <w:rPr>
-          <w:rFonts w:cs="Times New Roman"/>
-        </w:rPr>
-        <w:t xml:space="preserve">  La classe </w:t>
-      </w:r>
-      <w:r>
-        <w:rPr>
-          <w:rFonts w:ascii="Courier New" w:hAnsi="Courier New" w:cs="Courier New"/>
-        </w:rPr>
-        <w:t>Account</w:t>
-      </w:r>
-      <w:r>
-        <w:rPr>
-          <w:rFonts w:cs="Times New Roman"/>
-        </w:rPr>
-        <w:t xml:space="preserve"> è stata infatti modellata con visibilità package </w:t>
-      </w:r>
-      <w:proofErr w:type="spellStart"/>
-      <w:r>
-        <w:rPr>
-          <w:rFonts w:cs="Times New Roman"/>
-        </w:rPr>
-        <w:t>protected</w:t>
-      </w:r>
-      <w:proofErr w:type="spellEnd"/>
-      <w:r>
-        <w:rPr>
-          <w:rFonts w:cs="Times New Roman"/>
-        </w:rPr>
-        <w:t xml:space="preserve">, per impedire l’accesso a classi esterne al package </w:t>
-      </w:r>
-      <w:r>
-        <w:rPr>
-          <w:rFonts w:ascii="Courier New" w:hAnsi="Courier New" w:cs="Courier New"/>
-        </w:rPr>
         <w:t>users</w:t>
       </w:r>
       <w:r>
@@ -10243,7 +10103,6 @@
         <w:t xml:space="preserve">: di conseguenza, anche la creazione di nuovi account avviene attraverso questa classe, in particolare nella funzione </w:t>
       </w:r>
       <w:proofErr w:type="spellStart"/>
-      <w:proofErr w:type="gramStart"/>
       <w:r>
         <w:rPr>
           <w:rFonts w:ascii="Courier New" w:hAnsi="Courier New" w:cs="Courier New"/>
@@ -10259,7 +10118,6 @@
         <w:t>(</w:t>
       </w:r>
       <w:proofErr w:type="spellStart"/>
-      <w:proofErr w:type="gramEnd"/>
       <w:r>
         <w:rPr>
           <w:rFonts w:ascii="Courier New" w:hAnsi="Courier New" w:cs="Courier New"/>
@@ -10434,7 +10292,7 @@
       <w:pPr>
         <w:pStyle w:val="Heading3"/>
       </w:pPr>
-      <w:bookmarkStart w:id="32" w:name="_Toc466904557"/>
+      <w:bookmarkStart w:id="31" w:name="_Toc466904557"/>
       <w:r>
         <w:t xml:space="preserve">5.2.2 </w:t>
       </w:r>
@@ -10446,7 +10304,7 @@
       <w:r>
         <w:t>, Account</w:t>
       </w:r>
-      <w:bookmarkEnd w:id="32"/>
+      <w:bookmarkEnd w:id="31"/>
     </w:p>
     <w:p>
       <w:pPr>
@@ -10515,14 +10373,27 @@
       <w:r>
         <w:t xml:space="preserve">Figura </w:t>
       </w:r>
-      <w:fldSimple w:instr=" SEQ Figura \* ARABIC ">
-        <w:r>
-          <w:rPr>
-            <w:noProof/>
-          </w:rPr>
-          <w:t>3</w:t>
-        </w:r>
-      </w:fldSimple>
+      <w:r>
+        <w:fldChar w:fldCharType="begin"/>
+      </w:r>
+      <w:r>
+        <w:instrText xml:space="preserve"> SEQ Figura \* ARABIC </w:instrText>
+      </w:r>
+      <w:r>
+        <w:fldChar w:fldCharType="separate"/>
+      </w:r>
+      <w:r>
+        <w:rPr>
+          <w:noProof/>
+        </w:rPr>
+        <w:t>3</w:t>
+      </w:r>
+      <w:r>
+        <w:rPr>
+          <w:noProof/>
+        </w:rPr>
+        <w:fldChar w:fldCharType="end"/>
+      </w:r>
     </w:p>
     <w:p>
       <w:r>
@@ -10847,14 +10718,14 @@
       <w:pPr>
         <w:pStyle w:val="Heading2"/>
       </w:pPr>
-      <w:bookmarkStart w:id="33" w:name="_Toc466904558"/>
+      <w:bookmarkStart w:id="32" w:name="_Toc466904558"/>
       <w:r>
         <w:t>5.3 Security</w:t>
       </w:r>
       <w:r>
         <w:t>Manager</w:t>
       </w:r>
-      <w:bookmarkEnd w:id="33"/>
+      <w:bookmarkEnd w:id="32"/>
     </w:p>
     <w:p>
       <w:pPr>
@@ -10923,24 +10794,37 @@
       <w:r>
         <w:t xml:space="preserve">Figura </w:t>
       </w:r>
-      <w:fldSimple w:instr=" SEQ Figura \* ARABIC ">
-        <w:r>
-          <w:rPr>
-            <w:noProof/>
-          </w:rPr>
-          <w:t>4</w:t>
-        </w:r>
-      </w:fldSimple>
+      <w:r>
+        <w:fldChar w:fldCharType="begin"/>
+      </w:r>
+      <w:r>
+        <w:instrText xml:space="preserve"> SEQ Figura \* ARABIC </w:instrText>
+      </w:r>
+      <w:r>
+        <w:fldChar w:fldCharType="separate"/>
+      </w:r>
+      <w:r>
+        <w:rPr>
+          <w:noProof/>
+        </w:rPr>
+        <w:t>4</w:t>
+      </w:r>
+      <w:r>
+        <w:rPr>
+          <w:noProof/>
+        </w:rPr>
+        <w:fldChar w:fldCharType="end"/>
+      </w:r>
     </w:p>
     <w:p>
       <w:pPr>
         <w:pStyle w:val="Heading2"/>
       </w:pPr>
-      <w:bookmarkStart w:id="34" w:name="_Toc466904559"/>
+      <w:bookmarkStart w:id="33" w:name="_Toc466904559"/>
       <w:r>
         <w:t>5.4 IMyData, MyData</w:t>
       </w:r>
-      <w:bookmarkEnd w:id="34"/>
+      <w:bookmarkEnd w:id="33"/>
     </w:p>
     <w:p>
       <w:pPr>
@@ -11005,31 +10889,311 @@
       <w:pPr>
         <w:pStyle w:val="Caption"/>
         <w:jc w:val="center"/>
+        <w:rPr>
+          <w:noProof/>
+        </w:rPr>
       </w:pPr>
       <w:r>
         <w:t xml:space="preserve">Figura </w:t>
       </w:r>
-      <w:fldSimple w:instr=" SEQ Figura \* ARABIC ">
-        <w:r>
-          <w:rPr>
-            <w:noProof/>
-          </w:rPr>
-          <w:t>5</w:t>
-        </w:r>
-      </w:fldSimple>
+      <w:r>
+        <w:fldChar w:fldCharType="begin"/>
+      </w:r>
+      <w:r>
+        <w:instrText xml:space="preserve"> SEQ Figura \* ARABIC </w:instrText>
+      </w:r>
+      <w:r>
+        <w:fldChar w:fldCharType="separate"/>
+      </w:r>
+      <w:r>
+        <w:rPr>
+          <w:noProof/>
+        </w:rPr>
+        <w:t>5</w:t>
+      </w:r>
+      <w:r>
+        <w:rPr>
+          <w:noProof/>
+        </w:rPr>
+        <w:fldChar w:fldCharType="end"/>
+      </w:r>
+    </w:p>
+    <w:p>
+      <w:r>
+        <w:lastRenderedPageBreak/>
+        <w:t xml:space="preserve">La classe </w:t>
+      </w:r>
+      <w:proofErr w:type="spellStart"/>
+      <w:r>
+        <w:t>MyData</w:t>
+      </w:r>
+      <w:proofErr w:type="spellEnd"/>
+      <w:r>
+        <w:t xml:space="preserve"> svolge all’interno del gestore di dati personali un importante ruol</w:t>
+      </w:r>
+      <w:r>
+        <w:t xml:space="preserve">o di coordinazione fra le parti, poiché </w:t>
+      </w:r>
+      <w:r>
+        <w:t xml:space="preserve">realizza al suo interno una parte dell’Operatore </w:t>
+      </w:r>
+      <w:proofErr w:type="spellStart"/>
+      <w:r>
+        <w:t>MyData</w:t>
+      </w:r>
+      <w:proofErr w:type="spellEnd"/>
+      <w:r>
+        <w:t xml:space="preserve">, secondo quanto specificato in 4.2. </w:t>
+      </w:r>
+      <w:r>
+        <w:t>Essa è un punto di riferimento per l’interfaccia utente, alla quale fornisce i dati da elaborare e mostrare a video, e dalla quale riceve le richieste effettuate dall’utente.</w:t>
+      </w:r>
+    </w:p>
+    <w:p>
+      <w:r>
+        <w:t>Si occupa quindi come prim</w:t>
+      </w:r>
+      <w:r>
+        <w:t>a cosa</w:t>
+      </w:r>
+      <w:r>
+        <w:t xml:space="preserve"> di</w:t>
+      </w:r>
+      <w:r>
+        <w:t xml:space="preserve"> </w:t>
+      </w:r>
+      <w:r>
+        <w:t>registrare</w:t>
+      </w:r>
+      <w:r>
+        <w:t xml:space="preserve"> e </w:t>
+      </w:r>
+      <w:r>
+        <w:t>autenticare gli utenti</w:t>
+      </w:r>
+      <w:r>
+        <w:t xml:space="preserve"> (metodi </w:t>
+      </w:r>
+      <w:proofErr w:type="spellStart"/>
+      <w:r>
+        <w:t>createMyDataAccount</w:t>
+      </w:r>
+      <w:proofErr w:type="spellEnd"/>
+      <w:r>
+        <w:t xml:space="preserve"> e </w:t>
+      </w:r>
+      <w:proofErr w:type="spellStart"/>
+      <w:r>
+        <w:t>loginUser</w:t>
+      </w:r>
+      <w:proofErr w:type="spellEnd"/>
+      <w:r>
+        <w:t>) in modo da impedire la creazione di duplicati</w:t>
+      </w:r>
+      <w:r>
+        <w:t>. I controlli in questo senso vengono effettuati su un Set&lt;</w:t>
+      </w:r>
+      <w:proofErr w:type="spellStart"/>
+      <w:r>
+        <w:t>IUser</w:t>
+      </w:r>
+      <w:proofErr w:type="spellEnd"/>
+      <w:r>
+        <w:t>&gt; contenuto all’interno della classe (</w:t>
+      </w:r>
+      <w:r>
+        <w:t>si sfrutta la</w:t>
+      </w:r>
+      <w:r>
+        <w:t xml:space="preserve"> proprietà della struttura dati Set di non ammettere duplicati)</w:t>
+      </w:r>
+      <w:r>
+        <w:t>.</w:t>
+      </w:r>
+      <w:r>
+        <w:t xml:space="preserve"> L</w:t>
+      </w:r>
+      <w:r>
+        <w:t xml:space="preserve">a creazione di un nuovo account presso un determinato servizio viene gestita da questa classe, tramite invocazione dell’opportuno metodo esposto dall’interfaccia </w:t>
+      </w:r>
+      <w:proofErr w:type="spellStart"/>
+      <w:r>
+        <w:t>IU</w:t>
+      </w:r>
+      <w:r>
+        <w:t>ser</w:t>
+      </w:r>
+      <w:proofErr w:type="spellEnd"/>
+      <w:r>
+        <w:t xml:space="preserve">, insieme alla richiesta di nuovi </w:t>
+      </w:r>
+      <w:proofErr w:type="spellStart"/>
+      <w:r>
+        <w:t>ServiceConsent</w:t>
+      </w:r>
+      <w:proofErr w:type="spellEnd"/>
+      <w:r>
+        <w:t xml:space="preserve"> in caso di utente già registrato.</w:t>
+      </w:r>
+    </w:p>
+    <w:p>
+      <w:r>
+        <w:t xml:space="preserve">In secondo luogo, </w:t>
+      </w:r>
+      <w:r>
+        <w:t>ogni servizio che ha richiesto e ottenuto il permesso di accedere a uno specifico insieme di dati personali di un utente fa riferimento alla clas</w:t>
+      </w:r>
+      <w:r>
+        <w:t xml:space="preserve">se </w:t>
+      </w:r>
+      <w:proofErr w:type="spellStart"/>
+      <w:r>
+        <w:t>MyData</w:t>
+      </w:r>
+      <w:proofErr w:type="spellEnd"/>
+      <w:r>
+        <w:t xml:space="preserve">, che si occupa di intercedere presso il Personal Data </w:t>
+      </w:r>
+      <w:proofErr w:type="spellStart"/>
+      <w:r>
+        <w:t>Vault</w:t>
+      </w:r>
+      <w:proofErr w:type="spellEnd"/>
+      <w:r>
+        <w:t xml:space="preserve"> per ottenere quanto richiesto. L’operazione si svolge sia per i dati in ingresso che per i dati in uscita dal </w:t>
+      </w:r>
+      <w:proofErr w:type="spellStart"/>
+      <w:r>
+        <w:t>Vault</w:t>
+      </w:r>
+      <w:proofErr w:type="spellEnd"/>
+      <w:r>
+        <w:t xml:space="preserve"> mediante i metodi </w:t>
+      </w:r>
+      <w:proofErr w:type="spellStart"/>
+      <w:r>
+        <w:t>getDataSetForOutputDataConsent</w:t>
+      </w:r>
+      <w:proofErr w:type="spellEnd"/>
+      <w:r>
+        <w:t>(</w:t>
+      </w:r>
+      <w:proofErr w:type="spellStart"/>
+      <w:r>
+        <w:t>OutputDataConsent</w:t>
+      </w:r>
+      <w:proofErr w:type="spellEnd"/>
+      <w:r>
+        <w:t xml:space="preserve"> </w:t>
+      </w:r>
+      <w:proofErr w:type="spellStart"/>
+      <w:r>
+        <w:t>outputDataConsent</w:t>
+      </w:r>
+      <w:proofErr w:type="spellEnd"/>
+      <w:r>
+        <w:t>)</w:t>
+      </w:r>
+      <w:r>
+        <w:t xml:space="preserve"> e </w:t>
+      </w:r>
+      <w:proofErr w:type="spellStart"/>
+      <w:r>
+        <w:t>saveDataSet</w:t>
+      </w:r>
+      <w:proofErr w:type="spellEnd"/>
+      <w:r>
+        <w:t>(</w:t>
+      </w:r>
+      <w:proofErr w:type="spellStart"/>
+      <w:r>
+        <w:t>IDataSet</w:t>
+      </w:r>
+      <w:proofErr w:type="spellEnd"/>
+      <w:r>
+        <w:t xml:space="preserve"> </w:t>
+      </w:r>
+      <w:proofErr w:type="spellStart"/>
+      <w:r>
+        <w:t>dataSet</w:t>
+      </w:r>
+      <w:proofErr w:type="spellEnd"/>
+      <w:r>
+        <w:t xml:space="preserve">, </w:t>
+      </w:r>
+      <w:proofErr w:type="spellStart"/>
+      <w:r>
+        <w:t>InputDataConsent</w:t>
+      </w:r>
+      <w:proofErr w:type="spellEnd"/>
+      <w:r>
+        <w:t xml:space="preserve"> </w:t>
+      </w:r>
+      <w:proofErr w:type="spellStart"/>
+      <w:r>
+        <w:t>inDataConsent</w:t>
+      </w:r>
+      <w:proofErr w:type="spellEnd"/>
+      <w:r>
+        <w:t>)</w:t>
+      </w:r>
+      <w:r>
+        <w:t xml:space="preserve">. In entrambi i casi, viene controllata la validità del </w:t>
+      </w:r>
+      <w:proofErr w:type="spellStart"/>
+      <w:r>
+        <w:t>Consent</w:t>
+      </w:r>
+      <w:proofErr w:type="spellEnd"/>
+      <w:r>
+        <w:t xml:space="preserve"> emesso prima di effettuare la richiesta di dati personali.</w:t>
+      </w:r>
+    </w:p>
+    <w:p>
+      <w:r>
+        <w:t xml:space="preserve">Infine, si evidenzia la realizzazione della classe </w:t>
+      </w:r>
+      <w:proofErr w:type="spellStart"/>
+      <w:r>
+        <w:t>MyData</w:t>
+      </w:r>
+      <w:proofErr w:type="spellEnd"/>
+      <w:r>
+        <w:t xml:space="preserve"> come Singleton mediante l’utilizzo di un costruttore privato e di un campo </w:t>
+      </w:r>
+      <w:proofErr w:type="spellStart"/>
+      <w:r>
+        <w:t>instance</w:t>
+      </w:r>
+      <w:proofErr w:type="spellEnd"/>
+      <w:r>
+        <w:t xml:space="preserve"> di tipo </w:t>
+      </w:r>
+      <w:proofErr w:type="spellStart"/>
+      <w:r>
+        <w:t>MyData</w:t>
+      </w:r>
+      <w:proofErr w:type="spellEnd"/>
+      <w:r>
+        <w:t>. Ciò assicura la presenza di un unico Operatore di questo tipo all’interno del programma</w:t>
+      </w:r>
     </w:p>
     <w:p>
       <w:pPr>
         <w:pStyle w:val="Heading2"/>
       </w:pPr>
-      <w:bookmarkStart w:id="35" w:name="_Toc466904560"/>
-      <w:bookmarkStart w:id="36" w:name="_Ref466909302"/>
-      <w:r>
-        <w:lastRenderedPageBreak/>
+      <w:bookmarkStart w:id="34" w:name="_Toc466904560"/>
+      <w:bookmarkStart w:id="35" w:name="_Ref466909302"/>
+    </w:p>
+    <w:p>
+      <w:pPr>
+        <w:pStyle w:val="Heading2"/>
+      </w:pPr>
+      <w:r>
         <w:t>5.6 Autorizzazioni e Consent</w:t>
       </w:r>
+      <w:bookmarkEnd w:id="34"/>
       <w:bookmarkEnd w:id="35"/>
-      <w:bookmarkEnd w:id="36"/>
     </w:p>
     <w:p>
       <w:pPr>
@@ -11094,24 +11258,74 @@
       <w:pPr>
         <w:pStyle w:val="Caption"/>
         <w:jc w:val="center"/>
+        <w:rPr>
+          <w:noProof/>
+        </w:rPr>
       </w:pPr>
       <w:r>
         <w:t xml:space="preserve">Figura </w:t>
       </w:r>
-      <w:fldSimple w:instr=" SEQ Figura \* ARABIC ">
-        <w:r>
-          <w:rPr>
-            <w:noProof/>
-          </w:rPr>
-          <w:t>6</w:t>
-        </w:r>
-      </w:fldSimple>
+      <w:r>
+        <w:fldChar w:fldCharType="begin"/>
+      </w:r>
+      <w:r>
+        <w:instrText xml:space="preserve"> SEQ Figura \* ARABIC </w:instrText>
+      </w:r>
+      <w:r>
+        <w:fldChar w:fldCharType="separate"/>
+      </w:r>
+      <w:r>
+        <w:rPr>
+          <w:noProof/>
+        </w:rPr>
+        <w:t>6</w:t>
+      </w:r>
+      <w:r>
+        <w:rPr>
+          <w:noProof/>
+        </w:rPr>
+        <w:fldChar w:fldCharType="end"/>
+      </w:r>
+    </w:p>
+    <w:p>
+      <w:r>
+        <w:t>Per quanto riguarda la gestione delle autorizzazioni e dei permessi, si procede come prima cosa ad uno studio di alto livello.</w:t>
+      </w:r>
+    </w:p>
+    <w:p>
+      <w:r>
+        <w:t xml:space="preserve">Le classi più importanti all’interno di questa architettura sono </w:t>
+      </w:r>
+      <w:proofErr w:type="spellStart"/>
+      <w:r>
+        <w:t>ConsentManager</w:t>
+      </w:r>
+      <w:proofErr w:type="spellEnd"/>
+      <w:r>
+        <w:t>, che realizza il gestore di permessi previsto in 4.2, e le due tipologie di permessi, anch’esse previste in fase di Analisi (4.4).</w:t>
+      </w:r>
+    </w:p>
+    <w:p>
+      <w:r>
+        <w:t xml:space="preserve">È presente infine anche l’enumerativo </w:t>
+      </w:r>
+      <w:proofErr w:type="spellStart"/>
+      <w:r>
+        <w:t>ConsentStatus</w:t>
+      </w:r>
+      <w:proofErr w:type="spellEnd"/>
+      <w:r>
+        <w:t xml:space="preserve">, attraverso il quale si rappresentano gli </w:t>
+      </w:r>
+      <w:r>
+        <w:t>stati del rapporto fra un utente ed un servizio generici.</w:t>
+      </w:r>
     </w:p>
     <w:p>
       <w:pPr>
         <w:pStyle w:val="Heading3"/>
       </w:pPr>
-      <w:bookmarkStart w:id="37" w:name="_Toc466904561"/>
+      <w:bookmarkStart w:id="36" w:name="_Toc466904561"/>
       <w:r>
         <w:t xml:space="preserve">5.6.1 </w:t>
       </w:r>
@@ -11127,7 +11341,7 @@
       <w:r>
         <w:t>ConsentStatus</w:t>
       </w:r>
-      <w:bookmarkEnd w:id="37"/>
+      <w:bookmarkEnd w:id="36"/>
       <w:proofErr w:type="spellEnd"/>
     </w:p>
     <w:p>
@@ -11193,18 +11407,233 @@
       <w:pPr>
         <w:pStyle w:val="Caption"/>
         <w:jc w:val="center"/>
+        <w:rPr>
+          <w:noProof/>
+        </w:rPr>
       </w:pPr>
       <w:r>
         <w:t xml:space="preserve">Figura </w:t>
       </w:r>
-      <w:fldSimple w:instr=" SEQ Figura \* ARABIC ">
-        <w:r>
-          <w:rPr>
-            <w:noProof/>
-          </w:rPr>
-          <w:t>7</w:t>
-        </w:r>
-      </w:fldSimple>
+      <w:r>
+        <w:fldChar w:fldCharType="begin"/>
+      </w:r>
+      <w:r>
+        <w:instrText xml:space="preserve"> SEQ Figura \* ARABIC </w:instrText>
+      </w:r>
+      <w:r>
+        <w:fldChar w:fldCharType="separate"/>
+      </w:r>
+      <w:r>
+        <w:rPr>
+          <w:noProof/>
+        </w:rPr>
+        <w:t>7</w:t>
+      </w:r>
+      <w:r>
+        <w:rPr>
+          <w:noProof/>
+        </w:rPr>
+        <w:fldChar w:fldCharType="end"/>
+      </w:r>
+    </w:p>
+    <w:p>
+      <w:r>
+        <w:lastRenderedPageBreak/>
+        <w:t xml:space="preserve">La classe </w:t>
+      </w:r>
+      <w:proofErr w:type="spellStart"/>
+      <w:r>
+        <w:t>ConsentManager</w:t>
+      </w:r>
+      <w:proofErr w:type="spellEnd"/>
+      <w:r>
+        <w:t xml:space="preserve"> si occupa dell’erogazione, in caso di richiesta legittima, di vari tipi di permessi ai servizi che ne fanno richiesta.</w:t>
+      </w:r>
+      <w:r>
+        <w:t xml:space="preserve"> </w:t>
+      </w:r>
+      <w:r>
+        <w:t>Poiché il suo scopo è quello di garantire il rispetto di un determinato protocollo di assegnazione dei permessi, essa è prima di tutto una classe implementativa e per questo motivo non è previsto alcun tipo di astrazione (ad esempio tramite interfaccia).</w:t>
+      </w:r>
+    </w:p>
+    <w:p>
+      <w:r>
+        <w:t xml:space="preserve">Si potrebbe considerare di rendere la classe </w:t>
+      </w:r>
+      <w:proofErr w:type="spellStart"/>
+      <w:r>
+        <w:t>final</w:t>
+      </w:r>
+      <w:proofErr w:type="spellEnd"/>
+      <w:r>
+        <w:t>, per impedire estensioni o ridefinizioni del comportamento. Le motivazio</w:t>
+      </w:r>
+      <w:r>
+        <w:t>ni a supporto di questa scelta risiedono nella garanzia di una maggiore sicurezza. Tuttavia, nel complesso ciò avrebbe portato ad una eccessiva rigidità del codice, impedendo aggiornamenti del protocollo anche in casi di legittima necessità.</w:t>
+      </w:r>
+    </w:p>
+    <w:p>
+      <w:r>
+        <w:t>Per la sua implementazione, ho cercato di fare in modo che essa realizzasse un servi</w:t>
+      </w:r>
+      <w:r>
+        <w:t>zio</w:t>
+      </w:r>
+      <w:r>
+        <w:t xml:space="preserve"> il più possibile</w:t>
+      </w:r>
+      <w:r>
+        <w:t xml:space="preserve"> indipendente dal resto dell’architettura</w:t>
+      </w:r>
+      <w:r>
+        <w:t xml:space="preserve"> circostante.</w:t>
+      </w:r>
+      <w:r>
+        <w:t xml:space="preserve"> Pertanto,</w:t>
+      </w:r>
+      <w:r>
+        <w:t xml:space="preserve"> la classe </w:t>
+      </w:r>
+      <w:proofErr w:type="spellStart"/>
+      <w:r>
+        <w:t>ConsentManager</w:t>
+      </w:r>
+      <w:proofErr w:type="spellEnd"/>
+      <w:r>
+        <w:t xml:space="preserve"> non mantiene alcuno stato interno, presenta costruttore privato e non ha dipendenze rilevanti</w:t>
+      </w:r>
+      <w:r>
+        <w:t>. Inoltre, p</w:t>
+      </w:r>
+      <w:r>
+        <w:t xml:space="preserve">oiché la procedura di verifica dei requisiti </w:t>
+      </w:r>
+      <w:r>
+        <w:t xml:space="preserve">è costante e indipendente dai parametri di ingresso, ogni metodo è stato realizzato come </w:t>
+      </w:r>
+      <w:proofErr w:type="spellStart"/>
+      <w:r>
+        <w:t>static</w:t>
+      </w:r>
+      <w:proofErr w:type="spellEnd"/>
+      <w:r>
+        <w:t>.</w:t>
+      </w:r>
+      <w:bookmarkStart w:id="37" w:name="_GoBack"/>
+      <w:r>
+        <w:t xml:space="preserve"> </w:t>
+      </w:r>
+      <w:r>
+        <w:t xml:space="preserve">È </w:t>
+      </w:r>
+      <w:bookmarkEnd w:id="37"/>
+    </w:p>
+    <w:p>
+      <w:r>
+        <w:t xml:space="preserve">I tipi di </w:t>
+      </w:r>
+      <w:proofErr w:type="spellStart"/>
+      <w:r>
+        <w:t>Consent</w:t>
+      </w:r>
+      <w:proofErr w:type="spellEnd"/>
+      <w:r>
+        <w:t xml:space="preserve"> erogati dalla classe </w:t>
+      </w:r>
+      <w:proofErr w:type="spellStart"/>
+      <w:r>
+        <w:t>ConsentManager</w:t>
+      </w:r>
+      <w:proofErr w:type="spellEnd"/>
+      <w:r>
+        <w:t xml:space="preserve"> sono </w:t>
+      </w:r>
+      <w:proofErr w:type="spellStart"/>
+      <w:r>
+        <w:t>ServiceConsent</w:t>
+      </w:r>
+      <w:proofErr w:type="spellEnd"/>
+      <w:r>
+        <w:t xml:space="preserve"> e le classi “figlie” </w:t>
+      </w:r>
+      <w:proofErr w:type="spellStart"/>
+      <w:r>
+        <w:t>InputDataConsent</w:t>
+      </w:r>
+      <w:proofErr w:type="spellEnd"/>
+      <w:r>
+        <w:t xml:space="preserve">, </w:t>
+      </w:r>
+      <w:proofErr w:type="spellStart"/>
+      <w:r>
+        <w:t>OutputDataConsent</w:t>
+      </w:r>
+      <w:proofErr w:type="spellEnd"/>
+      <w:r>
+        <w:t xml:space="preserve">, ognuno con un metodo dedicato. È presente anche la procedura </w:t>
+      </w:r>
+      <w:proofErr w:type="spellStart"/>
+      <w:r>
+        <w:t>changeServiceConsentStatusForService</w:t>
+      </w:r>
+      <w:proofErr w:type="spellEnd"/>
+      <w:r>
+        <w:t xml:space="preserve"> </w:t>
+      </w:r>
+      <w:r>
+        <w:t>(</w:t>
+      </w:r>
+      <w:proofErr w:type="spellStart"/>
+      <w:r>
+        <w:t>IUser</w:t>
+      </w:r>
+      <w:proofErr w:type="spellEnd"/>
+      <w:r>
+        <w:t xml:space="preserve"> user, </w:t>
+      </w:r>
+      <w:proofErr w:type="spellStart"/>
+      <w:r>
+        <w:t>IService</w:t>
+      </w:r>
+      <w:proofErr w:type="spellEnd"/>
+      <w:r>
+        <w:t xml:space="preserve"> service, </w:t>
+      </w:r>
+      <w:proofErr w:type="spellStart"/>
+      <w:r>
+        <w:t>ConsentStatus</w:t>
+      </w:r>
+      <w:proofErr w:type="spellEnd"/>
+      <w:r>
+        <w:t xml:space="preserve"> </w:t>
+      </w:r>
+      <w:proofErr w:type="spellStart"/>
+      <w:r>
+        <w:t>newStatus</w:t>
+      </w:r>
+      <w:proofErr w:type="spellEnd"/>
+      <w:r>
+        <w:t>)</w:t>
+      </w:r>
+      <w:r>
+        <w:t xml:space="preserve">, che permette all’utente di cambiare lo stato del Service </w:t>
+      </w:r>
+      <w:proofErr w:type="spellStart"/>
+      <w:r>
+        <w:t>Consent</w:t>
+      </w:r>
+      <w:proofErr w:type="spellEnd"/>
+      <w:r>
+        <w:t xml:space="preserve"> correntemente attivo o disabilitato, secondo quanto previsto dalle specifiche di </w:t>
+      </w:r>
+      <w:proofErr w:type="spellStart"/>
+      <w:r>
+        <w:t>MyData</w:t>
+      </w:r>
+      <w:proofErr w:type="spellEnd"/>
+      <w:r>
+        <w:t xml:space="preserve"> e successivamente in fase di Analisi (sez. 4.4). </w:t>
+      </w:r>
     </w:p>
     <w:p>
       <w:pPr>
@@ -11299,14 +11728,27 @@
       <w:r>
         <w:t xml:space="preserve">Figura </w:t>
       </w:r>
-      <w:fldSimple w:instr=" SEQ Figura \* ARABIC ">
-        <w:r>
-          <w:rPr>
-            <w:noProof/>
-          </w:rPr>
-          <w:t>8</w:t>
-        </w:r>
-      </w:fldSimple>
+      <w:r>
+        <w:fldChar w:fldCharType="begin"/>
+      </w:r>
+      <w:r>
+        <w:instrText xml:space="preserve"> SEQ Figura \* ARABIC </w:instrText>
+      </w:r>
+      <w:r>
+        <w:fldChar w:fldCharType="separate"/>
+      </w:r>
+      <w:r>
+        <w:rPr>
+          <w:noProof/>
+        </w:rPr>
+        <w:t>8</w:t>
+      </w:r>
+      <w:r>
+        <w:rPr>
+          <w:noProof/>
+        </w:rPr>
+        <w:fldChar w:fldCharType="end"/>
+      </w:r>
     </w:p>
     <w:p>
       <w:pPr>
@@ -11385,14 +11827,27 @@
       <w:r>
         <w:t xml:space="preserve">Figura </w:t>
       </w:r>
-      <w:fldSimple w:instr=" SEQ Figura \* ARABIC ">
-        <w:r>
-          <w:rPr>
-            <w:noProof/>
-          </w:rPr>
-          <w:t>9</w:t>
-        </w:r>
-      </w:fldSimple>
+      <w:r>
+        <w:fldChar w:fldCharType="begin"/>
+      </w:r>
+      <w:r>
+        <w:instrText xml:space="preserve"> SEQ Figura \* ARABIC </w:instrText>
+      </w:r>
+      <w:r>
+        <w:fldChar w:fldCharType="separate"/>
+      </w:r>
+      <w:r>
+        <w:rPr>
+          <w:noProof/>
+        </w:rPr>
+        <w:t>9</w:t>
+      </w:r>
+      <w:r>
+        <w:rPr>
+          <w:noProof/>
+        </w:rPr>
+        <w:fldChar w:fldCharType="end"/>
+      </w:r>
     </w:p>
     <w:p>
       <w:pPr>
@@ -11472,14 +11927,27 @@
       <w:r>
         <w:t xml:space="preserve">Figura </w:t>
       </w:r>
-      <w:fldSimple w:instr=" SEQ Figura \* ARABIC ">
-        <w:r>
-          <w:rPr>
-            <w:noProof/>
-          </w:rPr>
-          <w:t>10</w:t>
-        </w:r>
-      </w:fldSimple>
+      <w:r>
+        <w:fldChar w:fldCharType="begin"/>
+      </w:r>
+      <w:r>
+        <w:instrText xml:space="preserve"> SEQ Figura \* ARABIC </w:instrText>
+      </w:r>
+      <w:r>
+        <w:fldChar w:fldCharType="separate"/>
+      </w:r>
+      <w:r>
+        <w:rPr>
+          <w:noProof/>
+        </w:rPr>
+        <w:t>10</w:t>
+      </w:r>
+      <w:r>
+        <w:rPr>
+          <w:noProof/>
+        </w:rPr>
+        <w:fldChar w:fldCharType="end"/>
+      </w:r>
     </w:p>
     <w:p/>
     <w:p>
@@ -11549,14 +12017,27 @@
       <w:r>
         <w:t xml:space="preserve">Figura </w:t>
       </w:r>
-      <w:fldSimple w:instr=" SEQ Figura \* ARABIC ">
-        <w:r>
-          <w:rPr>
-            <w:noProof/>
-          </w:rPr>
-          <w:t>11</w:t>
-        </w:r>
-      </w:fldSimple>
+      <w:r>
+        <w:fldChar w:fldCharType="begin"/>
+      </w:r>
+      <w:r>
+        <w:instrText xml:space="preserve"> SEQ Figura \* ARABIC </w:instrText>
+      </w:r>
+      <w:r>
+        <w:fldChar w:fldCharType="separate"/>
+      </w:r>
+      <w:r>
+        <w:rPr>
+          <w:noProof/>
+        </w:rPr>
+        <w:t>11</w:t>
+      </w:r>
+      <w:r>
+        <w:rPr>
+          <w:noProof/>
+        </w:rPr>
+        <w:fldChar w:fldCharType="end"/>
+      </w:r>
     </w:p>
     <w:p>
       <w:pPr>
@@ -11639,14 +12120,27 @@
       <w:r>
         <w:t xml:space="preserve">Figura </w:t>
       </w:r>
-      <w:fldSimple w:instr=" SEQ Figura \* ARABIC ">
-        <w:r>
-          <w:rPr>
-            <w:noProof/>
-          </w:rPr>
-          <w:t>12</w:t>
-        </w:r>
-      </w:fldSimple>
+      <w:r>
+        <w:fldChar w:fldCharType="begin"/>
+      </w:r>
+      <w:r>
+        <w:instrText xml:space="preserve"> SEQ Figura \* ARABIC </w:instrText>
+      </w:r>
+      <w:r>
+        <w:fldChar w:fldCharType="separate"/>
+      </w:r>
+      <w:r>
+        <w:rPr>
+          <w:noProof/>
+        </w:rPr>
+        <w:t>12</w:t>
+      </w:r>
+      <w:r>
+        <w:rPr>
+          <w:noProof/>
+        </w:rPr>
+        <w:fldChar w:fldCharType="end"/>
+      </w:r>
     </w:p>
     <w:p>
       <w:pPr>
@@ -11715,14 +12209,27 @@
       <w:r>
         <w:t xml:space="preserve">Figura </w:t>
       </w:r>
-      <w:fldSimple w:instr=" SEQ Figura \* ARABIC ">
-        <w:r>
-          <w:rPr>
-            <w:noProof/>
-          </w:rPr>
-          <w:t>13</w:t>
-        </w:r>
-      </w:fldSimple>
+      <w:r>
+        <w:fldChar w:fldCharType="begin"/>
+      </w:r>
+      <w:r>
+        <w:instrText xml:space="preserve"> SEQ Figura \* ARABIC </w:instrText>
+      </w:r>
+      <w:r>
+        <w:fldChar w:fldCharType="separate"/>
+      </w:r>
+      <w:r>
+        <w:rPr>
+          <w:noProof/>
+        </w:rPr>
+        <w:t>13</w:t>
+      </w:r>
+      <w:r>
+        <w:rPr>
+          <w:noProof/>
+        </w:rPr>
+        <w:fldChar w:fldCharType="end"/>
+      </w:r>
     </w:p>
     <w:p>
       <w:pPr>
@@ -11801,14 +12308,27 @@
       <w:r>
         <w:t xml:space="preserve">Figura </w:t>
       </w:r>
-      <w:fldSimple w:instr=" SEQ Figura \* ARABIC ">
-        <w:r>
-          <w:rPr>
-            <w:noProof/>
-          </w:rPr>
-          <w:t>14</w:t>
-        </w:r>
-      </w:fldSimple>
+      <w:r>
+        <w:fldChar w:fldCharType="begin"/>
+      </w:r>
+      <w:r>
+        <w:instrText xml:space="preserve"> SEQ Figura \* ARABIC </w:instrText>
+      </w:r>
+      <w:r>
+        <w:fldChar w:fldCharType="separate"/>
+      </w:r>
+      <w:r>
+        <w:rPr>
+          <w:noProof/>
+        </w:rPr>
+        <w:t>14</w:t>
+      </w:r>
+      <w:r>
+        <w:rPr>
+          <w:noProof/>
+        </w:rPr>
+        <w:fldChar w:fldCharType="end"/>
+      </w:r>
     </w:p>
     <w:p>
       <w:pPr>
@@ -13745,7 +14265,7 @@
 </file>
 
 <file path=customXml/itemProps1.xml><?xml version="1.0" encoding="utf-8"?>
-<ds:datastoreItem xmlns:ds="http://schemas.openxmlformats.org/officeDocument/2006/customXml" ds:itemID="{35678832-0658-4246-8EAA-694CFE6E90CA}">
+<ds:datastoreItem xmlns:ds="http://schemas.openxmlformats.org/officeDocument/2006/customXml" ds:itemID="{19C3D713-E1DC-4FEC-8259-9DCF0803AC55}">
   <ds:schemaRefs>
     <ds:schemaRef ds:uri="http://schemas.openxmlformats.org/officeDocument/2006/bibliography"/>
   </ds:schemaRefs>

</xml_diff>

<commit_message>
Proseguito con Progettazione; cambiate alcune immagini; aggiunta documentazione in classi
</commit_message>
<xml_diff>
--- a/bozza.docx
+++ b/bozza.docx
@@ -4671,7 +4671,6 @@
           <w:bCs/>
           <w:sz w:val="24"/>
           <w:szCs w:val="24"/>
-          <w:lang w:val="en-GB"/>
         </w:rPr>
       </w:pPr>
       <w:proofErr w:type="spellStart"/>
@@ -4682,7 +4681,6 @@
           <w:bCs/>
           <w:sz w:val="24"/>
           <w:szCs w:val="24"/>
-          <w:lang w:val="en-GB"/>
         </w:rPr>
         <w:t>requestSuggestions</w:t>
       </w:r>
@@ -4694,7 +4692,6 @@
           <w:bCs/>
           <w:sz w:val="24"/>
           <w:szCs w:val="24"/>
-          <w:lang w:val="en-GB"/>
         </w:rPr>
         <w:t xml:space="preserve">(), </w:t>
       </w:r>
@@ -4706,7 +4703,6 @@
           <w:bCs/>
           <w:sz w:val="24"/>
           <w:szCs w:val="24"/>
-          <w:lang w:val="en-GB"/>
         </w:rPr>
         <w:t>requestTransportModePreferences</w:t>
       </w:r>
@@ -4718,7 +4714,6 @@
           <w:bCs/>
           <w:sz w:val="24"/>
           <w:szCs w:val="24"/>
-          <w:lang w:val="en-GB"/>
         </w:rPr>
         <w:t xml:space="preserve">(), </w:t>
       </w:r>
@@ -4729,7 +4724,6 @@
           <w:bCs/>
           <w:sz w:val="24"/>
           <w:szCs w:val="24"/>
-          <w:lang w:val="en-GB"/>
         </w:rPr>
         <w:t>e</w:t>
       </w:r>
@@ -4740,7 +4734,6 @@
           <w:bCs/>
           <w:sz w:val="24"/>
           <w:szCs w:val="24"/>
-          <w:lang w:val="en-GB"/>
         </w:rPr>
         <w:t xml:space="preserve"> </w:t>
       </w:r>
@@ -4752,7 +4745,6 @@
           <w:bCs/>
           <w:sz w:val="24"/>
           <w:szCs w:val="24"/>
-          <w:lang w:val="en-GB"/>
         </w:rPr>
         <w:t>sendSearchedRoute</w:t>
       </w:r>
@@ -4764,9 +4756,8 @@
           <w:bCs/>
           <w:sz w:val="24"/>
           <w:szCs w:val="24"/>
-          <w:lang w:val="en-GB"/>
-        </w:rPr>
-        <w:t xml:space="preserve">(Place </w:t>
+        </w:rPr>
+        <w:t>(</w:t>
       </w:r>
       <w:proofErr w:type="spellStart"/>
       <w:r>
@@ -4776,9 +4767,8 @@
           <w:bCs/>
           <w:sz w:val="24"/>
           <w:szCs w:val="24"/>
-          <w:lang w:val="en-GB"/>
-        </w:rPr>
-        <w:t>startLocation</w:t>
+        </w:rPr>
+        <w:t>Place</w:t>
       </w:r>
       <w:proofErr w:type="spellEnd"/>
       <w:r>
@@ -4788,9 +4778,74 @@
           <w:bCs/>
           <w:sz w:val="24"/>
           <w:szCs w:val="24"/>
-          <w:lang w:val="en-GB"/>
-        </w:rPr>
-        <w:t>, Place destination).</w:t>
+        </w:rPr>
+        <w:t xml:space="preserve"> </w:t>
+      </w:r>
+      <w:proofErr w:type="spellStart"/>
+      <w:r>
+        <w:rPr>
+          <w:rStyle w:val="HTMLCode"/>
+          <w:rFonts w:eastAsiaTheme="minorEastAsia"/>
+          <w:bCs/>
+          <w:sz w:val="24"/>
+          <w:szCs w:val="24"/>
+        </w:rPr>
+        <w:t>startLocation</w:t>
+      </w:r>
+      <w:proofErr w:type="spellEnd"/>
+      <w:r>
+        <w:rPr>
+          <w:rStyle w:val="HTMLCode"/>
+          <w:rFonts w:eastAsiaTheme="minorEastAsia"/>
+          <w:bCs/>
+          <w:sz w:val="24"/>
+          <w:szCs w:val="24"/>
+        </w:rPr>
+        <w:t xml:space="preserve">, </w:t>
+      </w:r>
+      <w:proofErr w:type="spellStart"/>
+      <w:r>
+        <w:rPr>
+          <w:rStyle w:val="HTMLCode"/>
+          <w:rFonts w:eastAsiaTheme="minorEastAsia"/>
+          <w:bCs/>
+          <w:sz w:val="24"/>
+          <w:szCs w:val="24"/>
+        </w:rPr>
+        <w:t>Place</w:t>
+      </w:r>
+      <w:proofErr w:type="spellEnd"/>
+      <w:r>
+        <w:rPr>
+          <w:rStyle w:val="HTMLCode"/>
+          <w:rFonts w:eastAsiaTheme="minorEastAsia"/>
+          <w:bCs/>
+          <w:sz w:val="24"/>
+          <w:szCs w:val="24"/>
+        </w:rPr>
+        <w:t xml:space="preserve"> </w:t>
+      </w:r>
+      <w:proofErr w:type="spellStart"/>
+      <w:r>
+        <w:rPr>
+          <w:rStyle w:val="HTMLCode"/>
+          <w:rFonts w:eastAsiaTheme="minorEastAsia"/>
+          <w:bCs/>
+          <w:sz w:val="24"/>
+          <w:szCs w:val="24"/>
+        </w:rPr>
+        <w:t>destination</w:t>
+      </w:r>
+      <w:proofErr w:type="spellEnd"/>
+      <w:r>
+        <w:rPr>
+          <w:rStyle w:val="HTMLCode"/>
+          <w:rFonts w:eastAsiaTheme="minorEastAsia"/>
+          <w:bCs/>
+          <w:sz w:val="24"/>
+          <w:szCs w:val="24"/>
+        </w:rPr>
+        <w:t>).</w:t>
       </w:r>
     </w:p>
     <w:p>
@@ -6715,7 +6770,21 @@
         <w:rPr>
           <w:lang w:val="en-GB"/>
         </w:rPr>
-        <w:t>3.3.1 Kantara Consent &amp; Information Sharing Work Group</w:t>
+        <w:t xml:space="preserve">3.3.1 </w:t>
+      </w:r>
+      <w:proofErr w:type="spellStart"/>
+      <w:r>
+        <w:rPr>
+          <w:lang w:val="en-GB"/>
+        </w:rPr>
+        <w:t>Kantara</w:t>
+      </w:r>
+      <w:proofErr w:type="spellEnd"/>
+      <w:r>
+        <w:rPr>
+          <w:lang w:val="en-GB"/>
+        </w:rPr>
+        <w:t xml:space="preserve"> Consent &amp; Information Sharing Work Group</w:t>
       </w:r>
       <w:bookmarkEnd w:id="16"/>
     </w:p>
@@ -9625,27 +9694,14 @@
       <w:r>
         <w:t xml:space="preserve">Figura </w:t>
       </w:r>
-      <w:r>
-        <w:fldChar w:fldCharType="begin"/>
-      </w:r>
-      <w:r>
-        <w:instrText xml:space="preserve"> SEQ Figura \* ARABIC </w:instrText>
-      </w:r>
-      <w:r>
-        <w:fldChar w:fldCharType="separate"/>
-      </w:r>
-      <w:r>
-        <w:rPr>
-          <w:noProof/>
-        </w:rPr>
-        <w:t>1</w:t>
-      </w:r>
-      <w:r>
-        <w:rPr>
-          <w:noProof/>
-        </w:rPr>
-        <w:fldChar w:fldCharType="end"/>
-      </w:r>
+      <w:fldSimple w:instr=" SEQ Figura \* ARABIC ">
+        <w:r>
+          <w:rPr>
+            <w:noProof/>
+          </w:rPr>
+          <w:t>1</w:t>
+        </w:r>
+      </w:fldSimple>
     </w:p>
     <w:p>
       <w:r>
@@ -9787,30 +9843,14 @@
       <w:r>
         <w:t xml:space="preserve">Figura </w:t>
       </w:r>
-      <w:r>
-        <w:fldChar w:fldCharType="begin"/>
-      </w:r>
-      <w:r>
-        <w:instrText xml:space="preserve"> SEQ Figura \* ARABIC</w:instrText>
-      </w:r>
-      <w:r>
-        <w:instrText xml:space="preserve"> </w:instrText>
-      </w:r>
-      <w:r>
-        <w:fldChar w:fldCharType="separate"/>
-      </w:r>
-      <w:r>
-        <w:rPr>
-          <w:noProof/>
-        </w:rPr>
-        <w:t>2</w:t>
-      </w:r>
-      <w:r>
-        <w:rPr>
-          <w:noProof/>
-        </w:rPr>
-        <w:fldChar w:fldCharType="end"/>
-      </w:r>
+      <w:fldSimple w:instr=" SEQ Figura \* ARABIC ">
+        <w:r>
+          <w:rPr>
+            <w:noProof/>
+          </w:rPr>
+          <w:t>2</w:t>
+        </w:r>
+      </w:fldSimple>
     </w:p>
     <w:p>
       <w:r>
@@ -10373,27 +10413,14 @@
       <w:r>
         <w:t xml:space="preserve">Figura </w:t>
       </w:r>
-      <w:r>
-        <w:fldChar w:fldCharType="begin"/>
-      </w:r>
-      <w:r>
-        <w:instrText xml:space="preserve"> SEQ Figura \* ARABIC </w:instrText>
-      </w:r>
-      <w:r>
-        <w:fldChar w:fldCharType="separate"/>
-      </w:r>
-      <w:r>
-        <w:rPr>
-          <w:noProof/>
-        </w:rPr>
-        <w:t>3</w:t>
-      </w:r>
-      <w:r>
-        <w:rPr>
-          <w:noProof/>
-        </w:rPr>
-        <w:fldChar w:fldCharType="end"/>
-      </w:r>
+      <w:fldSimple w:instr=" SEQ Figura \* ARABIC ">
+        <w:r>
+          <w:rPr>
+            <w:noProof/>
+          </w:rPr>
+          <w:t>3</w:t>
+        </w:r>
+      </w:fldSimple>
     </w:p>
     <w:p>
       <w:r>
@@ -10794,27 +10821,14 @@
       <w:r>
         <w:t xml:space="preserve">Figura </w:t>
       </w:r>
-      <w:r>
-        <w:fldChar w:fldCharType="begin"/>
-      </w:r>
-      <w:r>
-        <w:instrText xml:space="preserve"> SEQ Figura \* ARABIC </w:instrText>
-      </w:r>
-      <w:r>
-        <w:fldChar w:fldCharType="separate"/>
-      </w:r>
-      <w:r>
-        <w:rPr>
-          <w:noProof/>
-        </w:rPr>
-        <w:t>4</w:t>
-      </w:r>
-      <w:r>
-        <w:rPr>
-          <w:noProof/>
-        </w:rPr>
-        <w:fldChar w:fldCharType="end"/>
-      </w:r>
+      <w:fldSimple w:instr=" SEQ Figura \* ARABIC ">
+        <w:r>
+          <w:rPr>
+            <w:noProof/>
+          </w:rPr>
+          <w:t>4</w:t>
+        </w:r>
+      </w:fldSimple>
     </w:p>
     <w:p>
       <w:pPr>
@@ -10896,53 +10910,40 @@
       <w:r>
         <w:t xml:space="preserve">Figura </w:t>
       </w:r>
-      <w:r>
-        <w:fldChar w:fldCharType="begin"/>
-      </w:r>
-      <w:r>
-        <w:instrText xml:space="preserve"> SEQ Figura \* ARABIC </w:instrText>
-      </w:r>
-      <w:r>
-        <w:fldChar w:fldCharType="separate"/>
-      </w:r>
-      <w:r>
-        <w:rPr>
-          <w:noProof/>
-        </w:rPr>
-        <w:t>5</w:t>
-      </w:r>
-      <w:r>
-        <w:rPr>
-          <w:noProof/>
-        </w:rPr>
-        <w:fldChar w:fldCharType="end"/>
-      </w:r>
-    </w:p>
-    <w:p>
+      <w:fldSimple w:instr=" SEQ Figura \* ARABIC ">
+        <w:r>
+          <w:rPr>
+            <w:noProof/>
+          </w:rPr>
+          <w:t>5</w:t>
+        </w:r>
+      </w:fldSimple>
+    </w:p>
+    <w:p>
+      <w:r>
+        <w:t xml:space="preserve">La classe </w:t>
+      </w:r>
+      <w:proofErr w:type="spellStart"/>
+      <w:r>
+        <w:t>MyData</w:t>
+      </w:r>
+      <w:proofErr w:type="spellEnd"/>
+      <w:r>
+        <w:t xml:space="preserve"> svolge all’interno del gestore di dati personali un importante ruol</w:t>
+      </w:r>
+      <w:r>
+        <w:t xml:space="preserve">o di coordinazione fra le parti, poiché </w:t>
+      </w:r>
+      <w:r>
+        <w:t xml:space="preserve">realizza al suo interno una parte dell’Operatore </w:t>
+      </w:r>
+      <w:proofErr w:type="spellStart"/>
       <w:r>
         <w:lastRenderedPageBreak/>
-        <w:t xml:space="preserve">La classe </w:t>
-      </w:r>
-      <w:proofErr w:type="spellStart"/>
-      <w:r>
         <w:t>MyData</w:t>
       </w:r>
       <w:proofErr w:type="spellEnd"/>
       <w:r>
-        <w:t xml:space="preserve"> svolge all’interno del gestore di dati personali un importante ruol</w:t>
-      </w:r>
-      <w:r>
-        <w:t xml:space="preserve">o di coordinazione fra le parti, poiché </w:t>
-      </w:r>
-      <w:r>
-        <w:t xml:space="preserve">realizza al suo interno una parte dell’Operatore </w:t>
-      </w:r>
-      <w:proofErr w:type="spellStart"/>
-      <w:r>
-        <w:t>MyData</w:t>
-      </w:r>
-      <w:proofErr w:type="spellEnd"/>
-      <w:r>
         <w:t xml:space="preserve">, secondo quanto specificato in 4.2. </w:t>
       </w:r>
       <w:r>
@@ -10957,41 +10958,23 @@
         <w:t>a cosa</w:t>
       </w:r>
       <w:r>
-        <w:t xml:space="preserve"> di</w:t>
-      </w:r>
-      <w:r>
-        <w:t xml:space="preserve"> </w:t>
-      </w:r>
-      <w:r>
-        <w:t>registrare</w:t>
-      </w:r>
+        <w:t xml:space="preserve"> di registrare e autenticare gli utenti (metodi </w:t>
+      </w:r>
+      <w:proofErr w:type="spellStart"/>
+      <w:r>
+        <w:t>createMyDataAccount</w:t>
+      </w:r>
+      <w:proofErr w:type="spellEnd"/>
       <w:r>
         <w:t xml:space="preserve"> e </w:t>
       </w:r>
-      <w:r>
-        <w:t>autenticare gli utenti</w:t>
-      </w:r>
-      <w:r>
-        <w:t xml:space="preserve"> (metodi </w:t>
-      </w:r>
-      <w:proofErr w:type="spellStart"/>
-      <w:r>
-        <w:t>createMyDataAccount</w:t>
-      </w:r>
-      <w:proofErr w:type="spellEnd"/>
-      <w:r>
-        <w:t xml:space="preserve"> e </w:t>
-      </w:r>
       <w:proofErr w:type="spellStart"/>
       <w:r>
         <w:t>loginUser</w:t>
       </w:r>
       <w:proofErr w:type="spellEnd"/>
       <w:r>
-        <w:t>) in modo da impedire la creazione di duplicati</w:t>
-      </w:r>
-      <w:r>
-        <w:t>. I controlli in questo senso vengono effettuati su un Set&lt;</w:t>
+        <w:t>) in modo da impedire la creazione di duplicati. I controlli in questo senso vengono effettuati su un Set&lt;</w:t>
       </w:r>
       <w:proofErr w:type="spellStart"/>
       <w:r>
@@ -11265,27 +11248,14 @@
       <w:r>
         <w:t xml:space="preserve">Figura </w:t>
       </w:r>
-      <w:r>
-        <w:fldChar w:fldCharType="begin"/>
-      </w:r>
-      <w:r>
-        <w:instrText xml:space="preserve"> SEQ Figura \* ARABIC </w:instrText>
-      </w:r>
-      <w:r>
-        <w:fldChar w:fldCharType="separate"/>
-      </w:r>
-      <w:r>
-        <w:rPr>
-          <w:noProof/>
-        </w:rPr>
-        <w:t>6</w:t>
-      </w:r>
-      <w:r>
-        <w:rPr>
-          <w:noProof/>
-        </w:rPr>
-        <w:fldChar w:fldCharType="end"/>
-      </w:r>
+      <w:fldSimple w:instr=" SEQ Figura \* ARABIC ">
+        <w:r>
+          <w:rPr>
+            <w:noProof/>
+          </w:rPr>
+          <w:t>6</w:t>
+        </w:r>
+      </w:fldSimple>
     </w:p>
     <w:p>
       <w:r>
@@ -11414,27 +11384,14 @@
       <w:r>
         <w:t xml:space="preserve">Figura </w:t>
       </w:r>
-      <w:r>
-        <w:fldChar w:fldCharType="begin"/>
-      </w:r>
-      <w:r>
-        <w:instrText xml:space="preserve"> SEQ Figura \* ARABIC </w:instrText>
-      </w:r>
-      <w:r>
-        <w:fldChar w:fldCharType="separate"/>
-      </w:r>
-      <w:r>
-        <w:rPr>
-          <w:noProof/>
-        </w:rPr>
-        <w:t>7</w:t>
-      </w:r>
-      <w:r>
-        <w:rPr>
-          <w:noProof/>
-        </w:rPr>
-        <w:fldChar w:fldCharType="end"/>
-      </w:r>
+      <w:fldSimple w:instr=" SEQ Figura \* ARABIC ">
+        <w:r>
+          <w:rPr>
+            <w:noProof/>
+          </w:rPr>
+          <w:t>7</w:t>
+        </w:r>
+      </w:fldSimple>
     </w:p>
     <w:p>
       <w:r>
@@ -11500,10 +11457,7 @@
       </w:r>
       <w:proofErr w:type="spellEnd"/>
       <w:r>
-        <w:t xml:space="preserve"> non mantiene alcuno stato interno, presenta costruttore privato e non ha dipendenze rilevanti</w:t>
-      </w:r>
-      <w:r>
-        <w:t>. Inoltre, p</w:t>
+        <w:t xml:space="preserve"> non mantiene alcuno stato interno, presenta costruttore privato e non ha dipendenze rilevanti. Inoltre, p</w:t>
       </w:r>
       <w:r>
         <w:t xml:space="preserve">oiché la procedura di verifica dei requisiti </w:t>
@@ -11517,20 +11471,101 @@
       </w:r>
       <w:proofErr w:type="spellEnd"/>
       <w:r>
-        <w:t>.</w:t>
-      </w:r>
-      <w:bookmarkStart w:id="37" w:name="_GoBack"/>
+        <w:t xml:space="preserve">. </w:t>
+      </w:r>
+      <w:r>
+        <w:t xml:space="preserve">È </w:t>
+      </w:r>
+    </w:p>
+    <w:p>
+      <w:r>
+        <w:t xml:space="preserve">I tipi di </w:t>
+      </w:r>
+      <w:proofErr w:type="spellStart"/>
+      <w:r>
+        <w:t>Consent</w:t>
+      </w:r>
+      <w:proofErr w:type="spellEnd"/>
+      <w:r>
+        <w:t xml:space="preserve"> erogati dalla classe </w:t>
+      </w:r>
+      <w:proofErr w:type="spellStart"/>
+      <w:r>
+        <w:t>ConsentManager</w:t>
+      </w:r>
+      <w:proofErr w:type="spellEnd"/>
+      <w:r>
+        <w:t xml:space="preserve"> sono </w:t>
+      </w:r>
+      <w:proofErr w:type="spellStart"/>
+      <w:r>
+        <w:t>ServiceConsent</w:t>
+      </w:r>
+      <w:proofErr w:type="spellEnd"/>
+      <w:r>
+        <w:t xml:space="preserve"> e le classi “figlie” </w:t>
+      </w:r>
+      <w:proofErr w:type="spellStart"/>
+      <w:r>
+        <w:t>InputDataConsent</w:t>
+      </w:r>
+      <w:proofErr w:type="spellEnd"/>
+      <w:r>
+        <w:t xml:space="preserve">, </w:t>
+      </w:r>
+      <w:proofErr w:type="spellStart"/>
+      <w:r>
+        <w:t>OutputDataConsent</w:t>
+      </w:r>
+      <w:proofErr w:type="spellEnd"/>
+      <w:r>
+        <w:t xml:space="preserve">, ognuno con un metodo dedicato. È presente anche la procedura </w:t>
+      </w:r>
+      <w:proofErr w:type="spellStart"/>
+      <w:r>
+        <w:t>changeServiceConsentStatusForService</w:t>
+      </w:r>
+      <w:proofErr w:type="spellEnd"/>
       <w:r>
         <w:t xml:space="preserve"> </w:t>
       </w:r>
       <w:r>
-        <w:t xml:space="preserve">È </w:t>
-      </w:r>
-      <w:bookmarkEnd w:id="37"/>
-    </w:p>
-    <w:p>
-      <w:r>
-        <w:t xml:space="preserve">I tipi di </w:t>
+        <w:t>(</w:t>
+      </w:r>
+      <w:proofErr w:type="spellStart"/>
+      <w:r>
+        <w:t>IUser</w:t>
+      </w:r>
+      <w:proofErr w:type="spellEnd"/>
+      <w:r>
+        <w:t xml:space="preserve"> user, </w:t>
+      </w:r>
+      <w:proofErr w:type="spellStart"/>
+      <w:r>
+        <w:t>IService</w:t>
+      </w:r>
+      <w:proofErr w:type="spellEnd"/>
+      <w:r>
+        <w:t xml:space="preserve"> service, </w:t>
+      </w:r>
+      <w:proofErr w:type="spellStart"/>
+      <w:r>
+        <w:t>ConsentStatus</w:t>
+      </w:r>
+      <w:proofErr w:type="spellEnd"/>
+      <w:r>
+        <w:t xml:space="preserve"> </w:t>
+      </w:r>
+      <w:proofErr w:type="spellStart"/>
+      <w:r>
+        <w:t>newStatus</w:t>
+      </w:r>
+      <w:proofErr w:type="spellEnd"/>
+      <w:r>
+        <w:t>)</w:t>
+      </w:r>
+      <w:r>
+        <w:t xml:space="preserve">, che permette all’utente di cambiare lo stato del Service </w:t>
       </w:r>
       <w:proofErr w:type="spellStart"/>
       <w:r>
@@ -11538,92 +11573,6 @@
       </w:r>
       <w:proofErr w:type="spellEnd"/>
       <w:r>
-        <w:t xml:space="preserve"> erogati dalla classe </w:t>
-      </w:r>
-      <w:proofErr w:type="spellStart"/>
-      <w:r>
-        <w:t>ConsentManager</w:t>
-      </w:r>
-      <w:proofErr w:type="spellEnd"/>
-      <w:r>
-        <w:t xml:space="preserve"> sono </w:t>
-      </w:r>
-      <w:proofErr w:type="spellStart"/>
-      <w:r>
-        <w:t>ServiceConsent</w:t>
-      </w:r>
-      <w:proofErr w:type="spellEnd"/>
-      <w:r>
-        <w:t xml:space="preserve"> e le classi “figlie” </w:t>
-      </w:r>
-      <w:proofErr w:type="spellStart"/>
-      <w:r>
-        <w:t>InputDataConsent</w:t>
-      </w:r>
-      <w:proofErr w:type="spellEnd"/>
-      <w:r>
-        <w:t xml:space="preserve">, </w:t>
-      </w:r>
-      <w:proofErr w:type="spellStart"/>
-      <w:r>
-        <w:t>OutputDataConsent</w:t>
-      </w:r>
-      <w:proofErr w:type="spellEnd"/>
-      <w:r>
-        <w:t xml:space="preserve">, ognuno con un metodo dedicato. È presente anche la procedura </w:t>
-      </w:r>
-      <w:proofErr w:type="spellStart"/>
-      <w:r>
-        <w:t>changeServiceConsentStatusForService</w:t>
-      </w:r>
-      <w:proofErr w:type="spellEnd"/>
-      <w:r>
-        <w:t xml:space="preserve"> </w:t>
-      </w:r>
-      <w:r>
-        <w:t>(</w:t>
-      </w:r>
-      <w:proofErr w:type="spellStart"/>
-      <w:r>
-        <w:t>IUser</w:t>
-      </w:r>
-      <w:proofErr w:type="spellEnd"/>
-      <w:r>
-        <w:t xml:space="preserve"> user, </w:t>
-      </w:r>
-      <w:proofErr w:type="spellStart"/>
-      <w:r>
-        <w:t>IService</w:t>
-      </w:r>
-      <w:proofErr w:type="spellEnd"/>
-      <w:r>
-        <w:t xml:space="preserve"> service, </w:t>
-      </w:r>
-      <w:proofErr w:type="spellStart"/>
-      <w:r>
-        <w:t>ConsentStatus</w:t>
-      </w:r>
-      <w:proofErr w:type="spellEnd"/>
-      <w:r>
-        <w:t xml:space="preserve"> </w:t>
-      </w:r>
-      <w:proofErr w:type="spellStart"/>
-      <w:r>
-        <w:t>newStatus</w:t>
-      </w:r>
-      <w:proofErr w:type="spellEnd"/>
-      <w:r>
-        <w:t>)</w:t>
-      </w:r>
-      <w:r>
-        <w:t xml:space="preserve">, che permette all’utente di cambiare lo stato del Service </w:t>
-      </w:r>
-      <w:proofErr w:type="spellStart"/>
-      <w:r>
-        <w:t>Consent</w:t>
-      </w:r>
-      <w:proofErr w:type="spellEnd"/>
-      <w:r>
         <w:t xml:space="preserve"> correntemente attivo o disabilitato, secondo quanto previsto dalle specifiche di </w:t>
       </w:r>
       <w:proofErr w:type="spellStart"/>
@@ -11639,8 +11588,8 @@
       <w:pPr>
         <w:pStyle w:val="Heading3"/>
       </w:pPr>
-      <w:bookmarkStart w:id="38" w:name="_Toc466904562"/>
-      <w:bookmarkStart w:id="39" w:name="_Ref466909682"/>
+      <w:bookmarkStart w:id="37" w:name="_Toc466904562"/>
+      <w:bookmarkStart w:id="38" w:name="_Ref466909682"/>
       <w:r>
         <w:lastRenderedPageBreak/>
         <w:t xml:space="preserve">5.6.2 </w:t>
@@ -11657,8 +11606,8 @@
       <w:r>
         <w:t>DataConsent</w:t>
       </w:r>
+      <w:bookmarkEnd w:id="37"/>
       <w:bookmarkEnd w:id="38"/>
-      <w:bookmarkEnd w:id="39"/>
       <w:proofErr w:type="spellEnd"/>
     </w:p>
     <w:p>
@@ -11724,41 +11673,428 @@
       <w:pPr>
         <w:pStyle w:val="Caption"/>
         <w:jc w:val="center"/>
+        <w:rPr>
+          <w:noProof/>
+        </w:rPr>
       </w:pPr>
       <w:r>
         <w:t xml:space="preserve">Figura </w:t>
       </w:r>
-      <w:r>
-        <w:fldChar w:fldCharType="begin"/>
-      </w:r>
-      <w:r>
-        <w:instrText xml:space="preserve"> SEQ Figura \* ARABIC </w:instrText>
-      </w:r>
-      <w:r>
-        <w:fldChar w:fldCharType="separate"/>
-      </w:r>
-      <w:r>
-        <w:rPr>
-          <w:noProof/>
-        </w:rPr>
-        <w:t>8</w:t>
-      </w:r>
-      <w:r>
-        <w:rPr>
-          <w:noProof/>
-        </w:rPr>
-        <w:fldChar w:fldCharType="end"/>
+      <w:fldSimple w:instr=" SEQ Figura \* ARABIC ">
+        <w:r>
+          <w:rPr>
+            <w:noProof/>
+          </w:rPr>
+          <w:t>8</w:t>
+        </w:r>
+      </w:fldSimple>
+    </w:p>
+    <w:p>
+      <w:r>
+        <w:t>I permessi utilizzati all’intern</w:t>
+      </w:r>
+      <w:r>
+        <w:t>o del gestore di dati personali</w:t>
+      </w:r>
+      <w:r>
+        <w:t xml:space="preserve"> ed erogati dalla classe </w:t>
+      </w:r>
+      <w:proofErr w:type="spellStart"/>
+      <w:r>
+        <w:t>ConsentManager</w:t>
+      </w:r>
+      <w:proofErr w:type="spellEnd"/>
+      <w:r>
+        <w:t xml:space="preserve"> sono istanze delle classi </w:t>
+      </w:r>
+      <w:proofErr w:type="spellStart"/>
+      <w:r>
+        <w:t>ServiceConsent</w:t>
+      </w:r>
+      <w:proofErr w:type="spellEnd"/>
+      <w:r>
+        <w:t xml:space="preserve">, </w:t>
+      </w:r>
+      <w:proofErr w:type="spellStart"/>
+      <w:r>
+        <w:t>InputDataConsent</w:t>
+      </w:r>
+      <w:proofErr w:type="spellEnd"/>
+      <w:r>
+        <w:t xml:space="preserve"> e </w:t>
+      </w:r>
+      <w:proofErr w:type="spellStart"/>
+      <w:r>
+        <w:t>OutputDataConsent</w:t>
+      </w:r>
+      <w:proofErr w:type="spellEnd"/>
+      <w:r>
+        <w:t xml:space="preserve">. Come è possibile osservare dal diagramma UML in figura, </w:t>
+      </w:r>
+      <w:proofErr w:type="spellStart"/>
+      <w:r>
+        <w:t>InputDataConsent</w:t>
+      </w:r>
+      <w:proofErr w:type="spellEnd"/>
+      <w:r>
+        <w:t xml:space="preserve"> e </w:t>
+      </w:r>
+      <w:proofErr w:type="spellStart"/>
+      <w:r>
+        <w:t>OutputDataConsent</w:t>
+      </w:r>
+      <w:proofErr w:type="spellEnd"/>
+      <w:r>
+        <w:t xml:space="preserve"> estendono la classe </w:t>
+      </w:r>
+      <w:proofErr w:type="spellStart"/>
+      <w:r>
+        <w:t>DataConsent</w:t>
+      </w:r>
+      <w:proofErr w:type="spellEnd"/>
+      <w:r>
+        <w:t xml:space="preserve">: la loro funzione è principalmente semantica, in quanto non aggiungono logica al programma ma descrivono il verso del flusso di dati che si crea con il Personal Data </w:t>
+      </w:r>
+      <w:proofErr w:type="spellStart"/>
+      <w:r>
+        <w:t>Vault</w:t>
+      </w:r>
+      <w:proofErr w:type="spellEnd"/>
+      <w:r>
+        <w:t xml:space="preserve">. Pertanto, descriverò principalmente le caratteristiche delle classi </w:t>
+      </w:r>
+      <w:proofErr w:type="spellStart"/>
+      <w:r>
+        <w:t>ServiceConsent</w:t>
+      </w:r>
+      <w:proofErr w:type="spellEnd"/>
+      <w:r>
+        <w:t xml:space="preserve"> e </w:t>
+      </w:r>
+      <w:proofErr w:type="spellStart"/>
+      <w:r>
+        <w:t>DataConsent</w:t>
+      </w:r>
+      <w:proofErr w:type="spellEnd"/>
+      <w:r>
+        <w:t xml:space="preserve">, che costituiscono il </w:t>
+      </w:r>
+      <w:r>
+        <w:t xml:space="preserve">punto focale della realizzazione dei permessi descritti in </w:t>
+      </w:r>
+      <w:proofErr w:type="spellStart"/>
+      <w:r>
+        <w:t>MyData</w:t>
+      </w:r>
+      <w:proofErr w:type="spellEnd"/>
+      <w:r>
+        <w:t>.</w:t>
+      </w:r>
+    </w:p>
+    <w:p>
+      <w:r>
+        <w:t xml:space="preserve">Nonostante </w:t>
+      </w:r>
+      <w:r>
+        <w:t>la differenza di realizzazione e di utilizzo</w:t>
+      </w:r>
+      <w:r>
+        <w:t>,</w:t>
+      </w:r>
+      <w:r>
+        <w:t xml:space="preserve"> entrambe le classi</w:t>
+      </w:r>
+      <w:r>
+        <w:t xml:space="preserve"> </w:t>
+      </w:r>
+      <w:proofErr w:type="spellStart"/>
+      <w:r>
+        <w:t>ServiceConsent</w:t>
+      </w:r>
+      <w:proofErr w:type="spellEnd"/>
+      <w:r>
+        <w:t xml:space="preserve"> e </w:t>
+      </w:r>
+      <w:proofErr w:type="spellStart"/>
+      <w:r>
+        <w:t>DataConsent</w:t>
+      </w:r>
+      <w:proofErr w:type="spellEnd"/>
+      <w:r>
+        <w:t xml:space="preserve"> impl</w:t>
+      </w:r>
+      <w:r>
+        <w:t>ementano una interfaccia comune</w:t>
+      </w:r>
+      <w:r>
+        <w:t xml:space="preserve"> </w:t>
+      </w:r>
+      <w:proofErr w:type="spellStart"/>
+      <w:r>
+        <w:t>IConsent</w:t>
+      </w:r>
+      <w:proofErr w:type="spellEnd"/>
+      <w:r>
+        <w:t>. Questa</w:t>
+      </w:r>
+      <w:r>
+        <w:t xml:space="preserve"> è una interfaccia “marker”</w:t>
+      </w:r>
+      <w:r>
+        <w:t xml:space="preserve"> necessaria per esprimere una somiglianza a livello semantico, in quanto entrambe le classi descrivono un tipo di autorizzazione.</w:t>
+      </w:r>
+    </w:p>
+    <w:p>
+      <w:r>
+        <w:t xml:space="preserve">Dal diagramma UML è possibile dedurre il ruolo della classe Account rispetto ai due tipi di </w:t>
+      </w:r>
+      <w:proofErr w:type="spellStart"/>
+      <w:r>
+        <w:t>Consent</w:t>
+      </w:r>
+      <w:proofErr w:type="spellEnd"/>
+      <w:r>
+        <w:t xml:space="preserve">. Come accennato infatti in 5.2.2, essa mantiene al suo interno una mappa di corrispondenze fra </w:t>
+      </w:r>
+      <w:proofErr w:type="spellStart"/>
+      <w:r>
+        <w:t>ServiceConsent</w:t>
+      </w:r>
+      <w:proofErr w:type="spellEnd"/>
+      <w:r>
+        <w:t xml:space="preserve"> e liste di </w:t>
+      </w:r>
+      <w:proofErr w:type="spellStart"/>
+      <w:r>
+        <w:t>DataConsent</w:t>
+      </w:r>
+      <w:proofErr w:type="spellEnd"/>
+      <w:r>
+        <w:t>.</w:t>
+      </w:r>
+    </w:p>
+    <w:p>
+      <w:r>
+        <w:lastRenderedPageBreak/>
+        <w:t>Nel primo caso,</w:t>
+      </w:r>
+      <w:r>
+        <w:t xml:space="preserve"> la relazione è rappresentata mediante il simbolo “rombo nero”, che qualifica la classe Account come “contenitore” di istanze della classe </w:t>
+      </w:r>
+      <w:proofErr w:type="spellStart"/>
+      <w:r>
+        <w:t>ServiceConsent</w:t>
+      </w:r>
+      <w:proofErr w:type="spellEnd"/>
+      <w:r>
+        <w:t>. In particolare, il rombo nero descrive un tipo di relazione molto stretta fra le due parti, e la scelta è dovuta a</w:t>
+      </w:r>
+      <w:r>
+        <w:t xml:space="preserve">lle specifiche di </w:t>
+      </w:r>
+      <w:proofErr w:type="spellStart"/>
+      <w:r>
+        <w:t>MyData</w:t>
+      </w:r>
+      <w:proofErr w:type="spellEnd"/>
+      <w:r>
+        <w:t>,</w:t>
+      </w:r>
+      <w:r>
+        <w:t xml:space="preserve"> secondo cui non è possibile registrarsi presso un servizio senza ottenere un </w:t>
+      </w:r>
+      <w:proofErr w:type="spellStart"/>
+      <w:r>
+        <w:t>Consent</w:t>
+      </w:r>
+      <w:proofErr w:type="spellEnd"/>
+      <w:r>
+        <w:t xml:space="preserve">. </w:t>
+      </w:r>
+      <w:r>
+        <w:t xml:space="preserve">Ciò </w:t>
+      </w:r>
+      <w:r>
+        <w:t xml:space="preserve">è stato implementato mediante l’emissione di un </w:t>
+      </w:r>
+      <w:proofErr w:type="spellStart"/>
+      <w:r>
+        <w:t>ServiceConsent</w:t>
+      </w:r>
+      <w:proofErr w:type="spellEnd"/>
+      <w:r>
+        <w:t xml:space="preserve"> prima della creazione effettiva dell’account</w:t>
+      </w:r>
+      <w:r>
+        <w:t>, e il legame fra i due avviene tramite il</w:t>
+      </w:r>
+      <w:r>
+        <w:t xml:space="preserve"> passaggio di questo permesso a</w:t>
+      </w:r>
+      <w:r>
+        <w:t>l costruttore della classe Account.</w:t>
+      </w:r>
+    </w:p>
+    <w:p>
+      <w:r>
+        <w:t>La class</w:t>
+      </w:r>
+      <w:r>
+        <w:t xml:space="preserve">e </w:t>
+      </w:r>
+      <w:proofErr w:type="spellStart"/>
+      <w:r>
+        <w:t>ServiceConsent</w:t>
+      </w:r>
+      <w:proofErr w:type="spellEnd"/>
+      <w:r>
+        <w:t xml:space="preserve"> realizza il primo – e il più rilevante – dei due tipi di permessi previsti per il gestore di dati personali. Al suo interno troviamo i token firmati da utente e servizio per la mutu</w:t>
+      </w:r>
+      <w:r>
+        <w:t>a autenticazione, insieme a</w:t>
+      </w:r>
+      <w:r>
+        <w:t xml:space="preserve">i rispettivi riferimenti; vi sono inoltre anche alcuni campi per l’identificazione del </w:t>
+      </w:r>
+      <w:proofErr w:type="spellStart"/>
+      <w:r>
+        <w:t>Consent</w:t>
+      </w:r>
+      <w:proofErr w:type="spellEnd"/>
+      <w:r>
+        <w:t xml:space="preserve"> stesso e</w:t>
+      </w:r>
+      <w:r>
+        <w:t xml:space="preserve"> la sua collocazione temporale.</w:t>
+      </w:r>
+    </w:p>
+    <w:p>
+      <w:r>
+        <w:t xml:space="preserve">Per quanto riguarda invece i </w:t>
+      </w:r>
+      <w:proofErr w:type="spellStart"/>
+      <w:r>
+        <w:t>DataConsent</w:t>
+      </w:r>
+      <w:proofErr w:type="spellEnd"/>
+      <w:r>
+        <w:t xml:space="preserve">, essi si comportano come access token per il Personal Data </w:t>
+      </w:r>
+      <w:proofErr w:type="spellStart"/>
+      <w:r>
+        <w:t>Vault</w:t>
+      </w:r>
+      <w:proofErr w:type="spellEnd"/>
+      <w:r>
+        <w:t xml:space="preserve"> validi una sola volta e conservati come storico dell’accesso ai dati personali. A tal fine, un </w:t>
+      </w:r>
+      <w:proofErr w:type="spellStart"/>
+      <w:r>
+        <w:t>DataConsent</w:t>
+      </w:r>
+      <w:proofErr w:type="spellEnd"/>
+      <w:r>
+        <w:t xml:space="preserve"> contiene al suo interno il Set&lt;</w:t>
+      </w:r>
+      <w:proofErr w:type="spellStart"/>
+      <w:r>
+        <w:t>String</w:t>
+      </w:r>
+      <w:proofErr w:type="spellEnd"/>
+      <w:r>
+        <w:t>&gt; che contiene l’elenco dei tipi di dato a cui il servizio beneficiario può accedere</w:t>
+      </w:r>
+      <w:r>
+        <w:t xml:space="preserve">. Per impedire accessi illegittimi, viene sempre controllata la corrispondenza fra i tipi di dato dichiarati in fase di registrazione e quelli richiesti alla creazione del </w:t>
+      </w:r>
+      <w:proofErr w:type="spellStart"/>
+      <w:r>
+        <w:t>DataConsent</w:t>
+      </w:r>
+      <w:proofErr w:type="spellEnd"/>
+      <w:r>
+        <w:t>. P</w:t>
+      </w:r>
+      <w:r>
+        <w:t xml:space="preserve">oiché il servizio non può interrogare direttamente il Personal Data </w:t>
+      </w:r>
+      <w:proofErr w:type="spellStart"/>
+      <w:r>
+        <w:t>Vault</w:t>
+      </w:r>
+      <w:proofErr w:type="spellEnd"/>
+      <w:r>
+        <w:t>, gli scambi avvengono in base a quanto dichiarato all’interno del</w:t>
+      </w:r>
+      <w:r>
+        <w:t xml:space="preserve"> Set&lt;</w:t>
+      </w:r>
+      <w:proofErr w:type="spellStart"/>
+      <w:r>
+        <w:t>String</w:t>
+      </w:r>
+      <w:proofErr w:type="spellEnd"/>
+      <w:r>
+        <w:t>&gt;.</w:t>
+      </w:r>
+    </w:p>
+    <w:p>
+      <w:r>
+        <w:t>Infine, si evidenzia da</w:t>
+      </w:r>
+      <w:r>
+        <w:t>l</w:t>
+      </w:r>
+      <w:r>
+        <w:t xml:space="preserve"> diagramma UML </w:t>
+      </w:r>
+      <w:r>
+        <w:t>che</w:t>
+      </w:r>
+      <w:r>
+        <w:t xml:space="preserve"> </w:t>
+      </w:r>
+      <w:r>
+        <w:t xml:space="preserve">ogni </w:t>
+      </w:r>
+      <w:proofErr w:type="spellStart"/>
+      <w:r>
+        <w:t>DataConsent</w:t>
+      </w:r>
+      <w:proofErr w:type="spellEnd"/>
+      <w:r>
+        <w:t xml:space="preserve"> mantiene un riferimento al </w:t>
+      </w:r>
+      <w:proofErr w:type="spellStart"/>
+      <w:r>
+        <w:t>ServiceConsent</w:t>
+      </w:r>
+      <w:proofErr w:type="spellEnd"/>
+      <w:r>
+        <w:t xml:space="preserve"> attivo al momento della sua emissione</w:t>
+      </w:r>
+      <w:r>
+        <w:t xml:space="preserve">, al fine di avere una migliore tracciabilità delle transazioni di dati, e che il costruttore della stessa classe ha visibilità package - </w:t>
+      </w:r>
+      <w:proofErr w:type="spellStart"/>
+      <w:r>
+        <w:t>protected</w:t>
+      </w:r>
+      <w:proofErr w:type="spellEnd"/>
+      <w:r>
+        <w:t xml:space="preserve"> in modo da obbligare l’uso delle sottoclassi alle classi esterne.</w:t>
       </w:r>
     </w:p>
     <w:p>
       <w:pPr>
         <w:pStyle w:val="Heading2"/>
       </w:pPr>
-      <w:bookmarkStart w:id="40" w:name="_Toc466904563"/>
-      <w:r>
+      <w:bookmarkStart w:id="39" w:name="_Toc466904563"/>
+      <w:r>
+        <w:lastRenderedPageBreak/>
         <w:t>5.7 PersonalDataVault</w:t>
       </w:r>
-      <w:bookmarkEnd w:id="40"/>
+      <w:bookmarkEnd w:id="39"/>
     </w:p>
     <w:p>
       <w:pPr>
@@ -11823,32 +12159,393 @@
       <w:pPr>
         <w:pStyle w:val="Caption"/>
         <w:jc w:val="center"/>
+        <w:rPr>
+          <w:noProof/>
+        </w:rPr>
       </w:pPr>
       <w:r>
         <w:t xml:space="preserve">Figura </w:t>
       </w:r>
-      <w:r>
-        <w:fldChar w:fldCharType="begin"/>
-      </w:r>
-      <w:r>
-        <w:instrText xml:space="preserve"> SEQ Figura \* ARABIC </w:instrText>
-      </w:r>
-      <w:r>
-        <w:fldChar w:fldCharType="separate"/>
-      </w:r>
-      <w:r>
-        <w:rPr>
-          <w:noProof/>
-        </w:rPr>
-        <w:t>9</w:t>
-      </w:r>
-      <w:r>
-        <w:rPr>
-          <w:noProof/>
-        </w:rPr>
-        <w:fldChar w:fldCharType="end"/>
-      </w:r>
-    </w:p>
+      <w:fldSimple w:instr=" SEQ Figura \* ARABIC ">
+        <w:r>
+          <w:rPr>
+            <w:noProof/>
+          </w:rPr>
+          <w:t>9</w:t>
+        </w:r>
+      </w:fldSimple>
+    </w:p>
+    <w:p>
+      <w:r>
+        <w:t>In questa sezione si presenta la realizzazione del Personal Da</w:t>
+      </w:r>
+      <w:r>
+        <w:t xml:space="preserve">ta </w:t>
+      </w:r>
+      <w:proofErr w:type="spellStart"/>
+      <w:r>
+        <w:t>Vault</w:t>
+      </w:r>
+      <w:proofErr w:type="spellEnd"/>
+      <w:r>
+        <w:t xml:space="preserve">, in cui vengono mantenuti i dati personali dell’utente. </w:t>
+      </w:r>
+      <w:r>
+        <w:t xml:space="preserve">L’interfaccia </w:t>
+      </w:r>
+      <w:proofErr w:type="spellStart"/>
+      <w:r>
+        <w:t>IPersonalDataVault</w:t>
+      </w:r>
+      <w:proofErr w:type="spellEnd"/>
+      <w:r>
+        <w:t xml:space="preserve"> espone i metodi </w:t>
+      </w:r>
+      <w:proofErr w:type="spellStart"/>
+      <w:r>
+        <w:t>getData</w:t>
+      </w:r>
+      <w:proofErr w:type="spellEnd"/>
+      <w:r>
+        <w:t xml:space="preserve"> </w:t>
+      </w:r>
+      <w:r>
+        <w:t>(Set&lt;</w:t>
+      </w:r>
+      <w:proofErr w:type="spellStart"/>
+      <w:r>
+        <w:t>String</w:t>
+      </w:r>
+      <w:proofErr w:type="spellEnd"/>
+      <w:r>
+        <w:t xml:space="preserve">&gt; </w:t>
+      </w:r>
+      <w:proofErr w:type="spellStart"/>
+      <w:r>
+        <w:t>typesConst</w:t>
+      </w:r>
+      <w:proofErr w:type="spellEnd"/>
+      <w:r>
+        <w:t>)</w:t>
+      </w:r>
+      <w:r>
+        <w:t xml:space="preserve"> (che restituisce un </w:t>
+      </w:r>
+      <w:proofErr w:type="spellStart"/>
+      <w:r>
+        <w:t>IDataSet</w:t>
+      </w:r>
+      <w:proofErr w:type="spellEnd"/>
+      <w:r>
+        <w:t xml:space="preserve">) e </w:t>
+      </w:r>
+      <w:proofErr w:type="spellStart"/>
+      <w:r>
+        <w:t>saveData</w:t>
+      </w:r>
+      <w:proofErr w:type="spellEnd"/>
+      <w:r>
+        <w:t xml:space="preserve"> </w:t>
+      </w:r>
+      <w:r>
+        <w:t>(</w:t>
+      </w:r>
+      <w:proofErr w:type="spellStart"/>
+      <w:r>
+        <w:t>IDataSet</w:t>
+      </w:r>
+      <w:proofErr w:type="spellEnd"/>
+      <w:r>
+        <w:t xml:space="preserve"> </w:t>
+      </w:r>
+      <w:proofErr w:type="spellStart"/>
+      <w:r>
+        <w:t>dataSet</w:t>
+      </w:r>
+      <w:proofErr w:type="spellEnd"/>
+      <w:r>
+        <w:t>)</w:t>
+      </w:r>
+      <w:r>
+        <w:t xml:space="preserve"> che permettono l’accesso ai dati.</w:t>
+      </w:r>
+    </w:p>
+    <w:p>
+      <w:r>
+        <w:t xml:space="preserve">La signature dei metodi garantisce l’indipendenza dai tipi di dato in ingresso o in uscita dal </w:t>
+      </w:r>
+      <w:proofErr w:type="spellStart"/>
+      <w:r>
+        <w:t>Vault</w:t>
+      </w:r>
+      <w:proofErr w:type="spellEnd"/>
+      <w:r>
+        <w:t xml:space="preserve"> grazie all’uso di oggetti di tipo </w:t>
+      </w:r>
+      <w:proofErr w:type="spellStart"/>
+      <w:r>
+        <w:t>DataSet</w:t>
+      </w:r>
+      <w:proofErr w:type="spellEnd"/>
+      <w:r>
+        <w:t xml:space="preserve">, incapsulati in </w:t>
+      </w:r>
+      <w:r>
+        <w:t xml:space="preserve">opportune interfacce </w:t>
+      </w:r>
+      <w:proofErr w:type="spellStart"/>
+      <w:r>
+        <w:t>IDataSet</w:t>
+      </w:r>
+      <w:proofErr w:type="spellEnd"/>
+      <w:r>
+        <w:t xml:space="preserve">, il cui funzionamento è spiegato in dettaglio nella sezione 5.8. Inizialmente, in fase di Analisi, avevo preso in considerazione la possibilità di realizzare gli scambi di dati da e per il Personal Data </w:t>
+      </w:r>
+      <w:proofErr w:type="spellStart"/>
+      <w:r>
+        <w:t>Vault</w:t>
+      </w:r>
+      <w:proofErr w:type="spellEnd"/>
+      <w:r>
+        <w:t xml:space="preserve"> utilizzando il linguaggio JSON (come anticipato nella</w:t>
+      </w:r>
+      <w:r>
+        <w:t xml:space="preserve"> sezione 4.6</w:t>
+      </w:r>
+      <w:r>
+        <w:t>)</w:t>
+      </w:r>
+      <w:r>
+        <w:t xml:space="preserve">. Questa scelta, </w:t>
+      </w:r>
+      <w:r>
+        <w:t xml:space="preserve">dovuta alla volontà di realizzare un sistema </w:t>
+      </w:r>
+      <w:r>
+        <w:t xml:space="preserve">interoperabile e aderente agli standard </w:t>
+      </w:r>
+      <w:r>
+        <w:t>contemporanei</w:t>
+      </w:r>
+      <w:r>
+        <w:t>, si è rivelata difficilmente realizzabile in fase di Progettazione.</w:t>
+      </w:r>
+    </w:p>
+    <w:p>
+      <w:r>
+        <w:t>In questo senso, c</w:t>
+      </w:r>
+      <w:r>
+        <w:t xml:space="preserve">ome prima cosa ho studiato </w:t>
+      </w:r>
+      <w:r>
+        <w:t xml:space="preserve">i componenti Java disponibili nell’architettura per realizzare la conversione in stringhe JSON: </w:t>
+      </w:r>
+      <w:proofErr w:type="spellStart"/>
+      <w:r>
+        <w:t>JsonArray</w:t>
+      </w:r>
+      <w:proofErr w:type="spellEnd"/>
+      <w:r>
+        <w:t xml:space="preserve">, </w:t>
+      </w:r>
+      <w:proofErr w:type="spellStart"/>
+      <w:r>
+        <w:t>JsonObject</w:t>
+      </w:r>
+      <w:proofErr w:type="spellEnd"/>
+      <w:r>
+        <w:t xml:space="preserve"> e altre sotto</w:t>
+      </w:r>
+      <w:r>
+        <w:t>-</w:t>
+      </w:r>
+      <w:r>
+        <w:t xml:space="preserve">interfacce di </w:t>
+      </w:r>
+      <w:proofErr w:type="spellStart"/>
+      <w:r>
+        <w:t>JsonValue</w:t>
+      </w:r>
+      <w:proofErr w:type="spellEnd"/>
+      <w:r>
+        <w:t>. Il motivo per cu</w:t>
+      </w:r>
+      <w:r>
+        <w:t xml:space="preserve">i ho scelto di non utilizzarli è che questi non offrono alcun metodo di utilità per la conversione da oggetto a stringa, e la </w:t>
+      </w:r>
+      <w:r>
+        <w:lastRenderedPageBreak/>
+        <w:t xml:space="preserve">trasposizione di ogni </w:t>
+      </w:r>
+      <w:proofErr w:type="spellStart"/>
+      <w:r>
+        <w:t>field</w:t>
+      </w:r>
+      <w:proofErr w:type="spellEnd"/>
+      <w:r>
+        <w:t xml:space="preserve"> va realizzata manualmente sia in serializzazione che in </w:t>
+      </w:r>
+      <w:proofErr w:type="spellStart"/>
+      <w:r>
+        <w:t>deserializzazione</w:t>
+      </w:r>
+      <w:proofErr w:type="spellEnd"/>
+      <w:r>
+        <w:t xml:space="preserve">. </w:t>
+      </w:r>
+      <w:hyperlink r:id="rId19" w:history="1">
+        <w:r>
+          <w:rPr>
+            <w:rStyle w:val="Hyperlink"/>
+          </w:rPr>
+          <w:t>http://docs.oracle.com/javaee/7/api/javax/json/JsonObject.html</w:t>
+        </w:r>
+      </w:hyperlink>
+      <w:r>
+        <w:t xml:space="preserve"> Una scelta di questo tipo implicherebbe un precedente accordo f</w:t>
+      </w:r>
+      <w:r>
+        <w:t>ra le parti</w:t>
+      </w:r>
+      <w:r>
+        <w:t xml:space="preserve"> </w:t>
+      </w:r>
+      <w:r>
+        <w:t>per stabilire</w:t>
+      </w:r>
+      <w:r>
+        <w:t xml:space="preserve"> come i</w:t>
+      </w:r>
+      <w:r>
+        <w:t>nterpretare le stringhe inviate, e una forte dipendenza dalla particolare implementazione dei dati utilizzati.</w:t>
+      </w:r>
+    </w:p>
+    <w:p>
+      <w:r>
+        <w:t>Come seconda opzione ho considerato di utilizzare</w:t>
+      </w:r>
+      <w:r>
+        <w:t xml:space="preserve"> la libreria Google </w:t>
+      </w:r>
+      <w:proofErr w:type="spellStart"/>
+      <w:r>
+        <w:t>Gson</w:t>
+      </w:r>
+      <w:proofErr w:type="spellEnd"/>
+      <w:r>
+        <w:t xml:space="preserve"> </w:t>
+      </w:r>
+      <w:hyperlink r:id="rId20" w:history="1">
+        <w:r>
+          <w:t>https://github.com/google/gson</w:t>
+        </w:r>
+      </w:hyperlink>
+      <w:r>
+        <w:t xml:space="preserve"> , in quanto essa risolve i problemi incontrati </w:t>
+      </w:r>
+      <w:r>
+        <w:t>nel corso del primo tentativo g</w:t>
+      </w:r>
+      <w:r>
+        <w:t>razie ai metodi</w:t>
+      </w:r>
+      <w:r>
+        <w:t xml:space="preserve"> </w:t>
+      </w:r>
+      <w:proofErr w:type="spellStart"/>
+      <w:r>
+        <w:t>gson.</w:t>
+      </w:r>
+      <w:r>
+        <w:t>toJson</w:t>
+      </w:r>
+      <w:proofErr w:type="spellEnd"/>
+      <w:r>
+        <w:t>(</w:t>
+      </w:r>
+      <w:proofErr w:type="spellStart"/>
+      <w:r>
+        <w:t>obj</w:t>
+      </w:r>
+      <w:proofErr w:type="spellEnd"/>
+      <w:r>
+        <w:t xml:space="preserve">) per la serializzazione e </w:t>
+      </w:r>
+      <w:proofErr w:type="spellStart"/>
+      <w:r>
+        <w:t>gson.fromJson</w:t>
+      </w:r>
+      <w:proofErr w:type="spellEnd"/>
+      <w:r>
+        <w:t>(</w:t>
+      </w:r>
+      <w:proofErr w:type="spellStart"/>
+      <w:r>
+        <w:t>json</w:t>
+      </w:r>
+      <w:proofErr w:type="spellEnd"/>
+      <w:r>
+        <w:t xml:space="preserve">, </w:t>
+      </w:r>
+      <w:proofErr w:type="spellStart"/>
+      <w:r>
+        <w:t>obj.class</w:t>
+      </w:r>
+      <w:proofErr w:type="spellEnd"/>
+      <w:r>
+        <w:t xml:space="preserve">) per la </w:t>
+      </w:r>
+      <w:proofErr w:type="spellStart"/>
+      <w:r>
+        <w:t>deserializzazione</w:t>
+      </w:r>
+      <w:proofErr w:type="spellEnd"/>
+      <w:r>
+        <w:t xml:space="preserve">. Questo approccio funziona perfettamente in caso di oggetti che contengono tipi primitivi, ma mostra qualche limitazione quando si introducono oggetti di tipo generico e Collection di oggetti, siano esse di oggetti di un unico tipo o di tipi diversi. Il motivo </w:t>
+      </w:r>
+      <w:r>
+        <w:t xml:space="preserve">risiede nell’implementazione della Java Virtual Machine, e in particolare nella sua caratteristica di </w:t>
+      </w:r>
+      <w:proofErr w:type="spellStart"/>
+      <w:r>
+        <w:t>Type</w:t>
+      </w:r>
+      <w:proofErr w:type="spellEnd"/>
+      <w:r>
+        <w:t xml:space="preserve"> Erasure per la quale ogni oggetto a basso livello “perde” il suo tipo particolare per diventare un Object. Questo non crea problemi in serializzazione ma in </w:t>
+      </w:r>
+      <w:proofErr w:type="spellStart"/>
+      <w:r>
+        <w:t>deserializzazione</w:t>
+      </w:r>
+      <w:proofErr w:type="spellEnd"/>
+      <w:r>
+        <w:t xml:space="preserve">, quando risulta impossibile recuperare il tipo originario dell’oggetto da deserializzare. Poiché l’utilizzo della libreria </w:t>
+      </w:r>
+      <w:proofErr w:type="spellStart"/>
+      <w:r>
+        <w:t>Gson</w:t>
+      </w:r>
+      <w:proofErr w:type="spellEnd"/>
+      <w:r>
+        <w:t xml:space="preserve"> nel contesto del </w:t>
+      </w:r>
+      <w:proofErr w:type="spellStart"/>
+      <w:r>
+        <w:t>PersonalDataVault</w:t>
+      </w:r>
+      <w:proofErr w:type="spellEnd"/>
+      <w:r>
+        <w:t xml:space="preserve"> si sarebbe collocato all’interno dei casi non completamente supportati</w:t>
+      </w:r>
+      <w:bookmarkStart w:id="40" w:name="_GoBack"/>
+      <w:bookmarkEnd w:id="40"/>
+      <w:r>
+        <w:t>, ho scelto di scartare anche questa seconda possibilità.</w:t>
+      </w:r>
+    </w:p>
+    <w:p/>
     <w:p>
       <w:pPr>
         <w:pStyle w:val="Heading2"/>
@@ -11887,7 +12584,7 @@
                     </pic:cNvPicPr>
                   </pic:nvPicPr>
                   <pic:blipFill>
-                    <a:blip r:embed="rId19">
+                    <a:blip r:embed="rId21">
                       <a:extLst>
                         <a:ext uri="{28A0092B-C50C-407E-A947-70E740481C1C}">
                           <a14:useLocalDpi xmlns:a14="http://schemas.microsoft.com/office/drawing/2010/main" val="0"/>
@@ -11927,27 +12624,14 @@
       <w:r>
         <w:t xml:space="preserve">Figura </w:t>
       </w:r>
-      <w:r>
-        <w:fldChar w:fldCharType="begin"/>
-      </w:r>
-      <w:r>
-        <w:instrText xml:space="preserve"> SEQ Figura \* ARABIC </w:instrText>
-      </w:r>
-      <w:r>
-        <w:fldChar w:fldCharType="separate"/>
-      </w:r>
-      <w:r>
-        <w:rPr>
-          <w:noProof/>
-        </w:rPr>
-        <w:t>10</w:t>
-      </w:r>
-      <w:r>
-        <w:rPr>
-          <w:noProof/>
-        </w:rPr>
-        <w:fldChar w:fldCharType="end"/>
-      </w:r>
+      <w:fldSimple w:instr=" SEQ Figura \* ARABIC ">
+        <w:r>
+          <w:rPr>
+            <w:noProof/>
+          </w:rPr>
+          <w:t>10</w:t>
+        </w:r>
+      </w:fldSimple>
     </w:p>
     <w:p/>
     <w:p>
@@ -11977,7 +12661,7 @@
                     </pic:cNvPicPr>
                   </pic:nvPicPr>
                   <pic:blipFill>
-                    <a:blip r:embed="rId20">
+                    <a:blip r:embed="rId22">
                       <a:extLst>
                         <a:ext uri="{28A0092B-C50C-407E-A947-70E740481C1C}">
                           <a14:useLocalDpi xmlns:a14="http://schemas.microsoft.com/office/drawing/2010/main" val="0"/>
@@ -12017,27 +12701,14 @@
       <w:r>
         <w:t xml:space="preserve">Figura </w:t>
       </w:r>
-      <w:r>
-        <w:fldChar w:fldCharType="begin"/>
-      </w:r>
-      <w:r>
-        <w:instrText xml:space="preserve"> SEQ Figura \* ARABIC </w:instrText>
-      </w:r>
-      <w:r>
-        <w:fldChar w:fldCharType="separate"/>
-      </w:r>
-      <w:r>
-        <w:rPr>
-          <w:noProof/>
-        </w:rPr>
-        <w:t>11</w:t>
-      </w:r>
-      <w:r>
-        <w:rPr>
-          <w:noProof/>
-        </w:rPr>
-        <w:fldChar w:fldCharType="end"/>
-      </w:r>
+      <w:fldSimple w:instr=" SEQ Figura \* ARABIC ">
+        <w:r>
+          <w:rPr>
+            <w:noProof/>
+          </w:rPr>
+          <w:t>11</w:t>
+        </w:r>
+      </w:fldSimple>
     </w:p>
     <w:p>
       <w:pPr>
@@ -12080,7 +12751,7 @@
                     </pic:cNvPicPr>
                   </pic:nvPicPr>
                   <pic:blipFill>
-                    <a:blip r:embed="rId21">
+                    <a:blip r:embed="rId23">
                       <a:extLst>
                         <a:ext uri="{28A0092B-C50C-407E-A947-70E740481C1C}">
                           <a14:useLocalDpi xmlns:a14="http://schemas.microsoft.com/office/drawing/2010/main" val="0"/>
@@ -12120,27 +12791,14 @@
       <w:r>
         <w:t xml:space="preserve">Figura </w:t>
       </w:r>
-      <w:r>
-        <w:fldChar w:fldCharType="begin"/>
-      </w:r>
-      <w:r>
-        <w:instrText xml:space="preserve"> SEQ Figura \* ARABIC </w:instrText>
-      </w:r>
-      <w:r>
-        <w:fldChar w:fldCharType="separate"/>
-      </w:r>
-      <w:r>
-        <w:rPr>
-          <w:noProof/>
-        </w:rPr>
-        <w:t>12</w:t>
-      </w:r>
-      <w:r>
-        <w:rPr>
-          <w:noProof/>
-        </w:rPr>
-        <w:fldChar w:fldCharType="end"/>
-      </w:r>
+      <w:fldSimple w:instr=" SEQ Figura \* ARABIC ">
+        <w:r>
+          <w:rPr>
+            <w:noProof/>
+          </w:rPr>
+          <w:t>12</w:t>
+        </w:r>
+      </w:fldSimple>
     </w:p>
     <w:p>
       <w:pPr>
@@ -12169,7 +12827,7 @@
                     </pic:cNvPicPr>
                   </pic:nvPicPr>
                   <pic:blipFill>
-                    <a:blip r:embed="rId22">
+                    <a:blip r:embed="rId24">
                       <a:extLst>
                         <a:ext uri="{28A0092B-C50C-407E-A947-70E740481C1C}">
                           <a14:useLocalDpi xmlns:a14="http://schemas.microsoft.com/office/drawing/2010/main" val="0"/>
@@ -12209,27 +12867,14 @@
       <w:r>
         <w:t xml:space="preserve">Figura </w:t>
       </w:r>
-      <w:r>
-        <w:fldChar w:fldCharType="begin"/>
-      </w:r>
-      <w:r>
-        <w:instrText xml:space="preserve"> SEQ Figura \* ARABIC </w:instrText>
-      </w:r>
-      <w:r>
-        <w:fldChar w:fldCharType="separate"/>
-      </w:r>
-      <w:r>
-        <w:rPr>
-          <w:noProof/>
-        </w:rPr>
-        <w:t>13</w:t>
-      </w:r>
-      <w:r>
-        <w:rPr>
-          <w:noProof/>
-        </w:rPr>
-        <w:fldChar w:fldCharType="end"/>
-      </w:r>
+      <w:fldSimple w:instr=" SEQ Figura \* ARABIC ">
+        <w:r>
+          <w:rPr>
+            <w:noProof/>
+          </w:rPr>
+          <w:t>13</w:t>
+        </w:r>
+      </w:fldSimple>
     </w:p>
     <w:p>
       <w:pPr>
@@ -12268,7 +12913,7 @@
                     </pic:cNvPicPr>
                   </pic:nvPicPr>
                   <pic:blipFill>
-                    <a:blip r:embed="rId23">
+                    <a:blip r:embed="rId25">
                       <a:extLst>
                         <a:ext uri="{28A0092B-C50C-407E-A947-70E740481C1C}">
                           <a14:useLocalDpi xmlns:a14="http://schemas.microsoft.com/office/drawing/2010/main" val="0"/>
@@ -12308,27 +12953,14 @@
       <w:r>
         <w:t xml:space="preserve">Figura </w:t>
       </w:r>
-      <w:r>
-        <w:fldChar w:fldCharType="begin"/>
-      </w:r>
-      <w:r>
-        <w:instrText xml:space="preserve"> SEQ Figura \* ARABIC </w:instrText>
-      </w:r>
-      <w:r>
-        <w:fldChar w:fldCharType="separate"/>
-      </w:r>
-      <w:r>
-        <w:rPr>
-          <w:noProof/>
-        </w:rPr>
-        <w:t>14</w:t>
-      </w:r>
-      <w:r>
-        <w:rPr>
-          <w:noProof/>
-        </w:rPr>
-        <w:fldChar w:fldCharType="end"/>
-      </w:r>
+      <w:fldSimple w:instr=" SEQ Figura \* ARABIC ">
+        <w:r>
+          <w:rPr>
+            <w:noProof/>
+          </w:rPr>
+          <w:t>14</w:t>
+        </w:r>
+      </w:fldSimple>
     </w:p>
     <w:p>
       <w:pPr>
@@ -13962,6 +14594,60 @@
       <w:u w:val="single"/>
     </w:rPr>
   </w:style>
+  <w:style w:type="paragraph" w:styleId="HTMLPreformatted">
+    <w:name w:val="HTML Preformatted"/>
+    <w:basedOn w:val="Normal"/>
+    <w:link w:val="HTMLPreformattedChar"/>
+    <w:uiPriority w:val="99"/>
+    <w:semiHidden/>
+    <w:unhideWhenUsed/>
+    <w:rsid w:val="00CF0544"/>
+    <w:pPr>
+      <w:tabs>
+        <w:tab w:val="left" w:pos="916"/>
+        <w:tab w:val="left" w:pos="1832"/>
+        <w:tab w:val="left" w:pos="2748"/>
+        <w:tab w:val="left" w:pos="3664"/>
+        <w:tab w:val="left" w:pos="4580"/>
+        <w:tab w:val="left" w:pos="5496"/>
+        <w:tab w:val="left" w:pos="6412"/>
+        <w:tab w:val="left" w:pos="7328"/>
+        <w:tab w:val="left" w:pos="8244"/>
+        <w:tab w:val="left" w:pos="9160"/>
+        <w:tab w:val="left" w:pos="10076"/>
+        <w:tab w:val="left" w:pos="10992"/>
+        <w:tab w:val="left" w:pos="11908"/>
+        <w:tab w:val="left" w:pos="12824"/>
+        <w:tab w:val="left" w:pos="13740"/>
+        <w:tab w:val="left" w:pos="14656"/>
+      </w:tabs>
+      <w:spacing w:before="0" w:after="0" w:line="240" w:lineRule="auto"/>
+      <w:jc w:val="left"/>
+    </w:pPr>
+    <w:rPr>
+      <w:rFonts w:ascii="Courier New" w:eastAsia="Times New Roman" w:hAnsi="Courier New" w:cs="Courier New"/>
+      <w:sz w:val="20"/>
+      <w:szCs w:val="20"/>
+    </w:rPr>
+  </w:style>
+  <w:style w:type="character" w:customStyle="1" w:styleId="HTMLPreformattedChar">
+    <w:name w:val="HTML Preformatted Char"/>
+    <w:basedOn w:val="DefaultParagraphFont"/>
+    <w:link w:val="HTMLPreformatted"/>
+    <w:uiPriority w:val="99"/>
+    <w:semiHidden/>
+    <w:rsid w:val="00CF0544"/>
+    <w:rPr>
+      <w:rFonts w:ascii="Courier New" w:eastAsia="Times New Roman" w:hAnsi="Courier New" w:cs="Courier New"/>
+      <w:sz w:val="20"/>
+      <w:szCs w:val="20"/>
+    </w:rPr>
+  </w:style>
+  <w:style w:type="character" w:customStyle="1" w:styleId="pl-k">
+    <w:name w:val="pl-k"/>
+    <w:basedOn w:val="DefaultParagraphFont"/>
+    <w:rsid w:val="00CF0544"/>
+  </w:style>
 </w:styles>
 </file>
 
@@ -14265,7 +14951,7 @@
 </file>
 
 <file path=customXml/itemProps1.xml><?xml version="1.0" encoding="utf-8"?>
-<ds:datastoreItem xmlns:ds="http://schemas.openxmlformats.org/officeDocument/2006/customXml" ds:itemID="{19C3D713-E1DC-4FEC-8259-9DCF0803AC55}">
+<ds:datastoreItem xmlns:ds="http://schemas.openxmlformats.org/officeDocument/2006/customXml" ds:itemID="{78C8A404-431E-4A82-B64C-8B7AE9E3B353}">
   <ds:schemaRefs>
     <ds:schemaRef ds:uri="http://schemas.openxmlformats.org/officeDocument/2006/bibliography"/>
   </ds:schemaRefs>

</xml_diff>

<commit_message>
modifiche tesi, quasi terminata progettazione
</commit_message>
<xml_diff>
--- a/bozza.docx
+++ b/bozza.docx
@@ -1343,7 +1343,21 @@
                 <w:rStyle w:val="Hyperlink"/>
                 <w:noProof/>
               </w:rPr>
-              <w:t>4.4 Consent</w:t>
+              <w:t>4.4 Conse</w:t>
+            </w:r>
+            <w:r>
+              <w:rPr>
+                <w:rStyle w:val="Hyperlink"/>
+                <w:noProof/>
+              </w:rPr>
+              <w:t>n</w:t>
+            </w:r>
+            <w:r>
+              <w:rPr>
+                <w:rStyle w:val="Hyperlink"/>
+                <w:noProof/>
+              </w:rPr>
+              <w:t>t</w:t>
             </w:r>
             <w:r>
               <w:rPr>
@@ -8842,16 +8856,38 @@
         <w:t xml:space="preserve"> contiene un riferimen</w:t>
       </w:r>
       <w:r>
-        <w:t xml:space="preserve">to ai tipi di dato scambiati durante la </w:t>
-      </w:r>
-      <w:r>
-        <w:t xml:space="preserve">transazione, in modo da poter verificare se </w:t>
-      </w:r>
-      <w:r>
-        <w:t>essi coincida</w:t>
-      </w:r>
-      <w:r>
-        <w:t xml:space="preserve">no con quelli dichiarati dal servizio in fase di registrazione. Inoltre, </w:t>
+        <w:t xml:space="preserve">to ai </w:t>
+      </w:r>
+      <w:r>
+        <w:t>dati</w:t>
+      </w:r>
+      <w:r>
+        <w:t xml:space="preserve"> scambiati durante la </w:t>
+      </w:r>
+      <w:r>
+        <w:t>transazione</w:t>
+      </w:r>
+      <w:r>
+        <w:t xml:space="preserve"> (il Resource Set </w:t>
+      </w:r>
+      <w:proofErr w:type="spellStart"/>
+      <w:r>
+        <w:t>Identifier</w:t>
+      </w:r>
+      <w:proofErr w:type="spellEnd"/>
+      <w:r>
+        <w:t xml:space="preserve"> delle specifiche di </w:t>
+      </w:r>
+      <w:proofErr w:type="spellStart"/>
+      <w:r>
+        <w:t>MyData</w:t>
+      </w:r>
+      <w:proofErr w:type="spellEnd"/>
+      <w:r>
+        <w:t>); i</w:t>
+      </w:r>
+      <w:r>
+        <w:t xml:space="preserve">noltre, </w:t>
       </w:r>
       <w:r>
         <w:t>può e</w:t>
@@ -8878,82 +8914,193 @@
     </w:p>
     <w:p>
       <w:pPr>
+        <w:pStyle w:val="Heading3"/>
+      </w:pPr>
+      <w:r>
+        <w:t xml:space="preserve">Granularità di un </w:t>
+      </w:r>
+      <w:proofErr w:type="spellStart"/>
+      <w:r>
+        <w:t>Consent</w:t>
+      </w:r>
+      <w:proofErr w:type="spellEnd"/>
+    </w:p>
+    <w:p>
+      <w:r>
+        <w:t xml:space="preserve">Un aspetto importante da considerare in Analisi è la granularità con cui i </w:t>
+      </w:r>
+      <w:proofErr w:type="spellStart"/>
+      <w:r>
+        <w:t>Consent</w:t>
+      </w:r>
+      <w:proofErr w:type="spellEnd"/>
+      <w:r>
+        <w:t xml:space="preserve"> permettono l’accesso ai dati. </w:t>
+      </w:r>
+    </w:p>
+    <w:p>
+      <w:r>
+        <w:lastRenderedPageBreak/>
+        <w:t xml:space="preserve">All’interno delle specifiche di </w:t>
+      </w:r>
+      <w:proofErr w:type="spellStart"/>
+      <w:r>
+        <w:t>MyData</w:t>
+      </w:r>
+      <w:proofErr w:type="spellEnd"/>
+      <w:r>
+        <w:t xml:space="preserve"> non si trovano linee guida precise riguardo questo aspetto, mentre vengono espresse delle considerazioni riguardo la frequenza di accesso ai dati e la quantità di dati prelevati. L’interesse in questo senso è motivato dalla volontà di proteggere la privacy dell’utente, che pot</w:t>
+      </w:r>
+      <w:r>
+        <w:t>r</w:t>
+      </w:r>
+      <w:r>
+        <w:t>ebbe essere messa a rischio nel caso un servizio effettuasse un gran numero di richieste legittime per ottenere dati personali sempre diversi. All’interno dello sviluppo del gestore di dati personali si è scelto di privilegiare l’aspetto del controllo degli accessi, piuttosto che rispondere a quanto puntualizzato</w:t>
+      </w:r>
+      <w:r>
+        <w:t xml:space="preserve"> in altre implementazioni \</w:t>
+      </w:r>
+      <w:proofErr w:type="spellStart"/>
+      <w:r>
+        <w:t>cite</w:t>
+      </w:r>
+      <w:proofErr w:type="spellEnd"/>
+      <w:r>
+        <w:t xml:space="preserve"> </w:t>
+      </w:r>
+      <w:proofErr w:type="spellStart"/>
+      <w:r>
+        <w:t>mobility</w:t>
+      </w:r>
+      <w:proofErr w:type="spellEnd"/>
+      <w:r>
+        <w:t xml:space="preserve"> </w:t>
+      </w:r>
+      <w:proofErr w:type="spellStart"/>
+      <w:r>
+        <w:t>profile</w:t>
+      </w:r>
+      <w:proofErr w:type="spellEnd"/>
+      <w:r>
+        <w:t>.</w:t>
+      </w:r>
+    </w:p>
+    <w:p>
+      <w:r>
+        <w:t>In una prima ipotesi, ho preso in considerazione la possibilità di garantire l’accesso ai dati in base a criteri che comprendono la loro tipologia, la quantità di dati richiesta e la loro “età”</w:t>
+      </w:r>
+      <w:r>
+        <w:t>. L’implementazione di questa scelta avrebbe previsto, a grandi linee, l’utilizzo di un database per la gestione di dati con un gran numero di proprietà (come ad esempio la data di acquisizione sopra citata). Poiché tale soluzione avrebbe richiesto notevole impegno ed avrebbe sconfinato all’esterno dell’ambito della tesi, questa possibilità è stata scartata.</w:t>
+      </w:r>
+    </w:p>
+    <w:p>
+      <w:r>
+        <w:t>Co</w:t>
+      </w:r>
+      <w:r>
+        <w:t xml:space="preserve">me seconda opzione, sulla scia del </w:t>
+      </w:r>
+      <w:proofErr w:type="spellStart"/>
+      <w:r>
+        <w:t>Mobility</w:t>
+      </w:r>
+      <w:proofErr w:type="spellEnd"/>
+      <w:r>
+        <w:t xml:space="preserve"> </w:t>
+      </w:r>
+      <w:proofErr w:type="spellStart"/>
+      <w:r>
+        <w:t>Profile</w:t>
+      </w:r>
+      <w:proofErr w:type="spellEnd"/>
+      <w:r>
+        <w:t xml:space="preserve"> e della gestione delle autorizzazioni in Android, si è optato per il seguente compromesso: la granularità per il controllo degli accessi viene imposta a livello di tipi di dato di alto livello, come ad esempio Calendario, storico delle posizioni GPS, ecc. Per questo motivo, si è scelto di sostituire al generico identificatore di un set di risorse sopra menzionato un insieme di specifici tipi di dato</w:t>
+      </w:r>
+      <w:r>
+        <w:t>, al fine di poter implementare un adeguato controllo degli accessi.</w:t>
+      </w:r>
+    </w:p>
+    <w:p>
+      <w:pPr>
         <w:pStyle w:val="Heading2"/>
       </w:pPr>
       <w:bookmarkStart w:id="25" w:name="_Toc466904551"/>
       <w:r>
+        <w:t>4.5</w:t>
+      </w:r>
+      <w:r>
+        <w:t xml:space="preserve"> Personal Data Storage</w:t>
+      </w:r>
+      <w:bookmarkEnd w:id="25"/>
+    </w:p>
+    <w:p>
+      <w:r>
+        <w:t xml:space="preserve">L’ipotesi iniziale per il Personal Data Storage era quella di realizzare un componente indipendente dalle scelte dell’utente o dalle necessità del servizio, come anche dalle scelte implementative. </w:t>
+      </w:r>
+    </w:p>
+    <w:p>
+      <w:pPr>
+        <w:rPr>
+          <w:rFonts w:cs="Times New Roman"/>
+        </w:rPr>
+      </w:pPr>
+      <w:r>
+        <w:t xml:space="preserve">Un esempio di indipendenza dalle scelte dell’utente è il seguente. Il servizio </w:t>
+      </w:r>
+      <w:proofErr w:type="spellStart"/>
+      <w:r>
+        <w:t>Most</w:t>
+      </w:r>
+      <w:proofErr w:type="spellEnd"/>
+      <w:r>
+        <w:t xml:space="preserve"> </w:t>
+      </w:r>
+      <w:proofErr w:type="spellStart"/>
+      <w:r>
+        <w:t>Likely</w:t>
+      </w:r>
+      <w:proofErr w:type="spellEnd"/>
+      <w:r>
+        <w:t xml:space="preserve"> </w:t>
+      </w:r>
+      <w:proofErr w:type="spellStart"/>
+      <w:r>
+        <w:t>Next</w:t>
+      </w:r>
+      <w:proofErr w:type="spellEnd"/>
+      <w:r>
+        <w:t xml:space="preserve"> Trip</w:t>
+      </w:r>
+      <w:r>
+        <w:t xml:space="preserve"> utilizza al suo interno i dati di un calendario, secondo l’assunto per cui l’utente deve compiere un viaggio per portarsi nel luogo dell’</w:t>
+      </w:r>
+      <w:r>
+        <w:t>evento</w:t>
+      </w:r>
+      <w:r>
+        <w:t xml:space="preserve"> inserito. La soluzione più immediata è quella di salvare all’interno del </w:t>
+      </w:r>
+      <w:r>
+        <w:t>PDS</w:t>
+      </w:r>
+      <w:r>
+        <w:t xml:space="preserve"> gli impegni necessari, o la struttura dati del calendario in un file </w:t>
+      </w:r>
+      <w:r>
+        <w:t>specifico per l’applicazione di Calendario utilizzata dall’utente. Q</w:t>
+      </w:r>
+      <w:r>
+        <w:t xml:space="preserve">uesta scelta però non solo è poco efficiente, ma </w:t>
+      </w:r>
+      <w:r>
+        <w:t>vincola all</w:t>
+      </w:r>
+      <w:r>
+        <w:t xml:space="preserve">’utilizzo di un particolare tipo di calendario, impedendo successive modifiche o </w:t>
+      </w:r>
+      <w:r>
         <w:lastRenderedPageBreak/>
-        <w:t>4.5</w:t>
-      </w:r>
-      <w:r>
-        <w:t xml:space="preserve"> Personal Data Storage</w:t>
-      </w:r>
-      <w:bookmarkEnd w:id="25"/>
-    </w:p>
-    <w:p>
-      <w:r>
-        <w:t xml:space="preserve">L’ipotesi iniziale per il Personal Data Storage era quella di realizzare un componente indipendente dalle scelte dell’utente o dalle necessità del servizio, come anche dalle scelte implementative. </w:t>
-      </w:r>
-    </w:p>
-    <w:p>
-      <w:pPr>
-        <w:rPr>
-          <w:rFonts w:cs="Times New Roman"/>
-        </w:rPr>
-      </w:pPr>
-      <w:r>
-        <w:t xml:space="preserve">Un esempio di indipendenza dalle scelte dell’utente è il seguente. Il servizio </w:t>
-      </w:r>
-      <w:proofErr w:type="spellStart"/>
-      <w:r>
-        <w:t>Most</w:t>
-      </w:r>
-      <w:proofErr w:type="spellEnd"/>
-      <w:r>
-        <w:t xml:space="preserve"> </w:t>
-      </w:r>
-      <w:proofErr w:type="spellStart"/>
-      <w:r>
-        <w:t>Likely</w:t>
-      </w:r>
-      <w:proofErr w:type="spellEnd"/>
-      <w:r>
-        <w:t xml:space="preserve"> </w:t>
-      </w:r>
-      <w:proofErr w:type="spellStart"/>
-      <w:r>
-        <w:t>Next</w:t>
-      </w:r>
-      <w:proofErr w:type="spellEnd"/>
-      <w:r>
-        <w:t xml:space="preserve"> Trip</w:t>
-      </w:r>
-      <w:r>
-        <w:t xml:space="preserve"> utilizza al suo interno i dati di un calendario, secondo l’assunto per cui l’utente deve compiere un viaggio per portarsi nel luogo dell’</w:t>
-      </w:r>
-      <w:r>
-        <w:t>evento</w:t>
-      </w:r>
-      <w:r>
-        <w:t xml:space="preserve"> inserito. La soluzione più immediata è quella di salvare all’interno del </w:t>
-      </w:r>
-      <w:r>
-        <w:t>PDS</w:t>
-      </w:r>
-      <w:r>
-        <w:t xml:space="preserve"> gli impegni necessari, o la struttura dati del calendario in un file </w:t>
-      </w:r>
-      <w:r>
-        <w:t>specifico per l’applicazione di Calendario utilizzata dall’utente. Q</w:t>
-      </w:r>
-      <w:r>
-        <w:t xml:space="preserve">uesta scelta però non solo è poco efficiente, ma </w:t>
-      </w:r>
-      <w:r>
-        <w:t>vincola all</w:t>
-      </w:r>
-      <w:r>
-        <w:t>’utilizzo di un particolare tipo di calendario, impedendo successive modifiche o estensioni. Una soluzione alternativa potrebbe essere quella di utilizzare un</w:t>
+        <w:t>estensioni. Una soluzione alternativa potrebbe essere quella di utilizzare un</w:t>
       </w:r>
       <w:r>
         <w:t>o</w:t>
@@ -9210,7 +9357,6 @@
           <w:i/>
           <w:szCs w:val="24"/>
         </w:rPr>
-        <w:lastRenderedPageBreak/>
         <w:t>Registry</w:t>
       </w:r>
       <w:proofErr w:type="spellEnd"/>
@@ -9496,6 +9642,7 @@
         <w:rPr>
           <w:rFonts w:cs="Times New Roman"/>
         </w:rPr>
+        <w:lastRenderedPageBreak/>
         <w:t xml:space="preserve">Per ottenere l’indipendenza e l’interoperabilità al centro del modello di </w:t>
       </w:r>
       <w:proofErr w:type="spellStart"/>
@@ -12091,6 +12238,396 @@
       </w:pPr>
       <w:bookmarkStart w:id="39" w:name="_Toc466904563"/>
       <w:r>
+        <w:t>rappresentazione dei dati</w:t>
+      </w:r>
+    </w:p>
+    <w:p>
+      <w:r>
+        <w:t xml:space="preserve">Si presenta a questo punto la problematica di rappresentazione dei dati, non solo all’interno del Personal Data Storage ma anche durante le transazioni fra Source e </w:t>
+      </w:r>
+      <w:proofErr w:type="spellStart"/>
+      <w:r>
+        <w:t>Sink</w:t>
+      </w:r>
+      <w:proofErr w:type="spellEnd"/>
+      <w:r>
+        <w:t>, e all’interno del servizio stesso.</w:t>
+      </w:r>
+    </w:p>
+    <w:p>
+      <w:r>
+        <w:t xml:space="preserve">La soluzione implementata all’interno del </w:t>
+      </w:r>
+      <w:proofErr w:type="spellStart"/>
+      <w:r>
+        <w:t>Mobility</w:t>
+      </w:r>
+      <w:proofErr w:type="spellEnd"/>
+      <w:r>
+        <w:t xml:space="preserve"> </w:t>
+      </w:r>
+      <w:proofErr w:type="spellStart"/>
+      <w:r>
+        <w:t>Profile</w:t>
+      </w:r>
+      <w:proofErr w:type="spellEnd"/>
+      <w:r>
+        <w:t xml:space="preserve"> prevede l’uso di </w:t>
+      </w:r>
+      <w:r>
+        <w:t xml:space="preserve">oggetti </w:t>
+      </w:r>
+      <w:proofErr w:type="spellStart"/>
+      <w:r>
+        <w:t>JsonArray</w:t>
+      </w:r>
+      <w:proofErr w:type="spellEnd"/>
+      <w:r>
+        <w:t xml:space="preserve"> e </w:t>
+      </w:r>
+      <w:proofErr w:type="spellStart"/>
+      <w:r>
+        <w:t>GeoJSON</w:t>
+      </w:r>
+      <w:proofErr w:type="spellEnd"/>
+      <w:r>
+        <w:t xml:space="preserve">, come indicato nella documentazione </w:t>
+      </w:r>
+      <w:r>
+        <w:t xml:space="preserve"> </w:t>
+      </w:r>
+      <w:r>
+        <w:t>\</w:t>
+      </w:r>
+      <w:proofErr w:type="spellStart"/>
+      <w:r>
+        <w:t>cite</w:t>
+      </w:r>
+      <w:proofErr w:type="spellEnd"/>
+      <w:r>
+        <w:t>{</w:t>
+      </w:r>
+      <w:r>
+        <w:t xml:space="preserve"> </w:t>
+      </w:r>
+      <w:proofErr w:type="spellStart"/>
+      <w:r>
+        <w:lastRenderedPageBreak/>
+        <w:t>githubmobilityprofilespecification</w:t>
+      </w:r>
+      <w:proofErr w:type="spellEnd"/>
+      <w:r>
+        <w:t xml:space="preserve">}, tuttavia questa implementazione differisce dal caso di studio poiché il servizio che utilizza i dati per calcolare il prossimo viaggio più probabile e il Personal Data Storage si trovano all’interno della stessa </w:t>
+      </w:r>
+      <w:proofErr w:type="spellStart"/>
+      <w:r>
+        <w:t>app</w:t>
+      </w:r>
+      <w:proofErr w:type="spellEnd"/>
+      <w:r>
+        <w:t xml:space="preserve">. Come anticipato in 2.1.1 infatti, l’applicazione </w:t>
+      </w:r>
+      <w:proofErr w:type="spellStart"/>
+      <w:r>
+        <w:t>Journey</w:t>
+      </w:r>
+      <w:proofErr w:type="spellEnd"/>
+      <w:r>
+        <w:t xml:space="preserve"> Planner è solamente un </w:t>
+      </w:r>
+      <w:proofErr w:type="spellStart"/>
+      <w:r>
+        <w:t>frontend</w:t>
+      </w:r>
+      <w:proofErr w:type="spellEnd"/>
+      <w:r>
+        <w:t xml:space="preserve"> che non esegue alcuna computazione ma presenta un risultato già pronto.</w:t>
+      </w:r>
+    </w:p>
+    <w:p>
+      <w:r>
+        <w:t xml:space="preserve">All’interno del gestore di dati personali in oggetto si vuole invece permettere un flusso di dati fra Source e </w:t>
+      </w:r>
+      <w:proofErr w:type="spellStart"/>
+      <w:r>
+        <w:t>Sink</w:t>
+      </w:r>
+      <w:proofErr w:type="spellEnd"/>
+      <w:r>
+        <w:t xml:space="preserve"> generici in modo che la computazione avvenga presso il servizio che richiede i dati</w:t>
+      </w:r>
+      <w:r>
+        <w:t>, non localmente al Personal Data Storage.</w:t>
+      </w:r>
+    </w:p>
+    <w:p>
+      <w:r>
+        <w:t>In fase di Analisi (sezione 4.6) il problema è stato preso in considerazione, e si è proposta come soluzione l’utilizzo del formato JSON per la comunicazione e il trasferimento di dati.</w:t>
+      </w:r>
+    </w:p>
+    <w:p>
+      <w:r>
+        <w:t xml:space="preserve">In questo senso, come prima cosa ho studiato i componenti Java disponibili nell’architettura per realizzare la conversione in stringhe JSON: </w:t>
+      </w:r>
+      <w:proofErr w:type="spellStart"/>
+      <w:r>
+        <w:t>JsonArray</w:t>
+      </w:r>
+      <w:proofErr w:type="spellEnd"/>
+      <w:r>
+        <w:t xml:space="preserve">, </w:t>
+      </w:r>
+      <w:proofErr w:type="spellStart"/>
+      <w:r>
+        <w:t>JsonObject</w:t>
+      </w:r>
+      <w:proofErr w:type="spellEnd"/>
+      <w:r>
+        <w:t xml:space="preserve"> e altre sotto-interfacce di </w:t>
+      </w:r>
+      <w:proofErr w:type="spellStart"/>
+      <w:r>
+        <w:t>JsonValue</w:t>
+      </w:r>
+      <w:proofErr w:type="spellEnd"/>
+      <w:r>
+        <w:t xml:space="preserve">. Il motivo per cui ho scelto di non utilizzarli è che questi non offrono alcun metodo di utilità per la conversione da oggetto a stringa, e la trasposizione di ogni </w:t>
+      </w:r>
+      <w:proofErr w:type="spellStart"/>
+      <w:r>
+        <w:t>field</w:t>
+      </w:r>
+      <w:proofErr w:type="spellEnd"/>
+      <w:r>
+        <w:t xml:space="preserve"> va realizzata manualmente sia in serializzazione che in </w:t>
+      </w:r>
+      <w:proofErr w:type="spellStart"/>
+      <w:r>
+        <w:t>deserializzazione</w:t>
+      </w:r>
+      <w:proofErr w:type="spellEnd"/>
+      <w:r>
+        <w:t xml:space="preserve">. </w:t>
+      </w:r>
+      <w:hyperlink r:id="rId18" w:history="1">
+        <w:r>
+          <w:rPr>
+            <w:rStyle w:val="Hyperlink"/>
+          </w:rPr>
+          <w:t>http://docs.oracle.com/javaee/7/api/javax/json/JsonObject.html</w:t>
+        </w:r>
+      </w:hyperlink>
+      <w:r>
+        <w:t xml:space="preserve"> Una scelta di questo tipo implicherebbe un precedente accordo fra le parti per stabilire come interpretare le stringhe inviate, e una forte dipendenza dalla particolare implementazione dei dati utilizzati.</w:t>
+      </w:r>
+    </w:p>
+    <w:p>
+      <w:r>
+        <w:t xml:space="preserve">Come seconda opzione ho considerato di utilizzare la libreria Google </w:t>
+      </w:r>
+      <w:proofErr w:type="spellStart"/>
+      <w:r>
+        <w:t>Gson</w:t>
+      </w:r>
+      <w:proofErr w:type="spellEnd"/>
+      <w:r>
+        <w:t xml:space="preserve"> </w:t>
+      </w:r>
+      <w:hyperlink r:id="rId19" w:history="1">
+        <w:r>
+          <w:t>https://github.com/google/gson</w:t>
+        </w:r>
+      </w:hyperlink>
+      <w:r>
+        <w:t xml:space="preserve"> , in quanto essa risolve i problemi incontrati </w:t>
+      </w:r>
+      <w:r>
+        <w:t>nel corso del primo tentativo g</w:t>
+      </w:r>
+      <w:r>
+        <w:t>razie ai metodi</w:t>
+      </w:r>
+      <w:r>
+        <w:t xml:space="preserve"> </w:t>
+      </w:r>
+      <w:proofErr w:type="spellStart"/>
+      <w:r>
+        <w:t>gson.</w:t>
+      </w:r>
+      <w:r>
+        <w:t>toJson</w:t>
+      </w:r>
+      <w:proofErr w:type="spellEnd"/>
+      <w:r>
+        <w:t>(</w:t>
+      </w:r>
+      <w:proofErr w:type="spellStart"/>
+      <w:r>
+        <w:t>obj</w:t>
+      </w:r>
+      <w:proofErr w:type="spellEnd"/>
+      <w:r>
+        <w:t xml:space="preserve">) per la serializzazione e </w:t>
+      </w:r>
+      <w:proofErr w:type="spellStart"/>
+      <w:r>
+        <w:t>gson.fromJson</w:t>
+      </w:r>
+      <w:proofErr w:type="spellEnd"/>
+      <w:r>
+        <w:t>(</w:t>
+      </w:r>
+      <w:proofErr w:type="spellStart"/>
+      <w:r>
+        <w:t>json</w:t>
+      </w:r>
+      <w:proofErr w:type="spellEnd"/>
+      <w:r>
+        <w:t xml:space="preserve">, </w:t>
+      </w:r>
+      <w:proofErr w:type="spellStart"/>
+      <w:r>
+        <w:t>obj.class</w:t>
+      </w:r>
+      <w:proofErr w:type="spellEnd"/>
+      <w:r>
+        <w:t xml:space="preserve">) per la </w:t>
+      </w:r>
+      <w:proofErr w:type="spellStart"/>
+      <w:r>
+        <w:t>deserializzazione</w:t>
+      </w:r>
+      <w:proofErr w:type="spellEnd"/>
+      <w:r>
+        <w:t xml:space="preserve">. Questo approccio funziona perfettamente in caso di oggetti che contengono tipi primitivi, ma mostra qualche limitazione quando si introducono oggetti di tipo generico e Collection di oggetti, siano esse di oggetti di un unico tipo o di tipi diversi. Il motivo risiede nell’implementazione della Java Virtual Machine, e in particolare nella sua caratteristica di </w:t>
+      </w:r>
+      <w:proofErr w:type="spellStart"/>
+      <w:r>
+        <w:t>Type</w:t>
+      </w:r>
+      <w:proofErr w:type="spellEnd"/>
+      <w:r>
+        <w:t xml:space="preserve"> Erasure per la quale ogni oggetto a basso livello “perde” il suo tipo particolare per diventare un Object. Questo non crea problemi in serializzazione ma in </w:t>
+      </w:r>
+      <w:proofErr w:type="spellStart"/>
+      <w:r>
+        <w:t>deserializzazione</w:t>
+      </w:r>
+      <w:proofErr w:type="spellEnd"/>
+      <w:r>
+        <w:t xml:space="preserve">, quando risulta impossibile recuperare il tipo originario dell’oggetto da deserializzare. Poiché l’utilizzo della libreria </w:t>
+      </w:r>
+      <w:proofErr w:type="spellStart"/>
+      <w:r>
+        <w:t>Gson</w:t>
+      </w:r>
+      <w:proofErr w:type="spellEnd"/>
+      <w:r>
+        <w:t xml:space="preserve"> nel contesto del </w:t>
+      </w:r>
+      <w:proofErr w:type="spellStart"/>
+      <w:r>
+        <w:t>PersonalDataVault</w:t>
+      </w:r>
+      <w:proofErr w:type="spellEnd"/>
+      <w:r>
+        <w:t xml:space="preserve"> si sarebbe collocato </w:t>
+      </w:r>
+      <w:r>
+        <w:lastRenderedPageBreak/>
+        <w:t>all’interno dei casi non completamente supportati, ho scelto di scartare anche questa seconda possibilità.</w:t>
+      </w:r>
+    </w:p>
+    <w:p>
+      <w:r>
+        <w:t>Quest</w:t>
+      </w:r>
+      <w:r>
+        <w:t>a problematica (l’</w:t>
+      </w:r>
+      <w:r>
+        <w:t>impossibilità di prevedere con su</w:t>
+      </w:r>
+      <w:r>
+        <w:t xml:space="preserve">fficiente precisione tutte le possibili </w:t>
+      </w:r>
+      <w:r>
+        <w:t>situazioni legate alla rappresentazione dei dati in ogni</w:t>
+      </w:r>
+      <w:r>
+        <w:t xml:space="preserve"> momento</w:t>
+      </w:r>
+      <w:r>
+        <w:t>) riveste un serio aspetto di complessità e articolazione tali da assumere una rilevanza non contenibile nei limiti del presente contesto di lavoro di tesi.</w:t>
+      </w:r>
+    </w:p>
+    <w:p>
+      <w:r>
+        <w:t>Necessiterebbe, viceversa, di organizzazione, mezzi e tempistiche -</w:t>
+      </w:r>
+      <w:r>
+        <w:t xml:space="preserve"> </w:t>
+      </w:r>
+      <w:r>
+        <w:t>oltre che conoscenze</w:t>
+      </w:r>
+      <w:r>
+        <w:t xml:space="preserve"> </w:t>
+      </w:r>
+      <w:r>
+        <w:t>- non immediatamente disponibili nell'attuale c</w:t>
+      </w:r>
+      <w:r>
+        <w:t>ontesto.</w:t>
+      </w:r>
+    </w:p>
+    <w:p>
+      <w:r>
+        <w:t>Si rende necessario, pertanto, ricercare una soluzione diversa, più concreta e adeguata alle attuali circostanze, più am</w:t>
+      </w:r>
+      <w:r>
+        <w:t>missibile anche rispetto agli o</w:t>
+      </w:r>
+      <w:r>
+        <w:t>biettivi di questo lavoro.</w:t>
+      </w:r>
+    </w:p>
+    <w:p>
+      <w:r>
+        <w:t>L'ipotesi che viene proposta, che si può ritenere più accettabile</w:t>
+      </w:r>
+      <w:r>
+        <w:t>, consiste</w:t>
+      </w:r>
+    </w:p>
+    <w:p/>
+    <w:p>
+      <w:r>
+        <w:t xml:space="preserve">La soluzione da me proposta a questo problema consiste nell’utilizzo di una struttura dati </w:t>
+      </w:r>
+      <w:proofErr w:type="spellStart"/>
+      <w:r>
+        <w:t>DataSet</w:t>
+      </w:r>
+      <w:proofErr w:type="spellEnd"/>
+      <w:r>
+        <w:t xml:space="preserve"> che permetta lo scambio di dati di qualunque tipo all’interno del sistema, purché il loro tipo sia stato preventivamente dichiarato in fase di registrazione (sezione 5.9). La classe </w:t>
+      </w:r>
+      <w:proofErr w:type="spellStart"/>
+      <w:r>
+        <w:t>DataSet</w:t>
+      </w:r>
+      <w:proofErr w:type="spellEnd"/>
+      <w:r>
+        <w:t xml:space="preserve"> è descritta in dettaglio nella sezione 5.7.</w:t>
+      </w:r>
+    </w:p>
+    <w:p/>
+    <w:p>
+      <w:pPr>
+        <w:pStyle w:val="Heading3"/>
+      </w:pPr>
+      <w:r>
         <w:lastRenderedPageBreak/>
         <w:t>5.7 PersonalDataVault</w:t>
       </w:r>
@@ -12123,7 +12660,7 @@
                     </pic:cNvPicPr>
                   </pic:nvPicPr>
                   <pic:blipFill>
-                    <a:blip r:embed="rId18">
+                    <a:blip r:embed="rId20">
                       <a:extLst>
                         <a:ext uri="{28A0092B-C50C-407E-A947-70E740481C1C}">
                           <a14:useLocalDpi xmlns:a14="http://schemas.microsoft.com/office/drawing/2010/main" val="0"/>
@@ -12176,11 +12713,151 @@
       </w:fldSimple>
     </w:p>
     <w:p>
-      <w:r>
-        <w:t>In questa sezione si presenta la realizzazione del Personal Da</w:t>
-      </w:r>
-      <w:r>
-        <w:t xml:space="preserve">ta </w:t>
+      <w:bookmarkStart w:id="40" w:name="_Toc466904564"/>
+      <w:r>
+        <w:t xml:space="preserve">In questa sezione si presenta la </w:t>
+      </w:r>
+      <w:r>
+        <w:t xml:space="preserve">classe </w:t>
+      </w:r>
+      <w:proofErr w:type="spellStart"/>
+      <w:r>
+        <w:t>PersonalDataVault</w:t>
+      </w:r>
+      <w:proofErr w:type="spellEnd"/>
+      <w:r>
+        <w:t>,</w:t>
+      </w:r>
+      <w:r>
+        <w:t xml:space="preserve"> in cui vengono mantenuti i dati personali dell’utente.</w:t>
+      </w:r>
+      <w:r>
+        <w:t xml:space="preserve"> Essa corrisponde direttamente al Personal Data Storage proposto all’interno della documentazione </w:t>
+      </w:r>
+      <w:proofErr w:type="spellStart"/>
+      <w:r>
+        <w:t>MyData</w:t>
+      </w:r>
+      <w:proofErr w:type="spellEnd"/>
+      <w:r>
+        <w:t>.</w:t>
+      </w:r>
+    </w:p>
+    <w:p>
+      <w:r>
+        <w:t xml:space="preserve"> L’interfaccia \</w:t>
+      </w:r>
+      <w:proofErr w:type="spellStart"/>
+      <w:r>
+        <w:t>texttt</w:t>
+      </w:r>
+      <w:proofErr w:type="spellEnd"/>
+      <w:r>
+        <w:t>{</w:t>
+      </w:r>
+      <w:proofErr w:type="spellStart"/>
+      <w:r>
+        <w:t>IPersonalDataVault</w:t>
+      </w:r>
+      <w:proofErr w:type="spellEnd"/>
+      <w:r>
+        <w:t>} espone i metodi \</w:t>
+      </w:r>
+      <w:proofErr w:type="spellStart"/>
+      <w:r>
+        <w:t>texttt</w:t>
+      </w:r>
+      <w:proofErr w:type="spellEnd"/>
+      <w:r>
+        <w:t>{</w:t>
+      </w:r>
+      <w:proofErr w:type="spellStart"/>
+      <w:r>
+        <w:t>getData</w:t>
+      </w:r>
+      <w:proofErr w:type="spellEnd"/>
+      <w:r>
+        <w:t xml:space="preserve"> (Set&lt;</w:t>
+      </w:r>
+      <w:proofErr w:type="spellStart"/>
+      <w:r>
+        <w:t>String</w:t>
+      </w:r>
+      <w:proofErr w:type="spellEnd"/>
+      <w:r>
+        <w:t xml:space="preserve">&gt; </w:t>
+      </w:r>
+      <w:proofErr w:type="spellStart"/>
+      <w:r>
+        <w:t>typesConst</w:t>
+      </w:r>
+      <w:proofErr w:type="spellEnd"/>
+      <w:r>
+        <w:t>)} (che restituisce un \</w:t>
+      </w:r>
+      <w:proofErr w:type="spellStart"/>
+      <w:r>
+        <w:t>texttt</w:t>
+      </w:r>
+      <w:proofErr w:type="spellEnd"/>
+      <w:r>
+        <w:t>{</w:t>
+      </w:r>
+      <w:proofErr w:type="spellStart"/>
+      <w:r>
+        <w:t>IDataSet</w:t>
+      </w:r>
+      <w:proofErr w:type="spellEnd"/>
+      <w:r>
+        <w:t>}) e \</w:t>
+      </w:r>
+      <w:proofErr w:type="spellStart"/>
+      <w:r>
+        <w:t>texttt</w:t>
+      </w:r>
+      <w:proofErr w:type="spellEnd"/>
+      <w:r>
+        <w:t>{</w:t>
+      </w:r>
+      <w:proofErr w:type="spellStart"/>
+      <w:r>
+        <w:t>saveData</w:t>
+      </w:r>
+      <w:proofErr w:type="spellEnd"/>
+      <w:r>
+        <w:t xml:space="preserve"> (</w:t>
+      </w:r>
+      <w:proofErr w:type="spellStart"/>
+      <w:r>
+        <w:t>IDataSet</w:t>
+      </w:r>
+      <w:proofErr w:type="spellEnd"/>
+      <w:r>
+        <w:t xml:space="preserve"> </w:t>
+      </w:r>
+      <w:proofErr w:type="spellStart"/>
+      <w:r>
+        <w:t>dataSet</w:t>
+      </w:r>
+      <w:proofErr w:type="spellEnd"/>
+      <w:r>
+        <w:t>)} che permettono l’accesso ai dati. Essi si occupano di prelevare dati, o salvarli, in base a quanto specificato dal \</w:t>
+      </w:r>
+      <w:proofErr w:type="spellStart"/>
+      <w:r>
+        <w:t>texttt</w:t>
+      </w:r>
+      <w:proofErr w:type="spellEnd"/>
+      <w:r>
+        <w:t>{Set&lt;</w:t>
+      </w:r>
+      <w:proofErr w:type="spellStart"/>
+      <w:r>
+        <w:t>String</w:t>
+      </w:r>
+      <w:proofErr w:type="spellEnd"/>
+      <w:r>
+        <w:t xml:space="preserve">&gt;} contenente l’insieme dei tipi di dato. Inoltre, la signature garantisce l’indipendenza dai tipi di dato in ingresso o in uscita dal </w:t>
       </w:r>
       <w:proofErr w:type="spellStart"/>
       <w:r>
@@ -12188,71 +12865,143 @@
       </w:r>
       <w:proofErr w:type="spellEnd"/>
       <w:r>
-        <w:t xml:space="preserve">, in cui vengono mantenuti i dati personali dell’utente. </w:t>
-      </w:r>
-      <w:r>
-        <w:t xml:space="preserve">L’interfaccia </w:t>
-      </w:r>
-      <w:proofErr w:type="spellStart"/>
-      <w:r>
-        <w:t>IPersonalDataVault</w:t>
-      </w:r>
-      <w:proofErr w:type="spellEnd"/>
-      <w:r>
-        <w:t xml:space="preserve"> espone i metodi </w:t>
-      </w:r>
-      <w:proofErr w:type="spellStart"/>
-      <w:r>
-        <w:t>getData</w:t>
+        <w:t xml:space="preserve"> grazie all’uso di oggetti di tipo \</w:t>
+      </w:r>
+      <w:proofErr w:type="spellStart"/>
+      <w:r>
+        <w:t>texttt</w:t>
+      </w:r>
+      <w:proofErr w:type="spellEnd"/>
+      <w:r>
+        <w:t>{</w:t>
+      </w:r>
+      <w:proofErr w:type="spellStart"/>
+      <w:r>
+        <w:t>DataSet</w:t>
+      </w:r>
+      <w:proofErr w:type="spellEnd"/>
+      <w:r>
+        <w:t>} incapsulati in opportune interfacce \</w:t>
+      </w:r>
+      <w:proofErr w:type="spellStart"/>
+      <w:r>
+        <w:t>texttt</w:t>
+      </w:r>
+      <w:proofErr w:type="spellEnd"/>
+      <w:r>
+        <w:t>{</w:t>
+      </w:r>
+      <w:proofErr w:type="spellStart"/>
+      <w:r>
+        <w:t>IDataSet</w:t>
+      </w:r>
+      <w:proofErr w:type="spellEnd"/>
+      <w:r>
+        <w:t xml:space="preserve">}. </w:t>
+      </w:r>
+    </w:p>
+    <w:p>
+      <w:r>
+        <w:t>All’interno della classe \</w:t>
+      </w:r>
+      <w:proofErr w:type="spellStart"/>
+      <w:r>
+        <w:t>texttt</w:t>
+      </w:r>
+      <w:proofErr w:type="spellEnd"/>
+      <w:r>
+        <w:t>{</w:t>
+      </w:r>
+      <w:proofErr w:type="spellStart"/>
+      <w:r>
+        <w:t>PersonalDataVault</w:t>
+      </w:r>
+      <w:proofErr w:type="spellEnd"/>
+      <w:r>
+        <w:t xml:space="preserve">} troviamo alcuni metodi privati necessari per la gestione dei dati memorizzati (ad esempio la lettura e la scrittura su file, con opportune funzioni di utility necessarie per il </w:t>
+      </w:r>
+      <w:proofErr w:type="spellStart"/>
+      <w:r>
+        <w:t>parsing</w:t>
+      </w:r>
+      <w:proofErr w:type="spellEnd"/>
+      <w:r>
+        <w:t xml:space="preserve">). Le scelte effettuate in questo senso derivano da una precedente implementazione e sono state adattate solo in minima parte per motivi di </w:t>
+      </w:r>
+      <w:proofErr w:type="spellStart"/>
+      <w:r>
+        <w:t>compatibilit</w:t>
+      </w:r>
+      <w:proofErr w:type="spellEnd"/>
+      <w:r>
+        <w:t>\`a.</w:t>
+      </w:r>
+      <w:r>
+        <w:t xml:space="preserve"> Per quanto riguarda invece i metodi ereditati dall’interfaccia, si evidenzia l’eventualità di una </w:t>
+      </w:r>
+      <w:proofErr w:type="spellStart"/>
+      <w:r>
+        <w:t>RuntimeException</w:t>
       </w:r>
       <w:proofErr w:type="spellEnd"/>
       <w:r>
         <w:t xml:space="preserve"> </w:t>
       </w:r>
       <w:r>
-        <w:t>(Set&lt;</w:t>
-      </w:r>
-      <w:proofErr w:type="spellStart"/>
-      <w:r>
-        <w:t>String</w:t>
-      </w:r>
-      <w:proofErr w:type="spellEnd"/>
-      <w:r>
-        <w:t xml:space="preserve">&gt; </w:t>
-      </w:r>
-      <w:proofErr w:type="spellStart"/>
-      <w:r>
-        <w:t>typesConst</w:t>
-      </w:r>
-      <w:proofErr w:type="spellEnd"/>
-      <w:r>
-        <w:t>)</w:t>
-      </w:r>
-      <w:r>
-        <w:t xml:space="preserve"> (che restituisce un </w:t>
-      </w:r>
-      <w:proofErr w:type="spellStart"/>
-      <w:r>
-        <w:t>IDataSet</w:t>
-      </w:r>
-      <w:proofErr w:type="spellEnd"/>
-      <w:r>
-        <w:t xml:space="preserve">) e </w:t>
-      </w:r>
-      <w:proofErr w:type="spellStart"/>
-      <w:r>
-        <w:t>saveData</w:t>
+        <w:lastRenderedPageBreak/>
+        <w:t>(</w:t>
+      </w:r>
+      <w:proofErr w:type="spellStart"/>
+      <w:r>
+        <w:t>ClassCastException</w:t>
+      </w:r>
+      <w:proofErr w:type="spellEnd"/>
+      <w:r>
+        <w:t xml:space="preserve">): </w:t>
+      </w:r>
+      <w:r>
+        <w:t xml:space="preserve">il verificarsi di questo evento non è auspicabile, ma rappresenta comunque uno stato del sistema previsto e voluto. Qualora infatti un oggetto dovesse rivelarsi di un tipo diverso rispetto a quello dichiarato all’interno del </w:t>
+      </w:r>
+      <w:proofErr w:type="spellStart"/>
+      <w:r>
+        <w:t>dataSet</w:t>
+      </w:r>
+      <w:proofErr w:type="spellEnd"/>
+      <w:r>
+        <w:t xml:space="preserve"> ricevuto in ingresso, è opportuno che il programma segnali questa grave inconsistenza, terminando la sua esecuzione. Incidentalmente, il verificarsi di una situazione di questo tipo implica </w:t>
+      </w:r>
+      <w:r>
+        <w:t>la non osservanza delle politiche e dei protocolli di sicurezza, pertanto si ritiene motivato l’utilizzo di questa eccezione di basso livello.</w:t>
+      </w:r>
+    </w:p>
+    <w:p>
+      <w:pPr>
+        <w:rPr>
+          <w:smallCaps/>
+        </w:rPr>
+      </w:pPr>
+      <w:r>
+        <w:t xml:space="preserve">Si può osservare che l’implementazione del </w:t>
+      </w:r>
+      <w:proofErr w:type="spellStart"/>
+      <w:r>
+        <w:t>PersonalDataVault</w:t>
+      </w:r>
+      <w:proofErr w:type="spellEnd"/>
+      <w:r>
+        <w:t xml:space="preserve"> è particolarmente dipendente dai tipi di dato utilizzati dal servizio </w:t>
+      </w:r>
+      <w:proofErr w:type="spellStart"/>
+      <w:r>
+        <w:t>Most</w:t>
       </w:r>
       <w:proofErr w:type="spellEnd"/>
       <w:r>
         <w:t xml:space="preserve"> </w:t>
       </w:r>
-      <w:r>
-        <w:t>(</w:t>
-      </w:r>
-      <w:proofErr w:type="spellStart"/>
-      <w:r>
-        <w:t>IDataSet</w:t>
+      <w:proofErr w:type="spellStart"/>
+      <w:r>
+        <w:t>Likely</w:t>
       </w:r>
       <w:proofErr w:type="spellEnd"/>
       <w:r>
@@ -12260,302 +13009,24 @@
       </w:r>
       <w:proofErr w:type="spellStart"/>
       <w:r>
-        <w:t>dataSet</w:t>
-      </w:r>
-      <w:proofErr w:type="spellEnd"/>
-      <w:r>
-        <w:t>)</w:t>
-      </w:r>
-      <w:r>
-        <w:t xml:space="preserve"> che permettono l’accesso ai dati.</w:t>
-      </w:r>
-    </w:p>
-    <w:p>
-      <w:r>
-        <w:t xml:space="preserve">La signature dei metodi garantisce l’indipendenza dai tipi di dato in ingresso o in uscita dal </w:t>
-      </w:r>
-      <w:proofErr w:type="spellStart"/>
-      <w:r>
-        <w:t>Vault</w:t>
-      </w:r>
-      <w:proofErr w:type="spellEnd"/>
-      <w:r>
-        <w:t xml:space="preserve"> grazie all’uso di oggetti di tipo </w:t>
-      </w:r>
-      <w:proofErr w:type="spellStart"/>
-      <w:r>
-        <w:t>DataSet</w:t>
-      </w:r>
-      <w:proofErr w:type="spellEnd"/>
-      <w:r>
-        <w:t xml:space="preserve">, incapsulati in </w:t>
-      </w:r>
-      <w:r>
-        <w:t xml:space="preserve">opportune interfacce </w:t>
-      </w:r>
-      <w:proofErr w:type="spellStart"/>
-      <w:r>
-        <w:t>IDataSet</w:t>
-      </w:r>
-      <w:proofErr w:type="spellEnd"/>
-      <w:r>
-        <w:t xml:space="preserve">, il cui funzionamento è spiegato in dettaglio nella sezione 5.8. Inizialmente, in fase di Analisi, avevo preso in considerazione la possibilità di realizzare gli scambi di dati da e per il Personal Data </w:t>
-      </w:r>
-      <w:proofErr w:type="spellStart"/>
-      <w:r>
-        <w:t>Vault</w:t>
-      </w:r>
-      <w:proofErr w:type="spellEnd"/>
-      <w:r>
-        <w:t xml:space="preserve"> utilizzando il linguaggio JSON (come anticipato nella</w:t>
-      </w:r>
-      <w:r>
-        <w:t xml:space="preserve"> sezione 4.6</w:t>
-      </w:r>
-      <w:r>
-        <w:t>)</w:t>
-      </w:r>
-      <w:r>
-        <w:t xml:space="preserve">. Questa scelta, </w:t>
-      </w:r>
-      <w:r>
-        <w:t xml:space="preserve">dovuta alla volontà di realizzare un sistema </w:t>
-      </w:r>
-      <w:r>
-        <w:t xml:space="preserve">interoperabile e aderente agli standard </w:t>
-      </w:r>
-      <w:r>
-        <w:t>contemporanei</w:t>
-      </w:r>
-      <w:r>
-        <w:t>, si è rivelata difficilmente realizzabile in fase di Progettazione.</w:t>
-      </w:r>
-    </w:p>
-    <w:p>
-      <w:r>
-        <w:t>In questo senso, c</w:t>
-      </w:r>
-      <w:r>
-        <w:t xml:space="preserve">ome prima cosa ho studiato </w:t>
-      </w:r>
-      <w:r>
-        <w:t xml:space="preserve">i componenti Java disponibili nell’architettura per realizzare la conversione in stringhe JSON: </w:t>
-      </w:r>
-      <w:proofErr w:type="spellStart"/>
-      <w:r>
-        <w:t>JsonArray</w:t>
-      </w:r>
-      <w:proofErr w:type="spellEnd"/>
-      <w:r>
-        <w:t xml:space="preserve">, </w:t>
-      </w:r>
-      <w:proofErr w:type="spellStart"/>
-      <w:r>
-        <w:t>JsonObject</w:t>
-      </w:r>
-      <w:proofErr w:type="spellEnd"/>
-      <w:r>
-        <w:t xml:space="preserve"> e altre sotto</w:t>
-      </w:r>
-      <w:r>
-        <w:t>-</w:t>
-      </w:r>
-      <w:r>
-        <w:t xml:space="preserve">interfacce di </w:t>
-      </w:r>
-      <w:proofErr w:type="spellStart"/>
-      <w:r>
-        <w:t>JsonValue</w:t>
-      </w:r>
-      <w:proofErr w:type="spellEnd"/>
-      <w:r>
-        <w:t>. Il motivo per cu</w:t>
-      </w:r>
-      <w:r>
-        <w:t xml:space="preserve">i ho scelto di non utilizzarli è che questi non offrono alcun metodo di utilità per la conversione da oggetto a stringa, e la </w:t>
-      </w:r>
-      <w:r>
-        <w:lastRenderedPageBreak/>
-        <w:t xml:space="preserve">trasposizione di ogni </w:t>
-      </w:r>
-      <w:proofErr w:type="spellStart"/>
-      <w:r>
-        <w:t>field</w:t>
-      </w:r>
-      <w:proofErr w:type="spellEnd"/>
-      <w:r>
-        <w:t xml:space="preserve"> va realizzata manualmente sia in serializzazione che in </w:t>
-      </w:r>
-      <w:proofErr w:type="spellStart"/>
-      <w:r>
-        <w:t>deserializzazione</w:t>
-      </w:r>
-      <w:proofErr w:type="spellEnd"/>
-      <w:r>
-        <w:t xml:space="preserve">. </w:t>
-      </w:r>
-      <w:hyperlink r:id="rId19" w:history="1">
-        <w:r>
-          <w:rPr>
-            <w:rStyle w:val="Hyperlink"/>
-          </w:rPr>
-          <w:t>http://docs.oracle.com/javaee/7/api/javax/json/JsonObject.html</w:t>
-        </w:r>
-      </w:hyperlink>
-      <w:r>
-        <w:t xml:space="preserve"> Una scelta di questo tipo implicherebbe un precedente accordo f</w:t>
-      </w:r>
-      <w:r>
-        <w:t>ra le parti</w:t>
-      </w:r>
-      <w:r>
-        <w:t xml:space="preserve"> </w:t>
-      </w:r>
-      <w:r>
-        <w:t>per stabilire</w:t>
-      </w:r>
-      <w:r>
-        <w:t xml:space="preserve"> come i</w:t>
-      </w:r>
-      <w:r>
-        <w:t>nterpretare le stringhe inviate, e una forte dipendenza dalla particolare implementazione dei dati utilizzati.</w:t>
-      </w:r>
-    </w:p>
-    <w:p>
-      <w:r>
-        <w:t>Come seconda opzione ho considerato di utilizzare</w:t>
-      </w:r>
-      <w:r>
-        <w:t xml:space="preserve"> la libreria Google </w:t>
-      </w:r>
-      <w:proofErr w:type="spellStart"/>
-      <w:r>
-        <w:t>Gson</w:t>
-      </w:r>
-      <w:proofErr w:type="spellEnd"/>
-      <w:r>
-        <w:t xml:space="preserve"> </w:t>
-      </w:r>
-      <w:hyperlink r:id="rId20" w:history="1">
-        <w:r>
-          <w:t>https://github.com/google/gson</w:t>
-        </w:r>
-      </w:hyperlink>
-      <w:r>
-        <w:t xml:space="preserve"> , in quanto essa risolve i problemi incontrati </w:t>
-      </w:r>
-      <w:r>
-        <w:t>nel corso del primo tentativo g</w:t>
-      </w:r>
-      <w:r>
-        <w:t>razie ai metodi</w:t>
-      </w:r>
-      <w:r>
-        <w:t xml:space="preserve"> </w:t>
-      </w:r>
-      <w:proofErr w:type="spellStart"/>
-      <w:r>
-        <w:t>gson.</w:t>
-      </w:r>
-      <w:r>
-        <w:t>toJson</w:t>
-      </w:r>
-      <w:proofErr w:type="spellEnd"/>
-      <w:r>
-        <w:t>(</w:t>
-      </w:r>
-      <w:proofErr w:type="spellStart"/>
-      <w:r>
-        <w:t>obj</w:t>
-      </w:r>
-      <w:proofErr w:type="spellEnd"/>
-      <w:r>
-        <w:t xml:space="preserve">) per la serializzazione e </w:t>
-      </w:r>
-      <w:proofErr w:type="spellStart"/>
-      <w:r>
-        <w:t>gson.fromJson</w:t>
-      </w:r>
-      <w:proofErr w:type="spellEnd"/>
-      <w:r>
-        <w:t>(</w:t>
-      </w:r>
-      <w:proofErr w:type="spellStart"/>
-      <w:r>
-        <w:t>json</w:t>
-      </w:r>
-      <w:proofErr w:type="spellEnd"/>
-      <w:r>
-        <w:t xml:space="preserve">, </w:t>
-      </w:r>
-      <w:proofErr w:type="spellStart"/>
-      <w:r>
-        <w:t>obj.class</w:t>
-      </w:r>
-      <w:proofErr w:type="spellEnd"/>
-      <w:r>
-        <w:t xml:space="preserve">) per la </w:t>
-      </w:r>
-      <w:proofErr w:type="spellStart"/>
-      <w:r>
-        <w:t>deserializzazione</w:t>
-      </w:r>
-      <w:proofErr w:type="spellEnd"/>
-      <w:r>
-        <w:t xml:space="preserve">. Questo approccio funziona perfettamente in caso di oggetti che contengono tipi primitivi, ma mostra qualche limitazione quando si introducono oggetti di tipo generico e Collection di oggetti, siano esse di oggetti di un unico tipo o di tipi diversi. Il motivo </w:t>
-      </w:r>
-      <w:r>
-        <w:t xml:space="preserve">risiede nell’implementazione della Java Virtual Machine, e in particolare nella sua caratteristica di </w:t>
-      </w:r>
-      <w:proofErr w:type="spellStart"/>
-      <w:r>
-        <w:t>Type</w:t>
-      </w:r>
-      <w:proofErr w:type="spellEnd"/>
-      <w:r>
-        <w:t xml:space="preserve"> Erasure per la quale ogni oggetto a basso livello “perde” il suo tipo particolare per diventare un Object. Questo non crea problemi in serializzazione ma in </w:t>
-      </w:r>
-      <w:proofErr w:type="spellStart"/>
-      <w:r>
-        <w:t>deserializzazione</w:t>
-      </w:r>
-      <w:proofErr w:type="spellEnd"/>
-      <w:r>
-        <w:t xml:space="preserve">, quando risulta impossibile recuperare il tipo originario dell’oggetto da deserializzare. Poiché l’utilizzo della libreria </w:t>
-      </w:r>
-      <w:proofErr w:type="spellStart"/>
-      <w:r>
-        <w:t>Gson</w:t>
-      </w:r>
-      <w:proofErr w:type="spellEnd"/>
-      <w:r>
-        <w:t xml:space="preserve"> nel contesto del </w:t>
-      </w:r>
-      <w:proofErr w:type="spellStart"/>
-      <w:r>
-        <w:t>PersonalDataVault</w:t>
-      </w:r>
-      <w:proofErr w:type="spellEnd"/>
-      <w:r>
-        <w:t xml:space="preserve"> si sarebbe collocato all’interno dei casi non completamente supportati</w:t>
-      </w:r>
-      <w:bookmarkStart w:id="40" w:name="_GoBack"/>
+        <w:t>Nex</w:t>
+      </w:r>
+      <w:proofErr w:type="spellEnd"/>
+      <w:r>
+        <w:t xml:space="preserve"> Trip scelto come caso di studio. Tale caratteristica costituisce una limitazione del gestore di dati personali realizzato in questa tesi e trova un riscontro all’interno delle problematiche evidenziate all’interno della sezione 5.6. Anche la scelta di memorizzare i dati acquisiti all’interno di file di testo, derivata da una precedente implementazione, si colloca all’interno di un orizzonte limitato: alcune proposte di aggiornamento sono state discusse in 4.5, e saranno oggetto d</w:t>
+      </w:r>
+      <w:r>
+        <w:t>i ulteriore discussione all’interno del capitolo 6.</w:t>
+      </w:r>
+    </w:p>
+    <w:p>
+      <w:pPr>
+        <w:pStyle w:val="Heading3"/>
+      </w:pPr>
+      <w:r>
+        <w:t>5.8 Metadata</w:t>
+      </w:r>
       <w:bookmarkEnd w:id="40"/>
-      <w:r>
-        <w:t>, ho scelto di scartare anche questa seconda possibilità.</w:t>
-      </w:r>
-    </w:p>
-    <w:p/>
-    <w:p>
-      <w:pPr>
-        <w:pStyle w:val="Heading2"/>
-      </w:pPr>
-      <w:bookmarkStart w:id="41" w:name="_Toc466904564"/>
-      <w:r>
-        <w:lastRenderedPageBreak/>
-        <w:t>5.8 Metadata, DataSet</w:t>
-      </w:r>
-      <w:bookmarkEnd w:id="41"/>
     </w:p>
     <w:p>
       <w:pPr>
@@ -12620,6 +13091,9 @@
       <w:pPr>
         <w:pStyle w:val="Caption"/>
         <w:jc w:val="center"/>
+        <w:rPr>
+          <w:noProof/>
+        </w:rPr>
       </w:pPr>
       <w:r>
         <w:t xml:space="preserve">Figura </w:t>
@@ -12633,6 +13107,173 @@
         </w:r>
       </w:fldSimple>
     </w:p>
+    <w:p>
+      <w:r>
+        <w:lastRenderedPageBreak/>
+        <w:t>Come già accennato in precedenza, un approccio diver</w:t>
+      </w:r>
+      <w:r>
+        <w:t xml:space="preserve">so, più completo ed esaustivo, </w:t>
+      </w:r>
+      <w:r>
+        <w:t>avrebbe comportato mezzi più consistenti e conoscenze di cui -</w:t>
+      </w:r>
+      <w:r>
+        <w:t xml:space="preserve"> </w:t>
+      </w:r>
+      <w:r>
+        <w:t>al momento</w:t>
+      </w:r>
+      <w:r>
+        <w:t xml:space="preserve"> </w:t>
+      </w:r>
+      <w:r>
+        <w:t>- non si dispone.</w:t>
+      </w:r>
+    </w:p>
+    <w:p>
+      <w:r>
+        <w:t xml:space="preserve">Si è ritenuto, in alternativa, </w:t>
+      </w:r>
+      <w:r>
+        <w:t xml:space="preserve">di dover ricorrere alla definizione preventiva </w:t>
+      </w:r>
+      <w:r>
+        <w:t xml:space="preserve">dei tipi di dato disponibili all’interno del sistema, quali ad esempio Position e </w:t>
+      </w:r>
+      <w:proofErr w:type="spellStart"/>
+      <w:r>
+        <w:t>ICalendar</w:t>
+      </w:r>
+      <w:proofErr w:type="spellEnd"/>
+      <w:r>
+        <w:t>, utilizzando dove possibile le interfacce al posto delle classi, onde diminuire la forte dipendenza dalla particolare implementazione.</w:t>
+      </w:r>
+    </w:p>
+    <w:p>
+      <w:r>
+        <w:t xml:space="preserve">Questa modalità potrebbe forse apparire come una eccessiva semplificazione del contesto </w:t>
+      </w:r>
+      <w:r>
+        <w:t xml:space="preserve">per la scelta arbitraria dei tipi di alto livello sopra menzionati e delle loro implementazioni. </w:t>
+      </w:r>
+      <w:r>
+        <w:t>La soluzione proposta, però, è da ritenersi plausibile in quanto valuta che i componenti indicati</w:t>
+      </w:r>
+      <w:r>
+        <w:t xml:space="preserve"> </w:t>
+      </w:r>
+      <w:r>
+        <w:t>siano tali da poter rendere risultati accettabili anche in presenza delle limitazioni assunte.</w:t>
+      </w:r>
+    </w:p>
+    <w:p>
+      <w:r>
+        <w:t>Pertanto, l</w:t>
+      </w:r>
+      <w:r>
+        <w:t xml:space="preserve">a classe Metadata ha il compito di definire a priori i tipi di dato disponibili all’interno dell’Operatore </w:t>
+      </w:r>
+      <w:proofErr w:type="spellStart"/>
+      <w:r>
+        <w:t>MyData</w:t>
+      </w:r>
+      <w:proofErr w:type="spellEnd"/>
+      <w:r>
+        <w:t>. A livello implementativo, la classe espone un certo numero di stringhe</w:t>
+      </w:r>
+      <w:r>
+        <w:t xml:space="preserve"> </w:t>
+      </w:r>
+      <w:proofErr w:type="spellStart"/>
+      <w:r>
+        <w:t>static</w:t>
+      </w:r>
+      <w:proofErr w:type="spellEnd"/>
+      <w:r>
+        <w:t xml:space="preserve"> </w:t>
+      </w:r>
+      <w:proofErr w:type="spellStart"/>
+      <w:r>
+        <w:t>final</w:t>
+      </w:r>
+      <w:proofErr w:type="spellEnd"/>
+      <w:r>
+        <w:t xml:space="preserve">, ognuna delle quali è inizializzata con il </w:t>
+      </w:r>
+      <w:proofErr w:type="spellStart"/>
+      <w:r>
+        <w:t>fully</w:t>
+      </w:r>
+      <w:proofErr w:type="spellEnd"/>
+      <w:r>
+        <w:t xml:space="preserve"> </w:t>
+      </w:r>
+      <w:proofErr w:type="spellStart"/>
+      <w:r>
+        <w:t>qualified</w:t>
+      </w:r>
+      <w:proofErr w:type="spellEnd"/>
+      <w:r>
+        <w:t xml:space="preserve"> </w:t>
+      </w:r>
+      <w:proofErr w:type="spellStart"/>
+      <w:r>
+        <w:t>name</w:t>
+      </w:r>
+      <w:proofErr w:type="spellEnd"/>
+      <w:r>
+        <w:t xml:space="preserve"> della classe</w:t>
+      </w:r>
+      <w:r>
+        <w:t xml:space="preserve"> (o interfaccia) che rappresenta, al fine di conservare l’informazione completa riguardo al tipo di dato.</w:t>
+      </w:r>
+      <w:r>
+        <w:t xml:space="preserve"> All’interno del programma, esse sono accessibili mediante la notazione </w:t>
+      </w:r>
+      <w:proofErr w:type="spellStart"/>
+      <w:r>
+        <w:t>Metadata.DATATYPE_CONST</w:t>
+      </w:r>
+      <w:proofErr w:type="spellEnd"/>
+      <w:r>
+        <w:t xml:space="preserve">, ad esempio al momento della costruzione </w:t>
+      </w:r>
+      <w:r>
+        <w:t>dei Set&lt;</w:t>
+      </w:r>
+      <w:proofErr w:type="spellStart"/>
+      <w:r>
+        <w:t>String</w:t>
+      </w:r>
+      <w:proofErr w:type="spellEnd"/>
+      <w:r>
+        <w:t xml:space="preserve">&gt; necessari per la registrazione presso il </w:t>
+      </w:r>
+      <w:proofErr w:type="spellStart"/>
+      <w:r>
+        <w:t>ServiceRegistry</w:t>
+      </w:r>
+      <w:proofErr w:type="spellEnd"/>
+      <w:r>
+        <w:t xml:space="preserve"> (sezione ), o nel controllo della legittimità dell’emissione di un permesso (sezione ).</w:t>
+      </w:r>
+    </w:p>
+    <w:p>
+      <w:pPr>
+        <w:pStyle w:val="Heading3"/>
+      </w:pPr>
+    </w:p>
+    <w:p>
+      <w:pPr>
+        <w:pStyle w:val="Heading3"/>
+      </w:pPr>
+      <w:proofErr w:type="spellStart"/>
+      <w:r>
+        <w:t>DataSet</w:t>
+      </w:r>
+      <w:proofErr w:type="spellEnd"/>
+    </w:p>
     <w:p/>
     <w:p>
       <w:pPr>
@@ -12643,6 +13284,7 @@
         <w:rPr>
           <w:noProof/>
         </w:rPr>
+        <w:lastRenderedPageBreak/>
         <w:drawing>
           <wp:inline distT="0" distB="0" distL="0" distR="0">
             <wp:extent cx="5256530" cy="2600156"/>
@@ -12697,6 +13339,9 @@
       <w:pPr>
         <w:pStyle w:val="Caption"/>
         <w:jc w:val="center"/>
+        <w:rPr>
+          <w:noProof/>
+        </w:rPr>
       </w:pPr>
       <w:r>
         <w:t xml:space="preserve">Figura </w:t>
@@ -12711,10 +13356,164 @@
       </w:fldSimple>
     </w:p>
     <w:p>
+      <w:r>
+        <w:t xml:space="preserve">Come anticipato nelle sezioni precedenti, la classe </w:t>
+      </w:r>
+      <w:proofErr w:type="spellStart"/>
+      <w:r>
+        <w:t>DataSet</w:t>
+      </w:r>
+      <w:proofErr w:type="spellEnd"/>
+      <w:r>
+        <w:t xml:space="preserve"> viene utilizzata per il trasferimento di dati fra Source e </w:t>
+      </w:r>
+      <w:proofErr w:type="spellStart"/>
+      <w:r>
+        <w:t>Sink</w:t>
+      </w:r>
+      <w:proofErr w:type="spellEnd"/>
+      <w:r>
+        <w:t xml:space="preserve">. Dal grafico UML in figura si nota che essa viene sempre referenziata per mezzo dell’interfaccia </w:t>
+      </w:r>
+      <w:proofErr w:type="spellStart"/>
+      <w:r>
+        <w:t>IDataSet</w:t>
+      </w:r>
+      <w:proofErr w:type="spellEnd"/>
+      <w:r>
+        <w:t xml:space="preserve">, ed è inoltre possibile riconoscere </w:t>
+      </w:r>
+      <w:proofErr w:type="spellStart"/>
+      <w:r>
+        <w:t>IPersonalDataVault</w:t>
+      </w:r>
+      <w:proofErr w:type="spellEnd"/>
+      <w:r>
+        <w:t xml:space="preserve"> e </w:t>
+      </w:r>
+      <w:proofErr w:type="spellStart"/>
+      <w:r>
+        <w:t>IService</w:t>
+      </w:r>
+      <w:proofErr w:type="spellEnd"/>
+      <w:r>
+        <w:t xml:space="preserve"> nei ruoli (non statici) di Source e </w:t>
+      </w:r>
+      <w:proofErr w:type="spellStart"/>
+      <w:r>
+        <w:t>Sink</w:t>
+      </w:r>
+      <w:proofErr w:type="spellEnd"/>
+      <w:r>
+        <w:t>.</w:t>
+      </w:r>
+    </w:p>
+    <w:p>
+      <w:r>
+        <w:t xml:space="preserve">L’oggetto </w:t>
+      </w:r>
+      <w:proofErr w:type="spellStart"/>
+      <w:r>
+        <w:t>DataSet</w:t>
+      </w:r>
+      <w:proofErr w:type="spellEnd"/>
+      <w:r>
+        <w:t xml:space="preserve"> contiene i dati da trasferire mediante l’utilizzo di una </w:t>
+      </w:r>
+      <w:proofErr w:type="spellStart"/>
+      <w:r>
+        <w:t>Map</w:t>
+      </w:r>
+      <w:proofErr w:type="spellEnd"/>
+      <w:r>
+        <w:t>&lt;</w:t>
+      </w:r>
+      <w:proofErr w:type="spellStart"/>
+      <w:r>
+        <w:t>String</w:t>
+      </w:r>
+      <w:proofErr w:type="spellEnd"/>
+      <w:r>
+        <w:t xml:space="preserve">, Object&gt;, dove le chiavi sono le costanti di tipo stringa esposte dalla classe Metadata e i </w:t>
+      </w:r>
+      <w:proofErr w:type="spellStart"/>
+      <w:r>
+        <w:t>value</w:t>
+      </w:r>
+      <w:proofErr w:type="spellEnd"/>
+      <w:r>
+        <w:t xml:space="preserve"> corrispondenti sono generici Object (non sono permessi valori </w:t>
+      </w:r>
+      <w:proofErr w:type="spellStart"/>
+      <w:r>
+        <w:t>null</w:t>
+      </w:r>
+      <w:proofErr w:type="spellEnd"/>
+      <w:r>
+        <w:t xml:space="preserve">). </w:t>
+      </w:r>
+      <w:r>
+        <w:t>In altre parole, questa struttura dati associa ad ogni oggetto il suo tipo, espresso all’interno di una stringa.</w:t>
+      </w:r>
+    </w:p>
+    <w:p>
+      <w:r>
+        <w:t xml:space="preserve">L’obiettivo della classe </w:t>
+      </w:r>
+      <w:proofErr w:type="spellStart"/>
+      <w:r>
+        <w:t>DataSet</w:t>
+      </w:r>
+      <w:proofErr w:type="spellEnd"/>
+      <w:r>
+        <w:t xml:space="preserve"> è contenere un insieme di oggetti il cui tipo non è noto a priori senza perdere l’informazione sul tipo stesso dopo la conversione a Object.</w:t>
+      </w:r>
+    </w:p>
+    <w:p>
+      <w:r>
+        <w:t xml:space="preserve">In questo modo si trova una soluzione al problema della </w:t>
+      </w:r>
+      <w:proofErr w:type="spellStart"/>
+      <w:r>
+        <w:t>Type</w:t>
+      </w:r>
+      <w:proofErr w:type="spellEnd"/>
+      <w:r>
+        <w:t xml:space="preserve"> Erasure, poiché l’informazione sul tipo di dato originario viene conservata separatamente</w:t>
+      </w:r>
+      <w:r>
+        <w:t xml:space="preserve"> all’oggetto stesso. Il destinatario della trasmissione è in grado, attraverso le costanti di tipo stringa, di risalire al tipo dell’oggetto ricevuto, in modo da poterlo utilizzare in modo appropriato.</w:t>
+      </w:r>
+    </w:p>
+    <w:p>
+      <w:r>
+        <w:t xml:space="preserve">I metodi esposti dall’interfaccia ridefiniscono quelli propri della struttura dati </w:t>
+      </w:r>
+      <w:proofErr w:type="spellStart"/>
+      <w:r>
+        <w:t>Map</w:t>
+      </w:r>
+      <w:proofErr w:type="spellEnd"/>
+      <w:r>
+        <w:t xml:space="preserve"> che costituisce lo stato interno della classe, aggiungendo il controllo per i valori </w:t>
+      </w:r>
+      <w:proofErr w:type="spellStart"/>
+      <w:r>
+        <w:t>null</w:t>
+      </w:r>
+      <w:proofErr w:type="spellEnd"/>
+      <w:r>
+        <w:t xml:space="preserve"> e per la richiesta di </w:t>
+      </w:r>
+      <w:r>
+        <w:t>oggetti non disponibili all’interno della mappa data.</w:t>
+      </w:r>
+    </w:p>
+    <w:p>
       <w:pPr>
         <w:pStyle w:val="Heading2"/>
       </w:pPr>
-      <w:bookmarkStart w:id="42" w:name="_Toc466904565"/>
+      <w:bookmarkStart w:id="41" w:name="_Toc466904565"/>
       <w:r>
         <w:lastRenderedPageBreak/>
         <w:t>5.9 IService</w:t>
@@ -12722,7 +13521,7 @@
       <w:r>
         <w:t>, AbstractService, MostLikelyNextTrip</w:t>
       </w:r>
-      <w:bookmarkEnd w:id="42"/>
+      <w:bookmarkEnd w:id="41"/>
     </w:p>
     <w:p>
       <w:pPr>
@@ -12787,6 +13586,9 @@
       <w:pPr>
         <w:pStyle w:val="Caption"/>
         <w:jc w:val="center"/>
+        <w:rPr>
+          <w:noProof/>
+        </w:rPr>
       </w:pPr>
       <w:r>
         <w:t xml:space="preserve">Figura </w:t>
@@ -12799,6 +13601,125 @@
           <w:t>12</w:t>
         </w:r>
       </w:fldSimple>
+    </w:p>
+    <w:p>
+      <w:r>
+        <w:t xml:space="preserve">Il diagramma UML in figura mostra l’implementazione proposta per l’utilizzo di servizi all’interno dell’architettura </w:t>
+      </w:r>
+      <w:proofErr w:type="spellStart"/>
+      <w:r>
+        <w:t>MyData</w:t>
+      </w:r>
+      <w:proofErr w:type="spellEnd"/>
+      <w:r>
+        <w:t xml:space="preserve">. L’interfaccia </w:t>
+      </w:r>
+      <w:proofErr w:type="spellStart"/>
+      <w:r>
+        <w:t>IService</w:t>
+      </w:r>
+      <w:proofErr w:type="spellEnd"/>
+      <w:r>
+        <w:t xml:space="preserve"> e la classe astratta </w:t>
+      </w:r>
+      <w:proofErr w:type="spellStart"/>
+      <w:r>
+        <w:t>AbstractService</w:t>
+      </w:r>
+      <w:proofErr w:type="spellEnd"/>
+      <w:r>
+        <w:t xml:space="preserve"> sono state realizzate al fine di mediare l’</w:t>
+      </w:r>
+      <w:r>
+        <w:t>interazione fra</w:t>
+      </w:r>
+      <w:r>
+        <w:t xml:space="preserve"> servizio concreto (in questo caso </w:t>
+      </w:r>
+      <w:proofErr w:type="spellStart"/>
+      <w:r>
+        <w:t>MostLikelyNextTrip</w:t>
+      </w:r>
+      <w:proofErr w:type="spellEnd"/>
+      <w:r>
+        <w:t xml:space="preserve">) e </w:t>
+      </w:r>
+      <w:r>
+        <w:t>O</w:t>
+      </w:r>
+      <w:r>
+        <w:t xml:space="preserve">peratore (ad esempio, classi </w:t>
+      </w:r>
+      <w:proofErr w:type="spellStart"/>
+      <w:r>
+        <w:t>ServiceRegistry</w:t>
+      </w:r>
+      <w:proofErr w:type="spellEnd"/>
+      <w:r>
+        <w:t xml:space="preserve"> o </w:t>
+      </w:r>
+      <w:proofErr w:type="spellStart"/>
+      <w:r>
+        <w:t>IMyData</w:t>
+      </w:r>
+      <w:proofErr w:type="spellEnd"/>
+      <w:r>
+        <w:t>). In</w:t>
+      </w:r>
+      <w:r>
+        <w:t xml:space="preserve"> questo senso, si può dire che la classe </w:t>
+      </w:r>
+      <w:proofErr w:type="spellStart"/>
+      <w:r>
+        <w:t>AbstractService</w:t>
+      </w:r>
+      <w:proofErr w:type="spellEnd"/>
+      <w:r>
+        <w:t xml:space="preserve"> </w:t>
+      </w:r>
+      <w:r>
+        <w:t xml:space="preserve">raccoglie a fattore comune le operazioni comuni a tutti i servizi, lasciando alle classi figlie il compito di realizzare solo le parti fortemente dipendenti dalla particolare business </w:t>
+      </w:r>
+      <w:proofErr w:type="spellStart"/>
+      <w:r>
+        <w:t>logic</w:t>
+      </w:r>
+      <w:proofErr w:type="spellEnd"/>
+      <w:r>
+        <w:t xml:space="preserve">. Per realizzare un nuovo servizio è necessario quindi creare una classe che estende </w:t>
+      </w:r>
+      <w:proofErr w:type="spellStart"/>
+      <w:r>
+        <w:t>AbstractService</w:t>
+      </w:r>
+      <w:proofErr w:type="spellEnd"/>
+      <w:r>
+        <w:t xml:space="preserve">: nel caso di studio, essa è la classe </w:t>
+      </w:r>
+      <w:proofErr w:type="spellStart"/>
+      <w:r>
+        <w:t>MostLikelyNextTrip</w:t>
+      </w:r>
+      <w:proofErr w:type="spellEnd"/>
+      <w:r>
+        <w:t>, che si interfaccia con il servizio di calcolo del prossimo viaggio più probabile[</w:t>
+      </w:r>
+      <w:proofErr w:type="spellStart"/>
+      <w:r>
+        <w:t>cite</w:t>
+      </w:r>
+      <w:proofErr w:type="spellEnd"/>
+      <w:r>
+        <w:t xml:space="preserve">] </w:t>
+      </w:r>
+      <w:proofErr w:type="spellStart"/>
+      <w:r>
+        <w:t>SuggesterManager</w:t>
+      </w:r>
+      <w:proofErr w:type="spellEnd"/>
+      <w:r>
+        <w:t>.</w:t>
+      </w:r>
     </w:p>
     <w:p>
       <w:pPr>
@@ -12863,6 +13784,9 @@
       <w:pPr>
         <w:pStyle w:val="Caption"/>
         <w:jc w:val="center"/>
+        <w:rPr>
+          <w:noProof/>
+        </w:rPr>
       </w:pPr>
       <w:r>
         <w:t xml:space="preserve">Figura </w:t>
@@ -12875,16 +13799,307 @@
           <w:t>13</w:t>
         </w:r>
       </w:fldSimple>
+      <w:bookmarkStart w:id="42" w:name="_Toc466904566"/>
+    </w:p>
+    <w:p>
+      <w:r>
+        <w:t xml:space="preserve">Il livello più astratto di definizione dei servizi in </w:t>
+      </w:r>
+      <w:proofErr w:type="spellStart"/>
+      <w:r>
+        <w:t>MyData</w:t>
+      </w:r>
+      <w:proofErr w:type="spellEnd"/>
+      <w:r>
+        <w:t xml:space="preserve"> è rappresentato dall’interfaccia </w:t>
+      </w:r>
+      <w:proofErr w:type="spellStart"/>
+      <w:r>
+        <w:t>IService</w:t>
+      </w:r>
+      <w:proofErr w:type="spellEnd"/>
+      <w:r>
+        <w:t xml:space="preserve">, e permette il loro riferimento all’interno dell’architettura. Fra i metodi esposti si evidenziano </w:t>
+      </w:r>
+      <w:proofErr w:type="spellStart"/>
+      <w:r>
+        <w:t>provideService</w:t>
+      </w:r>
+      <w:proofErr w:type="spellEnd"/>
+      <w:r>
+        <w:t xml:space="preserve"> </w:t>
+      </w:r>
+      <w:r>
+        <w:t>(</w:t>
+      </w:r>
+      <w:proofErr w:type="spellStart"/>
+      <w:r>
+        <w:t>IUser</w:t>
+      </w:r>
+      <w:proofErr w:type="spellEnd"/>
+      <w:r>
+        <w:t xml:space="preserve"> user) e </w:t>
+      </w:r>
+      <w:proofErr w:type="spellStart"/>
+      <w:r>
+        <w:t>gatherData</w:t>
+      </w:r>
+      <w:proofErr w:type="spellEnd"/>
+      <w:r>
+        <w:t xml:space="preserve"> </w:t>
+      </w:r>
+      <w:r>
+        <w:t>(</w:t>
+      </w:r>
+      <w:proofErr w:type="spellStart"/>
+      <w:r>
+        <w:t>IUser</w:t>
+      </w:r>
+      <w:proofErr w:type="spellEnd"/>
+      <w:r>
+        <w:t xml:space="preserve"> user, </w:t>
+      </w:r>
+      <w:proofErr w:type="spellStart"/>
+      <w:r>
+        <w:t>dataSet</w:t>
+      </w:r>
+      <w:proofErr w:type="spellEnd"/>
+      <w:r>
+        <w:t xml:space="preserve"> </w:t>
+      </w:r>
+      <w:proofErr w:type="spellStart"/>
+      <w:r>
+        <w:t>IDataSet</w:t>
+      </w:r>
+      <w:proofErr w:type="spellEnd"/>
+      <w:r>
+        <w:t>), che costituiscono i punti di ingresso e di uscita del flusso di dati utilizzati e prodotti dal servizio.</w:t>
+      </w:r>
+    </w:p>
+    <w:p>
+      <w:r>
+        <w:lastRenderedPageBreak/>
+        <w:t xml:space="preserve">L’interfaccia viene implementata parzialmente dalla classe </w:t>
+      </w:r>
+      <w:proofErr w:type="spellStart"/>
+      <w:r>
+        <w:t>AbstractService</w:t>
+      </w:r>
+      <w:proofErr w:type="spellEnd"/>
+      <w:r>
+        <w:t xml:space="preserve">. </w:t>
+      </w:r>
+    </w:p>
+    <w:p>
+      <w:r>
+        <w:t xml:space="preserve">Il metodo </w:t>
+      </w:r>
+      <w:proofErr w:type="spellStart"/>
+      <w:r>
+        <w:t>provideService</w:t>
+      </w:r>
+      <w:proofErr w:type="spellEnd"/>
+      <w:r>
+        <w:t xml:space="preserve"> raccoglie a fattore comune la richiesta di un </w:t>
+      </w:r>
+      <w:proofErr w:type="spellStart"/>
+      <w:r>
+        <w:t>OutputDataConsent</w:t>
+      </w:r>
+      <w:proofErr w:type="spellEnd"/>
+      <w:r>
+        <w:t xml:space="preserve"> al </w:t>
+      </w:r>
+      <w:proofErr w:type="spellStart"/>
+      <w:r>
+        <w:t>ConsentManager</w:t>
+      </w:r>
+      <w:proofErr w:type="spellEnd"/>
+      <w:r>
+        <w:t xml:space="preserve">, seguita dall’effettiva richiesta di dati inoltrata al </w:t>
+      </w:r>
+      <w:proofErr w:type="spellStart"/>
+      <w:r>
+        <w:t>PersonalDataVault</w:t>
+      </w:r>
+      <w:proofErr w:type="spellEnd"/>
+      <w:r>
+        <w:t xml:space="preserve"> tramite una richiesta all’operatore </w:t>
+      </w:r>
+      <w:proofErr w:type="spellStart"/>
+      <w:r>
+        <w:t>MyData</w:t>
+      </w:r>
+      <w:proofErr w:type="spellEnd"/>
+      <w:r>
+        <w:t>. Infine, viene restituito</w:t>
+      </w:r>
+      <w:r>
+        <w:t xml:space="preserve"> il risultato della chiamata alla funzione abstract</w:t>
+      </w:r>
+      <w:r>
+        <w:t xml:space="preserve"> </w:t>
+      </w:r>
+      <w:proofErr w:type="spellStart"/>
+      <w:r>
+        <w:t>protected</w:t>
+      </w:r>
+      <w:proofErr w:type="spellEnd"/>
+      <w:r>
+        <w:t xml:space="preserve"> </w:t>
+      </w:r>
+      <w:proofErr w:type="spellStart"/>
+      <w:r>
+        <w:t>concreteService</w:t>
+      </w:r>
+      <w:proofErr w:type="spellEnd"/>
+      <w:r>
+        <w:t xml:space="preserve"> </w:t>
+      </w:r>
+      <w:r>
+        <w:t>(</w:t>
+      </w:r>
+      <w:proofErr w:type="spellStart"/>
+      <w:r>
+        <w:t>IDataSet</w:t>
+      </w:r>
+      <w:proofErr w:type="spellEnd"/>
+      <w:r>
+        <w:t xml:space="preserve"> </w:t>
+      </w:r>
+      <w:proofErr w:type="spellStart"/>
+      <w:r>
+        <w:t>dataSet</w:t>
+      </w:r>
+      <w:proofErr w:type="spellEnd"/>
+      <w:r>
+        <w:t>)</w:t>
+      </w:r>
+      <w:r>
+        <w:t xml:space="preserve">: la visibilità garantisce che dall’esterno venga chiamato solo il metodo esposto dall’interfaccia </w:t>
+      </w:r>
+      <w:proofErr w:type="spellStart"/>
+      <w:r>
+        <w:t>IService</w:t>
+      </w:r>
+      <w:proofErr w:type="spellEnd"/>
+      <w:r>
+        <w:t xml:space="preserve">. La signature astratta indica inoltre che questa funzione contiene l’effettiva implementazione della business </w:t>
+      </w:r>
+      <w:proofErr w:type="spellStart"/>
+      <w:r>
+        <w:t>logic</w:t>
+      </w:r>
+      <w:proofErr w:type="spellEnd"/>
+      <w:r>
+        <w:t xml:space="preserve">, delegata alle classi concrete che estendono </w:t>
+      </w:r>
+      <w:proofErr w:type="spellStart"/>
+      <w:r>
+        <w:t>AbstractService</w:t>
+      </w:r>
+      <w:proofErr w:type="spellEnd"/>
+      <w:r>
+        <w:t>.</w:t>
+      </w:r>
+    </w:p>
+    <w:p>
+      <w:r>
+        <w:t>Il me</w:t>
+      </w:r>
+      <w:r>
+        <w:t xml:space="preserve">todo </w:t>
+      </w:r>
+      <w:proofErr w:type="spellStart"/>
+      <w:r>
+        <w:t>gatherData</w:t>
+      </w:r>
+      <w:proofErr w:type="spellEnd"/>
+      <w:r>
+        <w:t xml:space="preserve"> segue la stessa sequenza di passi: la richiesta al </w:t>
+      </w:r>
+      <w:proofErr w:type="spellStart"/>
+      <w:r>
+        <w:t>ConsentManager</w:t>
+      </w:r>
+      <w:proofErr w:type="spellEnd"/>
+      <w:r>
+        <w:t xml:space="preserve"> di un </w:t>
+      </w:r>
+      <w:proofErr w:type="spellStart"/>
+      <w:r>
+        <w:t>InputDataConsent</w:t>
+      </w:r>
+      <w:proofErr w:type="spellEnd"/>
+      <w:r>
+        <w:t xml:space="preserve"> e l’interazione con il </w:t>
+      </w:r>
+      <w:proofErr w:type="spellStart"/>
+      <w:r>
+        <w:t>PersonalDataVault</w:t>
+      </w:r>
+      <w:proofErr w:type="spellEnd"/>
+      <w:r>
+        <w:t xml:space="preserve"> mediante Operatore </w:t>
+      </w:r>
+      <w:proofErr w:type="spellStart"/>
+      <w:r>
+        <w:t>MyData</w:t>
+      </w:r>
+      <w:proofErr w:type="spellEnd"/>
+      <w:r>
+        <w:t xml:space="preserve"> sono però preceduti da alcuni controlli sui dati in ingresso, al fine di verificare la legittimità della richiesta.</w:t>
+      </w:r>
+    </w:p>
+    <w:p>
+      <w:r>
+        <w:t xml:space="preserve">Fra i metodi astratti si evidenzia infine </w:t>
+      </w:r>
+      <w:proofErr w:type="spellStart"/>
+      <w:r>
+        <w:t>registerService</w:t>
+      </w:r>
+      <w:proofErr w:type="spellEnd"/>
+      <w:r>
+        <w:t>(), da invocare all’interno del costruttore della classe figlia.</w:t>
+      </w:r>
+      <w:r>
+        <w:t xml:space="preserve"> Durante la chiamata a procedura, il servizio concreto specifica quali tipi di dato utilizzerà mediante l’utilizzo delle costanti descritte in dettaglio nella sezione 5.7.</w:t>
+      </w:r>
+    </w:p>
+    <w:p>
+      <w:r>
+        <w:t xml:space="preserve">Della classe implementativa </w:t>
+      </w:r>
+      <w:proofErr w:type="spellStart"/>
+      <w:r>
+        <w:t>MostLikelyNextTrip</w:t>
+      </w:r>
+      <w:proofErr w:type="spellEnd"/>
+      <w:r>
+        <w:t xml:space="preserve"> si evidenzia solo la presenza dello stato interno, dove sono contenuti il nome, identificatore unico del servizio, e</w:t>
+      </w:r>
+      <w:r>
+        <w:t xml:space="preserve"> il Set&lt;</w:t>
+      </w:r>
+      <w:proofErr w:type="spellStart"/>
+      <w:r>
+        <w:t>String</w:t>
+      </w:r>
+      <w:proofErr w:type="spellEnd"/>
+      <w:r>
+        <w:t>&gt; che contiene i tipi di dato utilizzati dal servizio.</w:t>
+      </w:r>
     </w:p>
     <w:p>
       <w:pPr>
         <w:pStyle w:val="Heading2"/>
       </w:pPr>
-      <w:bookmarkStart w:id="43" w:name="_Toc466904566"/>
-      <w:r>
+      <w:r>
+        <w:lastRenderedPageBreak/>
         <w:t>5.10 ServiceRegistry</w:t>
       </w:r>
-      <w:bookmarkEnd w:id="43"/>
+      <w:bookmarkEnd w:id="42"/>
     </w:p>
     <w:p>
       <w:pPr>
@@ -12949,6 +14164,9 @@
       <w:pPr>
         <w:pStyle w:val="Caption"/>
         <w:jc w:val="center"/>
+        <w:rPr>
+          <w:noProof/>
+        </w:rPr>
       </w:pPr>
       <w:r>
         <w:t xml:space="preserve">Figura </w:t>
@@ -12963,16 +14181,541 @@
       </w:fldSimple>
     </w:p>
     <w:p>
+      <w:r>
+        <w:t xml:space="preserve">Ogni servizio che voglia essere utilizzabile all’interno dell’infrastruttura </w:t>
+      </w:r>
+      <w:proofErr w:type="spellStart"/>
+      <w:r>
+        <w:t>MyData</w:t>
+      </w:r>
+      <w:proofErr w:type="spellEnd"/>
+      <w:r>
+        <w:t xml:space="preserve"> deve, per prima cosa, registrarsi all’interno del Service </w:t>
+      </w:r>
+      <w:proofErr w:type="spellStart"/>
+      <w:r>
+        <w:t>Registry</w:t>
+      </w:r>
+      <w:proofErr w:type="spellEnd"/>
+      <w:r>
+        <w:t xml:space="preserve">. In fase di registrazione, ogni servizio dichiara inoltre i tipi di dato necessari per il suo funzionamento, al fine di agevolare gli scambi di dati con altre entità dell’infrastruttura, siano esse Source o </w:t>
+      </w:r>
+      <w:proofErr w:type="spellStart"/>
+      <w:r>
+        <w:t>Sink</w:t>
+      </w:r>
+      <w:proofErr w:type="spellEnd"/>
+      <w:r>
+        <w:t>.</w:t>
+      </w:r>
+    </w:p>
+    <w:p>
+      <w:r>
+        <w:t xml:space="preserve">Per questo motivo, la classe </w:t>
+      </w:r>
+      <w:proofErr w:type="spellStart"/>
+      <w:r>
+        <w:t>ServiceRegistry</w:t>
+      </w:r>
+      <w:proofErr w:type="spellEnd"/>
+      <w:r>
+        <w:t xml:space="preserve"> ha come responsabilità fondamentale quella di mantenere al suo interno le corrispondenze fra i servizi registrati e i tipi di dato: ciò viene realizzato mediante l’utilizzo di una </w:t>
+      </w:r>
+      <w:proofErr w:type="spellStart"/>
+      <w:r>
+        <w:t>Map</w:t>
+      </w:r>
+      <w:proofErr w:type="spellEnd"/>
+      <w:r>
+        <w:t>&lt;</w:t>
+      </w:r>
+      <w:proofErr w:type="spellStart"/>
+      <w:r>
+        <w:t>IService</w:t>
+      </w:r>
+      <w:proofErr w:type="spellEnd"/>
+      <w:r>
+        <w:t>, Set&lt;</w:t>
+      </w:r>
+      <w:proofErr w:type="spellStart"/>
+      <w:r>
+        <w:t>String</w:t>
+      </w:r>
+      <w:proofErr w:type="spellEnd"/>
+      <w:r>
+        <w:t>&gt;&gt;.</w:t>
+      </w:r>
+    </w:p>
+    <w:p>
+      <w:r>
+        <w:t xml:space="preserve">Come per la classe </w:t>
+      </w:r>
+      <w:proofErr w:type="spellStart"/>
+      <w:r>
+        <w:t>ConsentManager</w:t>
+      </w:r>
+      <w:proofErr w:type="spellEnd"/>
+      <w:r>
+        <w:t xml:space="preserve"> (analizzata più in dettaglio nella sottosezione 551)</w:t>
+      </w:r>
+      <w:r>
+        <w:t xml:space="preserve">, anche in questo caso ho cercato di rendere il Service </w:t>
+      </w:r>
+      <w:proofErr w:type="spellStart"/>
+      <w:r>
+        <w:t>Registry</w:t>
+      </w:r>
+      <w:proofErr w:type="spellEnd"/>
+      <w:r>
+        <w:t xml:space="preserve"> il più possibile indipendente tramite l’uso di metodi statici e la scelta di un costruttore privato. I metodi </w:t>
+      </w:r>
+      <w:proofErr w:type="spellStart"/>
+      <w:r>
+        <w:t>registerService</w:t>
+      </w:r>
+      <w:proofErr w:type="spellEnd"/>
+      <w:r>
+        <w:t>(</w:t>
+      </w:r>
+      <w:proofErr w:type="spellStart"/>
+      <w:r>
+        <w:t>IService</w:t>
+      </w:r>
+      <w:proofErr w:type="spellEnd"/>
+      <w:r>
+        <w:t xml:space="preserve"> service, Set&lt;</w:t>
+      </w:r>
+      <w:proofErr w:type="spellStart"/>
+      <w:r>
+        <w:t>String</w:t>
+      </w:r>
+      <w:proofErr w:type="spellEnd"/>
+      <w:r>
+        <w:t xml:space="preserve">&gt; </w:t>
+      </w:r>
+      <w:proofErr w:type="spellStart"/>
+      <w:r>
+        <w:t>types</w:t>
+      </w:r>
+      <w:proofErr w:type="spellEnd"/>
+      <w:r>
+        <w:t>)</w:t>
+      </w:r>
+      <w:r>
+        <w:t xml:space="preserve"> e </w:t>
+      </w:r>
+      <w:r>
+        <w:t>Set&lt;</w:t>
+      </w:r>
+      <w:proofErr w:type="spellStart"/>
+      <w:r>
+        <w:t>String</w:t>
+      </w:r>
+      <w:proofErr w:type="spellEnd"/>
+      <w:r>
+        <w:t xml:space="preserve">&gt; </w:t>
+      </w:r>
+      <w:proofErr w:type="spellStart"/>
+      <w:r>
+        <w:t>getMetadataForService</w:t>
+      </w:r>
+      <w:proofErr w:type="spellEnd"/>
+      <w:r>
+        <w:t>(</w:t>
+      </w:r>
+      <w:proofErr w:type="spellStart"/>
+      <w:r>
+        <w:t>IService</w:t>
+      </w:r>
+      <w:proofErr w:type="spellEnd"/>
+      <w:r>
+        <w:t xml:space="preserve"> service)</w:t>
+      </w:r>
+      <w:r>
+        <w:t xml:space="preserve"> incapsulano quelli di basso livello esposti dalla struttura dati </w:t>
+      </w:r>
+      <w:proofErr w:type="spellStart"/>
+      <w:r>
+        <w:t>Map</w:t>
+      </w:r>
+      <w:proofErr w:type="spellEnd"/>
+      <w:r>
+        <w:t xml:space="preserve">, aggiungendo gli opportuni controlli sui parametri in ingresso. In particolare, è possibile registrare un servizio mediante la procedura </w:t>
+      </w:r>
+      <w:proofErr w:type="spellStart"/>
+      <w:r>
+        <w:t>registerService</w:t>
+      </w:r>
+      <w:proofErr w:type="spellEnd"/>
+      <w:r>
+        <w:t xml:space="preserve">, e ottenere i tipi di dato registrati mediante la funzione </w:t>
+      </w:r>
+      <w:proofErr w:type="spellStart"/>
+      <w:r>
+        <w:t>getMetadataForService</w:t>
+      </w:r>
+      <w:proofErr w:type="spellEnd"/>
+      <w:r>
+        <w:t xml:space="preserve">. </w:t>
+      </w:r>
+    </w:p>
+    <w:p>
       <w:pPr>
         <w:pStyle w:val="Heading2"/>
       </w:pPr>
-      <w:bookmarkStart w:id="44" w:name="_Toc466904567"/>
-      <w:r>
+      <w:bookmarkStart w:id="43" w:name="_Toc466904567"/>
+      <w:r>
+        <w:lastRenderedPageBreak/>
         <w:t>5.11</w:t>
       </w:r>
       <w:r>
         <w:t xml:space="preserve"> Uso delle eccezioni</w:t>
       </w:r>
+      <w:bookmarkEnd w:id="43"/>
+    </w:p>
+    <w:p>
+      <w:r>
+        <w:t>All’interno del gestore di dati personali sviluppato nell’ambito della tesi in oggetto, è di importanza non trascurabile il controllo della legittimità delle operazioni da eseguire, degli argomenti in ingresso alle funzioni o degli stati in cui si trova il gestore stesso.</w:t>
+      </w:r>
+      <w:r>
+        <w:t xml:space="preserve"> Pertanto, è necessario uno strumento che permetta di descrivere il verificarsi di situazioni non previste o illegittime, impedendo la continuazione del flusso del programma.</w:t>
+      </w:r>
+      <w:r>
+        <w:t xml:space="preserve"> Questa situazione è diversa, ad esempio, dal caso in cui l’invocazione di un metodo è legittima ma non produce alcuni risultato, poiché è di fondamentale importanza che l’esecuzione termini.</w:t>
+      </w:r>
+    </w:p>
+    <w:p>
+      <w:r>
+        <w:t xml:space="preserve">Lo strumento utilizzato per ottenere questa caratteristica sono le Java </w:t>
+      </w:r>
+      <w:proofErr w:type="spellStart"/>
+      <w:r>
+        <w:t>Exception</w:t>
+      </w:r>
+      <w:proofErr w:type="spellEnd"/>
+      <w:r>
+        <w:t>, ed in p</w:t>
+      </w:r>
+      <w:r>
+        <w:t xml:space="preserve">articolare le sottoclassi di </w:t>
+      </w:r>
+      <w:proofErr w:type="spellStart"/>
+      <w:r>
+        <w:t>RuntimeException</w:t>
+      </w:r>
+      <w:proofErr w:type="spellEnd"/>
+      <w:r>
+        <w:t xml:space="preserve"> </w:t>
+      </w:r>
+      <w:proofErr w:type="spellStart"/>
+      <w:r>
+        <w:t>IllegalArgumentException</w:t>
+      </w:r>
+      <w:proofErr w:type="spellEnd"/>
+      <w:r>
+        <w:t xml:space="preserve"> e </w:t>
+      </w:r>
+      <w:proofErr w:type="spellStart"/>
+      <w:r>
+        <w:t>IllegalStateException</w:t>
+      </w:r>
+      <w:proofErr w:type="spellEnd"/>
+      <w:r>
+        <w:t xml:space="preserve">. </w:t>
+      </w:r>
+    </w:p>
+    <w:p>
+      <w:r>
+        <w:t xml:space="preserve">Fra di esse, </w:t>
+      </w:r>
+      <w:proofErr w:type="spellStart"/>
+      <w:r>
+        <w:t>IllegalStateException</w:t>
+      </w:r>
+      <w:proofErr w:type="spellEnd"/>
+      <w:r>
+        <w:t xml:space="preserve"> è descritta all’interno della documentazione Java nel modo seguente: “</w:t>
+      </w:r>
+      <w:proofErr w:type="spellStart"/>
+      <w:r>
+        <w:t>Signals</w:t>
+      </w:r>
+      <w:proofErr w:type="spellEnd"/>
+      <w:r>
+        <w:t xml:space="preserve"> </w:t>
+      </w:r>
+      <w:proofErr w:type="spellStart"/>
+      <w:r>
+        <w:t>that</w:t>
+      </w:r>
+      <w:proofErr w:type="spellEnd"/>
+      <w:r>
+        <w:t xml:space="preserve"> a </w:t>
+      </w:r>
+      <w:proofErr w:type="spellStart"/>
+      <w:r>
+        <w:t>method</w:t>
+      </w:r>
+      <w:proofErr w:type="spellEnd"/>
+      <w:r>
+        <w:t xml:space="preserve"> </w:t>
+      </w:r>
+      <w:proofErr w:type="spellStart"/>
+      <w:r>
+        <w:t>has</w:t>
+      </w:r>
+      <w:proofErr w:type="spellEnd"/>
+      <w:r>
+        <w:t xml:space="preserve"> </w:t>
+      </w:r>
+      <w:proofErr w:type="spellStart"/>
+      <w:r>
+        <w:t>been</w:t>
+      </w:r>
+      <w:proofErr w:type="spellEnd"/>
+      <w:r>
+        <w:t xml:space="preserve"> </w:t>
+      </w:r>
+      <w:proofErr w:type="spellStart"/>
+      <w:r>
+        <w:t>invoked</w:t>
+      </w:r>
+      <w:proofErr w:type="spellEnd"/>
+      <w:r>
+        <w:t xml:space="preserve"> </w:t>
+      </w:r>
+      <w:proofErr w:type="spellStart"/>
+      <w:r>
+        <w:t>at</w:t>
+      </w:r>
+      <w:proofErr w:type="spellEnd"/>
+      <w:r>
+        <w:t xml:space="preserve"> an </w:t>
+      </w:r>
+      <w:proofErr w:type="spellStart"/>
+      <w:r>
+        <w:t>illegal</w:t>
+      </w:r>
+      <w:proofErr w:type="spellEnd"/>
+      <w:r>
+        <w:t xml:space="preserve"> or inappropriate time. </w:t>
+      </w:r>
+      <w:r>
+        <w:rPr>
+          <w:lang w:val="en-GB"/>
+        </w:rPr>
+        <w:t>In other words, the Java environment or Java application is not in an appropriate st</w:t>
+      </w:r>
+      <w:r>
+        <w:rPr>
+          <w:lang w:val="en-GB"/>
+        </w:rPr>
+        <w:t xml:space="preserve">ate for the requested operation”. </w:t>
+      </w:r>
+      <w:r>
+        <w:t xml:space="preserve">Ho valutato quindi che questa eccezione fosse adeguata </w:t>
+      </w:r>
+      <w:r>
+        <w:t xml:space="preserve">in tutti quei casi in cui l’invocazione di un metodo non può essere portata a termine a causa di </w:t>
+      </w:r>
+      <w:proofErr w:type="spellStart"/>
+      <w:r>
+        <w:t>Consent</w:t>
+      </w:r>
+      <w:proofErr w:type="spellEnd"/>
+      <w:r>
+        <w:t xml:space="preserve"> non adeguati.</w:t>
+      </w:r>
+      <w:r>
+        <w:t xml:space="preserve"> Un esempio può essere la richiesta di un nuovo </w:t>
+      </w:r>
+      <w:proofErr w:type="spellStart"/>
+      <w:r>
+        <w:t>DataConsent</w:t>
+      </w:r>
+      <w:proofErr w:type="spellEnd"/>
+      <w:r>
+        <w:t xml:space="preserve"> nel caso in cui non vi sia un </w:t>
+      </w:r>
+      <w:proofErr w:type="spellStart"/>
+      <w:r>
+        <w:t>ServiceConsent</w:t>
+      </w:r>
+      <w:proofErr w:type="spellEnd"/>
+      <w:r>
+        <w:t xml:space="preserve"> attivo in quel momento.</w:t>
+      </w:r>
+    </w:p>
+    <w:p>
+      <w:r>
+        <w:t>L</w:t>
+      </w:r>
+      <w:r>
+        <w:t xml:space="preserve">’uso di </w:t>
+      </w:r>
+      <w:proofErr w:type="spellStart"/>
+      <w:r>
+        <w:t>IllegalArgumentException</w:t>
+      </w:r>
+      <w:proofErr w:type="spellEnd"/>
+      <w:r>
+        <w:t xml:space="preserve"> è convenzionalmente limitato al controllo dei parametri in ingresso </w:t>
+      </w:r>
+      <w:r>
+        <w:t xml:space="preserve">ai metodi, </w:t>
+      </w:r>
+      <w:r>
+        <w:t xml:space="preserve">in aderenza a quanto dichiarato sulla documentazione Java. </w:t>
+      </w:r>
+      <w:r>
+        <w:t>Fra le</w:t>
+      </w:r>
+      <w:r>
+        <w:t xml:space="preserve"> </w:t>
+      </w:r>
+      <w:proofErr w:type="spellStart"/>
+      <w:r>
+        <w:t>RuntimeException</w:t>
+      </w:r>
+      <w:proofErr w:type="spellEnd"/>
+      <w:r>
+        <w:t xml:space="preserve"> utilizzat</w:t>
+      </w:r>
+      <w:r>
+        <w:t>e</w:t>
+      </w:r>
+      <w:r>
+        <w:t xml:space="preserve"> è</w:t>
+      </w:r>
+      <w:r>
+        <w:t xml:space="preserve"> presente anche</w:t>
+      </w:r>
+      <w:r>
+        <w:t xml:space="preserve"> </w:t>
+      </w:r>
+      <w:proofErr w:type="spellStart"/>
+      <w:r>
+        <w:t>SecurityException</w:t>
+      </w:r>
+      <w:proofErr w:type="spellEnd"/>
+      <w:r>
+        <w:t>, invocata ogni volta in cui un parametro o controllo di sicurezza non è verificato.</w:t>
+      </w:r>
+    </w:p>
+    <w:p>
+      <w:r>
+        <w:t xml:space="preserve">Un aspetto importante dell’uso delle eccezioni è stata la loro collocazione all’interno dello </w:t>
+      </w:r>
+      <w:proofErr w:type="spellStart"/>
+      <w:r>
+        <w:t>stack</w:t>
+      </w:r>
+      <w:proofErr w:type="spellEnd"/>
+      <w:r>
+        <w:t xml:space="preserve"> delle invocazioni di metodi. </w:t>
+      </w:r>
+      <w:r>
+        <w:t xml:space="preserve">Si prenda di nuovo come esempio il caso di richiesta di un nuovo </w:t>
+      </w:r>
+      <w:proofErr w:type="spellStart"/>
+      <w:r>
+        <w:t>DataConsent</w:t>
+      </w:r>
+      <w:proofErr w:type="spellEnd"/>
+      <w:r>
+        <w:t xml:space="preserve">: è noto a priori che la precondizione per ottenerlo richiede l’esistenza di un </w:t>
+      </w:r>
+      <w:proofErr w:type="spellStart"/>
+      <w:r>
+        <w:t>ServiceConsent</w:t>
+      </w:r>
+      <w:proofErr w:type="spellEnd"/>
+      <w:r>
+        <w:t xml:space="preserve"> attivo in quel momento. Questa eventualità è controllata all’interno della classe </w:t>
+      </w:r>
+      <w:proofErr w:type="spellStart"/>
+      <w:r>
+        <w:t>ConsentManager</w:t>
+      </w:r>
+      <w:proofErr w:type="spellEnd"/>
+      <w:r>
+        <w:t xml:space="preserve"> mediante l’uso di una </w:t>
+      </w:r>
+      <w:proofErr w:type="spellStart"/>
+      <w:r>
+        <w:t>IllegalStateException</w:t>
+      </w:r>
+      <w:proofErr w:type="spellEnd"/>
+      <w:r>
+        <w:t xml:space="preserve">. Tuttavia esiste un sotto-caso che, pur rientrando a pieno titolo nell’insieme di situazioni non corrette (mancanza di un </w:t>
+      </w:r>
+      <w:proofErr w:type="spellStart"/>
+      <w:r>
+        <w:t>ServiceConsent</w:t>
+      </w:r>
+      <w:proofErr w:type="spellEnd"/>
+      <w:r>
+        <w:t xml:space="preserve"> attivo) merita di essere differenziato per il suo valore semantico. Si tratta infatti del caso in cui </w:t>
+      </w:r>
+      <w:r>
+        <w:lastRenderedPageBreak/>
+        <w:t xml:space="preserve">l’utente per cui si sta facendo richiesta non sia registrato presso il servizio: il </w:t>
+      </w:r>
+      <w:proofErr w:type="spellStart"/>
+      <w:r>
+        <w:t>ServiceConsent</w:t>
+      </w:r>
+      <w:proofErr w:type="spellEnd"/>
+      <w:r>
+        <w:t xml:space="preserve"> non ha stato Active perché in realtà non ne è stato emesso alcuno. Al fine di controllare anche questa eventualità è opportuno inserire una eccezione nella classe </w:t>
+      </w:r>
+      <w:proofErr w:type="spellStart"/>
+      <w:r>
+        <w:t>MyDataUser</w:t>
+      </w:r>
+      <w:proofErr w:type="spellEnd"/>
+      <w:r>
+        <w:t xml:space="preserve">, non </w:t>
+      </w:r>
+      <w:proofErr w:type="spellStart"/>
+      <w:r>
+        <w:t>ConsentManager</w:t>
+      </w:r>
+      <w:proofErr w:type="spellEnd"/>
+      <w:r>
+        <w:t>, in quanto essa rientra all’interno delle sue responsabilità.</w:t>
+      </w:r>
+    </w:p>
+    <w:p>
+      <w:pPr>
+        <w:pStyle w:val="Heading2"/>
+      </w:pPr>
+      <w:r>
+        <w:t>Graphical User Interface</w:t>
+      </w:r>
+    </w:p>
+    <w:p>
+      <w:r>
+        <w:t xml:space="preserve">Per la realizzazione dell’interfaccia grafica del gestore di dati personali ho scelto il design pattern </w:t>
+      </w:r>
+      <w:r>
+        <w:t xml:space="preserve">Model </w:t>
+      </w:r>
+      <w:proofErr w:type="spellStart"/>
+      <w:r>
+        <w:t>View</w:t>
+      </w:r>
+      <w:proofErr w:type="spellEnd"/>
+      <w:r>
+        <w:t xml:space="preserve"> Controller. Coerentemente con quanto </w:t>
+      </w:r>
+      <w:r>
+        <w:t>esposto finora</w:t>
+      </w:r>
+      <w:r>
+        <w:t xml:space="preserve">, </w:t>
+      </w:r>
+      <w:bookmarkStart w:id="44" w:name="_GoBack"/>
       <w:bookmarkEnd w:id="44"/>
     </w:p>
     <w:sectPr>
@@ -14648,6 +16391,23 @@
     <w:basedOn w:val="DefaultParagraphFont"/>
     <w:rsid w:val="00CF0544"/>
   </w:style>
+  <w:style w:type="paragraph" w:customStyle="1" w:styleId="Standard">
+    <w:name w:val="Standard"/>
+    <w:rsid w:val="00901995"/>
+    <w:pPr>
+      <w:widowControl w:val="0"/>
+      <w:suppressAutoHyphens/>
+      <w:autoSpaceDN w:val="0"/>
+      <w:spacing w:after="0" w:line="240" w:lineRule="auto"/>
+    </w:pPr>
+    <w:rPr>
+      <w:rFonts w:ascii="Times New Roman" w:eastAsia="SimSun" w:hAnsi="Times New Roman" w:cs="Lucida Sans"/>
+      <w:kern w:val="3"/>
+      <w:sz w:val="24"/>
+      <w:szCs w:val="24"/>
+      <w:lang w:eastAsia="zh-CN" w:bidi="hi-IN"/>
+    </w:rPr>
+  </w:style>
 </w:styles>
 </file>
 
@@ -14951,7 +16711,7 @@
 </file>
 
 <file path=customXml/itemProps1.xml><?xml version="1.0" encoding="utf-8"?>
-<ds:datastoreItem xmlns:ds="http://schemas.openxmlformats.org/officeDocument/2006/customXml" ds:itemID="{78C8A404-431E-4A82-B64C-8B7AE9E3B353}">
+<ds:datastoreItem xmlns:ds="http://schemas.openxmlformats.org/officeDocument/2006/customXml" ds:itemID="{74390DF9-D042-4335-BC2D-B9A141B4CBE4}">
   <ds:schemaRefs>
     <ds:schemaRef ds:uri="http://schemas.openxmlformats.org/officeDocument/2006/bibliography"/>
   </ds:schemaRefs>

</xml_diff>

<commit_message>
Termine cap 5 + correzioni, aggiunto cap 6 (da rivedere) MODIFICATO TESI.TEX E FRONTESPIZIO PER IMPAGINAZIONE SBAGLIATA
</commit_message>
<xml_diff>
--- a/bozza.docx
+++ b/bozza.docx
@@ -58,13 +58,13 @@
           <w:r>
             <w:fldChar w:fldCharType="separate"/>
           </w:r>
-          <w:hyperlink w:anchor="_Toc466904531" w:history="1">
+          <w:hyperlink w:anchor="_Toc468638614" w:history="1">
             <w:r>
               <w:rPr>
                 <w:rStyle w:val="Hyperlink"/>
                 <w:noProof/>
               </w:rPr>
-              <w:t>Introduzione</w:t>
+              <w:t>Abstract</w:t>
             </w:r>
             <w:r>
               <w:rPr>
@@ -85,7 +85,7 @@
                 <w:noProof/>
                 <w:webHidden/>
               </w:rPr>
-              <w:instrText xml:space="preserve"> PAGEREF _Toc466904531 \h </w:instrText>
+              <w:instrText xml:space="preserve"> PAGEREF _Toc468638614 \h </w:instrText>
             </w:r>
             <w:r>
               <w:rPr>
@@ -125,13 +125,13 @@
               <w:sz w:val="22"/>
             </w:rPr>
           </w:pPr>
-          <w:hyperlink w:anchor="_Toc466904532" w:history="1">
+          <w:hyperlink w:anchor="_Toc468638615" w:history="1">
             <w:r>
               <w:rPr>
                 <w:rStyle w:val="Hyperlink"/>
                 <w:noProof/>
               </w:rPr>
-              <w:t>1 MyData, Big Data</w:t>
+              <w:t>Introduzione</w:t>
             </w:r>
             <w:r>
               <w:rPr>
@@ -152,7 +152,7 @@
                 <w:noProof/>
                 <w:webHidden/>
               </w:rPr>
-              <w:instrText xml:space="preserve"> PAGEREF _Toc466904532 \h </w:instrText>
+              <w:instrText xml:space="preserve"> PAGEREF _Toc468638615 \h </w:instrText>
             </w:r>
             <w:r>
               <w:rPr>
@@ -172,7 +172,7 @@
                 <w:noProof/>
                 <w:webHidden/>
               </w:rPr>
-              <w:t>4</w:t>
+              <w:t>3</w:t>
             </w:r>
             <w:r>
               <w:rPr>
@@ -192,11 +192,78 @@
               <w:sz w:val="22"/>
             </w:rPr>
           </w:pPr>
-          <w:hyperlink w:anchor="_Toc466904533" w:history="1">
+          <w:hyperlink w:anchor="_Toc468638616" w:history="1">
             <w:r>
               <w:rPr>
                 <w:rStyle w:val="Hyperlink"/>
                 <w:noProof/>
+              </w:rPr>
+              <w:t>1 MyData, Big Data</w:t>
+            </w:r>
+            <w:r>
+              <w:rPr>
+                <w:noProof/>
+                <w:webHidden/>
+              </w:rPr>
+              <w:tab/>
+            </w:r>
+            <w:r>
+              <w:rPr>
+                <w:noProof/>
+                <w:webHidden/>
+              </w:rPr>
+              <w:fldChar w:fldCharType="begin"/>
+            </w:r>
+            <w:r>
+              <w:rPr>
+                <w:noProof/>
+                <w:webHidden/>
+              </w:rPr>
+              <w:instrText xml:space="preserve"> PAGEREF _Toc468638616 \h </w:instrText>
+            </w:r>
+            <w:r>
+              <w:rPr>
+                <w:noProof/>
+                <w:webHidden/>
+              </w:rPr>
+            </w:r>
+            <w:r>
+              <w:rPr>
+                <w:noProof/>
+                <w:webHidden/>
+              </w:rPr>
+              <w:fldChar w:fldCharType="separate"/>
+            </w:r>
+            <w:r>
+              <w:rPr>
+                <w:noProof/>
+                <w:webHidden/>
+              </w:rPr>
+              <w:t>4</w:t>
+            </w:r>
+            <w:r>
+              <w:rPr>
+                <w:noProof/>
+                <w:webHidden/>
+              </w:rPr>
+              <w:fldChar w:fldCharType="end"/>
+            </w:r>
+          </w:hyperlink>
+        </w:p>
+        <w:p>
+          <w:pPr>
+            <w:pStyle w:val="TOC1"/>
+            <w:rPr>
+              <w:rFonts w:asciiTheme="minorHAnsi" w:hAnsiTheme="minorHAnsi"/>
+              <w:noProof/>
+              <w:sz w:val="22"/>
+            </w:rPr>
+          </w:pPr>
+          <w:hyperlink w:anchor="_Toc468638617" w:history="1">
+            <w:r>
+              <w:rPr>
+                <w:rStyle w:val="Hyperlink"/>
+                <w:noProof/>
                 <w:lang w:val="en-GB"/>
               </w:rPr>
               <w:t>2 Smart Mobility</w:t>
@@ -220,7 +287,7 @@
                 <w:noProof/>
                 <w:webHidden/>
               </w:rPr>
-              <w:instrText xml:space="preserve"> PAGEREF _Toc466904533 \h </w:instrText>
+              <w:instrText xml:space="preserve"> PAGEREF _Toc468638617 \h </w:instrText>
             </w:r>
             <w:r>
               <w:rPr>
@@ -240,7 +307,7 @@
                 <w:noProof/>
                 <w:webHidden/>
               </w:rPr>
-              <w:t>5</w:t>
+              <w:t>6</w:t>
             </w:r>
             <w:r>
               <w:rPr>
@@ -260,7 +327,7 @@
               <w:sz w:val="22"/>
             </w:rPr>
           </w:pPr>
-          <w:hyperlink w:anchor="_Toc466904534" w:history="1">
+          <w:hyperlink w:anchor="_Toc468638618" w:history="1">
             <w:r>
               <w:rPr>
                 <w:rStyle w:val="Hyperlink"/>
@@ -288,7 +355,7 @@
                 <w:noProof/>
                 <w:webHidden/>
               </w:rPr>
-              <w:instrText xml:space="preserve"> PAGEREF _Toc466904534 \h </w:instrText>
+              <w:instrText xml:space="preserve"> PAGEREF _Toc468638618 \h </w:instrText>
             </w:r>
             <w:r>
               <w:rPr>
@@ -308,7 +375,7 @@
                 <w:noProof/>
                 <w:webHidden/>
               </w:rPr>
-              <w:t>5</w:t>
+              <w:t>6</w:t>
             </w:r>
             <w:r>
               <w:rPr>
@@ -328,7 +395,7 @@
               <w:sz w:val="22"/>
             </w:rPr>
           </w:pPr>
-          <w:hyperlink w:anchor="_Toc466904535" w:history="1">
+          <w:hyperlink w:anchor="_Toc468638619" w:history="1">
             <w:r>
               <w:rPr>
                 <w:rStyle w:val="Hyperlink"/>
@@ -355,7 +422,7 @@
                 <w:noProof/>
                 <w:webHidden/>
               </w:rPr>
-              <w:instrText xml:space="preserve"> PAGEREF _Toc466904535 \h </w:instrText>
+              <w:instrText xml:space="preserve"> PAGEREF _Toc468638619 \h </w:instrText>
             </w:r>
             <w:r>
               <w:rPr>
@@ -375,7 +442,7 @@
                 <w:noProof/>
                 <w:webHidden/>
               </w:rPr>
-              <w:t>6</w:t>
+              <w:t>7</w:t>
             </w:r>
             <w:r>
               <w:rPr>
@@ -395,7 +462,7 @@
               <w:sz w:val="22"/>
             </w:rPr>
           </w:pPr>
-          <w:hyperlink w:anchor="_Toc466904536" w:history="1">
+          <w:hyperlink w:anchor="_Toc468638620" w:history="1">
             <w:r>
               <w:rPr>
                 <w:rStyle w:val="Hyperlink"/>
@@ -422,7 +489,7 @@
                 <w:noProof/>
                 <w:webHidden/>
               </w:rPr>
-              <w:instrText xml:space="preserve"> PAGEREF _Toc466904536 \h </w:instrText>
+              <w:instrText xml:space="preserve"> PAGEREF _Toc468638620 \h </w:instrText>
             </w:r>
             <w:r>
               <w:rPr>
@@ -442,7 +509,7 @@
                 <w:noProof/>
                 <w:webHidden/>
               </w:rPr>
-              <w:t>6</w:t>
+              <w:t>7</w:t>
             </w:r>
             <w:r>
               <w:rPr>
@@ -462,7 +529,7 @@
               <w:sz w:val="22"/>
             </w:rPr>
           </w:pPr>
-          <w:hyperlink w:anchor="_Toc466904537" w:history="1">
+          <w:hyperlink w:anchor="_Toc468638621" w:history="1">
             <w:r>
               <w:rPr>
                 <w:rStyle w:val="Hyperlink"/>
@@ -489,7 +556,7 @@
                 <w:noProof/>
                 <w:webHidden/>
               </w:rPr>
-              <w:instrText xml:space="preserve"> PAGEREF _Toc466904537 \h </w:instrText>
+              <w:instrText xml:space="preserve"> PAGEREF _Toc468638621 \h </w:instrText>
             </w:r>
             <w:r>
               <w:rPr>
@@ -509,7 +576,7 @@
                 <w:noProof/>
                 <w:webHidden/>
               </w:rPr>
-              <w:t>7</w:t>
+              <w:t>8</w:t>
             </w:r>
             <w:r>
               <w:rPr>
@@ -529,7 +596,7 @@
               <w:sz w:val="22"/>
             </w:rPr>
           </w:pPr>
-          <w:hyperlink w:anchor="_Toc466904538" w:history="1">
+          <w:hyperlink w:anchor="_Toc468638622" w:history="1">
             <w:r>
               <w:rPr>
                 <w:rStyle w:val="Hyperlink"/>
@@ -556,7 +623,7 @@
                 <w:noProof/>
                 <w:webHidden/>
               </w:rPr>
-              <w:instrText xml:space="preserve"> PAGEREF _Toc466904538 \h </w:instrText>
+              <w:instrText xml:space="preserve"> PAGEREF _Toc468638622 \h </w:instrText>
             </w:r>
             <w:r>
               <w:rPr>
@@ -576,7 +643,7 @@
                 <w:noProof/>
                 <w:webHidden/>
               </w:rPr>
-              <w:t>7</w:t>
+              <w:t>8</w:t>
             </w:r>
             <w:r>
               <w:rPr>
@@ -596,7 +663,7 @@
               <w:sz w:val="22"/>
             </w:rPr>
           </w:pPr>
-          <w:hyperlink w:anchor="_Toc466904539" w:history="1">
+          <w:hyperlink w:anchor="_Toc468638623" w:history="1">
             <w:r>
               <w:rPr>
                 <w:rStyle w:val="Hyperlink"/>
@@ -623,7 +690,7 @@
                 <w:noProof/>
                 <w:webHidden/>
               </w:rPr>
-              <w:instrText xml:space="preserve"> PAGEREF _Toc466904539 \h </w:instrText>
+              <w:instrText xml:space="preserve"> PAGEREF _Toc468638623 \h </w:instrText>
             </w:r>
             <w:r>
               <w:rPr>
@@ -643,7 +710,7 @@
                 <w:noProof/>
                 <w:webHidden/>
               </w:rPr>
-              <w:t>7</w:t>
+              <w:t>8</w:t>
             </w:r>
             <w:r>
               <w:rPr>
@@ -663,7 +730,7 @@
               <w:sz w:val="22"/>
             </w:rPr>
           </w:pPr>
-          <w:hyperlink w:anchor="_Toc466904540" w:history="1">
+          <w:hyperlink w:anchor="_Toc468638624" w:history="1">
             <w:r>
               <w:rPr>
                 <w:rStyle w:val="Hyperlink"/>
@@ -690,7 +757,7 @@
                 <w:noProof/>
                 <w:webHidden/>
               </w:rPr>
-              <w:instrText xml:space="preserve"> PAGEREF _Toc466904540 \h </w:instrText>
+              <w:instrText xml:space="preserve"> PAGEREF _Toc468638624 \h </w:instrText>
             </w:r>
             <w:r>
               <w:rPr>
@@ -730,12 +797,11 @@
               <w:sz w:val="22"/>
             </w:rPr>
           </w:pPr>
-          <w:hyperlink w:anchor="_Toc466904541" w:history="1">
+          <w:hyperlink w:anchor="_Toc468638625" w:history="1">
             <w:r>
               <w:rPr>
                 <w:rStyle w:val="Hyperlink"/>
                 <w:noProof/>
-                <w:lang w:val="en-GB"/>
               </w:rPr>
               <w:t>3.2.1 OAuth 2.0</w:t>
             </w:r>
@@ -758,7 +824,7 @@
                 <w:noProof/>
                 <w:webHidden/>
               </w:rPr>
-              <w:instrText xml:space="preserve"> PAGEREF _Toc466904541 \h </w:instrText>
+              <w:instrText xml:space="preserve"> PAGEREF _Toc468638625 \h </w:instrText>
             </w:r>
             <w:r>
               <w:rPr>
@@ -778,7 +844,7 @@
                 <w:noProof/>
                 <w:webHidden/>
               </w:rPr>
-              <w:t>8</w:t>
+              <w:t>9</w:t>
             </w:r>
             <w:r>
               <w:rPr>
@@ -798,7 +864,7 @@
               <w:sz w:val="22"/>
             </w:rPr>
           </w:pPr>
-          <w:hyperlink w:anchor="_Toc466904542" w:history="1">
+          <w:hyperlink w:anchor="_Toc468638626" w:history="1">
             <w:r>
               <w:rPr>
                 <w:rStyle w:val="Hyperlink"/>
@@ -825,7 +891,7 @@
                 <w:noProof/>
                 <w:webHidden/>
               </w:rPr>
-              <w:instrText xml:space="preserve"> PAGEREF _Toc466904542 \h </w:instrText>
+              <w:instrText xml:space="preserve"> PAGEREF _Toc468638626 \h </w:instrText>
             </w:r>
             <w:r>
               <w:rPr>
@@ -845,7 +911,7 @@
                 <w:noProof/>
                 <w:webHidden/>
               </w:rPr>
-              <w:t>8</w:t>
+              <w:t>10</w:t>
             </w:r>
             <w:r>
               <w:rPr>
@@ -865,14 +931,13 @@
               <w:sz w:val="22"/>
             </w:rPr>
           </w:pPr>
-          <w:hyperlink w:anchor="_Toc466904543" w:history="1">
+          <w:hyperlink w:anchor="_Toc468638627" w:history="1">
             <w:r>
               <w:rPr>
                 <w:rStyle w:val="Hyperlink"/>
                 <w:noProof/>
-                <w:lang w:val="en-GB"/>
-              </w:rPr>
-              <w:t>3.3.1 Kantara Consent &amp; Information Sharing Work Group</w:t>
+              </w:rPr>
+              <w:t>3.3.1 Kantara Consent Notice Receipt Specification</w:t>
             </w:r>
             <w:r>
               <w:rPr>
@@ -893,7 +958,7 @@
                 <w:noProof/>
                 <w:webHidden/>
               </w:rPr>
-              <w:instrText xml:space="preserve"> PAGEREF _Toc466904543 \h </w:instrText>
+              <w:instrText xml:space="preserve"> PAGEREF _Toc468638627 \h </w:instrText>
             </w:r>
             <w:r>
               <w:rPr>
@@ -913,7 +978,7 @@
                 <w:noProof/>
                 <w:webHidden/>
               </w:rPr>
-              <w:t>9</w:t>
+              <w:t>11</w:t>
             </w:r>
             <w:r>
               <w:rPr>
@@ -933,30 +998,14 @@
               <w:sz w:val="22"/>
             </w:rPr>
           </w:pPr>
-          <w:hyperlink w:anchor="_Toc466904544" w:history="1">
+          <w:hyperlink w:anchor="_Toc468638628" w:history="1">
             <w:r>
               <w:rPr>
                 <w:rStyle w:val="Hyperlink"/>
                 <w:noProof/>
                 <w:lang w:val="en-GB"/>
               </w:rPr>
-              <w:t>3.3.2 User M</w:t>
-            </w:r>
-            <w:r>
-              <w:rPr>
-                <w:rStyle w:val="Hyperlink"/>
-                <w:noProof/>
-                <w:lang w:val="en-GB"/>
-              </w:rPr>
-              <w:t>a</w:t>
-            </w:r>
-            <w:r>
-              <w:rPr>
-                <w:rStyle w:val="Hyperlink"/>
-                <w:noProof/>
-                <w:lang w:val="en-GB"/>
-              </w:rPr>
-              <w:t>naged Access</w:t>
+              <w:t>3.3.2 User Managed Access</w:t>
             </w:r>
             <w:r>
               <w:rPr>
@@ -977,7 +1026,7 @@
                 <w:noProof/>
                 <w:webHidden/>
               </w:rPr>
-              <w:instrText xml:space="preserve"> PAGEREF _Toc466904544 \h </w:instrText>
+              <w:instrText xml:space="preserve"> PAGEREF _Toc468638628 \h </w:instrText>
             </w:r>
             <w:r>
               <w:rPr>
@@ -997,7 +1046,7 @@
                 <w:noProof/>
                 <w:webHidden/>
               </w:rPr>
-              <w:t>9</w:t>
+              <w:t>12</w:t>
             </w:r>
             <w:r>
               <w:rPr>
@@ -1017,7 +1066,7 @@
               <w:sz w:val="22"/>
             </w:rPr>
           </w:pPr>
-          <w:hyperlink w:anchor="_Toc466904545" w:history="1">
+          <w:hyperlink w:anchor="_Toc468638629" w:history="1">
             <w:r>
               <w:rPr>
                 <w:rStyle w:val="Hyperlink"/>
@@ -1044,7 +1093,7 @@
                 <w:noProof/>
                 <w:webHidden/>
               </w:rPr>
-              <w:instrText xml:space="preserve"> PAGEREF _Toc466904545 \h </w:instrText>
+              <w:instrText xml:space="preserve"> PAGEREF _Toc468638629 \h </w:instrText>
             </w:r>
             <w:r>
               <w:rPr>
@@ -1064,7 +1113,7 @@
                 <w:noProof/>
                 <w:webHidden/>
               </w:rPr>
-              <w:t>10</w:t>
+              <w:t>13</w:t>
             </w:r>
             <w:r>
               <w:rPr>
@@ -1084,7 +1133,7 @@
               <w:sz w:val="22"/>
             </w:rPr>
           </w:pPr>
-          <w:hyperlink w:anchor="_Toc466904546" w:history="1">
+          <w:hyperlink w:anchor="_Toc468638630" w:history="1">
             <w:r>
               <w:rPr>
                 <w:rStyle w:val="Hyperlink"/>
@@ -1111,7 +1160,7 @@
                 <w:noProof/>
                 <w:webHidden/>
               </w:rPr>
-              <w:instrText xml:space="preserve"> PAGEREF _Toc466904546 \h </w:instrText>
+              <w:instrText xml:space="preserve"> PAGEREF _Toc468638630 \h </w:instrText>
             </w:r>
             <w:r>
               <w:rPr>
@@ -1131,7 +1180,7 @@
                 <w:noProof/>
                 <w:webHidden/>
               </w:rPr>
-              <w:t>11</w:t>
+              <w:t>15</w:t>
             </w:r>
             <w:r>
               <w:rPr>
@@ -1151,7 +1200,7 @@
               <w:sz w:val="22"/>
             </w:rPr>
           </w:pPr>
-          <w:hyperlink w:anchor="_Toc466904547" w:history="1">
+          <w:hyperlink w:anchor="_Toc468638631" w:history="1">
             <w:r>
               <w:rPr>
                 <w:rStyle w:val="Hyperlink"/>
@@ -1179,7 +1228,7 @@
                 <w:noProof/>
                 <w:webHidden/>
               </w:rPr>
-              <w:instrText xml:space="preserve"> PAGEREF _Toc466904547 \h </w:instrText>
+              <w:instrText xml:space="preserve"> PAGEREF _Toc468638631 \h </w:instrText>
             </w:r>
             <w:r>
               <w:rPr>
@@ -1199,7 +1248,7 @@
                 <w:noProof/>
                 <w:webHidden/>
               </w:rPr>
-              <w:t>11</w:t>
+              <w:t>15</w:t>
             </w:r>
             <w:r>
               <w:rPr>
@@ -1219,7 +1268,7 @@
               <w:sz w:val="22"/>
             </w:rPr>
           </w:pPr>
-          <w:hyperlink w:anchor="_Toc466904548" w:history="1">
+          <w:hyperlink w:anchor="_Toc468638632" w:history="1">
             <w:r>
               <w:rPr>
                 <w:rStyle w:val="Hyperlink"/>
@@ -1246,7 +1295,7 @@
                 <w:noProof/>
                 <w:webHidden/>
               </w:rPr>
-              <w:instrText xml:space="preserve"> PAGEREF _Toc466904548 \h </w:instrText>
+              <w:instrText xml:space="preserve"> PAGEREF _Toc468638632 \h </w:instrText>
             </w:r>
             <w:r>
               <w:rPr>
@@ -1266,7 +1315,7 @@
                 <w:noProof/>
                 <w:webHidden/>
               </w:rPr>
-              <w:t>12</w:t>
+              <w:t>16</w:t>
             </w:r>
             <w:r>
               <w:rPr>
@@ -1286,7 +1335,7 @@
               <w:sz w:val="22"/>
             </w:rPr>
           </w:pPr>
-          <w:hyperlink w:anchor="_Toc466904549" w:history="1">
+          <w:hyperlink w:anchor="_Toc468638633" w:history="1">
             <w:r>
               <w:rPr>
                 <w:rStyle w:val="Hyperlink"/>
@@ -1313,7 +1362,7 @@
                 <w:noProof/>
                 <w:webHidden/>
               </w:rPr>
-              <w:instrText xml:space="preserve"> PAGEREF _Toc466904549 \h </w:instrText>
+              <w:instrText xml:space="preserve"> PAGEREF _Toc468638633 \h </w:instrText>
             </w:r>
             <w:r>
               <w:rPr>
@@ -1333,7 +1382,7 @@
                 <w:noProof/>
                 <w:webHidden/>
               </w:rPr>
-              <w:t>12</w:t>
+              <w:t>16</w:t>
             </w:r>
             <w:r>
               <w:rPr>
@@ -1353,7 +1402,7 @@
               <w:sz w:val="22"/>
             </w:rPr>
           </w:pPr>
-          <w:hyperlink w:anchor="_Toc466904550" w:history="1">
+          <w:hyperlink w:anchor="_Toc468638634" w:history="1">
             <w:r>
               <w:rPr>
                 <w:rStyle w:val="Hyperlink"/>
@@ -1380,7 +1429,7 @@
                 <w:noProof/>
                 <w:webHidden/>
               </w:rPr>
-              <w:instrText xml:space="preserve"> PAGEREF _Toc466904550 \h </w:instrText>
+              <w:instrText xml:space="preserve"> PAGEREF _Toc468638634 \h </w:instrText>
             </w:r>
             <w:r>
               <w:rPr>
@@ -1400,7 +1449,74 @@
                 <w:noProof/>
                 <w:webHidden/>
               </w:rPr>
-              <w:t>13</w:t>
+              <w:t>17</w:t>
+            </w:r>
+            <w:r>
+              <w:rPr>
+                <w:noProof/>
+                <w:webHidden/>
+              </w:rPr>
+              <w:fldChar w:fldCharType="end"/>
+            </w:r>
+          </w:hyperlink>
+        </w:p>
+        <w:p>
+          <w:pPr>
+            <w:pStyle w:val="TOC3"/>
+            <w:rPr>
+              <w:rFonts w:asciiTheme="minorHAnsi" w:hAnsiTheme="minorHAnsi"/>
+              <w:noProof/>
+              <w:sz w:val="22"/>
+            </w:rPr>
+          </w:pPr>
+          <w:hyperlink w:anchor="_Toc468638635" w:history="1">
+            <w:r>
+              <w:rPr>
+                <w:rStyle w:val="Hyperlink"/>
+                <w:noProof/>
+              </w:rPr>
+              <w:t>Granularità di un Consent</w:t>
+            </w:r>
+            <w:r>
+              <w:rPr>
+                <w:noProof/>
+                <w:webHidden/>
+              </w:rPr>
+              <w:tab/>
+            </w:r>
+            <w:r>
+              <w:rPr>
+                <w:noProof/>
+                <w:webHidden/>
+              </w:rPr>
+              <w:fldChar w:fldCharType="begin"/>
+            </w:r>
+            <w:r>
+              <w:rPr>
+                <w:noProof/>
+                <w:webHidden/>
+              </w:rPr>
+              <w:instrText xml:space="preserve"> PAGEREF _Toc468638635 \h </w:instrText>
+            </w:r>
+            <w:r>
+              <w:rPr>
+                <w:noProof/>
+                <w:webHidden/>
+              </w:rPr>
+            </w:r>
+            <w:r>
+              <w:rPr>
+                <w:noProof/>
+                <w:webHidden/>
+              </w:rPr>
+              <w:fldChar w:fldCharType="separate"/>
+            </w:r>
+            <w:r>
+              <w:rPr>
+                <w:noProof/>
+                <w:webHidden/>
+              </w:rPr>
+              <w:t>17</w:t>
             </w:r>
             <w:r>
               <w:rPr>
@@ -1420,7 +1536,7 @@
               <w:sz w:val="22"/>
             </w:rPr>
           </w:pPr>
-          <w:hyperlink w:anchor="_Toc466904551" w:history="1">
+          <w:hyperlink w:anchor="_Toc468638636" w:history="1">
             <w:r>
               <w:rPr>
                 <w:rStyle w:val="Hyperlink"/>
@@ -1447,7 +1563,7 @@
                 <w:noProof/>
                 <w:webHidden/>
               </w:rPr>
-              <w:instrText xml:space="preserve"> PAGEREF _Toc466904551 \h </w:instrText>
+              <w:instrText xml:space="preserve"> PAGEREF _Toc468638636 \h </w:instrText>
             </w:r>
             <w:r>
               <w:rPr>
@@ -1467,7 +1583,7 @@
                 <w:noProof/>
                 <w:webHidden/>
               </w:rPr>
-              <w:t>14</w:t>
+              <w:t>18</w:t>
             </w:r>
             <w:r>
               <w:rPr>
@@ -1487,7 +1603,7 @@
               <w:sz w:val="22"/>
             </w:rPr>
           </w:pPr>
-          <w:hyperlink w:anchor="_Toc466904552" w:history="1">
+          <w:hyperlink w:anchor="_Toc468638637" w:history="1">
             <w:r>
               <w:rPr>
                 <w:rStyle w:val="Hyperlink"/>
@@ -1514,7 +1630,7 @@
                 <w:noProof/>
                 <w:webHidden/>
               </w:rPr>
-              <w:instrText xml:space="preserve"> PAGEREF _Toc466904552 \h </w:instrText>
+              <w:instrText xml:space="preserve"> PAGEREF _Toc468638637 \h </w:instrText>
             </w:r>
             <w:r>
               <w:rPr>
@@ -1534,7 +1650,7 @@
                 <w:noProof/>
                 <w:webHidden/>
               </w:rPr>
-              <w:t>14</w:t>
+              <w:t>19</w:t>
             </w:r>
             <w:r>
               <w:rPr>
@@ -1554,7 +1670,7 @@
               <w:sz w:val="22"/>
             </w:rPr>
           </w:pPr>
-          <w:hyperlink w:anchor="_Toc466904553" w:history="1">
+          <w:hyperlink w:anchor="_Toc468638638" w:history="1">
             <w:r>
               <w:rPr>
                 <w:rStyle w:val="Hyperlink"/>
@@ -1581,7 +1697,7 @@
                 <w:noProof/>
                 <w:webHidden/>
               </w:rPr>
-              <w:instrText xml:space="preserve"> PAGEREF _Toc466904553 \h </w:instrText>
+              <w:instrText xml:space="preserve"> PAGEREF _Toc468638638 \h </w:instrText>
             </w:r>
             <w:r>
               <w:rPr>
@@ -1601,7 +1717,7 @@
                 <w:noProof/>
                 <w:webHidden/>
               </w:rPr>
-              <w:t>16</w:t>
+              <w:t>21</w:t>
             </w:r>
             <w:r>
               <w:rPr>
@@ -1621,7 +1737,7 @@
               <w:sz w:val="22"/>
             </w:rPr>
           </w:pPr>
-          <w:hyperlink w:anchor="_Toc466904554" w:history="1">
+          <w:hyperlink w:anchor="_Toc468638639" w:history="1">
             <w:r>
               <w:rPr>
                 <w:rStyle w:val="Hyperlink"/>
@@ -1648,7 +1764,7 @@
                 <w:noProof/>
                 <w:webHidden/>
               </w:rPr>
-              <w:instrText xml:space="preserve"> PAGEREF _Toc466904554 \h </w:instrText>
+              <w:instrText xml:space="preserve"> PAGEREF _Toc468638639 \h </w:instrText>
             </w:r>
             <w:r>
               <w:rPr>
@@ -1668,7 +1784,7 @@
                 <w:noProof/>
                 <w:webHidden/>
               </w:rPr>
-              <w:t>16</w:t>
+              <w:t>21</w:t>
             </w:r>
             <w:r>
               <w:rPr>
@@ -1688,7 +1804,7 @@
               <w:sz w:val="22"/>
             </w:rPr>
           </w:pPr>
-          <w:hyperlink w:anchor="_Toc466904555" w:history="1">
+          <w:hyperlink w:anchor="_Toc468638640" w:history="1">
             <w:r>
               <w:rPr>
                 <w:rStyle w:val="Hyperlink"/>
@@ -1715,7 +1831,7 @@
                 <w:noProof/>
                 <w:webHidden/>
               </w:rPr>
-              <w:instrText xml:space="preserve"> PAGEREF _Toc466904555 \h </w:instrText>
+              <w:instrText xml:space="preserve"> PAGEREF _Toc468638640 \h </w:instrText>
             </w:r>
             <w:r>
               <w:rPr>
@@ -1735,7 +1851,7 @@
                 <w:noProof/>
                 <w:webHidden/>
               </w:rPr>
-              <w:t>16</w:t>
+              <w:t>21</w:t>
             </w:r>
             <w:r>
               <w:rPr>
@@ -1755,7 +1871,7 @@
               <w:sz w:val="22"/>
             </w:rPr>
           </w:pPr>
-          <w:hyperlink w:anchor="_Toc466904556" w:history="1">
+          <w:hyperlink w:anchor="_Toc468638641" w:history="1">
             <w:r>
               <w:rPr>
                 <w:rStyle w:val="Hyperlink"/>
@@ -1782,7 +1898,7 @@
                 <w:noProof/>
                 <w:webHidden/>
               </w:rPr>
-              <w:instrText xml:space="preserve"> PAGEREF _Toc466904556 \h </w:instrText>
+              <w:instrText xml:space="preserve"> PAGEREF _Toc468638641 \h </w:instrText>
             </w:r>
             <w:r>
               <w:rPr>
@@ -1802,7 +1918,7 @@
                 <w:noProof/>
                 <w:webHidden/>
               </w:rPr>
-              <w:t>17</w:t>
+              <w:t>22</w:t>
             </w:r>
             <w:r>
               <w:rPr>
@@ -1822,7 +1938,7 @@
               <w:sz w:val="22"/>
             </w:rPr>
           </w:pPr>
-          <w:hyperlink w:anchor="_Toc466904557" w:history="1">
+          <w:hyperlink w:anchor="_Toc468638642" w:history="1">
             <w:r>
               <w:rPr>
                 <w:rStyle w:val="Hyperlink"/>
@@ -1849,7 +1965,7 @@
                 <w:noProof/>
                 <w:webHidden/>
               </w:rPr>
-              <w:instrText xml:space="preserve"> PAGEREF _Toc466904557 \h </w:instrText>
+              <w:instrText xml:space="preserve"> PAGEREF _Toc468638642 \h </w:instrText>
             </w:r>
             <w:r>
               <w:rPr>
@@ -1869,7 +1985,7 @@
                 <w:noProof/>
                 <w:webHidden/>
               </w:rPr>
-              <w:t>17</w:t>
+              <w:t>23</w:t>
             </w:r>
             <w:r>
               <w:rPr>
@@ -1889,7 +2005,7 @@
               <w:sz w:val="22"/>
             </w:rPr>
           </w:pPr>
-          <w:hyperlink w:anchor="_Toc466904558" w:history="1">
+          <w:hyperlink w:anchor="_Toc468638643" w:history="1">
             <w:r>
               <w:rPr>
                 <w:rStyle w:val="Hyperlink"/>
@@ -1916,7 +2032,7 @@
                 <w:noProof/>
                 <w:webHidden/>
               </w:rPr>
-              <w:instrText xml:space="preserve"> PAGEREF _Toc466904558 \h </w:instrText>
+              <w:instrText xml:space="preserve"> PAGEREF _Toc468638643 \h </w:instrText>
             </w:r>
             <w:r>
               <w:rPr>
@@ -1936,7 +2052,7 @@
                 <w:noProof/>
                 <w:webHidden/>
               </w:rPr>
-              <w:t>18</w:t>
+              <w:t>24</w:t>
             </w:r>
             <w:r>
               <w:rPr>
@@ -1956,7 +2072,7 @@
               <w:sz w:val="22"/>
             </w:rPr>
           </w:pPr>
-          <w:hyperlink w:anchor="_Toc466904559" w:history="1">
+          <w:hyperlink w:anchor="_Toc468638644" w:history="1">
             <w:r>
               <w:rPr>
                 <w:rStyle w:val="Hyperlink"/>
@@ -1983,7 +2099,7 @@
                 <w:noProof/>
                 <w:webHidden/>
               </w:rPr>
-              <w:instrText xml:space="preserve"> PAGEREF _Toc466904559 \h </w:instrText>
+              <w:instrText xml:space="preserve"> PAGEREF _Toc468638644 \h </w:instrText>
             </w:r>
             <w:r>
               <w:rPr>
@@ -2003,7 +2119,7 @@
                 <w:noProof/>
                 <w:webHidden/>
               </w:rPr>
-              <w:t>18</w:t>
+              <w:t>24</w:t>
             </w:r>
             <w:r>
               <w:rPr>
@@ -2023,7 +2139,7 @@
               <w:sz w:val="22"/>
             </w:rPr>
           </w:pPr>
-          <w:hyperlink w:anchor="_Toc466904560" w:history="1">
+          <w:hyperlink w:anchor="_Toc468638645" w:history="1">
             <w:r>
               <w:rPr>
                 <w:rStyle w:val="Hyperlink"/>
@@ -2050,7 +2166,7 @@
                 <w:noProof/>
                 <w:webHidden/>
               </w:rPr>
-              <w:instrText xml:space="preserve"> PAGEREF _Toc466904560 \h </w:instrText>
+              <w:instrText xml:space="preserve"> PAGEREF _Toc468638645 \h </w:instrText>
             </w:r>
             <w:r>
               <w:rPr>
@@ -2070,7 +2186,7 @@
                 <w:noProof/>
                 <w:webHidden/>
               </w:rPr>
-              <w:t>19</w:t>
+              <w:t>26</w:t>
             </w:r>
             <w:r>
               <w:rPr>
@@ -2090,7 +2206,7 @@
               <w:sz w:val="22"/>
             </w:rPr>
           </w:pPr>
-          <w:hyperlink w:anchor="_Toc466904561" w:history="1">
+          <w:hyperlink w:anchor="_Toc468638646" w:history="1">
             <w:r>
               <w:rPr>
                 <w:rStyle w:val="Hyperlink"/>
@@ -2117,7 +2233,7 @@
                 <w:noProof/>
                 <w:webHidden/>
               </w:rPr>
-              <w:instrText xml:space="preserve"> PAGEREF _Toc466904561 \h </w:instrText>
+              <w:instrText xml:space="preserve"> PAGEREF _Toc468638646 \h </w:instrText>
             </w:r>
             <w:r>
               <w:rPr>
@@ -2137,7 +2253,7 @@
                 <w:noProof/>
                 <w:webHidden/>
               </w:rPr>
-              <w:t>19</w:t>
+              <w:t>26</w:t>
             </w:r>
             <w:r>
               <w:rPr>
@@ -2157,7 +2273,7 @@
               <w:sz w:val="22"/>
             </w:rPr>
           </w:pPr>
-          <w:hyperlink w:anchor="_Toc466904562" w:history="1">
+          <w:hyperlink w:anchor="_Toc468638647" w:history="1">
             <w:r>
               <w:rPr>
                 <w:rStyle w:val="Hyperlink"/>
@@ -2184,7 +2300,7 @@
                 <w:noProof/>
                 <w:webHidden/>
               </w:rPr>
-              <w:instrText xml:space="preserve"> PAGEREF _Toc466904562 \h </w:instrText>
+              <w:instrText xml:space="preserve"> PAGEREF _Toc468638647 \h </w:instrText>
             </w:r>
             <w:r>
               <w:rPr>
@@ -2204,7 +2320,7 @@
                 <w:noProof/>
                 <w:webHidden/>
               </w:rPr>
-              <w:t>20</w:t>
+              <w:t>28</w:t>
             </w:r>
             <w:r>
               <w:rPr>
@@ -2224,12 +2340,79 @@
               <w:sz w:val="22"/>
             </w:rPr>
           </w:pPr>
-          <w:hyperlink w:anchor="_Toc466904563" w:history="1">
+          <w:hyperlink w:anchor="_Toc468638648" w:history="1">
             <w:r>
               <w:rPr>
                 <w:rStyle w:val="Hyperlink"/>
                 <w:noProof/>
               </w:rPr>
+              <w:t>rappresentazione dei dati</w:t>
+            </w:r>
+            <w:r>
+              <w:rPr>
+                <w:noProof/>
+                <w:webHidden/>
+              </w:rPr>
+              <w:tab/>
+            </w:r>
+            <w:r>
+              <w:rPr>
+                <w:noProof/>
+                <w:webHidden/>
+              </w:rPr>
+              <w:fldChar w:fldCharType="begin"/>
+            </w:r>
+            <w:r>
+              <w:rPr>
+                <w:noProof/>
+                <w:webHidden/>
+              </w:rPr>
+              <w:instrText xml:space="preserve"> PAGEREF _Toc468638648 \h </w:instrText>
+            </w:r>
+            <w:r>
+              <w:rPr>
+                <w:noProof/>
+                <w:webHidden/>
+              </w:rPr>
+            </w:r>
+            <w:r>
+              <w:rPr>
+                <w:noProof/>
+                <w:webHidden/>
+              </w:rPr>
+              <w:fldChar w:fldCharType="separate"/>
+            </w:r>
+            <w:r>
+              <w:rPr>
+                <w:noProof/>
+                <w:webHidden/>
+              </w:rPr>
+              <w:t>29</w:t>
+            </w:r>
+            <w:r>
+              <w:rPr>
+                <w:noProof/>
+                <w:webHidden/>
+              </w:rPr>
+              <w:fldChar w:fldCharType="end"/>
+            </w:r>
+          </w:hyperlink>
+        </w:p>
+        <w:p>
+          <w:pPr>
+            <w:pStyle w:val="TOC3"/>
+            <w:rPr>
+              <w:rFonts w:asciiTheme="minorHAnsi" w:hAnsiTheme="minorHAnsi"/>
+              <w:noProof/>
+              <w:sz w:val="22"/>
+            </w:rPr>
+          </w:pPr>
+          <w:hyperlink w:anchor="_Toc468638649" w:history="1">
+            <w:r>
+              <w:rPr>
+                <w:rStyle w:val="Hyperlink"/>
+                <w:noProof/>
+              </w:rPr>
               <w:t>5.7 PersonalDataVault</w:t>
             </w:r>
             <w:r>
@@ -2251,7 +2434,7 @@
                 <w:noProof/>
                 <w:webHidden/>
               </w:rPr>
-              <w:instrText xml:space="preserve"> PAGEREF _Toc466904563 \h </w:instrText>
+              <w:instrText xml:space="preserve"> PAGEREF _Toc468638649 \h </w:instrText>
             </w:r>
             <w:r>
               <w:rPr>
@@ -2271,7 +2454,141 @@
                 <w:noProof/>
                 <w:webHidden/>
               </w:rPr>
-              <w:t>20</w:t>
+              <w:t>32</w:t>
+            </w:r>
+            <w:r>
+              <w:rPr>
+                <w:noProof/>
+                <w:webHidden/>
+              </w:rPr>
+              <w:fldChar w:fldCharType="end"/>
+            </w:r>
+          </w:hyperlink>
+        </w:p>
+        <w:p>
+          <w:pPr>
+            <w:pStyle w:val="TOC3"/>
+            <w:rPr>
+              <w:rFonts w:asciiTheme="minorHAnsi" w:hAnsiTheme="minorHAnsi"/>
+              <w:noProof/>
+              <w:sz w:val="22"/>
+            </w:rPr>
+          </w:pPr>
+          <w:hyperlink w:anchor="_Toc468638650" w:history="1">
+            <w:r>
+              <w:rPr>
+                <w:rStyle w:val="Hyperlink"/>
+                <w:noProof/>
+              </w:rPr>
+              <w:t>5.8 Metadata</w:t>
+            </w:r>
+            <w:r>
+              <w:rPr>
+                <w:noProof/>
+                <w:webHidden/>
+              </w:rPr>
+              <w:tab/>
+            </w:r>
+            <w:r>
+              <w:rPr>
+                <w:noProof/>
+                <w:webHidden/>
+              </w:rPr>
+              <w:fldChar w:fldCharType="begin"/>
+            </w:r>
+            <w:r>
+              <w:rPr>
+                <w:noProof/>
+                <w:webHidden/>
+              </w:rPr>
+              <w:instrText xml:space="preserve"> PAGEREF _Toc468638650 \h </w:instrText>
+            </w:r>
+            <w:r>
+              <w:rPr>
+                <w:noProof/>
+                <w:webHidden/>
+              </w:rPr>
+            </w:r>
+            <w:r>
+              <w:rPr>
+                <w:noProof/>
+                <w:webHidden/>
+              </w:rPr>
+              <w:fldChar w:fldCharType="separate"/>
+            </w:r>
+            <w:r>
+              <w:rPr>
+                <w:noProof/>
+                <w:webHidden/>
+              </w:rPr>
+              <w:t>33</w:t>
+            </w:r>
+            <w:r>
+              <w:rPr>
+                <w:noProof/>
+                <w:webHidden/>
+              </w:rPr>
+              <w:fldChar w:fldCharType="end"/>
+            </w:r>
+          </w:hyperlink>
+        </w:p>
+        <w:p>
+          <w:pPr>
+            <w:pStyle w:val="TOC3"/>
+            <w:rPr>
+              <w:rFonts w:asciiTheme="minorHAnsi" w:hAnsiTheme="minorHAnsi"/>
+              <w:noProof/>
+              <w:sz w:val="22"/>
+            </w:rPr>
+          </w:pPr>
+          <w:hyperlink w:anchor="_Toc468638651" w:history="1">
+            <w:r>
+              <w:rPr>
+                <w:rStyle w:val="Hyperlink"/>
+                <w:noProof/>
+              </w:rPr>
+              <w:t>DataSet</w:t>
+            </w:r>
+            <w:r>
+              <w:rPr>
+                <w:noProof/>
+                <w:webHidden/>
+              </w:rPr>
+              <w:tab/>
+            </w:r>
+            <w:r>
+              <w:rPr>
+                <w:noProof/>
+                <w:webHidden/>
+              </w:rPr>
+              <w:fldChar w:fldCharType="begin"/>
+            </w:r>
+            <w:r>
+              <w:rPr>
+                <w:noProof/>
+                <w:webHidden/>
+              </w:rPr>
+              <w:instrText xml:space="preserve"> PAGEREF _Toc468638651 \h </w:instrText>
+            </w:r>
+            <w:r>
+              <w:rPr>
+                <w:noProof/>
+                <w:webHidden/>
+              </w:rPr>
+            </w:r>
+            <w:r>
+              <w:rPr>
+                <w:noProof/>
+                <w:webHidden/>
+              </w:rPr>
+              <w:fldChar w:fldCharType="separate"/>
+            </w:r>
+            <w:r>
+              <w:rPr>
+                <w:noProof/>
+                <w:webHidden/>
+              </w:rPr>
+              <w:t>34</w:t>
             </w:r>
             <w:r>
               <w:rPr>
@@ -2291,13 +2608,13 @@
               <w:sz w:val="22"/>
             </w:rPr>
           </w:pPr>
-          <w:hyperlink w:anchor="_Toc466904564" w:history="1">
+          <w:hyperlink w:anchor="_Toc468638652" w:history="1">
             <w:r>
               <w:rPr>
                 <w:rStyle w:val="Hyperlink"/>
                 <w:noProof/>
               </w:rPr>
-              <w:t>5.8 Metadata, DataSet</w:t>
+              <w:t>5.9 IService, AbstractService, MostLikelyNextTrip</w:t>
             </w:r>
             <w:r>
               <w:rPr>
@@ -2318,7 +2635,7 @@
                 <w:noProof/>
                 <w:webHidden/>
               </w:rPr>
-              <w:instrText xml:space="preserve"> PAGEREF _Toc466904564 \h </w:instrText>
+              <w:instrText xml:space="preserve"> PAGEREF _Toc468638652 \h </w:instrText>
             </w:r>
             <w:r>
               <w:rPr>
@@ -2338,7 +2655,7 @@
                 <w:noProof/>
                 <w:webHidden/>
               </w:rPr>
-              <w:t>21</w:t>
+              <w:t>36</w:t>
             </w:r>
             <w:r>
               <w:rPr>
@@ -2358,13 +2675,13 @@
               <w:sz w:val="22"/>
             </w:rPr>
           </w:pPr>
-          <w:hyperlink w:anchor="_Toc466904565" w:history="1">
+          <w:hyperlink w:anchor="_Toc468638653" w:history="1">
             <w:r>
               <w:rPr>
                 <w:rStyle w:val="Hyperlink"/>
                 <w:noProof/>
               </w:rPr>
-              <w:t>5.9 IService, AbstractService, MostLikelyNextTrip</w:t>
+              <w:t>5.10 ServiceRegistry</w:t>
             </w:r>
             <w:r>
               <w:rPr>
@@ -2385,7 +2702,7 @@
                 <w:noProof/>
                 <w:webHidden/>
               </w:rPr>
-              <w:instrText xml:space="preserve"> PAGEREF _Toc466904565 \h </w:instrText>
+              <w:instrText xml:space="preserve"> PAGEREF _Toc468638653 \h </w:instrText>
             </w:r>
             <w:r>
               <w:rPr>
@@ -2405,7 +2722,7 @@
                 <w:noProof/>
                 <w:webHidden/>
               </w:rPr>
-              <w:t>22</w:t>
+              <w:t>38</w:t>
             </w:r>
             <w:r>
               <w:rPr>
@@ -2425,13 +2742,13 @@
               <w:sz w:val="22"/>
             </w:rPr>
           </w:pPr>
-          <w:hyperlink w:anchor="_Toc466904566" w:history="1">
+          <w:hyperlink w:anchor="_Toc468638654" w:history="1">
             <w:r>
               <w:rPr>
                 <w:rStyle w:val="Hyperlink"/>
                 <w:noProof/>
               </w:rPr>
-              <w:t>5.10 ServiceRegistry</w:t>
+              <w:t>5.11 Uso delle eccezioni</w:t>
             </w:r>
             <w:r>
               <w:rPr>
@@ -2452,7 +2769,7 @@
                 <w:noProof/>
                 <w:webHidden/>
               </w:rPr>
-              <w:instrText xml:space="preserve"> PAGEREF _Toc466904566 \h </w:instrText>
+              <w:instrText xml:space="preserve"> PAGEREF _Toc468638654 \h </w:instrText>
             </w:r>
             <w:r>
               <w:rPr>
@@ -2472,7 +2789,7 @@
                 <w:noProof/>
                 <w:webHidden/>
               </w:rPr>
-              <w:t>22</w:t>
+              <w:t>39</w:t>
             </w:r>
             <w:r>
               <w:rPr>
@@ -2492,13 +2809,13 @@
               <w:sz w:val="22"/>
             </w:rPr>
           </w:pPr>
-          <w:hyperlink w:anchor="_Toc466904567" w:history="1">
+          <w:hyperlink w:anchor="_Toc468638655" w:history="1">
             <w:r>
               <w:rPr>
                 <w:rStyle w:val="Hyperlink"/>
                 <w:noProof/>
               </w:rPr>
-              <w:t>5.11 Uso delle eccezioni</w:t>
+              <w:t>Graphical User Interface</w:t>
             </w:r>
             <w:r>
               <w:rPr>
@@ -2519,7 +2836,7 @@
                 <w:noProof/>
                 <w:webHidden/>
               </w:rPr>
-              <w:instrText xml:space="preserve"> PAGEREF _Toc466904567 \h </w:instrText>
+              <w:instrText xml:space="preserve"> PAGEREF _Toc468638655 \h </w:instrText>
             </w:r>
             <w:r>
               <w:rPr>
@@ -2539,7 +2856,74 @@
                 <w:noProof/>
                 <w:webHidden/>
               </w:rPr>
-              <w:t>22</w:t>
+              <w:t>40</w:t>
+            </w:r>
+            <w:r>
+              <w:rPr>
+                <w:noProof/>
+                <w:webHidden/>
+              </w:rPr>
+              <w:fldChar w:fldCharType="end"/>
+            </w:r>
+          </w:hyperlink>
+        </w:p>
+        <w:p>
+          <w:pPr>
+            <w:pStyle w:val="TOC1"/>
+            <w:rPr>
+              <w:rFonts w:asciiTheme="minorHAnsi" w:hAnsiTheme="minorHAnsi"/>
+              <w:noProof/>
+              <w:sz w:val="22"/>
+            </w:rPr>
+          </w:pPr>
+          <w:hyperlink w:anchor="_Toc468638656" w:history="1">
+            <w:r>
+              <w:rPr>
+                <w:rStyle w:val="Hyperlink"/>
+                <w:noProof/>
+              </w:rPr>
+              <w:t>Conclusioni e sviluppi futuri</w:t>
+            </w:r>
+            <w:r>
+              <w:rPr>
+                <w:noProof/>
+                <w:webHidden/>
+              </w:rPr>
+              <w:tab/>
+            </w:r>
+            <w:r>
+              <w:rPr>
+                <w:noProof/>
+                <w:webHidden/>
+              </w:rPr>
+              <w:fldChar w:fldCharType="begin"/>
+            </w:r>
+            <w:r>
+              <w:rPr>
+                <w:noProof/>
+                <w:webHidden/>
+              </w:rPr>
+              <w:instrText xml:space="preserve"> PAGEREF _Toc468638656 \h </w:instrText>
+            </w:r>
+            <w:r>
+              <w:rPr>
+                <w:noProof/>
+                <w:webHidden/>
+              </w:rPr>
+            </w:r>
+            <w:r>
+              <w:rPr>
+                <w:noProof/>
+                <w:webHidden/>
+              </w:rPr>
+              <w:fldChar w:fldCharType="separate"/>
+            </w:r>
+            <w:r>
+              <w:rPr>
+                <w:noProof/>
+                <w:webHidden/>
+              </w:rPr>
+              <w:t>42</w:t>
             </w:r>
             <w:r>
               <w:rPr>
@@ -2578,12 +2962,27 @@
         <w:pStyle w:val="Heading1"/>
         <w:spacing w:before="120" w:after="160" w:line="360" w:lineRule="auto"/>
       </w:pPr>
-      <w:bookmarkStart w:id="0" w:name="_Toc466904531"/>
+      <w:bookmarkStart w:id="0" w:name="_Toc468638614"/>
       <w:r>
         <w:lastRenderedPageBreak/>
+        <w:t>Abstract</w:t>
+      </w:r>
+      <w:bookmarkEnd w:id="0"/>
+    </w:p>
+    <w:p>
+      <w:bookmarkStart w:id="1" w:name="_GoBack"/>
+      <w:bookmarkEnd w:id="1"/>
+    </w:p>
+    <w:p>
+      <w:pPr>
+        <w:pStyle w:val="Heading1"/>
+        <w:spacing w:before="120" w:after="160" w:line="360" w:lineRule="auto"/>
+      </w:pPr>
+      <w:bookmarkStart w:id="2" w:name="_Toc468638615"/>
+      <w:r>
         <w:t>Introduzione</w:t>
       </w:r>
-      <w:bookmarkEnd w:id="0"/>
+      <w:bookmarkEnd w:id="2"/>
     </w:p>
     <w:p>
       <w:r>
@@ -2803,7 +3202,16 @@
           <w:iCs/>
           <w:szCs w:val="24"/>
         </w:rPr>
-        <w:t>vuole offrire al mercato e alle imprese un contesto di sviluppo di applicazioni software in cui vengono rispettate le leggi in materia di protezione dei dati sensibili, favorendo l’interoperabilità fra di esse.</w:t>
+        <w:t xml:space="preserve">vuole offrire al mercato e alle imprese un contesto di sviluppo di applicazioni software in cui vengono </w:t>
+      </w:r>
+      <w:r>
+        <w:rPr>
+          <w:rFonts w:cs="Times New Roman"/>
+          <w:iCs/>
+          <w:szCs w:val="24"/>
+        </w:rPr>
+        <w:lastRenderedPageBreak/>
+        <w:t>rispettate le leggi in materia di protezione dei dati sensibili, favorendo l’interoperabilità fra di esse.</w:t>
       </w:r>
     </w:p>
     <w:p>
@@ -2872,16 +3280,7 @@
           <w:iCs/>
           <w:szCs w:val="24"/>
         </w:rPr>
-        <w:t xml:space="preserve">, come ad esempio la </w:t>
-      </w:r>
-      <w:r>
-        <w:rPr>
-          <w:rFonts w:cs="Times New Roman"/>
-          <w:iCs/>
-          <w:szCs w:val="24"/>
-        </w:rPr>
-        <w:lastRenderedPageBreak/>
-        <w:t>possibilità di contenere in modo sicuro i dati personali dell’utente e offrire interoperabilità fra diversi servizi, utilizzando concretamente i dati memorizzati.</w:t>
+        <w:t>, come ad esempio la possibilità di contenere in modo sicuro i dati personali dell’utente e offrire interoperabilità fra diversi servizi, utilizzando concretamente i dati memorizzati.</w:t>
       </w:r>
     </w:p>
     <w:p>
@@ -3007,14 +3406,14 @@
         <w:pStyle w:val="Heading1"/>
         <w:spacing w:before="120" w:after="160" w:line="360" w:lineRule="auto"/>
       </w:pPr>
-      <w:bookmarkStart w:id="1" w:name="_Toc466904532"/>
+      <w:bookmarkStart w:id="3" w:name="_Toc468638616"/>
       <w:r>
         <w:t>1 MyData</w:t>
       </w:r>
       <w:r>
         <w:t>, Big Data</w:t>
       </w:r>
-      <w:bookmarkEnd w:id="1"/>
+      <w:bookmarkEnd w:id="3"/>
     </w:p>
     <w:p>
       <w:pPr>
@@ -3439,7 +3838,15 @@
           <w:rFonts w:cs="Times New Roman"/>
           <w:szCs w:val="24"/>
         </w:rPr>
-        <w:t xml:space="preserve"> cerca di trovare una risposta a questi temi attraverso un cambio di paradigma che ponga l’utente al centro, </w:t>
+        <w:t xml:space="preserve"> cerca di trovare una risposta a questi temi attraverso un cambio di paradigma che ponga </w:t>
+      </w:r>
+      <w:r>
+        <w:rPr>
+          <w:rFonts w:cs="Times New Roman"/>
+          <w:szCs w:val="24"/>
+        </w:rPr>
+        <w:lastRenderedPageBreak/>
+        <w:t xml:space="preserve">l’utente al centro, </w:t>
       </w:r>
       <w:r>
         <w:rPr>
@@ -3495,15 +3902,7 @@
           <w:rFonts w:cs="Times New Roman"/>
           <w:szCs w:val="24"/>
         </w:rPr>
-        <w:t xml:space="preserve"> </w:t>
-      </w:r>
-      <w:r>
-        <w:rPr>
-          <w:rFonts w:cs="Times New Roman"/>
-          <w:szCs w:val="24"/>
-        </w:rPr>
-        <w:lastRenderedPageBreak/>
-        <w:t>più approfondite del proprio comportamento</w:t>
+        <w:t xml:space="preserve"> più approfondite del proprio comportamento</w:t>
       </w:r>
       <w:r>
         <w:rPr>
@@ -3735,7 +4134,7 @@
         </w:rPr>
         <w:br w:type="page"/>
       </w:r>
-      <w:bookmarkStart w:id="2" w:name="_Toc466904533"/>
+      <w:bookmarkStart w:id="4" w:name="_Toc468638617"/>
       <w:r>
         <w:rPr>
           <w:lang w:val="en-GB"/>
@@ -3749,7 +4148,7 @@
         </w:rPr>
         <w:t>Smart Mobility</w:t>
       </w:r>
-      <w:bookmarkEnd w:id="2"/>
+      <w:bookmarkEnd w:id="4"/>
     </w:p>
     <w:p>
       <w:pPr>
@@ -3759,14 +4158,14 @@
           <w:lang w:val="en-GB"/>
         </w:rPr>
       </w:pPr>
-      <w:bookmarkStart w:id="3" w:name="_Toc466904534"/>
+      <w:bookmarkStart w:id="5" w:name="_Toc468638618"/>
       <w:r>
         <w:rPr>
           <w:lang w:val="en-GB"/>
         </w:rPr>
         <w:t>2.1 Mobility as a Service</w:t>
       </w:r>
-      <w:bookmarkEnd w:id="3"/>
+      <w:bookmarkEnd w:id="5"/>
     </w:p>
     <w:p>
       <w:pPr>
@@ -4355,7 +4754,7 @@
         <w:pStyle w:val="Heading3"/>
         <w:spacing w:after="160" w:line="360" w:lineRule="auto"/>
       </w:pPr>
-      <w:bookmarkStart w:id="4" w:name="_Toc466904535"/>
+      <w:bookmarkStart w:id="6" w:name="_Toc468638619"/>
       <w:r>
         <w:lastRenderedPageBreak/>
         <w:t xml:space="preserve">2.1.1 </w:t>
@@ -4384,7 +4783,7 @@
       <w:r>
         <w:t xml:space="preserve"> Planner</w:t>
       </w:r>
-      <w:bookmarkEnd w:id="4"/>
+      <w:bookmarkEnd w:id="6"/>
     </w:p>
     <w:p>
       <w:pPr>
@@ -4929,11 +5328,11 @@
         <w:pStyle w:val="Heading2"/>
         <w:spacing w:after="160" w:line="360" w:lineRule="auto"/>
       </w:pPr>
-      <w:bookmarkStart w:id="5" w:name="_Toc466904536"/>
+      <w:bookmarkStart w:id="7" w:name="_Toc468638620"/>
       <w:r>
         <w:t>2.2 Smart Mobility for All</w:t>
       </w:r>
-      <w:bookmarkEnd w:id="5"/>
+      <w:bookmarkEnd w:id="7"/>
     </w:p>
     <w:p>
       <w:pPr>
@@ -5178,11 +5577,11 @@
       <w:pPr>
         <w:pStyle w:val="Heading1"/>
       </w:pPr>
-      <w:bookmarkStart w:id="6" w:name="_Toc466904537"/>
+      <w:bookmarkStart w:id="8" w:name="_Toc468638621"/>
       <w:r>
         <w:t>2 ½ GDPR??</w:t>
       </w:r>
-      <w:bookmarkEnd w:id="6"/>
+      <w:bookmarkEnd w:id="8"/>
     </w:p>
     <w:p/>
     <w:p>
@@ -5190,11 +5589,11 @@
         <w:pStyle w:val="Heading1"/>
         <w:spacing w:before="120" w:after="160" w:line="360" w:lineRule="auto"/>
       </w:pPr>
-      <w:bookmarkStart w:id="7" w:name="_Toc466904538"/>
+      <w:bookmarkStart w:id="9" w:name="_Toc468638622"/>
       <w:r>
         <w:t>3 Architettura MyData</w:t>
       </w:r>
-      <w:bookmarkEnd w:id="7"/>
+      <w:bookmarkEnd w:id="9"/>
     </w:p>
     <w:p>
       <w:r>
@@ -5223,14 +5622,14 @@
         <w:pStyle w:val="Heading2"/>
         <w:spacing w:after="160" w:line="360" w:lineRule="auto"/>
       </w:pPr>
-      <w:bookmarkStart w:id="8" w:name="_Toc466904539"/>
+      <w:bookmarkStart w:id="10" w:name="_Toc468638623"/>
       <w:r>
         <w:t>3.</w:t>
       </w:r>
       <w:r>
         <w:t>1 Entità fondamentali</w:t>
       </w:r>
-      <w:bookmarkEnd w:id="8"/>
+      <w:bookmarkEnd w:id="10"/>
     </w:p>
     <w:p>
       <w:pPr>
@@ -5641,22 +6040,22 @@
         <w:pStyle w:val="Heading2"/>
         <w:spacing w:after="160" w:line="360" w:lineRule="auto"/>
       </w:pPr>
-      <w:bookmarkStart w:id="9" w:name="_Ref466761680"/>
-      <w:bookmarkStart w:id="10" w:name="_Ref466761686"/>
-      <w:bookmarkStart w:id="11" w:name="_Ref466761690"/>
-      <w:bookmarkStart w:id="12" w:name="_Ref466761693"/>
-      <w:bookmarkStart w:id="13" w:name="_Toc466904540"/>
+      <w:bookmarkStart w:id="11" w:name="_Ref466761680"/>
+      <w:bookmarkStart w:id="12" w:name="_Ref466761686"/>
+      <w:bookmarkStart w:id="13" w:name="_Ref466761690"/>
+      <w:bookmarkStart w:id="14" w:name="_Ref466761693"/>
+      <w:bookmarkStart w:id="15" w:name="_Toc468638624"/>
       <w:r>
         <w:t>3</w:t>
       </w:r>
       <w:r>
         <w:t>.2 Service Registry, Service Linking</w:t>
       </w:r>
-      <w:bookmarkEnd w:id="9"/>
-      <w:bookmarkEnd w:id="10"/>
       <w:bookmarkEnd w:id="11"/>
       <w:bookmarkEnd w:id="12"/>
       <w:bookmarkEnd w:id="13"/>
+      <w:bookmarkEnd w:id="14"/>
+      <w:bookmarkEnd w:id="15"/>
     </w:p>
     <w:p>
       <w:pPr>
@@ -6068,7 +6467,7 @@
       <w:pPr>
         <w:pStyle w:val="Heading3"/>
       </w:pPr>
-      <w:bookmarkStart w:id="14" w:name="_Toc466904541"/>
+      <w:bookmarkStart w:id="16" w:name="_Toc468638625"/>
       <w:r>
         <w:t xml:space="preserve">3.2.1 </w:t>
       </w:r>
@@ -6083,10 +6482,9 @@
       <w:r>
         <w:t xml:space="preserve"> 2.0</w:t>
       </w:r>
-      <w:bookmarkEnd w:id="14"/>
-    </w:p>
-    <w:p>
-      <w:bookmarkStart w:id="15" w:name="_Toc466904542"/>
+      <w:bookmarkEnd w:id="16"/>
+    </w:p>
+    <w:p>
       <w:proofErr w:type="spellStart"/>
       <w:r>
         <w:t>OAuth</w:t>
@@ -6455,6 +6853,7 @@
         <w:pStyle w:val="Heading2"/>
         <w:spacing w:after="160" w:line="360" w:lineRule="auto"/>
       </w:pPr>
+      <w:bookmarkStart w:id="17" w:name="_Toc468638626"/>
       <w:r>
         <w:t>3</w:t>
       </w:r>
@@ -6464,7 +6863,7 @@
       <w:r>
         <w:t>Consent</w:t>
       </w:r>
-      <w:bookmarkEnd w:id="15"/>
+      <w:bookmarkEnd w:id="17"/>
     </w:p>
     <w:p>
       <w:pPr>
@@ -7023,7 +7422,7 @@
           <w:sz w:val="48"/>
         </w:rPr>
       </w:pPr>
-      <w:bookmarkStart w:id="16" w:name="_Toc466904543"/>
+      <w:bookmarkStart w:id="18" w:name="_Toc468638627"/>
       <w:r>
         <w:t xml:space="preserve">3.3.1 </w:t>
       </w:r>
@@ -7043,7 +7442,6 @@
       <w:r>
         <w:t xml:space="preserve"> </w:t>
       </w:r>
-      <w:bookmarkEnd w:id="16"/>
       <w:proofErr w:type="spellStart"/>
       <w:r>
         <w:t>Notice</w:t>
@@ -7064,10 +7462,10 @@
       <w:r>
         <w:t>Specification</w:t>
       </w:r>
-      <w:proofErr w:type="spellEnd"/>
-    </w:p>
-    <w:p>
-      <w:bookmarkStart w:id="17" w:name="_Toc466904544"/>
+      <w:bookmarkEnd w:id="18"/>
+      <w:proofErr w:type="spellEnd"/>
+    </w:p>
+    <w:p>
       <w:r>
         <w:t xml:space="preserve">All’interno della documentazione di </w:t>
       </w:r>
@@ -7259,28 +7657,184 @@
       </w:r>
     </w:p>
     <w:p>
-      <w:pPr>
+      <w:r>
+        <w:t>\end{quote}</w:t>
+      </w:r>
+    </w:p>
+    <w:p>
+      <w:r>
+        <w:t>Altri esempi comprendono la definizione di</w:t>
+      </w:r>
+      <w:r>
+        <w:t xml:space="preserve"> </w:t>
+      </w:r>
+      <w:proofErr w:type="spellStart"/>
+      <w:r>
+        <w:t>Personally</w:t>
+      </w:r>
+      <w:proofErr w:type="spellEnd"/>
+      <w:r>
+        <w:t xml:space="preserve"> </w:t>
+      </w:r>
+      <w:proofErr w:type="spellStart"/>
+      <w:r>
+        <w:t>Identifiable</w:t>
+      </w:r>
+      <w:proofErr w:type="spellEnd"/>
+      <w:r>
+        <w:t xml:space="preserve"> Information e </w:t>
+      </w:r>
+      <w:proofErr w:type="spellStart"/>
+      <w:r>
+        <w:t>Consent</w:t>
+      </w:r>
+      <w:proofErr w:type="spellEnd"/>
+      <w:r>
+        <w:t xml:space="preserve"> </w:t>
+      </w:r>
+      <w:proofErr w:type="spellStart"/>
+      <w:r>
+        <w:t>Recipt</w:t>
+      </w:r>
+      <w:proofErr w:type="spellEnd"/>
+      <w:r>
+        <w:t>.</w:t>
+      </w:r>
+    </w:p>
+    <w:p>
+      <w:r>
+        <w:t xml:space="preserve">Successivamente, viene descritta la struttura dati proposta come standard di </w:t>
+      </w:r>
+      <w:proofErr w:type="spellStart"/>
+      <w:r>
+        <w:t>Consent</w:t>
+      </w:r>
+      <w:proofErr w:type="spellEnd"/>
+      <w:r>
+        <w:t xml:space="preserve"> </w:t>
+      </w:r>
+      <w:proofErr w:type="spellStart"/>
+      <w:r>
+        <w:t>Receipt</w:t>
+      </w:r>
+      <w:proofErr w:type="spellEnd"/>
+      <w:r>
+        <w:t xml:space="preserve">, dettagliando ogni campo presente al suo interno. Ho preso spunto da questo documento al momento di realizzare i </w:t>
+      </w:r>
+      <w:proofErr w:type="spellStart"/>
+      <w:r>
+        <w:t>Consent</w:t>
+      </w:r>
+      <w:proofErr w:type="spellEnd"/>
+      <w:r>
+        <w:t xml:space="preserve"> all’interno del gestore di dati personali (sottosezione \</w:t>
+      </w:r>
+      <w:proofErr w:type="spellStart"/>
+      <w:r>
+        <w:t>ref</w:t>
+      </w:r>
+      <w:proofErr w:type="spellEnd"/>
+      <w:r>
+        <w:t>{}).</w:t>
+      </w:r>
+    </w:p>
+    <w:p>
+      <w:pPr>
+        <w:pStyle w:val="Heading3"/>
         <w:rPr>
           <w:lang w:val="en-GB"/>
         </w:rPr>
       </w:pPr>
+      <w:bookmarkStart w:id="19" w:name="_Toc468638628"/>
       <w:r>
         <w:rPr>
           <w:lang w:val="en-GB"/>
         </w:rPr>
-        <w:t>\end{quote}</w:t>
-      </w:r>
-    </w:p>
-    <w:p>
-      <w:r>
-        <w:t>Altri esempi comprendono la definizione di</w:t>
-      </w:r>
+        <w:t>3.3.2 U</w:t>
+      </w:r>
+      <w:r>
+        <w:rPr>
+          <w:lang w:val="en-GB"/>
+        </w:rPr>
+        <w:t>ser Managed Access</w:t>
+      </w:r>
+      <w:bookmarkEnd w:id="19"/>
+    </w:p>
+    <w:p>
+      <w:pPr>
+        <w:rPr>
+          <w:lang w:val="en-GB"/>
+        </w:rPr>
+      </w:pPr>
+      <w:r>
+        <w:rPr>
+          <w:lang w:val="en-GB"/>
+        </w:rPr>
+        <w:t>\\figure</w:t>
+      </w:r>
+    </w:p>
+    <w:p>
+      <w:r>
+        <w:t xml:space="preserve">User </w:t>
+      </w:r>
+      <w:proofErr w:type="spellStart"/>
+      <w:r>
+        <w:t>Managed</w:t>
+      </w:r>
+      <w:proofErr w:type="spellEnd"/>
+      <w:r>
+        <w:t xml:space="preserve"> Access </w:t>
+      </w:r>
+      <w:r>
+        <w:t>\</w:t>
+      </w:r>
+      <w:proofErr w:type="spellStart"/>
+      <w:r>
+        <w:t>cite</w:t>
+      </w:r>
+      <w:proofErr w:type="spellEnd"/>
+      <w:r>
+        <w:t xml:space="preserve">{} </w:t>
+      </w:r>
+      <w:r>
+        <w:t xml:space="preserve">è un protocollo basato su </w:t>
+      </w:r>
+      <w:proofErr w:type="spellStart"/>
+      <w:r>
+        <w:t>OAuth</w:t>
+      </w:r>
+      <w:proofErr w:type="spellEnd"/>
+      <w:r>
+        <w:t xml:space="preserve"> (del quale si è parlato in \</w:t>
+      </w:r>
+      <w:proofErr w:type="spellStart"/>
+      <w:r>
+        <w:t>ref</w:t>
+      </w:r>
+      <w:proofErr w:type="spellEnd"/>
+      <w:r>
+        <w:t>{}) il cui scopo è definire l’accesso a risorse protette (potenzialmente disponibili su infrastruttura distribuita) da parte di applicazioni client. Le modalità di accesso alle risorse vengono definite dall’utente finale e messe in atto</w:t>
+      </w:r>
+      <w:r>
+        <w:t xml:space="preserve"> da un’autorità centrale di autorizzazione. </w:t>
+      </w:r>
+      <w:r>
+        <w:t>Anche il protocollo UMA</w:t>
+      </w:r>
+      <w:r>
+        <w:t xml:space="preserve">, come il </w:t>
+      </w:r>
+      <w:proofErr w:type="spellStart"/>
+      <w:r>
+        <w:t>Consent</w:t>
+      </w:r>
+      <w:proofErr w:type="spellEnd"/>
       <w:r>
         <w:t xml:space="preserve"> </w:t>
       </w:r>
       <w:proofErr w:type="spellStart"/>
       <w:r>
-        <w:t>Personally</w:t>
+        <w:t>Receipt</w:t>
       </w:r>
       <w:proofErr w:type="spellEnd"/>
       <w:r>
@@ -7288,15 +7842,26 @@
       </w:r>
       <w:proofErr w:type="spellStart"/>
       <w:r>
-        <w:t>Identifiable</w:t>
-      </w:r>
-      <w:proofErr w:type="spellEnd"/>
-      <w:r>
-        <w:t xml:space="preserve"> Information e </w:t>
-      </w:r>
-      <w:proofErr w:type="spellStart"/>
-      <w:r>
-        <w:t>Consent</w:t>
+        <w:t>Specification</w:t>
+      </w:r>
+      <w:proofErr w:type="spellEnd"/>
+      <w:r>
+        <w:t xml:space="preserve"> sopra citato,</w:t>
+      </w:r>
+      <w:r>
+        <w:t xml:space="preserve"> viene indicato all’interno della documentazione </w:t>
+      </w:r>
+      <w:proofErr w:type="spellStart"/>
+      <w:r>
+        <w:t>MyData</w:t>
+      </w:r>
+      <w:proofErr w:type="spellEnd"/>
+      <w:r>
+        <w:t xml:space="preserve"> come “</w:t>
+      </w:r>
+      <w:proofErr w:type="spellStart"/>
+      <w:r>
+        <w:t>Key</w:t>
       </w:r>
       <w:proofErr w:type="spellEnd"/>
       <w:r>
@@ -7304,113 +7869,114 @@
       </w:r>
       <w:proofErr w:type="spellStart"/>
       <w:r>
-        <w:t>Recipt</w:t>
-      </w:r>
-      <w:proofErr w:type="spellEnd"/>
-      <w:r>
-        <w:t>.</w:t>
-      </w:r>
-    </w:p>
-    <w:p>
-      <w:r>
-        <w:t xml:space="preserve">Successivamente, viene descritta la struttura dati proposta come standard di </w:t>
-      </w:r>
-      <w:proofErr w:type="spellStart"/>
-      <w:r>
-        <w:t>Consent</w:t>
-      </w:r>
-      <w:proofErr w:type="spellEnd"/>
+        <w:t>Related</w:t>
+      </w:r>
+      <w:proofErr w:type="spellEnd"/>
+      <w:r>
+        <w:t xml:space="preserve"> Standard”.</w:t>
+      </w:r>
+    </w:p>
+    <w:p>
+      <w:r>
+        <w:lastRenderedPageBreak/>
+        <w:t xml:space="preserve">Il protocollo UMA si articola in tre momenti principali, dai quali si è preso spunto nell’implementazione del flusso del programma all’interno del gestore di dati personali. Per agevolare la descrizione del protocollo, si definiscono i termini </w:t>
+      </w:r>
+      <w:proofErr w:type="spellStart"/>
+      <w:r>
+        <w:t>Authorization</w:t>
+      </w:r>
+      <w:proofErr w:type="spellEnd"/>
+      <w:r>
+        <w:t xml:space="preserve"> Server, per descrivere </w:t>
+      </w:r>
+      <w:r>
+        <w:t>il server che si occupa di policy enforcement, e Resource Server, che indica il server presso cui vengono depositate le risorse da proteggere.</w:t>
+      </w:r>
+    </w:p>
+    <w:p>
+      <w:r>
+        <w:t>Come prima operazione, l’</w:t>
+      </w:r>
+      <w:r>
+        <w:t xml:space="preserve">utente finale deposita i suoi dati presso un </w:t>
+      </w:r>
+      <w:proofErr w:type="spellStart"/>
+      <w:r>
+        <w:t>Authorization</w:t>
+      </w:r>
+      <w:proofErr w:type="spellEnd"/>
+      <w:r>
+        <w:t xml:space="preserve"> Server, definendo in modo sicuro le regole per la gestione dell’accesso. Questo è regolato per mezzo delle API esposte dall’</w:t>
+      </w:r>
+      <w:proofErr w:type="spellStart"/>
+      <w:r>
+        <w:t>Authorization</w:t>
+      </w:r>
+      <w:proofErr w:type="spellEnd"/>
+      <w:r>
+        <w:t xml:space="preserve"> Server, che fanno uso di</w:t>
+      </w:r>
       <w:r>
         <w:t xml:space="preserve"> </w:t>
       </w:r>
       <w:proofErr w:type="spellStart"/>
       <w:r>
-        <w:t>Receipt</w:t>
-      </w:r>
-      <w:proofErr w:type="spellEnd"/>
-      <w:r>
-        <w:t xml:space="preserve">, dettagliando ogni campo presente al suo interno. Ho preso spunto da questo documento al momento di realizzare i </w:t>
-      </w:r>
-      <w:proofErr w:type="spellStart"/>
-      <w:r>
-        <w:t>Consent</w:t>
-      </w:r>
-      <w:proofErr w:type="spellEnd"/>
-      <w:r>
-        <w:t xml:space="preserve"> all’interno del gestore di dati personali (sottosezione \</w:t>
-      </w:r>
-      <w:proofErr w:type="spellStart"/>
-      <w:r>
-        <w:t>ref</w:t>
-      </w:r>
-      <w:proofErr w:type="spellEnd"/>
-      <w:r>
-        <w:t>{}).</w:t>
-      </w:r>
-    </w:p>
-    <w:p>
-      <w:pPr>
-        <w:pStyle w:val="Heading3"/>
-        <w:rPr>
-          <w:lang w:val="en-GB"/>
-        </w:rPr>
-      </w:pPr>
-      <w:r>
-        <w:rPr>
-          <w:lang w:val="en-GB"/>
-        </w:rPr>
-        <w:t>3.3.2 U</w:t>
-      </w:r>
-      <w:r>
-        <w:rPr>
-          <w:lang w:val="en-GB"/>
-        </w:rPr>
-        <w:t>ser Managed Access</w:t>
-      </w:r>
-      <w:bookmarkEnd w:id="17"/>
-    </w:p>
-    <w:p>
-      <w:pPr>
-        <w:rPr>
-          <w:lang w:val="en-GB"/>
-        </w:rPr>
-      </w:pPr>
-      <w:hyperlink r:id="rId6" w:history="1">
-        <w:r>
-          <w:rPr>
-            <w:rStyle w:val="Hyperlink"/>
-            <w:lang w:val="en-GB"/>
-          </w:rPr>
-          <w:t>https://kantarainitiative.org/confluence/display/uma/Home</w:t>
-        </w:r>
-      </w:hyperlink>
-    </w:p>
-    <w:p>
-      <w:pPr>
-        <w:rPr>
-          <w:lang w:val="en-GB"/>
-        </w:rPr>
-      </w:pPr>
-      <w:r>
-        <w:rPr>
-          <w:lang w:val="en-GB"/>
-        </w:rPr>
-        <w:t xml:space="preserve">User-Managed Access (UMA) is an </w:t>
-      </w:r>
-      <w:hyperlink r:id="rId7" w:history="1">
-        <w:r>
-          <w:rPr>
-            <w:rStyle w:val="Hyperlink"/>
-            <w:lang w:val="en-GB"/>
-          </w:rPr>
-          <w:t>award-winning</w:t>
-        </w:r>
-      </w:hyperlink>
-      <w:r>
-        <w:rPr>
-          <w:lang w:val="en-GB"/>
-        </w:rPr>
-        <w:t xml:space="preserve"> OAuth-based protocol designed to give a web user a unified control point for authorizing who and what can get access to their online personal data, content, and services, no matter where all those things live on the web</w:t>
+        <w:t>OAuth</w:t>
+      </w:r>
+      <w:proofErr w:type="spellEnd"/>
+      <w:r>
+        <w:t xml:space="preserve"> (o sue implementazioni).</w:t>
+      </w:r>
+    </w:p>
+    <w:p>
+      <w:r>
+        <w:t xml:space="preserve">In un secondo momento, una applicazione client fa </w:t>
+      </w:r>
+      <w:r>
+        <w:t>richiede</w:t>
+      </w:r>
+      <w:r>
+        <w:t xml:space="preserve"> un set di risorse ad un Resource Server protetto mediante protocollo UMA</w:t>
+      </w:r>
+      <w:r>
+        <w:t xml:space="preserve"> tramite API </w:t>
+      </w:r>
+      <w:proofErr w:type="spellStart"/>
+      <w:r>
+        <w:t>OAuth</w:t>
+      </w:r>
+      <w:proofErr w:type="spellEnd"/>
+      <w:r>
+        <w:t xml:space="preserve">. </w:t>
+      </w:r>
+    </w:p>
+    <w:p>
+      <w:r>
+        <w:t>Durante il protocollo vi è lo scambio e l’emissione di tre tipi di token (</w:t>
+      </w:r>
+      <w:proofErr w:type="spellStart"/>
+      <w:r>
+        <w:t>Protection</w:t>
+      </w:r>
+      <w:proofErr w:type="spellEnd"/>
+      <w:r>
+        <w:t xml:space="preserve"> API Token, </w:t>
+      </w:r>
+      <w:proofErr w:type="spellStart"/>
+      <w:r>
+        <w:t>Requesting</w:t>
+      </w:r>
+      <w:proofErr w:type="spellEnd"/>
+      <w:r>
+        <w:t xml:space="preserve"> Party Token, </w:t>
+      </w:r>
+      <w:proofErr w:type="spellStart"/>
+      <w:r>
+        <w:t>Authorization</w:t>
+      </w:r>
+      <w:proofErr w:type="spellEnd"/>
+      <w:r>
+        <w:t xml:space="preserve"> API Token), utilizzati per provare l’affidabilità, l’identità e l’autorizzazione garantita al servizio per l’accesso alle risorse.</w:t>
       </w:r>
     </w:p>
     <w:p>
@@ -7418,236 +7984,236 @@
         <w:pStyle w:val="Heading2"/>
         <w:spacing w:after="160" w:line="360" w:lineRule="auto"/>
       </w:pPr>
-      <w:bookmarkStart w:id="18" w:name="_Toc466904545"/>
-      <w:r>
+      <w:bookmarkStart w:id="20" w:name="_Toc468638629"/>
+      <w:r>
+        <w:t>3</w:t>
+      </w:r>
+      <w:r>
+        <w:t>.4 Personal Data Storage</w:t>
+      </w:r>
+      <w:bookmarkEnd w:id="20"/>
+    </w:p>
+    <w:p>
+      <w:pPr>
+        <w:rPr>
+          <w:rFonts w:cs="Times New Roman"/>
+          <w:szCs w:val="24"/>
+        </w:rPr>
+      </w:pPr>
+      <w:r>
+        <w:rPr>
+          <w:rFonts w:cs="Times New Roman"/>
+          <w:szCs w:val="24"/>
+        </w:rPr>
+        <w:t xml:space="preserve">Nonostante non venga dato un peso rilevante a questa componente all’interno dei documenti di </w:t>
+      </w:r>
+      <w:proofErr w:type="spellStart"/>
+      <w:r>
+        <w:rPr>
+          <w:rFonts w:cs="Times New Roman"/>
+          <w:i/>
+          <w:szCs w:val="24"/>
+        </w:rPr>
+        <w:t>MyData</w:t>
+      </w:r>
+      <w:proofErr w:type="spellEnd"/>
+      <w:r>
+        <w:rPr>
+          <w:rFonts w:cs="Times New Roman"/>
+          <w:szCs w:val="24"/>
+        </w:rPr>
+        <w:t xml:space="preserve">, non è possibile prescindere dall’esistenza di un database che mantenga tutti i dati relativi ad un </w:t>
+      </w:r>
+      <w:r>
+        <w:rPr>
+          <w:rFonts w:cs="Times New Roman"/>
+          <w:i/>
+          <w:szCs w:val="24"/>
+        </w:rPr>
+        <w:t xml:space="preserve">Account </w:t>
+      </w:r>
+      <w:proofErr w:type="spellStart"/>
+      <w:r>
+        <w:rPr>
+          <w:rFonts w:cs="Times New Roman"/>
+          <w:i/>
+          <w:szCs w:val="24"/>
+        </w:rPr>
+        <w:t>Owner</w:t>
+      </w:r>
+      <w:proofErr w:type="spellEnd"/>
+      <w:r>
+        <w:rPr>
+          <w:rFonts w:cs="Times New Roman"/>
+          <w:szCs w:val="24"/>
+        </w:rPr>
+        <w:t>. Non si tratta infatti solo di dati personali, ma di ogni dato utilizzato da un generico servizio o ad esempio inserito volontariamente dall’utente.</w:t>
+      </w:r>
+    </w:p>
+    <w:p>
+      <w:pPr>
+        <w:rPr>
+          <w:rFonts w:cs="Times New Roman"/>
+          <w:szCs w:val="24"/>
+        </w:rPr>
+      </w:pPr>
+      <w:r>
+        <w:rPr>
+          <w:rFonts w:cs="Times New Roman"/>
+          <w:szCs w:val="24"/>
+        </w:rPr>
+        <w:t xml:space="preserve">Non è specificato se il Personal Data Storage (spesso chiamato anche Personal Data </w:t>
+      </w:r>
+      <w:proofErr w:type="spellStart"/>
+      <w:r>
+        <w:rPr>
+          <w:rFonts w:cs="Times New Roman"/>
+          <w:szCs w:val="24"/>
+        </w:rPr>
+        <w:t>Vault</w:t>
+      </w:r>
+      <w:proofErr w:type="spellEnd"/>
+      <w:r>
+        <w:rPr>
+          <w:rFonts w:cs="Times New Roman"/>
+          <w:szCs w:val="24"/>
+        </w:rPr>
+        <w:t>) faccia parte dell’ecosistema dell’operatore: ciò è possibile, ma non sono da escludere implementazioni alternative che prevedono il salvataggio delle informazioni presso il dispositivo dell’utente.</w:t>
+      </w:r>
+    </w:p>
+    <w:p>
+      <w:pPr>
+        <w:rPr>
+          <w:rFonts w:cs="Times New Roman"/>
+          <w:szCs w:val="24"/>
+        </w:rPr>
+      </w:pPr>
+      <w:r>
+        <w:rPr>
+          <w:rFonts w:cs="Times New Roman"/>
+          <w:szCs w:val="24"/>
+        </w:rPr>
+        <w:t xml:space="preserve">L’accesso ai dati contenuti all’interno del Personal Data Storage è possibile solo in presenza di un adeguato </w:t>
+      </w:r>
+      <w:proofErr w:type="spellStart"/>
+      <w:r>
+        <w:rPr>
+          <w:rFonts w:cs="Times New Roman"/>
+          <w:i/>
+          <w:szCs w:val="24"/>
+        </w:rPr>
+        <w:t>Consent</w:t>
+      </w:r>
+      <w:proofErr w:type="spellEnd"/>
+      <w:r>
+        <w:rPr>
+          <w:rFonts w:cs="Times New Roman"/>
+          <w:i/>
+          <w:szCs w:val="24"/>
+        </w:rPr>
+        <w:t xml:space="preserve"> Record</w:t>
+      </w:r>
+      <w:r>
+        <w:rPr>
+          <w:rFonts w:cs="Times New Roman"/>
+          <w:szCs w:val="24"/>
+        </w:rPr>
+        <w:t>, ma</w:t>
+      </w:r>
+      <w:r>
+        <w:rPr>
+          <w:rFonts w:cs="Times New Roman"/>
+          <w:szCs w:val="24"/>
+        </w:rPr>
+        <w:t xml:space="preserve"> le modalità di accesso non vengono regolamentate in maniera dettagliata. Si parla infatti genericamente di “Data API”, con le quali un </w:t>
+      </w:r>
+      <w:proofErr w:type="spellStart"/>
+      <w:r>
+        <w:rPr>
+          <w:rFonts w:cs="Times New Roman"/>
+          <w:i/>
+          <w:szCs w:val="24"/>
+        </w:rPr>
+        <w:t>Sink</w:t>
+      </w:r>
+      <w:proofErr w:type="spellEnd"/>
+      <w:r>
+        <w:rPr>
+          <w:rFonts w:cs="Times New Roman"/>
+          <w:i/>
+          <w:szCs w:val="24"/>
+        </w:rPr>
+        <w:t xml:space="preserve"> </w:t>
+      </w:r>
+      <w:r>
+        <w:rPr>
+          <w:rFonts w:cs="Times New Roman"/>
+          <w:szCs w:val="24"/>
+        </w:rPr>
+        <w:t xml:space="preserve">ottiene (in caso di richiesta legittima) un determinato </w:t>
+      </w:r>
+      <w:r>
+        <w:rPr>
+          <w:rFonts w:cs="Times New Roman"/>
+          <w:i/>
+          <w:szCs w:val="24"/>
+        </w:rPr>
+        <w:t xml:space="preserve">Resource Set </w:t>
+      </w:r>
+      <w:r>
+        <w:rPr>
+          <w:rFonts w:cs="Times New Roman"/>
+          <w:szCs w:val="24"/>
+        </w:rPr>
+        <w:t xml:space="preserve">da un </w:t>
+      </w:r>
+      <w:r>
+        <w:rPr>
+          <w:rFonts w:cs="Times New Roman"/>
+          <w:i/>
+          <w:szCs w:val="24"/>
+        </w:rPr>
+        <w:t>Source</w:t>
+      </w:r>
+      <w:r>
+        <w:rPr>
+          <w:rFonts w:cs="Times New Roman"/>
+          <w:szCs w:val="24"/>
+        </w:rPr>
+        <w:t>.</w:t>
+      </w:r>
+    </w:p>
+    <w:p>
+      <w:pPr>
+        <w:rPr>
+          <w:rFonts w:cs="Times New Roman"/>
+          <w:szCs w:val="24"/>
+        </w:rPr>
+      </w:pPr>
+      <w:r>
+        <w:rPr>
+          <w:rFonts w:cs="Times New Roman"/>
+          <w:szCs w:val="24"/>
+        </w:rPr>
         <w:lastRenderedPageBreak/>
-        <w:t>3</w:t>
-      </w:r>
-      <w:r>
-        <w:t>.4 Personal Data Storage</w:t>
-      </w:r>
-      <w:bookmarkEnd w:id="18"/>
-    </w:p>
-    <w:p>
-      <w:pPr>
-        <w:rPr>
-          <w:rFonts w:cs="Times New Roman"/>
-          <w:szCs w:val="24"/>
-        </w:rPr>
-      </w:pPr>
-      <w:r>
-        <w:rPr>
-          <w:rFonts w:cs="Times New Roman"/>
-          <w:szCs w:val="24"/>
-        </w:rPr>
-        <w:t xml:space="preserve">Nonostante non venga dato un peso rilevante a questa componente all’interno dei documenti di </w:t>
-      </w:r>
-      <w:proofErr w:type="spellStart"/>
-      <w:r>
-        <w:rPr>
-          <w:rFonts w:cs="Times New Roman"/>
-          <w:i/>
-          <w:szCs w:val="24"/>
-        </w:rPr>
-        <w:t>MyData</w:t>
-      </w:r>
-      <w:proofErr w:type="spellEnd"/>
-      <w:r>
-        <w:rPr>
-          <w:rFonts w:cs="Times New Roman"/>
-          <w:szCs w:val="24"/>
-        </w:rPr>
-        <w:t xml:space="preserve">, non è possibile prescindere dall’esistenza di un database che mantenga tutti i dati relativi ad un </w:t>
-      </w:r>
-      <w:r>
-        <w:rPr>
-          <w:rFonts w:cs="Times New Roman"/>
-          <w:i/>
-          <w:szCs w:val="24"/>
-        </w:rPr>
-        <w:t xml:space="preserve">Account </w:t>
-      </w:r>
-      <w:proofErr w:type="spellStart"/>
-      <w:r>
-        <w:rPr>
-          <w:rFonts w:cs="Times New Roman"/>
-          <w:i/>
-          <w:szCs w:val="24"/>
-        </w:rPr>
-        <w:t>Owner</w:t>
-      </w:r>
-      <w:proofErr w:type="spellEnd"/>
-      <w:r>
-        <w:rPr>
-          <w:rFonts w:cs="Times New Roman"/>
-          <w:szCs w:val="24"/>
-        </w:rPr>
-        <w:t>. Non si tratta infatti solo di dati personali, ma di ogni dato utilizzato da un generico servizio o ad esempio inserito volontariamente dall’utente.</w:t>
-      </w:r>
-    </w:p>
-    <w:p>
-      <w:pPr>
-        <w:rPr>
-          <w:rFonts w:cs="Times New Roman"/>
-          <w:szCs w:val="24"/>
-        </w:rPr>
-      </w:pPr>
-      <w:r>
-        <w:rPr>
-          <w:rFonts w:cs="Times New Roman"/>
-          <w:szCs w:val="24"/>
-        </w:rPr>
-        <w:t xml:space="preserve">Non è specificato se il Personal Data Storage (spesso chiamato anche Personal Data </w:t>
-      </w:r>
-      <w:proofErr w:type="spellStart"/>
-      <w:r>
-        <w:rPr>
-          <w:rFonts w:cs="Times New Roman"/>
-          <w:szCs w:val="24"/>
-        </w:rPr>
-        <w:t>Vault</w:t>
-      </w:r>
-      <w:proofErr w:type="spellEnd"/>
-      <w:r>
-        <w:rPr>
-          <w:rFonts w:cs="Times New Roman"/>
-          <w:szCs w:val="24"/>
-        </w:rPr>
-        <w:t>) faccia parte dell’ecosistema dell’operatore: ciò è possibile, ma non sono da escludere implementazioni alternative che prevedono il salvataggio delle informazioni presso il dispositivo dell’utente.</w:t>
-      </w:r>
-    </w:p>
-    <w:p>
-      <w:pPr>
-        <w:rPr>
-          <w:rFonts w:cs="Times New Roman"/>
-          <w:szCs w:val="24"/>
-        </w:rPr>
-      </w:pPr>
-      <w:r>
-        <w:rPr>
-          <w:rFonts w:cs="Times New Roman"/>
-          <w:szCs w:val="24"/>
-        </w:rPr>
-        <w:t xml:space="preserve">L’accesso ai dati contenuti all’interno del Personal Data Storage è possibile solo in presenza di un adeguato </w:t>
-      </w:r>
-      <w:proofErr w:type="spellStart"/>
-      <w:r>
-        <w:rPr>
-          <w:rFonts w:cs="Times New Roman"/>
-          <w:i/>
-          <w:szCs w:val="24"/>
-        </w:rPr>
-        <w:t>Consent</w:t>
-      </w:r>
-      <w:proofErr w:type="spellEnd"/>
-      <w:r>
-        <w:rPr>
-          <w:rFonts w:cs="Times New Roman"/>
-          <w:i/>
-          <w:szCs w:val="24"/>
-        </w:rPr>
-        <w:t xml:space="preserve"> Record</w:t>
-      </w:r>
-      <w:r>
-        <w:rPr>
-          <w:rFonts w:cs="Times New Roman"/>
-          <w:szCs w:val="24"/>
-        </w:rPr>
-        <w:t>, ma</w:t>
-      </w:r>
-      <w:r>
-        <w:rPr>
-          <w:rFonts w:cs="Times New Roman"/>
-          <w:szCs w:val="24"/>
-        </w:rPr>
-        <w:t xml:space="preserve"> le modalità di accesso non vengono regolamentate in maniera dettagliata. Si parla infatti genericamente di “Data API”, con le quali un </w:t>
-      </w:r>
-      <w:proofErr w:type="spellStart"/>
-      <w:r>
-        <w:rPr>
-          <w:rFonts w:cs="Times New Roman"/>
-          <w:i/>
-          <w:szCs w:val="24"/>
-        </w:rPr>
-        <w:t>Sink</w:t>
-      </w:r>
-      <w:proofErr w:type="spellEnd"/>
-      <w:r>
-        <w:rPr>
-          <w:rFonts w:cs="Times New Roman"/>
-          <w:i/>
+        <w:t xml:space="preserve">Poiché l’applicazione </w:t>
+      </w:r>
+      <w:proofErr w:type="spellStart"/>
+      <w:r>
+        <w:rPr>
+          <w:rFonts w:cs="Times New Roman"/>
+          <w:szCs w:val="24"/>
+        </w:rPr>
+        <w:t>Mobility</w:t>
+      </w:r>
+      <w:proofErr w:type="spellEnd"/>
+      <w:r>
+        <w:rPr>
+          <w:rFonts w:cs="Times New Roman"/>
           <w:szCs w:val="24"/>
         </w:rPr>
         <w:t xml:space="preserve"> </w:t>
       </w:r>
-      <w:r>
-        <w:rPr>
-          <w:rFonts w:cs="Times New Roman"/>
-          <w:szCs w:val="24"/>
-        </w:rPr>
-        <w:t xml:space="preserve">ottiene (in caso di richiesta legittima) un determinato </w:t>
-      </w:r>
-      <w:r>
-        <w:rPr>
-          <w:rFonts w:cs="Times New Roman"/>
-          <w:i/>
-          <w:szCs w:val="24"/>
-        </w:rPr>
-        <w:t xml:space="preserve">Resource Set </w:t>
-      </w:r>
-      <w:r>
-        <w:rPr>
-          <w:rFonts w:cs="Times New Roman"/>
-          <w:szCs w:val="24"/>
-        </w:rPr>
-        <w:t xml:space="preserve">da un </w:t>
-      </w:r>
-      <w:r>
-        <w:rPr>
-          <w:rFonts w:cs="Times New Roman"/>
-          <w:i/>
-          <w:szCs w:val="24"/>
-        </w:rPr>
-        <w:t>Source</w:t>
-      </w:r>
-      <w:r>
-        <w:rPr>
-          <w:rFonts w:cs="Times New Roman"/>
-          <w:szCs w:val="24"/>
-        </w:rPr>
-        <w:t>.</w:t>
-      </w:r>
-    </w:p>
-    <w:p>
-      <w:pPr>
-        <w:rPr>
-          <w:rFonts w:cs="Times New Roman"/>
-          <w:szCs w:val="24"/>
-        </w:rPr>
-      </w:pPr>
-      <w:r>
-        <w:rPr>
-          <w:rFonts w:cs="Times New Roman"/>
-          <w:szCs w:val="24"/>
-        </w:rPr>
-        <w:t xml:space="preserve">Poiché l’applicazione </w:t>
-      </w:r>
-      <w:proofErr w:type="spellStart"/>
-      <w:r>
-        <w:rPr>
-          <w:rFonts w:cs="Times New Roman"/>
-          <w:szCs w:val="24"/>
-        </w:rPr>
-        <w:t>Mobility</w:t>
-      </w:r>
-      <w:proofErr w:type="spellEnd"/>
-      <w:r>
-        <w:rPr>
-          <w:rFonts w:cs="Times New Roman"/>
-          <w:szCs w:val="24"/>
-        </w:rPr>
-        <w:t xml:space="preserve"> </w:t>
-      </w:r>
       <w:proofErr w:type="spellStart"/>
       <w:r>
         <w:rPr>
@@ -7727,7 +8293,7 @@
         </w:rPr>
         <w:t xml:space="preserve">{} è emerso che i dati personali vengono mantenuti all’interno del dispositivo mobile e gestiti attraverso un database relazionale </w:t>
       </w:r>
-      <w:hyperlink r:id="rId8" w:history="1">
+      <w:hyperlink r:id="rId6" w:history="1">
         <w:r>
           <w:rPr>
             <w:rStyle w:val="Hyperlink"/>
@@ -7797,7 +8363,7 @@
       <w:pPr>
         <w:pStyle w:val="Heading1"/>
       </w:pPr>
-      <w:bookmarkStart w:id="19" w:name="_Toc466904546"/>
+      <w:bookmarkStart w:id="21" w:name="_Toc468638630"/>
       <w:r>
         <w:lastRenderedPageBreak/>
         <w:t>4</w:t>
@@ -7811,7 +8377,7 @@
       <w:r>
         <w:t xml:space="preserve"> e Design</w:t>
       </w:r>
-      <w:bookmarkEnd w:id="19"/>
+      <w:bookmarkEnd w:id="21"/>
     </w:p>
     <w:p>
       <w:r>
@@ -8216,7 +8782,7 @@
           <w:lang w:val="en-GB"/>
         </w:rPr>
       </w:pPr>
-      <w:bookmarkStart w:id="20" w:name="_Toc466904547"/>
+      <w:bookmarkStart w:id="22" w:name="_Toc468638631"/>
       <w:r>
         <w:rPr>
           <w:lang w:val="en-GB"/>
@@ -8241,7 +8807,7 @@
         </w:rPr>
         <w:t xml:space="preserve"> Servizi</w:t>
       </w:r>
-      <w:bookmarkEnd w:id="20"/>
+      <w:bookmarkEnd w:id="22"/>
     </w:p>
     <w:p>
       <w:pPr>
@@ -8755,11 +9321,11 @@
       <w:pPr>
         <w:pStyle w:val="Heading2"/>
       </w:pPr>
-      <w:bookmarkStart w:id="21" w:name="_Toc466904548"/>
+      <w:bookmarkStart w:id="23" w:name="_Toc468638632"/>
       <w:r>
         <w:t>4.2 Operatore MyData</w:t>
       </w:r>
-      <w:bookmarkEnd w:id="21"/>
+      <w:bookmarkEnd w:id="23"/>
     </w:p>
     <w:p>
       <w:r>
@@ -9199,14 +9765,14 @@
       <w:pPr>
         <w:pStyle w:val="Heading2"/>
       </w:pPr>
-      <w:bookmarkStart w:id="22" w:name="_Toc466904549"/>
+      <w:bookmarkStart w:id="24" w:name="_Toc468638633"/>
       <w:r>
         <w:t>4.3 Service Registry</w:t>
       </w:r>
       <w:r>
         <w:t>, Service Linking</w:t>
       </w:r>
-      <w:bookmarkEnd w:id="22"/>
+      <w:bookmarkEnd w:id="24"/>
     </w:p>
     <w:p>
       <w:pPr>
@@ -9222,7 +9788,7 @@
         </w:rPr>
         <w:t xml:space="preserve">Una implementazione proposta dal team di sviluppo finlandese può essere trovata all’indirizzo ( </w:t>
       </w:r>
-      <w:hyperlink r:id="rId9" w:history="1">
+      <w:hyperlink r:id="rId7" w:history="1">
         <w:r>
           <w:rPr>
             <w:rFonts w:cs="Times New Roman"/>
@@ -9435,13 +10001,13 @@
       <w:pPr>
         <w:pStyle w:val="Heading2"/>
       </w:pPr>
-      <w:bookmarkStart w:id="23" w:name="_Toc466904550"/>
-      <w:bookmarkStart w:id="24" w:name="_Ref466909001"/>
+      <w:bookmarkStart w:id="25" w:name="_Ref466909001"/>
+      <w:bookmarkStart w:id="26" w:name="_Toc468638634"/>
       <w:r>
         <w:t>4.4 Consent</w:t>
       </w:r>
-      <w:bookmarkEnd w:id="23"/>
-      <w:bookmarkEnd w:id="24"/>
+      <w:bookmarkEnd w:id="25"/>
+      <w:bookmarkEnd w:id="26"/>
     </w:p>
     <w:p>
       <w:r>
@@ -9629,6 +10195,7 @@
       <w:pPr>
         <w:pStyle w:val="Heading3"/>
       </w:pPr>
+      <w:bookmarkStart w:id="27" w:name="_Toc468638635"/>
       <w:r>
         <w:t xml:space="preserve">Granularità di un </w:t>
       </w:r>
@@ -9636,6 +10203,7 @@
       <w:r>
         <w:t>Consent</w:t>
       </w:r>
+      <w:bookmarkEnd w:id="27"/>
       <w:proofErr w:type="spellEnd"/>
     </w:p>
     <w:p>
@@ -9737,14 +10305,14 @@
       <w:pPr>
         <w:pStyle w:val="Heading2"/>
       </w:pPr>
-      <w:bookmarkStart w:id="25" w:name="_Toc466904551"/>
+      <w:bookmarkStart w:id="28" w:name="_Toc468638636"/>
       <w:r>
         <w:t>4.5</w:t>
       </w:r>
       <w:r>
         <w:t xml:space="preserve"> Personal Data Storage</w:t>
       </w:r>
-      <w:bookmarkEnd w:id="25"/>
+      <w:bookmarkEnd w:id="28"/>
     </w:p>
     <w:p>
       <w:r>
@@ -9889,7 +10457,7 @@
         </w:rPr>
         <w:t xml:space="preserve">, </w:t>
       </w:r>
-      <w:hyperlink r:id="rId10" w:history="1">
+      <w:hyperlink r:id="rId8" w:history="1">
         <w:r>
           <w:rPr>
             <w:rStyle w:val="Hyperlink"/>
@@ -10002,11 +10570,11 @@
       <w:pPr>
         <w:pStyle w:val="Heading2"/>
       </w:pPr>
-      <w:bookmarkStart w:id="26" w:name="_Toc466904552"/>
+      <w:bookmarkStart w:id="29" w:name="_Toc468638637"/>
       <w:r>
         <w:t>4.6 Rappresentazione di dati non noti a priori</w:t>
       </w:r>
-      <w:bookmarkEnd w:id="26"/>
+      <w:bookmarkEnd w:id="29"/>
     </w:p>
     <w:p>
       <w:pPr>
@@ -10194,7 +10762,7 @@
         </w:rPr>
         <w:t xml:space="preserve"> Framework), che permette la rappresentazione di informazioni all’interno del web ( </w:t>
       </w:r>
-      <w:hyperlink r:id="rId11" w:history="1">
+      <w:hyperlink r:id="rId9" w:history="1">
         <w:r>
           <w:rPr>
             <w:rStyle w:val="Hyperlink"/>
@@ -10410,12 +10978,12 @@
       <w:pPr>
         <w:pStyle w:val="Heading1"/>
       </w:pPr>
-      <w:bookmarkStart w:id="27" w:name="_Toc466904553"/>
+      <w:bookmarkStart w:id="30" w:name="_Toc468638638"/>
       <w:r>
         <w:lastRenderedPageBreak/>
         <w:t>5 Progettazione</w:t>
       </w:r>
-      <w:bookmarkEnd w:id="27"/>
+      <w:bookmarkEnd w:id="30"/>
     </w:p>
     <w:p>
       <w:r>
@@ -10466,11 +11034,11 @@
       <w:pPr>
         <w:pStyle w:val="Heading2"/>
       </w:pPr>
-      <w:bookmarkStart w:id="28" w:name="_Toc466904554"/>
+      <w:bookmarkStart w:id="31" w:name="_Toc468638639"/>
       <w:r>
         <w:t>5.1 Flusso del programma</w:t>
       </w:r>
-      <w:bookmarkEnd w:id="28"/>
+      <w:bookmarkEnd w:id="31"/>
     </w:p>
     <w:p>
       <w:r>
@@ -10481,11 +11049,11 @@
       <w:pPr>
         <w:pStyle w:val="Heading2"/>
       </w:pPr>
-      <w:bookmarkStart w:id="29" w:name="_Toc466904555"/>
+      <w:bookmarkStart w:id="32" w:name="_Toc468638640"/>
       <w:r>
         <w:t>5.2 Accounting</w:t>
       </w:r>
-      <w:bookmarkEnd w:id="29"/>
+      <w:bookmarkEnd w:id="32"/>
     </w:p>
     <w:p>
       <w:pPr>
@@ -10514,7 +11082,7 @@
                     </pic:cNvPicPr>
                   </pic:nvPicPr>
                   <pic:blipFill>
-                    <a:blip r:embed="rId12" cstate="print">
+                    <a:blip r:embed="rId10" cstate="print">
                       <a:extLst>
                         <a:ext uri="{28A0092B-C50C-407E-A947-70E740481C1C}">
                           <a14:useLocalDpi xmlns:a14="http://schemas.microsoft.com/office/drawing/2010/main" val="0"/>
@@ -10554,27 +11122,14 @@
       <w:r>
         <w:t xml:space="preserve">Figura </w:t>
       </w:r>
-      <w:r>
-        <w:fldChar w:fldCharType="begin"/>
-      </w:r>
-      <w:r>
-        <w:instrText xml:space="preserve"> SEQ Figura \* ARABIC </w:instrText>
-      </w:r>
-      <w:r>
-        <w:fldChar w:fldCharType="separate"/>
-      </w:r>
-      <w:r>
-        <w:rPr>
-          <w:noProof/>
-        </w:rPr>
-        <w:t>1</w:t>
-      </w:r>
-      <w:r>
-        <w:rPr>
-          <w:noProof/>
-        </w:rPr>
-        <w:fldChar w:fldCharType="end"/>
-      </w:r>
+      <w:fldSimple w:instr=" SEQ Figura \* ARABIC ">
+        <w:r>
+          <w:rPr>
+            <w:noProof/>
+          </w:rPr>
+          <w:t>1</w:t>
+        </w:r>
+      </w:fldSimple>
     </w:p>
     <w:p>
       <w:r>
@@ -10627,7 +11182,7 @@
       <w:pPr>
         <w:pStyle w:val="Heading3"/>
       </w:pPr>
-      <w:bookmarkStart w:id="30" w:name="_Toc466904556"/>
+      <w:bookmarkStart w:id="33" w:name="_Toc468638641"/>
       <w:r>
         <w:t xml:space="preserve">5.2.1 </w:t>
       </w:r>
@@ -10643,7 +11198,7 @@
       <w:r>
         <w:t>MyDataUser</w:t>
       </w:r>
-      <w:bookmarkEnd w:id="30"/>
+      <w:bookmarkEnd w:id="33"/>
       <w:proofErr w:type="spellEnd"/>
     </w:p>
     <w:p>
@@ -10673,7 +11228,7 @@
                     </pic:cNvPicPr>
                   </pic:nvPicPr>
                   <pic:blipFill>
-                    <a:blip r:embed="rId13">
+                    <a:blip r:embed="rId11">
                       <a:extLst>
                         <a:ext uri="{28A0092B-C50C-407E-A947-70E740481C1C}">
                           <a14:useLocalDpi xmlns:a14="http://schemas.microsoft.com/office/drawing/2010/main" val="0"/>
@@ -10716,27 +11271,14 @@
       <w:r>
         <w:t xml:space="preserve">Figura </w:t>
       </w:r>
-      <w:r>
-        <w:fldChar w:fldCharType="begin"/>
-      </w:r>
-      <w:r>
-        <w:instrText xml:space="preserve"> SEQ Figura \* ARABIC </w:instrText>
-      </w:r>
-      <w:r>
-        <w:fldChar w:fldCharType="separate"/>
-      </w:r>
-      <w:r>
-        <w:rPr>
-          <w:noProof/>
-        </w:rPr>
-        <w:t>2</w:t>
-      </w:r>
-      <w:r>
-        <w:rPr>
-          <w:noProof/>
-        </w:rPr>
-        <w:fldChar w:fldCharType="end"/>
-      </w:r>
+      <w:fldSimple w:instr=" SEQ Figura \* ARABIC ">
+        <w:r>
+          <w:rPr>
+            <w:noProof/>
+          </w:rPr>
+          <w:t>2</w:t>
+        </w:r>
+      </w:fldSimple>
     </w:p>
     <w:p>
       <w:r>
@@ -11218,7 +11760,7 @@
       <w:pPr>
         <w:pStyle w:val="Heading3"/>
       </w:pPr>
-      <w:bookmarkStart w:id="31" w:name="_Toc466904557"/>
+      <w:bookmarkStart w:id="34" w:name="_Toc468638642"/>
       <w:r>
         <w:t xml:space="preserve">5.2.2 </w:t>
       </w:r>
@@ -11230,7 +11772,7 @@
       <w:r>
         <w:t>, Account</w:t>
       </w:r>
-      <w:bookmarkEnd w:id="31"/>
+      <w:bookmarkEnd w:id="34"/>
     </w:p>
     <w:p>
       <w:pPr>
@@ -11259,7 +11801,7 @@
                     </pic:cNvPicPr>
                   </pic:nvPicPr>
                   <pic:blipFill>
-                    <a:blip r:embed="rId14">
+                    <a:blip r:embed="rId12">
                       <a:extLst>
                         <a:ext uri="{28A0092B-C50C-407E-A947-70E740481C1C}">
                           <a14:useLocalDpi xmlns:a14="http://schemas.microsoft.com/office/drawing/2010/main" val="0"/>
@@ -11299,27 +11841,14 @@
       <w:r>
         <w:t xml:space="preserve">Figura </w:t>
       </w:r>
-      <w:r>
-        <w:fldChar w:fldCharType="begin"/>
-      </w:r>
-      <w:r>
-        <w:instrText xml:space="preserve"> SEQ Figura \* ARABIC </w:instrText>
-      </w:r>
-      <w:r>
-        <w:fldChar w:fldCharType="separate"/>
-      </w:r>
-      <w:r>
-        <w:rPr>
-          <w:noProof/>
-        </w:rPr>
-        <w:t>3</w:t>
-      </w:r>
-      <w:r>
-        <w:rPr>
-          <w:noProof/>
-        </w:rPr>
-        <w:fldChar w:fldCharType="end"/>
-      </w:r>
+      <w:fldSimple w:instr=" SEQ Figura \* ARABIC ">
+        <w:r>
+          <w:rPr>
+            <w:noProof/>
+          </w:rPr>
+          <w:t>3</w:t>
+        </w:r>
+      </w:fldSimple>
     </w:p>
     <w:p>
       <w:r>
@@ -11644,14 +12173,14 @@
       <w:pPr>
         <w:pStyle w:val="Heading2"/>
       </w:pPr>
-      <w:bookmarkStart w:id="32" w:name="_Toc466904558"/>
+      <w:bookmarkStart w:id="35" w:name="_Toc468638643"/>
       <w:r>
         <w:t>5.3 Security</w:t>
       </w:r>
       <w:r>
         <w:t>Manager</w:t>
       </w:r>
-      <w:bookmarkEnd w:id="32"/>
+      <w:bookmarkEnd w:id="35"/>
     </w:p>
     <w:p>
       <w:pPr>
@@ -11680,7 +12209,7 @@
                     </pic:cNvPicPr>
                   </pic:nvPicPr>
                   <pic:blipFill>
-                    <a:blip r:embed="rId15">
+                    <a:blip r:embed="rId13">
                       <a:extLst>
                         <a:ext uri="{28A0092B-C50C-407E-A947-70E740481C1C}">
                           <a14:useLocalDpi xmlns:a14="http://schemas.microsoft.com/office/drawing/2010/main" val="0"/>
@@ -11720,37 +12249,24 @@
       <w:r>
         <w:t xml:space="preserve">Figura </w:t>
       </w:r>
-      <w:r>
-        <w:fldChar w:fldCharType="begin"/>
-      </w:r>
-      <w:r>
-        <w:instrText xml:space="preserve"> SEQ Figura \* ARABIC </w:instrText>
-      </w:r>
-      <w:r>
-        <w:fldChar w:fldCharType="separate"/>
-      </w:r>
-      <w:r>
-        <w:rPr>
-          <w:noProof/>
-        </w:rPr>
-        <w:t>4</w:t>
-      </w:r>
-      <w:r>
-        <w:rPr>
-          <w:noProof/>
-        </w:rPr>
-        <w:fldChar w:fldCharType="end"/>
-      </w:r>
+      <w:fldSimple w:instr=" SEQ Figura \* ARABIC ">
+        <w:r>
+          <w:rPr>
+            <w:noProof/>
+          </w:rPr>
+          <w:t>4</w:t>
+        </w:r>
+      </w:fldSimple>
     </w:p>
     <w:p>
       <w:pPr>
         <w:pStyle w:val="Heading2"/>
       </w:pPr>
-      <w:bookmarkStart w:id="33" w:name="_Toc466904559"/>
+      <w:bookmarkStart w:id="36" w:name="_Toc468638644"/>
       <w:r>
         <w:t>5.4 IMyData, MyData</w:t>
       </w:r>
-      <w:bookmarkEnd w:id="33"/>
+      <w:bookmarkEnd w:id="36"/>
     </w:p>
     <w:p>
       <w:pPr>
@@ -11779,7 +12295,7 @@
                     </pic:cNvPicPr>
                   </pic:nvPicPr>
                   <pic:blipFill>
-                    <a:blip r:embed="rId16">
+                    <a:blip r:embed="rId14">
                       <a:extLst>
                         <a:ext uri="{28A0092B-C50C-407E-A947-70E740481C1C}">
                           <a14:useLocalDpi xmlns:a14="http://schemas.microsoft.com/office/drawing/2010/main" val="0"/>
@@ -11822,27 +12338,14 @@
       <w:r>
         <w:t xml:space="preserve">Figura </w:t>
       </w:r>
-      <w:r>
-        <w:fldChar w:fldCharType="begin"/>
-      </w:r>
-      <w:r>
-        <w:instrText xml:space="preserve"> SEQ Figura \* ARABIC </w:instrText>
-      </w:r>
-      <w:r>
-        <w:fldChar w:fldCharType="separate"/>
-      </w:r>
-      <w:r>
-        <w:rPr>
-          <w:noProof/>
-        </w:rPr>
-        <w:t>5</w:t>
-      </w:r>
-      <w:r>
-        <w:rPr>
-          <w:noProof/>
-        </w:rPr>
-        <w:fldChar w:fldCharType="end"/>
-      </w:r>
+      <w:fldSimple w:instr=" SEQ Figura \* ARABIC ">
+        <w:r>
+          <w:rPr>
+            <w:noProof/>
+          </w:rPr>
+          <w:t>5</w:t>
+        </w:r>
+      </w:fldSimple>
     </w:p>
     <w:p>
       <w:r>
@@ -12090,18 +12593,18 @@
       <w:pPr>
         <w:pStyle w:val="Heading2"/>
       </w:pPr>
-      <w:bookmarkStart w:id="34" w:name="_Toc466904560"/>
-      <w:bookmarkStart w:id="35" w:name="_Ref466909302"/>
+      <w:bookmarkStart w:id="37" w:name="_Ref466909302"/>
     </w:p>
     <w:p>
       <w:pPr>
         <w:pStyle w:val="Heading2"/>
       </w:pPr>
+      <w:bookmarkStart w:id="38" w:name="_Toc468638645"/>
       <w:r>
         <w:t>5.6 Autorizzazioni e Consent</w:t>
       </w:r>
-      <w:bookmarkEnd w:id="34"/>
-      <w:bookmarkEnd w:id="35"/>
+      <w:bookmarkEnd w:id="37"/>
+      <w:bookmarkEnd w:id="38"/>
     </w:p>
     <w:p>
       <w:pPr>
@@ -12130,7 +12633,7 @@
                     </pic:cNvPicPr>
                   </pic:nvPicPr>
                   <pic:blipFill>
-                    <a:blip r:embed="rId17" cstate="print">
+                    <a:blip r:embed="rId15" cstate="print">
                       <a:extLst>
                         <a:ext uri="{28A0092B-C50C-407E-A947-70E740481C1C}">
                           <a14:useLocalDpi xmlns:a14="http://schemas.microsoft.com/office/drawing/2010/main" val="0"/>
@@ -12173,27 +12676,14 @@
       <w:r>
         <w:t xml:space="preserve">Figura </w:t>
       </w:r>
-      <w:r>
-        <w:fldChar w:fldCharType="begin"/>
-      </w:r>
-      <w:r>
-        <w:instrText xml:space="preserve"> SEQ Figura \* ARABIC </w:instrText>
-      </w:r>
-      <w:r>
-        <w:fldChar w:fldCharType="separate"/>
-      </w:r>
-      <w:r>
-        <w:rPr>
-          <w:noProof/>
-        </w:rPr>
-        <w:t>6</w:t>
-      </w:r>
-      <w:r>
-        <w:rPr>
-          <w:noProof/>
-        </w:rPr>
-        <w:fldChar w:fldCharType="end"/>
-      </w:r>
+      <w:fldSimple w:instr=" SEQ Figura \* ARABIC ">
+        <w:r>
+          <w:rPr>
+            <w:noProof/>
+          </w:rPr>
+          <w:t>6</w:t>
+        </w:r>
+      </w:fldSimple>
     </w:p>
     <w:p>
       <w:r>
@@ -12233,7 +12723,7 @@
       <w:pPr>
         <w:pStyle w:val="Heading3"/>
       </w:pPr>
-      <w:bookmarkStart w:id="36" w:name="_Toc466904561"/>
+      <w:bookmarkStart w:id="39" w:name="_Toc468638646"/>
       <w:r>
         <w:t xml:space="preserve">5.6.1 </w:t>
       </w:r>
@@ -12249,7 +12739,7 @@
       <w:r>
         <w:t>ConsentStatus</w:t>
       </w:r>
-      <w:bookmarkEnd w:id="36"/>
+      <w:bookmarkEnd w:id="39"/>
       <w:proofErr w:type="spellEnd"/>
     </w:p>
     <w:p>
@@ -12279,7 +12769,7 @@
                     </pic:cNvPicPr>
                   </pic:nvPicPr>
                   <pic:blipFill>
-                    <a:blip r:embed="rId18">
+                    <a:blip r:embed="rId16">
                       <a:extLst>
                         <a:ext uri="{28A0092B-C50C-407E-A947-70E740481C1C}">
                           <a14:useLocalDpi xmlns:a14="http://schemas.microsoft.com/office/drawing/2010/main" val="0"/>
@@ -12322,27 +12812,14 @@
       <w:r>
         <w:t xml:space="preserve">Figura </w:t>
       </w:r>
-      <w:r>
-        <w:fldChar w:fldCharType="begin"/>
-      </w:r>
-      <w:r>
-        <w:instrText xml:space="preserve"> SEQ Figura \* ARABIC </w:instrText>
-      </w:r>
-      <w:r>
-        <w:fldChar w:fldCharType="separate"/>
-      </w:r>
-      <w:r>
-        <w:rPr>
-          <w:noProof/>
-        </w:rPr>
-        <w:t>7</w:t>
-      </w:r>
-      <w:r>
-        <w:rPr>
-          <w:noProof/>
-        </w:rPr>
-        <w:fldChar w:fldCharType="end"/>
-      </w:r>
+      <w:fldSimple w:instr=" SEQ Figura \* ARABIC ">
+        <w:r>
+          <w:rPr>
+            <w:noProof/>
+          </w:rPr>
+          <w:t>7</w:t>
+        </w:r>
+      </w:fldSimple>
     </w:p>
     <w:p>
       <w:r>
@@ -12539,8 +13016,8 @@
       <w:pPr>
         <w:pStyle w:val="Heading3"/>
       </w:pPr>
-      <w:bookmarkStart w:id="37" w:name="_Toc466904562"/>
-      <w:bookmarkStart w:id="38" w:name="_Ref466909682"/>
+      <w:bookmarkStart w:id="40" w:name="_Ref466909682"/>
+      <w:bookmarkStart w:id="41" w:name="_Toc468638647"/>
       <w:r>
         <w:lastRenderedPageBreak/>
         <w:t xml:space="preserve">5.6.2 </w:t>
@@ -12557,8 +13034,8 @@
       <w:r>
         <w:t>DataConsent</w:t>
       </w:r>
-      <w:bookmarkEnd w:id="37"/>
-      <w:bookmarkEnd w:id="38"/>
+      <w:bookmarkEnd w:id="40"/>
+      <w:bookmarkEnd w:id="41"/>
       <w:proofErr w:type="spellEnd"/>
     </w:p>
     <w:p>
@@ -12588,7 +13065,7 @@
                     </pic:cNvPicPr>
                   </pic:nvPicPr>
                   <pic:blipFill>
-                    <a:blip r:embed="rId19" cstate="print">
+                    <a:blip r:embed="rId17" cstate="print">
                       <a:extLst>
                         <a:ext uri="{28A0092B-C50C-407E-A947-70E740481C1C}">
                           <a14:useLocalDpi xmlns:a14="http://schemas.microsoft.com/office/drawing/2010/main" val="0"/>
@@ -12631,27 +13108,14 @@
       <w:r>
         <w:t xml:space="preserve">Figura </w:t>
       </w:r>
-      <w:r>
-        <w:fldChar w:fldCharType="begin"/>
-      </w:r>
-      <w:r>
-        <w:instrText xml:space="preserve"> SEQ Figura \* ARABIC </w:instrText>
-      </w:r>
-      <w:r>
-        <w:fldChar w:fldCharType="separate"/>
-      </w:r>
-      <w:r>
-        <w:rPr>
-          <w:noProof/>
-        </w:rPr>
-        <w:t>8</w:t>
-      </w:r>
-      <w:r>
-        <w:rPr>
-          <w:noProof/>
-        </w:rPr>
-        <w:fldChar w:fldCharType="end"/>
-      </w:r>
+      <w:fldSimple w:instr=" SEQ Figura \* ARABIC ">
+        <w:r>
+          <w:rPr>
+            <w:noProof/>
+          </w:rPr>
+          <w:t>8</w:t>
+        </w:r>
+      </w:fldSimple>
     </w:p>
     <w:p>
       <w:r>
@@ -13053,10 +13517,11 @@
       <w:pPr>
         <w:pStyle w:val="Heading2"/>
       </w:pPr>
-      <w:bookmarkStart w:id="39" w:name="_Toc466904563"/>
+      <w:bookmarkStart w:id="42" w:name="_Toc468638648"/>
       <w:r>
         <w:t>rappresentazione dei dati</w:t>
       </w:r>
+      <w:bookmarkEnd w:id="42"/>
     </w:p>
     <w:p>
       <w:r>
@@ -13226,7 +13691,7 @@
       <w:r>
         <w:t xml:space="preserve">. </w:t>
       </w:r>
-      <w:hyperlink r:id="rId20" w:history="1">
+      <w:hyperlink r:id="rId18" w:history="1">
         <w:r>
           <w:rPr>
             <w:rStyle w:val="Hyperlink"/>
@@ -13250,7 +13715,7 @@
       <w:r>
         <w:t xml:space="preserve"> </w:t>
       </w:r>
-      <w:hyperlink r:id="rId21" w:history="1">
+      <w:hyperlink r:id="rId19" w:history="1">
         <w:r>
           <w:t>https://github.com/google/gson</w:t>
         </w:r>
@@ -13444,11 +13909,12 @@
       <w:pPr>
         <w:pStyle w:val="Heading3"/>
       </w:pPr>
+      <w:bookmarkStart w:id="43" w:name="_Toc468638649"/>
       <w:r>
         <w:lastRenderedPageBreak/>
         <w:t>5.7 PersonalDataVault</w:t>
       </w:r>
-      <w:bookmarkEnd w:id="39"/>
+      <w:bookmarkEnd w:id="43"/>
     </w:p>
     <w:p>
       <w:pPr>
@@ -13477,7 +13943,7 @@
                     </pic:cNvPicPr>
                   </pic:nvPicPr>
                   <pic:blipFill>
-                    <a:blip r:embed="rId22">
+                    <a:blip r:embed="rId20">
                       <a:extLst>
                         <a:ext uri="{28A0092B-C50C-407E-A947-70E740481C1C}">
                           <a14:useLocalDpi xmlns:a14="http://schemas.microsoft.com/office/drawing/2010/main" val="0"/>
@@ -13520,30 +13986,16 @@
       <w:r>
         <w:t xml:space="preserve">Figura </w:t>
       </w:r>
-      <w:r>
-        <w:fldChar w:fldCharType="begin"/>
-      </w:r>
-      <w:r>
-        <w:instrText xml:space="preserve"> SEQ Figura \* ARABIC </w:instrText>
-      </w:r>
-      <w:r>
-        <w:fldChar w:fldCharType="separate"/>
-      </w:r>
-      <w:r>
-        <w:rPr>
-          <w:noProof/>
-        </w:rPr>
-        <w:t>9</w:t>
-      </w:r>
-      <w:r>
-        <w:rPr>
-          <w:noProof/>
-        </w:rPr>
-        <w:fldChar w:fldCharType="end"/>
-      </w:r>
-    </w:p>
-    <w:p>
-      <w:bookmarkStart w:id="40" w:name="_Toc466904564"/>
+      <w:fldSimple w:instr=" SEQ Figura \* ARABIC ">
+        <w:r>
+          <w:rPr>
+            <w:noProof/>
+          </w:rPr>
+          <w:t>9</w:t>
+        </w:r>
+      </w:fldSimple>
+    </w:p>
+    <w:p>
       <w:r>
         <w:t xml:space="preserve">In questa sezione si presenta la </w:t>
       </w:r>
@@ -13853,10 +14305,11 @@
       <w:pPr>
         <w:pStyle w:val="Heading3"/>
       </w:pPr>
+      <w:bookmarkStart w:id="44" w:name="_Toc468638650"/>
       <w:r>
         <w:t>5.8 Metadata</w:t>
       </w:r>
-      <w:bookmarkEnd w:id="40"/>
+      <w:bookmarkEnd w:id="44"/>
     </w:p>
     <w:p>
       <w:pPr>
@@ -13885,7 +14338,7 @@
                     </pic:cNvPicPr>
                   </pic:nvPicPr>
                   <pic:blipFill>
-                    <a:blip r:embed="rId23">
+                    <a:blip r:embed="rId21">
                       <a:extLst>
                         <a:ext uri="{28A0092B-C50C-407E-A947-70E740481C1C}">
                           <a14:useLocalDpi xmlns:a14="http://schemas.microsoft.com/office/drawing/2010/main" val="0"/>
@@ -13928,27 +14381,14 @@
       <w:r>
         <w:t xml:space="preserve">Figura </w:t>
       </w:r>
-      <w:r>
-        <w:fldChar w:fldCharType="begin"/>
-      </w:r>
-      <w:r>
-        <w:instrText xml:space="preserve"> SEQ Figura \* ARABIC </w:instrText>
-      </w:r>
-      <w:r>
-        <w:fldChar w:fldCharType="separate"/>
-      </w:r>
-      <w:r>
-        <w:rPr>
-          <w:noProof/>
-        </w:rPr>
-        <w:t>10</w:t>
-      </w:r>
-      <w:r>
-        <w:rPr>
-          <w:noProof/>
-        </w:rPr>
-        <w:fldChar w:fldCharType="end"/>
-      </w:r>
+      <w:fldSimple w:instr=" SEQ Figura \* ARABIC ">
+        <w:r>
+          <w:rPr>
+            <w:noProof/>
+          </w:rPr>
+          <w:t>10</w:t>
+        </w:r>
+      </w:fldSimple>
     </w:p>
     <w:p>
       <w:r>
@@ -14108,10 +14548,12 @@
       <w:pPr>
         <w:pStyle w:val="Heading3"/>
       </w:pPr>
+      <w:bookmarkStart w:id="45" w:name="_Toc468638651"/>
       <w:proofErr w:type="spellStart"/>
       <w:r>
         <w:t>DataSet</w:t>
       </w:r>
+      <w:bookmarkEnd w:id="45"/>
       <w:proofErr w:type="spellEnd"/>
     </w:p>
     <w:p/>
@@ -14143,7 +14585,7 @@
                     </pic:cNvPicPr>
                   </pic:nvPicPr>
                   <pic:blipFill>
-                    <a:blip r:embed="rId24">
+                    <a:blip r:embed="rId22">
                       <a:extLst>
                         <a:ext uri="{28A0092B-C50C-407E-A947-70E740481C1C}">
                           <a14:useLocalDpi xmlns:a14="http://schemas.microsoft.com/office/drawing/2010/main" val="0"/>
@@ -14186,27 +14628,14 @@
       <w:r>
         <w:t xml:space="preserve">Figura </w:t>
       </w:r>
-      <w:r>
-        <w:fldChar w:fldCharType="begin"/>
-      </w:r>
-      <w:r>
-        <w:instrText xml:space="preserve"> SEQ Figura \* ARABIC </w:instrText>
-      </w:r>
-      <w:r>
-        <w:fldChar w:fldCharType="separate"/>
-      </w:r>
-      <w:r>
-        <w:rPr>
-          <w:noProof/>
-        </w:rPr>
-        <w:t>11</w:t>
-      </w:r>
-      <w:r>
-        <w:rPr>
-          <w:noProof/>
-        </w:rPr>
-        <w:fldChar w:fldCharType="end"/>
-      </w:r>
+      <w:fldSimple w:instr=" SEQ Figura \* ARABIC ">
+        <w:r>
+          <w:rPr>
+            <w:noProof/>
+          </w:rPr>
+          <w:t>11</w:t>
+        </w:r>
+      </w:fldSimple>
     </w:p>
     <w:p>
       <w:r>
@@ -14366,7 +14795,7 @@
       <w:pPr>
         <w:pStyle w:val="Heading2"/>
       </w:pPr>
-      <w:bookmarkStart w:id="41" w:name="_Toc466904565"/>
+      <w:bookmarkStart w:id="46" w:name="_Toc468638652"/>
       <w:r>
         <w:lastRenderedPageBreak/>
         <w:t>5.9 IService</w:t>
@@ -14374,7 +14803,7 @@
       <w:r>
         <w:t>, AbstractService, MostLikelyNextTrip</w:t>
       </w:r>
-      <w:bookmarkEnd w:id="41"/>
+      <w:bookmarkEnd w:id="46"/>
     </w:p>
     <w:p>
       <w:pPr>
@@ -14403,7 +14832,7 @@
                     </pic:cNvPicPr>
                   </pic:nvPicPr>
                   <pic:blipFill>
-                    <a:blip r:embed="rId25">
+                    <a:blip r:embed="rId23">
                       <a:extLst>
                         <a:ext uri="{28A0092B-C50C-407E-A947-70E740481C1C}">
                           <a14:useLocalDpi xmlns:a14="http://schemas.microsoft.com/office/drawing/2010/main" val="0"/>
@@ -14446,27 +14875,14 @@
       <w:r>
         <w:t xml:space="preserve">Figura </w:t>
       </w:r>
-      <w:r>
-        <w:fldChar w:fldCharType="begin"/>
-      </w:r>
-      <w:r>
-        <w:instrText xml:space="preserve"> SEQ Figura \* ARABIC </w:instrText>
-      </w:r>
-      <w:r>
-        <w:fldChar w:fldCharType="separate"/>
-      </w:r>
-      <w:r>
-        <w:rPr>
-          <w:noProof/>
-        </w:rPr>
-        <w:t>12</w:t>
-      </w:r>
-      <w:r>
-        <w:rPr>
-          <w:noProof/>
-        </w:rPr>
-        <w:fldChar w:fldCharType="end"/>
-      </w:r>
+      <w:fldSimple w:instr=" SEQ Figura \* ARABIC ">
+        <w:r>
+          <w:rPr>
+            <w:noProof/>
+          </w:rPr>
+          <w:t>12</w:t>
+        </w:r>
+      </w:fldSimple>
     </w:p>
     <w:p>
       <w:r>
@@ -14614,7 +15030,7 @@
                     </pic:cNvPicPr>
                   </pic:nvPicPr>
                   <pic:blipFill>
-                    <a:blip r:embed="rId26">
+                    <a:blip r:embed="rId24">
                       <a:extLst>
                         <a:ext uri="{28A0092B-C50C-407E-A947-70E740481C1C}">
                           <a14:useLocalDpi xmlns:a14="http://schemas.microsoft.com/office/drawing/2010/main" val="0"/>
@@ -14657,28 +15073,14 @@
       <w:r>
         <w:t xml:space="preserve">Figura </w:t>
       </w:r>
-      <w:r>
-        <w:fldChar w:fldCharType="begin"/>
-      </w:r>
-      <w:r>
-        <w:instrText xml:space="preserve"> SEQ Figura \* ARABIC </w:instrText>
-      </w:r>
-      <w:r>
-        <w:fldChar w:fldCharType="separate"/>
-      </w:r>
-      <w:r>
-        <w:rPr>
-          <w:noProof/>
-        </w:rPr>
-        <w:t>13</w:t>
-      </w:r>
-      <w:r>
-        <w:rPr>
-          <w:noProof/>
-        </w:rPr>
-        <w:fldChar w:fldCharType="end"/>
-      </w:r>
-      <w:bookmarkStart w:id="42" w:name="_Toc466904566"/>
+      <w:fldSimple w:instr=" SEQ Figura \* ARABIC ">
+        <w:r>
+          <w:rPr>
+            <w:noProof/>
+          </w:rPr>
+          <w:t>13</w:t>
+        </w:r>
+      </w:fldSimple>
     </w:p>
     <w:p>
       <w:r>
@@ -14974,11 +15376,12 @@
       <w:pPr>
         <w:pStyle w:val="Heading2"/>
       </w:pPr>
+      <w:bookmarkStart w:id="47" w:name="_Toc468638653"/>
       <w:r>
         <w:lastRenderedPageBreak/>
         <w:t>5.10 ServiceRegistry</w:t>
       </w:r>
-      <w:bookmarkEnd w:id="42"/>
+      <w:bookmarkEnd w:id="47"/>
     </w:p>
     <w:p>
       <w:pPr>
@@ -15007,7 +15410,7 @@
                     </pic:cNvPicPr>
                   </pic:nvPicPr>
                   <pic:blipFill>
-                    <a:blip r:embed="rId27">
+                    <a:blip r:embed="rId25">
                       <a:extLst>
                         <a:ext uri="{28A0092B-C50C-407E-A947-70E740481C1C}">
                           <a14:useLocalDpi xmlns:a14="http://schemas.microsoft.com/office/drawing/2010/main" val="0"/>
@@ -15050,27 +15453,14 @@
       <w:r>
         <w:t xml:space="preserve">Figura </w:t>
       </w:r>
-      <w:r>
-        <w:fldChar w:fldCharType="begin"/>
-      </w:r>
-      <w:r>
-        <w:instrText xml:space="preserve"> SEQ Figura \* ARABIC </w:instrText>
-      </w:r>
-      <w:r>
-        <w:fldChar w:fldCharType="separate"/>
-      </w:r>
-      <w:r>
-        <w:rPr>
-          <w:noProof/>
-        </w:rPr>
-        <w:t>14</w:t>
-      </w:r>
-      <w:r>
-        <w:rPr>
-          <w:noProof/>
-        </w:rPr>
-        <w:fldChar w:fldCharType="end"/>
-      </w:r>
+      <w:fldSimple w:instr=" SEQ Figura \* ARABIC ">
+        <w:r>
+          <w:rPr>
+            <w:noProof/>
+          </w:rPr>
+          <w:t>14</w:t>
+        </w:r>
+      </w:fldSimple>
     </w:p>
     <w:p>
       <w:r>
@@ -15249,7 +15639,7 @@
       <w:pPr>
         <w:pStyle w:val="Heading2"/>
       </w:pPr>
-      <w:bookmarkStart w:id="43" w:name="_Toc466904567"/>
+      <w:bookmarkStart w:id="48" w:name="_Toc468638654"/>
       <w:r>
         <w:lastRenderedPageBreak/>
         <w:t>5.11</w:t>
@@ -15257,7 +15647,7 @@
       <w:r>
         <w:t xml:space="preserve"> Uso delle eccezioni</w:t>
       </w:r>
-      <w:bookmarkEnd w:id="43"/>
+      <w:bookmarkEnd w:id="48"/>
     </w:p>
     <w:p>
       <w:r>
@@ -15501,7 +15891,10 @@
         <w:t xml:space="preserve"> delle invocazioni di metodi. </w:t>
       </w:r>
       <w:r>
-        <w:t xml:space="preserve">Si prenda di nuovo come esempio il caso di richiesta di un nuovo </w:t>
+        <w:t xml:space="preserve">Si prenda nuovamente </w:t>
+      </w:r>
+      <w:r>
+        <w:t xml:space="preserve">come esempio il caso di richiesta di un nuovo </w:t>
       </w:r>
       <w:proofErr w:type="spellStart"/>
       <w:r>
@@ -15576,9 +15969,11 @@
       <w:pPr>
         <w:pStyle w:val="Heading2"/>
       </w:pPr>
+      <w:bookmarkStart w:id="49" w:name="_Toc468638655"/>
       <w:r>
         <w:t>Graphical User Interface</w:t>
       </w:r>
+      <w:bookmarkEnd w:id="49"/>
     </w:p>
     <w:p>
       <w:r>
@@ -15737,7 +16132,6 @@
       </w:r>
     </w:p>
     <w:p>
-      <w:bookmarkStart w:id="44" w:name="_GoBack"/>
       <w:r>
         <w:t xml:space="preserve">La </w:t>
       </w:r>
@@ -15888,7 +16282,362 @@
       <w:r>
         <w:t>.</w:t>
       </w:r>
-      <w:bookmarkEnd w:id="44"/>
+    </w:p>
+    <w:p>
+      <w:pPr>
+        <w:spacing w:before="0" w:line="259" w:lineRule="auto"/>
+        <w:jc w:val="left"/>
+      </w:pPr>
+      <w:r>
+        <w:br w:type="page"/>
+      </w:r>
+    </w:p>
+    <w:p>
+      <w:pPr>
+        <w:pStyle w:val="Heading1"/>
+      </w:pPr>
+      <w:bookmarkStart w:id="50" w:name="_Toc468638656"/>
+      <w:r>
+        <w:lastRenderedPageBreak/>
+        <w:t>Conclusioni e sviluppi futuri</w:t>
+      </w:r>
+      <w:bookmarkEnd w:id="50"/>
+    </w:p>
+    <w:p>
+      <w:r>
+        <w:t xml:space="preserve">In questa tesi si presenta un prototipo funzionante di gestore di dati personali, che permette di monitorare e gestire in tempo reale l’accesso ai dati da parte di servizi “consumatori”. Per la realizzazione del progetto si sono considerate le linee guida descritte all’interno dei documenti di specifica rilasciati dal team di sviluppo dell’università finlandese di </w:t>
+      </w:r>
+      <w:proofErr w:type="spellStart"/>
+      <w:r>
+        <w:t>Aalto</w:t>
+      </w:r>
+      <w:proofErr w:type="spellEnd"/>
+      <w:r>
+        <w:t xml:space="preserve">, insieme alle relative implementazioni pubblicate su repository </w:t>
+      </w:r>
+      <w:proofErr w:type="spellStart"/>
+      <w:r>
+        <w:t>Github</w:t>
+      </w:r>
+      <w:proofErr w:type="spellEnd"/>
+      <w:r>
+        <w:t xml:space="preserve">. Ulteriori spunti provengono dai protocolli e dai modelli citati all’interno di questi documenti: </w:t>
+      </w:r>
+      <w:proofErr w:type="spellStart"/>
+      <w:r>
+        <w:t>OAuth</w:t>
+      </w:r>
+      <w:proofErr w:type="spellEnd"/>
+      <w:r>
+        <w:t xml:space="preserve"> 2.0, UMA e il </w:t>
+      </w:r>
+      <w:proofErr w:type="spellStart"/>
+      <w:r>
+        <w:t>Consent</w:t>
+      </w:r>
+      <w:proofErr w:type="spellEnd"/>
+      <w:r>
+        <w:t xml:space="preserve"> </w:t>
+      </w:r>
+      <w:proofErr w:type="spellStart"/>
+      <w:r>
+        <w:t>Receipt</w:t>
+      </w:r>
+      <w:proofErr w:type="spellEnd"/>
+      <w:r>
+        <w:t xml:space="preserve"> </w:t>
+      </w:r>
+      <w:proofErr w:type="spellStart"/>
+      <w:r>
+        <w:t>Notice</w:t>
+      </w:r>
+      <w:proofErr w:type="spellEnd"/>
+      <w:r>
+        <w:t xml:space="preserve"> </w:t>
+      </w:r>
+      <w:proofErr w:type="spellStart"/>
+      <w:r>
+        <w:t>Specification</w:t>
+      </w:r>
+      <w:proofErr w:type="spellEnd"/>
+      <w:r>
+        <w:t>.</w:t>
+      </w:r>
+    </w:p>
+    <w:p>
+      <w:r>
+        <w:t xml:space="preserve">Per testare l’applicazione si è scelto un servizio di previsione del prossimo viaggio più probabile, </w:t>
+      </w:r>
+      <w:proofErr w:type="spellStart"/>
+      <w:r>
+        <w:t>Most</w:t>
+      </w:r>
+      <w:proofErr w:type="spellEnd"/>
+      <w:r>
+        <w:t xml:space="preserve"> </w:t>
+      </w:r>
+      <w:proofErr w:type="spellStart"/>
+      <w:r>
+        <w:t>Likely</w:t>
+      </w:r>
+      <w:proofErr w:type="spellEnd"/>
+      <w:r>
+        <w:t xml:space="preserve"> </w:t>
+      </w:r>
+      <w:proofErr w:type="spellStart"/>
+      <w:r>
+        <w:t>Next</w:t>
+      </w:r>
+      <w:proofErr w:type="spellEnd"/>
+      <w:r>
+        <w:t xml:space="preserve"> Trip \</w:t>
+      </w:r>
+      <w:proofErr w:type="spellStart"/>
+      <w:r>
+        <w:t>cite</w:t>
+      </w:r>
+      <w:proofErr w:type="spellEnd"/>
+      <w:r>
+        <w:t>{}, ma è possibile aggiungere nuove funzionalità grazie alla separazione fra infrastruttura e logica di business del singolo servizio.</w:t>
+      </w:r>
+    </w:p>
+    <w:p>
+      <w:r>
+        <w:t>Anche se il gestore di dati personali è stato realizzato in Java come applicazione monolitica, la modularità con cui sono stati sviluppati i componenti e le API di interazione fra di essi (gestione dei permessi, registrazione dei servizi, punto di policy enforcement) è tale da motivare, in un possibile progetto di estensione, la loro separazione in servizi indipendenti</w:t>
+      </w:r>
+      <w:r>
+        <w:t>.</w:t>
+      </w:r>
+    </w:p>
+    <w:p>
+      <w:r>
+        <w:t xml:space="preserve">Un altro esempio di possibile sviluppo futuro comprende l’implementazione di un adeguato gestore delle politiche di sicurezza. Il </w:t>
+      </w:r>
+      <w:proofErr w:type="spellStart"/>
+      <w:r>
+        <w:t>SecurityManager</w:t>
+      </w:r>
+      <w:proofErr w:type="spellEnd"/>
+      <w:r>
+        <w:t xml:space="preserve"> presente all’interno del gestore di dati personali si occupa infatti solo dell’autenticazione reciproca di Source e </w:t>
+      </w:r>
+      <w:proofErr w:type="spellStart"/>
+      <w:r>
+        <w:t>Sink</w:t>
+      </w:r>
+      <w:proofErr w:type="spellEnd"/>
+      <w:r>
+        <w:t xml:space="preserve">, fornendo un esempio di un possibile protocollo in collaborazione con il </w:t>
+      </w:r>
+      <w:proofErr w:type="spellStart"/>
+      <w:r>
+        <w:t>ConsentManager</w:t>
+      </w:r>
+      <w:proofErr w:type="spellEnd"/>
+      <w:r>
+        <w:t>.</w:t>
+      </w:r>
+    </w:p>
+    <w:p>
+      <w:r>
+        <w:t xml:space="preserve">Ci sono tuttavia molti aspetti dell’implementazione che necessiterebbero di alcune modifiche a causa di problematiche di sicurezza: un esempio banale è la gestione delle password di autenticazione degli utenti. Altri esempi riguardano la sicurezza della memorizzazione dei dati, la garanzia di autenticità </w:t>
+      </w:r>
+      <w:r>
+        <w:t xml:space="preserve">ed integrità dei </w:t>
+      </w:r>
+      <w:proofErr w:type="spellStart"/>
+      <w:r>
+        <w:t>Consent</w:t>
+      </w:r>
+      <w:proofErr w:type="spellEnd"/>
+      <w:r>
+        <w:t xml:space="preserve"> emessi e il </w:t>
+      </w:r>
+      <w:proofErr w:type="spellStart"/>
+      <w:r>
+        <w:t>logging</w:t>
+      </w:r>
+      <w:proofErr w:type="spellEnd"/>
+      <w:r>
+        <w:t xml:space="preserve"> delle operazioni svolte e degli eventi.</w:t>
+      </w:r>
+    </w:p>
+    <w:p>
+      <w:r>
+        <w:t xml:space="preserve"> L’infrastruttura Java offre diversi strumenti disponibili per realizzare funzionalità in ambito di sicurezza, come ad esempio la Java </w:t>
+      </w:r>
+      <w:proofErr w:type="spellStart"/>
+      <w:r>
+        <w:t>Cryptography</w:t>
+      </w:r>
+      <w:proofErr w:type="spellEnd"/>
+      <w:r>
+        <w:t xml:space="preserve"> Architecture e il package security utilizzato al suo interno.</w:t>
+      </w:r>
+    </w:p>
+    <w:p>
+      <w:r>
+        <w:lastRenderedPageBreak/>
+        <w:t>Un altro limite evidente del gestore di dati personali è dovuto al</w:t>
+      </w:r>
+      <w:r>
+        <w:t xml:space="preserve">l’assenza di un adeguato strato di persistenza. Questa problematica riguarda sia la gestione degli account che quella dei dati immagazzinati all’interno del Personal Data Storage. L’implementazione attuale consente l’utilizzo di file di testo per la simulazione di uno stato del sistema, utile anche per motivi di </w:t>
+      </w:r>
+      <w:proofErr w:type="spellStart"/>
+      <w:r>
+        <w:t>testing</w:t>
+      </w:r>
+      <w:proofErr w:type="spellEnd"/>
+      <w:r>
+        <w:t>, che si limita ai soli dati contenuti all’interno del PDS.</w:t>
+      </w:r>
+    </w:p>
+    <w:p>
+      <w:r>
+        <w:t>Alcuni possibili miglioramenti sono stati anticipati all’interno della sezione \</w:t>
+      </w:r>
+      <w:proofErr w:type="spellStart"/>
+      <w:r>
+        <w:t>ref</w:t>
+      </w:r>
+      <w:proofErr w:type="spellEnd"/>
+      <w:r>
+        <w:t xml:space="preserve">{4.5}: un esempio interessante potrebbe essere l’implementazione di uno strato di astrazione che si occupa della gestione dei dati in ingresso e in uscita dal </w:t>
+      </w:r>
+      <w:proofErr w:type="spellStart"/>
+      <w:r>
+        <w:t>Vault</w:t>
+      </w:r>
+      <w:proofErr w:type="spellEnd"/>
+      <w:r>
+        <w:t xml:space="preserve">, modellandoli come </w:t>
+      </w:r>
+      <w:proofErr w:type="spellStart"/>
+      <w:r>
+        <w:t>InputStream</w:t>
+      </w:r>
+      <w:proofErr w:type="spellEnd"/>
+      <w:r>
+        <w:t xml:space="preserve"> e </w:t>
+      </w:r>
+      <w:proofErr w:type="spellStart"/>
+      <w:r>
+        <w:t>OutputStream</w:t>
+      </w:r>
+      <w:proofErr w:type="spellEnd"/>
+      <w:r>
+        <w:t xml:space="preserve"> utilizzabili a basso livello da input e output di tipo diverso (file, database, </w:t>
+      </w:r>
+      <w:proofErr w:type="spellStart"/>
+      <w:r>
+        <w:t>socket</w:t>
+      </w:r>
+      <w:proofErr w:type="spellEnd"/>
+      <w:r>
+        <w:t>, ecc.).</w:t>
+      </w:r>
+    </w:p>
+    <w:p>
+      <w:r>
+        <w:t xml:space="preserve">Si deve tenere in considerazione </w:t>
+      </w:r>
+      <w:r>
+        <w:t>infine</w:t>
+      </w:r>
+      <w:r>
+        <w:t xml:space="preserve"> che il progetto </w:t>
+      </w:r>
+      <w:proofErr w:type="spellStart"/>
+      <w:r>
+        <w:t>MyData</w:t>
+      </w:r>
+      <w:proofErr w:type="spellEnd"/>
+      <w:r>
+        <w:t xml:space="preserve"> è stato avviato e viene portato avanti separatamente dal team di sviluppo finlandese</w:t>
+      </w:r>
+      <w:r>
+        <w:t>, pertanto rientrano all’interno di queste considerazioni anche gli aggiornamenti di specifiche e implementazioni pubblicate attraverso i repository</w:t>
+      </w:r>
+      <w:r>
+        <w:t xml:space="preserve"> \</w:t>
+      </w:r>
+      <w:proofErr w:type="spellStart"/>
+      <w:r>
+        <w:t>cite</w:t>
+      </w:r>
+      <w:proofErr w:type="spellEnd"/>
+      <w:r>
+        <w:t>{</w:t>
+      </w:r>
+      <w:proofErr w:type="spellStart"/>
+      <w:r>
+        <w:t>stack</w:t>
+      </w:r>
+      <w:proofErr w:type="spellEnd"/>
+      <w:r>
+        <w:t>} \</w:t>
+      </w:r>
+      <w:proofErr w:type="spellStart"/>
+      <w:r>
+        <w:t>cite</w:t>
+      </w:r>
+      <w:proofErr w:type="spellEnd"/>
+      <w:r>
+        <w:t>{</w:t>
+      </w:r>
+      <w:proofErr w:type="spellStart"/>
+      <w:r>
+        <w:t>mobprof</w:t>
+      </w:r>
+      <w:proofErr w:type="spellEnd"/>
+      <w:r>
+        <w:t>} \</w:t>
+      </w:r>
+      <w:proofErr w:type="spellStart"/>
+      <w:r>
+        <w:t>cite</w:t>
+      </w:r>
+      <w:proofErr w:type="spellEnd"/>
+      <w:r>
+        <w:t>{</w:t>
+      </w:r>
+      <w:proofErr w:type="spellStart"/>
+      <w:r>
+        <w:t>jplan</w:t>
+      </w:r>
+      <w:proofErr w:type="spellEnd"/>
+      <w:r>
+        <w:t>} \</w:t>
+      </w:r>
+      <w:proofErr w:type="spellStart"/>
+      <w:r>
+        <w:t>cite</w:t>
+      </w:r>
+      <w:proofErr w:type="spellEnd"/>
+      <w:r>
+        <w:t>{</w:t>
+      </w:r>
+      <w:proofErr w:type="spellStart"/>
+      <w:r>
+        <w:t>mydatasdk</w:t>
+      </w:r>
+      <w:proofErr w:type="spellEnd"/>
+      <w:r>
+        <w:t>}.</w:t>
+      </w:r>
+    </w:p>
+    <w:p>
+      <w:r>
+        <w:t xml:space="preserve">Durante il periodo di lavoro sulla tesi, sia di stesura che implementazione, sono stati rilasciati aggiornamenti che hanno fornito spunti di lavoro per l’arricchimento del gestore di dati personali, come ad esempio l’aggiunta delle specifiche sull’account utente. Alcune però non hanno trovato spazio all’interno dell’implementazione, come ad esempio una recente specifica sulla modalità di connessione fra Source e </w:t>
+      </w:r>
+      <w:proofErr w:type="spellStart"/>
+      <w:r>
+        <w:t>Sink</w:t>
+      </w:r>
+      <w:proofErr w:type="spellEnd"/>
+      <w:r>
+        <w:t>.</w:t>
+      </w:r>
     </w:p>
     <w:sectPr>
       <w:pgSz w:w="11906" w:h="16838"/>
@@ -16995,7 +17744,6 @@
   <w:style w:type="character" w:default="1" w:styleId="DefaultParagraphFont">
     <w:name w:val="Default Paragraph Font"/>
     <w:uiPriority w:val="1"/>
-    <w:semiHidden/>
     <w:unhideWhenUsed/>
   </w:style>
   <w:style w:type="table" w:default="1" w:styleId="TableNormal">
@@ -17883,7 +18631,7 @@
 </file>
 
 <file path=customXml/itemProps1.xml><?xml version="1.0" encoding="utf-8"?>
-<ds:datastoreItem xmlns:ds="http://schemas.openxmlformats.org/officeDocument/2006/customXml" ds:itemID="{3302D035-AD72-4139-9F7E-68558BE68C53}">
+<ds:datastoreItem xmlns:ds="http://schemas.openxmlformats.org/officeDocument/2006/customXml" ds:itemID="{1D617331-7FBB-4ED7-BCD7-27A66CB31458}">
   <ds:schemaRefs>
     <ds:schemaRef ds:uri="http://schemas.openxmlformats.org/officeDocument/2006/bibliography"/>
   </ds:schemaRefs>

</xml_diff>

<commit_message>
correzioni e cambiamento completo .tex
</commit_message>
<xml_diff>
--- a/bozza.docx
+++ b/bozza.docx
@@ -2970,19 +2970,92 @@
       <w:bookmarkEnd w:id="0"/>
     </w:p>
     <w:p>
-      <w:bookmarkStart w:id="1" w:name="_GoBack"/>
-      <w:bookmarkEnd w:id="1"/>
+      <w:bookmarkStart w:id="1" w:name="_Toc468638615"/>
+      <w:r>
+        <w:t>Quest</w:t>
+      </w:r>
+      <w:r>
+        <w:t>o lavoro di</w:t>
+      </w:r>
+      <w:r>
+        <w:t xml:space="preserve"> tesi si colloca nell’ambito della protezione dei dati personali all’</w:t>
+      </w:r>
+      <w:r>
+        <w:t>interno di Internet</w:t>
+      </w:r>
+      <w:r>
+        <w:t xml:space="preserve"> </w:t>
+      </w:r>
+      <w:r>
+        <w:t>con l’obiettivo</w:t>
+      </w:r>
+      <w:r>
+        <w:t xml:space="preserve"> di offrire strumenti più potenti per la loro gestione consapevole. Il prototipo di gestore di dati personali sviluppato </w:t>
+      </w:r>
+      <w:r>
+        <w:t>comunica con servizi “consumatori” di dati mediante interfacce e</w:t>
+      </w:r>
+      <w:r>
+        <w:t xml:space="preserve"> monitora il flusso di dati</w:t>
+      </w:r>
+      <w:r>
+        <w:t xml:space="preserve"> in ingresso e in uscita </w:t>
+      </w:r>
+      <w:r>
+        <w:t>tramite</w:t>
+      </w:r>
+      <w:r>
+        <w:t xml:space="preserve"> l’utilizzo di autorizzazioni</w:t>
+      </w:r>
+      <w:r>
+        <w:t xml:space="preserve"> revocabili</w:t>
+      </w:r>
+      <w:r>
+        <w:t>, espresse liberamente ed in modo consapevole dall’utente finale.</w:t>
+      </w:r>
+    </w:p>
+    <w:p>
+      <w:r>
+        <w:t xml:space="preserve">Il progetto </w:t>
+      </w:r>
+      <w:proofErr w:type="spellStart"/>
+      <w:r>
+        <w:t>MyData</w:t>
+      </w:r>
+      <w:proofErr w:type="spellEnd"/>
+      <w:r>
+        <w:t xml:space="preserve">, dal quale si è preso spunto per il gestore di dati personali, costituisce un’architettura software fondata non solo sulla protezione della privacy ma anche sull’interoperabilità </w:t>
+      </w:r>
+      <w:r>
+        <w:t>dei dati e dei servizi che li utilizzano. Essa realizza uno strato software di più basso livello, semplificando lo sviluppo dei servizi che ne fanno parte.</w:t>
+      </w:r>
+    </w:p>
+    <w:p>
+      <w:r>
+        <w:t xml:space="preserve">All’interno del lavoro di tesi </w:t>
+      </w:r>
+      <w:r>
+        <w:t>viene presentato</w:t>
+      </w:r>
+      <w:r>
+        <w:t xml:space="preserve"> un esempio di funzionamento del gestore di dati personali con un servizio di previsione del prossimo viaggio più probabile</w:t>
+      </w:r>
+      <w:r>
+        <w:t>, che fornisce suggerimenti sugli spostamenti futuri in base alle informazioni raccolte da fonti come calendario e storico delle posizioni GPS.</w:t>
+      </w:r>
+      <w:r>
+        <w:t xml:space="preserve"> </w:t>
+      </w:r>
     </w:p>
     <w:p>
       <w:pPr>
         <w:pStyle w:val="Heading1"/>
         <w:spacing w:before="120" w:after="160" w:line="360" w:lineRule="auto"/>
       </w:pPr>
-      <w:bookmarkStart w:id="2" w:name="_Toc468638615"/>
       <w:r>
         <w:t>Introduzione</w:t>
       </w:r>
-      <w:bookmarkEnd w:id="2"/>
+      <w:bookmarkEnd w:id="1"/>
     </w:p>
     <w:p>
       <w:r>
@@ -3015,7 +3088,15 @@
           <w:rFonts w:cs="Times New Roman"/>
           <w:szCs w:val="24"/>
         </w:rPr>
-        <w:t>La quantità di informazioni raccolte non si limita a ciò che l’utente sceglie di condividere (foto, email, transazioni online), ma comprende anche dati osservati (abitudini di navigazione, dati di geolocalizzazione) e deduzioni (</w:t>
+        <w:t xml:space="preserve">La quantità di informazioni raccolte non si limita a ciò </w:t>
+      </w:r>
+      <w:r>
+        <w:rPr>
+          <w:rFonts w:cs="Times New Roman"/>
+          <w:szCs w:val="24"/>
+        </w:rPr>
+        <w:lastRenderedPageBreak/>
+        <w:t>che l’utente sceglie di condividere (foto, email, transazioni online), ma comprende anche dati osservati (abitudini di navigazione, dati di geolocalizzazione) e deduzioni (</w:t>
       </w:r>
       <w:proofErr w:type="spellStart"/>
       <w:r>
@@ -3202,16 +3283,7 @@
           <w:iCs/>
           <w:szCs w:val="24"/>
         </w:rPr>
-        <w:t xml:space="preserve">vuole offrire al mercato e alle imprese un contesto di sviluppo di applicazioni software in cui vengono </w:t>
-      </w:r>
-      <w:r>
-        <w:rPr>
-          <w:rFonts w:cs="Times New Roman"/>
-          <w:iCs/>
-          <w:szCs w:val="24"/>
-        </w:rPr>
-        <w:lastRenderedPageBreak/>
-        <w:t>rispettate le leggi in materia di protezione dei dati sensibili, favorendo l’interoperabilità fra di esse.</w:t>
+        <w:t>vuole offrire al mercato e alle imprese un contesto di sviluppo di applicazioni software in cui vengono rispettate le leggi in materia di protezione dei dati sensibili, favorendo l’interoperabilità fra di esse.</w:t>
       </w:r>
     </w:p>
     <w:p>
@@ -3406,14 +3478,15 @@
         <w:pStyle w:val="Heading1"/>
         <w:spacing w:before="120" w:after="160" w:line="360" w:lineRule="auto"/>
       </w:pPr>
-      <w:bookmarkStart w:id="3" w:name="_Toc468638616"/>
-      <w:r>
+      <w:bookmarkStart w:id="2" w:name="_Toc468638616"/>
+      <w:r>
+        <w:lastRenderedPageBreak/>
         <w:t>1 MyData</w:t>
       </w:r>
       <w:r>
         <w:t>, Big Data</w:t>
       </w:r>
-      <w:bookmarkEnd w:id="3"/>
+      <w:bookmarkEnd w:id="2"/>
     </w:p>
     <w:p>
       <w:pPr>
@@ -3838,15 +3911,7 @@
           <w:rFonts w:cs="Times New Roman"/>
           <w:szCs w:val="24"/>
         </w:rPr>
-        <w:t xml:space="preserve"> cerca di trovare una risposta a questi temi attraverso un cambio di paradigma che ponga </w:t>
-      </w:r>
-      <w:r>
-        <w:rPr>
-          <w:rFonts w:cs="Times New Roman"/>
-          <w:szCs w:val="24"/>
-        </w:rPr>
-        <w:lastRenderedPageBreak/>
-        <w:t xml:space="preserve">l’utente al centro, </w:t>
+        <w:t xml:space="preserve"> cerca di trovare una risposta a questi temi attraverso un cambio di paradigma che ponga l’utente al centro, </w:t>
       </w:r>
       <w:r>
         <w:rPr>
@@ -4134,7 +4199,7 @@
         </w:rPr>
         <w:br w:type="page"/>
       </w:r>
-      <w:bookmarkStart w:id="4" w:name="_Toc468638617"/>
+      <w:bookmarkStart w:id="3" w:name="_Toc468638617"/>
       <w:r>
         <w:rPr>
           <w:lang w:val="en-GB"/>
@@ -4148,7 +4213,7 @@
         </w:rPr>
         <w:t>Smart Mobility</w:t>
       </w:r>
-      <w:bookmarkEnd w:id="4"/>
+      <w:bookmarkEnd w:id="3"/>
     </w:p>
     <w:p>
       <w:pPr>
@@ -4158,14 +4223,14 @@
           <w:lang w:val="en-GB"/>
         </w:rPr>
       </w:pPr>
-      <w:bookmarkStart w:id="5" w:name="_Toc468638618"/>
+      <w:bookmarkStart w:id="4" w:name="_Toc468638618"/>
       <w:r>
         <w:rPr>
           <w:lang w:val="en-GB"/>
         </w:rPr>
         <w:t>2.1 Mobility as a Service</w:t>
       </w:r>
-      <w:bookmarkEnd w:id="5"/>
+      <w:bookmarkEnd w:id="4"/>
     </w:p>
     <w:p>
       <w:pPr>
@@ -4754,7 +4819,7 @@
         <w:pStyle w:val="Heading3"/>
         <w:spacing w:after="160" w:line="360" w:lineRule="auto"/>
       </w:pPr>
-      <w:bookmarkStart w:id="6" w:name="_Toc468638619"/>
+      <w:bookmarkStart w:id="5" w:name="_Toc468638619"/>
       <w:r>
         <w:lastRenderedPageBreak/>
         <w:t xml:space="preserve">2.1.1 </w:t>
@@ -4783,7 +4848,7 @@
       <w:r>
         <w:t xml:space="preserve"> Planner</w:t>
       </w:r>
-      <w:bookmarkEnd w:id="6"/>
+      <w:bookmarkEnd w:id="5"/>
     </w:p>
     <w:p>
       <w:pPr>
@@ -5328,11 +5393,11 @@
         <w:pStyle w:val="Heading2"/>
         <w:spacing w:after="160" w:line="360" w:lineRule="auto"/>
       </w:pPr>
-      <w:bookmarkStart w:id="7" w:name="_Toc468638620"/>
+      <w:bookmarkStart w:id="6" w:name="_Toc468638620"/>
       <w:r>
         <w:t>2.2 Smart Mobility for All</w:t>
       </w:r>
-      <w:bookmarkEnd w:id="7"/>
+      <w:bookmarkEnd w:id="6"/>
     </w:p>
     <w:p>
       <w:pPr>
@@ -5577,11 +5642,11 @@
       <w:pPr>
         <w:pStyle w:val="Heading1"/>
       </w:pPr>
-      <w:bookmarkStart w:id="8" w:name="_Toc468638621"/>
+      <w:bookmarkStart w:id="7" w:name="_Toc468638621"/>
       <w:r>
         <w:t>2 ½ GDPR??</w:t>
       </w:r>
-      <w:bookmarkEnd w:id="8"/>
+      <w:bookmarkEnd w:id="7"/>
     </w:p>
     <w:p/>
     <w:p>
@@ -5589,11 +5654,11 @@
         <w:pStyle w:val="Heading1"/>
         <w:spacing w:before="120" w:after="160" w:line="360" w:lineRule="auto"/>
       </w:pPr>
-      <w:bookmarkStart w:id="9" w:name="_Toc468638622"/>
+      <w:bookmarkStart w:id="8" w:name="_Toc468638622"/>
       <w:r>
         <w:t>3 Architettura MyData</w:t>
       </w:r>
-      <w:bookmarkEnd w:id="9"/>
+      <w:bookmarkEnd w:id="8"/>
     </w:p>
     <w:p>
       <w:r>
@@ -5622,14 +5687,14 @@
         <w:pStyle w:val="Heading2"/>
         <w:spacing w:after="160" w:line="360" w:lineRule="auto"/>
       </w:pPr>
-      <w:bookmarkStart w:id="10" w:name="_Toc468638623"/>
+      <w:bookmarkStart w:id="9" w:name="_Toc468638623"/>
       <w:r>
         <w:t>3.</w:t>
       </w:r>
       <w:r>
         <w:t>1 Entità fondamentali</w:t>
       </w:r>
-      <w:bookmarkEnd w:id="10"/>
+      <w:bookmarkEnd w:id="9"/>
     </w:p>
     <w:p>
       <w:pPr>
@@ -6040,22 +6105,22 @@
         <w:pStyle w:val="Heading2"/>
         <w:spacing w:after="160" w:line="360" w:lineRule="auto"/>
       </w:pPr>
-      <w:bookmarkStart w:id="11" w:name="_Ref466761680"/>
-      <w:bookmarkStart w:id="12" w:name="_Ref466761686"/>
-      <w:bookmarkStart w:id="13" w:name="_Ref466761690"/>
-      <w:bookmarkStart w:id="14" w:name="_Ref466761693"/>
-      <w:bookmarkStart w:id="15" w:name="_Toc468638624"/>
+      <w:bookmarkStart w:id="10" w:name="_Ref466761680"/>
+      <w:bookmarkStart w:id="11" w:name="_Ref466761686"/>
+      <w:bookmarkStart w:id="12" w:name="_Ref466761690"/>
+      <w:bookmarkStart w:id="13" w:name="_Ref466761693"/>
+      <w:bookmarkStart w:id="14" w:name="_Toc468638624"/>
       <w:r>
         <w:t>3</w:t>
       </w:r>
       <w:r>
         <w:t>.2 Service Registry, Service Linking</w:t>
       </w:r>
+      <w:bookmarkEnd w:id="10"/>
       <w:bookmarkEnd w:id="11"/>
       <w:bookmarkEnd w:id="12"/>
       <w:bookmarkEnd w:id="13"/>
       <w:bookmarkEnd w:id="14"/>
-      <w:bookmarkEnd w:id="15"/>
     </w:p>
     <w:p>
       <w:pPr>
@@ -6467,7 +6532,7 @@
       <w:pPr>
         <w:pStyle w:val="Heading3"/>
       </w:pPr>
-      <w:bookmarkStart w:id="16" w:name="_Toc468638625"/>
+      <w:bookmarkStart w:id="15" w:name="_Toc468638625"/>
       <w:r>
         <w:t xml:space="preserve">3.2.1 </w:t>
       </w:r>
@@ -6482,7 +6547,7 @@
       <w:r>
         <w:t xml:space="preserve"> 2.0</w:t>
       </w:r>
-      <w:bookmarkEnd w:id="16"/>
+      <w:bookmarkEnd w:id="15"/>
     </w:p>
     <w:p>
       <w:proofErr w:type="spellStart"/>
@@ -6853,7 +6918,7 @@
         <w:pStyle w:val="Heading2"/>
         <w:spacing w:after="160" w:line="360" w:lineRule="auto"/>
       </w:pPr>
-      <w:bookmarkStart w:id="17" w:name="_Toc468638626"/>
+      <w:bookmarkStart w:id="16" w:name="_Toc468638626"/>
       <w:r>
         <w:t>3</w:t>
       </w:r>
@@ -6863,7 +6928,7 @@
       <w:r>
         <w:t>Consent</w:t>
       </w:r>
-      <w:bookmarkEnd w:id="17"/>
+      <w:bookmarkEnd w:id="16"/>
     </w:p>
     <w:p>
       <w:pPr>
@@ -7422,7 +7487,7 @@
           <w:sz w:val="48"/>
         </w:rPr>
       </w:pPr>
-      <w:bookmarkStart w:id="18" w:name="_Toc468638627"/>
+      <w:bookmarkStart w:id="17" w:name="_Toc468638627"/>
       <w:r>
         <w:t xml:space="preserve">3.3.1 </w:t>
       </w:r>
@@ -7462,7 +7527,7 @@
       <w:r>
         <w:t>Specification</w:t>
       </w:r>
-      <w:bookmarkEnd w:id="18"/>
+      <w:bookmarkEnd w:id="17"/>
       <w:proofErr w:type="spellEnd"/>
     </w:p>
     <w:p>
@@ -7741,35 +7806,26 @@
     <w:p>
       <w:pPr>
         <w:pStyle w:val="Heading3"/>
-        <w:rPr>
-          <w:lang w:val="en-GB"/>
-        </w:rPr>
-      </w:pPr>
-      <w:bookmarkStart w:id="19" w:name="_Toc468638628"/>
-      <w:r>
-        <w:rPr>
-          <w:lang w:val="en-GB"/>
-        </w:rPr>
+      </w:pPr>
+      <w:bookmarkStart w:id="18" w:name="_Toc468638628"/>
+      <w:r>
         <w:t>3.3.2 U</w:t>
       </w:r>
       <w:r>
-        <w:rPr>
-          <w:lang w:val="en-GB"/>
-        </w:rPr>
-        <w:t>ser Managed Access</w:t>
-      </w:r>
-      <w:bookmarkEnd w:id="19"/>
-    </w:p>
-    <w:p>
-      <w:pPr>
-        <w:rPr>
-          <w:lang w:val="en-GB"/>
-        </w:rPr>
-      </w:pPr>
-      <w:r>
-        <w:rPr>
-          <w:lang w:val="en-GB"/>
-        </w:rPr>
+        <w:t xml:space="preserve">ser </w:t>
+      </w:r>
+      <w:proofErr w:type="spellStart"/>
+      <w:r>
+        <w:t>Managed</w:t>
+      </w:r>
+      <w:proofErr w:type="spellEnd"/>
+      <w:r>
+        <w:t xml:space="preserve"> Access</w:t>
+      </w:r>
+      <w:bookmarkEnd w:id="18"/>
+    </w:p>
+    <w:p>
+      <w:r>
         <w:t>\\figure</w:t>
       </w:r>
     </w:p>
@@ -7984,14 +8040,14 @@
         <w:pStyle w:val="Heading2"/>
         <w:spacing w:after="160" w:line="360" w:lineRule="auto"/>
       </w:pPr>
-      <w:bookmarkStart w:id="20" w:name="_Toc468638629"/>
+      <w:bookmarkStart w:id="19" w:name="_Toc468638629"/>
       <w:r>
         <w:t>3</w:t>
       </w:r>
       <w:r>
         <w:t>.4 Personal Data Storage</w:t>
       </w:r>
-      <w:bookmarkEnd w:id="20"/>
+      <w:bookmarkEnd w:id="19"/>
     </w:p>
     <w:p>
       <w:pPr>
@@ -8363,7 +8419,7 @@
       <w:pPr>
         <w:pStyle w:val="Heading1"/>
       </w:pPr>
-      <w:bookmarkStart w:id="21" w:name="_Toc468638630"/>
+      <w:bookmarkStart w:id="20" w:name="_Toc468638630"/>
       <w:r>
         <w:lastRenderedPageBreak/>
         <w:t>4</w:t>
@@ -8377,7 +8433,7 @@
       <w:r>
         <w:t xml:space="preserve"> e Design</w:t>
       </w:r>
-      <w:bookmarkEnd w:id="21"/>
+      <w:bookmarkEnd w:id="20"/>
     </w:p>
     <w:p>
       <w:r>
@@ -8782,7 +8838,7 @@
           <w:lang w:val="en-GB"/>
         </w:rPr>
       </w:pPr>
-      <w:bookmarkStart w:id="22" w:name="_Toc468638631"/>
+      <w:bookmarkStart w:id="21" w:name="_Toc468638631"/>
       <w:r>
         <w:rPr>
           <w:lang w:val="en-GB"/>
@@ -8807,7 +8863,7 @@
         </w:rPr>
         <w:t xml:space="preserve"> Servizi</w:t>
       </w:r>
-      <w:bookmarkEnd w:id="22"/>
+      <w:bookmarkEnd w:id="21"/>
     </w:p>
     <w:p>
       <w:pPr>
@@ -9321,11 +9377,11 @@
       <w:pPr>
         <w:pStyle w:val="Heading2"/>
       </w:pPr>
-      <w:bookmarkStart w:id="23" w:name="_Toc468638632"/>
+      <w:bookmarkStart w:id="22" w:name="_Toc468638632"/>
       <w:r>
         <w:t>4.2 Operatore MyData</w:t>
       </w:r>
-      <w:bookmarkEnd w:id="23"/>
+      <w:bookmarkEnd w:id="22"/>
     </w:p>
     <w:p>
       <w:r>
@@ -9765,14 +9821,14 @@
       <w:pPr>
         <w:pStyle w:val="Heading2"/>
       </w:pPr>
-      <w:bookmarkStart w:id="24" w:name="_Toc468638633"/>
+      <w:bookmarkStart w:id="23" w:name="_Toc468638633"/>
       <w:r>
         <w:t>4.3 Service Registry</w:t>
       </w:r>
       <w:r>
         <w:t>, Service Linking</w:t>
       </w:r>
-      <w:bookmarkEnd w:id="24"/>
+      <w:bookmarkEnd w:id="23"/>
     </w:p>
     <w:p>
       <w:pPr>
@@ -10001,209 +10057,209 @@
       <w:pPr>
         <w:pStyle w:val="Heading2"/>
       </w:pPr>
-      <w:bookmarkStart w:id="25" w:name="_Ref466909001"/>
-      <w:bookmarkStart w:id="26" w:name="_Toc468638634"/>
+      <w:bookmarkStart w:id="24" w:name="_Ref466909001"/>
+      <w:bookmarkStart w:id="25" w:name="_Toc468638634"/>
       <w:r>
         <w:t>4.4 Consent</w:t>
       </w:r>
+      <w:bookmarkEnd w:id="24"/>
       <w:bookmarkEnd w:id="25"/>
+    </w:p>
+    <w:p>
+      <w:r>
+        <w:t>A questo punto</w:t>
+      </w:r>
+      <w:r>
+        <w:t>, si presenta la necessità di realizzare due tipi diversi di permessi.</w:t>
+      </w:r>
+    </w:p>
+    <w:p>
+      <w:r>
+        <w:t xml:space="preserve">Il primo contiene la semantica associata al procedimento di </w:t>
+      </w:r>
+      <w:r>
+        <w:rPr>
+          <w:i/>
+        </w:rPr>
+        <w:t xml:space="preserve">Service </w:t>
+      </w:r>
+      <w:proofErr w:type="spellStart"/>
+      <w:r>
+        <w:rPr>
+          <w:i/>
+        </w:rPr>
+        <w:t>Linking</w:t>
+      </w:r>
+      <w:proofErr w:type="spellEnd"/>
+      <w:r>
+        <w:t xml:space="preserve">: descrive quali sono le entità in gioco, fornendone una mutua autenticazione e contiene uno stato per indicare la validità del permesso considerato. I valori possibili di questo stato ricalcano quelli indicati nel modello </w:t>
+      </w:r>
+      <w:proofErr w:type="spellStart"/>
+      <w:r>
+        <w:rPr>
+          <w:i/>
+        </w:rPr>
+        <w:t>MyData</w:t>
+      </w:r>
+      <w:proofErr w:type="spellEnd"/>
+      <w:r>
+        <w:t xml:space="preserve">: </w:t>
+      </w:r>
+      <w:r>
+        <w:rPr>
+          <w:i/>
+        </w:rPr>
+        <w:t>Active</w:t>
+      </w:r>
+      <w:r>
+        <w:t>,</w:t>
+      </w:r>
+      <w:r>
+        <w:rPr>
+          <w:i/>
+        </w:rPr>
+        <w:t xml:space="preserve"> </w:t>
+      </w:r>
+      <w:proofErr w:type="spellStart"/>
+      <w:r>
+        <w:rPr>
+          <w:i/>
+        </w:rPr>
+        <w:t>Disabled</w:t>
+      </w:r>
+      <w:proofErr w:type="spellEnd"/>
+      <w:r>
+        <w:t>,</w:t>
+      </w:r>
+      <w:r>
+        <w:rPr>
+          <w:i/>
+        </w:rPr>
+        <w:t xml:space="preserve"> </w:t>
+      </w:r>
+      <w:proofErr w:type="spellStart"/>
+      <w:r>
+        <w:rPr>
+          <w:i/>
+        </w:rPr>
+        <w:t>Withdrawn</w:t>
+      </w:r>
+      <w:proofErr w:type="spellEnd"/>
+      <w:r>
+        <w:t>.</w:t>
+      </w:r>
+      <w:r>
+        <w:t xml:space="preserve"> Questo </w:t>
+      </w:r>
+      <w:proofErr w:type="spellStart"/>
+      <w:r>
+        <w:t>Consent</w:t>
+      </w:r>
+      <w:proofErr w:type="spellEnd"/>
+      <w:r>
+        <w:t xml:space="preserve"> viene emesso ogni volta che l’utente fa richiesta di utilizzare un servizio, e in base al valore del suo stato permette (o meno) l’effettivo processamento dei dati.</w:t>
+      </w:r>
+    </w:p>
+    <w:p>
+      <w:r>
+        <w:t>Il secondo</w:t>
+      </w:r>
+      <w:r>
+        <w:t xml:space="preserve"> tipo di permesso</w:t>
+      </w:r>
+      <w:r>
+        <w:t xml:space="preserve"> viene utilizzato come token di accesso al Personal Data Storage ogni volta </w:t>
+      </w:r>
+      <w:r>
+        <w:t>che si instaura</w:t>
+      </w:r>
+      <w:r>
+        <w:t xml:space="preserve"> un flusso di dati, sia esso in ingresso o in uscita</w:t>
+      </w:r>
+      <w:r>
+        <w:t xml:space="preserve"> dal PDS</w:t>
+      </w:r>
+      <w:r>
+        <w:t xml:space="preserve">. Questo tipo di </w:t>
+      </w:r>
+      <w:proofErr w:type="spellStart"/>
+      <w:r>
+        <w:t>Consent</w:t>
+      </w:r>
+      <w:proofErr w:type="spellEnd"/>
+      <w:r>
+        <w:t xml:space="preserve"> contiene un riferimen</w:t>
+      </w:r>
+      <w:r>
+        <w:t xml:space="preserve">to ai </w:t>
+      </w:r>
+      <w:r>
+        <w:t>dati</w:t>
+      </w:r>
+      <w:r>
+        <w:t xml:space="preserve"> scambiati durante la </w:t>
+      </w:r>
+      <w:r>
+        <w:t>transazione</w:t>
+      </w:r>
+      <w:r>
+        <w:t xml:space="preserve"> (il Resource Set </w:t>
+      </w:r>
+      <w:proofErr w:type="spellStart"/>
+      <w:r>
+        <w:t>Identifier</w:t>
+      </w:r>
+      <w:proofErr w:type="spellEnd"/>
+      <w:r>
+        <w:t xml:space="preserve"> delle specifiche di </w:t>
+      </w:r>
+      <w:proofErr w:type="spellStart"/>
+      <w:r>
+        <w:t>MyData</w:t>
+      </w:r>
+      <w:proofErr w:type="spellEnd"/>
+      <w:r>
+        <w:t>); i</w:t>
+      </w:r>
+      <w:r>
+        <w:t xml:space="preserve">noltre, </w:t>
+      </w:r>
+      <w:r>
+        <w:t>può e</w:t>
+      </w:r>
+      <w:r>
+        <w:t>ssere utilizzato una volta sola</w:t>
+      </w:r>
+      <w:r>
+        <w:t xml:space="preserve"> ed è possibile ottenerlo solo se il permesso che lega l’utente ed il servizio corrente ha stato attivo.</w:t>
+      </w:r>
+    </w:p>
+    <w:p>
+      <w:r>
+        <w:t xml:space="preserve">Entrambi i </w:t>
+      </w:r>
+      <w:proofErr w:type="spellStart"/>
+      <w:r>
+        <w:t>Consent</w:t>
+      </w:r>
+      <w:proofErr w:type="spellEnd"/>
+      <w:r>
+        <w:t xml:space="preserve"> vengono memorizzati all’interno dell’account utente corrispondente al servizio che ne ha fatto richiesta.</w:t>
+      </w:r>
+    </w:p>
+    <w:p>
+      <w:pPr>
+        <w:pStyle w:val="Heading3"/>
+      </w:pPr>
+      <w:bookmarkStart w:id="26" w:name="_Toc468638635"/>
+      <w:r>
+        <w:t xml:space="preserve">Granularità di un </w:t>
+      </w:r>
+      <w:proofErr w:type="spellStart"/>
+      <w:r>
+        <w:t>Consent</w:t>
+      </w:r>
       <w:bookmarkEnd w:id="26"/>
-    </w:p>
-    <w:p>
-      <w:r>
-        <w:t>A questo punto</w:t>
-      </w:r>
-      <w:r>
-        <w:t>, si presenta la necessità di realizzare due tipi diversi di permessi.</w:t>
-      </w:r>
-    </w:p>
-    <w:p>
-      <w:r>
-        <w:t xml:space="preserve">Il primo contiene la semantica associata al procedimento di </w:t>
-      </w:r>
-      <w:r>
-        <w:rPr>
-          <w:i/>
-        </w:rPr>
-        <w:t xml:space="preserve">Service </w:t>
-      </w:r>
-      <w:proofErr w:type="spellStart"/>
-      <w:r>
-        <w:rPr>
-          <w:i/>
-        </w:rPr>
-        <w:t>Linking</w:t>
-      </w:r>
-      <w:proofErr w:type="spellEnd"/>
-      <w:r>
-        <w:t xml:space="preserve">: descrive quali sono le entità in gioco, fornendone una mutua autenticazione e contiene uno stato per indicare la validità del permesso considerato. I valori possibili di questo stato ricalcano quelli indicati nel modello </w:t>
-      </w:r>
-      <w:proofErr w:type="spellStart"/>
-      <w:r>
-        <w:rPr>
-          <w:i/>
-        </w:rPr>
-        <w:t>MyData</w:t>
-      </w:r>
-      <w:proofErr w:type="spellEnd"/>
-      <w:r>
-        <w:t xml:space="preserve">: </w:t>
-      </w:r>
-      <w:r>
-        <w:rPr>
-          <w:i/>
-        </w:rPr>
-        <w:t>Active</w:t>
-      </w:r>
-      <w:r>
-        <w:t>,</w:t>
-      </w:r>
-      <w:r>
-        <w:rPr>
-          <w:i/>
-        </w:rPr>
-        <w:t xml:space="preserve"> </w:t>
-      </w:r>
-      <w:proofErr w:type="spellStart"/>
-      <w:r>
-        <w:rPr>
-          <w:i/>
-        </w:rPr>
-        <w:t>Disabled</w:t>
-      </w:r>
-      <w:proofErr w:type="spellEnd"/>
-      <w:r>
-        <w:t>,</w:t>
-      </w:r>
-      <w:r>
-        <w:rPr>
-          <w:i/>
-        </w:rPr>
-        <w:t xml:space="preserve"> </w:t>
-      </w:r>
-      <w:proofErr w:type="spellStart"/>
-      <w:r>
-        <w:rPr>
-          <w:i/>
-        </w:rPr>
-        <w:t>Withdrawn</w:t>
-      </w:r>
-      <w:proofErr w:type="spellEnd"/>
-      <w:r>
-        <w:t>.</w:t>
-      </w:r>
-      <w:r>
-        <w:t xml:space="preserve"> Questo </w:t>
-      </w:r>
-      <w:proofErr w:type="spellStart"/>
-      <w:r>
-        <w:t>Consent</w:t>
-      </w:r>
-      <w:proofErr w:type="spellEnd"/>
-      <w:r>
-        <w:t xml:space="preserve"> viene emesso ogni volta che l’utente fa richiesta di utilizzare un servizio, e in base al valore del suo stato permette (o meno) l’effettivo processamento dei dati.</w:t>
-      </w:r>
-    </w:p>
-    <w:p>
-      <w:r>
-        <w:t>Il secondo</w:t>
-      </w:r>
-      <w:r>
-        <w:t xml:space="preserve"> tipo di permesso</w:t>
-      </w:r>
-      <w:r>
-        <w:t xml:space="preserve"> viene utilizzato come token di accesso al Personal Data Storage ogni volta </w:t>
-      </w:r>
-      <w:r>
-        <w:t>che si instaura</w:t>
-      </w:r>
-      <w:r>
-        <w:t xml:space="preserve"> un flusso di dati, sia esso in ingresso o in uscita</w:t>
-      </w:r>
-      <w:r>
-        <w:t xml:space="preserve"> dal PDS</w:t>
-      </w:r>
-      <w:r>
-        <w:t xml:space="preserve">. Questo tipo di </w:t>
-      </w:r>
-      <w:proofErr w:type="spellStart"/>
-      <w:r>
-        <w:t>Consent</w:t>
-      </w:r>
-      <w:proofErr w:type="spellEnd"/>
-      <w:r>
-        <w:t xml:space="preserve"> contiene un riferimen</w:t>
-      </w:r>
-      <w:r>
-        <w:t xml:space="preserve">to ai </w:t>
-      </w:r>
-      <w:r>
-        <w:t>dati</w:t>
-      </w:r>
-      <w:r>
-        <w:t xml:space="preserve"> scambiati durante la </w:t>
-      </w:r>
-      <w:r>
-        <w:t>transazione</w:t>
-      </w:r>
-      <w:r>
-        <w:t xml:space="preserve"> (il Resource Set </w:t>
-      </w:r>
-      <w:proofErr w:type="spellStart"/>
-      <w:r>
-        <w:t>Identifier</w:t>
-      </w:r>
-      <w:proofErr w:type="spellEnd"/>
-      <w:r>
-        <w:t xml:space="preserve"> delle specifiche di </w:t>
-      </w:r>
-      <w:proofErr w:type="spellStart"/>
-      <w:r>
-        <w:t>MyData</w:t>
-      </w:r>
-      <w:proofErr w:type="spellEnd"/>
-      <w:r>
-        <w:t>); i</w:t>
-      </w:r>
-      <w:r>
-        <w:t xml:space="preserve">noltre, </w:t>
-      </w:r>
-      <w:r>
-        <w:t>può e</w:t>
-      </w:r>
-      <w:r>
-        <w:t>ssere utilizzato una volta sola</w:t>
-      </w:r>
-      <w:r>
-        <w:t xml:space="preserve"> ed è possibile ottenerlo solo se il permesso che lega l’utente ed il servizio corrente ha stato attivo.</w:t>
-      </w:r>
-    </w:p>
-    <w:p>
-      <w:r>
-        <w:t xml:space="preserve">Entrambi i </w:t>
-      </w:r>
-      <w:proofErr w:type="spellStart"/>
-      <w:r>
-        <w:t>Consent</w:t>
-      </w:r>
-      <w:proofErr w:type="spellEnd"/>
-      <w:r>
-        <w:t xml:space="preserve"> vengono memorizzati all’interno dell’account utente corrispondente al servizio che ne ha fatto richiesta.</w:t>
-      </w:r>
-    </w:p>
-    <w:p>
-      <w:pPr>
-        <w:pStyle w:val="Heading3"/>
-      </w:pPr>
-      <w:bookmarkStart w:id="27" w:name="_Toc468638635"/>
-      <w:r>
-        <w:t xml:space="preserve">Granularità di un </w:t>
-      </w:r>
-      <w:proofErr w:type="spellStart"/>
-      <w:r>
-        <w:t>Consent</w:t>
-      </w:r>
-      <w:bookmarkEnd w:id="27"/>
       <w:proofErr w:type="spellEnd"/>
     </w:p>
     <w:p>
@@ -10305,14 +10361,14 @@
       <w:pPr>
         <w:pStyle w:val="Heading2"/>
       </w:pPr>
-      <w:bookmarkStart w:id="28" w:name="_Toc468638636"/>
+      <w:bookmarkStart w:id="27" w:name="_Toc468638636"/>
       <w:r>
         <w:t>4.5</w:t>
       </w:r>
       <w:r>
         <w:t xml:space="preserve"> Personal Data Storage</w:t>
       </w:r>
-      <w:bookmarkEnd w:id="28"/>
+      <w:bookmarkEnd w:id="27"/>
     </w:p>
     <w:p>
       <w:r>
@@ -10570,11 +10626,11 @@
       <w:pPr>
         <w:pStyle w:val="Heading2"/>
       </w:pPr>
-      <w:bookmarkStart w:id="29" w:name="_Toc468638637"/>
+      <w:bookmarkStart w:id="28" w:name="_Toc468638637"/>
       <w:r>
         <w:t>4.6 Rappresentazione di dati non noti a priori</w:t>
       </w:r>
-      <w:bookmarkEnd w:id="29"/>
+      <w:bookmarkEnd w:id="28"/>
     </w:p>
     <w:p>
       <w:pPr>
@@ -10978,82 +11034,92 @@
       <w:pPr>
         <w:pStyle w:val="Heading1"/>
       </w:pPr>
-      <w:bookmarkStart w:id="30" w:name="_Toc468638638"/>
+      <w:bookmarkStart w:id="29" w:name="_Toc468638638"/>
       <w:r>
         <w:lastRenderedPageBreak/>
         <w:t>5 Progettazione</w:t>
       </w:r>
+      <w:bookmarkEnd w:id="29"/>
+    </w:p>
+    <w:p>
+      <w:r>
+        <w:t>Nei paragrafi successivi verranno illustrate le fasi di implementazione del gestore di dati personali, motivando le scelte implementative e le eventuali differenze che si creano rispetto a quanto detto in Analisi.</w:t>
+      </w:r>
+    </w:p>
+    <w:p>
+      <w:r>
+        <w:t>Per la realizzazione del gestore è stato utilizzato il linguaggio Java.</w:t>
+      </w:r>
+    </w:p>
+    <w:p>
+      <w:r>
+        <w:t xml:space="preserve">Fra i principi generali seguiti in Progettazione troviamo l’inversione delle dipendenze, la separazione delle responsabilità, il principio di sostituibilità di </w:t>
+      </w:r>
+      <w:proofErr w:type="spellStart"/>
+      <w:r>
+        <w:t>Liskov</w:t>
+      </w:r>
+      <w:proofErr w:type="spellEnd"/>
+      <w:r>
+        <w:t xml:space="preserve"> e il già citato rasoio di </w:t>
+      </w:r>
+      <w:proofErr w:type="spellStart"/>
+      <w:r>
+        <w:t>Occam</w:t>
+      </w:r>
+      <w:proofErr w:type="spellEnd"/>
+      <w:r>
+        <w:t xml:space="preserve">. Secondo il principio di inversione delle dipendenze, è necessario </w:t>
+      </w:r>
+      <w:r>
+        <w:t>che le dipendenze presenti all’interno del codice non siano fra classi ma fra interfacce, in modo da evitare che la struttura possa risentire di cambiamenti che avvengono a basso livello. Il principio di separazione delle responsabilità stabilisce che ogni classe deve avere un solo compito, da svolgere interamente, ma mai più di uno: lo sviluppo di classi con più di una responsabilità genera dipendenze non volute fra le classi</w:t>
+      </w:r>
+      <w:r>
+        <w:t xml:space="preserve">, rendendo il codice fragile. Infine, il principio di sostituibilità di </w:t>
+      </w:r>
+      <w:proofErr w:type="spellStart"/>
+      <w:r>
+        <w:t>Liskov</w:t>
+      </w:r>
+      <w:proofErr w:type="spellEnd"/>
+      <w:r>
+        <w:t xml:space="preserve"> si applica ai casi di ereditarietà fra classi, e ne regola il rapporto: ogni sottoclasse deve poter essere utilizzata al posto della classe base senza che ci si accorga della differenza.</w:t>
+      </w:r>
+    </w:p>
+    <w:p>
+      <w:pPr>
+        <w:pStyle w:val="Heading2"/>
+      </w:pPr>
+      <w:bookmarkStart w:id="30" w:name="_Toc468638639"/>
+      <w:r>
+        <w:t>5.1 Flusso del programma</w:t>
+      </w:r>
       <w:bookmarkEnd w:id="30"/>
     </w:p>
     <w:p>
       <w:r>
-        <w:t>Nei paragrafi successivi verranno illustrate le fasi di implementazione del gestore di dati personali, motivando le scelte implementative e le eventuali differenze che si creano rispetto a quanto detto in Analisi.</w:t>
-      </w:r>
-    </w:p>
-    <w:p>
-      <w:r>
-        <w:t>Per la realizzazione del gestore è stato utilizzato il linguaggio Java.</w:t>
-      </w:r>
-    </w:p>
-    <w:p>
-      <w:r>
-        <w:t xml:space="preserve">Fra i principi generali seguiti in Progettazione troviamo l’inversione delle dipendenze, la separazione delle responsabilità, il principio di sostituibilità di </w:t>
-      </w:r>
-      <w:proofErr w:type="spellStart"/>
-      <w:r>
-        <w:t>Liskov</w:t>
-      </w:r>
-      <w:proofErr w:type="spellEnd"/>
-      <w:r>
-        <w:t xml:space="preserve"> e il già citato rasoio di </w:t>
-      </w:r>
-      <w:proofErr w:type="spellStart"/>
-      <w:r>
-        <w:t>Occam</w:t>
-      </w:r>
-      <w:proofErr w:type="spellEnd"/>
-      <w:r>
-        <w:t xml:space="preserve">. Secondo il principio di inversione delle dipendenze, è necessario </w:t>
-      </w:r>
-      <w:r>
-        <w:t>che le dipendenze presenti all’interno del codice non siano fra classi ma fra interfacce, in modo da evitare che la struttura possa risentire di cambiamenti che avvengono a basso livello. Il principio di separazione delle responsabilità stabilisce che ogni classe deve avere un solo compito, da svolgere interamente, ma mai più di uno: lo sviluppo di classi con più di una responsabilità genera dipendenze non volute fra le classi</w:t>
-      </w:r>
-      <w:r>
-        <w:t xml:space="preserve">, rendendo il codice fragile. Infine, il principio di sostituibilità di </w:t>
-      </w:r>
-      <w:proofErr w:type="spellStart"/>
-      <w:r>
-        <w:t>Liskov</w:t>
-      </w:r>
-      <w:proofErr w:type="spellEnd"/>
-      <w:r>
-        <w:t xml:space="preserve"> si applica ai casi di ereditarietà fra classi, e ne regola il rapporto: ogni sottoclasse deve poter essere utilizzata al posto della classe base senza che ci si accorga della differenza.</w:t>
+        <w:t xml:space="preserve">Il funzionamento di alto livello del gestore di dati personali è stato suddiviso in due momenti principali: la richiesta di aggiungere o utilizzare un servizio da parte dell’utente finale e la richiesta del servizio di poter accedere al Source (in questo caso il Personal Data </w:t>
+      </w:r>
+      <w:proofErr w:type="spellStart"/>
+      <w:r>
+        <w:t>Vault</w:t>
+      </w:r>
+      <w:proofErr w:type="spellEnd"/>
+      <w:r>
+        <w:t>).</w:t>
       </w:r>
     </w:p>
     <w:p>
       <w:pPr>
         <w:pStyle w:val="Heading2"/>
       </w:pPr>
-      <w:bookmarkStart w:id="31" w:name="_Toc468638639"/>
-      <w:r>
-        <w:t>5.1 Flusso del programma</w:t>
+      <w:bookmarkStart w:id="31" w:name="_Toc468638640"/>
+      <w:bookmarkStart w:id="32" w:name="_GoBack"/>
+      <w:bookmarkEnd w:id="32"/>
+      <w:r>
+        <w:t>5.2 Accounting</w:t>
       </w:r>
       <w:bookmarkEnd w:id="31"/>
-    </w:p>
-    <w:p>
-      <w:r>
-        <w:t>//inserire grafico in latex</w:t>
-      </w:r>
-    </w:p>
-    <w:p>
-      <w:pPr>
-        <w:pStyle w:val="Heading2"/>
-      </w:pPr>
-      <w:bookmarkStart w:id="32" w:name="_Toc468638640"/>
-      <w:r>
-        <w:t>5.2 Accounting</w:t>
-      </w:r>
-      <w:bookmarkEnd w:id="32"/>
     </w:p>
     <w:p>
       <w:pPr>
@@ -11171,11 +11237,11 @@
       </w:r>
       <w:proofErr w:type="spellEnd"/>
       <w:r>
-        <w:t xml:space="preserve"> creata per soddisfare i requisiti di sicurezza relativi alla mutua autenticazione fra utente e servizio. Si è deciso di sviluppare separatamente questa classe per un principio di </w:t>
+        <w:t xml:space="preserve"> creata </w:t>
       </w:r>
       <w:r>
         <w:lastRenderedPageBreak/>
-        <w:t>separazione delle responsabilità, e per permettere una più semplice estendibilità in caso di sviluppi futuri.</w:t>
+        <w:t>per soddisfare i requisiti di sicurezza relativi alla mutua autenticazione fra utente e servizio. Si è deciso di sviluppare separatamente questa classe per un principio di separazione delle responsabilità, e per permettere una più semplice estendibilità in caso di sviluppi futuri.</w:t>
       </w:r>
     </w:p>
     <w:p>
@@ -11556,7 +11622,14 @@
         <w:rPr>
           <w:rFonts w:cs="Times New Roman"/>
         </w:rPr>
-        <w:t xml:space="preserve">, per impedire l’accesso a classi esterne al package </w:t>
+        <w:t xml:space="preserve">, per impedire </w:t>
+      </w:r>
+      <w:r>
+        <w:rPr>
+          <w:rFonts w:cs="Times New Roman"/>
+        </w:rPr>
+        <w:lastRenderedPageBreak/>
+        <w:t xml:space="preserve">l’accesso a classi esterne al package </w:t>
       </w:r>
       <w:r>
         <w:rPr>
@@ -11575,7 +11648,6 @@
         <w:rPr>
           <w:rFonts w:ascii="Courier New" w:hAnsi="Courier New" w:cs="Courier New"/>
         </w:rPr>
-        <w:lastRenderedPageBreak/>
         <w:t>newAccountAtService</w:t>
       </w:r>
       <w:proofErr w:type="spellEnd"/>
@@ -12068,14 +12140,17 @@
       </w:r>
       <w:proofErr w:type="spellEnd"/>
       <w:r>
-        <w:t xml:space="preserve"> all’interno di una mappa permette di descrivere un flusso di dati (all’interno dello stesso </w:t>
+        <w:t xml:space="preserve"> all’interno di </w:t>
+      </w:r>
+      <w:r>
+        <w:lastRenderedPageBreak/>
+        <w:t xml:space="preserve">una mappa permette di descrivere un flusso di dati (all’interno dello stesso </w:t>
       </w:r>
       <w:proofErr w:type="spellStart"/>
       <w:r>
         <w:rPr>
           <w:rFonts w:ascii="Courier New" w:hAnsi="Courier New" w:cs="Courier New"/>
         </w:rPr>
-        <w:lastRenderedPageBreak/>
         <w:t>ServiceConsent</w:t>
       </w:r>
       <w:proofErr w:type="spellEnd"/>
@@ -12349,6 +12424,7 @@
     </w:p>
     <w:p>
       <w:r>
+        <w:lastRenderedPageBreak/>
         <w:t xml:space="preserve">La classe </w:t>
       </w:r>
       <w:proofErr w:type="spellStart"/>
@@ -12367,7 +12443,6 @@
       </w:r>
       <w:proofErr w:type="spellStart"/>
       <w:r>
-        <w:lastRenderedPageBreak/>
         <w:t>MyData</w:t>
       </w:r>
       <w:proofErr w:type="spellEnd"/>
@@ -16305,7 +16380,10 @@
     </w:p>
     <w:p>
       <w:r>
-        <w:t xml:space="preserve">In questa tesi si presenta un prototipo funzionante di gestore di dati personali, che permette di monitorare e gestire in tempo reale l’accesso ai dati da parte di servizi “consumatori”. Per la realizzazione del progetto si sono considerate le linee guida descritte all’interno dei documenti di specifica rilasciati dal team di sviluppo dell’università finlandese di </w:t>
+        <w:t xml:space="preserve">In questa tesi è stato realizzato </w:t>
+      </w:r>
+      <w:r>
+        <w:t xml:space="preserve">un prototipo funzionante di gestore di dati personali, che permette di monitorare e gestire in tempo reale l’accesso ai dati da parte di servizi “consumatori”. Per la realizzazione del progetto si sono considerate le linee guida descritte all’interno dei documenti di specifica rilasciati dal team di sviluppo dell’università finlandese di </w:t>
       </w:r>
       <w:proofErr w:type="spellStart"/>
       <w:r>
@@ -16403,6 +16481,43 @@
     </w:p>
     <w:p>
       <w:r>
+        <w:t xml:space="preserve">Si sono mostrati i risultati ottenuti per quanto riguarda il controllo degli accessi e la tracciabilità delle transazioni di dati, unitamente alla possibilità per l’utente di intervenire alterando o interrompendo il flusso di dati fra Source e </w:t>
+      </w:r>
+      <w:proofErr w:type="spellStart"/>
+      <w:r>
+        <w:t>Sink</w:t>
+      </w:r>
+      <w:proofErr w:type="spellEnd"/>
+      <w:r>
+        <w:t xml:space="preserve">. Non è stato invece possibile testare la modifica, su richiesta dell’utente, dell’insieme di dati utilizzati da un servizio, ad esempio mediante l’autorizzazione ad accedere alle Preferenze salvate ma non ai dati del Calendario. Ciò è dovuto all’implementazione del servizio </w:t>
+      </w:r>
+      <w:proofErr w:type="spellStart"/>
+      <w:r>
+        <w:t>Most</w:t>
+      </w:r>
+      <w:proofErr w:type="spellEnd"/>
+      <w:r>
+        <w:t xml:space="preserve"> </w:t>
+      </w:r>
+      <w:proofErr w:type="spellStart"/>
+      <w:r>
+        <w:t>Likely</w:t>
+      </w:r>
+      <w:proofErr w:type="spellEnd"/>
+      <w:r>
+        <w:t xml:space="preserve"> </w:t>
+      </w:r>
+      <w:proofErr w:type="spellStart"/>
+      <w:r>
+        <w:t>Next</w:t>
+      </w:r>
+      <w:proofErr w:type="spellEnd"/>
+      <w:r>
+        <w:t xml:space="preserve"> Trip e rispecchia in ogni caso uno scenario di uso realistico.</w:t>
+      </w:r>
+    </w:p>
+    <w:p>
+      <w:r>
         <w:t>Anche se il gestore di dati personali è stato realizzato in Java come applicazione monolitica, la modularità con cui sono stati sviluppati i componenti e le API di interazione fra di essi (gestione dei permessi, registrazione dei servizi, punto di policy enforcement) è tale da motivare, in un possibile progetto di estensione, la loro separazione in servizi indipendenti</w:t>
       </w:r>
       <w:r>
@@ -16440,10 +16555,11 @@
     </w:p>
     <w:p>
       <w:r>
-        <w:t xml:space="preserve">Ci sono tuttavia molti aspetti dell’implementazione che necessiterebbero di alcune modifiche a causa di problematiche di sicurezza: un esempio banale è la gestione delle password di autenticazione degli utenti. Altri esempi riguardano la sicurezza della memorizzazione dei dati, la garanzia di autenticità </w:t>
-      </w:r>
-      <w:r>
-        <w:t xml:space="preserve">ed integrità dei </w:t>
+        <w:t xml:space="preserve">Ci sono tuttavia molti aspetti dell’implementazione che necessiterebbero di alcune modifiche a causa di problematiche di sicurezza: un esempio banale è la gestione delle </w:t>
+      </w:r>
+      <w:r>
+        <w:lastRenderedPageBreak/>
+        <w:t xml:space="preserve">password di autenticazione degli utenti. Altri esempi riguardano la sicurezza della memorizzazione dei dati, la garanzia di autenticità ed integrità dei </w:t>
       </w:r>
       <w:proofErr w:type="spellStart"/>
       <w:r>
@@ -16477,11 +16593,7 @@
     </w:p>
     <w:p>
       <w:r>
-        <w:lastRenderedPageBreak/>
-        <w:t>Un altro limite evidente del gestore di dati personali è dovuto al</w:t>
-      </w:r>
-      <w:r>
-        <w:t xml:space="preserve">l’assenza di un adeguato strato di persistenza. Questa problematica riguarda sia la gestione degli account che quella dei dati immagazzinati all’interno del Personal Data Storage. L’implementazione attuale consente l’utilizzo di file di testo per la simulazione di uno stato del sistema, utile anche per motivi di </w:t>
+        <w:t xml:space="preserve">Un altro limite evidente del gestore di dati personali è dovuto all’assenza di un adeguato strato di persistenza. Questa problematica riguarda sia la gestione degli account che quella dei dati immagazzinati all’interno del Personal Data Storage. L’implementazione attuale consente l’utilizzo di file di testo per la simulazione di uno stato del sistema, utile anche per motivi di </w:t>
       </w:r>
       <w:proofErr w:type="spellStart"/>
       <w:r>
@@ -17744,6 +17856,7 @@
   <w:style w:type="character" w:default="1" w:styleId="DefaultParagraphFont">
     <w:name w:val="Default Paragraph Font"/>
     <w:uiPriority w:val="1"/>
+    <w:semiHidden/>
     <w:unhideWhenUsed/>
   </w:style>
   <w:style w:type="table" w:default="1" w:styleId="TableNormal">
@@ -18631,7 +18744,7 @@
 </file>
 
 <file path=customXml/itemProps1.xml><?xml version="1.0" encoding="utf-8"?>
-<ds:datastoreItem xmlns:ds="http://schemas.openxmlformats.org/officeDocument/2006/customXml" ds:itemID="{1D617331-7FBB-4ED7-BCD7-27A66CB31458}">
+<ds:datastoreItem xmlns:ds="http://schemas.openxmlformats.org/officeDocument/2006/customXml" ds:itemID="{398A9022-3170-4087-A581-BDB9A5AE351B}">
   <ds:schemaRefs>
     <ds:schemaRef ds:uri="http://schemas.openxmlformats.org/officeDocument/2006/bibliography"/>
   </ds:schemaRefs>

</xml_diff>